<commit_message>
- Completed Task definition - Completed Poll definition
</commit_message>
<xml_diff>
--- a/PlexByte.App.MoCap.Docs/MoCap Documentation.docx
+++ b/PlexByte.App.MoCap.Docs/MoCap Documentation.docx
@@ -10,7 +10,6 @@
           <w:docPartUnique/>
         </w:docPartObj>
       </w:sdtPr>
-      <w:sdtEndPr/>
       <w:sdtContent>
         <w:p>
           <w:r>
@@ -198,7 +197,6 @@
                                     <w:dataBinding w:prefixMappings="xmlns:ns0='http://purl.org/dc/elements/1.1/' xmlns:ns1='http://schemas.openxmlformats.org/package/2006/metadata/core-properties' " w:xpath="/ns1:coreProperties[1]/ns0:subject[1]" w:storeItemID="{6C3C8BC8-F283-45AE-878A-BAB7291924A1}"/>
                                     <w:text/>
                                   </w:sdtPr>
-                                  <w:sdtEndPr/>
                                   <w:sdtContent>
                                     <w:p>
                                       <w:pPr>
@@ -284,7 +282,6 @@
                                     <w:dataBinding w:prefixMappings="xmlns:ns0='http://schemas.openxmlformats.org/package/2006/metadata/core-properties' xmlns:ns1='http://purl.org/dc/elements/1.1/'" w:xpath="/ns0:coreProperties[1]/ns1:creator[1]" w:storeItemID="{6C3C8BC8-F283-45AE-878A-BAB7291924A1}"/>
                                     <w:text/>
                                   </w:sdtPr>
-                                  <w:sdtEndPr/>
                                   <w:sdtContent>
                                     <w:p>
                                       <w:pPr>
@@ -313,7 +310,6 @@
                                     <w:dataBinding w:prefixMappings="xmlns:ns0='http://schemas.openxmlformats.org/officeDocument/2006/extended-properties'" w:xpath="/ns0:Properties[1]/ns0:Company[1]" w:storeItemID="{6668398D-A668-4E3E-A5EB-62B293D839F1}"/>
                                     <w:text/>
                                   </w:sdtPr>
-                                  <w:sdtEndPr/>
                                   <w:sdtContent>
                                     <w:p>
                                       <w:pPr>
@@ -626,7 +622,6 @@
                                   <w:dataBinding w:prefixMappings="xmlns:ns0='http://schemas.openxmlformats.org/package/2006/metadata/core-properties' xmlns:ns1='http://purl.org/dc/elements/1.1/'" w:xpath="/ns0:coreProperties[1]/ns1:title[1]" w:storeItemID="{6C3C8BC8-F283-45AE-878A-BAB7291924A1}"/>
                                   <w:text/>
                                 </w:sdtPr>
-                                <w:sdtEndPr/>
                                 <w:sdtContent>
                                   <w:p>
                                     <w:pPr>
@@ -844,7 +839,7 @@
               <v:shape id="_x0000_i1025" type="#_x0000_t75" style="width:141.75pt;height:141.75pt" o:ole="">
                 <v:imagedata r:id="rId11" o:title=""/>
               </v:shape>
-              <o:OLEObject Type="Embed" ProgID="PBrush" ShapeID="_x0000_i1025" DrawAspect="Content" ObjectID="_1510515140" r:id="rId12"/>
+              <o:OLEObject Type="Embed" ProgID="PBrush" ShapeID="_x0000_i1025" DrawAspect="Content" ObjectID="_1510557375" r:id="rId12"/>
             </w:object>
           </w:r>
           <w:r>
@@ -897,6 +892,9 @@
             </w:tabs>
             <w:rPr>
               <w:noProof/>
+              <w:sz w:val="22"/>
+              <w:szCs w:val="22"/>
+              <w:lang w:val="de-CH" w:eastAsia="de-CH"/>
             </w:rPr>
           </w:pPr>
           <w:r>
@@ -908,7 +906,7 @@
           <w:r>
             <w:fldChar w:fldCharType="separate"/>
           </w:r>
-          <w:hyperlink w:anchor="_Toc436661914" w:history="1">
+          <w:hyperlink w:anchor="_Toc436813744" w:history="1">
             <w:r>
               <w:rPr>
                 <w:rStyle w:val="Hyperlink"/>
@@ -935,7 +933,7 @@
                 <w:noProof/>
                 <w:webHidden/>
               </w:rPr>
-              <w:instrText xml:space="preserve"> PAGEREF _Toc436661914 \h </w:instrText>
+              <w:instrText xml:space="preserve"> PAGEREF _Toc436813744 \h </w:instrText>
             </w:r>
             <w:r>
               <w:rPr>
@@ -974,9 +972,12 @@
             </w:tabs>
             <w:rPr>
               <w:noProof/>
+              <w:sz w:val="22"/>
+              <w:szCs w:val="22"/>
+              <w:lang w:val="de-CH" w:eastAsia="de-CH"/>
             </w:rPr>
           </w:pPr>
-          <w:hyperlink w:anchor="_Toc436661915" w:history="1">
+          <w:hyperlink w:anchor="_Toc436813745" w:history="1">
             <w:r>
               <w:rPr>
                 <w:rStyle w:val="Hyperlink"/>
@@ -1003,7 +1004,7 @@
                 <w:noProof/>
                 <w:webHidden/>
               </w:rPr>
-              <w:instrText xml:space="preserve"> PAGEREF _Toc436661915 \h </w:instrText>
+              <w:instrText xml:space="preserve"> PAGEREF _Toc436813745 \h </w:instrText>
             </w:r>
             <w:r>
               <w:rPr>
@@ -1042,9 +1043,12 @@
             </w:tabs>
             <w:rPr>
               <w:noProof/>
+              <w:sz w:val="22"/>
+              <w:szCs w:val="22"/>
+              <w:lang w:val="de-CH" w:eastAsia="de-CH"/>
             </w:rPr>
           </w:pPr>
-          <w:hyperlink w:anchor="_Toc436661916" w:history="1">
+          <w:hyperlink w:anchor="_Toc436813746" w:history="1">
             <w:r>
               <w:rPr>
                 <w:rStyle w:val="Hyperlink"/>
@@ -1071,7 +1075,7 @@
                 <w:noProof/>
                 <w:webHidden/>
               </w:rPr>
-              <w:instrText xml:space="preserve"> PAGEREF _Toc436661916 \h </w:instrText>
+              <w:instrText xml:space="preserve"> PAGEREF _Toc436813746 \h </w:instrText>
             </w:r>
             <w:r>
               <w:rPr>
@@ -1110,9 +1114,12 @@
             </w:tabs>
             <w:rPr>
               <w:noProof/>
+              <w:sz w:val="22"/>
+              <w:szCs w:val="22"/>
+              <w:lang w:val="de-CH" w:eastAsia="de-CH"/>
             </w:rPr>
           </w:pPr>
-          <w:hyperlink w:anchor="_Toc436661917" w:history="1">
+          <w:hyperlink w:anchor="_Toc436813747" w:history="1">
             <w:r>
               <w:rPr>
                 <w:rStyle w:val="Hyperlink"/>
@@ -1139,7 +1146,7 @@
                 <w:noProof/>
                 <w:webHidden/>
               </w:rPr>
-              <w:instrText xml:space="preserve"> PAGEREF _Toc436661917 \h </w:instrText>
+              <w:instrText xml:space="preserve"> PAGEREF _Toc436813747 \h </w:instrText>
             </w:r>
             <w:r>
               <w:rPr>
@@ -1178,9 +1185,12 @@
             </w:tabs>
             <w:rPr>
               <w:noProof/>
+              <w:sz w:val="22"/>
+              <w:szCs w:val="22"/>
+              <w:lang w:val="de-CH" w:eastAsia="de-CH"/>
             </w:rPr>
           </w:pPr>
-          <w:hyperlink w:anchor="_Toc436661918" w:history="1">
+          <w:hyperlink w:anchor="_Toc436813748" w:history="1">
             <w:r>
               <w:rPr>
                 <w:rStyle w:val="Hyperlink"/>
@@ -1207,7 +1217,7 @@
                 <w:noProof/>
                 <w:webHidden/>
               </w:rPr>
-              <w:instrText xml:space="preserve"> PAGEREF _Toc436661918 \h </w:instrText>
+              <w:instrText xml:space="preserve"> PAGEREF _Toc436813748 \h </w:instrText>
             </w:r>
             <w:r>
               <w:rPr>
@@ -1246,9 +1256,12 @@
             </w:tabs>
             <w:rPr>
               <w:noProof/>
+              <w:sz w:val="22"/>
+              <w:szCs w:val="22"/>
+              <w:lang w:val="de-CH" w:eastAsia="de-CH"/>
             </w:rPr>
           </w:pPr>
-          <w:hyperlink w:anchor="_Toc436661919" w:history="1">
+          <w:hyperlink w:anchor="_Toc436813749" w:history="1">
             <w:r>
               <w:rPr>
                 <w:rStyle w:val="Hyperlink"/>
@@ -1275,7 +1288,7 @@
                 <w:noProof/>
                 <w:webHidden/>
               </w:rPr>
-              <w:instrText xml:space="preserve"> PAGEREF _Toc436661919 \h </w:instrText>
+              <w:instrText xml:space="preserve"> PAGEREF _Toc436813749 \h </w:instrText>
             </w:r>
             <w:r>
               <w:rPr>
@@ -1314,9 +1327,12 @@
             </w:tabs>
             <w:rPr>
               <w:noProof/>
+              <w:sz w:val="22"/>
+              <w:szCs w:val="22"/>
+              <w:lang w:val="de-CH" w:eastAsia="de-CH"/>
             </w:rPr>
           </w:pPr>
-          <w:hyperlink w:anchor="_Toc436661920" w:history="1">
+          <w:hyperlink w:anchor="_Toc436813750" w:history="1">
             <w:r>
               <w:rPr>
                 <w:rStyle w:val="Hyperlink"/>
@@ -1343,7 +1359,7 @@
                 <w:noProof/>
                 <w:webHidden/>
               </w:rPr>
-              <w:instrText xml:space="preserve"> PAGEREF _Toc436661920 \h </w:instrText>
+              <w:instrText xml:space="preserve"> PAGEREF _Toc436813750 \h </w:instrText>
             </w:r>
             <w:r>
               <w:rPr>
@@ -1382,15 +1398,18 @@
             </w:tabs>
             <w:rPr>
               <w:noProof/>
+              <w:sz w:val="22"/>
+              <w:szCs w:val="22"/>
+              <w:lang w:val="de-CH" w:eastAsia="de-CH"/>
             </w:rPr>
           </w:pPr>
-          <w:hyperlink w:anchor="_Toc436661921" w:history="1">
+          <w:hyperlink w:anchor="_Toc436813751" w:history="1">
             <w:r>
               <w:rPr>
                 <w:rStyle w:val="Hyperlink"/>
                 <w:noProof/>
               </w:rPr>
-              <w:t>Components</w:t>
+              <w:t>Interaction Components</w:t>
             </w:r>
             <w:r>
               <w:rPr>
@@ -1411,7 +1430,7 @@
                 <w:noProof/>
                 <w:webHidden/>
               </w:rPr>
-              <w:instrText xml:space="preserve"> PAGEREF _Toc436661921 \h </w:instrText>
+              <w:instrText xml:space="preserve"> PAGEREF _Toc436813751 \h </w:instrText>
             </w:r>
             <w:r>
               <w:rPr>
@@ -1450,15 +1469,18 @@
             </w:tabs>
             <w:rPr>
               <w:noProof/>
+              <w:sz w:val="22"/>
+              <w:szCs w:val="22"/>
+              <w:lang w:val="de-CH" w:eastAsia="de-CH"/>
             </w:rPr>
           </w:pPr>
-          <w:hyperlink w:anchor="_Toc436661922" w:history="1">
+          <w:hyperlink w:anchor="_Toc436813752" w:history="1">
             <w:r>
               <w:rPr>
                 <w:rStyle w:val="Hyperlink"/>
                 <w:noProof/>
               </w:rPr>
-              <w:t>Chat</w:t>
+              <w:t>Interfaces</w:t>
             </w:r>
             <w:r>
               <w:rPr>
@@ -1479,7 +1501,7 @@
                 <w:noProof/>
                 <w:webHidden/>
               </w:rPr>
-              <w:instrText xml:space="preserve"> PAGEREF _Toc436661922 \h </w:instrText>
+              <w:instrText xml:space="preserve"> PAGEREF _Toc436813752 \h </w:instrText>
             </w:r>
             <w:r>
               <w:rPr>
@@ -1518,15 +1540,18 @@
             </w:tabs>
             <w:rPr>
               <w:noProof/>
+              <w:sz w:val="22"/>
+              <w:szCs w:val="22"/>
+              <w:lang w:val="de-CH" w:eastAsia="de-CH"/>
             </w:rPr>
           </w:pPr>
-          <w:hyperlink w:anchor="_Toc436661923" w:history="1">
+          <w:hyperlink w:anchor="_Toc436813753" w:history="1">
             <w:r>
               <w:rPr>
                 <w:rStyle w:val="Hyperlink"/>
                 <w:noProof/>
               </w:rPr>
-              <w:t>Project</w:t>
+              <w:t>Chat</w:t>
             </w:r>
             <w:r>
               <w:rPr>
@@ -1547,7 +1572,7 @@
                 <w:noProof/>
                 <w:webHidden/>
               </w:rPr>
-              <w:instrText xml:space="preserve"> PAGEREF _Toc436661923 \h </w:instrText>
+              <w:instrText xml:space="preserve"> PAGEREF _Toc436813753 \h </w:instrText>
             </w:r>
             <w:r>
               <w:rPr>
@@ -1586,15 +1611,18 @@
             </w:tabs>
             <w:rPr>
               <w:noProof/>
+              <w:sz w:val="22"/>
+              <w:szCs w:val="22"/>
+              <w:lang w:val="de-CH" w:eastAsia="de-CH"/>
             </w:rPr>
           </w:pPr>
-          <w:hyperlink w:anchor="_Toc436661924" w:history="1">
+          <w:hyperlink w:anchor="_Toc436813754" w:history="1">
             <w:r>
               <w:rPr>
                 <w:rStyle w:val="Hyperlink"/>
                 <w:noProof/>
               </w:rPr>
-              <w:t>Task</w:t>
+              <w:t>Project</w:t>
             </w:r>
             <w:r>
               <w:rPr>
@@ -1615,7 +1643,7 @@
                 <w:noProof/>
                 <w:webHidden/>
               </w:rPr>
-              <w:instrText xml:space="preserve"> PAGEREF _Toc436661924 \h </w:instrText>
+              <w:instrText xml:space="preserve"> PAGEREF _Toc436813754 \h </w:instrText>
             </w:r>
             <w:r>
               <w:rPr>
@@ -1654,15 +1682,18 @@
             </w:tabs>
             <w:rPr>
               <w:noProof/>
+              <w:sz w:val="22"/>
+              <w:szCs w:val="22"/>
+              <w:lang w:val="de-CH" w:eastAsia="de-CH"/>
             </w:rPr>
           </w:pPr>
-          <w:hyperlink w:anchor="_Toc436661925" w:history="1">
+          <w:hyperlink w:anchor="_Toc436813755" w:history="1">
             <w:r>
               <w:rPr>
                 <w:rStyle w:val="Hyperlink"/>
                 <w:noProof/>
               </w:rPr>
-              <w:t>Poll</w:t>
+              <w:t>Task</w:t>
             </w:r>
             <w:r>
               <w:rPr>
@@ -1683,7 +1714,7 @@
                 <w:noProof/>
                 <w:webHidden/>
               </w:rPr>
-              <w:instrText xml:space="preserve"> PAGEREF _Toc436661925 \h </w:instrText>
+              <w:instrText xml:space="preserve"> PAGEREF _Toc436813755 \h </w:instrText>
             </w:r>
             <w:r>
               <w:rPr>
@@ -1722,15 +1753,18 @@
             </w:tabs>
             <w:rPr>
               <w:noProof/>
+              <w:sz w:val="22"/>
+              <w:szCs w:val="22"/>
+              <w:lang w:val="de-CH" w:eastAsia="de-CH"/>
             </w:rPr>
           </w:pPr>
-          <w:hyperlink w:anchor="_Toc436661926" w:history="1">
+          <w:hyperlink w:anchor="_Toc436813756" w:history="1">
             <w:r>
               <w:rPr>
                 <w:rStyle w:val="Hyperlink"/>
                 <w:noProof/>
               </w:rPr>
-              <w:t>Accounting</w:t>
+              <w:t>Poll</w:t>
             </w:r>
             <w:r>
               <w:rPr>
@@ -1751,7 +1785,7 @@
                 <w:noProof/>
                 <w:webHidden/>
               </w:rPr>
-              <w:instrText xml:space="preserve"> PAGEREF _Toc436661926 \h </w:instrText>
+              <w:instrText xml:space="preserve"> PAGEREF _Toc436813756 \h </w:instrText>
             </w:r>
             <w:r>
               <w:rPr>
@@ -1771,7 +1805,7 @@
                 <w:noProof/>
                 <w:webHidden/>
               </w:rPr>
-              <w:t>4</w:t>
+              <w:t>5</w:t>
             </w:r>
             <w:r>
               <w:rPr>
@@ -1790,15 +1824,18 @@
             </w:tabs>
             <w:rPr>
               <w:noProof/>
+              <w:sz w:val="22"/>
+              <w:szCs w:val="22"/>
+              <w:lang w:val="de-CH" w:eastAsia="de-CH"/>
             </w:rPr>
           </w:pPr>
-          <w:hyperlink w:anchor="_Toc436661927" w:history="1">
+          <w:hyperlink w:anchor="_Toc436813757" w:history="1">
             <w:r>
               <w:rPr>
                 <w:rStyle w:val="Hyperlink"/>
                 <w:noProof/>
               </w:rPr>
-              <w:t>Class Diagram</w:t>
+              <w:t>Reporting</w:t>
             </w:r>
             <w:r>
               <w:rPr>
@@ -1819,7 +1856,7 @@
                 <w:noProof/>
                 <w:webHidden/>
               </w:rPr>
-              <w:instrText xml:space="preserve"> PAGEREF _Toc436661927 \h </w:instrText>
+              <w:instrText xml:space="preserve"> PAGEREF _Toc436813757 \h </w:instrText>
             </w:r>
             <w:r>
               <w:rPr>
@@ -1839,7 +1876,7 @@
                 <w:noProof/>
                 <w:webHidden/>
               </w:rPr>
-              <w:t>4</w:t>
+              <w:t>5</w:t>
             </w:r>
             <w:r>
               <w:rPr>
@@ -1858,15 +1895,18 @@
             </w:tabs>
             <w:rPr>
               <w:noProof/>
+              <w:sz w:val="22"/>
+              <w:szCs w:val="22"/>
+              <w:lang w:val="de-CH" w:eastAsia="de-CH"/>
             </w:rPr>
           </w:pPr>
-          <w:hyperlink w:anchor="_Toc436661928" w:history="1">
+          <w:hyperlink w:anchor="_Toc436813758" w:history="1">
             <w:r>
               <w:rPr>
                 <w:rStyle w:val="Hyperlink"/>
                 <w:noProof/>
               </w:rPr>
-              <w:t>Messaging Diagram</w:t>
+              <w:t>Accounting</w:t>
             </w:r>
             <w:r>
               <w:rPr>
@@ -1887,7 +1927,7 @@
                 <w:noProof/>
                 <w:webHidden/>
               </w:rPr>
-              <w:instrText xml:space="preserve"> PAGEREF _Toc436661928 \h </w:instrText>
+              <w:instrText xml:space="preserve"> PAGEREF _Toc436813758 \h </w:instrText>
             </w:r>
             <w:r>
               <w:rPr>
@@ -1907,7 +1947,7 @@
                 <w:noProof/>
                 <w:webHidden/>
               </w:rPr>
-              <w:t>4</w:t>
+              <w:t>5</w:t>
             </w:r>
             <w:r>
               <w:rPr>
@@ -1926,15 +1966,18 @@
             </w:tabs>
             <w:rPr>
               <w:noProof/>
+              <w:sz w:val="22"/>
+              <w:szCs w:val="22"/>
+              <w:lang w:val="de-CH" w:eastAsia="de-CH"/>
             </w:rPr>
           </w:pPr>
-          <w:hyperlink w:anchor="_Toc436661929" w:history="1">
+          <w:hyperlink w:anchor="_Toc436813759" w:history="1">
             <w:r>
               <w:rPr>
                 <w:rStyle w:val="Hyperlink"/>
                 <w:noProof/>
               </w:rPr>
-              <w:t>Backend</w:t>
+              <w:t>Backend Components</w:t>
             </w:r>
             <w:r>
               <w:rPr>
@@ -1955,7 +1998,7 @@
                 <w:noProof/>
                 <w:webHidden/>
               </w:rPr>
-              <w:instrText xml:space="preserve"> PAGEREF _Toc436661929 \h </w:instrText>
+              <w:instrText xml:space="preserve"> PAGEREF _Toc436813759 \h </w:instrText>
             </w:r>
             <w:r>
               <w:rPr>
@@ -1975,7 +2018,7 @@
                 <w:noProof/>
                 <w:webHidden/>
               </w:rPr>
-              <w:t>4</w:t>
+              <w:t>5</w:t>
             </w:r>
             <w:r>
               <w:rPr>
@@ -1994,9 +2037,12 @@
             </w:tabs>
             <w:rPr>
               <w:noProof/>
+              <w:sz w:val="22"/>
+              <w:szCs w:val="22"/>
+              <w:lang w:val="de-CH" w:eastAsia="de-CH"/>
             </w:rPr>
           </w:pPr>
-          <w:hyperlink w:anchor="_Toc436661930" w:history="1">
+          <w:hyperlink w:anchor="_Toc436813760" w:history="1">
             <w:r>
               <w:rPr>
                 <w:rStyle w:val="Hyperlink"/>
@@ -2023,7 +2069,7 @@
                 <w:noProof/>
                 <w:webHidden/>
               </w:rPr>
-              <w:instrText xml:space="preserve"> PAGEREF _Toc436661930 \h </w:instrText>
+              <w:instrText xml:space="preserve"> PAGEREF _Toc436813760 \h </w:instrText>
             </w:r>
             <w:r>
               <w:rPr>
@@ -2043,7 +2089,7 @@
                 <w:noProof/>
                 <w:webHidden/>
               </w:rPr>
-              <w:t>4</w:t>
+              <w:t>5</w:t>
             </w:r>
             <w:r>
               <w:rPr>
@@ -2062,9 +2108,12 @@
             </w:tabs>
             <w:rPr>
               <w:noProof/>
+              <w:sz w:val="22"/>
+              <w:szCs w:val="22"/>
+              <w:lang w:val="de-CH" w:eastAsia="de-CH"/>
             </w:rPr>
           </w:pPr>
-          <w:hyperlink w:anchor="_Toc436661931" w:history="1">
+          <w:hyperlink w:anchor="_Toc436813761" w:history="1">
             <w:r>
               <w:rPr>
                 <w:rStyle w:val="Hyperlink"/>
@@ -2091,7 +2140,7 @@
                 <w:noProof/>
                 <w:webHidden/>
               </w:rPr>
-              <w:instrText xml:space="preserve"> PAGEREF _Toc436661931 \h </w:instrText>
+              <w:instrText xml:space="preserve"> PAGEREF _Toc436813761 \h </w:instrText>
             </w:r>
             <w:r>
               <w:rPr>
@@ -2130,9 +2179,12 @@
             </w:tabs>
             <w:rPr>
               <w:noProof/>
+              <w:sz w:val="22"/>
+              <w:szCs w:val="22"/>
+              <w:lang w:val="de-CH" w:eastAsia="de-CH"/>
             </w:rPr>
           </w:pPr>
-          <w:hyperlink w:anchor="_Toc436661932" w:history="1">
+          <w:hyperlink w:anchor="_Toc436813762" w:history="1">
             <w:r>
               <w:rPr>
                 <w:rStyle w:val="Hyperlink"/>
@@ -2159,7 +2211,7 @@
                 <w:noProof/>
                 <w:webHidden/>
               </w:rPr>
-              <w:instrText xml:space="preserve"> PAGEREF _Toc436661932 \h </w:instrText>
+              <w:instrText xml:space="preserve"> PAGEREF _Toc436813762 \h </w:instrText>
             </w:r>
             <w:r>
               <w:rPr>
@@ -2179,7 +2231,7 @@
                 <w:noProof/>
                 <w:webHidden/>
               </w:rPr>
-              <w:t>5</w:t>
+              <w:t>6</w:t>
             </w:r>
             <w:r>
               <w:rPr>
@@ -2198,9 +2250,12 @@
             </w:tabs>
             <w:rPr>
               <w:noProof/>
+              <w:sz w:val="22"/>
+              <w:szCs w:val="22"/>
+              <w:lang w:val="de-CH" w:eastAsia="de-CH"/>
             </w:rPr>
           </w:pPr>
-          <w:hyperlink w:anchor="_Toc436661933" w:history="1">
+          <w:hyperlink w:anchor="_Toc436813763" w:history="1">
             <w:r>
               <w:rPr>
                 <w:rStyle w:val="Hyperlink"/>
@@ -2227,7 +2282,7 @@
                 <w:noProof/>
                 <w:webHidden/>
               </w:rPr>
-              <w:instrText xml:space="preserve"> PAGEREF _Toc436661933 \h </w:instrText>
+              <w:instrText xml:space="preserve"> PAGEREF _Toc436813763 \h </w:instrText>
             </w:r>
             <w:r>
               <w:rPr>
@@ -2247,7 +2302,362 @@
                 <w:noProof/>
                 <w:webHidden/>
               </w:rPr>
-              <w:t>5</w:t>
+              <w:t>6</w:t>
+            </w:r>
+            <w:r>
+              <w:rPr>
+                <w:noProof/>
+                <w:webHidden/>
+              </w:rPr>
+              <w:fldChar w:fldCharType="end"/>
+            </w:r>
+          </w:hyperlink>
+        </w:p>
+        <w:p>
+          <w:pPr>
+            <w:pStyle w:val="TOC2"/>
+            <w:tabs>
+              <w:tab w:val="right" w:leader="dot" w:pos="9350"/>
+            </w:tabs>
+            <w:rPr>
+              <w:noProof/>
+              <w:sz w:val="22"/>
+              <w:szCs w:val="22"/>
+              <w:lang w:val="de-CH" w:eastAsia="de-CH"/>
+            </w:rPr>
+          </w:pPr>
+          <w:hyperlink w:anchor="_Toc436813764" w:history="1">
+            <w:r>
+              <w:rPr>
+                <w:rStyle w:val="Hyperlink"/>
+                <w:noProof/>
+              </w:rPr>
+              <w:t>Security Components</w:t>
+            </w:r>
+            <w:r>
+              <w:rPr>
+                <w:noProof/>
+                <w:webHidden/>
+              </w:rPr>
+              <w:tab/>
+            </w:r>
+            <w:r>
+              <w:rPr>
+                <w:noProof/>
+                <w:webHidden/>
+              </w:rPr>
+              <w:fldChar w:fldCharType="begin"/>
+            </w:r>
+            <w:r>
+              <w:rPr>
+                <w:noProof/>
+                <w:webHidden/>
+              </w:rPr>
+              <w:instrText xml:space="preserve"> PAGEREF _Toc436813764 \h </w:instrText>
+            </w:r>
+            <w:r>
+              <w:rPr>
+                <w:noProof/>
+                <w:webHidden/>
+              </w:rPr>
+            </w:r>
+            <w:r>
+              <w:rPr>
+                <w:noProof/>
+                <w:webHidden/>
+              </w:rPr>
+              <w:fldChar w:fldCharType="separate"/>
+            </w:r>
+            <w:r>
+              <w:rPr>
+                <w:noProof/>
+                <w:webHidden/>
+              </w:rPr>
+              <w:t>6</w:t>
+            </w:r>
+            <w:r>
+              <w:rPr>
+                <w:noProof/>
+                <w:webHidden/>
+              </w:rPr>
+              <w:fldChar w:fldCharType="end"/>
+            </w:r>
+          </w:hyperlink>
+        </w:p>
+        <w:p>
+          <w:pPr>
+            <w:pStyle w:val="TOC2"/>
+            <w:tabs>
+              <w:tab w:val="right" w:leader="dot" w:pos="9350"/>
+            </w:tabs>
+            <w:rPr>
+              <w:noProof/>
+              <w:sz w:val="22"/>
+              <w:szCs w:val="22"/>
+              <w:lang w:val="de-CH" w:eastAsia="de-CH"/>
+            </w:rPr>
+          </w:pPr>
+          <w:hyperlink w:anchor="_Toc436813765" w:history="1">
+            <w:r>
+              <w:rPr>
+                <w:rStyle w:val="Hyperlink"/>
+                <w:noProof/>
+              </w:rPr>
+              <w:t>Logging Components</w:t>
+            </w:r>
+            <w:r>
+              <w:rPr>
+                <w:noProof/>
+                <w:webHidden/>
+              </w:rPr>
+              <w:tab/>
+            </w:r>
+            <w:r>
+              <w:rPr>
+                <w:noProof/>
+                <w:webHidden/>
+              </w:rPr>
+              <w:fldChar w:fldCharType="begin"/>
+            </w:r>
+            <w:r>
+              <w:rPr>
+                <w:noProof/>
+                <w:webHidden/>
+              </w:rPr>
+              <w:instrText xml:space="preserve"> PAGEREF _Toc436813765 \h </w:instrText>
+            </w:r>
+            <w:r>
+              <w:rPr>
+                <w:noProof/>
+                <w:webHidden/>
+              </w:rPr>
+            </w:r>
+            <w:r>
+              <w:rPr>
+                <w:noProof/>
+                <w:webHidden/>
+              </w:rPr>
+              <w:fldChar w:fldCharType="separate"/>
+            </w:r>
+            <w:r>
+              <w:rPr>
+                <w:noProof/>
+                <w:webHidden/>
+              </w:rPr>
+              <w:t>6</w:t>
+            </w:r>
+            <w:r>
+              <w:rPr>
+                <w:noProof/>
+                <w:webHidden/>
+              </w:rPr>
+              <w:fldChar w:fldCharType="end"/>
+            </w:r>
+          </w:hyperlink>
+        </w:p>
+        <w:p>
+          <w:pPr>
+            <w:pStyle w:val="TOC1"/>
+            <w:tabs>
+              <w:tab w:val="right" w:leader="dot" w:pos="9350"/>
+            </w:tabs>
+            <w:rPr>
+              <w:noProof/>
+              <w:sz w:val="22"/>
+              <w:szCs w:val="22"/>
+              <w:lang w:val="de-CH" w:eastAsia="de-CH"/>
+            </w:rPr>
+          </w:pPr>
+          <w:hyperlink w:anchor="_Toc436813766" w:history="1">
+            <w:r>
+              <w:rPr>
+                <w:rStyle w:val="Hyperlink"/>
+                <w:noProof/>
+              </w:rPr>
+              <w:t>Technical Specification</w:t>
+            </w:r>
+            <w:r>
+              <w:rPr>
+                <w:noProof/>
+                <w:webHidden/>
+              </w:rPr>
+              <w:tab/>
+            </w:r>
+            <w:r>
+              <w:rPr>
+                <w:noProof/>
+                <w:webHidden/>
+              </w:rPr>
+              <w:fldChar w:fldCharType="begin"/>
+            </w:r>
+            <w:r>
+              <w:rPr>
+                <w:noProof/>
+                <w:webHidden/>
+              </w:rPr>
+              <w:instrText xml:space="preserve"> PAGEREF _Toc436813766 \h </w:instrText>
+            </w:r>
+            <w:r>
+              <w:rPr>
+                <w:noProof/>
+                <w:webHidden/>
+              </w:rPr>
+            </w:r>
+            <w:r>
+              <w:rPr>
+                <w:noProof/>
+                <w:webHidden/>
+              </w:rPr>
+              <w:fldChar w:fldCharType="separate"/>
+            </w:r>
+            <w:r>
+              <w:rPr>
+                <w:noProof/>
+                <w:webHidden/>
+              </w:rPr>
+              <w:t>7</w:t>
+            </w:r>
+            <w:r>
+              <w:rPr>
+                <w:noProof/>
+                <w:webHidden/>
+              </w:rPr>
+              <w:fldChar w:fldCharType="end"/>
+            </w:r>
+          </w:hyperlink>
+        </w:p>
+        <w:p>
+          <w:pPr>
+            <w:pStyle w:val="TOC2"/>
+            <w:tabs>
+              <w:tab w:val="right" w:leader="dot" w:pos="9350"/>
+            </w:tabs>
+            <w:rPr>
+              <w:noProof/>
+              <w:sz w:val="22"/>
+              <w:szCs w:val="22"/>
+              <w:lang w:val="de-CH" w:eastAsia="de-CH"/>
+            </w:rPr>
+          </w:pPr>
+          <w:hyperlink w:anchor="_Toc436813767" w:history="1">
+            <w:r>
+              <w:rPr>
+                <w:rStyle w:val="Hyperlink"/>
+                <w:noProof/>
+              </w:rPr>
+              <w:t>Interaction Components</w:t>
+            </w:r>
+            <w:r>
+              <w:rPr>
+                <w:noProof/>
+                <w:webHidden/>
+              </w:rPr>
+              <w:tab/>
+            </w:r>
+            <w:r>
+              <w:rPr>
+                <w:noProof/>
+                <w:webHidden/>
+              </w:rPr>
+              <w:fldChar w:fldCharType="begin"/>
+            </w:r>
+            <w:r>
+              <w:rPr>
+                <w:noProof/>
+                <w:webHidden/>
+              </w:rPr>
+              <w:instrText xml:space="preserve"> PAGEREF _Toc436813767 \h </w:instrText>
+            </w:r>
+            <w:r>
+              <w:rPr>
+                <w:noProof/>
+                <w:webHidden/>
+              </w:rPr>
+            </w:r>
+            <w:r>
+              <w:rPr>
+                <w:noProof/>
+                <w:webHidden/>
+              </w:rPr>
+              <w:fldChar w:fldCharType="separate"/>
+            </w:r>
+            <w:r>
+              <w:rPr>
+                <w:noProof/>
+                <w:webHidden/>
+              </w:rPr>
+              <w:t>7</w:t>
+            </w:r>
+            <w:r>
+              <w:rPr>
+                <w:noProof/>
+                <w:webHidden/>
+              </w:rPr>
+              <w:fldChar w:fldCharType="end"/>
+            </w:r>
+          </w:hyperlink>
+        </w:p>
+        <w:p>
+          <w:pPr>
+            <w:pStyle w:val="TOC3"/>
+            <w:tabs>
+              <w:tab w:val="right" w:leader="dot" w:pos="9350"/>
+            </w:tabs>
+            <w:rPr>
+              <w:noProof/>
+              <w:sz w:val="22"/>
+              <w:szCs w:val="22"/>
+              <w:lang w:val="de-CH" w:eastAsia="de-CH"/>
+            </w:rPr>
+          </w:pPr>
+          <w:hyperlink w:anchor="_Toc436813768" w:history="1">
+            <w:r>
+              <w:rPr>
+                <w:rStyle w:val="Hyperlink"/>
+                <w:noProof/>
+              </w:rPr>
+              <w:t>Interfaces</w:t>
+            </w:r>
+            <w:r>
+              <w:rPr>
+                <w:noProof/>
+                <w:webHidden/>
+              </w:rPr>
+              <w:tab/>
+            </w:r>
+            <w:r>
+              <w:rPr>
+                <w:noProof/>
+                <w:webHidden/>
+              </w:rPr>
+              <w:fldChar w:fldCharType="begin"/>
+            </w:r>
+            <w:r>
+              <w:rPr>
+                <w:noProof/>
+                <w:webHidden/>
+              </w:rPr>
+              <w:instrText xml:space="preserve"> PAGEREF _Toc436813768 \h </w:instrText>
+            </w:r>
+            <w:r>
+              <w:rPr>
+                <w:noProof/>
+                <w:webHidden/>
+              </w:rPr>
+            </w:r>
+            <w:r>
+              <w:rPr>
+                <w:noProof/>
+                <w:webHidden/>
+              </w:rPr>
+              <w:fldChar w:fldCharType="separate"/>
+            </w:r>
+            <w:r>
+              <w:rPr>
+                <w:noProof/>
+                <w:webHidden/>
+              </w:rPr>
+              <w:t>7</w:t>
             </w:r>
             <w:r>
               <w:rPr>
@@ -2281,7 +2691,6 @@
           <w:szCs w:val="22"/>
         </w:rPr>
       </w:pPr>
-      <w:bookmarkStart w:id="0" w:name="_Toc436661914"/>
       <w:r>
         <w:br w:type="page"/>
       </w:r>
@@ -2290,6 +2699,7 @@
       <w:pPr>
         <w:pStyle w:val="Heading1"/>
       </w:pPr>
+      <w:bookmarkStart w:id="0" w:name="_Toc436813744"/>
       <w:r>
         <w:lastRenderedPageBreak/>
         <w:t>Management Summary</w:t>
@@ -2301,7 +2711,7 @@
       <w:pPr>
         <w:pStyle w:val="Heading2"/>
       </w:pPr>
-      <w:bookmarkStart w:id="1" w:name="_Toc436661915"/>
+      <w:bookmarkStart w:id="1" w:name="_Toc436813745"/>
       <w:r>
         <w:t>What is MoCap</w:t>
       </w:r>
@@ -2312,7 +2722,7 @@
       <w:pPr>
         <w:pStyle w:val="Heading2"/>
       </w:pPr>
-      <w:bookmarkStart w:id="2" w:name="_Toc436661916"/>
+      <w:bookmarkStart w:id="2" w:name="_Toc436813746"/>
       <w:r>
         <w:t>License addendum</w:t>
       </w:r>
@@ -2337,7 +2747,7 @@
       <w:pPr>
         <w:pStyle w:val="Heading1"/>
       </w:pPr>
-      <w:bookmarkStart w:id="3" w:name="_Toc436661917"/>
+      <w:bookmarkStart w:id="3" w:name="_Toc436813747"/>
       <w:r>
         <w:lastRenderedPageBreak/>
         <w:t>Requirements Engineering</w:t>
@@ -2349,7 +2759,7 @@
       <w:pPr>
         <w:pStyle w:val="Heading2"/>
       </w:pPr>
-      <w:bookmarkStart w:id="4" w:name="_Toc436661918"/>
+      <w:bookmarkStart w:id="4" w:name="_Toc436813748"/>
       <w:r>
         <w:t>Technological requirements</w:t>
       </w:r>
@@ -2360,7 +2770,7 @@
       <w:pPr>
         <w:pStyle w:val="Heading2"/>
       </w:pPr>
-      <w:bookmarkStart w:id="5" w:name="_Toc436661919"/>
+      <w:bookmarkStart w:id="5" w:name="_Toc436813749"/>
       <w:r>
         <w:t>Technology Matrix</w:t>
       </w:r>
@@ -2385,7 +2795,7 @@
       <w:pPr>
         <w:pStyle w:val="Heading1"/>
       </w:pPr>
-      <w:bookmarkStart w:id="6" w:name="_Toc436661920"/>
+      <w:bookmarkStart w:id="6" w:name="_Toc436813750"/>
       <w:r>
         <w:lastRenderedPageBreak/>
         <w:t>Solution Documentation</w:t>
@@ -2397,7 +2807,7 @@
       <w:pPr>
         <w:pStyle w:val="Heading2"/>
       </w:pPr>
-      <w:bookmarkStart w:id="7" w:name="_Toc436661921"/>
+      <w:bookmarkStart w:id="7" w:name="_Toc436813751"/>
       <w:r>
         <w:t xml:space="preserve">Interaction </w:t>
       </w:r>
@@ -2411,18 +2821,9 @@
       <w:pPr>
         <w:pStyle w:val="Heading3"/>
       </w:pPr>
+      <w:bookmarkStart w:id="8" w:name="_Toc436813752"/>
       <w:r>
         <w:t>Interfaces</w:t>
-      </w:r>
-    </w:p>
-    <w:p/>
-    <w:p>
-      <w:pPr>
-        <w:pStyle w:val="Heading3"/>
-      </w:pPr>
-      <w:bookmarkStart w:id="8" w:name="_Toc436661922"/>
-      <w:r>
-        <w:t>Chat</w:t>
       </w:r>
       <w:bookmarkEnd w:id="8"/>
     </w:p>
@@ -2431,9 +2832,9 @@
       <w:pPr>
         <w:pStyle w:val="Heading3"/>
       </w:pPr>
-      <w:bookmarkStart w:id="9" w:name="_Toc436661923"/>
-      <w:r>
-        <w:t>Project</w:t>
+      <w:bookmarkStart w:id="9" w:name="_Toc436813753"/>
+      <w:r>
+        <w:t>Chat</w:t>
       </w:r>
       <w:bookmarkEnd w:id="9"/>
     </w:p>
@@ -2442,257 +2843,254 @@
       <w:pPr>
         <w:pStyle w:val="Heading3"/>
       </w:pPr>
-      <w:bookmarkStart w:id="10" w:name="_Toc436661924"/>
-      <w:r>
-        <w:t>Task</w:t>
+      <w:bookmarkStart w:id="10" w:name="_Toc436813754"/>
+      <w:r>
+        <w:t>Project</w:t>
       </w:r>
       <w:bookmarkEnd w:id="10"/>
-    </w:p>
-    <w:p>
-      <w:r>
-        <w:t>A task represents a piece of work one has to accomplish, typically until a date specified. It can consist out of many other subtasks which, as a whole, represent specific work.</w:t>
-      </w:r>
-    </w:p>
-    <w:p>
-      <w:pPr>
-        <w:pStyle w:val="IntenseQuote"/>
-      </w:pPr>
-      <w:r>
-        <w:t xml:space="preserve">As an Example: </w:t>
-      </w:r>
-    </w:p>
-    <w:p>
-      <w:pPr>
-        <w:pStyle w:val="IntenseQuote"/>
-      </w:pPr>
-      <w:r>
-        <w:t>The task “Go Shopping” consists, of subtasks</w:t>
-      </w:r>
-      <w:r>
-        <w:br/>
-      </w:r>
-      <w:r>
-        <w:t xml:space="preserve">1. </w:t>
-      </w:r>
-      <w:r>
-        <w:t xml:space="preserve">“Get milk, honey and wheat” </w:t>
-      </w:r>
-      <w:r>
-        <w:br/>
-      </w:r>
-      <w:r>
-        <w:t xml:space="preserve">2. </w:t>
-      </w:r>
-      <w:r>
-        <w:t>“Fill-up Gas”</w:t>
-      </w:r>
-    </w:p>
-    <w:p>
-      <w:r>
-        <w:t xml:space="preserve">The task then is assigned to a project. In case a task contains subtasks, they automatically belong to the same project. </w:t>
-      </w:r>
-      <w:r>
-        <w:t xml:space="preserve">You can enrich the task with a description and estimate its </w:t>
-      </w:r>
-      <w:r>
-        <w:t xml:space="preserve">duration </w:t>
-      </w:r>
-      <w:r>
-        <w:t xml:space="preserve">and cost. </w:t>
-      </w:r>
-      <w:r>
-        <w:t>Additionally, you can specify alarms to be created if the due date is in danger. Once the alarm is raised, the owner can reassign the tasks to someone else or react on it by initiating a chat.</w:t>
-      </w:r>
-    </w:p>
-    <w:p>
-      <w:pPr>
-        <w:pStyle w:val="Heading4"/>
-      </w:pPr>
-      <w:r>
-        <w:t>Manually assigning a task</w:t>
-      </w:r>
-    </w:p>
-    <w:p>
-      <w:r>
-        <w:t>Once a task is created and assigned to a project you can delegate it to any member of the project group. Manually assigned tasks do not consider the hours a person has dedicated to the project. Hence you need to make sure the task is assigned to a person dedicating enough time to this project or have the person to dedicate more time.</w:t>
-      </w:r>
-    </w:p>
-    <w:p>
-      <w:pPr>
-        <w:pStyle w:val="Heading4"/>
-      </w:pPr>
-      <w:r>
-        <w:t>Poll assigning a task</w:t>
-      </w:r>
-    </w:p>
-    <w:p>
-      <w:r>
-        <w:t xml:space="preserve">You can assign a task through the result of a poll you created. </w:t>
-      </w:r>
-      <w:r>
-        <w:t>To do that</w:t>
-      </w:r>
-      <w:r>
-        <w:t xml:space="preserve"> you create a project </w:t>
-      </w:r>
-      <w:r>
-        <w:t xml:space="preserve">poll, through which </w:t>
-      </w:r>
-      <w:r>
-        <w:t>members vote for the person to complete the task. Remember, that this method of assigning a task does not consider the hours</w:t>
-      </w:r>
-      <w:r>
-        <w:t>,</w:t>
-      </w:r>
-      <w:r>
-        <w:t xml:space="preserve"> </w:t>
-      </w:r>
-      <w:r>
-        <w:t xml:space="preserve">the </w:t>
-      </w:r>
-      <w:r>
-        <w:t xml:space="preserve">person </w:t>
-      </w:r>
-      <w:r>
-        <w:t xml:space="preserve">that got assigned to the task, </w:t>
-      </w:r>
-      <w:r>
-        <w:t>has dedicated to this project.</w:t>
-      </w:r>
-    </w:p>
-    <w:p>
-      <w:pPr>
-        <w:pStyle w:val="Heading4"/>
-      </w:pPr>
-      <w:r>
-        <w:t>Auto assigning a task</w:t>
-      </w:r>
-    </w:p>
-    <w:p>
-      <w:r>
-        <w:t xml:space="preserve">When selecting to auto assign the task, the </w:t>
-      </w:r>
-      <w:r>
-        <w:t>due date and a priority</w:t>
-      </w:r>
-      <w:r>
-        <w:t xml:space="preserve"> define which person gets assigned to the task</w:t>
-      </w:r>
-      <w:r>
-        <w:t>. The priority is used to determine t</w:t>
-      </w:r>
-      <w:r>
-        <w:t>he importance compared to other tasks this person may has been assigned to</w:t>
-      </w:r>
-      <w:r>
-        <w:t xml:space="preserve">. </w:t>
-      </w:r>
-      <w:r>
-        <w:t>T</w:t>
-      </w:r>
-      <w:r>
-        <w:t>he system</w:t>
-      </w:r>
-      <w:r>
-        <w:t xml:space="preserve"> then</w:t>
-      </w:r>
-      <w:r>
-        <w:t xml:space="preserve"> tries to find a project member that contributes e</w:t>
-      </w:r>
-      <w:r>
-        <w:t xml:space="preserve">nough time towards this project and has enough </w:t>
-      </w:r>
-      <w:r>
-        <w:lastRenderedPageBreak/>
-        <w:t>capacity to complete the task on time.</w:t>
-      </w:r>
-      <w:r>
-        <w:t xml:space="preserve"> In other words, if a task will take 5 hours to complete and has to be completed within 2 days, a project member contributing 1 hour a day will not be assigned to this task.</w:t>
-      </w:r>
-    </w:p>
-    <w:p>
-      <w:r>
-        <w:t xml:space="preserve">When completing the task, the person is requested to enter the time and money (if at any) spent on the task. The </w:t>
-      </w:r>
-      <w:r>
-        <w:t>project owner is then notified of the completion and the project balance is updated accordingly.</w:t>
-      </w:r>
-      <w:r>
-        <w:br/>
-      </w:r>
-      <w:bookmarkStart w:id="11" w:name="_GoBack"/>
-      <w:bookmarkEnd w:id="11"/>
-    </w:p>
-    <w:p>
-      <w:pPr>
-        <w:pStyle w:val="Heading3"/>
-      </w:pPr>
-      <w:bookmarkStart w:id="12" w:name="_Toc436661925"/>
-      <w:r>
-        <w:t>Poll</w:t>
-      </w:r>
-      <w:bookmarkEnd w:id="12"/>
     </w:p>
     <w:p/>
     <w:p>
       <w:pPr>
         <w:pStyle w:val="Heading3"/>
       </w:pPr>
-      <w:r>
-        <w:t>Reporting</w:t>
-      </w:r>
-      <w:bookmarkStart w:id="13" w:name="_Toc436661926"/>
+      <w:bookmarkStart w:id="11" w:name="_Toc436813755"/>
+      <w:r>
+        <w:t>Task</w:t>
+      </w:r>
+      <w:bookmarkEnd w:id="11"/>
+    </w:p>
+    <w:p>
+      <w:r>
+        <w:t>A task represents a piece of work one has to accomplish, typically until a date specified. It can consist out of many other subtasks which, as a whole, represent specific work.</w:t>
+      </w:r>
+    </w:p>
+    <w:p>
+      <w:pPr>
+        <w:pStyle w:val="IntenseQuote"/>
+      </w:pPr>
+      <w:r>
+        <w:t xml:space="preserve">As an Example: </w:t>
+      </w:r>
+    </w:p>
+    <w:p>
+      <w:pPr>
+        <w:pStyle w:val="IntenseQuote"/>
+      </w:pPr>
+      <w:r>
+        <w:t>The task “Go Shopping” consists, of subtasks</w:t>
+      </w:r>
+      <w:r>
+        <w:br/>
+      </w:r>
+      <w:r>
+        <w:t xml:space="preserve">1. </w:t>
+      </w:r>
+      <w:r>
+        <w:t xml:space="preserve">“Get milk, honey and wheat” </w:t>
+      </w:r>
+      <w:r>
+        <w:br/>
+      </w:r>
+      <w:r>
+        <w:t xml:space="preserve">2. </w:t>
+      </w:r>
+      <w:r>
+        <w:t>“Fill-up Gas”</w:t>
+      </w:r>
+    </w:p>
+    <w:p>
+      <w:r>
+        <w:t xml:space="preserve">The task then is assigned to a project. In case a task contains subtasks, they automatically belong to the same project. </w:t>
+      </w:r>
+      <w:r>
+        <w:t xml:space="preserve">You can enrich the task with a description and estimate its </w:t>
+      </w:r>
+      <w:r>
+        <w:t xml:space="preserve">duration </w:t>
+      </w:r>
+      <w:r>
+        <w:t xml:space="preserve">and cost. </w:t>
+      </w:r>
+      <w:r>
+        <w:t>Additionally, you can specify alarms to be created if the due date is in danger. Once the alarm is raised, the owner can reassign the tasks to someone else or react on it by initiating a chat.</w:t>
+      </w:r>
+    </w:p>
+    <w:p>
+      <w:pPr>
+        <w:pStyle w:val="Heading4"/>
+      </w:pPr>
+      <w:r>
+        <w:t>Manually assigning a task</w:t>
+      </w:r>
+    </w:p>
+    <w:p>
+      <w:r>
+        <w:t>Once a task is created and assigned to a project you can delegate it to any member of the project group. Manually assigned tasks do not consider the hours a person has dedicated to the project. Hence you need to make sure the task is assigned to a person dedicating enough time to this project or have the person to dedicate more time.</w:t>
+      </w:r>
+    </w:p>
+    <w:p>
+      <w:pPr>
+        <w:pStyle w:val="Heading4"/>
+      </w:pPr>
+      <w:r>
+        <w:t>Poll assigning a task</w:t>
+      </w:r>
+    </w:p>
+    <w:p>
+      <w:r>
+        <w:t xml:space="preserve">You can assign a task through the result of a poll you created. </w:t>
+      </w:r>
+      <w:r>
+        <w:t>To do that</w:t>
+      </w:r>
+      <w:r>
+        <w:t xml:space="preserve"> you create a project </w:t>
+      </w:r>
+      <w:r>
+        <w:t xml:space="preserve">poll, through which </w:t>
+      </w:r>
+      <w:r>
+        <w:t>members vote for the person to complete the task. Remember, that this method of assigning a task does not consider the hours</w:t>
+      </w:r>
+      <w:r>
+        <w:t>,</w:t>
+      </w:r>
+      <w:r>
+        <w:t xml:space="preserve"> </w:t>
+      </w:r>
+      <w:r>
+        <w:t xml:space="preserve">the </w:t>
+      </w:r>
+      <w:r>
+        <w:t xml:space="preserve">person </w:t>
+      </w:r>
+      <w:r>
+        <w:t xml:space="preserve">that got assigned to the task, </w:t>
+      </w:r>
+      <w:r>
+        <w:t>has dedicated to this project.</w:t>
+      </w:r>
+    </w:p>
+    <w:p>
+      <w:pPr>
+        <w:pStyle w:val="Heading4"/>
+      </w:pPr>
+      <w:r>
+        <w:t>Auto assigning a task</w:t>
+      </w:r>
+    </w:p>
+    <w:p>
+      <w:r>
+        <w:t xml:space="preserve">When selecting to auto assign the task, the </w:t>
+      </w:r>
+      <w:r>
+        <w:t>due date and a priority</w:t>
+      </w:r>
+      <w:r>
+        <w:t xml:space="preserve"> define which person gets assigned to the task</w:t>
+      </w:r>
+      <w:r>
+        <w:t>. The priority is used to determine t</w:t>
+      </w:r>
+      <w:r>
+        <w:t>he importance compared to other tasks this person may has been assigned to</w:t>
+      </w:r>
+      <w:r>
+        <w:t xml:space="preserve">. </w:t>
+      </w:r>
+      <w:r>
+        <w:t>T</w:t>
+      </w:r>
+      <w:r>
+        <w:t>he system</w:t>
+      </w:r>
+      <w:r>
+        <w:t xml:space="preserve"> then</w:t>
+      </w:r>
+      <w:r>
+        <w:t xml:space="preserve"> tries to find a project member that contributes e</w:t>
+      </w:r>
+      <w:r>
+        <w:t>nough time towards this project and has enough</w:t>
+      </w:r>
+      <w:r>
+        <w:t xml:space="preserve"> </w:t>
+      </w:r>
+      <w:r>
+        <w:lastRenderedPageBreak/>
+        <w:t>capacity to complete the task on time.</w:t>
+      </w:r>
+      <w:r>
+        <w:t xml:space="preserve"> In other words, if a task will take 5 hours to complete and has to be completed within 2 days, a project member contributing 1 hour a day will not be assigned to this task.</w:t>
+      </w:r>
+    </w:p>
+    <w:p>
+      <w:r>
+        <w:t xml:space="preserve">When completing the task, the person is requested to enter the time and money (if at any) spent on the task. The </w:t>
+      </w:r>
+      <w:r>
+        <w:t>project owner is then notified of the completion and the project balance is updated accordingly.</w:t>
+      </w:r>
+      <w:r>
+        <w:br/>
+      </w:r>
+    </w:p>
+    <w:p>
+      <w:pPr>
+        <w:pStyle w:val="Heading3"/>
+      </w:pPr>
+      <w:bookmarkStart w:id="12" w:name="_Toc436813756"/>
+      <w:r>
+        <w:t>Poll</w:t>
+      </w:r>
+      <w:bookmarkStart w:id="13" w:name="_GoBack"/>
+      <w:bookmarkEnd w:id="12"/>
+      <w:bookmarkEnd w:id="13"/>
+    </w:p>
+    <w:p>
+      <w:r>
+        <w:t xml:space="preserve">A poll allows users in your project to vote for one or multiple pre-defined option(-s), based on your configuration. In some scenarios it might be useful to allow user </w:t>
+      </w:r>
+      <w:r>
+        <w:t>specifying</w:t>
+      </w:r>
+      <w:r>
+        <w:t xml:space="preserve"> an individual option, besides the ones pre-defined. </w:t>
+      </w:r>
+      <w:r>
+        <w:t>The vote can be limited to a specific time / date range and the users eligible can be specified individually.</w:t>
+      </w:r>
+    </w:p>
+    <w:p>
+      <w:r>
+        <w:t>Once the poll has ended, which happens either after the date / time range specified elapsed or when every eligible user has voted, the results are being sent to either all, a specific group or the creator only.</w:t>
+      </w:r>
+    </w:p>
+    <w:p>
+      <w:r>
+        <w:t>If the poll was to vote for a task owner, both the current task owner as well as the future owner are notified together with the users specified and the owner of the poll. The task is then taken off the current user and assigned to the new user.</w:t>
+      </w:r>
     </w:p>
     <w:p/>
     <w:p>
       <w:pPr>
         <w:pStyle w:val="Heading3"/>
       </w:pPr>
-      <w:r>
-        <w:t>Accounting</w:t>
-      </w:r>
-      <w:bookmarkEnd w:id="13"/>
-    </w:p>
-    <w:p/>
-    <w:p>
-      <w:pPr>
-        <w:pStyle w:val="Heading4"/>
-      </w:pPr>
-      <w:r>
-        <w:t>Balance</w:t>
-      </w:r>
-    </w:p>
-    <w:p/>
-    <w:p>
-      <w:pPr>
-        <w:pStyle w:val="Heading4"/>
-      </w:pPr>
-      <w:r>
-        <w:t>Bills</w:t>
-      </w:r>
-    </w:p>
-    <w:p/>
-    <w:p>
-      <w:pPr>
-        <w:pStyle w:val="Heading2"/>
-      </w:pPr>
-      <w:bookmarkStart w:id="14" w:name="_Toc436661929"/>
-      <w:r>
-        <w:t>Backend</w:t>
+      <w:bookmarkStart w:id="14" w:name="_Toc436813757"/>
+      <w:r>
+        <w:t>Reporting</w:t>
       </w:r>
       <w:bookmarkEnd w:id="14"/>
-      <w:r>
-        <w:t xml:space="preserve"> Components</w:t>
-      </w:r>
     </w:p>
     <w:p/>
     <w:p>
       <w:pPr>
         <w:pStyle w:val="Heading3"/>
       </w:pPr>
-      <w:bookmarkStart w:id="15" w:name="_Toc436661930"/>
-      <w:r>
-        <w:t>Database Module</w:t>
+      <w:bookmarkStart w:id="15" w:name="_Toc436813758"/>
+      <w:r>
+        <w:t>Accounting</w:t>
       </w:r>
       <w:bookmarkEnd w:id="15"/>
     </w:p>
@@ -2702,34 +3100,16 @@
         <w:pStyle w:val="Heading4"/>
       </w:pPr>
       <w:r>
-        <w:t>Programmability</w:t>
+        <w:t>Balance</w:t>
       </w:r>
     </w:p>
     <w:p/>
     <w:p>
       <w:pPr>
-        <w:pStyle w:val="Heading5"/>
+        <w:pStyle w:val="Heading4"/>
       </w:pPr>
       <w:r>
-        <w:t>Stored Procedures</w:t>
-      </w:r>
-    </w:p>
-    <w:p/>
-    <w:p>
-      <w:pPr>
-        <w:pStyle w:val="Heading5"/>
-      </w:pPr>
-      <w:r>
-        <w:t>Views</w:t>
-      </w:r>
-    </w:p>
-    <w:p/>
-    <w:p>
-      <w:pPr>
-        <w:pStyle w:val="Heading5"/>
-      </w:pPr>
-      <w:r>
-        <w:t>Triggers</w:t>
+        <w:t>Bills</w:t>
       </w:r>
     </w:p>
     <w:p/>
@@ -2737,9 +3117,12 @@
       <w:pPr>
         <w:pStyle w:val="Heading2"/>
       </w:pPr>
-      <w:bookmarkStart w:id="16" w:name="_Toc436661931"/>
-      <w:r>
-        <w:t>WebService</w:t>
+      <w:bookmarkStart w:id="16" w:name="_Toc436813759"/>
+      <w:r>
+        <w:t>Backend</w:t>
+      </w:r>
+      <w:r>
+        <w:t xml:space="preserve"> Components</w:t>
       </w:r>
       <w:bookmarkEnd w:id="16"/>
     </w:p>
@@ -2748,40 +3131,102 @@
       <w:pPr>
         <w:pStyle w:val="Heading3"/>
       </w:pPr>
-      <w:bookmarkStart w:id="17" w:name="_Toc436661932"/>
-      <w:r>
-        <w:t>Functions</w:t>
+      <w:bookmarkStart w:id="17" w:name="_Toc436813760"/>
+      <w:r>
+        <w:t>Database Module</w:t>
       </w:r>
       <w:bookmarkEnd w:id="17"/>
+    </w:p>
+    <w:p/>
+    <w:p>
+      <w:pPr>
+        <w:pStyle w:val="Heading4"/>
+      </w:pPr>
+      <w:r>
+        <w:t>Programmability</w:t>
+      </w:r>
+    </w:p>
+    <w:p/>
+    <w:p>
+      <w:pPr>
+        <w:pStyle w:val="Heading5"/>
+      </w:pPr>
+      <w:r>
+        <w:t>Stored Procedures</w:t>
+      </w:r>
+    </w:p>
+    <w:p/>
+    <w:p>
+      <w:pPr>
+        <w:pStyle w:val="Heading5"/>
+      </w:pPr>
+      <w:r>
+        <w:t>Views</w:t>
+      </w:r>
+    </w:p>
+    <w:p/>
+    <w:p>
+      <w:pPr>
+        <w:pStyle w:val="Heading5"/>
+      </w:pPr>
+      <w:r>
+        <w:t>Triggers</w:t>
+      </w:r>
+    </w:p>
+    <w:p/>
+    <w:p>
+      <w:pPr>
+        <w:pStyle w:val="Heading2"/>
+      </w:pPr>
+      <w:bookmarkStart w:id="18" w:name="_Toc436813761"/>
+      <w:r>
+        <w:t>WebService</w:t>
+      </w:r>
+      <w:bookmarkEnd w:id="18"/>
     </w:p>
     <w:p/>
     <w:p>
       <w:pPr>
         <w:pStyle w:val="Heading3"/>
       </w:pPr>
-      <w:bookmarkStart w:id="18" w:name="_Toc436661933"/>
+      <w:bookmarkStart w:id="19" w:name="_Toc436813762"/>
+      <w:r>
+        <w:t>Functions</w:t>
+      </w:r>
+      <w:bookmarkEnd w:id="19"/>
+    </w:p>
+    <w:p/>
+    <w:p>
+      <w:pPr>
+        <w:pStyle w:val="Heading3"/>
+      </w:pPr>
+      <w:bookmarkStart w:id="20" w:name="_Toc436813763"/>
       <w:r>
         <w:t>Bindings</w:t>
       </w:r>
-      <w:bookmarkEnd w:id="18"/>
+      <w:bookmarkEnd w:id="20"/>
     </w:p>
     <w:p/>
     <w:p>
       <w:pPr>
         <w:pStyle w:val="Heading2"/>
       </w:pPr>
+      <w:bookmarkStart w:id="21" w:name="_Toc436813764"/>
       <w:r>
         <w:t>Security Components</w:t>
       </w:r>
+      <w:bookmarkEnd w:id="21"/>
     </w:p>
     <w:p/>
     <w:p>
       <w:pPr>
         <w:pStyle w:val="Heading2"/>
       </w:pPr>
+      <w:bookmarkStart w:id="22" w:name="_Toc436813765"/>
       <w:r>
         <w:t>Logging Components</w:t>
       </w:r>
+      <w:bookmarkEnd w:id="22"/>
     </w:p>
     <w:p/>
     <w:p>
@@ -2802,28 +3247,34 @@
       <w:pPr>
         <w:pStyle w:val="Heading1"/>
       </w:pPr>
+      <w:bookmarkStart w:id="23" w:name="_Toc436813766"/>
       <w:r>
         <w:lastRenderedPageBreak/>
         <w:t>Technical Specification</w:t>
       </w:r>
+      <w:bookmarkEnd w:id="23"/>
     </w:p>
     <w:p/>
     <w:p>
       <w:pPr>
         <w:pStyle w:val="Heading2"/>
       </w:pPr>
+      <w:bookmarkStart w:id="24" w:name="_Toc436813767"/>
       <w:r>
         <w:t>Interaction Components</w:t>
       </w:r>
+      <w:bookmarkEnd w:id="24"/>
     </w:p>
     <w:p/>
     <w:p>
       <w:pPr>
         <w:pStyle w:val="Heading3"/>
       </w:pPr>
+      <w:bookmarkStart w:id="25" w:name="_Toc436813768"/>
       <w:r>
         <w:t>Interfaces</w:t>
       </w:r>
+      <w:bookmarkEnd w:id="25"/>
     </w:p>
     <w:p/>
     <w:p>
@@ -3020,29 +3471,47 @@
                               <w:tab w:val="center" w:pos="4536"/>
                               <w:tab w:val="right" w:pos="9057"/>
                             </w:tabs>
+                            <w:rPr>
+                              <w:color w:val="A6A6A6" w:themeColor="background1" w:themeShade="A6"/>
+                              <w:sz w:val="16"/>
+                              <w:szCs w:val="16"/>
+                            </w:rPr>
                           </w:pPr>
                           <w:r>
+                            <w:rPr>
+                              <w:color w:val="A6A6A6" w:themeColor="background1" w:themeShade="A6"/>
+                            </w:rPr>
                             <w:t xml:space="preserve"> </w:t>
                           </w:r>
                           <w:sdt>
                             <w:sdtPr>
+                              <w:rPr>
+                                <w:color w:val="A6A6A6" w:themeColor="background1" w:themeShade="A6"/>
+                                <w:sz w:val="16"/>
+                                <w:szCs w:val="16"/>
+                              </w:rPr>
                               <w:id w:val="-1668172269"/>
                               <w:docPartObj>
                                 <w:docPartGallery w:val="Page Numbers (Top of Page)"/>
                                 <w:docPartUnique/>
                               </w:docPartObj>
                             </w:sdtPr>
-                            <w:sdtEndPr/>
                             <w:sdtContent>
                               <w:r>
+                                <w:rPr>
+                                  <w:color w:val="A6A6A6" w:themeColor="background1" w:themeShade="A6"/>
+                                  <w:sz w:val="16"/>
+                                  <w:szCs w:val="16"/>
+                                </w:rPr>
                                 <w:t xml:space="preserve">Page </w:t>
                               </w:r>
                               <w:r>
                                 <w:rPr>
                                   <w:b/>
                                   <w:bCs/>
-                                  <w:sz w:val="24"/>
-                                  <w:szCs w:val="24"/>
+                                  <w:color w:val="A6A6A6" w:themeColor="background1" w:themeShade="A6"/>
+                                  <w:sz w:val="16"/>
+                                  <w:szCs w:val="16"/>
                                 </w:rPr>
                                 <w:fldChar w:fldCharType="begin"/>
                               </w:r>
@@ -3050,6 +3519,9 @@
                                 <w:rPr>
                                   <w:b/>
                                   <w:bCs/>
+                                  <w:color w:val="A6A6A6" w:themeColor="background1" w:themeShade="A6"/>
+                                  <w:sz w:val="16"/>
+                                  <w:szCs w:val="16"/>
                                 </w:rPr>
                                 <w:instrText xml:space="preserve"> PAGE </w:instrText>
                               </w:r>
@@ -3057,8 +3529,9 @@
                                 <w:rPr>
                                   <w:b/>
                                   <w:bCs/>
-                                  <w:sz w:val="24"/>
-                                  <w:szCs w:val="24"/>
+                                  <w:color w:val="A6A6A6" w:themeColor="background1" w:themeShade="A6"/>
+                                  <w:sz w:val="16"/>
+                                  <w:szCs w:val="16"/>
                                 </w:rPr>
                                 <w:fldChar w:fldCharType="separate"/>
                               </w:r>
@@ -3067,27 +3540,37 @@
                                   <w:b/>
                                   <w:bCs/>
                                   <w:noProof/>
+                                  <w:color w:val="A6A6A6" w:themeColor="background1" w:themeShade="A6"/>
+                                  <w:sz w:val="16"/>
+                                  <w:szCs w:val="16"/>
                                 </w:rPr>
-                                <w:t>4</w:t>
+                                <w:t>6</w:t>
                               </w:r>
                               <w:r>
                                 <w:rPr>
                                   <w:b/>
                                   <w:bCs/>
-                                  <w:sz w:val="24"/>
-                                  <w:szCs w:val="24"/>
+                                  <w:color w:val="A6A6A6" w:themeColor="background1" w:themeShade="A6"/>
+                                  <w:sz w:val="16"/>
+                                  <w:szCs w:val="16"/>
                                 </w:rPr>
                                 <w:fldChar w:fldCharType="end"/>
                               </w:r>
                               <w:r>
+                                <w:rPr>
+                                  <w:color w:val="A6A6A6" w:themeColor="background1" w:themeShade="A6"/>
+                                  <w:sz w:val="16"/>
+                                  <w:szCs w:val="16"/>
+                                </w:rPr>
                                 <w:t xml:space="preserve"> of </w:t>
                               </w:r>
                               <w:r>
                                 <w:rPr>
                                   <w:b/>
                                   <w:bCs/>
-                                  <w:sz w:val="24"/>
-                                  <w:szCs w:val="24"/>
+                                  <w:color w:val="A6A6A6" w:themeColor="background1" w:themeShade="A6"/>
+                                  <w:sz w:val="16"/>
+                                  <w:szCs w:val="16"/>
                                 </w:rPr>
                                 <w:fldChar w:fldCharType="begin"/>
                               </w:r>
@@ -3095,6 +3578,9 @@
                                 <w:rPr>
                                   <w:b/>
                                   <w:bCs/>
+                                  <w:color w:val="A6A6A6" w:themeColor="background1" w:themeShade="A6"/>
+                                  <w:sz w:val="16"/>
+                                  <w:szCs w:val="16"/>
                                 </w:rPr>
                                 <w:instrText xml:space="preserve"> NUMPAGES  </w:instrText>
                               </w:r>
@@ -3102,8 +3588,9 @@
                                 <w:rPr>
                                   <w:b/>
                                   <w:bCs/>
-                                  <w:sz w:val="24"/>
-                                  <w:szCs w:val="24"/>
+                                  <w:color w:val="A6A6A6" w:themeColor="background1" w:themeShade="A6"/>
+                                  <w:sz w:val="16"/>
+                                  <w:szCs w:val="16"/>
                                 </w:rPr>
                                 <w:fldChar w:fldCharType="separate"/>
                               </w:r>
@@ -3112,6 +3599,9 @@
                                   <w:b/>
                                   <w:bCs/>
                                   <w:noProof/>
+                                  <w:color w:val="A6A6A6" w:themeColor="background1" w:themeShade="A6"/>
+                                  <w:sz w:val="16"/>
+                                  <w:szCs w:val="16"/>
                                 </w:rPr>
                                 <w:t>7</w:t>
                               </w:r>
@@ -3119,21 +3609,37 @@
                                 <w:rPr>
                                   <w:b/>
                                   <w:bCs/>
-                                  <w:sz w:val="24"/>
-                                  <w:szCs w:val="24"/>
+                                  <w:color w:val="A6A6A6" w:themeColor="background1" w:themeShade="A6"/>
+                                  <w:sz w:val="16"/>
+                                  <w:szCs w:val="16"/>
                                 </w:rPr>
                                 <w:fldChar w:fldCharType="end"/>
                               </w:r>
                             </w:sdtContent>
                           </w:sdt>
                           <w:r>
+                            <w:rPr>
+                              <w:color w:val="A6A6A6" w:themeColor="background1" w:themeShade="A6"/>
+                              <w:sz w:val="16"/>
+                              <w:szCs w:val="16"/>
+                            </w:rPr>
                             <w:tab/>
                           </w:r>
                           <w:r>
+                            <w:rPr>
+                              <w:color w:val="A6A6A6" w:themeColor="background1" w:themeShade="A6"/>
+                              <w:sz w:val="16"/>
+                              <w:szCs w:val="16"/>
+                            </w:rPr>
                             <w:tab/>
                           </w:r>
                           <w:sdt>
                             <w:sdtPr>
+                              <w:rPr>
+                                <w:color w:val="A6A6A6" w:themeColor="background1" w:themeShade="A6"/>
+                                <w:sz w:val="16"/>
+                                <w:szCs w:val="16"/>
+                              </w:rPr>
                               <w:alias w:val="Title"/>
                               <w:tag w:val=""/>
                               <w:id w:val="1574006061"/>
@@ -3143,9 +3649,13 @@
                               <w:dataBinding w:prefixMappings="xmlns:ns0='http://purl.org/dc/elements/1.1/' xmlns:ns1='http://schemas.openxmlformats.org/package/2006/metadata/core-properties' " w:xpath="/ns1:coreProperties[1]/ns0:title[1]" w:storeItemID="{6C3C8BC8-F283-45AE-878A-BAB7291924A1}"/>
                               <w:text/>
                             </w:sdtPr>
-                            <w:sdtEndPr/>
                             <w:sdtContent>
                               <w:r>
+                                <w:rPr>
+                                  <w:color w:val="A6A6A6" w:themeColor="background1" w:themeShade="A6"/>
+                                  <w:sz w:val="16"/>
+                                  <w:szCs w:val="16"/>
+                                </w:rPr>
                                 <w:t>Mobile Communication App</w:t>
                               </w:r>
                             </w:sdtContent>
@@ -3157,32 +3667,68 @@
                               <w:tab w:val="center" w:pos="4536"/>
                               <w:tab w:val="right" w:pos="9057"/>
                             </w:tabs>
+                            <w:rPr>
+                              <w:color w:val="A6A6A6" w:themeColor="background1" w:themeShade="A6"/>
+                              <w:sz w:val="16"/>
+                              <w:szCs w:val="16"/>
+                            </w:rPr>
                           </w:pPr>
                           <w:r>
+                            <w:rPr>
+                              <w:color w:val="A6A6A6" w:themeColor="background1" w:themeShade="A6"/>
+                              <w:sz w:val="16"/>
+                              <w:szCs w:val="16"/>
+                            </w:rPr>
                             <w:fldChar w:fldCharType="begin"/>
                           </w:r>
                           <w:r>
+                            <w:rPr>
+                              <w:color w:val="A6A6A6" w:themeColor="background1" w:themeShade="A6"/>
+                              <w:sz w:val="16"/>
+                              <w:szCs w:val="16"/>
+                            </w:rPr>
                             <w:instrText xml:space="preserve"> AUTHOR  \* FirstCap  \* MERGEFORMAT </w:instrText>
                           </w:r>
                           <w:r>
+                            <w:rPr>
+                              <w:color w:val="A6A6A6" w:themeColor="background1" w:themeShade="A6"/>
+                              <w:sz w:val="16"/>
+                              <w:szCs w:val="16"/>
+                            </w:rPr>
                             <w:fldChar w:fldCharType="separate"/>
                           </w:r>
                           <w:r>
                             <w:rPr>
                               <w:noProof/>
+                              <w:color w:val="A6A6A6" w:themeColor="background1" w:themeShade="A6"/>
+                              <w:sz w:val="16"/>
+                              <w:szCs w:val="16"/>
                             </w:rPr>
                             <w:t>Christian B. Sax;f.ochsn3r@gmail.com</w:t>
                           </w:r>
                           <w:r>
                             <w:rPr>
                               <w:noProof/>
+                              <w:color w:val="A6A6A6" w:themeColor="background1" w:themeShade="A6"/>
+                              <w:sz w:val="16"/>
+                              <w:szCs w:val="16"/>
                             </w:rPr>
                             <w:fldChar w:fldCharType="end"/>
                           </w:r>
                           <w:r>
+                            <w:rPr>
+                              <w:color w:val="A6A6A6" w:themeColor="background1" w:themeShade="A6"/>
+                              <w:sz w:val="16"/>
+                              <w:szCs w:val="16"/>
+                            </w:rPr>
                             <w:tab/>
                           </w:r>
                           <w:r>
+                            <w:rPr>
+                              <w:color w:val="A6A6A6" w:themeColor="background1" w:themeShade="A6"/>
+                              <w:sz w:val="16"/>
+                              <w:szCs w:val="16"/>
+                            </w:rPr>
                             <w:tab/>
                             <w:t>Status: In development</w:t>
                           </w:r>
@@ -3215,29 +3761,47 @@
                         <w:tab w:val="center" w:pos="4536"/>
                         <w:tab w:val="right" w:pos="9057"/>
                       </w:tabs>
+                      <w:rPr>
+                        <w:color w:val="A6A6A6" w:themeColor="background1" w:themeShade="A6"/>
+                        <w:sz w:val="16"/>
+                        <w:szCs w:val="16"/>
+                      </w:rPr>
                     </w:pPr>
                     <w:r>
+                      <w:rPr>
+                        <w:color w:val="A6A6A6" w:themeColor="background1" w:themeShade="A6"/>
+                      </w:rPr>
                       <w:t xml:space="preserve"> </w:t>
                     </w:r>
                     <w:sdt>
                       <w:sdtPr>
+                        <w:rPr>
+                          <w:color w:val="A6A6A6" w:themeColor="background1" w:themeShade="A6"/>
+                          <w:sz w:val="16"/>
+                          <w:szCs w:val="16"/>
+                        </w:rPr>
                         <w:id w:val="-1668172269"/>
                         <w:docPartObj>
                           <w:docPartGallery w:val="Page Numbers (Top of Page)"/>
                           <w:docPartUnique/>
                         </w:docPartObj>
                       </w:sdtPr>
-                      <w:sdtEndPr/>
                       <w:sdtContent>
                         <w:r>
+                          <w:rPr>
+                            <w:color w:val="A6A6A6" w:themeColor="background1" w:themeShade="A6"/>
+                            <w:sz w:val="16"/>
+                            <w:szCs w:val="16"/>
+                          </w:rPr>
                           <w:t xml:space="preserve">Page </w:t>
                         </w:r>
                         <w:r>
                           <w:rPr>
                             <w:b/>
                             <w:bCs/>
-                            <w:sz w:val="24"/>
-                            <w:szCs w:val="24"/>
+                            <w:color w:val="A6A6A6" w:themeColor="background1" w:themeShade="A6"/>
+                            <w:sz w:val="16"/>
+                            <w:szCs w:val="16"/>
                           </w:rPr>
                           <w:fldChar w:fldCharType="begin"/>
                         </w:r>
@@ -3245,6 +3809,9 @@
                           <w:rPr>
                             <w:b/>
                             <w:bCs/>
+                            <w:color w:val="A6A6A6" w:themeColor="background1" w:themeShade="A6"/>
+                            <w:sz w:val="16"/>
+                            <w:szCs w:val="16"/>
                           </w:rPr>
                           <w:instrText xml:space="preserve"> PAGE </w:instrText>
                         </w:r>
@@ -3252,8 +3819,9 @@
                           <w:rPr>
                             <w:b/>
                             <w:bCs/>
-                            <w:sz w:val="24"/>
-                            <w:szCs w:val="24"/>
+                            <w:color w:val="A6A6A6" w:themeColor="background1" w:themeShade="A6"/>
+                            <w:sz w:val="16"/>
+                            <w:szCs w:val="16"/>
                           </w:rPr>
                           <w:fldChar w:fldCharType="separate"/>
                         </w:r>
@@ -3262,27 +3830,37 @@
                             <w:b/>
                             <w:bCs/>
                             <w:noProof/>
+                            <w:color w:val="A6A6A6" w:themeColor="background1" w:themeShade="A6"/>
+                            <w:sz w:val="16"/>
+                            <w:szCs w:val="16"/>
                           </w:rPr>
-                          <w:t>4</w:t>
+                          <w:t>6</w:t>
                         </w:r>
                         <w:r>
                           <w:rPr>
                             <w:b/>
                             <w:bCs/>
-                            <w:sz w:val="24"/>
-                            <w:szCs w:val="24"/>
+                            <w:color w:val="A6A6A6" w:themeColor="background1" w:themeShade="A6"/>
+                            <w:sz w:val="16"/>
+                            <w:szCs w:val="16"/>
                           </w:rPr>
                           <w:fldChar w:fldCharType="end"/>
                         </w:r>
                         <w:r>
+                          <w:rPr>
+                            <w:color w:val="A6A6A6" w:themeColor="background1" w:themeShade="A6"/>
+                            <w:sz w:val="16"/>
+                            <w:szCs w:val="16"/>
+                          </w:rPr>
                           <w:t xml:space="preserve"> of </w:t>
                         </w:r>
                         <w:r>
                           <w:rPr>
                             <w:b/>
                             <w:bCs/>
-                            <w:sz w:val="24"/>
-                            <w:szCs w:val="24"/>
+                            <w:color w:val="A6A6A6" w:themeColor="background1" w:themeShade="A6"/>
+                            <w:sz w:val="16"/>
+                            <w:szCs w:val="16"/>
                           </w:rPr>
                           <w:fldChar w:fldCharType="begin"/>
                         </w:r>
@@ -3290,6 +3868,9 @@
                           <w:rPr>
                             <w:b/>
                             <w:bCs/>
+                            <w:color w:val="A6A6A6" w:themeColor="background1" w:themeShade="A6"/>
+                            <w:sz w:val="16"/>
+                            <w:szCs w:val="16"/>
                           </w:rPr>
                           <w:instrText xml:space="preserve"> NUMPAGES  </w:instrText>
                         </w:r>
@@ -3297,8 +3878,9 @@
                           <w:rPr>
                             <w:b/>
                             <w:bCs/>
-                            <w:sz w:val="24"/>
-                            <w:szCs w:val="24"/>
+                            <w:color w:val="A6A6A6" w:themeColor="background1" w:themeShade="A6"/>
+                            <w:sz w:val="16"/>
+                            <w:szCs w:val="16"/>
                           </w:rPr>
                           <w:fldChar w:fldCharType="separate"/>
                         </w:r>
@@ -3307,6 +3889,9 @@
                             <w:b/>
                             <w:bCs/>
                             <w:noProof/>
+                            <w:color w:val="A6A6A6" w:themeColor="background1" w:themeShade="A6"/>
+                            <w:sz w:val="16"/>
+                            <w:szCs w:val="16"/>
                           </w:rPr>
                           <w:t>7</w:t>
                         </w:r>
@@ -3314,21 +3899,37 @@
                           <w:rPr>
                             <w:b/>
                             <w:bCs/>
-                            <w:sz w:val="24"/>
-                            <w:szCs w:val="24"/>
+                            <w:color w:val="A6A6A6" w:themeColor="background1" w:themeShade="A6"/>
+                            <w:sz w:val="16"/>
+                            <w:szCs w:val="16"/>
                           </w:rPr>
                           <w:fldChar w:fldCharType="end"/>
                         </w:r>
                       </w:sdtContent>
                     </w:sdt>
                     <w:r>
+                      <w:rPr>
+                        <w:color w:val="A6A6A6" w:themeColor="background1" w:themeShade="A6"/>
+                        <w:sz w:val="16"/>
+                        <w:szCs w:val="16"/>
+                      </w:rPr>
                       <w:tab/>
                     </w:r>
                     <w:r>
+                      <w:rPr>
+                        <w:color w:val="A6A6A6" w:themeColor="background1" w:themeShade="A6"/>
+                        <w:sz w:val="16"/>
+                        <w:szCs w:val="16"/>
+                      </w:rPr>
                       <w:tab/>
                     </w:r>
                     <w:sdt>
                       <w:sdtPr>
+                        <w:rPr>
+                          <w:color w:val="A6A6A6" w:themeColor="background1" w:themeShade="A6"/>
+                          <w:sz w:val="16"/>
+                          <w:szCs w:val="16"/>
+                        </w:rPr>
                         <w:alias w:val="Title"/>
                         <w:tag w:val=""/>
                         <w:id w:val="1574006061"/>
@@ -3338,9 +3939,13 @@
                         <w:dataBinding w:prefixMappings="xmlns:ns0='http://purl.org/dc/elements/1.1/' xmlns:ns1='http://schemas.openxmlformats.org/package/2006/metadata/core-properties' " w:xpath="/ns1:coreProperties[1]/ns0:title[1]" w:storeItemID="{6C3C8BC8-F283-45AE-878A-BAB7291924A1}"/>
                         <w:text/>
                       </w:sdtPr>
-                      <w:sdtEndPr/>
                       <w:sdtContent>
                         <w:r>
+                          <w:rPr>
+                            <w:color w:val="A6A6A6" w:themeColor="background1" w:themeShade="A6"/>
+                            <w:sz w:val="16"/>
+                            <w:szCs w:val="16"/>
+                          </w:rPr>
                           <w:t>Mobile Communication App</w:t>
                         </w:r>
                       </w:sdtContent>
@@ -3352,32 +3957,68 @@
                         <w:tab w:val="center" w:pos="4536"/>
                         <w:tab w:val="right" w:pos="9057"/>
                       </w:tabs>
+                      <w:rPr>
+                        <w:color w:val="A6A6A6" w:themeColor="background1" w:themeShade="A6"/>
+                        <w:sz w:val="16"/>
+                        <w:szCs w:val="16"/>
+                      </w:rPr>
                     </w:pPr>
                     <w:r>
+                      <w:rPr>
+                        <w:color w:val="A6A6A6" w:themeColor="background1" w:themeShade="A6"/>
+                        <w:sz w:val="16"/>
+                        <w:szCs w:val="16"/>
+                      </w:rPr>
                       <w:fldChar w:fldCharType="begin"/>
                     </w:r>
                     <w:r>
+                      <w:rPr>
+                        <w:color w:val="A6A6A6" w:themeColor="background1" w:themeShade="A6"/>
+                        <w:sz w:val="16"/>
+                        <w:szCs w:val="16"/>
+                      </w:rPr>
                       <w:instrText xml:space="preserve"> AUTHOR  \* FirstCap  \* MERGEFORMAT </w:instrText>
                     </w:r>
                     <w:r>
+                      <w:rPr>
+                        <w:color w:val="A6A6A6" w:themeColor="background1" w:themeShade="A6"/>
+                        <w:sz w:val="16"/>
+                        <w:szCs w:val="16"/>
+                      </w:rPr>
                       <w:fldChar w:fldCharType="separate"/>
                     </w:r>
                     <w:r>
                       <w:rPr>
                         <w:noProof/>
+                        <w:color w:val="A6A6A6" w:themeColor="background1" w:themeShade="A6"/>
+                        <w:sz w:val="16"/>
+                        <w:szCs w:val="16"/>
                       </w:rPr>
                       <w:t>Christian B. Sax;f.ochsn3r@gmail.com</w:t>
                     </w:r>
                     <w:r>
                       <w:rPr>
                         <w:noProof/>
+                        <w:color w:val="A6A6A6" w:themeColor="background1" w:themeShade="A6"/>
+                        <w:sz w:val="16"/>
+                        <w:szCs w:val="16"/>
                       </w:rPr>
                       <w:fldChar w:fldCharType="end"/>
                     </w:r>
                     <w:r>
+                      <w:rPr>
+                        <w:color w:val="A6A6A6" w:themeColor="background1" w:themeShade="A6"/>
+                        <w:sz w:val="16"/>
+                        <w:szCs w:val="16"/>
+                      </w:rPr>
                       <w:tab/>
                     </w:r>
                     <w:r>
+                      <w:rPr>
+                        <w:color w:val="A6A6A6" w:themeColor="background1" w:themeShade="A6"/>
+                        <w:sz w:val="16"/>
+                        <w:szCs w:val="16"/>
+                      </w:rPr>
                       <w:tab/>
                       <w:t>Status: In development</w:t>
                     </w:r>
@@ -3814,26 +4455,50 @@
                               <w:tab w:val="center" w:pos="4536"/>
                               <w:tab w:val="right" w:pos="9057"/>
                             </w:tabs>
+                            <w:rPr>
+                              <w:color w:val="A6A6A6" w:themeColor="background1" w:themeShade="A6"/>
+                              <w:sz w:val="16"/>
+                              <w:szCs w:val="16"/>
+                            </w:rPr>
                           </w:pPr>
                           <w:sdt>
                             <w:sdtPr>
+                              <w:rPr>
+                                <w:color w:val="A6A6A6" w:themeColor="background1" w:themeShade="A6"/>
+                                <w:sz w:val="16"/>
+                                <w:szCs w:val="16"/>
+                              </w:rPr>
                               <w:alias w:val="Title"/>
                               <w:tag w:val=""/>
                               <w:id w:val="2329916"/>
                               <w:dataBinding w:prefixMappings="xmlns:ns0='http://purl.org/dc/elements/1.1/' xmlns:ns1='http://schemas.openxmlformats.org/package/2006/metadata/core-properties' " w:xpath="/ns1:coreProperties[1]/ns0:title[1]" w:storeItemID="{6C3C8BC8-F283-45AE-878A-BAB7291924A1}"/>
                               <w:text/>
                             </w:sdtPr>
-                            <w:sdtEndPr/>
                             <w:sdtContent>
                               <w:r>
+                                <w:rPr>
+                                  <w:color w:val="A6A6A6" w:themeColor="background1" w:themeShade="A6"/>
+                                  <w:sz w:val="16"/>
+                                  <w:szCs w:val="16"/>
+                                </w:rPr>
                                 <w:t>Mobile Communication App</w:t>
                               </w:r>
                             </w:sdtContent>
                           </w:sdt>
                           <w:r>
+                            <w:rPr>
+                              <w:color w:val="A6A6A6" w:themeColor="background1" w:themeShade="A6"/>
+                              <w:sz w:val="16"/>
+                              <w:szCs w:val="16"/>
+                            </w:rPr>
                             <w:tab/>
                           </w:r>
                           <w:r>
+                            <w:rPr>
+                              <w:color w:val="A6A6A6" w:themeColor="background1" w:themeShade="A6"/>
+                              <w:sz w:val="16"/>
+                              <w:szCs w:val="16"/>
+                            </w:rPr>
                             <w:tab/>
                             <w:t xml:space="preserve">Page </w:t>
                           </w:r>
@@ -3841,8 +4506,9 @@
                             <w:rPr>
                               <w:b/>
                               <w:bCs/>
-                              <w:sz w:val="24"/>
-                              <w:szCs w:val="24"/>
+                              <w:color w:val="A6A6A6" w:themeColor="background1" w:themeShade="A6"/>
+                              <w:sz w:val="16"/>
+                              <w:szCs w:val="16"/>
                             </w:rPr>
                             <w:fldChar w:fldCharType="begin"/>
                           </w:r>
@@ -3850,6 +4516,9 @@
                             <w:rPr>
                               <w:b/>
                               <w:bCs/>
+                              <w:color w:val="A6A6A6" w:themeColor="background1" w:themeShade="A6"/>
+                              <w:sz w:val="16"/>
+                              <w:szCs w:val="16"/>
                             </w:rPr>
                             <w:instrText xml:space="preserve"> PAGE </w:instrText>
                           </w:r>
@@ -3857,8 +4526,9 @@
                             <w:rPr>
                               <w:b/>
                               <w:bCs/>
-                              <w:sz w:val="24"/>
-                              <w:szCs w:val="24"/>
+                              <w:color w:val="A6A6A6" w:themeColor="background1" w:themeShade="A6"/>
+                              <w:sz w:val="16"/>
+                              <w:szCs w:val="16"/>
                             </w:rPr>
                             <w:fldChar w:fldCharType="separate"/>
                           </w:r>
@@ -3867,27 +4537,37 @@
                               <w:b/>
                               <w:bCs/>
                               <w:noProof/>
+                              <w:color w:val="A6A6A6" w:themeColor="background1" w:themeShade="A6"/>
+                              <w:sz w:val="16"/>
+                              <w:szCs w:val="16"/>
                             </w:rPr>
-                            <w:t>3</w:t>
+                            <w:t>7</w:t>
                           </w:r>
                           <w:r>
                             <w:rPr>
                               <w:b/>
                               <w:bCs/>
-                              <w:sz w:val="24"/>
-                              <w:szCs w:val="24"/>
+                              <w:color w:val="A6A6A6" w:themeColor="background1" w:themeShade="A6"/>
+                              <w:sz w:val="16"/>
+                              <w:szCs w:val="16"/>
                             </w:rPr>
                             <w:fldChar w:fldCharType="end"/>
                           </w:r>
                           <w:r>
+                            <w:rPr>
+                              <w:color w:val="A6A6A6" w:themeColor="background1" w:themeShade="A6"/>
+                              <w:sz w:val="16"/>
+                              <w:szCs w:val="16"/>
+                            </w:rPr>
                             <w:t xml:space="preserve"> / </w:t>
                           </w:r>
                           <w:r>
                             <w:rPr>
                               <w:b/>
                               <w:bCs/>
-                              <w:sz w:val="24"/>
-                              <w:szCs w:val="24"/>
+                              <w:color w:val="A6A6A6" w:themeColor="background1" w:themeShade="A6"/>
+                              <w:sz w:val="16"/>
+                              <w:szCs w:val="16"/>
                             </w:rPr>
                             <w:fldChar w:fldCharType="begin"/>
                           </w:r>
@@ -3895,6 +4575,9 @@
                             <w:rPr>
                               <w:b/>
                               <w:bCs/>
+                              <w:color w:val="A6A6A6" w:themeColor="background1" w:themeShade="A6"/>
+                              <w:sz w:val="16"/>
+                              <w:szCs w:val="16"/>
                             </w:rPr>
                             <w:instrText xml:space="preserve"> NUMPAGES  </w:instrText>
                           </w:r>
@@ -3902,8 +4585,9 @@
                             <w:rPr>
                               <w:b/>
                               <w:bCs/>
-                              <w:sz w:val="24"/>
-                              <w:szCs w:val="24"/>
+                              <w:color w:val="A6A6A6" w:themeColor="background1" w:themeShade="A6"/>
+                              <w:sz w:val="16"/>
+                              <w:szCs w:val="16"/>
                             </w:rPr>
                             <w:fldChar w:fldCharType="separate"/>
                           </w:r>
@@ -3912,6 +4596,9 @@
                               <w:b/>
                               <w:bCs/>
                               <w:noProof/>
+                              <w:color w:val="A6A6A6" w:themeColor="background1" w:themeShade="A6"/>
+                              <w:sz w:val="16"/>
+                              <w:szCs w:val="16"/>
                             </w:rPr>
                             <w:t>7</w:t>
                           </w:r>
@@ -3919,8 +4606,9 @@
                             <w:rPr>
                               <w:b/>
                               <w:bCs/>
-                              <w:sz w:val="24"/>
-                              <w:szCs w:val="24"/>
+                              <w:color w:val="A6A6A6" w:themeColor="background1" w:themeShade="A6"/>
+                              <w:sz w:val="16"/>
+                              <w:szCs w:val="16"/>
                             </w:rPr>
                             <w:fldChar w:fldCharType="end"/>
                           </w:r>
@@ -3931,52 +4619,109 @@
                               <w:tab w:val="center" w:pos="4536"/>
                               <w:tab w:val="right" w:pos="9057"/>
                             </w:tabs>
+                            <w:rPr>
+                              <w:color w:val="A6A6A6" w:themeColor="background1" w:themeShade="A6"/>
+                              <w:sz w:val="16"/>
+                              <w:szCs w:val="16"/>
+                            </w:rPr>
                           </w:pPr>
                           <w:r>
+                            <w:rPr>
+                              <w:color w:val="A6A6A6" w:themeColor="background1" w:themeShade="A6"/>
+                              <w:sz w:val="16"/>
+                              <w:szCs w:val="16"/>
+                            </w:rPr>
                             <w:fldChar w:fldCharType="begin"/>
                           </w:r>
                           <w:r>
+                            <w:rPr>
+                              <w:color w:val="A6A6A6" w:themeColor="background1" w:themeShade="A6"/>
+                              <w:sz w:val="16"/>
+                              <w:szCs w:val="16"/>
+                            </w:rPr>
                             <w:instrText xml:space="preserve"> AUTHOR  \* FirstCap  \* MERGEFORMAT </w:instrText>
                           </w:r>
                           <w:r>
+                            <w:rPr>
+                              <w:color w:val="A6A6A6" w:themeColor="background1" w:themeShade="A6"/>
+                              <w:sz w:val="16"/>
+                              <w:szCs w:val="16"/>
+                            </w:rPr>
                             <w:fldChar w:fldCharType="separate"/>
                           </w:r>
                           <w:r>
                             <w:rPr>
                               <w:noProof/>
+                              <w:color w:val="A6A6A6" w:themeColor="background1" w:themeShade="A6"/>
+                              <w:sz w:val="16"/>
+                              <w:szCs w:val="16"/>
                             </w:rPr>
                             <w:t>Christian B. Sax;f.ochsn3r@gmail.com</w:t>
                           </w:r>
                           <w:r>
                             <w:rPr>
                               <w:noProof/>
+                              <w:color w:val="A6A6A6" w:themeColor="background1" w:themeShade="A6"/>
+                              <w:sz w:val="16"/>
+                              <w:szCs w:val="16"/>
                             </w:rPr>
                             <w:fldChar w:fldCharType="end"/>
                           </w:r>
                           <w:r>
+                            <w:rPr>
+                              <w:color w:val="A6A6A6" w:themeColor="background1" w:themeShade="A6"/>
+                              <w:sz w:val="16"/>
+                              <w:szCs w:val="16"/>
+                            </w:rPr>
                             <w:tab/>
                           </w:r>
                           <w:r>
+                            <w:rPr>
+                              <w:color w:val="A6A6A6" w:themeColor="background1" w:themeShade="A6"/>
+                              <w:sz w:val="16"/>
+                              <w:szCs w:val="16"/>
+                            </w:rPr>
                             <w:tab/>
                           </w:r>
                           <w:r>
+                            <w:rPr>
+                              <w:color w:val="A6A6A6" w:themeColor="background1" w:themeShade="A6"/>
+                              <w:sz w:val="16"/>
+                              <w:szCs w:val="16"/>
+                            </w:rPr>
                             <w:fldChar w:fldCharType="begin"/>
                           </w:r>
                           <w:r>
+                            <w:rPr>
+                              <w:color w:val="A6A6A6" w:themeColor="background1" w:themeShade="A6"/>
+                              <w:sz w:val="16"/>
+                              <w:szCs w:val="16"/>
+                            </w:rPr>
                             <w:instrText xml:space="preserve"> SAVEDATE   \* MERGEFORMAT </w:instrText>
                           </w:r>
                           <w:r>
+                            <w:rPr>
+                              <w:color w:val="A6A6A6" w:themeColor="background1" w:themeShade="A6"/>
+                              <w:sz w:val="16"/>
+                              <w:szCs w:val="16"/>
+                            </w:rPr>
                             <w:fldChar w:fldCharType="separate"/>
                           </w:r>
                           <w:r>
                             <w:rPr>
                               <w:noProof/>
+                              <w:color w:val="A6A6A6" w:themeColor="background1" w:themeShade="A6"/>
+                              <w:sz w:val="16"/>
+                              <w:szCs w:val="16"/>
                             </w:rPr>
-                            <w:t>12/1/2015 9:28:00 PM</w:t>
+                            <w:t>12/1/2015 10:46:00 PM</w:t>
                           </w:r>
                           <w:r>
                             <w:rPr>
                               <w:noProof/>
+                              <w:color w:val="A6A6A6" w:themeColor="background1" w:themeShade="A6"/>
+                              <w:sz w:val="16"/>
+                              <w:szCs w:val="16"/>
                             </w:rPr>
                             <w:fldChar w:fldCharType="end"/>
                           </w:r>
@@ -4014,26 +4759,50 @@
                         <w:tab w:val="center" w:pos="4536"/>
                         <w:tab w:val="right" w:pos="9057"/>
                       </w:tabs>
+                      <w:rPr>
+                        <w:color w:val="A6A6A6" w:themeColor="background1" w:themeShade="A6"/>
+                        <w:sz w:val="16"/>
+                        <w:szCs w:val="16"/>
+                      </w:rPr>
                     </w:pPr>
                     <w:sdt>
                       <w:sdtPr>
+                        <w:rPr>
+                          <w:color w:val="A6A6A6" w:themeColor="background1" w:themeShade="A6"/>
+                          <w:sz w:val="16"/>
+                          <w:szCs w:val="16"/>
+                        </w:rPr>
                         <w:alias w:val="Title"/>
                         <w:tag w:val=""/>
                         <w:id w:val="2329916"/>
                         <w:dataBinding w:prefixMappings="xmlns:ns0='http://purl.org/dc/elements/1.1/' xmlns:ns1='http://schemas.openxmlformats.org/package/2006/metadata/core-properties' " w:xpath="/ns1:coreProperties[1]/ns0:title[1]" w:storeItemID="{6C3C8BC8-F283-45AE-878A-BAB7291924A1}"/>
                         <w:text/>
                       </w:sdtPr>
-                      <w:sdtEndPr/>
                       <w:sdtContent>
                         <w:r>
+                          <w:rPr>
+                            <w:color w:val="A6A6A6" w:themeColor="background1" w:themeShade="A6"/>
+                            <w:sz w:val="16"/>
+                            <w:szCs w:val="16"/>
+                          </w:rPr>
                           <w:t>Mobile Communication App</w:t>
                         </w:r>
                       </w:sdtContent>
                     </w:sdt>
                     <w:r>
+                      <w:rPr>
+                        <w:color w:val="A6A6A6" w:themeColor="background1" w:themeShade="A6"/>
+                        <w:sz w:val="16"/>
+                        <w:szCs w:val="16"/>
+                      </w:rPr>
                       <w:tab/>
                     </w:r>
                     <w:r>
+                      <w:rPr>
+                        <w:color w:val="A6A6A6" w:themeColor="background1" w:themeShade="A6"/>
+                        <w:sz w:val="16"/>
+                        <w:szCs w:val="16"/>
+                      </w:rPr>
                       <w:tab/>
                       <w:t xml:space="preserve">Page </w:t>
                     </w:r>
@@ -4041,8 +4810,9 @@
                       <w:rPr>
                         <w:b/>
                         <w:bCs/>
-                        <w:sz w:val="24"/>
-                        <w:szCs w:val="24"/>
+                        <w:color w:val="A6A6A6" w:themeColor="background1" w:themeShade="A6"/>
+                        <w:sz w:val="16"/>
+                        <w:szCs w:val="16"/>
                       </w:rPr>
                       <w:fldChar w:fldCharType="begin"/>
                     </w:r>
@@ -4050,6 +4820,9 @@
                       <w:rPr>
                         <w:b/>
                         <w:bCs/>
+                        <w:color w:val="A6A6A6" w:themeColor="background1" w:themeShade="A6"/>
+                        <w:sz w:val="16"/>
+                        <w:szCs w:val="16"/>
                       </w:rPr>
                       <w:instrText xml:space="preserve"> PAGE </w:instrText>
                     </w:r>
@@ -4057,8 +4830,9 @@
                       <w:rPr>
                         <w:b/>
                         <w:bCs/>
-                        <w:sz w:val="24"/>
-                        <w:szCs w:val="24"/>
+                        <w:color w:val="A6A6A6" w:themeColor="background1" w:themeShade="A6"/>
+                        <w:sz w:val="16"/>
+                        <w:szCs w:val="16"/>
                       </w:rPr>
                       <w:fldChar w:fldCharType="separate"/>
                     </w:r>
@@ -4067,27 +4841,37 @@
                         <w:b/>
                         <w:bCs/>
                         <w:noProof/>
+                        <w:color w:val="A6A6A6" w:themeColor="background1" w:themeShade="A6"/>
+                        <w:sz w:val="16"/>
+                        <w:szCs w:val="16"/>
                       </w:rPr>
-                      <w:t>3</w:t>
+                      <w:t>7</w:t>
                     </w:r>
                     <w:r>
                       <w:rPr>
                         <w:b/>
                         <w:bCs/>
-                        <w:sz w:val="24"/>
-                        <w:szCs w:val="24"/>
+                        <w:color w:val="A6A6A6" w:themeColor="background1" w:themeShade="A6"/>
+                        <w:sz w:val="16"/>
+                        <w:szCs w:val="16"/>
                       </w:rPr>
                       <w:fldChar w:fldCharType="end"/>
                     </w:r>
                     <w:r>
+                      <w:rPr>
+                        <w:color w:val="A6A6A6" w:themeColor="background1" w:themeShade="A6"/>
+                        <w:sz w:val="16"/>
+                        <w:szCs w:val="16"/>
+                      </w:rPr>
                       <w:t xml:space="preserve"> / </w:t>
                     </w:r>
                     <w:r>
                       <w:rPr>
                         <w:b/>
                         <w:bCs/>
-                        <w:sz w:val="24"/>
-                        <w:szCs w:val="24"/>
+                        <w:color w:val="A6A6A6" w:themeColor="background1" w:themeShade="A6"/>
+                        <w:sz w:val="16"/>
+                        <w:szCs w:val="16"/>
                       </w:rPr>
                       <w:fldChar w:fldCharType="begin"/>
                     </w:r>
@@ -4095,6 +4879,9 @@
                       <w:rPr>
                         <w:b/>
                         <w:bCs/>
+                        <w:color w:val="A6A6A6" w:themeColor="background1" w:themeShade="A6"/>
+                        <w:sz w:val="16"/>
+                        <w:szCs w:val="16"/>
                       </w:rPr>
                       <w:instrText xml:space="preserve"> NUMPAGES  </w:instrText>
                     </w:r>
@@ -4102,8 +4889,9 @@
                       <w:rPr>
                         <w:b/>
                         <w:bCs/>
-                        <w:sz w:val="24"/>
-                        <w:szCs w:val="24"/>
+                        <w:color w:val="A6A6A6" w:themeColor="background1" w:themeShade="A6"/>
+                        <w:sz w:val="16"/>
+                        <w:szCs w:val="16"/>
                       </w:rPr>
                       <w:fldChar w:fldCharType="separate"/>
                     </w:r>
@@ -4112,6 +4900,9 @@
                         <w:b/>
                         <w:bCs/>
                         <w:noProof/>
+                        <w:color w:val="A6A6A6" w:themeColor="background1" w:themeShade="A6"/>
+                        <w:sz w:val="16"/>
+                        <w:szCs w:val="16"/>
                       </w:rPr>
                       <w:t>7</w:t>
                     </w:r>
@@ -4119,8 +4910,9 @@
                       <w:rPr>
                         <w:b/>
                         <w:bCs/>
-                        <w:sz w:val="24"/>
-                        <w:szCs w:val="24"/>
+                        <w:color w:val="A6A6A6" w:themeColor="background1" w:themeShade="A6"/>
+                        <w:sz w:val="16"/>
+                        <w:szCs w:val="16"/>
                       </w:rPr>
                       <w:fldChar w:fldCharType="end"/>
                     </w:r>
@@ -4131,52 +4923,109 @@
                         <w:tab w:val="center" w:pos="4536"/>
                         <w:tab w:val="right" w:pos="9057"/>
                       </w:tabs>
+                      <w:rPr>
+                        <w:color w:val="A6A6A6" w:themeColor="background1" w:themeShade="A6"/>
+                        <w:sz w:val="16"/>
+                        <w:szCs w:val="16"/>
+                      </w:rPr>
                     </w:pPr>
                     <w:r>
+                      <w:rPr>
+                        <w:color w:val="A6A6A6" w:themeColor="background1" w:themeShade="A6"/>
+                        <w:sz w:val="16"/>
+                        <w:szCs w:val="16"/>
+                      </w:rPr>
                       <w:fldChar w:fldCharType="begin"/>
                     </w:r>
                     <w:r>
+                      <w:rPr>
+                        <w:color w:val="A6A6A6" w:themeColor="background1" w:themeShade="A6"/>
+                        <w:sz w:val="16"/>
+                        <w:szCs w:val="16"/>
+                      </w:rPr>
                       <w:instrText xml:space="preserve"> AUTHOR  \* FirstCap  \* MERGEFORMAT </w:instrText>
                     </w:r>
                     <w:r>
+                      <w:rPr>
+                        <w:color w:val="A6A6A6" w:themeColor="background1" w:themeShade="A6"/>
+                        <w:sz w:val="16"/>
+                        <w:szCs w:val="16"/>
+                      </w:rPr>
                       <w:fldChar w:fldCharType="separate"/>
                     </w:r>
                     <w:r>
                       <w:rPr>
                         <w:noProof/>
+                        <w:color w:val="A6A6A6" w:themeColor="background1" w:themeShade="A6"/>
+                        <w:sz w:val="16"/>
+                        <w:szCs w:val="16"/>
                       </w:rPr>
                       <w:t>Christian B. Sax;f.ochsn3r@gmail.com</w:t>
                     </w:r>
                     <w:r>
                       <w:rPr>
                         <w:noProof/>
+                        <w:color w:val="A6A6A6" w:themeColor="background1" w:themeShade="A6"/>
+                        <w:sz w:val="16"/>
+                        <w:szCs w:val="16"/>
                       </w:rPr>
                       <w:fldChar w:fldCharType="end"/>
                     </w:r>
                     <w:r>
+                      <w:rPr>
+                        <w:color w:val="A6A6A6" w:themeColor="background1" w:themeShade="A6"/>
+                        <w:sz w:val="16"/>
+                        <w:szCs w:val="16"/>
+                      </w:rPr>
                       <w:tab/>
                     </w:r>
                     <w:r>
+                      <w:rPr>
+                        <w:color w:val="A6A6A6" w:themeColor="background1" w:themeShade="A6"/>
+                        <w:sz w:val="16"/>
+                        <w:szCs w:val="16"/>
+                      </w:rPr>
                       <w:tab/>
                     </w:r>
                     <w:r>
+                      <w:rPr>
+                        <w:color w:val="A6A6A6" w:themeColor="background1" w:themeShade="A6"/>
+                        <w:sz w:val="16"/>
+                        <w:szCs w:val="16"/>
+                      </w:rPr>
                       <w:fldChar w:fldCharType="begin"/>
                     </w:r>
                     <w:r>
+                      <w:rPr>
+                        <w:color w:val="A6A6A6" w:themeColor="background1" w:themeShade="A6"/>
+                        <w:sz w:val="16"/>
+                        <w:szCs w:val="16"/>
+                      </w:rPr>
                       <w:instrText xml:space="preserve"> SAVEDATE   \* MERGEFORMAT </w:instrText>
                     </w:r>
                     <w:r>
+                      <w:rPr>
+                        <w:color w:val="A6A6A6" w:themeColor="background1" w:themeShade="A6"/>
+                        <w:sz w:val="16"/>
+                        <w:szCs w:val="16"/>
+                      </w:rPr>
                       <w:fldChar w:fldCharType="separate"/>
                     </w:r>
                     <w:r>
                       <w:rPr>
                         <w:noProof/>
+                        <w:color w:val="A6A6A6" w:themeColor="background1" w:themeShade="A6"/>
+                        <w:sz w:val="16"/>
+                        <w:szCs w:val="16"/>
                       </w:rPr>
-                      <w:t>12/1/2015 9:28:00 PM</w:t>
+                      <w:t>12/1/2015 10:46:00 PM</w:t>
                     </w:r>
                     <w:r>
                       <w:rPr>
                         <w:noProof/>
+                        <w:color w:val="A6A6A6" w:themeColor="background1" w:themeShade="A6"/>
+                        <w:sz w:val="16"/>
+                        <w:szCs w:val="16"/>
                       </w:rPr>
                       <w:fldChar w:fldCharType="end"/>
                     </w:r>
@@ -4299,23 +5148,35 @@
                             </w:tabs>
                             <w:spacing w:after="0" w:line="240" w:lineRule="auto"/>
                             <w:rPr>
+                              <w:color w:val="A6A6A6" w:themeColor="background1" w:themeShade="A6"/>
+                              <w:sz w:val="16"/>
+                              <w:szCs w:val="16"/>
                               <w:lang w:val="de-CH"/>
                             </w:rPr>
                           </w:pPr>
                           <w:r>
                             <w:rPr>
+                              <w:color w:val="A6A6A6" w:themeColor="background1" w:themeShade="A6"/>
+                              <w:sz w:val="16"/>
+                              <w:szCs w:val="16"/>
                               <w:lang w:val="de-CH"/>
                             </w:rPr>
                             <w:fldChar w:fldCharType="begin"/>
                           </w:r>
                           <w:r>
                             <w:rPr>
+                              <w:color w:val="A6A6A6" w:themeColor="background1" w:themeShade="A6"/>
+                              <w:sz w:val="16"/>
+                              <w:szCs w:val="16"/>
                               <w:lang w:val="de-CH"/>
                             </w:rPr>
                             <w:instrText xml:space="preserve"> STYLEREF  "Heading 1"  \* MERGEFORMAT </w:instrText>
                           </w:r>
                           <w:r>
                             <w:rPr>
+                              <w:color w:val="A6A6A6" w:themeColor="background1" w:themeShade="A6"/>
+                              <w:sz w:val="16"/>
+                              <w:szCs w:val="16"/>
                               <w:lang w:val="de-CH"/>
                             </w:rPr>
                             <w:fldChar w:fldCharType="separate"/>
@@ -4323,18 +5184,27 @@
                           <w:r>
                             <w:rPr>
                               <w:noProof/>
+                              <w:color w:val="A6A6A6" w:themeColor="background1" w:themeShade="A6"/>
+                              <w:sz w:val="16"/>
+                              <w:szCs w:val="16"/>
                               <w:lang w:val="de-CH"/>
                             </w:rPr>
                             <w:t>Solution Documentation</w:t>
                           </w:r>
                           <w:r>
                             <w:rPr>
+                              <w:color w:val="A6A6A6" w:themeColor="background1" w:themeShade="A6"/>
+                              <w:sz w:val="16"/>
+                              <w:szCs w:val="16"/>
                               <w:lang w:val="de-CH"/>
                             </w:rPr>
                             <w:fldChar w:fldCharType="end"/>
                           </w:r>
                           <w:r>
                             <w:rPr>
+                              <w:color w:val="A6A6A6" w:themeColor="background1" w:themeShade="A6"/>
+                              <w:sz w:val="16"/>
+                              <w:szCs w:val="16"/>
                               <w:lang w:val="de-CH"/>
                             </w:rPr>
                             <w:tab/>
@@ -4346,27 +5216,44 @@
                               <w:tab w:val="right" w:pos="9072"/>
                             </w:tabs>
                             <w:spacing w:after="0" w:line="240" w:lineRule="auto"/>
+                            <w:rPr>
+                              <w:color w:val="A6A6A6" w:themeColor="background1" w:themeShade="A6"/>
+                              <w:sz w:val="16"/>
+                              <w:szCs w:val="16"/>
+                            </w:rPr>
                           </w:pPr>
                           <w:r>
                             <w:rPr>
+                              <w:color w:val="A6A6A6" w:themeColor="background1" w:themeShade="A6"/>
+                              <w:sz w:val="16"/>
+                              <w:szCs w:val="16"/>
                               <w:lang w:val="de-CH"/>
                             </w:rPr>
                             <w:tab/>
                           </w:r>
                           <w:r>
                             <w:rPr>
+                              <w:color w:val="A6A6A6" w:themeColor="background1" w:themeShade="A6"/>
+                              <w:sz w:val="16"/>
+                              <w:szCs w:val="16"/>
                               <w:lang w:val="de-CH"/>
                             </w:rPr>
                             <w:fldChar w:fldCharType="begin"/>
                           </w:r>
                           <w:r>
                             <w:rPr>
+                              <w:color w:val="A6A6A6" w:themeColor="background1" w:themeShade="A6"/>
+                              <w:sz w:val="16"/>
+                              <w:szCs w:val="16"/>
                               <w:lang w:val="de-CH"/>
                             </w:rPr>
                             <w:instrText xml:space="preserve"> STYLEREF  "Heading 2"  \* MERGEFORMAT </w:instrText>
                           </w:r>
                           <w:r>
                             <w:rPr>
+                              <w:color w:val="A6A6A6" w:themeColor="background1" w:themeShade="A6"/>
+                              <w:sz w:val="16"/>
+                              <w:szCs w:val="16"/>
                               <w:lang w:val="de-CH"/>
                             </w:rPr>
                             <w:fldChar w:fldCharType="separate"/>
@@ -4374,12 +5261,18 @@
                           <w:r>
                             <w:rPr>
                               <w:noProof/>
+                              <w:color w:val="A6A6A6" w:themeColor="background1" w:themeShade="A6"/>
+                              <w:sz w:val="16"/>
+                              <w:szCs w:val="16"/>
                               <w:lang w:val="de-CH"/>
                             </w:rPr>
-                            <w:t>Interaction Components</w:t>
+                            <w:t>WebService</w:t>
                           </w:r>
                           <w:r>
                             <w:rPr>
+                              <w:color w:val="A6A6A6" w:themeColor="background1" w:themeShade="A6"/>
+                              <w:sz w:val="16"/>
+                              <w:szCs w:val="16"/>
                               <w:lang w:val="de-CH"/>
                             </w:rPr>
                             <w:fldChar w:fldCharType="end"/>
@@ -4418,23 +5311,35 @@
                       </w:tabs>
                       <w:spacing w:after="0" w:line="240" w:lineRule="auto"/>
                       <w:rPr>
+                        <w:color w:val="A6A6A6" w:themeColor="background1" w:themeShade="A6"/>
+                        <w:sz w:val="16"/>
+                        <w:szCs w:val="16"/>
                         <w:lang w:val="de-CH"/>
                       </w:rPr>
                     </w:pPr>
                     <w:r>
                       <w:rPr>
+                        <w:color w:val="A6A6A6" w:themeColor="background1" w:themeShade="A6"/>
+                        <w:sz w:val="16"/>
+                        <w:szCs w:val="16"/>
                         <w:lang w:val="de-CH"/>
                       </w:rPr>
                       <w:fldChar w:fldCharType="begin"/>
                     </w:r>
                     <w:r>
                       <w:rPr>
+                        <w:color w:val="A6A6A6" w:themeColor="background1" w:themeShade="A6"/>
+                        <w:sz w:val="16"/>
+                        <w:szCs w:val="16"/>
                         <w:lang w:val="de-CH"/>
                       </w:rPr>
                       <w:instrText xml:space="preserve"> STYLEREF  "Heading 1"  \* MERGEFORMAT </w:instrText>
                     </w:r>
                     <w:r>
                       <w:rPr>
+                        <w:color w:val="A6A6A6" w:themeColor="background1" w:themeShade="A6"/>
+                        <w:sz w:val="16"/>
+                        <w:szCs w:val="16"/>
                         <w:lang w:val="de-CH"/>
                       </w:rPr>
                       <w:fldChar w:fldCharType="separate"/>
@@ -4442,18 +5347,27 @@
                     <w:r>
                       <w:rPr>
                         <w:noProof/>
+                        <w:color w:val="A6A6A6" w:themeColor="background1" w:themeShade="A6"/>
+                        <w:sz w:val="16"/>
+                        <w:szCs w:val="16"/>
                         <w:lang w:val="de-CH"/>
                       </w:rPr>
                       <w:t>Solution Documentation</w:t>
                     </w:r>
                     <w:r>
                       <w:rPr>
+                        <w:color w:val="A6A6A6" w:themeColor="background1" w:themeShade="A6"/>
+                        <w:sz w:val="16"/>
+                        <w:szCs w:val="16"/>
                         <w:lang w:val="de-CH"/>
                       </w:rPr>
                       <w:fldChar w:fldCharType="end"/>
                     </w:r>
                     <w:r>
                       <w:rPr>
+                        <w:color w:val="A6A6A6" w:themeColor="background1" w:themeShade="A6"/>
+                        <w:sz w:val="16"/>
+                        <w:szCs w:val="16"/>
                         <w:lang w:val="de-CH"/>
                       </w:rPr>
                       <w:tab/>
@@ -4465,27 +5379,44 @@
                         <w:tab w:val="right" w:pos="9072"/>
                       </w:tabs>
                       <w:spacing w:after="0" w:line="240" w:lineRule="auto"/>
+                      <w:rPr>
+                        <w:color w:val="A6A6A6" w:themeColor="background1" w:themeShade="A6"/>
+                        <w:sz w:val="16"/>
+                        <w:szCs w:val="16"/>
+                      </w:rPr>
                     </w:pPr>
                     <w:r>
                       <w:rPr>
+                        <w:color w:val="A6A6A6" w:themeColor="background1" w:themeShade="A6"/>
+                        <w:sz w:val="16"/>
+                        <w:szCs w:val="16"/>
                         <w:lang w:val="de-CH"/>
                       </w:rPr>
                       <w:tab/>
                     </w:r>
                     <w:r>
                       <w:rPr>
+                        <w:color w:val="A6A6A6" w:themeColor="background1" w:themeShade="A6"/>
+                        <w:sz w:val="16"/>
+                        <w:szCs w:val="16"/>
                         <w:lang w:val="de-CH"/>
                       </w:rPr>
                       <w:fldChar w:fldCharType="begin"/>
                     </w:r>
                     <w:r>
                       <w:rPr>
+                        <w:color w:val="A6A6A6" w:themeColor="background1" w:themeShade="A6"/>
+                        <w:sz w:val="16"/>
+                        <w:szCs w:val="16"/>
                         <w:lang w:val="de-CH"/>
                       </w:rPr>
                       <w:instrText xml:space="preserve"> STYLEREF  "Heading 2"  \* MERGEFORMAT </w:instrText>
                     </w:r>
                     <w:r>
                       <w:rPr>
+                        <w:color w:val="A6A6A6" w:themeColor="background1" w:themeShade="A6"/>
+                        <w:sz w:val="16"/>
+                        <w:szCs w:val="16"/>
                         <w:lang w:val="de-CH"/>
                       </w:rPr>
                       <w:fldChar w:fldCharType="separate"/>
@@ -4493,12 +5424,18 @@
                     <w:r>
                       <w:rPr>
                         <w:noProof/>
+                        <w:color w:val="A6A6A6" w:themeColor="background1" w:themeShade="A6"/>
+                        <w:sz w:val="16"/>
+                        <w:szCs w:val="16"/>
                         <w:lang w:val="de-CH"/>
                       </w:rPr>
-                      <w:t>Interaction Components</w:t>
+                      <w:t>WebService</w:t>
                     </w:r>
                     <w:r>
                       <w:rPr>
+                        <w:color w:val="A6A6A6" w:themeColor="background1" w:themeShade="A6"/>
+                        <w:sz w:val="16"/>
+                        <w:szCs w:val="16"/>
                         <w:lang w:val="de-CH"/>
                       </w:rPr>
                       <w:fldChar w:fldCharType="end"/>
@@ -4583,7 +5520,7 @@
                               <w:noProof/>
                               <w:color w:val="FFFFFF" w:themeColor="background1"/>
                             </w:rPr>
-                            <w:t>4</w:t>
+                            <w:t>6</w:t>
                           </w:r>
                           <w:r>
                             <w:rPr>
@@ -4637,7 +5574,7 @@
                         <w:noProof/>
                         <w:color w:val="FFFFFF" w:themeColor="background1"/>
                       </w:rPr>
-                      <w:t>4</w:t>
+                      <w:t>6</w:t>
                     </w:r>
                     <w:r>
                       <w:rPr>
@@ -4737,113 +5674,170 @@
                             <w:spacing w:after="0" w:line="240" w:lineRule="auto"/>
                             <w:rPr>
                               <w:noProof/>
+                              <w:color w:val="A6A6A6" w:themeColor="background1" w:themeShade="A6"/>
+                              <w:sz w:val="16"/>
+                              <w:szCs w:val="16"/>
                             </w:rPr>
                           </w:pPr>
                           <w:r>
                             <w:rPr>
                               <w:noProof/>
+                              <w:color w:val="A6A6A6" w:themeColor="background1" w:themeShade="A6"/>
+                              <w:sz w:val="16"/>
+                              <w:szCs w:val="16"/>
                             </w:rPr>
                             <w:tab/>
                           </w:r>
                           <w:r>
                             <w:rPr>
                               <w:noProof/>
+                              <w:color w:val="A6A6A6" w:themeColor="background1" w:themeShade="A6"/>
+                              <w:sz w:val="16"/>
+                              <w:szCs w:val="16"/>
                             </w:rPr>
                             <w:fldChar w:fldCharType="begin"/>
                           </w:r>
                           <w:r>
                             <w:rPr>
                               <w:noProof/>
+                              <w:color w:val="A6A6A6" w:themeColor="background1" w:themeShade="A6"/>
+                              <w:sz w:val="16"/>
+                              <w:szCs w:val="16"/>
                             </w:rPr>
                             <w:instrText xml:space="preserve"> If </w:instrText>
                           </w:r>
                           <w:r>
                             <w:rPr>
                               <w:noProof/>
+                              <w:color w:val="A6A6A6" w:themeColor="background1" w:themeShade="A6"/>
+                              <w:sz w:val="16"/>
+                              <w:szCs w:val="16"/>
                             </w:rPr>
                             <w:fldChar w:fldCharType="begin"/>
                           </w:r>
                           <w:r>
                             <w:rPr>
                               <w:noProof/>
+                              <w:color w:val="A6A6A6" w:themeColor="background1" w:themeShade="A6"/>
+                              <w:sz w:val="16"/>
+                              <w:szCs w:val="16"/>
                             </w:rPr>
                             <w:instrText xml:space="preserve"> STYLEREF “Heading 1”  </w:instrText>
                           </w:r>
                           <w:r>
                             <w:rPr>
                               <w:noProof/>
+                              <w:color w:val="A6A6A6" w:themeColor="background1" w:themeShade="A6"/>
+                              <w:sz w:val="16"/>
+                              <w:szCs w:val="16"/>
                             </w:rPr>
                             <w:fldChar w:fldCharType="separate"/>
                           </w:r>
                           <w:r>
                             <w:rPr>
                               <w:noProof/>
+                              <w:color w:val="A6A6A6" w:themeColor="background1" w:themeShade="A6"/>
+                              <w:sz w:val="16"/>
+                              <w:szCs w:val="16"/>
                             </w:rPr>
-                            <w:instrText>Requirements Engineering</w:instrText>
+                            <w:instrText>Technical Specification</w:instrText>
                           </w:r>
                           <w:r>
                             <w:rPr>
                               <w:noProof/>
+                              <w:color w:val="A6A6A6" w:themeColor="background1" w:themeShade="A6"/>
+                              <w:sz w:val="16"/>
+                              <w:szCs w:val="16"/>
                             </w:rPr>
                             <w:fldChar w:fldCharType="end"/>
                           </w:r>
                           <w:r>
                             <w:rPr>
                               <w:noProof/>
+                              <w:color w:val="A6A6A6" w:themeColor="background1" w:themeShade="A6"/>
+                              <w:sz w:val="16"/>
+                              <w:szCs w:val="16"/>
                             </w:rPr>
                             <w:instrText>&lt;&gt; “Error*” “</w:instrText>
                           </w:r>
                           <w:r>
                             <w:rPr>
                               <w:noProof/>
+                              <w:color w:val="A6A6A6" w:themeColor="background1" w:themeShade="A6"/>
+                              <w:sz w:val="16"/>
+                              <w:szCs w:val="16"/>
                             </w:rPr>
                             <w:fldChar w:fldCharType="begin"/>
                           </w:r>
                           <w:r>
                             <w:rPr>
                               <w:noProof/>
+                              <w:color w:val="A6A6A6" w:themeColor="background1" w:themeShade="A6"/>
+                              <w:sz w:val="16"/>
+                              <w:szCs w:val="16"/>
                             </w:rPr>
                             <w:instrText xml:space="preserve"> STYLEREF “Heading 1” </w:instrText>
                           </w:r>
                           <w:r>
                             <w:rPr>
                               <w:noProof/>
+                              <w:color w:val="A6A6A6" w:themeColor="background1" w:themeShade="A6"/>
+                              <w:sz w:val="16"/>
+                              <w:szCs w:val="16"/>
                             </w:rPr>
                             <w:fldChar w:fldCharType="separate"/>
                           </w:r>
                           <w:r>
                             <w:rPr>
                               <w:noProof/>
+                              <w:color w:val="A6A6A6" w:themeColor="background1" w:themeShade="A6"/>
+                              <w:sz w:val="16"/>
+                              <w:szCs w:val="16"/>
                             </w:rPr>
-                            <w:instrText>Requirements Engineering</w:instrText>
+                            <w:instrText>Technical Specification</w:instrText>
                           </w:r>
                           <w:r>
                             <w:rPr>
                               <w:noProof/>
+                              <w:color w:val="A6A6A6" w:themeColor="background1" w:themeShade="A6"/>
+                              <w:sz w:val="16"/>
+                              <w:szCs w:val="16"/>
                             </w:rPr>
                             <w:fldChar w:fldCharType="end"/>
                           </w:r>
                           <w:r>
                             <w:rPr>
                               <w:noProof/>
+                              <w:color w:val="A6A6A6" w:themeColor="background1" w:themeShade="A6"/>
+                              <w:sz w:val="16"/>
+                              <w:szCs w:val="16"/>
                             </w:rPr>
                             <w:instrText>""Add a heading to your document""</w:instrText>
                           </w:r>
                           <w:r>
                             <w:rPr>
                               <w:noProof/>
+                              <w:color w:val="A6A6A6" w:themeColor="background1" w:themeShade="A6"/>
+                              <w:sz w:val="16"/>
+                              <w:szCs w:val="16"/>
                             </w:rPr>
                             <w:fldChar w:fldCharType="separate"/>
                           </w:r>
                           <w:r>
                             <w:rPr>
                               <w:noProof/>
+                              <w:color w:val="A6A6A6" w:themeColor="background1" w:themeShade="A6"/>
+                              <w:sz w:val="16"/>
+                              <w:szCs w:val="16"/>
                             </w:rPr>
-                            <w:t>Requirements Engineering</w:t>
+                            <w:t>Technical Specification</w:t>
                           </w:r>
                           <w:r>
                             <w:rPr>
                               <w:noProof/>
+                              <w:color w:val="A6A6A6" w:themeColor="background1" w:themeShade="A6"/>
+                              <w:sz w:val="16"/>
+                              <w:szCs w:val="16"/>
                             </w:rPr>
                             <w:fldChar w:fldCharType="end"/>
                           </w:r>
@@ -4857,35 +5851,53 @@
                             <w:spacing w:after="0" w:line="240" w:lineRule="auto"/>
                             <w:rPr>
                               <w:noProof/>
+                              <w:color w:val="A6A6A6" w:themeColor="background1" w:themeShade="A6"/>
+                              <w:sz w:val="16"/>
+                              <w:szCs w:val="16"/>
                             </w:rPr>
                           </w:pPr>
                           <w:r>
                             <w:rPr>
                               <w:noProof/>
+                              <w:color w:val="A6A6A6" w:themeColor="background1" w:themeShade="A6"/>
+                              <w:sz w:val="16"/>
+                              <w:szCs w:val="16"/>
                             </w:rPr>
                             <w:fldChar w:fldCharType="begin"/>
                           </w:r>
                           <w:r>
                             <w:rPr>
                               <w:noProof/>
+                              <w:color w:val="A6A6A6" w:themeColor="background1" w:themeShade="A6"/>
+                              <w:sz w:val="16"/>
+                              <w:szCs w:val="16"/>
                             </w:rPr>
                             <w:instrText xml:space="preserve"> STYLEREF  "Heading 2"  \* MERGEFORMAT </w:instrText>
                           </w:r>
                           <w:r>
                             <w:rPr>
                               <w:noProof/>
+                              <w:color w:val="A6A6A6" w:themeColor="background1" w:themeShade="A6"/>
+                              <w:sz w:val="16"/>
+                              <w:szCs w:val="16"/>
                             </w:rPr>
                             <w:fldChar w:fldCharType="separate"/>
                           </w:r>
                           <w:r>
                             <w:rPr>
                               <w:noProof/>
+                              <w:color w:val="A6A6A6" w:themeColor="background1" w:themeShade="A6"/>
+                              <w:sz w:val="16"/>
+                              <w:szCs w:val="16"/>
                             </w:rPr>
-                            <w:t>Technological requirements</w:t>
+                            <w:t>Interaction Components</w:t>
                           </w:r>
                           <w:r>
                             <w:rPr>
                               <w:noProof/>
+                              <w:color w:val="A6A6A6" w:themeColor="background1" w:themeShade="A6"/>
+                              <w:sz w:val="16"/>
+                              <w:szCs w:val="16"/>
                             </w:rPr>
                             <w:fldChar w:fldCharType="end"/>
                           </w:r>
@@ -4925,113 +5937,170 @@
                       <w:spacing w:after="0" w:line="240" w:lineRule="auto"/>
                       <w:rPr>
                         <w:noProof/>
+                        <w:color w:val="A6A6A6" w:themeColor="background1" w:themeShade="A6"/>
+                        <w:sz w:val="16"/>
+                        <w:szCs w:val="16"/>
                       </w:rPr>
                     </w:pPr>
                     <w:r>
                       <w:rPr>
                         <w:noProof/>
+                        <w:color w:val="A6A6A6" w:themeColor="background1" w:themeShade="A6"/>
+                        <w:sz w:val="16"/>
+                        <w:szCs w:val="16"/>
                       </w:rPr>
                       <w:tab/>
                     </w:r>
                     <w:r>
                       <w:rPr>
                         <w:noProof/>
+                        <w:color w:val="A6A6A6" w:themeColor="background1" w:themeShade="A6"/>
+                        <w:sz w:val="16"/>
+                        <w:szCs w:val="16"/>
                       </w:rPr>
                       <w:fldChar w:fldCharType="begin"/>
                     </w:r>
                     <w:r>
                       <w:rPr>
                         <w:noProof/>
+                        <w:color w:val="A6A6A6" w:themeColor="background1" w:themeShade="A6"/>
+                        <w:sz w:val="16"/>
+                        <w:szCs w:val="16"/>
                       </w:rPr>
                       <w:instrText xml:space="preserve"> If </w:instrText>
                     </w:r>
                     <w:r>
                       <w:rPr>
                         <w:noProof/>
+                        <w:color w:val="A6A6A6" w:themeColor="background1" w:themeShade="A6"/>
+                        <w:sz w:val="16"/>
+                        <w:szCs w:val="16"/>
                       </w:rPr>
                       <w:fldChar w:fldCharType="begin"/>
                     </w:r>
                     <w:r>
                       <w:rPr>
                         <w:noProof/>
+                        <w:color w:val="A6A6A6" w:themeColor="background1" w:themeShade="A6"/>
+                        <w:sz w:val="16"/>
+                        <w:szCs w:val="16"/>
                       </w:rPr>
                       <w:instrText xml:space="preserve"> STYLEREF “Heading 1”  </w:instrText>
                     </w:r>
                     <w:r>
                       <w:rPr>
                         <w:noProof/>
+                        <w:color w:val="A6A6A6" w:themeColor="background1" w:themeShade="A6"/>
+                        <w:sz w:val="16"/>
+                        <w:szCs w:val="16"/>
                       </w:rPr>
                       <w:fldChar w:fldCharType="separate"/>
                     </w:r>
                     <w:r>
                       <w:rPr>
                         <w:noProof/>
+                        <w:color w:val="A6A6A6" w:themeColor="background1" w:themeShade="A6"/>
+                        <w:sz w:val="16"/>
+                        <w:szCs w:val="16"/>
                       </w:rPr>
-                      <w:instrText>Requirements Engineering</w:instrText>
+                      <w:instrText>Technical Specification</w:instrText>
                     </w:r>
                     <w:r>
                       <w:rPr>
                         <w:noProof/>
+                        <w:color w:val="A6A6A6" w:themeColor="background1" w:themeShade="A6"/>
+                        <w:sz w:val="16"/>
+                        <w:szCs w:val="16"/>
                       </w:rPr>
                       <w:fldChar w:fldCharType="end"/>
                     </w:r>
                     <w:r>
                       <w:rPr>
                         <w:noProof/>
+                        <w:color w:val="A6A6A6" w:themeColor="background1" w:themeShade="A6"/>
+                        <w:sz w:val="16"/>
+                        <w:szCs w:val="16"/>
                       </w:rPr>
                       <w:instrText>&lt;&gt; “Error*” “</w:instrText>
                     </w:r>
                     <w:r>
                       <w:rPr>
                         <w:noProof/>
+                        <w:color w:val="A6A6A6" w:themeColor="background1" w:themeShade="A6"/>
+                        <w:sz w:val="16"/>
+                        <w:szCs w:val="16"/>
                       </w:rPr>
                       <w:fldChar w:fldCharType="begin"/>
                     </w:r>
                     <w:r>
                       <w:rPr>
                         <w:noProof/>
+                        <w:color w:val="A6A6A6" w:themeColor="background1" w:themeShade="A6"/>
+                        <w:sz w:val="16"/>
+                        <w:szCs w:val="16"/>
                       </w:rPr>
                       <w:instrText xml:space="preserve"> STYLEREF “Heading 1” </w:instrText>
                     </w:r>
                     <w:r>
                       <w:rPr>
                         <w:noProof/>
+                        <w:color w:val="A6A6A6" w:themeColor="background1" w:themeShade="A6"/>
+                        <w:sz w:val="16"/>
+                        <w:szCs w:val="16"/>
                       </w:rPr>
                       <w:fldChar w:fldCharType="separate"/>
                     </w:r>
                     <w:r>
                       <w:rPr>
                         <w:noProof/>
+                        <w:color w:val="A6A6A6" w:themeColor="background1" w:themeShade="A6"/>
+                        <w:sz w:val="16"/>
+                        <w:szCs w:val="16"/>
                       </w:rPr>
-                      <w:instrText>Requirements Engineering</w:instrText>
+                      <w:instrText>Technical Specification</w:instrText>
                     </w:r>
                     <w:r>
                       <w:rPr>
                         <w:noProof/>
+                        <w:color w:val="A6A6A6" w:themeColor="background1" w:themeShade="A6"/>
+                        <w:sz w:val="16"/>
+                        <w:szCs w:val="16"/>
                       </w:rPr>
                       <w:fldChar w:fldCharType="end"/>
                     </w:r>
                     <w:r>
                       <w:rPr>
                         <w:noProof/>
+                        <w:color w:val="A6A6A6" w:themeColor="background1" w:themeShade="A6"/>
+                        <w:sz w:val="16"/>
+                        <w:szCs w:val="16"/>
                       </w:rPr>
                       <w:instrText>""Add a heading to your document""</w:instrText>
                     </w:r>
                     <w:r>
                       <w:rPr>
                         <w:noProof/>
+                        <w:color w:val="A6A6A6" w:themeColor="background1" w:themeShade="A6"/>
+                        <w:sz w:val="16"/>
+                        <w:szCs w:val="16"/>
                       </w:rPr>
                       <w:fldChar w:fldCharType="separate"/>
                     </w:r>
                     <w:r>
                       <w:rPr>
                         <w:noProof/>
+                        <w:color w:val="A6A6A6" w:themeColor="background1" w:themeShade="A6"/>
+                        <w:sz w:val="16"/>
+                        <w:szCs w:val="16"/>
                       </w:rPr>
-                      <w:t>Requirements Engineering</w:t>
+                      <w:t>Technical Specification</w:t>
                     </w:r>
                     <w:r>
                       <w:rPr>
                         <w:noProof/>
+                        <w:color w:val="A6A6A6" w:themeColor="background1" w:themeShade="A6"/>
+                        <w:sz w:val="16"/>
+                        <w:szCs w:val="16"/>
                       </w:rPr>
                       <w:fldChar w:fldCharType="end"/>
                     </w:r>
@@ -5045,35 +6114,53 @@
                       <w:spacing w:after="0" w:line="240" w:lineRule="auto"/>
                       <w:rPr>
                         <w:noProof/>
+                        <w:color w:val="A6A6A6" w:themeColor="background1" w:themeShade="A6"/>
+                        <w:sz w:val="16"/>
+                        <w:szCs w:val="16"/>
                       </w:rPr>
                     </w:pPr>
                     <w:r>
                       <w:rPr>
                         <w:noProof/>
+                        <w:color w:val="A6A6A6" w:themeColor="background1" w:themeShade="A6"/>
+                        <w:sz w:val="16"/>
+                        <w:szCs w:val="16"/>
                       </w:rPr>
                       <w:fldChar w:fldCharType="begin"/>
                     </w:r>
                     <w:r>
                       <w:rPr>
                         <w:noProof/>
+                        <w:color w:val="A6A6A6" w:themeColor="background1" w:themeShade="A6"/>
+                        <w:sz w:val="16"/>
+                        <w:szCs w:val="16"/>
                       </w:rPr>
                       <w:instrText xml:space="preserve"> STYLEREF  "Heading 2"  \* MERGEFORMAT </w:instrText>
                     </w:r>
                     <w:r>
                       <w:rPr>
                         <w:noProof/>
+                        <w:color w:val="A6A6A6" w:themeColor="background1" w:themeShade="A6"/>
+                        <w:sz w:val="16"/>
+                        <w:szCs w:val="16"/>
                       </w:rPr>
                       <w:fldChar w:fldCharType="separate"/>
                     </w:r>
                     <w:r>
                       <w:rPr>
                         <w:noProof/>
+                        <w:color w:val="A6A6A6" w:themeColor="background1" w:themeShade="A6"/>
+                        <w:sz w:val="16"/>
+                        <w:szCs w:val="16"/>
                       </w:rPr>
-                      <w:t>Technological requirements</w:t>
+                      <w:t>Interaction Components</w:t>
                     </w:r>
                     <w:r>
                       <w:rPr>
                         <w:noProof/>
+                        <w:color w:val="A6A6A6" w:themeColor="background1" w:themeShade="A6"/>
+                        <w:sz w:val="16"/>
+                        <w:szCs w:val="16"/>
                       </w:rPr>
                       <w:fldChar w:fldCharType="end"/>
                     </w:r>
@@ -5156,7 +6243,7 @@
                               <w:noProof/>
                               <w:color w:val="FFFFFF" w:themeColor="background1"/>
                             </w:rPr>
-                            <w:t>3</w:t>
+                            <w:t>7</w:t>
                           </w:r>
                           <w:r>
                             <w:rPr>
@@ -5209,7 +6296,7 @@
                         <w:noProof/>
                         <w:color w:val="FFFFFF" w:themeColor="background1"/>
                       </w:rPr>
-                      <w:t>3</w:t>
+                      <w:t>7</w:t>
                     </w:r>
                     <w:r>
                       <w:rPr>
@@ -6767,6 +7854,7 @@
     <w:rsid w:val="002E2D5F"/>
     <w:rsid w:val="0034315A"/>
     <w:rsid w:val="0061102F"/>
+    <w:rsid w:val="006F070F"/>
     <w:rsid w:val="00964203"/>
     <w:rsid w:val="00B1029B"/>
   </w:rsids>
@@ -7581,7 +8669,7 @@
 </file>
 
 <file path=customXml/itemProps2.xml><?xml version="1.0" encoding="utf-8"?>
-<ds:datastoreItem xmlns:ds="http://schemas.openxmlformats.org/officeDocument/2006/customXml" ds:itemID="{E94492B8-7915-4768-8F55-701F05A2B226}">
+<ds:datastoreItem xmlns:ds="http://schemas.openxmlformats.org/officeDocument/2006/customXml" ds:itemID="{79259018-FF9D-4613-9314-4318BA64DEE4}">
   <ds:schemaRefs>
     <ds:schemaRef ds:uri="http://schemas.openxmlformats.org/officeDocument/2006/bibliography"/>
   </ds:schemaRefs>

</xml_diff>

<commit_message>
- Updated Documentation - Added System Context Diagram
</commit_message>
<xml_diff>
--- a/PlexByte.App.MoCap.Docs/MoCap Documentation.docx
+++ b/PlexByte.App.MoCap.Docs/MoCap Documentation.docx
@@ -10,6 +10,7 @@
           <w:docPartUnique/>
         </w:docPartObj>
       </w:sdtPr>
+      <w:sdtEndPr/>
       <w:sdtContent>
         <w:p>
           <w:r>
@@ -197,6 +198,7 @@
                                     <w:dataBinding w:prefixMappings="xmlns:ns0='http://purl.org/dc/elements/1.1/' xmlns:ns1='http://schemas.openxmlformats.org/package/2006/metadata/core-properties' " w:xpath="/ns1:coreProperties[1]/ns0:subject[1]" w:storeItemID="{6C3C8BC8-F283-45AE-878A-BAB7291924A1}"/>
                                     <w:text/>
                                   </w:sdtPr>
+                                  <w:sdtEndPr/>
                                   <w:sdtContent>
                                     <w:p>
                                       <w:pPr>
@@ -282,6 +284,7 @@
                                     <w:dataBinding w:prefixMappings="xmlns:ns0='http://schemas.openxmlformats.org/package/2006/metadata/core-properties' xmlns:ns1='http://purl.org/dc/elements/1.1/'" w:xpath="/ns0:coreProperties[1]/ns1:creator[1]" w:storeItemID="{6C3C8BC8-F283-45AE-878A-BAB7291924A1}"/>
                                     <w:text/>
                                   </w:sdtPr>
+                                  <w:sdtEndPr/>
                                   <w:sdtContent>
                                     <w:p>
                                       <w:pPr>
@@ -310,6 +313,7 @@
                                     <w:dataBinding w:prefixMappings="xmlns:ns0='http://schemas.openxmlformats.org/officeDocument/2006/extended-properties'" w:xpath="/ns0:Properties[1]/ns0:Company[1]" w:storeItemID="{6668398D-A668-4E3E-A5EB-62B293D839F1}"/>
                                     <w:text/>
                                   </w:sdtPr>
+                                  <w:sdtEndPr/>
                                   <w:sdtContent>
                                     <w:p>
                                       <w:pPr>
@@ -622,6 +626,7 @@
                                   <w:dataBinding w:prefixMappings="xmlns:ns0='http://schemas.openxmlformats.org/package/2006/metadata/core-properties' xmlns:ns1='http://purl.org/dc/elements/1.1/'" w:xpath="/ns0:coreProperties[1]/ns1:title[1]" w:storeItemID="{6C3C8BC8-F283-45AE-878A-BAB7291924A1}"/>
                                   <w:text/>
                                 </w:sdtPr>
+                                <w:sdtEndPr/>
                                 <w:sdtContent>
                                   <w:p>
                                     <w:pPr>
@@ -656,7 +661,6 @@
                                     <w:szCs w:val="72"/>
                                   </w:rPr>
                                 </w:pPr>
-                                <w:proofErr w:type="spellStart"/>
                                 <w:r>
                                   <w:rPr>
                                     <w:b/>
@@ -667,7 +671,6 @@
                                   </w:rPr>
                                   <w:t>MoCap</w:t>
                                 </w:r>
-                                <w:proofErr w:type="spellEnd"/>
                               </w:p>
                             </w:txbxContent>
                           </wps:txbx>
@@ -839,7 +842,7 @@
               <v:shape id="_x0000_i1025" type="#_x0000_t75" style="width:141.75pt;height:141.75pt" o:ole="">
                 <v:imagedata r:id="rId11" o:title=""/>
               </v:shape>
-              <o:OLEObject Type="Embed" ProgID="PBrush" ShapeID="_x0000_i1025" DrawAspect="Content" ObjectID="_1510557375" r:id="rId12"/>
+              <o:OLEObject Type="Embed" ProgID="PBrush" ShapeID="_x0000_i1025" DrawAspect="Content" ObjectID="_1510575583" r:id="rId12"/>
             </w:object>
           </w:r>
           <w:r>
@@ -2722,6 +2725,25 @@
       <w:pPr>
         <w:pStyle w:val="Heading2"/>
       </w:pPr>
+      <w:r>
+        <w:t>System Context</w:t>
+      </w:r>
+    </w:p>
+    <w:p>
+      <w:r>
+        <w:object w:dxaOrig="15151" w:dyaOrig="6841">
+          <v:shape id="_x0000_i1026" type="#_x0000_t75" style="width:467.5pt;height:211pt" o:ole="">
+            <v:imagedata r:id="rId13" o:title=""/>
+          </v:shape>
+          <o:OLEObject Type="Embed" ProgID="Visio.Drawing.15" ShapeID="_x0000_i1026" DrawAspect="Content" ObjectID="_1510575584" r:id="rId14"/>
+        </w:object>
+      </w:r>
+    </w:p>
+    <w:p/>
+    <w:p>
+      <w:pPr>
+        <w:pStyle w:val="Heading2"/>
+      </w:pPr>
       <w:bookmarkStart w:id="2" w:name="_Toc436813746"/>
       <w:r>
         <w:t>License addendum</w:t>
@@ -3032,6 +3054,21 @@
       <w:r>
         <w:t>project owner is then notified of the completion and the project balance is updated accordingly.</w:t>
       </w:r>
+    </w:p>
+    <w:p>
+      <w:pPr>
+        <w:pStyle w:val="Heading4"/>
+      </w:pPr>
+      <w:r>
+        <w:t>Use Cases</w:t>
+      </w:r>
+    </w:p>
+    <w:p>
+      <w:r>
+        <w:t>The following Use Cases were identified:</w:t>
+      </w:r>
+    </w:p>
+    <w:p>
       <w:r>
         <w:br/>
       </w:r>
@@ -3044,9 +3081,7 @@
       <w:r>
         <w:t>Poll</w:t>
       </w:r>
-      <w:bookmarkStart w:id="13" w:name="_GoBack"/>
       <w:bookmarkEnd w:id="12"/>
-      <w:bookmarkEnd w:id="13"/>
     </w:p>
     <w:p>
       <w:r>
@@ -3071,6 +3106,24 @@
       <w:r>
         <w:t>If the poll was to vote for a task owner, both the current task owner as well as the future owner are notified together with the users specified and the owner of the poll. The task is then taken off the current user and assigned to the new user.</w:t>
       </w:r>
+    </w:p>
+    <w:p>
+      <w:pPr>
+        <w:pStyle w:val="Heading4"/>
+      </w:pPr>
+      <w:r>
+        <w:t>Use Cases</w:t>
+      </w:r>
+    </w:p>
+    <w:p>
+      <w:r>
+        <w:t>The following Use Cases were identified</w:t>
+      </w:r>
+      <w:r>
+        <w:t>:</w:t>
+      </w:r>
+      <w:bookmarkStart w:id="13" w:name="_GoBack"/>
+      <w:bookmarkEnd w:id="13"/>
     </w:p>
     <w:p/>
     <w:p>
@@ -3133,6 +3186,7 @@
       </w:pPr>
       <w:bookmarkStart w:id="17" w:name="_Toc436813760"/>
       <w:r>
+        <w:lastRenderedPageBreak/>
         <w:t>Database Module</w:t>
       </w:r>
       <w:bookmarkEnd w:id="17"/>
@@ -3326,7 +3380,7 @@
                     </pic:cNvPicPr>
                   </pic:nvPicPr>
                   <pic:blipFill>
-                    <a:blip r:embed="rId13">
+                    <a:blip r:embed="rId15">
                       <a:extLst>
                         <a:ext uri="{28A0092B-C50C-407E-A947-70E740481C1C}">
                           <a14:useLocalDpi xmlns:a14="http://schemas.microsoft.com/office/drawing/2010/main" val="0"/>
@@ -3359,10 +3413,10 @@
       </w:r>
     </w:p>
     <w:sectPr>
-      <w:headerReference w:type="even" r:id="rId14"/>
-      <w:headerReference w:type="default" r:id="rId15"/>
-      <w:footerReference w:type="even" r:id="rId16"/>
-      <w:footerReference w:type="default" r:id="rId17"/>
+      <w:headerReference w:type="even" r:id="rId16"/>
+      <w:headerReference w:type="default" r:id="rId17"/>
+      <w:footerReference w:type="even" r:id="rId18"/>
+      <w:footerReference w:type="default" r:id="rId19"/>
       <w:pgSz w:w="12240" w:h="15840"/>
       <w:pgMar w:top="1440" w:right="1440" w:bottom="1440" w:left="1440" w:header="720" w:footer="720" w:gutter="0"/>
       <w:pgNumType w:start="0"/>
@@ -3496,6 +3550,7 @@
                                 <w:docPartUnique/>
                               </w:docPartObj>
                             </w:sdtPr>
+                            <w:sdtEndPr/>
                             <w:sdtContent>
                               <w:r>
                                 <w:rPr>
@@ -3649,6 +3704,7 @@
                               <w:dataBinding w:prefixMappings="xmlns:ns0='http://purl.org/dc/elements/1.1/' xmlns:ns1='http://schemas.openxmlformats.org/package/2006/metadata/core-properties' " w:xpath="/ns1:coreProperties[1]/ns0:title[1]" w:storeItemID="{6C3C8BC8-F283-45AE-878A-BAB7291924A1}"/>
                               <w:text/>
                             </w:sdtPr>
+                            <w:sdtEndPr/>
                             <w:sdtContent>
                               <w:r>
                                 <w:rPr>
@@ -3786,6 +3842,7 @@
                           <w:docPartUnique/>
                         </w:docPartObj>
                       </w:sdtPr>
+                      <w:sdtEndPr/>
                       <w:sdtContent>
                         <w:r>
                           <w:rPr>
@@ -3939,6 +3996,7 @@
                         <w:dataBinding w:prefixMappings="xmlns:ns0='http://purl.org/dc/elements/1.1/' xmlns:ns1='http://schemas.openxmlformats.org/package/2006/metadata/core-properties' " w:xpath="/ns1:coreProperties[1]/ns0:title[1]" w:storeItemID="{6C3C8BC8-F283-45AE-878A-BAB7291924A1}"/>
                         <w:text/>
                       </w:sdtPr>
+                      <w:sdtEndPr/>
                       <w:sdtContent>
                         <w:r>
                           <w:rPr>
@@ -4474,6 +4532,7 @@
                               <w:dataBinding w:prefixMappings="xmlns:ns0='http://purl.org/dc/elements/1.1/' xmlns:ns1='http://schemas.openxmlformats.org/package/2006/metadata/core-properties' " w:xpath="/ns1:coreProperties[1]/ns0:title[1]" w:storeItemID="{6C3C8BC8-F283-45AE-878A-BAB7291924A1}"/>
                               <w:text/>
                             </w:sdtPr>
+                            <w:sdtEndPr/>
                             <w:sdtContent>
                               <w:r>
                                 <w:rPr>
@@ -4541,7 +4600,7 @@
                               <w:sz w:val="16"/>
                               <w:szCs w:val="16"/>
                             </w:rPr>
-                            <w:t>7</w:t>
+                            <w:t>5</w:t>
                           </w:r>
                           <w:r>
                             <w:rPr>
@@ -4714,7 +4773,7 @@
                               <w:sz w:val="16"/>
                               <w:szCs w:val="16"/>
                             </w:rPr>
-                            <w:t>12/1/2015 10:46:00 PM</w:t>
+                            <w:t>12/2/2015 10:30:00 AM</w:t>
                           </w:r>
                           <w:r>
                             <w:rPr>
@@ -4778,6 +4837,7 @@
                         <w:dataBinding w:prefixMappings="xmlns:ns0='http://purl.org/dc/elements/1.1/' xmlns:ns1='http://schemas.openxmlformats.org/package/2006/metadata/core-properties' " w:xpath="/ns1:coreProperties[1]/ns0:title[1]" w:storeItemID="{6C3C8BC8-F283-45AE-878A-BAB7291924A1}"/>
                         <w:text/>
                       </w:sdtPr>
+                      <w:sdtEndPr/>
                       <w:sdtContent>
                         <w:r>
                           <w:rPr>
@@ -4845,7 +4905,7 @@
                         <w:sz w:val="16"/>
                         <w:szCs w:val="16"/>
                       </w:rPr>
-                      <w:t>7</w:t>
+                      <w:t>5</w:t>
                     </w:r>
                     <w:r>
                       <w:rPr>
@@ -5018,7 +5078,7 @@
                         <w:sz w:val="16"/>
                         <w:szCs w:val="16"/>
                       </w:rPr>
-                      <w:t>12/1/2015 10:46:00 PM</w:t>
+                      <w:t>12/2/2015 10:30:00 AM</w:t>
                     </w:r>
                     <w:r>
                       <w:rPr>
@@ -5740,7 +5800,7 @@
                               <w:sz w:val="16"/>
                               <w:szCs w:val="16"/>
                             </w:rPr>
-                            <w:instrText>Technical Specification</w:instrText>
+                            <w:instrText>Solution Documentation</w:instrText>
                           </w:r>
                           <w:r>
                             <w:rPr>
@@ -5794,7 +5854,7 @@
                               <w:sz w:val="16"/>
                               <w:szCs w:val="16"/>
                             </w:rPr>
-                            <w:instrText>Technical Specification</w:instrText>
+                            <w:instrText>Solution Documentation</w:instrText>
                           </w:r>
                           <w:r>
                             <w:rPr>
@@ -5830,7 +5890,7 @@
                               <w:sz w:val="16"/>
                               <w:szCs w:val="16"/>
                             </w:rPr>
-                            <w:t>Technical Specification</w:t>
+                            <w:t>Solution Documentation</w:t>
                           </w:r>
                           <w:r>
                             <w:rPr>
@@ -5890,7 +5950,7 @@
                               <w:sz w:val="16"/>
                               <w:szCs w:val="16"/>
                             </w:rPr>
-                            <w:t>Interaction Components</w:t>
+                            <w:t>Backend Components</w:t>
                           </w:r>
                           <w:r>
                             <w:rPr>
@@ -6003,7 +6063,7 @@
                         <w:sz w:val="16"/>
                         <w:szCs w:val="16"/>
                       </w:rPr>
-                      <w:instrText>Technical Specification</w:instrText>
+                      <w:instrText>Solution Documentation</w:instrText>
                     </w:r>
                     <w:r>
                       <w:rPr>
@@ -6057,7 +6117,7 @@
                         <w:sz w:val="16"/>
                         <w:szCs w:val="16"/>
                       </w:rPr>
-                      <w:instrText>Technical Specification</w:instrText>
+                      <w:instrText>Solution Documentation</w:instrText>
                     </w:r>
                     <w:r>
                       <w:rPr>
@@ -6093,7 +6153,7 @@
                         <w:sz w:val="16"/>
                         <w:szCs w:val="16"/>
                       </w:rPr>
-                      <w:t>Technical Specification</w:t>
+                      <w:t>Solution Documentation</w:t>
                     </w:r>
                     <w:r>
                       <w:rPr>
@@ -6153,7 +6213,7 @@
                         <w:sz w:val="16"/>
                         <w:szCs w:val="16"/>
                       </w:rPr>
-                      <w:t>Interaction Components</w:t>
+                      <w:t>Backend Components</w:t>
                     </w:r>
                     <w:r>
                       <w:rPr>
@@ -6243,7 +6303,7 @@
                               <w:noProof/>
                               <w:color w:val="FFFFFF" w:themeColor="background1"/>
                             </w:rPr>
-                            <w:t>7</w:t>
+                            <w:t>5</w:t>
                           </w:r>
                           <w:r>
                             <w:rPr>
@@ -6296,7 +6356,7 @@
                         <w:noProof/>
                         <w:color w:val="FFFFFF" w:themeColor="background1"/>
                       </w:rPr>
-                      <w:t>7</w:t>
+                      <w:t>5</w:t>
                     </w:r>
                     <w:r>
                       <w:rPr>
@@ -7852,6 +7912,7 @@
   <w:rsids>
     <w:rsidRoot w:val="00B1029B"/>
     <w:rsid w:val="002E2D5F"/>
+    <w:rsid w:val="002F20FC"/>
     <w:rsid w:val="0034315A"/>
     <w:rsid w:val="0061102F"/>
     <w:rsid w:val="006F070F"/>
@@ -8669,7 +8730,7 @@
 </file>
 
 <file path=customXml/itemProps2.xml><?xml version="1.0" encoding="utf-8"?>
-<ds:datastoreItem xmlns:ds="http://schemas.openxmlformats.org/officeDocument/2006/customXml" ds:itemID="{79259018-FF9D-4613-9314-4318BA64DEE4}">
+<ds:datastoreItem xmlns:ds="http://schemas.openxmlformats.org/officeDocument/2006/customXml" ds:itemID="{31B0DCF4-2E1C-403D-A851-A52BBE3C7E3C}">
   <ds:schemaRefs>
     <ds:schemaRef ds:uri="http://schemas.openxmlformats.org/officeDocument/2006/bibliography"/>
   </ds:schemaRefs>

</xml_diff>

<commit_message>
- Requirements Matrix added
</commit_message>
<xml_diff>
--- a/PlexByte.App.MoCap.Docs/MoCap Documentation.docx
+++ b/PlexByte.App.MoCap.Docs/MoCap Documentation.docx
@@ -839,7 +839,7 @@
               <v:shape id="_x0000_i1025" type="#_x0000_t75" style="width:141.75pt;height:141.75pt" o:ole="">
                 <v:imagedata r:id="rId11" o:title=""/>
               </v:shape>
-              <o:OLEObject Type="Embed" ProgID="PBrush" ShapeID="_x0000_i1025" DrawAspect="Content" ObjectID="_1510583431" r:id="rId12"/>
+              <o:OLEObject Type="Embed" ProgID="PBrush" ShapeID="_x0000_i1025" DrawAspect="Content" ObjectID="_1510583611" r:id="rId12"/>
             </w:object>
           </w:r>
           <w:r>
@@ -3360,10 +3360,10 @@
     <w:p>
       <w:r>
         <w:object w:dxaOrig="15151" w:dyaOrig="6841">
-          <v:shape id="_x0000_i1026" type="#_x0000_t75" style="width:467.5pt;height:211pt" o:ole="">
+          <v:shape id="_x0000_i1026" type="#_x0000_t75" style="width:467.4pt;height:211.05pt" o:ole="">
             <v:imagedata r:id="rId13" o:title=""/>
           </v:shape>
-          <o:OLEObject Type="Embed" ProgID="Visio.Drawing.15" ShapeID="_x0000_i1026" DrawAspect="Content" ObjectID="_1510583432" r:id="rId14"/>
+          <o:OLEObject Type="Embed" ProgID="Visio.Drawing.15" ShapeID="_x0000_i1026" DrawAspect="Content" ObjectID="_1510583612" r:id="rId14"/>
         </w:object>
       </w:r>
     </w:p>
@@ -3828,10 +3828,3802 @@
         <w:t xml:space="preserve"> Matrix</w:t>
       </w:r>
     </w:p>
-    <w:p>
-      <w:bookmarkStart w:id="13" w:name="_GoBack"/>
-      <w:bookmarkEnd w:id="13"/>
-    </w:p>
+    <w:tbl>
+      <w:tblPr>
+        <w:tblW w:w="0" w:type="auto"/>
+        <w:tblCellMar>
+          <w:left w:w="70" w:type="dxa"/>
+          <w:right w:w="70" w:type="dxa"/>
+        </w:tblCellMar>
+        <w:tblLook w:val="04A0" w:firstRow="1" w:lastRow="0" w:firstColumn="1" w:lastColumn="0" w:noHBand="0" w:noVBand="1"/>
+      </w:tblPr>
+      <w:tblGrid>
+        <w:gridCol w:w="1255"/>
+        <w:gridCol w:w="1232"/>
+        <w:gridCol w:w="898"/>
+        <w:gridCol w:w="1306"/>
+        <w:gridCol w:w="1203"/>
+        <w:gridCol w:w="954"/>
+        <w:gridCol w:w="1037"/>
+        <w:gridCol w:w="649"/>
+        <w:gridCol w:w="806"/>
+      </w:tblGrid>
+      <w:tr>
+        <w:trPr>
+          <w:trHeight w:val="300"/>
+        </w:trPr>
+        <w:tc>
+          <w:tcPr>
+            <w:tcW w:w="0" w:type="auto"/>
+            <w:tcBorders>
+              <w:top w:val="single" w:sz="8" w:space="0" w:color="auto"/>
+              <w:left w:val="single" w:sz="8" w:space="0" w:color="auto"/>
+              <w:bottom w:val="nil"/>
+              <w:right w:val="single" w:sz="4" w:space="0" w:color="auto"/>
+            </w:tcBorders>
+            <w:shd w:val="clear" w:color="auto" w:fill="auto"/>
+            <w:noWrap/>
+            <w:vAlign w:val="bottom"/>
+            <w:hideMark/>
+          </w:tcPr>
+          <w:p>
+            <w:pPr>
+              <w:spacing w:before="0" w:after="0" w:line="240" w:lineRule="auto"/>
+              <w:rPr>
+                <w:rFonts w:ascii="Calibri" w:eastAsia="Times New Roman" w:hAnsi="Calibri" w:cs="Times New Roman"/>
+                <w:color w:val="000000"/>
+                <w:sz w:val="22"/>
+                <w:szCs w:val="22"/>
+                <w:lang w:val="de-CH" w:eastAsia="de-CH"/>
+              </w:rPr>
+            </w:pPr>
+            <w:r>
+              <w:rPr>
+                <w:rFonts w:ascii="Calibri" w:eastAsia="Times New Roman" w:hAnsi="Calibri" w:cs="Times New Roman"/>
+                <w:color w:val="000000"/>
+                <w:sz w:val="22"/>
+                <w:szCs w:val="22"/>
+                <w:lang w:val="de-CH" w:eastAsia="de-CH"/>
+              </w:rPr>
+              <w:t> </w:t>
+            </w:r>
+          </w:p>
+        </w:tc>
+        <w:tc>
+          <w:tcPr>
+            <w:tcW w:w="0" w:type="auto"/>
+            <w:tcBorders>
+              <w:top w:val="single" w:sz="8" w:space="0" w:color="auto"/>
+              <w:left w:val="nil"/>
+              <w:bottom w:val="nil"/>
+              <w:right w:val="nil"/>
+            </w:tcBorders>
+            <w:shd w:val="clear" w:color="auto" w:fill="auto"/>
+            <w:noWrap/>
+            <w:vAlign w:val="bottom"/>
+            <w:hideMark/>
+          </w:tcPr>
+          <w:p>
+            <w:pPr>
+              <w:spacing w:before="0" w:after="0" w:line="240" w:lineRule="auto"/>
+              <w:rPr>
+                <w:rFonts w:ascii="Calibri" w:eastAsia="Times New Roman" w:hAnsi="Calibri" w:cs="Times New Roman"/>
+                <w:color w:val="000000"/>
+                <w:sz w:val="22"/>
+                <w:szCs w:val="22"/>
+                <w:lang w:val="de-CH" w:eastAsia="de-CH"/>
+              </w:rPr>
+            </w:pPr>
+            <w:proofErr w:type="spellStart"/>
+            <w:r>
+              <w:rPr>
+                <w:rFonts w:ascii="Calibri" w:eastAsia="Times New Roman" w:hAnsi="Calibri" w:cs="Times New Roman"/>
+                <w:color w:val="000000"/>
+                <w:sz w:val="22"/>
+                <w:szCs w:val="22"/>
+                <w:lang w:val="de-CH" w:eastAsia="de-CH"/>
+              </w:rPr>
+              <w:t>Requirement</w:t>
+            </w:r>
+            <w:proofErr w:type="spellEnd"/>
+          </w:p>
+        </w:tc>
+        <w:tc>
+          <w:tcPr>
+            <w:tcW w:w="0" w:type="auto"/>
+            <w:tcBorders>
+              <w:top w:val="single" w:sz="8" w:space="0" w:color="auto"/>
+              <w:left w:val="nil"/>
+              <w:bottom w:val="nil"/>
+              <w:right w:val="nil"/>
+            </w:tcBorders>
+            <w:shd w:val="clear" w:color="auto" w:fill="auto"/>
+            <w:noWrap/>
+            <w:vAlign w:val="bottom"/>
+            <w:hideMark/>
+          </w:tcPr>
+          <w:p>
+            <w:pPr>
+              <w:spacing w:before="0" w:after="0" w:line="240" w:lineRule="auto"/>
+              <w:rPr>
+                <w:rFonts w:ascii="Calibri" w:eastAsia="Times New Roman" w:hAnsi="Calibri" w:cs="Times New Roman"/>
+                <w:color w:val="000000"/>
+                <w:sz w:val="22"/>
+                <w:szCs w:val="22"/>
+                <w:lang w:val="de-CH" w:eastAsia="de-CH"/>
+              </w:rPr>
+            </w:pPr>
+            <w:r>
+              <w:rPr>
+                <w:rFonts w:ascii="Calibri" w:eastAsia="Times New Roman" w:hAnsi="Calibri" w:cs="Times New Roman"/>
+                <w:color w:val="000000"/>
+                <w:sz w:val="22"/>
+                <w:szCs w:val="22"/>
+                <w:lang w:val="de-CH" w:eastAsia="de-CH"/>
+              </w:rPr>
+              <w:t> </w:t>
+            </w:r>
+          </w:p>
+        </w:tc>
+        <w:tc>
+          <w:tcPr>
+            <w:tcW w:w="0" w:type="auto"/>
+            <w:tcBorders>
+              <w:top w:val="single" w:sz="8" w:space="0" w:color="auto"/>
+              <w:left w:val="nil"/>
+              <w:bottom w:val="nil"/>
+              <w:right w:val="nil"/>
+            </w:tcBorders>
+            <w:shd w:val="clear" w:color="auto" w:fill="auto"/>
+            <w:noWrap/>
+            <w:vAlign w:val="bottom"/>
+            <w:hideMark/>
+          </w:tcPr>
+          <w:p>
+            <w:pPr>
+              <w:spacing w:before="0" w:after="0" w:line="240" w:lineRule="auto"/>
+              <w:rPr>
+                <w:rFonts w:ascii="Calibri" w:eastAsia="Times New Roman" w:hAnsi="Calibri" w:cs="Times New Roman"/>
+                <w:color w:val="000000"/>
+                <w:sz w:val="22"/>
+                <w:szCs w:val="22"/>
+                <w:lang w:val="de-CH" w:eastAsia="de-CH"/>
+              </w:rPr>
+            </w:pPr>
+            <w:r>
+              <w:rPr>
+                <w:rFonts w:ascii="Calibri" w:eastAsia="Times New Roman" w:hAnsi="Calibri" w:cs="Times New Roman"/>
+                <w:color w:val="000000"/>
+                <w:sz w:val="22"/>
+                <w:szCs w:val="22"/>
+                <w:lang w:val="de-CH" w:eastAsia="de-CH"/>
+              </w:rPr>
+              <w:t> </w:t>
+            </w:r>
+          </w:p>
+        </w:tc>
+        <w:tc>
+          <w:tcPr>
+            <w:tcW w:w="0" w:type="auto"/>
+            <w:tcBorders>
+              <w:top w:val="single" w:sz="8" w:space="0" w:color="auto"/>
+              <w:left w:val="nil"/>
+              <w:bottom w:val="nil"/>
+              <w:right w:val="nil"/>
+            </w:tcBorders>
+            <w:shd w:val="clear" w:color="auto" w:fill="auto"/>
+            <w:noWrap/>
+            <w:vAlign w:val="bottom"/>
+            <w:hideMark/>
+          </w:tcPr>
+          <w:p>
+            <w:pPr>
+              <w:spacing w:before="0" w:after="0" w:line="240" w:lineRule="auto"/>
+              <w:rPr>
+                <w:rFonts w:ascii="Calibri" w:eastAsia="Times New Roman" w:hAnsi="Calibri" w:cs="Times New Roman"/>
+                <w:color w:val="000000"/>
+                <w:sz w:val="22"/>
+                <w:szCs w:val="22"/>
+                <w:lang w:val="de-CH" w:eastAsia="de-CH"/>
+              </w:rPr>
+            </w:pPr>
+            <w:r>
+              <w:rPr>
+                <w:rFonts w:ascii="Calibri" w:eastAsia="Times New Roman" w:hAnsi="Calibri" w:cs="Times New Roman"/>
+                <w:color w:val="000000"/>
+                <w:sz w:val="22"/>
+                <w:szCs w:val="22"/>
+                <w:lang w:val="de-CH" w:eastAsia="de-CH"/>
+              </w:rPr>
+              <w:t> </w:t>
+            </w:r>
+          </w:p>
+        </w:tc>
+        <w:tc>
+          <w:tcPr>
+            <w:tcW w:w="0" w:type="auto"/>
+            <w:tcBorders>
+              <w:top w:val="single" w:sz="8" w:space="0" w:color="auto"/>
+              <w:left w:val="nil"/>
+              <w:bottom w:val="nil"/>
+              <w:right w:val="nil"/>
+            </w:tcBorders>
+            <w:shd w:val="clear" w:color="auto" w:fill="auto"/>
+            <w:noWrap/>
+            <w:vAlign w:val="bottom"/>
+            <w:hideMark/>
+          </w:tcPr>
+          <w:p>
+            <w:pPr>
+              <w:spacing w:before="0" w:after="0" w:line="240" w:lineRule="auto"/>
+              <w:rPr>
+                <w:rFonts w:ascii="Calibri" w:eastAsia="Times New Roman" w:hAnsi="Calibri" w:cs="Times New Roman"/>
+                <w:color w:val="000000"/>
+                <w:sz w:val="22"/>
+                <w:szCs w:val="22"/>
+                <w:lang w:val="de-CH" w:eastAsia="de-CH"/>
+              </w:rPr>
+            </w:pPr>
+            <w:r>
+              <w:rPr>
+                <w:rFonts w:ascii="Calibri" w:eastAsia="Times New Roman" w:hAnsi="Calibri" w:cs="Times New Roman"/>
+                <w:color w:val="000000"/>
+                <w:sz w:val="22"/>
+                <w:szCs w:val="22"/>
+                <w:lang w:val="de-CH" w:eastAsia="de-CH"/>
+              </w:rPr>
+              <w:t> </w:t>
+            </w:r>
+          </w:p>
+        </w:tc>
+        <w:tc>
+          <w:tcPr>
+            <w:tcW w:w="0" w:type="auto"/>
+            <w:tcBorders>
+              <w:top w:val="single" w:sz="8" w:space="0" w:color="auto"/>
+              <w:left w:val="nil"/>
+              <w:bottom w:val="nil"/>
+              <w:right w:val="nil"/>
+            </w:tcBorders>
+            <w:shd w:val="clear" w:color="auto" w:fill="auto"/>
+            <w:noWrap/>
+            <w:vAlign w:val="bottom"/>
+            <w:hideMark/>
+          </w:tcPr>
+          <w:p>
+            <w:pPr>
+              <w:spacing w:before="0" w:after="0" w:line="240" w:lineRule="auto"/>
+              <w:rPr>
+                <w:rFonts w:ascii="Calibri" w:eastAsia="Times New Roman" w:hAnsi="Calibri" w:cs="Times New Roman"/>
+                <w:color w:val="000000"/>
+                <w:sz w:val="22"/>
+                <w:szCs w:val="22"/>
+                <w:lang w:val="de-CH" w:eastAsia="de-CH"/>
+              </w:rPr>
+            </w:pPr>
+            <w:r>
+              <w:rPr>
+                <w:rFonts w:ascii="Calibri" w:eastAsia="Times New Roman" w:hAnsi="Calibri" w:cs="Times New Roman"/>
+                <w:color w:val="000000"/>
+                <w:sz w:val="22"/>
+                <w:szCs w:val="22"/>
+                <w:lang w:val="de-CH" w:eastAsia="de-CH"/>
+              </w:rPr>
+              <w:t> </w:t>
+            </w:r>
+          </w:p>
+        </w:tc>
+        <w:tc>
+          <w:tcPr>
+            <w:tcW w:w="0" w:type="auto"/>
+            <w:tcBorders>
+              <w:top w:val="single" w:sz="8" w:space="0" w:color="auto"/>
+              <w:left w:val="nil"/>
+              <w:bottom w:val="nil"/>
+              <w:right w:val="nil"/>
+            </w:tcBorders>
+            <w:shd w:val="clear" w:color="auto" w:fill="auto"/>
+            <w:noWrap/>
+            <w:vAlign w:val="bottom"/>
+            <w:hideMark/>
+          </w:tcPr>
+          <w:p>
+            <w:pPr>
+              <w:spacing w:before="0" w:after="0" w:line="240" w:lineRule="auto"/>
+              <w:rPr>
+                <w:rFonts w:ascii="Calibri" w:eastAsia="Times New Roman" w:hAnsi="Calibri" w:cs="Times New Roman"/>
+                <w:color w:val="000000"/>
+                <w:sz w:val="22"/>
+                <w:szCs w:val="22"/>
+                <w:lang w:val="de-CH" w:eastAsia="de-CH"/>
+              </w:rPr>
+            </w:pPr>
+            <w:r>
+              <w:rPr>
+                <w:rFonts w:ascii="Calibri" w:eastAsia="Times New Roman" w:hAnsi="Calibri" w:cs="Times New Roman"/>
+                <w:color w:val="000000"/>
+                <w:sz w:val="22"/>
+                <w:szCs w:val="22"/>
+                <w:lang w:val="de-CH" w:eastAsia="de-CH"/>
+              </w:rPr>
+              <w:t> </w:t>
+            </w:r>
+          </w:p>
+        </w:tc>
+        <w:tc>
+          <w:tcPr>
+            <w:tcW w:w="0" w:type="auto"/>
+            <w:tcBorders>
+              <w:top w:val="single" w:sz="8" w:space="0" w:color="auto"/>
+              <w:left w:val="nil"/>
+              <w:bottom w:val="nil"/>
+              <w:right w:val="single" w:sz="8" w:space="0" w:color="auto"/>
+            </w:tcBorders>
+            <w:shd w:val="clear" w:color="auto" w:fill="auto"/>
+            <w:noWrap/>
+            <w:vAlign w:val="bottom"/>
+            <w:hideMark/>
+          </w:tcPr>
+          <w:p>
+            <w:pPr>
+              <w:spacing w:before="0" w:after="0" w:line="240" w:lineRule="auto"/>
+              <w:rPr>
+                <w:rFonts w:ascii="Calibri" w:eastAsia="Times New Roman" w:hAnsi="Calibri" w:cs="Times New Roman"/>
+                <w:color w:val="000000"/>
+                <w:sz w:val="22"/>
+                <w:szCs w:val="22"/>
+                <w:lang w:val="de-CH" w:eastAsia="de-CH"/>
+              </w:rPr>
+            </w:pPr>
+            <w:r>
+              <w:rPr>
+                <w:rFonts w:ascii="Calibri" w:eastAsia="Times New Roman" w:hAnsi="Calibri" w:cs="Times New Roman"/>
+                <w:color w:val="000000"/>
+                <w:sz w:val="22"/>
+                <w:szCs w:val="22"/>
+                <w:lang w:val="de-CH" w:eastAsia="de-CH"/>
+              </w:rPr>
+              <w:t> </w:t>
+            </w:r>
+          </w:p>
+        </w:tc>
+      </w:tr>
+      <w:tr>
+        <w:trPr>
+          <w:trHeight w:val="300"/>
+        </w:trPr>
+        <w:tc>
+          <w:tcPr>
+            <w:tcW w:w="0" w:type="auto"/>
+            <w:tcBorders>
+              <w:top w:val="nil"/>
+              <w:left w:val="single" w:sz="8" w:space="0" w:color="auto"/>
+              <w:bottom w:val="single" w:sz="4" w:space="0" w:color="auto"/>
+              <w:right w:val="single" w:sz="4" w:space="0" w:color="auto"/>
+            </w:tcBorders>
+            <w:shd w:val="clear" w:color="auto" w:fill="auto"/>
+            <w:noWrap/>
+            <w:vAlign w:val="bottom"/>
+            <w:hideMark/>
+          </w:tcPr>
+          <w:p>
+            <w:pPr>
+              <w:spacing w:before="0" w:after="0" w:line="240" w:lineRule="auto"/>
+              <w:rPr>
+                <w:rFonts w:ascii="Calibri" w:eastAsia="Times New Roman" w:hAnsi="Calibri" w:cs="Times New Roman"/>
+                <w:color w:val="000000"/>
+                <w:sz w:val="22"/>
+                <w:szCs w:val="22"/>
+                <w:lang w:val="de-CH" w:eastAsia="de-CH"/>
+              </w:rPr>
+            </w:pPr>
+            <w:r>
+              <w:rPr>
+                <w:rFonts w:ascii="Calibri" w:eastAsia="Times New Roman" w:hAnsi="Calibri" w:cs="Times New Roman"/>
+                <w:color w:val="000000"/>
+                <w:sz w:val="22"/>
+                <w:szCs w:val="22"/>
+                <w:lang w:val="de-CH" w:eastAsia="de-CH"/>
+              </w:rPr>
+              <w:t>Technology</w:t>
+            </w:r>
+          </w:p>
+        </w:tc>
+        <w:tc>
+          <w:tcPr>
+            <w:tcW w:w="0" w:type="auto"/>
+            <w:tcBorders>
+              <w:top w:val="nil"/>
+              <w:left w:val="nil"/>
+              <w:bottom w:val="single" w:sz="4" w:space="0" w:color="auto"/>
+              <w:right w:val="nil"/>
+            </w:tcBorders>
+            <w:shd w:val="clear" w:color="auto" w:fill="auto"/>
+            <w:noWrap/>
+            <w:vAlign w:val="bottom"/>
+            <w:hideMark/>
+          </w:tcPr>
+          <w:p>
+            <w:pPr>
+              <w:spacing w:before="0" w:after="0" w:line="240" w:lineRule="auto"/>
+              <w:rPr>
+                <w:rFonts w:ascii="Calibri" w:eastAsia="Times New Roman" w:hAnsi="Calibri" w:cs="Times New Roman"/>
+                <w:color w:val="000000"/>
+                <w:sz w:val="22"/>
+                <w:szCs w:val="22"/>
+                <w:lang w:val="de-CH" w:eastAsia="de-CH"/>
+              </w:rPr>
+            </w:pPr>
+            <w:r>
+              <w:rPr>
+                <w:rFonts w:ascii="Calibri" w:eastAsia="Times New Roman" w:hAnsi="Calibri" w:cs="Times New Roman"/>
+                <w:color w:val="000000"/>
+                <w:sz w:val="22"/>
+                <w:szCs w:val="22"/>
+                <w:lang w:val="de-CH" w:eastAsia="de-CH"/>
+              </w:rPr>
+              <w:t> </w:t>
+            </w:r>
+          </w:p>
+        </w:tc>
+        <w:tc>
+          <w:tcPr>
+            <w:tcW w:w="0" w:type="auto"/>
+            <w:tcBorders>
+              <w:top w:val="nil"/>
+              <w:left w:val="nil"/>
+              <w:bottom w:val="single" w:sz="4" w:space="0" w:color="auto"/>
+              <w:right w:val="nil"/>
+            </w:tcBorders>
+            <w:shd w:val="clear" w:color="auto" w:fill="auto"/>
+            <w:noWrap/>
+            <w:vAlign w:val="bottom"/>
+            <w:hideMark/>
+          </w:tcPr>
+          <w:p>
+            <w:pPr>
+              <w:spacing w:before="0" w:after="0" w:line="240" w:lineRule="auto"/>
+              <w:rPr>
+                <w:rFonts w:ascii="Calibri" w:eastAsia="Times New Roman" w:hAnsi="Calibri" w:cs="Times New Roman"/>
+                <w:color w:val="000000"/>
+                <w:sz w:val="22"/>
+                <w:szCs w:val="22"/>
+                <w:lang w:val="de-CH" w:eastAsia="de-CH"/>
+              </w:rPr>
+            </w:pPr>
+            <w:r>
+              <w:rPr>
+                <w:rFonts w:ascii="Calibri" w:eastAsia="Times New Roman" w:hAnsi="Calibri" w:cs="Times New Roman"/>
+                <w:color w:val="000000"/>
+                <w:sz w:val="22"/>
+                <w:szCs w:val="22"/>
+                <w:lang w:val="de-CH" w:eastAsia="de-CH"/>
+              </w:rPr>
+              <w:t> </w:t>
+            </w:r>
+          </w:p>
+        </w:tc>
+        <w:tc>
+          <w:tcPr>
+            <w:tcW w:w="0" w:type="auto"/>
+            <w:tcBorders>
+              <w:top w:val="nil"/>
+              <w:left w:val="nil"/>
+              <w:bottom w:val="single" w:sz="4" w:space="0" w:color="auto"/>
+              <w:right w:val="nil"/>
+            </w:tcBorders>
+            <w:shd w:val="clear" w:color="auto" w:fill="auto"/>
+            <w:noWrap/>
+            <w:vAlign w:val="bottom"/>
+            <w:hideMark/>
+          </w:tcPr>
+          <w:p>
+            <w:pPr>
+              <w:spacing w:before="0" w:after="0" w:line="240" w:lineRule="auto"/>
+              <w:rPr>
+                <w:rFonts w:ascii="Calibri" w:eastAsia="Times New Roman" w:hAnsi="Calibri" w:cs="Times New Roman"/>
+                <w:color w:val="000000"/>
+                <w:sz w:val="22"/>
+                <w:szCs w:val="22"/>
+                <w:lang w:val="de-CH" w:eastAsia="de-CH"/>
+              </w:rPr>
+            </w:pPr>
+            <w:r>
+              <w:rPr>
+                <w:rFonts w:ascii="Calibri" w:eastAsia="Times New Roman" w:hAnsi="Calibri" w:cs="Times New Roman"/>
+                <w:color w:val="000000"/>
+                <w:sz w:val="22"/>
+                <w:szCs w:val="22"/>
+                <w:lang w:val="de-CH" w:eastAsia="de-CH"/>
+              </w:rPr>
+              <w:t> </w:t>
+            </w:r>
+          </w:p>
+        </w:tc>
+        <w:tc>
+          <w:tcPr>
+            <w:tcW w:w="0" w:type="auto"/>
+            <w:tcBorders>
+              <w:top w:val="nil"/>
+              <w:left w:val="nil"/>
+              <w:bottom w:val="single" w:sz="4" w:space="0" w:color="auto"/>
+              <w:right w:val="nil"/>
+            </w:tcBorders>
+            <w:shd w:val="clear" w:color="auto" w:fill="auto"/>
+            <w:noWrap/>
+            <w:vAlign w:val="bottom"/>
+            <w:hideMark/>
+          </w:tcPr>
+          <w:p>
+            <w:pPr>
+              <w:spacing w:before="0" w:after="0" w:line="240" w:lineRule="auto"/>
+              <w:rPr>
+                <w:rFonts w:ascii="Calibri" w:eastAsia="Times New Roman" w:hAnsi="Calibri" w:cs="Times New Roman"/>
+                <w:color w:val="000000"/>
+                <w:sz w:val="22"/>
+                <w:szCs w:val="22"/>
+                <w:lang w:val="de-CH" w:eastAsia="de-CH"/>
+              </w:rPr>
+            </w:pPr>
+            <w:r>
+              <w:rPr>
+                <w:rFonts w:ascii="Calibri" w:eastAsia="Times New Roman" w:hAnsi="Calibri" w:cs="Times New Roman"/>
+                <w:color w:val="000000"/>
+                <w:sz w:val="22"/>
+                <w:szCs w:val="22"/>
+                <w:lang w:val="de-CH" w:eastAsia="de-CH"/>
+              </w:rPr>
+              <w:t> </w:t>
+            </w:r>
+          </w:p>
+        </w:tc>
+        <w:tc>
+          <w:tcPr>
+            <w:tcW w:w="0" w:type="auto"/>
+            <w:tcBorders>
+              <w:top w:val="nil"/>
+              <w:left w:val="nil"/>
+              <w:bottom w:val="single" w:sz="4" w:space="0" w:color="auto"/>
+              <w:right w:val="nil"/>
+            </w:tcBorders>
+            <w:shd w:val="clear" w:color="auto" w:fill="auto"/>
+            <w:noWrap/>
+            <w:vAlign w:val="bottom"/>
+            <w:hideMark/>
+          </w:tcPr>
+          <w:p>
+            <w:pPr>
+              <w:spacing w:before="0" w:after="0" w:line="240" w:lineRule="auto"/>
+              <w:rPr>
+                <w:rFonts w:ascii="Calibri" w:eastAsia="Times New Roman" w:hAnsi="Calibri" w:cs="Times New Roman"/>
+                <w:color w:val="000000"/>
+                <w:sz w:val="22"/>
+                <w:szCs w:val="22"/>
+                <w:lang w:val="de-CH" w:eastAsia="de-CH"/>
+              </w:rPr>
+            </w:pPr>
+            <w:r>
+              <w:rPr>
+                <w:rFonts w:ascii="Calibri" w:eastAsia="Times New Roman" w:hAnsi="Calibri" w:cs="Times New Roman"/>
+                <w:color w:val="000000"/>
+                <w:sz w:val="22"/>
+                <w:szCs w:val="22"/>
+                <w:lang w:val="de-CH" w:eastAsia="de-CH"/>
+              </w:rPr>
+              <w:t> </w:t>
+            </w:r>
+          </w:p>
+        </w:tc>
+        <w:tc>
+          <w:tcPr>
+            <w:tcW w:w="0" w:type="auto"/>
+            <w:tcBorders>
+              <w:top w:val="nil"/>
+              <w:left w:val="nil"/>
+              <w:bottom w:val="single" w:sz="4" w:space="0" w:color="auto"/>
+              <w:right w:val="nil"/>
+            </w:tcBorders>
+            <w:shd w:val="clear" w:color="auto" w:fill="auto"/>
+            <w:noWrap/>
+            <w:vAlign w:val="bottom"/>
+            <w:hideMark/>
+          </w:tcPr>
+          <w:p>
+            <w:pPr>
+              <w:spacing w:before="0" w:after="0" w:line="240" w:lineRule="auto"/>
+              <w:rPr>
+                <w:rFonts w:ascii="Calibri" w:eastAsia="Times New Roman" w:hAnsi="Calibri" w:cs="Times New Roman"/>
+                <w:color w:val="000000"/>
+                <w:sz w:val="22"/>
+                <w:szCs w:val="22"/>
+                <w:lang w:val="de-CH" w:eastAsia="de-CH"/>
+              </w:rPr>
+            </w:pPr>
+            <w:r>
+              <w:rPr>
+                <w:rFonts w:ascii="Calibri" w:eastAsia="Times New Roman" w:hAnsi="Calibri" w:cs="Times New Roman"/>
+                <w:color w:val="000000"/>
+                <w:sz w:val="22"/>
+                <w:szCs w:val="22"/>
+                <w:lang w:val="de-CH" w:eastAsia="de-CH"/>
+              </w:rPr>
+              <w:t> </w:t>
+            </w:r>
+          </w:p>
+        </w:tc>
+        <w:tc>
+          <w:tcPr>
+            <w:tcW w:w="0" w:type="auto"/>
+            <w:tcBorders>
+              <w:top w:val="nil"/>
+              <w:left w:val="nil"/>
+              <w:bottom w:val="single" w:sz="4" w:space="0" w:color="auto"/>
+              <w:right w:val="nil"/>
+            </w:tcBorders>
+            <w:shd w:val="clear" w:color="auto" w:fill="auto"/>
+            <w:noWrap/>
+            <w:vAlign w:val="bottom"/>
+            <w:hideMark/>
+          </w:tcPr>
+          <w:p>
+            <w:pPr>
+              <w:spacing w:before="0" w:after="0" w:line="240" w:lineRule="auto"/>
+              <w:rPr>
+                <w:rFonts w:ascii="Calibri" w:eastAsia="Times New Roman" w:hAnsi="Calibri" w:cs="Times New Roman"/>
+                <w:color w:val="000000"/>
+                <w:sz w:val="22"/>
+                <w:szCs w:val="22"/>
+                <w:lang w:val="de-CH" w:eastAsia="de-CH"/>
+              </w:rPr>
+            </w:pPr>
+            <w:r>
+              <w:rPr>
+                <w:rFonts w:ascii="Calibri" w:eastAsia="Times New Roman" w:hAnsi="Calibri" w:cs="Times New Roman"/>
+                <w:color w:val="000000"/>
+                <w:sz w:val="22"/>
+                <w:szCs w:val="22"/>
+                <w:lang w:val="de-CH" w:eastAsia="de-CH"/>
+              </w:rPr>
+              <w:t> </w:t>
+            </w:r>
+          </w:p>
+        </w:tc>
+        <w:tc>
+          <w:tcPr>
+            <w:tcW w:w="0" w:type="auto"/>
+            <w:tcBorders>
+              <w:top w:val="nil"/>
+              <w:left w:val="nil"/>
+              <w:bottom w:val="single" w:sz="4" w:space="0" w:color="auto"/>
+              <w:right w:val="single" w:sz="8" w:space="0" w:color="auto"/>
+            </w:tcBorders>
+            <w:shd w:val="clear" w:color="auto" w:fill="auto"/>
+            <w:noWrap/>
+            <w:vAlign w:val="bottom"/>
+            <w:hideMark/>
+          </w:tcPr>
+          <w:p>
+            <w:pPr>
+              <w:spacing w:before="0" w:after="0" w:line="240" w:lineRule="auto"/>
+              <w:rPr>
+                <w:rFonts w:ascii="Calibri" w:eastAsia="Times New Roman" w:hAnsi="Calibri" w:cs="Times New Roman"/>
+                <w:color w:val="000000"/>
+                <w:sz w:val="22"/>
+                <w:szCs w:val="22"/>
+                <w:lang w:val="de-CH" w:eastAsia="de-CH"/>
+              </w:rPr>
+            </w:pPr>
+            <w:r>
+              <w:rPr>
+                <w:rFonts w:ascii="Calibri" w:eastAsia="Times New Roman" w:hAnsi="Calibri" w:cs="Times New Roman"/>
+                <w:color w:val="000000"/>
+                <w:sz w:val="22"/>
+                <w:szCs w:val="22"/>
+                <w:lang w:val="de-CH" w:eastAsia="de-CH"/>
+              </w:rPr>
+              <w:t> </w:t>
+            </w:r>
+          </w:p>
+        </w:tc>
+      </w:tr>
+      <w:tr>
+        <w:trPr>
+          <w:trHeight w:val="300"/>
+        </w:trPr>
+        <w:tc>
+          <w:tcPr>
+            <w:tcW w:w="0" w:type="auto"/>
+            <w:tcBorders>
+              <w:top w:val="nil"/>
+              <w:left w:val="single" w:sz="8" w:space="0" w:color="auto"/>
+              <w:bottom w:val="nil"/>
+              <w:right w:val="single" w:sz="4" w:space="0" w:color="auto"/>
+            </w:tcBorders>
+            <w:shd w:val="clear" w:color="auto" w:fill="auto"/>
+            <w:noWrap/>
+            <w:vAlign w:val="bottom"/>
+            <w:hideMark/>
+          </w:tcPr>
+          <w:p>
+            <w:pPr>
+              <w:spacing w:before="0" w:after="0" w:line="240" w:lineRule="auto"/>
+              <w:rPr>
+                <w:rFonts w:ascii="Calibri" w:eastAsia="Times New Roman" w:hAnsi="Calibri" w:cs="Times New Roman"/>
+                <w:color w:val="000000"/>
+                <w:sz w:val="22"/>
+                <w:szCs w:val="22"/>
+                <w:lang w:val="de-CH" w:eastAsia="de-CH"/>
+              </w:rPr>
+            </w:pPr>
+            <w:r>
+              <w:rPr>
+                <w:rFonts w:ascii="Calibri" w:eastAsia="Times New Roman" w:hAnsi="Calibri" w:cs="Times New Roman"/>
+                <w:color w:val="000000"/>
+                <w:sz w:val="22"/>
+                <w:szCs w:val="22"/>
+                <w:lang w:val="de-CH" w:eastAsia="de-CH"/>
+              </w:rPr>
+              <w:t> </w:t>
+            </w:r>
+          </w:p>
+        </w:tc>
+        <w:tc>
+          <w:tcPr>
+            <w:tcW w:w="0" w:type="auto"/>
+            <w:tcBorders>
+              <w:top w:val="nil"/>
+              <w:left w:val="nil"/>
+              <w:bottom w:val="nil"/>
+              <w:right w:val="nil"/>
+            </w:tcBorders>
+            <w:shd w:val="clear" w:color="auto" w:fill="auto"/>
+            <w:noWrap/>
+            <w:vAlign w:val="bottom"/>
+            <w:hideMark/>
+          </w:tcPr>
+          <w:p>
+            <w:pPr>
+              <w:spacing w:before="0" w:after="0" w:line="240" w:lineRule="auto"/>
+              <w:rPr>
+                <w:rFonts w:ascii="Calibri" w:eastAsia="Times New Roman" w:hAnsi="Calibri" w:cs="Times New Roman"/>
+                <w:color w:val="000000"/>
+                <w:sz w:val="22"/>
+                <w:szCs w:val="22"/>
+                <w:lang w:val="de-CH" w:eastAsia="de-CH"/>
+              </w:rPr>
+            </w:pPr>
+            <w:r>
+              <w:rPr>
+                <w:rFonts w:ascii="Calibri" w:eastAsia="Times New Roman" w:hAnsi="Calibri" w:cs="Times New Roman"/>
+                <w:color w:val="000000"/>
+                <w:sz w:val="22"/>
+                <w:szCs w:val="22"/>
+                <w:lang w:val="de-CH" w:eastAsia="de-CH"/>
+              </w:rPr>
+              <w:t xml:space="preserve">Runs on </w:t>
+            </w:r>
+            <w:proofErr w:type="spellStart"/>
+            <w:r>
+              <w:rPr>
+                <w:rFonts w:ascii="Calibri" w:eastAsia="Times New Roman" w:hAnsi="Calibri" w:cs="Times New Roman"/>
+                <w:color w:val="000000"/>
+                <w:sz w:val="22"/>
+                <w:szCs w:val="22"/>
+                <w:lang w:val="de-CH" w:eastAsia="de-CH"/>
+              </w:rPr>
+              <w:t>Win</w:t>
+            </w:r>
+            <w:proofErr w:type="spellEnd"/>
+            <w:r>
+              <w:rPr>
+                <w:rFonts w:ascii="Calibri" w:eastAsia="Times New Roman" w:hAnsi="Calibri" w:cs="Times New Roman"/>
+                <w:color w:val="000000"/>
+                <w:sz w:val="22"/>
+                <w:szCs w:val="22"/>
+                <w:lang w:val="de-CH" w:eastAsia="de-CH"/>
+              </w:rPr>
+              <w:t xml:space="preserve"> 8+</w:t>
+            </w:r>
+          </w:p>
+        </w:tc>
+        <w:tc>
+          <w:tcPr>
+            <w:tcW w:w="0" w:type="auto"/>
+            <w:tcBorders>
+              <w:top w:val="nil"/>
+              <w:left w:val="nil"/>
+              <w:bottom w:val="nil"/>
+              <w:right w:val="nil"/>
+            </w:tcBorders>
+            <w:shd w:val="clear" w:color="auto" w:fill="auto"/>
+            <w:noWrap/>
+            <w:vAlign w:val="bottom"/>
+            <w:hideMark/>
+          </w:tcPr>
+          <w:p>
+            <w:pPr>
+              <w:spacing w:before="0" w:after="0" w:line="240" w:lineRule="auto"/>
+              <w:rPr>
+                <w:rFonts w:ascii="Calibri" w:eastAsia="Times New Roman" w:hAnsi="Calibri" w:cs="Times New Roman"/>
+                <w:color w:val="000000"/>
+                <w:sz w:val="22"/>
+                <w:szCs w:val="22"/>
+                <w:lang w:val="de-CH" w:eastAsia="de-CH"/>
+              </w:rPr>
+            </w:pPr>
+            <w:r>
+              <w:rPr>
+                <w:rFonts w:ascii="Calibri" w:eastAsia="Times New Roman" w:hAnsi="Calibri" w:cs="Times New Roman"/>
+                <w:color w:val="000000"/>
+                <w:sz w:val="22"/>
+                <w:szCs w:val="22"/>
+                <w:lang w:val="de-CH" w:eastAsia="de-CH"/>
+              </w:rPr>
+              <w:t>Single Tool</w:t>
+            </w:r>
+          </w:p>
+        </w:tc>
+        <w:tc>
+          <w:tcPr>
+            <w:tcW w:w="0" w:type="auto"/>
+            <w:tcBorders>
+              <w:top w:val="nil"/>
+              <w:left w:val="nil"/>
+              <w:bottom w:val="nil"/>
+              <w:right w:val="nil"/>
+            </w:tcBorders>
+            <w:shd w:val="clear" w:color="auto" w:fill="auto"/>
+            <w:noWrap/>
+            <w:vAlign w:val="bottom"/>
+            <w:hideMark/>
+          </w:tcPr>
+          <w:p>
+            <w:pPr>
+              <w:spacing w:before="0" w:after="0" w:line="240" w:lineRule="auto"/>
+              <w:rPr>
+                <w:rFonts w:ascii="Calibri" w:eastAsia="Times New Roman" w:hAnsi="Calibri" w:cs="Times New Roman"/>
+                <w:color w:val="000000"/>
+                <w:sz w:val="22"/>
+                <w:szCs w:val="22"/>
+                <w:lang w:val="de-CH" w:eastAsia="de-CH"/>
+              </w:rPr>
+            </w:pPr>
+            <w:r>
+              <w:rPr>
+                <w:rFonts w:ascii="Calibri" w:eastAsia="Times New Roman" w:hAnsi="Calibri" w:cs="Times New Roman"/>
+                <w:color w:val="000000"/>
+                <w:sz w:val="22"/>
+                <w:szCs w:val="22"/>
+                <w:lang w:val="de-CH" w:eastAsia="de-CH"/>
+              </w:rPr>
+              <w:t xml:space="preserve">Data </w:t>
+            </w:r>
+            <w:proofErr w:type="spellStart"/>
+            <w:r>
+              <w:rPr>
+                <w:rFonts w:ascii="Calibri" w:eastAsia="Times New Roman" w:hAnsi="Calibri" w:cs="Times New Roman"/>
+                <w:color w:val="000000"/>
+                <w:sz w:val="22"/>
+                <w:szCs w:val="22"/>
+                <w:lang w:val="de-CH" w:eastAsia="de-CH"/>
+              </w:rPr>
+              <w:t>Persistence</w:t>
+            </w:r>
+            <w:proofErr w:type="spellEnd"/>
+          </w:p>
+        </w:tc>
+        <w:tc>
+          <w:tcPr>
+            <w:tcW w:w="0" w:type="auto"/>
+            <w:tcBorders>
+              <w:top w:val="nil"/>
+              <w:left w:val="nil"/>
+              <w:bottom w:val="nil"/>
+              <w:right w:val="nil"/>
+            </w:tcBorders>
+            <w:shd w:val="clear" w:color="auto" w:fill="auto"/>
+            <w:noWrap/>
+            <w:vAlign w:val="bottom"/>
+            <w:hideMark/>
+          </w:tcPr>
+          <w:p>
+            <w:pPr>
+              <w:spacing w:before="0" w:after="0" w:line="240" w:lineRule="auto"/>
+              <w:rPr>
+                <w:rFonts w:ascii="Calibri" w:eastAsia="Times New Roman" w:hAnsi="Calibri" w:cs="Times New Roman"/>
+                <w:color w:val="000000"/>
+                <w:sz w:val="22"/>
+                <w:szCs w:val="22"/>
+                <w:lang w:val="de-CH" w:eastAsia="de-CH"/>
+              </w:rPr>
+            </w:pPr>
+            <w:r>
+              <w:rPr>
+                <w:rFonts w:ascii="Calibri" w:eastAsia="Times New Roman" w:hAnsi="Calibri" w:cs="Times New Roman"/>
+                <w:color w:val="000000"/>
+                <w:sz w:val="22"/>
+                <w:szCs w:val="22"/>
+                <w:lang w:val="de-CH" w:eastAsia="de-CH"/>
+              </w:rPr>
+              <w:t>Secure Payload</w:t>
+            </w:r>
+          </w:p>
+        </w:tc>
+        <w:tc>
+          <w:tcPr>
+            <w:tcW w:w="0" w:type="auto"/>
+            <w:tcBorders>
+              <w:top w:val="nil"/>
+              <w:left w:val="nil"/>
+              <w:bottom w:val="nil"/>
+              <w:right w:val="nil"/>
+            </w:tcBorders>
+            <w:shd w:val="clear" w:color="auto" w:fill="auto"/>
+            <w:noWrap/>
+            <w:vAlign w:val="bottom"/>
+            <w:hideMark/>
+          </w:tcPr>
+          <w:p>
+            <w:pPr>
+              <w:spacing w:before="0" w:after="0" w:line="240" w:lineRule="auto"/>
+              <w:rPr>
+                <w:rFonts w:ascii="Calibri" w:eastAsia="Times New Roman" w:hAnsi="Calibri" w:cs="Times New Roman"/>
+                <w:color w:val="000000"/>
+                <w:sz w:val="22"/>
+                <w:szCs w:val="22"/>
+                <w:lang w:val="de-CH" w:eastAsia="de-CH"/>
+              </w:rPr>
+            </w:pPr>
+            <w:r>
+              <w:rPr>
+                <w:rFonts w:ascii="Calibri" w:eastAsia="Times New Roman" w:hAnsi="Calibri" w:cs="Times New Roman"/>
+                <w:color w:val="000000"/>
+                <w:sz w:val="22"/>
+                <w:szCs w:val="22"/>
+                <w:lang w:val="de-CH" w:eastAsia="de-CH"/>
+              </w:rPr>
+              <w:t>Versatile PL</w:t>
+            </w:r>
+          </w:p>
+        </w:tc>
+        <w:tc>
+          <w:tcPr>
+            <w:tcW w:w="0" w:type="auto"/>
+            <w:tcBorders>
+              <w:top w:val="nil"/>
+              <w:left w:val="nil"/>
+              <w:bottom w:val="nil"/>
+              <w:right w:val="nil"/>
+            </w:tcBorders>
+            <w:shd w:val="clear" w:color="auto" w:fill="auto"/>
+            <w:noWrap/>
+            <w:vAlign w:val="bottom"/>
+            <w:hideMark/>
+          </w:tcPr>
+          <w:p>
+            <w:pPr>
+              <w:spacing w:before="0" w:after="0" w:line="240" w:lineRule="auto"/>
+              <w:rPr>
+                <w:rFonts w:ascii="Calibri" w:eastAsia="Times New Roman" w:hAnsi="Calibri" w:cs="Times New Roman"/>
+                <w:color w:val="000000"/>
+                <w:sz w:val="22"/>
+                <w:szCs w:val="22"/>
+                <w:lang w:val="de-CH" w:eastAsia="de-CH"/>
+              </w:rPr>
+            </w:pPr>
+            <w:r>
+              <w:rPr>
+                <w:rFonts w:ascii="Calibri" w:eastAsia="Times New Roman" w:hAnsi="Calibri" w:cs="Times New Roman"/>
+                <w:color w:val="000000"/>
+                <w:sz w:val="22"/>
+                <w:szCs w:val="22"/>
+                <w:lang w:val="de-CH" w:eastAsia="de-CH"/>
+              </w:rPr>
+              <w:t>MVC Pattern</w:t>
+            </w:r>
+          </w:p>
+        </w:tc>
+        <w:tc>
+          <w:tcPr>
+            <w:tcW w:w="0" w:type="auto"/>
+            <w:tcBorders>
+              <w:top w:val="nil"/>
+              <w:left w:val="nil"/>
+              <w:bottom w:val="nil"/>
+              <w:right w:val="nil"/>
+            </w:tcBorders>
+            <w:shd w:val="clear" w:color="auto" w:fill="auto"/>
+            <w:noWrap/>
+            <w:vAlign w:val="bottom"/>
+            <w:hideMark/>
+          </w:tcPr>
+          <w:p>
+            <w:pPr>
+              <w:spacing w:before="0" w:after="0" w:line="240" w:lineRule="auto"/>
+              <w:rPr>
+                <w:rFonts w:ascii="Calibri" w:eastAsia="Times New Roman" w:hAnsi="Calibri" w:cs="Times New Roman"/>
+                <w:color w:val="000000"/>
+                <w:sz w:val="22"/>
+                <w:szCs w:val="22"/>
+                <w:lang w:val="de-CH" w:eastAsia="de-CH"/>
+              </w:rPr>
+            </w:pPr>
+            <w:proofErr w:type="spellStart"/>
+            <w:r>
+              <w:rPr>
+                <w:rFonts w:ascii="Calibri" w:eastAsia="Times New Roman" w:hAnsi="Calibri" w:cs="Times New Roman"/>
+                <w:color w:val="000000"/>
+                <w:sz w:val="22"/>
+                <w:szCs w:val="22"/>
+                <w:lang w:val="de-CH" w:eastAsia="de-CH"/>
+              </w:rPr>
+              <w:t>Tracing</w:t>
+            </w:r>
+            <w:proofErr w:type="spellEnd"/>
+          </w:p>
+        </w:tc>
+        <w:tc>
+          <w:tcPr>
+            <w:tcW w:w="0" w:type="auto"/>
+            <w:tcBorders>
+              <w:top w:val="nil"/>
+              <w:left w:val="nil"/>
+              <w:bottom w:val="nil"/>
+              <w:right w:val="single" w:sz="8" w:space="0" w:color="auto"/>
+            </w:tcBorders>
+            <w:shd w:val="clear" w:color="auto" w:fill="auto"/>
+            <w:noWrap/>
+            <w:vAlign w:val="bottom"/>
+            <w:hideMark/>
+          </w:tcPr>
+          <w:p>
+            <w:pPr>
+              <w:spacing w:before="0" w:after="0" w:line="240" w:lineRule="auto"/>
+              <w:rPr>
+                <w:rFonts w:ascii="Calibri" w:eastAsia="Times New Roman" w:hAnsi="Calibri" w:cs="Times New Roman"/>
+                <w:color w:val="000000"/>
+                <w:sz w:val="22"/>
+                <w:szCs w:val="22"/>
+                <w:lang w:val="de-CH" w:eastAsia="de-CH"/>
+              </w:rPr>
+            </w:pPr>
+            <w:r>
+              <w:rPr>
+                <w:rFonts w:ascii="Calibri" w:eastAsia="Times New Roman" w:hAnsi="Calibri" w:cs="Times New Roman"/>
+                <w:color w:val="000000"/>
+                <w:sz w:val="22"/>
+                <w:szCs w:val="22"/>
+                <w:lang w:val="de-CH" w:eastAsia="de-CH"/>
+              </w:rPr>
+              <w:t>Code Doc</w:t>
+            </w:r>
+          </w:p>
+        </w:tc>
+      </w:tr>
+      <w:tr>
+        <w:trPr>
+          <w:trHeight w:val="300"/>
+        </w:trPr>
+        <w:tc>
+          <w:tcPr>
+            <w:tcW w:w="0" w:type="auto"/>
+            <w:tcBorders>
+              <w:top w:val="nil"/>
+              <w:left w:val="single" w:sz="8" w:space="0" w:color="auto"/>
+              <w:bottom w:val="nil"/>
+              <w:right w:val="single" w:sz="4" w:space="0" w:color="auto"/>
+            </w:tcBorders>
+            <w:shd w:val="clear" w:color="auto" w:fill="auto"/>
+            <w:noWrap/>
+            <w:vAlign w:val="bottom"/>
+            <w:hideMark/>
+          </w:tcPr>
+          <w:p>
+            <w:pPr>
+              <w:spacing w:before="0" w:after="0" w:line="240" w:lineRule="auto"/>
+              <w:rPr>
+                <w:rFonts w:ascii="Calibri" w:eastAsia="Times New Roman" w:hAnsi="Calibri" w:cs="Times New Roman"/>
+                <w:color w:val="000000"/>
+                <w:sz w:val="22"/>
+                <w:szCs w:val="22"/>
+                <w:lang w:val="de-CH" w:eastAsia="de-CH"/>
+              </w:rPr>
+            </w:pPr>
+            <w:r>
+              <w:rPr>
+                <w:rFonts w:ascii="Calibri" w:eastAsia="Times New Roman" w:hAnsi="Calibri" w:cs="Times New Roman"/>
+                <w:color w:val="000000"/>
+                <w:sz w:val="22"/>
+                <w:szCs w:val="22"/>
+                <w:lang w:val="de-CH" w:eastAsia="de-CH"/>
+              </w:rPr>
+              <w:t>Java JSF</w:t>
+            </w:r>
+          </w:p>
+        </w:tc>
+        <w:tc>
+          <w:tcPr>
+            <w:tcW w:w="0" w:type="auto"/>
+            <w:tcBorders>
+              <w:top w:val="nil"/>
+              <w:left w:val="nil"/>
+              <w:bottom w:val="nil"/>
+              <w:right w:val="nil"/>
+            </w:tcBorders>
+            <w:shd w:val="clear" w:color="auto" w:fill="auto"/>
+            <w:noWrap/>
+            <w:vAlign w:val="bottom"/>
+            <w:hideMark/>
+          </w:tcPr>
+          <w:p>
+            <w:pPr>
+              <w:spacing w:before="0" w:after="0" w:line="240" w:lineRule="auto"/>
+              <w:rPr>
+                <w:rFonts w:ascii="Calibri" w:eastAsia="Times New Roman" w:hAnsi="Calibri" w:cs="Times New Roman"/>
+                <w:color w:val="000000"/>
+                <w:sz w:val="22"/>
+                <w:szCs w:val="22"/>
+                <w:lang w:val="de-CH" w:eastAsia="de-CH"/>
+              </w:rPr>
+            </w:pPr>
+            <w:r>
+              <w:rPr>
+                <w:rFonts w:ascii="Calibri" w:eastAsia="Times New Roman" w:hAnsi="Calibri" w:cs="Times New Roman"/>
+                <w:color w:val="000000"/>
+                <w:sz w:val="22"/>
+                <w:szCs w:val="22"/>
+                <w:lang w:val="de-CH" w:eastAsia="de-CH"/>
+              </w:rPr>
+              <w:t>x/o</w:t>
+            </w:r>
+          </w:p>
+        </w:tc>
+        <w:tc>
+          <w:tcPr>
+            <w:tcW w:w="0" w:type="auto"/>
+            <w:tcBorders>
+              <w:top w:val="nil"/>
+              <w:left w:val="nil"/>
+              <w:bottom w:val="nil"/>
+              <w:right w:val="nil"/>
+            </w:tcBorders>
+            <w:shd w:val="clear" w:color="auto" w:fill="auto"/>
+            <w:noWrap/>
+            <w:vAlign w:val="bottom"/>
+            <w:hideMark/>
+          </w:tcPr>
+          <w:p>
+            <w:pPr>
+              <w:spacing w:before="0" w:after="0" w:line="240" w:lineRule="auto"/>
+              <w:rPr>
+                <w:rFonts w:ascii="Calibri" w:eastAsia="Times New Roman" w:hAnsi="Calibri" w:cs="Times New Roman"/>
+                <w:color w:val="000000"/>
+                <w:sz w:val="22"/>
+                <w:szCs w:val="22"/>
+                <w:lang w:val="de-CH" w:eastAsia="de-CH"/>
+              </w:rPr>
+            </w:pPr>
+            <w:r>
+              <w:rPr>
+                <w:rFonts w:ascii="Calibri" w:eastAsia="Times New Roman" w:hAnsi="Calibri" w:cs="Times New Roman"/>
+                <w:color w:val="000000"/>
+                <w:sz w:val="22"/>
+                <w:szCs w:val="22"/>
+                <w:lang w:val="de-CH" w:eastAsia="de-CH"/>
+              </w:rPr>
+              <w:t>o</w:t>
+            </w:r>
+          </w:p>
+        </w:tc>
+        <w:tc>
+          <w:tcPr>
+            <w:tcW w:w="0" w:type="auto"/>
+            <w:tcBorders>
+              <w:top w:val="nil"/>
+              <w:left w:val="nil"/>
+              <w:bottom w:val="nil"/>
+              <w:right w:val="nil"/>
+            </w:tcBorders>
+            <w:shd w:val="clear" w:color="auto" w:fill="auto"/>
+            <w:noWrap/>
+            <w:vAlign w:val="bottom"/>
+            <w:hideMark/>
+          </w:tcPr>
+          <w:p>
+            <w:pPr>
+              <w:spacing w:before="0" w:after="0" w:line="240" w:lineRule="auto"/>
+              <w:rPr>
+                <w:rFonts w:ascii="Calibri" w:eastAsia="Times New Roman" w:hAnsi="Calibri" w:cs="Times New Roman"/>
+                <w:color w:val="000000"/>
+                <w:sz w:val="22"/>
+                <w:szCs w:val="22"/>
+                <w:lang w:val="de-CH" w:eastAsia="de-CH"/>
+              </w:rPr>
+            </w:pPr>
+            <w:r>
+              <w:rPr>
+                <w:rFonts w:ascii="Calibri" w:eastAsia="Times New Roman" w:hAnsi="Calibri" w:cs="Times New Roman"/>
+                <w:color w:val="000000"/>
+                <w:sz w:val="22"/>
+                <w:szCs w:val="22"/>
+                <w:lang w:val="de-CH" w:eastAsia="de-CH"/>
+              </w:rPr>
+              <w:t>x/o</w:t>
+            </w:r>
+          </w:p>
+        </w:tc>
+        <w:tc>
+          <w:tcPr>
+            <w:tcW w:w="0" w:type="auto"/>
+            <w:tcBorders>
+              <w:top w:val="nil"/>
+              <w:left w:val="nil"/>
+              <w:bottom w:val="nil"/>
+              <w:right w:val="nil"/>
+            </w:tcBorders>
+            <w:shd w:val="clear" w:color="auto" w:fill="auto"/>
+            <w:noWrap/>
+            <w:vAlign w:val="bottom"/>
+            <w:hideMark/>
+          </w:tcPr>
+          <w:p>
+            <w:pPr>
+              <w:spacing w:before="0" w:after="0" w:line="240" w:lineRule="auto"/>
+              <w:rPr>
+                <w:rFonts w:ascii="Calibri" w:eastAsia="Times New Roman" w:hAnsi="Calibri" w:cs="Times New Roman"/>
+                <w:color w:val="000000"/>
+                <w:sz w:val="22"/>
+                <w:szCs w:val="22"/>
+                <w:lang w:val="de-CH" w:eastAsia="de-CH"/>
+              </w:rPr>
+            </w:pPr>
+            <w:r>
+              <w:rPr>
+                <w:rFonts w:ascii="Calibri" w:eastAsia="Times New Roman" w:hAnsi="Calibri" w:cs="Times New Roman"/>
+                <w:color w:val="000000"/>
+                <w:sz w:val="22"/>
+                <w:szCs w:val="22"/>
+                <w:lang w:val="de-CH" w:eastAsia="de-CH"/>
+              </w:rPr>
+              <w:t>x</w:t>
+            </w:r>
+          </w:p>
+        </w:tc>
+        <w:tc>
+          <w:tcPr>
+            <w:tcW w:w="0" w:type="auto"/>
+            <w:tcBorders>
+              <w:top w:val="nil"/>
+              <w:left w:val="nil"/>
+              <w:bottom w:val="nil"/>
+              <w:right w:val="nil"/>
+            </w:tcBorders>
+            <w:shd w:val="clear" w:color="auto" w:fill="auto"/>
+            <w:noWrap/>
+            <w:vAlign w:val="bottom"/>
+            <w:hideMark/>
+          </w:tcPr>
+          <w:p>
+            <w:pPr>
+              <w:spacing w:before="0" w:after="0" w:line="240" w:lineRule="auto"/>
+              <w:rPr>
+                <w:rFonts w:ascii="Calibri" w:eastAsia="Times New Roman" w:hAnsi="Calibri" w:cs="Times New Roman"/>
+                <w:color w:val="000000"/>
+                <w:sz w:val="22"/>
+                <w:szCs w:val="22"/>
+                <w:lang w:val="de-CH" w:eastAsia="de-CH"/>
+              </w:rPr>
+            </w:pPr>
+            <w:r>
+              <w:rPr>
+                <w:rFonts w:ascii="Calibri" w:eastAsia="Times New Roman" w:hAnsi="Calibri" w:cs="Times New Roman"/>
+                <w:color w:val="000000"/>
+                <w:sz w:val="22"/>
+                <w:szCs w:val="22"/>
+                <w:lang w:val="de-CH" w:eastAsia="de-CH"/>
+              </w:rPr>
+              <w:t>x</w:t>
+            </w:r>
+          </w:p>
+        </w:tc>
+        <w:tc>
+          <w:tcPr>
+            <w:tcW w:w="0" w:type="auto"/>
+            <w:tcBorders>
+              <w:top w:val="nil"/>
+              <w:left w:val="nil"/>
+              <w:bottom w:val="nil"/>
+              <w:right w:val="nil"/>
+            </w:tcBorders>
+            <w:shd w:val="clear" w:color="auto" w:fill="auto"/>
+            <w:noWrap/>
+            <w:vAlign w:val="bottom"/>
+            <w:hideMark/>
+          </w:tcPr>
+          <w:p>
+            <w:pPr>
+              <w:spacing w:before="0" w:after="0" w:line="240" w:lineRule="auto"/>
+              <w:rPr>
+                <w:rFonts w:ascii="Calibri" w:eastAsia="Times New Roman" w:hAnsi="Calibri" w:cs="Times New Roman"/>
+                <w:color w:val="000000"/>
+                <w:sz w:val="22"/>
+                <w:szCs w:val="22"/>
+                <w:lang w:val="de-CH" w:eastAsia="de-CH"/>
+              </w:rPr>
+            </w:pPr>
+            <w:r>
+              <w:rPr>
+                <w:rFonts w:ascii="Calibri" w:eastAsia="Times New Roman" w:hAnsi="Calibri" w:cs="Times New Roman"/>
+                <w:color w:val="000000"/>
+                <w:sz w:val="22"/>
+                <w:szCs w:val="22"/>
+                <w:lang w:val="de-CH" w:eastAsia="de-CH"/>
+              </w:rPr>
+              <w:t>x/o</w:t>
+            </w:r>
+          </w:p>
+        </w:tc>
+        <w:tc>
+          <w:tcPr>
+            <w:tcW w:w="0" w:type="auto"/>
+            <w:tcBorders>
+              <w:top w:val="nil"/>
+              <w:left w:val="nil"/>
+              <w:bottom w:val="nil"/>
+              <w:right w:val="nil"/>
+            </w:tcBorders>
+            <w:shd w:val="clear" w:color="auto" w:fill="auto"/>
+            <w:noWrap/>
+            <w:vAlign w:val="bottom"/>
+            <w:hideMark/>
+          </w:tcPr>
+          <w:p>
+            <w:pPr>
+              <w:spacing w:before="0" w:after="0" w:line="240" w:lineRule="auto"/>
+              <w:rPr>
+                <w:rFonts w:ascii="Calibri" w:eastAsia="Times New Roman" w:hAnsi="Calibri" w:cs="Times New Roman"/>
+                <w:color w:val="000000"/>
+                <w:sz w:val="22"/>
+                <w:szCs w:val="22"/>
+                <w:lang w:val="de-CH" w:eastAsia="de-CH"/>
+              </w:rPr>
+            </w:pPr>
+            <w:r>
+              <w:rPr>
+                <w:rFonts w:ascii="Calibri" w:eastAsia="Times New Roman" w:hAnsi="Calibri" w:cs="Times New Roman"/>
+                <w:color w:val="000000"/>
+                <w:sz w:val="22"/>
+                <w:szCs w:val="22"/>
+                <w:lang w:val="de-CH" w:eastAsia="de-CH"/>
+              </w:rPr>
+              <w:t>x</w:t>
+            </w:r>
+          </w:p>
+        </w:tc>
+        <w:tc>
+          <w:tcPr>
+            <w:tcW w:w="0" w:type="auto"/>
+            <w:tcBorders>
+              <w:top w:val="nil"/>
+              <w:left w:val="nil"/>
+              <w:bottom w:val="nil"/>
+              <w:right w:val="single" w:sz="8" w:space="0" w:color="auto"/>
+            </w:tcBorders>
+            <w:shd w:val="clear" w:color="auto" w:fill="auto"/>
+            <w:noWrap/>
+            <w:vAlign w:val="bottom"/>
+            <w:hideMark/>
+          </w:tcPr>
+          <w:p>
+            <w:pPr>
+              <w:spacing w:before="0" w:after="0" w:line="240" w:lineRule="auto"/>
+              <w:rPr>
+                <w:rFonts w:ascii="Calibri" w:eastAsia="Times New Roman" w:hAnsi="Calibri" w:cs="Times New Roman"/>
+                <w:color w:val="000000"/>
+                <w:sz w:val="22"/>
+                <w:szCs w:val="22"/>
+                <w:lang w:val="de-CH" w:eastAsia="de-CH"/>
+              </w:rPr>
+            </w:pPr>
+            <w:r>
+              <w:rPr>
+                <w:rFonts w:ascii="Calibri" w:eastAsia="Times New Roman" w:hAnsi="Calibri" w:cs="Times New Roman"/>
+                <w:color w:val="000000"/>
+                <w:sz w:val="22"/>
+                <w:szCs w:val="22"/>
+                <w:lang w:val="de-CH" w:eastAsia="de-CH"/>
+              </w:rPr>
+              <w:t>x</w:t>
+            </w:r>
+          </w:p>
+        </w:tc>
+      </w:tr>
+      <w:tr>
+        <w:trPr>
+          <w:trHeight w:val="300"/>
+        </w:trPr>
+        <w:tc>
+          <w:tcPr>
+            <w:tcW w:w="0" w:type="auto"/>
+            <w:tcBorders>
+              <w:top w:val="nil"/>
+              <w:left w:val="single" w:sz="8" w:space="0" w:color="auto"/>
+              <w:bottom w:val="nil"/>
+              <w:right w:val="single" w:sz="4" w:space="0" w:color="auto"/>
+            </w:tcBorders>
+            <w:shd w:val="clear" w:color="auto" w:fill="auto"/>
+            <w:noWrap/>
+            <w:vAlign w:val="bottom"/>
+            <w:hideMark/>
+          </w:tcPr>
+          <w:p>
+            <w:pPr>
+              <w:spacing w:before="0" w:after="0" w:line="240" w:lineRule="auto"/>
+              <w:rPr>
+                <w:rFonts w:ascii="Calibri" w:eastAsia="Times New Roman" w:hAnsi="Calibri" w:cs="Times New Roman"/>
+                <w:color w:val="000000"/>
+                <w:sz w:val="22"/>
+                <w:szCs w:val="22"/>
+                <w:lang w:val="de-CH" w:eastAsia="de-CH"/>
+              </w:rPr>
+            </w:pPr>
+            <w:r>
+              <w:rPr>
+                <w:rFonts w:ascii="Calibri" w:eastAsia="Times New Roman" w:hAnsi="Calibri" w:cs="Times New Roman"/>
+                <w:color w:val="000000"/>
+                <w:sz w:val="22"/>
+                <w:szCs w:val="22"/>
+                <w:lang w:val="de-CH" w:eastAsia="de-CH"/>
+              </w:rPr>
+              <w:t>Java</w:t>
+            </w:r>
+          </w:p>
+        </w:tc>
+        <w:tc>
+          <w:tcPr>
+            <w:tcW w:w="0" w:type="auto"/>
+            <w:tcBorders>
+              <w:top w:val="nil"/>
+              <w:left w:val="nil"/>
+              <w:bottom w:val="nil"/>
+              <w:right w:val="nil"/>
+            </w:tcBorders>
+            <w:shd w:val="clear" w:color="auto" w:fill="auto"/>
+            <w:noWrap/>
+            <w:vAlign w:val="bottom"/>
+            <w:hideMark/>
+          </w:tcPr>
+          <w:p>
+            <w:pPr>
+              <w:spacing w:before="0" w:after="0" w:line="240" w:lineRule="auto"/>
+              <w:rPr>
+                <w:rFonts w:ascii="Calibri" w:eastAsia="Times New Roman" w:hAnsi="Calibri" w:cs="Times New Roman"/>
+                <w:color w:val="000000"/>
+                <w:sz w:val="22"/>
+                <w:szCs w:val="22"/>
+                <w:lang w:val="de-CH" w:eastAsia="de-CH"/>
+              </w:rPr>
+            </w:pPr>
+            <w:r>
+              <w:rPr>
+                <w:rFonts w:ascii="Calibri" w:eastAsia="Times New Roman" w:hAnsi="Calibri" w:cs="Times New Roman"/>
+                <w:color w:val="000000"/>
+                <w:sz w:val="22"/>
+                <w:szCs w:val="22"/>
+                <w:lang w:val="de-CH" w:eastAsia="de-CH"/>
+              </w:rPr>
+              <w:t>x/o</w:t>
+            </w:r>
+          </w:p>
+        </w:tc>
+        <w:tc>
+          <w:tcPr>
+            <w:tcW w:w="0" w:type="auto"/>
+            <w:tcBorders>
+              <w:top w:val="nil"/>
+              <w:left w:val="nil"/>
+              <w:bottom w:val="nil"/>
+              <w:right w:val="nil"/>
+            </w:tcBorders>
+            <w:shd w:val="clear" w:color="auto" w:fill="auto"/>
+            <w:noWrap/>
+            <w:vAlign w:val="bottom"/>
+            <w:hideMark/>
+          </w:tcPr>
+          <w:p>
+            <w:pPr>
+              <w:spacing w:before="0" w:after="0" w:line="240" w:lineRule="auto"/>
+              <w:rPr>
+                <w:rFonts w:ascii="Calibri" w:eastAsia="Times New Roman" w:hAnsi="Calibri" w:cs="Times New Roman"/>
+                <w:color w:val="000000"/>
+                <w:sz w:val="22"/>
+                <w:szCs w:val="22"/>
+                <w:lang w:val="de-CH" w:eastAsia="de-CH"/>
+              </w:rPr>
+            </w:pPr>
+            <w:r>
+              <w:rPr>
+                <w:rFonts w:ascii="Calibri" w:eastAsia="Times New Roman" w:hAnsi="Calibri" w:cs="Times New Roman"/>
+                <w:color w:val="000000"/>
+                <w:sz w:val="22"/>
+                <w:szCs w:val="22"/>
+                <w:lang w:val="de-CH" w:eastAsia="de-CH"/>
+              </w:rPr>
+              <w:t>o</w:t>
+            </w:r>
+            <w:bookmarkStart w:id="13" w:name="_GoBack"/>
+            <w:bookmarkEnd w:id="13"/>
+          </w:p>
+        </w:tc>
+        <w:tc>
+          <w:tcPr>
+            <w:tcW w:w="0" w:type="auto"/>
+            <w:tcBorders>
+              <w:top w:val="nil"/>
+              <w:left w:val="nil"/>
+              <w:bottom w:val="nil"/>
+              <w:right w:val="nil"/>
+            </w:tcBorders>
+            <w:shd w:val="clear" w:color="auto" w:fill="auto"/>
+            <w:noWrap/>
+            <w:vAlign w:val="bottom"/>
+            <w:hideMark/>
+          </w:tcPr>
+          <w:p>
+            <w:pPr>
+              <w:spacing w:before="0" w:after="0" w:line="240" w:lineRule="auto"/>
+              <w:rPr>
+                <w:rFonts w:ascii="Calibri" w:eastAsia="Times New Roman" w:hAnsi="Calibri" w:cs="Times New Roman"/>
+                <w:color w:val="000000"/>
+                <w:sz w:val="22"/>
+                <w:szCs w:val="22"/>
+                <w:lang w:val="de-CH" w:eastAsia="de-CH"/>
+              </w:rPr>
+            </w:pPr>
+            <w:r>
+              <w:rPr>
+                <w:rFonts w:ascii="Calibri" w:eastAsia="Times New Roman" w:hAnsi="Calibri" w:cs="Times New Roman"/>
+                <w:color w:val="000000"/>
+                <w:sz w:val="22"/>
+                <w:szCs w:val="22"/>
+                <w:lang w:val="de-CH" w:eastAsia="de-CH"/>
+              </w:rPr>
+              <w:t>x/o</w:t>
+            </w:r>
+          </w:p>
+        </w:tc>
+        <w:tc>
+          <w:tcPr>
+            <w:tcW w:w="0" w:type="auto"/>
+            <w:tcBorders>
+              <w:top w:val="nil"/>
+              <w:left w:val="nil"/>
+              <w:bottom w:val="nil"/>
+              <w:right w:val="nil"/>
+            </w:tcBorders>
+            <w:shd w:val="clear" w:color="auto" w:fill="auto"/>
+            <w:noWrap/>
+            <w:vAlign w:val="bottom"/>
+            <w:hideMark/>
+          </w:tcPr>
+          <w:p>
+            <w:pPr>
+              <w:spacing w:before="0" w:after="0" w:line="240" w:lineRule="auto"/>
+              <w:rPr>
+                <w:rFonts w:ascii="Calibri" w:eastAsia="Times New Roman" w:hAnsi="Calibri" w:cs="Times New Roman"/>
+                <w:color w:val="000000"/>
+                <w:sz w:val="22"/>
+                <w:szCs w:val="22"/>
+                <w:lang w:val="de-CH" w:eastAsia="de-CH"/>
+              </w:rPr>
+            </w:pPr>
+            <w:r>
+              <w:rPr>
+                <w:rFonts w:ascii="Calibri" w:eastAsia="Times New Roman" w:hAnsi="Calibri" w:cs="Times New Roman"/>
+                <w:color w:val="000000"/>
+                <w:sz w:val="22"/>
+                <w:szCs w:val="22"/>
+                <w:lang w:val="de-CH" w:eastAsia="de-CH"/>
+              </w:rPr>
+              <w:t>x</w:t>
+            </w:r>
+          </w:p>
+        </w:tc>
+        <w:tc>
+          <w:tcPr>
+            <w:tcW w:w="0" w:type="auto"/>
+            <w:tcBorders>
+              <w:top w:val="nil"/>
+              <w:left w:val="nil"/>
+              <w:bottom w:val="nil"/>
+              <w:right w:val="nil"/>
+            </w:tcBorders>
+            <w:shd w:val="clear" w:color="auto" w:fill="auto"/>
+            <w:noWrap/>
+            <w:vAlign w:val="bottom"/>
+            <w:hideMark/>
+          </w:tcPr>
+          <w:p>
+            <w:pPr>
+              <w:spacing w:before="0" w:after="0" w:line="240" w:lineRule="auto"/>
+              <w:rPr>
+                <w:rFonts w:ascii="Calibri" w:eastAsia="Times New Roman" w:hAnsi="Calibri" w:cs="Times New Roman"/>
+                <w:color w:val="000000"/>
+                <w:sz w:val="22"/>
+                <w:szCs w:val="22"/>
+                <w:lang w:val="de-CH" w:eastAsia="de-CH"/>
+              </w:rPr>
+            </w:pPr>
+            <w:r>
+              <w:rPr>
+                <w:rFonts w:ascii="Calibri" w:eastAsia="Times New Roman" w:hAnsi="Calibri" w:cs="Times New Roman"/>
+                <w:color w:val="000000"/>
+                <w:sz w:val="22"/>
+                <w:szCs w:val="22"/>
+                <w:lang w:val="de-CH" w:eastAsia="de-CH"/>
+              </w:rPr>
+              <w:t>x</w:t>
+            </w:r>
+          </w:p>
+        </w:tc>
+        <w:tc>
+          <w:tcPr>
+            <w:tcW w:w="0" w:type="auto"/>
+            <w:tcBorders>
+              <w:top w:val="nil"/>
+              <w:left w:val="nil"/>
+              <w:bottom w:val="nil"/>
+              <w:right w:val="nil"/>
+            </w:tcBorders>
+            <w:shd w:val="clear" w:color="auto" w:fill="auto"/>
+            <w:noWrap/>
+            <w:vAlign w:val="bottom"/>
+            <w:hideMark/>
+          </w:tcPr>
+          <w:p>
+            <w:pPr>
+              <w:spacing w:before="0" w:after="0" w:line="240" w:lineRule="auto"/>
+              <w:rPr>
+                <w:rFonts w:ascii="Calibri" w:eastAsia="Times New Roman" w:hAnsi="Calibri" w:cs="Times New Roman"/>
+                <w:color w:val="000000"/>
+                <w:sz w:val="22"/>
+                <w:szCs w:val="22"/>
+                <w:lang w:val="de-CH" w:eastAsia="de-CH"/>
+              </w:rPr>
+            </w:pPr>
+            <w:r>
+              <w:rPr>
+                <w:rFonts w:ascii="Calibri" w:eastAsia="Times New Roman" w:hAnsi="Calibri" w:cs="Times New Roman"/>
+                <w:color w:val="000000"/>
+                <w:sz w:val="22"/>
+                <w:szCs w:val="22"/>
+                <w:lang w:val="de-CH" w:eastAsia="de-CH"/>
+              </w:rPr>
+              <w:t>x</w:t>
+            </w:r>
+          </w:p>
+        </w:tc>
+        <w:tc>
+          <w:tcPr>
+            <w:tcW w:w="0" w:type="auto"/>
+            <w:tcBorders>
+              <w:top w:val="nil"/>
+              <w:left w:val="nil"/>
+              <w:bottom w:val="nil"/>
+              <w:right w:val="nil"/>
+            </w:tcBorders>
+            <w:shd w:val="clear" w:color="auto" w:fill="auto"/>
+            <w:noWrap/>
+            <w:vAlign w:val="bottom"/>
+            <w:hideMark/>
+          </w:tcPr>
+          <w:p>
+            <w:pPr>
+              <w:spacing w:before="0" w:after="0" w:line="240" w:lineRule="auto"/>
+              <w:rPr>
+                <w:rFonts w:ascii="Calibri" w:eastAsia="Times New Roman" w:hAnsi="Calibri" w:cs="Times New Roman"/>
+                <w:color w:val="000000"/>
+                <w:sz w:val="22"/>
+                <w:szCs w:val="22"/>
+                <w:lang w:val="de-CH" w:eastAsia="de-CH"/>
+              </w:rPr>
+            </w:pPr>
+            <w:r>
+              <w:rPr>
+                <w:rFonts w:ascii="Calibri" w:eastAsia="Times New Roman" w:hAnsi="Calibri" w:cs="Times New Roman"/>
+                <w:color w:val="000000"/>
+                <w:sz w:val="22"/>
+                <w:szCs w:val="22"/>
+                <w:lang w:val="de-CH" w:eastAsia="de-CH"/>
+              </w:rPr>
+              <w:t>x</w:t>
+            </w:r>
+          </w:p>
+        </w:tc>
+        <w:tc>
+          <w:tcPr>
+            <w:tcW w:w="0" w:type="auto"/>
+            <w:tcBorders>
+              <w:top w:val="nil"/>
+              <w:left w:val="nil"/>
+              <w:bottom w:val="nil"/>
+              <w:right w:val="single" w:sz="8" w:space="0" w:color="auto"/>
+            </w:tcBorders>
+            <w:shd w:val="clear" w:color="auto" w:fill="auto"/>
+            <w:noWrap/>
+            <w:vAlign w:val="bottom"/>
+            <w:hideMark/>
+          </w:tcPr>
+          <w:p>
+            <w:pPr>
+              <w:spacing w:before="0" w:after="0" w:line="240" w:lineRule="auto"/>
+              <w:rPr>
+                <w:rFonts w:ascii="Calibri" w:eastAsia="Times New Roman" w:hAnsi="Calibri" w:cs="Times New Roman"/>
+                <w:color w:val="000000"/>
+                <w:sz w:val="22"/>
+                <w:szCs w:val="22"/>
+                <w:lang w:val="de-CH" w:eastAsia="de-CH"/>
+              </w:rPr>
+            </w:pPr>
+            <w:r>
+              <w:rPr>
+                <w:rFonts w:ascii="Calibri" w:eastAsia="Times New Roman" w:hAnsi="Calibri" w:cs="Times New Roman"/>
+                <w:color w:val="000000"/>
+                <w:sz w:val="22"/>
+                <w:szCs w:val="22"/>
+                <w:lang w:val="de-CH" w:eastAsia="de-CH"/>
+              </w:rPr>
+              <w:t>x</w:t>
+            </w:r>
+          </w:p>
+        </w:tc>
+      </w:tr>
+      <w:tr>
+        <w:trPr>
+          <w:trHeight w:val="300"/>
+        </w:trPr>
+        <w:tc>
+          <w:tcPr>
+            <w:tcW w:w="0" w:type="auto"/>
+            <w:tcBorders>
+              <w:top w:val="nil"/>
+              <w:left w:val="single" w:sz="8" w:space="0" w:color="auto"/>
+              <w:bottom w:val="nil"/>
+              <w:right w:val="single" w:sz="4" w:space="0" w:color="auto"/>
+            </w:tcBorders>
+            <w:shd w:val="clear" w:color="auto" w:fill="auto"/>
+            <w:noWrap/>
+            <w:vAlign w:val="bottom"/>
+            <w:hideMark/>
+          </w:tcPr>
+          <w:p>
+            <w:pPr>
+              <w:spacing w:before="0" w:after="0" w:line="240" w:lineRule="auto"/>
+              <w:rPr>
+                <w:rFonts w:ascii="Calibri" w:eastAsia="Times New Roman" w:hAnsi="Calibri" w:cs="Times New Roman"/>
+                <w:color w:val="000000"/>
+                <w:sz w:val="22"/>
+                <w:szCs w:val="22"/>
+                <w:lang w:val="de-CH" w:eastAsia="de-CH"/>
+              </w:rPr>
+            </w:pPr>
+            <w:r>
+              <w:rPr>
+                <w:rFonts w:ascii="Calibri" w:eastAsia="Times New Roman" w:hAnsi="Calibri" w:cs="Times New Roman"/>
+                <w:color w:val="000000"/>
+                <w:sz w:val="22"/>
+                <w:szCs w:val="22"/>
+                <w:lang w:val="de-CH" w:eastAsia="de-CH"/>
+              </w:rPr>
+              <w:t>C#</w:t>
+            </w:r>
+          </w:p>
+        </w:tc>
+        <w:tc>
+          <w:tcPr>
+            <w:tcW w:w="0" w:type="auto"/>
+            <w:tcBorders>
+              <w:top w:val="nil"/>
+              <w:left w:val="nil"/>
+              <w:bottom w:val="nil"/>
+              <w:right w:val="nil"/>
+            </w:tcBorders>
+            <w:shd w:val="clear" w:color="auto" w:fill="auto"/>
+            <w:noWrap/>
+            <w:vAlign w:val="bottom"/>
+            <w:hideMark/>
+          </w:tcPr>
+          <w:p>
+            <w:pPr>
+              <w:spacing w:before="0" w:after="0" w:line="240" w:lineRule="auto"/>
+              <w:rPr>
+                <w:rFonts w:ascii="Calibri" w:eastAsia="Times New Roman" w:hAnsi="Calibri" w:cs="Times New Roman"/>
+                <w:color w:val="000000"/>
+                <w:sz w:val="22"/>
+                <w:szCs w:val="22"/>
+                <w:lang w:val="de-CH" w:eastAsia="de-CH"/>
+              </w:rPr>
+            </w:pPr>
+            <w:r>
+              <w:rPr>
+                <w:rFonts w:ascii="Calibri" w:eastAsia="Times New Roman" w:hAnsi="Calibri" w:cs="Times New Roman"/>
+                <w:color w:val="000000"/>
+                <w:sz w:val="22"/>
+                <w:szCs w:val="22"/>
+                <w:lang w:val="de-CH" w:eastAsia="de-CH"/>
+              </w:rPr>
+              <w:t>x</w:t>
+            </w:r>
+          </w:p>
+        </w:tc>
+        <w:tc>
+          <w:tcPr>
+            <w:tcW w:w="0" w:type="auto"/>
+            <w:tcBorders>
+              <w:top w:val="nil"/>
+              <w:left w:val="nil"/>
+              <w:bottom w:val="nil"/>
+              <w:right w:val="nil"/>
+            </w:tcBorders>
+            <w:shd w:val="clear" w:color="auto" w:fill="auto"/>
+            <w:noWrap/>
+            <w:vAlign w:val="bottom"/>
+            <w:hideMark/>
+          </w:tcPr>
+          <w:p>
+            <w:pPr>
+              <w:spacing w:before="0" w:after="0" w:line="240" w:lineRule="auto"/>
+              <w:rPr>
+                <w:rFonts w:ascii="Calibri" w:eastAsia="Times New Roman" w:hAnsi="Calibri" w:cs="Times New Roman"/>
+                <w:color w:val="000000"/>
+                <w:sz w:val="22"/>
+                <w:szCs w:val="22"/>
+                <w:lang w:val="de-CH" w:eastAsia="de-CH"/>
+              </w:rPr>
+            </w:pPr>
+            <w:r>
+              <w:rPr>
+                <w:rFonts w:ascii="Calibri" w:eastAsia="Times New Roman" w:hAnsi="Calibri" w:cs="Times New Roman"/>
+                <w:color w:val="000000"/>
+                <w:sz w:val="22"/>
+                <w:szCs w:val="22"/>
+                <w:lang w:val="de-CH" w:eastAsia="de-CH"/>
+              </w:rPr>
+              <w:t>x</w:t>
+            </w:r>
+          </w:p>
+        </w:tc>
+        <w:tc>
+          <w:tcPr>
+            <w:tcW w:w="0" w:type="auto"/>
+            <w:tcBorders>
+              <w:top w:val="nil"/>
+              <w:left w:val="nil"/>
+              <w:bottom w:val="nil"/>
+              <w:right w:val="nil"/>
+            </w:tcBorders>
+            <w:shd w:val="clear" w:color="auto" w:fill="auto"/>
+            <w:noWrap/>
+            <w:vAlign w:val="bottom"/>
+            <w:hideMark/>
+          </w:tcPr>
+          <w:p>
+            <w:pPr>
+              <w:spacing w:before="0" w:after="0" w:line="240" w:lineRule="auto"/>
+              <w:rPr>
+                <w:rFonts w:ascii="Calibri" w:eastAsia="Times New Roman" w:hAnsi="Calibri" w:cs="Times New Roman"/>
+                <w:color w:val="000000"/>
+                <w:sz w:val="22"/>
+                <w:szCs w:val="22"/>
+                <w:lang w:val="de-CH" w:eastAsia="de-CH"/>
+              </w:rPr>
+            </w:pPr>
+            <w:r>
+              <w:rPr>
+                <w:rFonts w:ascii="Calibri" w:eastAsia="Times New Roman" w:hAnsi="Calibri" w:cs="Times New Roman"/>
+                <w:color w:val="000000"/>
+                <w:sz w:val="22"/>
+                <w:szCs w:val="22"/>
+                <w:lang w:val="de-CH" w:eastAsia="de-CH"/>
+              </w:rPr>
+              <w:t>x</w:t>
+            </w:r>
+          </w:p>
+        </w:tc>
+        <w:tc>
+          <w:tcPr>
+            <w:tcW w:w="0" w:type="auto"/>
+            <w:tcBorders>
+              <w:top w:val="nil"/>
+              <w:left w:val="nil"/>
+              <w:bottom w:val="nil"/>
+              <w:right w:val="nil"/>
+            </w:tcBorders>
+            <w:shd w:val="clear" w:color="auto" w:fill="auto"/>
+            <w:noWrap/>
+            <w:vAlign w:val="bottom"/>
+            <w:hideMark/>
+          </w:tcPr>
+          <w:p>
+            <w:pPr>
+              <w:spacing w:before="0" w:after="0" w:line="240" w:lineRule="auto"/>
+              <w:rPr>
+                <w:rFonts w:ascii="Calibri" w:eastAsia="Times New Roman" w:hAnsi="Calibri" w:cs="Times New Roman"/>
+                <w:color w:val="000000"/>
+                <w:sz w:val="22"/>
+                <w:szCs w:val="22"/>
+                <w:lang w:val="de-CH" w:eastAsia="de-CH"/>
+              </w:rPr>
+            </w:pPr>
+            <w:r>
+              <w:rPr>
+                <w:rFonts w:ascii="Calibri" w:eastAsia="Times New Roman" w:hAnsi="Calibri" w:cs="Times New Roman"/>
+                <w:color w:val="000000"/>
+                <w:sz w:val="22"/>
+                <w:szCs w:val="22"/>
+                <w:lang w:val="de-CH" w:eastAsia="de-CH"/>
+              </w:rPr>
+              <w:t>x</w:t>
+            </w:r>
+          </w:p>
+        </w:tc>
+        <w:tc>
+          <w:tcPr>
+            <w:tcW w:w="0" w:type="auto"/>
+            <w:tcBorders>
+              <w:top w:val="nil"/>
+              <w:left w:val="nil"/>
+              <w:bottom w:val="nil"/>
+              <w:right w:val="nil"/>
+            </w:tcBorders>
+            <w:shd w:val="clear" w:color="auto" w:fill="auto"/>
+            <w:noWrap/>
+            <w:vAlign w:val="bottom"/>
+            <w:hideMark/>
+          </w:tcPr>
+          <w:p>
+            <w:pPr>
+              <w:spacing w:before="0" w:after="0" w:line="240" w:lineRule="auto"/>
+              <w:rPr>
+                <w:rFonts w:ascii="Calibri" w:eastAsia="Times New Roman" w:hAnsi="Calibri" w:cs="Times New Roman"/>
+                <w:color w:val="000000"/>
+                <w:sz w:val="22"/>
+                <w:szCs w:val="22"/>
+                <w:lang w:val="de-CH" w:eastAsia="de-CH"/>
+              </w:rPr>
+            </w:pPr>
+            <w:r>
+              <w:rPr>
+                <w:rFonts w:ascii="Calibri" w:eastAsia="Times New Roman" w:hAnsi="Calibri" w:cs="Times New Roman"/>
+                <w:color w:val="000000"/>
+                <w:sz w:val="22"/>
+                <w:szCs w:val="22"/>
+                <w:lang w:val="de-CH" w:eastAsia="de-CH"/>
+              </w:rPr>
+              <w:t>x</w:t>
+            </w:r>
+          </w:p>
+        </w:tc>
+        <w:tc>
+          <w:tcPr>
+            <w:tcW w:w="0" w:type="auto"/>
+            <w:tcBorders>
+              <w:top w:val="nil"/>
+              <w:left w:val="nil"/>
+              <w:bottom w:val="nil"/>
+              <w:right w:val="nil"/>
+            </w:tcBorders>
+            <w:shd w:val="clear" w:color="auto" w:fill="auto"/>
+            <w:noWrap/>
+            <w:vAlign w:val="bottom"/>
+            <w:hideMark/>
+          </w:tcPr>
+          <w:p>
+            <w:pPr>
+              <w:spacing w:before="0" w:after="0" w:line="240" w:lineRule="auto"/>
+              <w:rPr>
+                <w:rFonts w:ascii="Calibri" w:eastAsia="Times New Roman" w:hAnsi="Calibri" w:cs="Times New Roman"/>
+                <w:color w:val="000000"/>
+                <w:sz w:val="22"/>
+                <w:szCs w:val="22"/>
+                <w:lang w:val="de-CH" w:eastAsia="de-CH"/>
+              </w:rPr>
+            </w:pPr>
+            <w:r>
+              <w:rPr>
+                <w:rFonts w:ascii="Calibri" w:eastAsia="Times New Roman" w:hAnsi="Calibri" w:cs="Times New Roman"/>
+                <w:color w:val="000000"/>
+                <w:sz w:val="22"/>
+                <w:szCs w:val="22"/>
+                <w:lang w:val="de-CH" w:eastAsia="de-CH"/>
+              </w:rPr>
+              <w:t>x</w:t>
+            </w:r>
+          </w:p>
+        </w:tc>
+        <w:tc>
+          <w:tcPr>
+            <w:tcW w:w="0" w:type="auto"/>
+            <w:tcBorders>
+              <w:top w:val="nil"/>
+              <w:left w:val="nil"/>
+              <w:bottom w:val="nil"/>
+              <w:right w:val="nil"/>
+            </w:tcBorders>
+            <w:shd w:val="clear" w:color="auto" w:fill="auto"/>
+            <w:noWrap/>
+            <w:vAlign w:val="bottom"/>
+            <w:hideMark/>
+          </w:tcPr>
+          <w:p>
+            <w:pPr>
+              <w:spacing w:before="0" w:after="0" w:line="240" w:lineRule="auto"/>
+              <w:rPr>
+                <w:rFonts w:ascii="Calibri" w:eastAsia="Times New Roman" w:hAnsi="Calibri" w:cs="Times New Roman"/>
+                <w:color w:val="000000"/>
+                <w:sz w:val="22"/>
+                <w:szCs w:val="22"/>
+                <w:lang w:val="de-CH" w:eastAsia="de-CH"/>
+              </w:rPr>
+            </w:pPr>
+            <w:r>
+              <w:rPr>
+                <w:rFonts w:ascii="Calibri" w:eastAsia="Times New Roman" w:hAnsi="Calibri" w:cs="Times New Roman"/>
+                <w:color w:val="000000"/>
+                <w:sz w:val="22"/>
+                <w:szCs w:val="22"/>
+                <w:lang w:val="de-CH" w:eastAsia="de-CH"/>
+              </w:rPr>
+              <w:t>x</w:t>
+            </w:r>
+          </w:p>
+        </w:tc>
+        <w:tc>
+          <w:tcPr>
+            <w:tcW w:w="0" w:type="auto"/>
+            <w:tcBorders>
+              <w:top w:val="nil"/>
+              <w:left w:val="nil"/>
+              <w:bottom w:val="nil"/>
+              <w:right w:val="single" w:sz="8" w:space="0" w:color="auto"/>
+            </w:tcBorders>
+            <w:shd w:val="clear" w:color="auto" w:fill="auto"/>
+            <w:noWrap/>
+            <w:vAlign w:val="bottom"/>
+            <w:hideMark/>
+          </w:tcPr>
+          <w:p>
+            <w:pPr>
+              <w:spacing w:before="0" w:after="0" w:line="240" w:lineRule="auto"/>
+              <w:rPr>
+                <w:rFonts w:ascii="Calibri" w:eastAsia="Times New Roman" w:hAnsi="Calibri" w:cs="Times New Roman"/>
+                <w:color w:val="000000"/>
+                <w:sz w:val="22"/>
+                <w:szCs w:val="22"/>
+                <w:lang w:val="de-CH" w:eastAsia="de-CH"/>
+              </w:rPr>
+            </w:pPr>
+            <w:r>
+              <w:rPr>
+                <w:rFonts w:ascii="Calibri" w:eastAsia="Times New Roman" w:hAnsi="Calibri" w:cs="Times New Roman"/>
+                <w:color w:val="000000"/>
+                <w:sz w:val="22"/>
+                <w:szCs w:val="22"/>
+                <w:lang w:val="de-CH" w:eastAsia="de-CH"/>
+              </w:rPr>
+              <w:t>x</w:t>
+            </w:r>
+          </w:p>
+        </w:tc>
+      </w:tr>
+      <w:tr>
+        <w:trPr>
+          <w:trHeight w:val="300"/>
+        </w:trPr>
+        <w:tc>
+          <w:tcPr>
+            <w:tcW w:w="0" w:type="auto"/>
+            <w:tcBorders>
+              <w:top w:val="nil"/>
+              <w:left w:val="single" w:sz="8" w:space="0" w:color="auto"/>
+              <w:bottom w:val="nil"/>
+              <w:right w:val="single" w:sz="4" w:space="0" w:color="auto"/>
+            </w:tcBorders>
+            <w:shd w:val="clear" w:color="auto" w:fill="auto"/>
+            <w:noWrap/>
+            <w:vAlign w:val="bottom"/>
+            <w:hideMark/>
+          </w:tcPr>
+          <w:p>
+            <w:pPr>
+              <w:spacing w:before="0" w:after="0" w:line="240" w:lineRule="auto"/>
+              <w:rPr>
+                <w:rFonts w:ascii="Calibri" w:eastAsia="Times New Roman" w:hAnsi="Calibri" w:cs="Times New Roman"/>
+                <w:color w:val="000000"/>
+                <w:sz w:val="22"/>
+                <w:szCs w:val="22"/>
+                <w:lang w:val="de-CH" w:eastAsia="de-CH"/>
+              </w:rPr>
+            </w:pPr>
+            <w:proofErr w:type="spellStart"/>
+            <w:r>
+              <w:rPr>
+                <w:rFonts w:ascii="Calibri" w:eastAsia="Times New Roman" w:hAnsi="Calibri" w:cs="Times New Roman"/>
+                <w:color w:val="000000"/>
+                <w:sz w:val="22"/>
+                <w:szCs w:val="22"/>
+                <w:lang w:val="de-CH" w:eastAsia="de-CH"/>
+              </w:rPr>
+              <w:t>WinForms</w:t>
+            </w:r>
+            <w:proofErr w:type="spellEnd"/>
+          </w:p>
+        </w:tc>
+        <w:tc>
+          <w:tcPr>
+            <w:tcW w:w="0" w:type="auto"/>
+            <w:tcBorders>
+              <w:top w:val="nil"/>
+              <w:left w:val="nil"/>
+              <w:bottom w:val="nil"/>
+              <w:right w:val="nil"/>
+            </w:tcBorders>
+            <w:shd w:val="clear" w:color="auto" w:fill="auto"/>
+            <w:noWrap/>
+            <w:vAlign w:val="bottom"/>
+            <w:hideMark/>
+          </w:tcPr>
+          <w:p>
+            <w:pPr>
+              <w:spacing w:before="0" w:after="0" w:line="240" w:lineRule="auto"/>
+              <w:rPr>
+                <w:rFonts w:ascii="Calibri" w:eastAsia="Times New Roman" w:hAnsi="Calibri" w:cs="Times New Roman"/>
+                <w:color w:val="000000"/>
+                <w:sz w:val="22"/>
+                <w:szCs w:val="22"/>
+                <w:lang w:val="de-CH" w:eastAsia="de-CH"/>
+              </w:rPr>
+            </w:pPr>
+            <w:r>
+              <w:rPr>
+                <w:rFonts w:ascii="Calibri" w:eastAsia="Times New Roman" w:hAnsi="Calibri" w:cs="Times New Roman"/>
+                <w:color w:val="000000"/>
+                <w:sz w:val="22"/>
+                <w:szCs w:val="22"/>
+                <w:lang w:val="de-CH" w:eastAsia="de-CH"/>
+              </w:rPr>
+              <w:t>x</w:t>
+            </w:r>
+          </w:p>
+        </w:tc>
+        <w:tc>
+          <w:tcPr>
+            <w:tcW w:w="0" w:type="auto"/>
+            <w:tcBorders>
+              <w:top w:val="nil"/>
+              <w:left w:val="nil"/>
+              <w:bottom w:val="nil"/>
+              <w:right w:val="nil"/>
+            </w:tcBorders>
+            <w:shd w:val="clear" w:color="auto" w:fill="auto"/>
+            <w:noWrap/>
+            <w:vAlign w:val="bottom"/>
+            <w:hideMark/>
+          </w:tcPr>
+          <w:p>
+            <w:pPr>
+              <w:spacing w:before="0" w:after="0" w:line="240" w:lineRule="auto"/>
+              <w:rPr>
+                <w:rFonts w:ascii="Calibri" w:eastAsia="Times New Roman" w:hAnsi="Calibri" w:cs="Times New Roman"/>
+                <w:color w:val="000000"/>
+                <w:sz w:val="22"/>
+                <w:szCs w:val="22"/>
+                <w:lang w:val="de-CH" w:eastAsia="de-CH"/>
+              </w:rPr>
+            </w:pPr>
+            <w:r>
+              <w:rPr>
+                <w:rFonts w:ascii="Calibri" w:eastAsia="Times New Roman" w:hAnsi="Calibri" w:cs="Times New Roman"/>
+                <w:color w:val="000000"/>
+                <w:sz w:val="22"/>
+                <w:szCs w:val="22"/>
+                <w:lang w:val="de-CH" w:eastAsia="de-CH"/>
+              </w:rPr>
+              <w:t>x</w:t>
+            </w:r>
+          </w:p>
+        </w:tc>
+        <w:tc>
+          <w:tcPr>
+            <w:tcW w:w="0" w:type="auto"/>
+            <w:tcBorders>
+              <w:top w:val="nil"/>
+              <w:left w:val="nil"/>
+              <w:bottom w:val="nil"/>
+              <w:right w:val="nil"/>
+            </w:tcBorders>
+            <w:shd w:val="clear" w:color="auto" w:fill="auto"/>
+            <w:noWrap/>
+            <w:vAlign w:val="bottom"/>
+            <w:hideMark/>
+          </w:tcPr>
+          <w:p>
+            <w:pPr>
+              <w:spacing w:before="0" w:after="0" w:line="240" w:lineRule="auto"/>
+              <w:rPr>
+                <w:rFonts w:ascii="Calibri" w:eastAsia="Times New Roman" w:hAnsi="Calibri" w:cs="Times New Roman"/>
+                <w:color w:val="000000"/>
+                <w:sz w:val="22"/>
+                <w:szCs w:val="22"/>
+                <w:lang w:val="de-CH" w:eastAsia="de-CH"/>
+              </w:rPr>
+            </w:pPr>
+            <w:r>
+              <w:rPr>
+                <w:rFonts w:ascii="Calibri" w:eastAsia="Times New Roman" w:hAnsi="Calibri" w:cs="Times New Roman"/>
+                <w:color w:val="000000"/>
+                <w:sz w:val="22"/>
+                <w:szCs w:val="22"/>
+                <w:lang w:val="de-CH" w:eastAsia="de-CH"/>
+              </w:rPr>
+              <w:t>x</w:t>
+            </w:r>
+          </w:p>
+        </w:tc>
+        <w:tc>
+          <w:tcPr>
+            <w:tcW w:w="0" w:type="auto"/>
+            <w:tcBorders>
+              <w:top w:val="nil"/>
+              <w:left w:val="nil"/>
+              <w:bottom w:val="nil"/>
+              <w:right w:val="nil"/>
+            </w:tcBorders>
+            <w:shd w:val="clear" w:color="auto" w:fill="auto"/>
+            <w:noWrap/>
+            <w:vAlign w:val="bottom"/>
+            <w:hideMark/>
+          </w:tcPr>
+          <w:p>
+            <w:pPr>
+              <w:spacing w:before="0" w:after="0" w:line="240" w:lineRule="auto"/>
+              <w:rPr>
+                <w:rFonts w:ascii="Calibri" w:eastAsia="Times New Roman" w:hAnsi="Calibri" w:cs="Times New Roman"/>
+                <w:color w:val="000000"/>
+                <w:sz w:val="22"/>
+                <w:szCs w:val="22"/>
+                <w:lang w:val="de-CH" w:eastAsia="de-CH"/>
+              </w:rPr>
+            </w:pPr>
+            <w:r>
+              <w:rPr>
+                <w:rFonts w:ascii="Calibri" w:eastAsia="Times New Roman" w:hAnsi="Calibri" w:cs="Times New Roman"/>
+                <w:color w:val="000000"/>
+                <w:sz w:val="22"/>
+                <w:szCs w:val="22"/>
+                <w:lang w:val="de-CH" w:eastAsia="de-CH"/>
+              </w:rPr>
+              <w:t>x</w:t>
+            </w:r>
+          </w:p>
+        </w:tc>
+        <w:tc>
+          <w:tcPr>
+            <w:tcW w:w="0" w:type="auto"/>
+            <w:tcBorders>
+              <w:top w:val="nil"/>
+              <w:left w:val="nil"/>
+              <w:bottom w:val="nil"/>
+              <w:right w:val="nil"/>
+            </w:tcBorders>
+            <w:shd w:val="clear" w:color="auto" w:fill="auto"/>
+            <w:noWrap/>
+            <w:vAlign w:val="bottom"/>
+            <w:hideMark/>
+          </w:tcPr>
+          <w:p>
+            <w:pPr>
+              <w:spacing w:before="0" w:after="0" w:line="240" w:lineRule="auto"/>
+              <w:rPr>
+                <w:rFonts w:ascii="Calibri" w:eastAsia="Times New Roman" w:hAnsi="Calibri" w:cs="Times New Roman"/>
+                <w:color w:val="000000"/>
+                <w:sz w:val="22"/>
+                <w:szCs w:val="22"/>
+                <w:lang w:val="de-CH" w:eastAsia="de-CH"/>
+              </w:rPr>
+            </w:pPr>
+            <w:r>
+              <w:rPr>
+                <w:rFonts w:ascii="Calibri" w:eastAsia="Times New Roman" w:hAnsi="Calibri" w:cs="Times New Roman"/>
+                <w:color w:val="000000"/>
+                <w:sz w:val="22"/>
+                <w:szCs w:val="22"/>
+                <w:lang w:val="de-CH" w:eastAsia="de-CH"/>
+              </w:rPr>
+              <w:t>n/a</w:t>
+            </w:r>
+          </w:p>
+        </w:tc>
+        <w:tc>
+          <w:tcPr>
+            <w:tcW w:w="0" w:type="auto"/>
+            <w:tcBorders>
+              <w:top w:val="nil"/>
+              <w:left w:val="nil"/>
+              <w:bottom w:val="nil"/>
+              <w:right w:val="nil"/>
+            </w:tcBorders>
+            <w:shd w:val="clear" w:color="auto" w:fill="auto"/>
+            <w:noWrap/>
+            <w:vAlign w:val="bottom"/>
+            <w:hideMark/>
+          </w:tcPr>
+          <w:p>
+            <w:pPr>
+              <w:spacing w:before="0" w:after="0" w:line="240" w:lineRule="auto"/>
+              <w:rPr>
+                <w:rFonts w:ascii="Calibri" w:eastAsia="Times New Roman" w:hAnsi="Calibri" w:cs="Times New Roman"/>
+                <w:color w:val="000000"/>
+                <w:sz w:val="22"/>
+                <w:szCs w:val="22"/>
+                <w:lang w:val="de-CH" w:eastAsia="de-CH"/>
+              </w:rPr>
+            </w:pPr>
+            <w:r>
+              <w:rPr>
+                <w:rFonts w:ascii="Calibri" w:eastAsia="Times New Roman" w:hAnsi="Calibri" w:cs="Times New Roman"/>
+                <w:color w:val="000000"/>
+                <w:sz w:val="22"/>
+                <w:szCs w:val="22"/>
+                <w:lang w:val="de-CH" w:eastAsia="de-CH"/>
+              </w:rPr>
+              <w:t>x</w:t>
+            </w:r>
+          </w:p>
+        </w:tc>
+        <w:tc>
+          <w:tcPr>
+            <w:tcW w:w="0" w:type="auto"/>
+            <w:tcBorders>
+              <w:top w:val="nil"/>
+              <w:left w:val="nil"/>
+              <w:bottom w:val="nil"/>
+              <w:right w:val="nil"/>
+            </w:tcBorders>
+            <w:shd w:val="clear" w:color="auto" w:fill="auto"/>
+            <w:noWrap/>
+            <w:vAlign w:val="bottom"/>
+            <w:hideMark/>
+          </w:tcPr>
+          <w:p>
+            <w:pPr>
+              <w:spacing w:before="0" w:after="0" w:line="240" w:lineRule="auto"/>
+              <w:rPr>
+                <w:rFonts w:ascii="Calibri" w:eastAsia="Times New Roman" w:hAnsi="Calibri" w:cs="Times New Roman"/>
+                <w:color w:val="000000"/>
+                <w:sz w:val="22"/>
+                <w:szCs w:val="22"/>
+                <w:lang w:val="de-CH" w:eastAsia="de-CH"/>
+              </w:rPr>
+            </w:pPr>
+            <w:r>
+              <w:rPr>
+                <w:rFonts w:ascii="Calibri" w:eastAsia="Times New Roman" w:hAnsi="Calibri" w:cs="Times New Roman"/>
+                <w:color w:val="000000"/>
+                <w:sz w:val="22"/>
+                <w:szCs w:val="22"/>
+                <w:lang w:val="de-CH" w:eastAsia="de-CH"/>
+              </w:rPr>
+              <w:t>n/a</w:t>
+            </w:r>
+          </w:p>
+        </w:tc>
+        <w:tc>
+          <w:tcPr>
+            <w:tcW w:w="0" w:type="auto"/>
+            <w:tcBorders>
+              <w:top w:val="nil"/>
+              <w:left w:val="nil"/>
+              <w:bottom w:val="nil"/>
+              <w:right w:val="single" w:sz="8" w:space="0" w:color="auto"/>
+            </w:tcBorders>
+            <w:shd w:val="clear" w:color="auto" w:fill="auto"/>
+            <w:noWrap/>
+            <w:vAlign w:val="bottom"/>
+            <w:hideMark/>
+          </w:tcPr>
+          <w:p>
+            <w:pPr>
+              <w:spacing w:before="0" w:after="0" w:line="240" w:lineRule="auto"/>
+              <w:rPr>
+                <w:rFonts w:ascii="Calibri" w:eastAsia="Times New Roman" w:hAnsi="Calibri" w:cs="Times New Roman"/>
+                <w:color w:val="000000"/>
+                <w:sz w:val="22"/>
+                <w:szCs w:val="22"/>
+                <w:lang w:val="de-CH" w:eastAsia="de-CH"/>
+              </w:rPr>
+            </w:pPr>
+            <w:r>
+              <w:rPr>
+                <w:rFonts w:ascii="Calibri" w:eastAsia="Times New Roman" w:hAnsi="Calibri" w:cs="Times New Roman"/>
+                <w:color w:val="000000"/>
+                <w:sz w:val="22"/>
+                <w:szCs w:val="22"/>
+                <w:lang w:val="de-CH" w:eastAsia="de-CH"/>
+              </w:rPr>
+              <w:t>x</w:t>
+            </w:r>
+          </w:p>
+        </w:tc>
+      </w:tr>
+      <w:tr>
+        <w:trPr>
+          <w:trHeight w:val="300"/>
+        </w:trPr>
+        <w:tc>
+          <w:tcPr>
+            <w:tcW w:w="0" w:type="auto"/>
+            <w:tcBorders>
+              <w:top w:val="nil"/>
+              <w:left w:val="single" w:sz="8" w:space="0" w:color="auto"/>
+              <w:bottom w:val="nil"/>
+              <w:right w:val="single" w:sz="4" w:space="0" w:color="auto"/>
+            </w:tcBorders>
+            <w:shd w:val="clear" w:color="auto" w:fill="auto"/>
+            <w:noWrap/>
+            <w:vAlign w:val="bottom"/>
+            <w:hideMark/>
+          </w:tcPr>
+          <w:p>
+            <w:pPr>
+              <w:spacing w:before="0" w:after="0" w:line="240" w:lineRule="auto"/>
+              <w:rPr>
+                <w:rFonts w:ascii="Calibri" w:eastAsia="Times New Roman" w:hAnsi="Calibri" w:cs="Times New Roman"/>
+                <w:color w:val="000000"/>
+                <w:sz w:val="22"/>
+                <w:szCs w:val="22"/>
+                <w:lang w:val="de-CH" w:eastAsia="de-CH"/>
+              </w:rPr>
+            </w:pPr>
+            <w:r>
+              <w:rPr>
+                <w:rFonts w:ascii="Calibri" w:eastAsia="Times New Roman" w:hAnsi="Calibri" w:cs="Times New Roman"/>
+                <w:color w:val="000000"/>
+                <w:sz w:val="22"/>
+                <w:szCs w:val="22"/>
+                <w:lang w:val="de-CH" w:eastAsia="de-CH"/>
+              </w:rPr>
+              <w:t>Asp.net</w:t>
+            </w:r>
+          </w:p>
+        </w:tc>
+        <w:tc>
+          <w:tcPr>
+            <w:tcW w:w="0" w:type="auto"/>
+            <w:tcBorders>
+              <w:top w:val="nil"/>
+              <w:left w:val="nil"/>
+              <w:bottom w:val="nil"/>
+              <w:right w:val="nil"/>
+            </w:tcBorders>
+            <w:shd w:val="clear" w:color="auto" w:fill="auto"/>
+            <w:noWrap/>
+            <w:vAlign w:val="bottom"/>
+            <w:hideMark/>
+          </w:tcPr>
+          <w:p>
+            <w:pPr>
+              <w:spacing w:before="0" w:after="0" w:line="240" w:lineRule="auto"/>
+              <w:rPr>
+                <w:rFonts w:ascii="Calibri" w:eastAsia="Times New Roman" w:hAnsi="Calibri" w:cs="Times New Roman"/>
+                <w:color w:val="000000"/>
+                <w:sz w:val="22"/>
+                <w:szCs w:val="22"/>
+                <w:lang w:val="de-CH" w:eastAsia="de-CH"/>
+              </w:rPr>
+            </w:pPr>
+            <w:r>
+              <w:rPr>
+                <w:rFonts w:ascii="Calibri" w:eastAsia="Times New Roman" w:hAnsi="Calibri" w:cs="Times New Roman"/>
+                <w:color w:val="000000"/>
+                <w:sz w:val="22"/>
+                <w:szCs w:val="22"/>
+                <w:lang w:val="de-CH" w:eastAsia="de-CH"/>
+              </w:rPr>
+              <w:t>x</w:t>
+            </w:r>
+          </w:p>
+        </w:tc>
+        <w:tc>
+          <w:tcPr>
+            <w:tcW w:w="0" w:type="auto"/>
+            <w:tcBorders>
+              <w:top w:val="nil"/>
+              <w:left w:val="nil"/>
+              <w:bottom w:val="nil"/>
+              <w:right w:val="nil"/>
+            </w:tcBorders>
+            <w:shd w:val="clear" w:color="auto" w:fill="auto"/>
+            <w:noWrap/>
+            <w:vAlign w:val="bottom"/>
+            <w:hideMark/>
+          </w:tcPr>
+          <w:p>
+            <w:pPr>
+              <w:spacing w:before="0" w:after="0" w:line="240" w:lineRule="auto"/>
+              <w:rPr>
+                <w:rFonts w:ascii="Calibri" w:eastAsia="Times New Roman" w:hAnsi="Calibri" w:cs="Times New Roman"/>
+                <w:color w:val="000000"/>
+                <w:sz w:val="22"/>
+                <w:szCs w:val="22"/>
+                <w:lang w:val="de-CH" w:eastAsia="de-CH"/>
+              </w:rPr>
+            </w:pPr>
+            <w:r>
+              <w:rPr>
+                <w:rFonts w:ascii="Calibri" w:eastAsia="Times New Roman" w:hAnsi="Calibri" w:cs="Times New Roman"/>
+                <w:color w:val="000000"/>
+                <w:sz w:val="22"/>
+                <w:szCs w:val="22"/>
+                <w:lang w:val="de-CH" w:eastAsia="de-CH"/>
+              </w:rPr>
+              <w:t>x</w:t>
+            </w:r>
+          </w:p>
+        </w:tc>
+        <w:tc>
+          <w:tcPr>
+            <w:tcW w:w="0" w:type="auto"/>
+            <w:tcBorders>
+              <w:top w:val="nil"/>
+              <w:left w:val="nil"/>
+              <w:bottom w:val="nil"/>
+              <w:right w:val="nil"/>
+            </w:tcBorders>
+            <w:shd w:val="clear" w:color="auto" w:fill="auto"/>
+            <w:noWrap/>
+            <w:vAlign w:val="bottom"/>
+            <w:hideMark/>
+          </w:tcPr>
+          <w:p>
+            <w:pPr>
+              <w:spacing w:before="0" w:after="0" w:line="240" w:lineRule="auto"/>
+              <w:rPr>
+                <w:rFonts w:ascii="Calibri" w:eastAsia="Times New Roman" w:hAnsi="Calibri" w:cs="Times New Roman"/>
+                <w:color w:val="000000"/>
+                <w:sz w:val="22"/>
+                <w:szCs w:val="22"/>
+                <w:lang w:val="de-CH" w:eastAsia="de-CH"/>
+              </w:rPr>
+            </w:pPr>
+            <w:r>
+              <w:rPr>
+                <w:rFonts w:ascii="Calibri" w:eastAsia="Times New Roman" w:hAnsi="Calibri" w:cs="Times New Roman"/>
+                <w:color w:val="000000"/>
+                <w:sz w:val="22"/>
+                <w:szCs w:val="22"/>
+                <w:lang w:val="de-CH" w:eastAsia="de-CH"/>
+              </w:rPr>
+              <w:t>x/o</w:t>
+            </w:r>
+          </w:p>
+        </w:tc>
+        <w:tc>
+          <w:tcPr>
+            <w:tcW w:w="0" w:type="auto"/>
+            <w:tcBorders>
+              <w:top w:val="nil"/>
+              <w:left w:val="nil"/>
+              <w:bottom w:val="nil"/>
+              <w:right w:val="nil"/>
+            </w:tcBorders>
+            <w:shd w:val="clear" w:color="auto" w:fill="auto"/>
+            <w:noWrap/>
+            <w:vAlign w:val="bottom"/>
+            <w:hideMark/>
+          </w:tcPr>
+          <w:p>
+            <w:pPr>
+              <w:spacing w:before="0" w:after="0" w:line="240" w:lineRule="auto"/>
+              <w:rPr>
+                <w:rFonts w:ascii="Calibri" w:eastAsia="Times New Roman" w:hAnsi="Calibri" w:cs="Times New Roman"/>
+                <w:color w:val="000000"/>
+                <w:sz w:val="22"/>
+                <w:szCs w:val="22"/>
+                <w:lang w:val="de-CH" w:eastAsia="de-CH"/>
+              </w:rPr>
+            </w:pPr>
+            <w:r>
+              <w:rPr>
+                <w:rFonts w:ascii="Calibri" w:eastAsia="Times New Roman" w:hAnsi="Calibri" w:cs="Times New Roman"/>
+                <w:color w:val="000000"/>
+                <w:sz w:val="22"/>
+                <w:szCs w:val="22"/>
+                <w:lang w:val="de-CH" w:eastAsia="de-CH"/>
+              </w:rPr>
+              <w:t>x</w:t>
+            </w:r>
+          </w:p>
+        </w:tc>
+        <w:tc>
+          <w:tcPr>
+            <w:tcW w:w="0" w:type="auto"/>
+            <w:tcBorders>
+              <w:top w:val="nil"/>
+              <w:left w:val="nil"/>
+              <w:bottom w:val="nil"/>
+              <w:right w:val="nil"/>
+            </w:tcBorders>
+            <w:shd w:val="clear" w:color="auto" w:fill="auto"/>
+            <w:noWrap/>
+            <w:vAlign w:val="bottom"/>
+            <w:hideMark/>
+          </w:tcPr>
+          <w:p>
+            <w:pPr>
+              <w:spacing w:before="0" w:after="0" w:line="240" w:lineRule="auto"/>
+              <w:rPr>
+                <w:rFonts w:ascii="Calibri" w:eastAsia="Times New Roman" w:hAnsi="Calibri" w:cs="Times New Roman"/>
+                <w:color w:val="000000"/>
+                <w:sz w:val="22"/>
+                <w:szCs w:val="22"/>
+                <w:lang w:val="de-CH" w:eastAsia="de-CH"/>
+              </w:rPr>
+            </w:pPr>
+            <w:r>
+              <w:rPr>
+                <w:rFonts w:ascii="Calibri" w:eastAsia="Times New Roman" w:hAnsi="Calibri" w:cs="Times New Roman"/>
+                <w:color w:val="000000"/>
+                <w:sz w:val="22"/>
+                <w:szCs w:val="22"/>
+                <w:lang w:val="de-CH" w:eastAsia="de-CH"/>
+              </w:rPr>
+              <w:t>n/a</w:t>
+            </w:r>
+          </w:p>
+        </w:tc>
+        <w:tc>
+          <w:tcPr>
+            <w:tcW w:w="0" w:type="auto"/>
+            <w:tcBorders>
+              <w:top w:val="nil"/>
+              <w:left w:val="nil"/>
+              <w:bottom w:val="nil"/>
+              <w:right w:val="nil"/>
+            </w:tcBorders>
+            <w:shd w:val="clear" w:color="auto" w:fill="auto"/>
+            <w:noWrap/>
+            <w:vAlign w:val="bottom"/>
+            <w:hideMark/>
+          </w:tcPr>
+          <w:p>
+            <w:pPr>
+              <w:spacing w:before="0" w:after="0" w:line="240" w:lineRule="auto"/>
+              <w:rPr>
+                <w:rFonts w:ascii="Calibri" w:eastAsia="Times New Roman" w:hAnsi="Calibri" w:cs="Times New Roman"/>
+                <w:color w:val="000000"/>
+                <w:sz w:val="22"/>
+                <w:szCs w:val="22"/>
+                <w:lang w:val="de-CH" w:eastAsia="de-CH"/>
+              </w:rPr>
+            </w:pPr>
+            <w:r>
+              <w:rPr>
+                <w:rFonts w:ascii="Calibri" w:eastAsia="Times New Roman" w:hAnsi="Calibri" w:cs="Times New Roman"/>
+                <w:color w:val="000000"/>
+                <w:sz w:val="22"/>
+                <w:szCs w:val="22"/>
+                <w:lang w:val="de-CH" w:eastAsia="de-CH"/>
+              </w:rPr>
+              <w:t>x</w:t>
+            </w:r>
+          </w:p>
+        </w:tc>
+        <w:tc>
+          <w:tcPr>
+            <w:tcW w:w="0" w:type="auto"/>
+            <w:tcBorders>
+              <w:top w:val="nil"/>
+              <w:left w:val="nil"/>
+              <w:bottom w:val="nil"/>
+              <w:right w:val="nil"/>
+            </w:tcBorders>
+            <w:shd w:val="clear" w:color="auto" w:fill="auto"/>
+            <w:noWrap/>
+            <w:vAlign w:val="bottom"/>
+            <w:hideMark/>
+          </w:tcPr>
+          <w:p>
+            <w:pPr>
+              <w:spacing w:before="0" w:after="0" w:line="240" w:lineRule="auto"/>
+              <w:rPr>
+                <w:rFonts w:ascii="Calibri" w:eastAsia="Times New Roman" w:hAnsi="Calibri" w:cs="Times New Roman"/>
+                <w:color w:val="000000"/>
+                <w:sz w:val="22"/>
+                <w:szCs w:val="22"/>
+                <w:lang w:val="de-CH" w:eastAsia="de-CH"/>
+              </w:rPr>
+            </w:pPr>
+            <w:r>
+              <w:rPr>
+                <w:rFonts w:ascii="Calibri" w:eastAsia="Times New Roman" w:hAnsi="Calibri" w:cs="Times New Roman"/>
+                <w:color w:val="000000"/>
+                <w:sz w:val="22"/>
+                <w:szCs w:val="22"/>
+                <w:lang w:val="de-CH" w:eastAsia="de-CH"/>
+              </w:rPr>
+              <w:t>n/a</w:t>
+            </w:r>
+          </w:p>
+        </w:tc>
+        <w:tc>
+          <w:tcPr>
+            <w:tcW w:w="0" w:type="auto"/>
+            <w:tcBorders>
+              <w:top w:val="nil"/>
+              <w:left w:val="nil"/>
+              <w:bottom w:val="nil"/>
+              <w:right w:val="single" w:sz="8" w:space="0" w:color="auto"/>
+            </w:tcBorders>
+            <w:shd w:val="clear" w:color="auto" w:fill="auto"/>
+            <w:noWrap/>
+            <w:vAlign w:val="bottom"/>
+            <w:hideMark/>
+          </w:tcPr>
+          <w:p>
+            <w:pPr>
+              <w:spacing w:before="0" w:after="0" w:line="240" w:lineRule="auto"/>
+              <w:rPr>
+                <w:rFonts w:ascii="Calibri" w:eastAsia="Times New Roman" w:hAnsi="Calibri" w:cs="Times New Roman"/>
+                <w:color w:val="000000"/>
+                <w:sz w:val="22"/>
+                <w:szCs w:val="22"/>
+                <w:lang w:val="de-CH" w:eastAsia="de-CH"/>
+              </w:rPr>
+            </w:pPr>
+            <w:r>
+              <w:rPr>
+                <w:rFonts w:ascii="Calibri" w:eastAsia="Times New Roman" w:hAnsi="Calibri" w:cs="Times New Roman"/>
+                <w:color w:val="000000"/>
+                <w:sz w:val="22"/>
+                <w:szCs w:val="22"/>
+                <w:lang w:val="de-CH" w:eastAsia="de-CH"/>
+              </w:rPr>
+              <w:t>x</w:t>
+            </w:r>
+          </w:p>
+        </w:tc>
+      </w:tr>
+      <w:tr>
+        <w:trPr>
+          <w:trHeight w:val="300"/>
+        </w:trPr>
+        <w:tc>
+          <w:tcPr>
+            <w:tcW w:w="0" w:type="auto"/>
+            <w:tcBorders>
+              <w:top w:val="nil"/>
+              <w:left w:val="single" w:sz="8" w:space="0" w:color="auto"/>
+              <w:bottom w:val="nil"/>
+              <w:right w:val="single" w:sz="4" w:space="0" w:color="auto"/>
+            </w:tcBorders>
+            <w:shd w:val="clear" w:color="auto" w:fill="auto"/>
+            <w:noWrap/>
+            <w:vAlign w:val="bottom"/>
+            <w:hideMark/>
+          </w:tcPr>
+          <w:p>
+            <w:pPr>
+              <w:spacing w:before="0" w:after="0" w:line="240" w:lineRule="auto"/>
+              <w:rPr>
+                <w:rFonts w:ascii="Calibri" w:eastAsia="Times New Roman" w:hAnsi="Calibri" w:cs="Times New Roman"/>
+                <w:color w:val="000000"/>
+                <w:sz w:val="22"/>
+                <w:szCs w:val="22"/>
+                <w:lang w:val="de-CH" w:eastAsia="de-CH"/>
+              </w:rPr>
+            </w:pPr>
+            <w:r>
+              <w:rPr>
+                <w:rFonts w:ascii="Calibri" w:eastAsia="Times New Roman" w:hAnsi="Calibri" w:cs="Times New Roman"/>
+                <w:color w:val="000000"/>
+                <w:sz w:val="22"/>
+                <w:szCs w:val="22"/>
+                <w:lang w:val="de-CH" w:eastAsia="de-CH"/>
+              </w:rPr>
+              <w:t>VS2015</w:t>
+            </w:r>
+          </w:p>
+        </w:tc>
+        <w:tc>
+          <w:tcPr>
+            <w:tcW w:w="0" w:type="auto"/>
+            <w:tcBorders>
+              <w:top w:val="nil"/>
+              <w:left w:val="nil"/>
+              <w:bottom w:val="nil"/>
+              <w:right w:val="nil"/>
+            </w:tcBorders>
+            <w:shd w:val="clear" w:color="auto" w:fill="auto"/>
+            <w:noWrap/>
+            <w:vAlign w:val="bottom"/>
+            <w:hideMark/>
+          </w:tcPr>
+          <w:p>
+            <w:pPr>
+              <w:spacing w:before="0" w:after="0" w:line="240" w:lineRule="auto"/>
+              <w:rPr>
+                <w:rFonts w:ascii="Calibri" w:eastAsia="Times New Roman" w:hAnsi="Calibri" w:cs="Times New Roman"/>
+                <w:color w:val="000000"/>
+                <w:sz w:val="22"/>
+                <w:szCs w:val="22"/>
+                <w:lang w:val="de-CH" w:eastAsia="de-CH"/>
+              </w:rPr>
+            </w:pPr>
+            <w:r>
+              <w:rPr>
+                <w:rFonts w:ascii="Calibri" w:eastAsia="Times New Roman" w:hAnsi="Calibri" w:cs="Times New Roman"/>
+                <w:color w:val="000000"/>
+                <w:sz w:val="22"/>
+                <w:szCs w:val="22"/>
+                <w:lang w:val="de-CH" w:eastAsia="de-CH"/>
+              </w:rPr>
+              <w:t>x</w:t>
+            </w:r>
+          </w:p>
+        </w:tc>
+        <w:tc>
+          <w:tcPr>
+            <w:tcW w:w="0" w:type="auto"/>
+            <w:tcBorders>
+              <w:top w:val="nil"/>
+              <w:left w:val="nil"/>
+              <w:bottom w:val="nil"/>
+              <w:right w:val="nil"/>
+            </w:tcBorders>
+            <w:shd w:val="clear" w:color="auto" w:fill="auto"/>
+            <w:noWrap/>
+            <w:vAlign w:val="bottom"/>
+            <w:hideMark/>
+          </w:tcPr>
+          <w:p>
+            <w:pPr>
+              <w:spacing w:before="0" w:after="0" w:line="240" w:lineRule="auto"/>
+              <w:rPr>
+                <w:rFonts w:ascii="Calibri" w:eastAsia="Times New Roman" w:hAnsi="Calibri" w:cs="Times New Roman"/>
+                <w:color w:val="000000"/>
+                <w:sz w:val="22"/>
+                <w:szCs w:val="22"/>
+                <w:lang w:val="de-CH" w:eastAsia="de-CH"/>
+              </w:rPr>
+            </w:pPr>
+            <w:r>
+              <w:rPr>
+                <w:rFonts w:ascii="Calibri" w:eastAsia="Times New Roman" w:hAnsi="Calibri" w:cs="Times New Roman"/>
+                <w:color w:val="000000"/>
+                <w:sz w:val="22"/>
+                <w:szCs w:val="22"/>
+                <w:lang w:val="de-CH" w:eastAsia="de-CH"/>
+              </w:rPr>
+              <w:t>x</w:t>
+            </w:r>
+          </w:p>
+        </w:tc>
+        <w:tc>
+          <w:tcPr>
+            <w:tcW w:w="0" w:type="auto"/>
+            <w:tcBorders>
+              <w:top w:val="nil"/>
+              <w:left w:val="nil"/>
+              <w:bottom w:val="nil"/>
+              <w:right w:val="nil"/>
+            </w:tcBorders>
+            <w:shd w:val="clear" w:color="auto" w:fill="auto"/>
+            <w:noWrap/>
+            <w:vAlign w:val="bottom"/>
+            <w:hideMark/>
+          </w:tcPr>
+          <w:p>
+            <w:pPr>
+              <w:spacing w:before="0" w:after="0" w:line="240" w:lineRule="auto"/>
+              <w:rPr>
+                <w:rFonts w:ascii="Calibri" w:eastAsia="Times New Roman" w:hAnsi="Calibri" w:cs="Times New Roman"/>
+                <w:color w:val="000000"/>
+                <w:sz w:val="22"/>
+                <w:szCs w:val="22"/>
+                <w:lang w:val="de-CH" w:eastAsia="de-CH"/>
+              </w:rPr>
+            </w:pPr>
+            <w:r>
+              <w:rPr>
+                <w:rFonts w:ascii="Calibri" w:eastAsia="Times New Roman" w:hAnsi="Calibri" w:cs="Times New Roman"/>
+                <w:color w:val="000000"/>
+                <w:sz w:val="22"/>
+                <w:szCs w:val="22"/>
+                <w:lang w:val="de-CH" w:eastAsia="de-CH"/>
+              </w:rPr>
+              <w:t>n/a</w:t>
+            </w:r>
+          </w:p>
+        </w:tc>
+        <w:tc>
+          <w:tcPr>
+            <w:tcW w:w="0" w:type="auto"/>
+            <w:tcBorders>
+              <w:top w:val="nil"/>
+              <w:left w:val="nil"/>
+              <w:bottom w:val="nil"/>
+              <w:right w:val="nil"/>
+            </w:tcBorders>
+            <w:shd w:val="clear" w:color="auto" w:fill="auto"/>
+            <w:noWrap/>
+            <w:vAlign w:val="bottom"/>
+            <w:hideMark/>
+          </w:tcPr>
+          <w:p>
+            <w:pPr>
+              <w:spacing w:before="0" w:after="0" w:line="240" w:lineRule="auto"/>
+              <w:rPr>
+                <w:rFonts w:ascii="Calibri" w:eastAsia="Times New Roman" w:hAnsi="Calibri" w:cs="Times New Roman"/>
+                <w:color w:val="000000"/>
+                <w:sz w:val="22"/>
+                <w:szCs w:val="22"/>
+                <w:lang w:val="de-CH" w:eastAsia="de-CH"/>
+              </w:rPr>
+            </w:pPr>
+            <w:r>
+              <w:rPr>
+                <w:rFonts w:ascii="Calibri" w:eastAsia="Times New Roman" w:hAnsi="Calibri" w:cs="Times New Roman"/>
+                <w:color w:val="000000"/>
+                <w:sz w:val="22"/>
+                <w:szCs w:val="22"/>
+                <w:lang w:val="de-CH" w:eastAsia="de-CH"/>
+              </w:rPr>
+              <w:t>n/a</w:t>
+            </w:r>
+          </w:p>
+        </w:tc>
+        <w:tc>
+          <w:tcPr>
+            <w:tcW w:w="0" w:type="auto"/>
+            <w:tcBorders>
+              <w:top w:val="nil"/>
+              <w:left w:val="nil"/>
+              <w:bottom w:val="nil"/>
+              <w:right w:val="nil"/>
+            </w:tcBorders>
+            <w:shd w:val="clear" w:color="auto" w:fill="auto"/>
+            <w:noWrap/>
+            <w:vAlign w:val="bottom"/>
+            <w:hideMark/>
+          </w:tcPr>
+          <w:p>
+            <w:pPr>
+              <w:spacing w:before="0" w:after="0" w:line="240" w:lineRule="auto"/>
+              <w:rPr>
+                <w:rFonts w:ascii="Calibri" w:eastAsia="Times New Roman" w:hAnsi="Calibri" w:cs="Times New Roman"/>
+                <w:color w:val="000000"/>
+                <w:sz w:val="22"/>
+                <w:szCs w:val="22"/>
+                <w:lang w:val="de-CH" w:eastAsia="de-CH"/>
+              </w:rPr>
+            </w:pPr>
+            <w:r>
+              <w:rPr>
+                <w:rFonts w:ascii="Calibri" w:eastAsia="Times New Roman" w:hAnsi="Calibri" w:cs="Times New Roman"/>
+                <w:color w:val="000000"/>
+                <w:sz w:val="22"/>
+                <w:szCs w:val="22"/>
+                <w:lang w:val="de-CH" w:eastAsia="de-CH"/>
+              </w:rPr>
+              <w:t>n/a</w:t>
+            </w:r>
+          </w:p>
+        </w:tc>
+        <w:tc>
+          <w:tcPr>
+            <w:tcW w:w="0" w:type="auto"/>
+            <w:tcBorders>
+              <w:top w:val="nil"/>
+              <w:left w:val="nil"/>
+              <w:bottom w:val="nil"/>
+              <w:right w:val="nil"/>
+            </w:tcBorders>
+            <w:shd w:val="clear" w:color="auto" w:fill="auto"/>
+            <w:noWrap/>
+            <w:vAlign w:val="bottom"/>
+            <w:hideMark/>
+          </w:tcPr>
+          <w:p>
+            <w:pPr>
+              <w:spacing w:before="0" w:after="0" w:line="240" w:lineRule="auto"/>
+              <w:rPr>
+                <w:rFonts w:ascii="Calibri" w:eastAsia="Times New Roman" w:hAnsi="Calibri" w:cs="Times New Roman"/>
+                <w:color w:val="000000"/>
+                <w:sz w:val="22"/>
+                <w:szCs w:val="22"/>
+                <w:lang w:val="de-CH" w:eastAsia="de-CH"/>
+              </w:rPr>
+            </w:pPr>
+            <w:r>
+              <w:rPr>
+                <w:rFonts w:ascii="Calibri" w:eastAsia="Times New Roman" w:hAnsi="Calibri" w:cs="Times New Roman"/>
+                <w:color w:val="000000"/>
+                <w:sz w:val="22"/>
+                <w:szCs w:val="22"/>
+                <w:lang w:val="de-CH" w:eastAsia="de-CH"/>
+              </w:rPr>
+              <w:t>n/a</w:t>
+            </w:r>
+          </w:p>
+        </w:tc>
+        <w:tc>
+          <w:tcPr>
+            <w:tcW w:w="0" w:type="auto"/>
+            <w:tcBorders>
+              <w:top w:val="nil"/>
+              <w:left w:val="nil"/>
+              <w:bottom w:val="nil"/>
+              <w:right w:val="nil"/>
+            </w:tcBorders>
+            <w:shd w:val="clear" w:color="auto" w:fill="auto"/>
+            <w:noWrap/>
+            <w:vAlign w:val="bottom"/>
+            <w:hideMark/>
+          </w:tcPr>
+          <w:p>
+            <w:pPr>
+              <w:spacing w:before="0" w:after="0" w:line="240" w:lineRule="auto"/>
+              <w:rPr>
+                <w:rFonts w:ascii="Calibri" w:eastAsia="Times New Roman" w:hAnsi="Calibri" w:cs="Times New Roman"/>
+                <w:color w:val="000000"/>
+                <w:sz w:val="22"/>
+                <w:szCs w:val="22"/>
+                <w:lang w:val="de-CH" w:eastAsia="de-CH"/>
+              </w:rPr>
+            </w:pPr>
+            <w:r>
+              <w:rPr>
+                <w:rFonts w:ascii="Calibri" w:eastAsia="Times New Roman" w:hAnsi="Calibri" w:cs="Times New Roman"/>
+                <w:color w:val="000000"/>
+                <w:sz w:val="22"/>
+                <w:szCs w:val="22"/>
+                <w:lang w:val="de-CH" w:eastAsia="de-CH"/>
+              </w:rPr>
+              <w:t>n/a</w:t>
+            </w:r>
+          </w:p>
+        </w:tc>
+        <w:tc>
+          <w:tcPr>
+            <w:tcW w:w="0" w:type="auto"/>
+            <w:tcBorders>
+              <w:top w:val="nil"/>
+              <w:left w:val="nil"/>
+              <w:bottom w:val="nil"/>
+              <w:right w:val="single" w:sz="8" w:space="0" w:color="auto"/>
+            </w:tcBorders>
+            <w:shd w:val="clear" w:color="auto" w:fill="auto"/>
+            <w:noWrap/>
+            <w:vAlign w:val="bottom"/>
+            <w:hideMark/>
+          </w:tcPr>
+          <w:p>
+            <w:pPr>
+              <w:spacing w:before="0" w:after="0" w:line="240" w:lineRule="auto"/>
+              <w:rPr>
+                <w:rFonts w:ascii="Calibri" w:eastAsia="Times New Roman" w:hAnsi="Calibri" w:cs="Times New Roman"/>
+                <w:color w:val="000000"/>
+                <w:sz w:val="22"/>
+                <w:szCs w:val="22"/>
+                <w:lang w:val="de-CH" w:eastAsia="de-CH"/>
+              </w:rPr>
+            </w:pPr>
+            <w:r>
+              <w:rPr>
+                <w:rFonts w:ascii="Calibri" w:eastAsia="Times New Roman" w:hAnsi="Calibri" w:cs="Times New Roman"/>
+                <w:color w:val="000000"/>
+                <w:sz w:val="22"/>
+                <w:szCs w:val="22"/>
+                <w:lang w:val="de-CH" w:eastAsia="de-CH"/>
+              </w:rPr>
+              <w:t>x</w:t>
+            </w:r>
+          </w:p>
+        </w:tc>
+      </w:tr>
+      <w:tr>
+        <w:trPr>
+          <w:trHeight w:val="300"/>
+        </w:trPr>
+        <w:tc>
+          <w:tcPr>
+            <w:tcW w:w="0" w:type="auto"/>
+            <w:tcBorders>
+              <w:top w:val="nil"/>
+              <w:left w:val="single" w:sz="8" w:space="0" w:color="auto"/>
+              <w:bottom w:val="nil"/>
+              <w:right w:val="single" w:sz="4" w:space="0" w:color="auto"/>
+            </w:tcBorders>
+            <w:shd w:val="clear" w:color="auto" w:fill="auto"/>
+            <w:noWrap/>
+            <w:vAlign w:val="bottom"/>
+            <w:hideMark/>
+          </w:tcPr>
+          <w:p>
+            <w:pPr>
+              <w:spacing w:before="0" w:after="0" w:line="240" w:lineRule="auto"/>
+              <w:rPr>
+                <w:rFonts w:ascii="Calibri" w:eastAsia="Times New Roman" w:hAnsi="Calibri" w:cs="Times New Roman"/>
+                <w:color w:val="000000"/>
+                <w:sz w:val="22"/>
+                <w:szCs w:val="22"/>
+                <w:lang w:val="de-CH" w:eastAsia="de-CH"/>
+              </w:rPr>
+            </w:pPr>
+            <w:r>
+              <w:rPr>
+                <w:rFonts w:ascii="Calibri" w:eastAsia="Times New Roman" w:hAnsi="Calibri" w:cs="Times New Roman"/>
+                <w:color w:val="000000"/>
+                <w:sz w:val="22"/>
+                <w:szCs w:val="22"/>
+                <w:lang w:val="de-CH" w:eastAsia="de-CH"/>
+              </w:rPr>
+              <w:t xml:space="preserve">Visual </w:t>
+            </w:r>
+            <w:proofErr w:type="spellStart"/>
+            <w:r>
+              <w:rPr>
+                <w:rFonts w:ascii="Calibri" w:eastAsia="Times New Roman" w:hAnsi="Calibri" w:cs="Times New Roman"/>
+                <w:color w:val="000000"/>
+                <w:sz w:val="22"/>
+                <w:szCs w:val="22"/>
+                <w:lang w:val="de-CH" w:eastAsia="de-CH"/>
+              </w:rPr>
+              <w:t>Paradigm</w:t>
+            </w:r>
+            <w:proofErr w:type="spellEnd"/>
+          </w:p>
+        </w:tc>
+        <w:tc>
+          <w:tcPr>
+            <w:tcW w:w="0" w:type="auto"/>
+            <w:tcBorders>
+              <w:top w:val="nil"/>
+              <w:left w:val="nil"/>
+              <w:bottom w:val="nil"/>
+              <w:right w:val="nil"/>
+            </w:tcBorders>
+            <w:shd w:val="clear" w:color="auto" w:fill="auto"/>
+            <w:noWrap/>
+            <w:vAlign w:val="bottom"/>
+            <w:hideMark/>
+          </w:tcPr>
+          <w:p>
+            <w:pPr>
+              <w:spacing w:before="0" w:after="0" w:line="240" w:lineRule="auto"/>
+              <w:rPr>
+                <w:rFonts w:ascii="Calibri" w:eastAsia="Times New Roman" w:hAnsi="Calibri" w:cs="Times New Roman"/>
+                <w:color w:val="000000"/>
+                <w:sz w:val="22"/>
+                <w:szCs w:val="22"/>
+                <w:lang w:val="de-CH" w:eastAsia="de-CH"/>
+              </w:rPr>
+            </w:pPr>
+            <w:r>
+              <w:rPr>
+                <w:rFonts w:ascii="Calibri" w:eastAsia="Times New Roman" w:hAnsi="Calibri" w:cs="Times New Roman"/>
+                <w:color w:val="000000"/>
+                <w:sz w:val="22"/>
+                <w:szCs w:val="22"/>
+                <w:lang w:val="de-CH" w:eastAsia="de-CH"/>
+              </w:rPr>
+              <w:t>x</w:t>
+            </w:r>
+          </w:p>
+        </w:tc>
+        <w:tc>
+          <w:tcPr>
+            <w:tcW w:w="0" w:type="auto"/>
+            <w:tcBorders>
+              <w:top w:val="nil"/>
+              <w:left w:val="nil"/>
+              <w:bottom w:val="nil"/>
+              <w:right w:val="nil"/>
+            </w:tcBorders>
+            <w:shd w:val="clear" w:color="auto" w:fill="auto"/>
+            <w:noWrap/>
+            <w:vAlign w:val="bottom"/>
+            <w:hideMark/>
+          </w:tcPr>
+          <w:p>
+            <w:pPr>
+              <w:spacing w:before="0" w:after="0" w:line="240" w:lineRule="auto"/>
+              <w:rPr>
+                <w:rFonts w:ascii="Calibri" w:eastAsia="Times New Roman" w:hAnsi="Calibri" w:cs="Times New Roman"/>
+                <w:color w:val="000000"/>
+                <w:sz w:val="22"/>
+                <w:szCs w:val="22"/>
+                <w:lang w:val="de-CH" w:eastAsia="de-CH"/>
+              </w:rPr>
+            </w:pPr>
+            <w:r>
+              <w:rPr>
+                <w:rFonts w:ascii="Calibri" w:eastAsia="Times New Roman" w:hAnsi="Calibri" w:cs="Times New Roman"/>
+                <w:color w:val="000000"/>
+                <w:sz w:val="22"/>
+                <w:szCs w:val="22"/>
+                <w:lang w:val="de-CH" w:eastAsia="de-CH"/>
+              </w:rPr>
+              <w:t>o</w:t>
+            </w:r>
+          </w:p>
+        </w:tc>
+        <w:tc>
+          <w:tcPr>
+            <w:tcW w:w="0" w:type="auto"/>
+            <w:tcBorders>
+              <w:top w:val="nil"/>
+              <w:left w:val="nil"/>
+              <w:bottom w:val="nil"/>
+              <w:right w:val="nil"/>
+            </w:tcBorders>
+            <w:shd w:val="clear" w:color="auto" w:fill="auto"/>
+            <w:noWrap/>
+            <w:vAlign w:val="bottom"/>
+            <w:hideMark/>
+          </w:tcPr>
+          <w:p>
+            <w:pPr>
+              <w:spacing w:before="0" w:after="0" w:line="240" w:lineRule="auto"/>
+              <w:rPr>
+                <w:rFonts w:ascii="Calibri" w:eastAsia="Times New Roman" w:hAnsi="Calibri" w:cs="Times New Roman"/>
+                <w:color w:val="000000"/>
+                <w:sz w:val="22"/>
+                <w:szCs w:val="22"/>
+                <w:lang w:val="de-CH" w:eastAsia="de-CH"/>
+              </w:rPr>
+            </w:pPr>
+            <w:r>
+              <w:rPr>
+                <w:rFonts w:ascii="Calibri" w:eastAsia="Times New Roman" w:hAnsi="Calibri" w:cs="Times New Roman"/>
+                <w:color w:val="000000"/>
+                <w:sz w:val="22"/>
+                <w:szCs w:val="22"/>
+                <w:lang w:val="de-CH" w:eastAsia="de-CH"/>
+              </w:rPr>
+              <w:t>n/a</w:t>
+            </w:r>
+          </w:p>
+        </w:tc>
+        <w:tc>
+          <w:tcPr>
+            <w:tcW w:w="0" w:type="auto"/>
+            <w:tcBorders>
+              <w:top w:val="nil"/>
+              <w:left w:val="nil"/>
+              <w:bottom w:val="nil"/>
+              <w:right w:val="nil"/>
+            </w:tcBorders>
+            <w:shd w:val="clear" w:color="auto" w:fill="auto"/>
+            <w:noWrap/>
+            <w:vAlign w:val="bottom"/>
+            <w:hideMark/>
+          </w:tcPr>
+          <w:p>
+            <w:pPr>
+              <w:spacing w:before="0" w:after="0" w:line="240" w:lineRule="auto"/>
+              <w:rPr>
+                <w:rFonts w:ascii="Calibri" w:eastAsia="Times New Roman" w:hAnsi="Calibri" w:cs="Times New Roman"/>
+                <w:color w:val="000000"/>
+                <w:sz w:val="22"/>
+                <w:szCs w:val="22"/>
+                <w:lang w:val="de-CH" w:eastAsia="de-CH"/>
+              </w:rPr>
+            </w:pPr>
+            <w:r>
+              <w:rPr>
+                <w:rFonts w:ascii="Calibri" w:eastAsia="Times New Roman" w:hAnsi="Calibri" w:cs="Times New Roman"/>
+                <w:color w:val="000000"/>
+                <w:sz w:val="22"/>
+                <w:szCs w:val="22"/>
+                <w:lang w:val="de-CH" w:eastAsia="de-CH"/>
+              </w:rPr>
+              <w:t>n/a</w:t>
+            </w:r>
+          </w:p>
+        </w:tc>
+        <w:tc>
+          <w:tcPr>
+            <w:tcW w:w="0" w:type="auto"/>
+            <w:tcBorders>
+              <w:top w:val="nil"/>
+              <w:left w:val="nil"/>
+              <w:bottom w:val="nil"/>
+              <w:right w:val="nil"/>
+            </w:tcBorders>
+            <w:shd w:val="clear" w:color="auto" w:fill="auto"/>
+            <w:noWrap/>
+            <w:vAlign w:val="bottom"/>
+            <w:hideMark/>
+          </w:tcPr>
+          <w:p>
+            <w:pPr>
+              <w:spacing w:before="0" w:after="0" w:line="240" w:lineRule="auto"/>
+              <w:rPr>
+                <w:rFonts w:ascii="Calibri" w:eastAsia="Times New Roman" w:hAnsi="Calibri" w:cs="Times New Roman"/>
+                <w:color w:val="000000"/>
+                <w:sz w:val="22"/>
+                <w:szCs w:val="22"/>
+                <w:lang w:val="de-CH" w:eastAsia="de-CH"/>
+              </w:rPr>
+            </w:pPr>
+            <w:r>
+              <w:rPr>
+                <w:rFonts w:ascii="Calibri" w:eastAsia="Times New Roman" w:hAnsi="Calibri" w:cs="Times New Roman"/>
+                <w:color w:val="000000"/>
+                <w:sz w:val="22"/>
+                <w:szCs w:val="22"/>
+                <w:lang w:val="de-CH" w:eastAsia="de-CH"/>
+              </w:rPr>
+              <w:t>n/a</w:t>
+            </w:r>
+          </w:p>
+        </w:tc>
+        <w:tc>
+          <w:tcPr>
+            <w:tcW w:w="0" w:type="auto"/>
+            <w:tcBorders>
+              <w:top w:val="nil"/>
+              <w:left w:val="nil"/>
+              <w:bottom w:val="nil"/>
+              <w:right w:val="nil"/>
+            </w:tcBorders>
+            <w:shd w:val="clear" w:color="auto" w:fill="auto"/>
+            <w:noWrap/>
+            <w:vAlign w:val="bottom"/>
+            <w:hideMark/>
+          </w:tcPr>
+          <w:p>
+            <w:pPr>
+              <w:spacing w:before="0" w:after="0" w:line="240" w:lineRule="auto"/>
+              <w:rPr>
+                <w:rFonts w:ascii="Calibri" w:eastAsia="Times New Roman" w:hAnsi="Calibri" w:cs="Times New Roman"/>
+                <w:color w:val="000000"/>
+                <w:sz w:val="22"/>
+                <w:szCs w:val="22"/>
+                <w:lang w:val="de-CH" w:eastAsia="de-CH"/>
+              </w:rPr>
+            </w:pPr>
+            <w:r>
+              <w:rPr>
+                <w:rFonts w:ascii="Calibri" w:eastAsia="Times New Roman" w:hAnsi="Calibri" w:cs="Times New Roman"/>
+                <w:color w:val="000000"/>
+                <w:sz w:val="22"/>
+                <w:szCs w:val="22"/>
+                <w:lang w:val="de-CH" w:eastAsia="de-CH"/>
+              </w:rPr>
+              <w:t>n/a</w:t>
+            </w:r>
+          </w:p>
+        </w:tc>
+        <w:tc>
+          <w:tcPr>
+            <w:tcW w:w="0" w:type="auto"/>
+            <w:tcBorders>
+              <w:top w:val="nil"/>
+              <w:left w:val="nil"/>
+              <w:bottom w:val="nil"/>
+              <w:right w:val="nil"/>
+            </w:tcBorders>
+            <w:shd w:val="clear" w:color="auto" w:fill="auto"/>
+            <w:noWrap/>
+            <w:vAlign w:val="bottom"/>
+            <w:hideMark/>
+          </w:tcPr>
+          <w:p>
+            <w:pPr>
+              <w:spacing w:before="0" w:after="0" w:line="240" w:lineRule="auto"/>
+              <w:rPr>
+                <w:rFonts w:ascii="Calibri" w:eastAsia="Times New Roman" w:hAnsi="Calibri" w:cs="Times New Roman"/>
+                <w:color w:val="000000"/>
+                <w:sz w:val="22"/>
+                <w:szCs w:val="22"/>
+                <w:lang w:val="de-CH" w:eastAsia="de-CH"/>
+              </w:rPr>
+            </w:pPr>
+            <w:r>
+              <w:rPr>
+                <w:rFonts w:ascii="Calibri" w:eastAsia="Times New Roman" w:hAnsi="Calibri" w:cs="Times New Roman"/>
+                <w:color w:val="000000"/>
+                <w:sz w:val="22"/>
+                <w:szCs w:val="22"/>
+                <w:lang w:val="de-CH" w:eastAsia="de-CH"/>
+              </w:rPr>
+              <w:t>n/a</w:t>
+            </w:r>
+          </w:p>
+        </w:tc>
+        <w:tc>
+          <w:tcPr>
+            <w:tcW w:w="0" w:type="auto"/>
+            <w:tcBorders>
+              <w:top w:val="nil"/>
+              <w:left w:val="nil"/>
+              <w:bottom w:val="nil"/>
+              <w:right w:val="single" w:sz="8" w:space="0" w:color="auto"/>
+            </w:tcBorders>
+            <w:shd w:val="clear" w:color="auto" w:fill="auto"/>
+            <w:noWrap/>
+            <w:vAlign w:val="bottom"/>
+            <w:hideMark/>
+          </w:tcPr>
+          <w:p>
+            <w:pPr>
+              <w:spacing w:before="0" w:after="0" w:line="240" w:lineRule="auto"/>
+              <w:rPr>
+                <w:rFonts w:ascii="Calibri" w:eastAsia="Times New Roman" w:hAnsi="Calibri" w:cs="Times New Roman"/>
+                <w:color w:val="000000"/>
+                <w:sz w:val="22"/>
+                <w:szCs w:val="22"/>
+                <w:lang w:val="de-CH" w:eastAsia="de-CH"/>
+              </w:rPr>
+            </w:pPr>
+            <w:r>
+              <w:rPr>
+                <w:rFonts w:ascii="Calibri" w:eastAsia="Times New Roman" w:hAnsi="Calibri" w:cs="Times New Roman"/>
+                <w:color w:val="000000"/>
+                <w:sz w:val="22"/>
+                <w:szCs w:val="22"/>
+                <w:lang w:val="de-CH" w:eastAsia="de-CH"/>
+              </w:rPr>
+              <w:t>o</w:t>
+            </w:r>
+          </w:p>
+        </w:tc>
+      </w:tr>
+      <w:tr>
+        <w:trPr>
+          <w:trHeight w:val="315"/>
+        </w:trPr>
+        <w:tc>
+          <w:tcPr>
+            <w:tcW w:w="0" w:type="auto"/>
+            <w:tcBorders>
+              <w:top w:val="nil"/>
+              <w:left w:val="single" w:sz="8" w:space="0" w:color="auto"/>
+              <w:bottom w:val="single" w:sz="8" w:space="0" w:color="auto"/>
+              <w:right w:val="single" w:sz="4" w:space="0" w:color="auto"/>
+            </w:tcBorders>
+            <w:shd w:val="clear" w:color="auto" w:fill="auto"/>
+            <w:noWrap/>
+            <w:vAlign w:val="bottom"/>
+            <w:hideMark/>
+          </w:tcPr>
+          <w:p>
+            <w:pPr>
+              <w:spacing w:before="0" w:after="0" w:line="240" w:lineRule="auto"/>
+              <w:rPr>
+                <w:rFonts w:ascii="Calibri" w:eastAsia="Times New Roman" w:hAnsi="Calibri" w:cs="Times New Roman"/>
+                <w:color w:val="000000"/>
+                <w:sz w:val="22"/>
+                <w:szCs w:val="22"/>
+                <w:lang w:val="de-CH" w:eastAsia="de-CH"/>
+              </w:rPr>
+            </w:pPr>
+            <w:proofErr w:type="spellStart"/>
+            <w:r>
+              <w:rPr>
+                <w:rFonts w:ascii="Calibri" w:eastAsia="Times New Roman" w:hAnsi="Calibri" w:cs="Times New Roman"/>
+                <w:color w:val="000000"/>
+                <w:sz w:val="22"/>
+                <w:szCs w:val="22"/>
+                <w:lang w:val="de-CH" w:eastAsia="de-CH"/>
+              </w:rPr>
+              <w:t>NetBeans</w:t>
+            </w:r>
+            <w:proofErr w:type="spellEnd"/>
+          </w:p>
+        </w:tc>
+        <w:tc>
+          <w:tcPr>
+            <w:tcW w:w="0" w:type="auto"/>
+            <w:tcBorders>
+              <w:top w:val="nil"/>
+              <w:left w:val="nil"/>
+              <w:bottom w:val="single" w:sz="8" w:space="0" w:color="auto"/>
+              <w:right w:val="nil"/>
+            </w:tcBorders>
+            <w:shd w:val="clear" w:color="auto" w:fill="auto"/>
+            <w:noWrap/>
+            <w:vAlign w:val="bottom"/>
+            <w:hideMark/>
+          </w:tcPr>
+          <w:p>
+            <w:pPr>
+              <w:spacing w:before="0" w:after="0" w:line="240" w:lineRule="auto"/>
+              <w:rPr>
+                <w:rFonts w:ascii="Calibri" w:eastAsia="Times New Roman" w:hAnsi="Calibri" w:cs="Times New Roman"/>
+                <w:color w:val="000000"/>
+                <w:sz w:val="22"/>
+                <w:szCs w:val="22"/>
+                <w:lang w:val="de-CH" w:eastAsia="de-CH"/>
+              </w:rPr>
+            </w:pPr>
+            <w:r>
+              <w:rPr>
+                <w:rFonts w:ascii="Calibri" w:eastAsia="Times New Roman" w:hAnsi="Calibri" w:cs="Times New Roman"/>
+                <w:color w:val="000000"/>
+                <w:sz w:val="22"/>
+                <w:szCs w:val="22"/>
+                <w:lang w:val="de-CH" w:eastAsia="de-CH"/>
+              </w:rPr>
+              <w:t>x</w:t>
+            </w:r>
+          </w:p>
+        </w:tc>
+        <w:tc>
+          <w:tcPr>
+            <w:tcW w:w="0" w:type="auto"/>
+            <w:tcBorders>
+              <w:top w:val="nil"/>
+              <w:left w:val="nil"/>
+              <w:bottom w:val="single" w:sz="8" w:space="0" w:color="auto"/>
+              <w:right w:val="nil"/>
+            </w:tcBorders>
+            <w:shd w:val="clear" w:color="auto" w:fill="auto"/>
+            <w:noWrap/>
+            <w:vAlign w:val="bottom"/>
+            <w:hideMark/>
+          </w:tcPr>
+          <w:p>
+            <w:pPr>
+              <w:spacing w:before="0" w:after="0" w:line="240" w:lineRule="auto"/>
+              <w:rPr>
+                <w:rFonts w:ascii="Calibri" w:eastAsia="Times New Roman" w:hAnsi="Calibri" w:cs="Times New Roman"/>
+                <w:color w:val="000000"/>
+                <w:sz w:val="22"/>
+                <w:szCs w:val="22"/>
+                <w:lang w:val="de-CH" w:eastAsia="de-CH"/>
+              </w:rPr>
+            </w:pPr>
+            <w:r>
+              <w:rPr>
+                <w:rFonts w:ascii="Calibri" w:eastAsia="Times New Roman" w:hAnsi="Calibri" w:cs="Times New Roman"/>
+                <w:color w:val="000000"/>
+                <w:sz w:val="22"/>
+                <w:szCs w:val="22"/>
+                <w:lang w:val="de-CH" w:eastAsia="de-CH"/>
+              </w:rPr>
+              <w:t>o</w:t>
+            </w:r>
+          </w:p>
+        </w:tc>
+        <w:tc>
+          <w:tcPr>
+            <w:tcW w:w="0" w:type="auto"/>
+            <w:tcBorders>
+              <w:top w:val="nil"/>
+              <w:left w:val="nil"/>
+              <w:bottom w:val="single" w:sz="8" w:space="0" w:color="auto"/>
+              <w:right w:val="nil"/>
+            </w:tcBorders>
+            <w:shd w:val="clear" w:color="auto" w:fill="auto"/>
+            <w:noWrap/>
+            <w:vAlign w:val="bottom"/>
+            <w:hideMark/>
+          </w:tcPr>
+          <w:p>
+            <w:pPr>
+              <w:spacing w:before="0" w:after="0" w:line="240" w:lineRule="auto"/>
+              <w:rPr>
+                <w:rFonts w:ascii="Calibri" w:eastAsia="Times New Roman" w:hAnsi="Calibri" w:cs="Times New Roman"/>
+                <w:color w:val="000000"/>
+                <w:sz w:val="22"/>
+                <w:szCs w:val="22"/>
+                <w:lang w:val="de-CH" w:eastAsia="de-CH"/>
+              </w:rPr>
+            </w:pPr>
+            <w:r>
+              <w:rPr>
+                <w:rFonts w:ascii="Calibri" w:eastAsia="Times New Roman" w:hAnsi="Calibri" w:cs="Times New Roman"/>
+                <w:color w:val="000000"/>
+                <w:sz w:val="22"/>
+                <w:szCs w:val="22"/>
+                <w:lang w:val="de-CH" w:eastAsia="de-CH"/>
+              </w:rPr>
+              <w:t>n/a</w:t>
+            </w:r>
+          </w:p>
+        </w:tc>
+        <w:tc>
+          <w:tcPr>
+            <w:tcW w:w="0" w:type="auto"/>
+            <w:tcBorders>
+              <w:top w:val="nil"/>
+              <w:left w:val="nil"/>
+              <w:bottom w:val="single" w:sz="8" w:space="0" w:color="auto"/>
+              <w:right w:val="nil"/>
+            </w:tcBorders>
+            <w:shd w:val="clear" w:color="auto" w:fill="auto"/>
+            <w:noWrap/>
+            <w:vAlign w:val="bottom"/>
+            <w:hideMark/>
+          </w:tcPr>
+          <w:p>
+            <w:pPr>
+              <w:spacing w:before="0" w:after="0" w:line="240" w:lineRule="auto"/>
+              <w:rPr>
+                <w:rFonts w:ascii="Calibri" w:eastAsia="Times New Roman" w:hAnsi="Calibri" w:cs="Times New Roman"/>
+                <w:color w:val="000000"/>
+                <w:sz w:val="22"/>
+                <w:szCs w:val="22"/>
+                <w:lang w:val="de-CH" w:eastAsia="de-CH"/>
+              </w:rPr>
+            </w:pPr>
+            <w:r>
+              <w:rPr>
+                <w:rFonts w:ascii="Calibri" w:eastAsia="Times New Roman" w:hAnsi="Calibri" w:cs="Times New Roman"/>
+                <w:color w:val="000000"/>
+                <w:sz w:val="22"/>
+                <w:szCs w:val="22"/>
+                <w:lang w:val="de-CH" w:eastAsia="de-CH"/>
+              </w:rPr>
+              <w:t>n/a</w:t>
+            </w:r>
+          </w:p>
+        </w:tc>
+        <w:tc>
+          <w:tcPr>
+            <w:tcW w:w="0" w:type="auto"/>
+            <w:tcBorders>
+              <w:top w:val="nil"/>
+              <w:left w:val="nil"/>
+              <w:bottom w:val="single" w:sz="8" w:space="0" w:color="auto"/>
+              <w:right w:val="nil"/>
+            </w:tcBorders>
+            <w:shd w:val="clear" w:color="auto" w:fill="auto"/>
+            <w:noWrap/>
+            <w:vAlign w:val="bottom"/>
+            <w:hideMark/>
+          </w:tcPr>
+          <w:p>
+            <w:pPr>
+              <w:spacing w:before="0" w:after="0" w:line="240" w:lineRule="auto"/>
+              <w:rPr>
+                <w:rFonts w:ascii="Calibri" w:eastAsia="Times New Roman" w:hAnsi="Calibri" w:cs="Times New Roman"/>
+                <w:color w:val="000000"/>
+                <w:sz w:val="22"/>
+                <w:szCs w:val="22"/>
+                <w:lang w:val="de-CH" w:eastAsia="de-CH"/>
+              </w:rPr>
+            </w:pPr>
+            <w:r>
+              <w:rPr>
+                <w:rFonts w:ascii="Calibri" w:eastAsia="Times New Roman" w:hAnsi="Calibri" w:cs="Times New Roman"/>
+                <w:color w:val="000000"/>
+                <w:sz w:val="22"/>
+                <w:szCs w:val="22"/>
+                <w:lang w:val="de-CH" w:eastAsia="de-CH"/>
+              </w:rPr>
+              <w:t>n/a</w:t>
+            </w:r>
+          </w:p>
+        </w:tc>
+        <w:tc>
+          <w:tcPr>
+            <w:tcW w:w="0" w:type="auto"/>
+            <w:tcBorders>
+              <w:top w:val="nil"/>
+              <w:left w:val="nil"/>
+              <w:bottom w:val="single" w:sz="8" w:space="0" w:color="auto"/>
+              <w:right w:val="nil"/>
+            </w:tcBorders>
+            <w:shd w:val="clear" w:color="auto" w:fill="auto"/>
+            <w:noWrap/>
+            <w:vAlign w:val="bottom"/>
+            <w:hideMark/>
+          </w:tcPr>
+          <w:p>
+            <w:pPr>
+              <w:spacing w:before="0" w:after="0" w:line="240" w:lineRule="auto"/>
+              <w:rPr>
+                <w:rFonts w:ascii="Calibri" w:eastAsia="Times New Roman" w:hAnsi="Calibri" w:cs="Times New Roman"/>
+                <w:color w:val="000000"/>
+                <w:sz w:val="22"/>
+                <w:szCs w:val="22"/>
+                <w:lang w:val="de-CH" w:eastAsia="de-CH"/>
+              </w:rPr>
+            </w:pPr>
+            <w:r>
+              <w:rPr>
+                <w:rFonts w:ascii="Calibri" w:eastAsia="Times New Roman" w:hAnsi="Calibri" w:cs="Times New Roman"/>
+                <w:color w:val="000000"/>
+                <w:sz w:val="22"/>
+                <w:szCs w:val="22"/>
+                <w:lang w:val="de-CH" w:eastAsia="de-CH"/>
+              </w:rPr>
+              <w:t>n/a</w:t>
+            </w:r>
+          </w:p>
+        </w:tc>
+        <w:tc>
+          <w:tcPr>
+            <w:tcW w:w="0" w:type="auto"/>
+            <w:tcBorders>
+              <w:top w:val="nil"/>
+              <w:left w:val="nil"/>
+              <w:bottom w:val="single" w:sz="8" w:space="0" w:color="auto"/>
+              <w:right w:val="nil"/>
+            </w:tcBorders>
+            <w:shd w:val="clear" w:color="auto" w:fill="auto"/>
+            <w:noWrap/>
+            <w:vAlign w:val="bottom"/>
+            <w:hideMark/>
+          </w:tcPr>
+          <w:p>
+            <w:pPr>
+              <w:spacing w:before="0" w:after="0" w:line="240" w:lineRule="auto"/>
+              <w:rPr>
+                <w:rFonts w:ascii="Calibri" w:eastAsia="Times New Roman" w:hAnsi="Calibri" w:cs="Times New Roman"/>
+                <w:color w:val="000000"/>
+                <w:sz w:val="22"/>
+                <w:szCs w:val="22"/>
+                <w:lang w:val="de-CH" w:eastAsia="de-CH"/>
+              </w:rPr>
+            </w:pPr>
+            <w:r>
+              <w:rPr>
+                <w:rFonts w:ascii="Calibri" w:eastAsia="Times New Roman" w:hAnsi="Calibri" w:cs="Times New Roman"/>
+                <w:color w:val="000000"/>
+                <w:sz w:val="22"/>
+                <w:szCs w:val="22"/>
+                <w:lang w:val="de-CH" w:eastAsia="de-CH"/>
+              </w:rPr>
+              <w:t>n/a</w:t>
+            </w:r>
+          </w:p>
+        </w:tc>
+        <w:tc>
+          <w:tcPr>
+            <w:tcW w:w="0" w:type="auto"/>
+            <w:tcBorders>
+              <w:top w:val="nil"/>
+              <w:left w:val="nil"/>
+              <w:bottom w:val="single" w:sz="8" w:space="0" w:color="auto"/>
+              <w:right w:val="single" w:sz="8" w:space="0" w:color="auto"/>
+            </w:tcBorders>
+            <w:shd w:val="clear" w:color="auto" w:fill="auto"/>
+            <w:noWrap/>
+            <w:vAlign w:val="bottom"/>
+            <w:hideMark/>
+          </w:tcPr>
+          <w:p>
+            <w:pPr>
+              <w:spacing w:before="0" w:after="0" w:line="240" w:lineRule="auto"/>
+              <w:rPr>
+                <w:rFonts w:ascii="Calibri" w:eastAsia="Times New Roman" w:hAnsi="Calibri" w:cs="Times New Roman"/>
+                <w:color w:val="000000"/>
+                <w:sz w:val="22"/>
+                <w:szCs w:val="22"/>
+                <w:lang w:val="de-CH" w:eastAsia="de-CH"/>
+              </w:rPr>
+            </w:pPr>
+            <w:r>
+              <w:rPr>
+                <w:rFonts w:ascii="Calibri" w:eastAsia="Times New Roman" w:hAnsi="Calibri" w:cs="Times New Roman"/>
+                <w:color w:val="000000"/>
+                <w:sz w:val="22"/>
+                <w:szCs w:val="22"/>
+                <w:lang w:val="de-CH" w:eastAsia="de-CH"/>
+              </w:rPr>
+              <w:t>x</w:t>
+            </w:r>
+          </w:p>
+        </w:tc>
+      </w:tr>
+    </w:tbl>
+    <w:p/>
     <w:p>
       <w:pPr>
         <w:pStyle w:val="Heading2"/>
@@ -4643,7 +8435,7 @@
                                   <w:sz w:val="16"/>
                                   <w:szCs w:val="16"/>
                                 </w:rPr>
-                                <w:t>10</w:t>
+                                <w:t>8</w:t>
                               </w:r>
                               <w:r>
                                 <w:rPr>
@@ -4933,7 +8725,7 @@
                             <w:sz w:val="16"/>
                             <w:szCs w:val="16"/>
                           </w:rPr>
-                          <w:t>10</w:t>
+                          <w:t>8</w:t>
                         </w:r>
                         <w:r>
                           <w:rPr>
@@ -5640,7 +9432,7 @@
                               <w:sz w:val="16"/>
                               <w:szCs w:val="16"/>
                             </w:rPr>
-                            <w:t>11</w:t>
+                            <w:t>7</w:t>
                           </w:r>
                           <w:r>
                             <w:rPr>
@@ -5944,7 +9736,7 @@
                         <w:sz w:val="16"/>
                         <w:szCs w:val="16"/>
                       </w:rPr>
-                      <w:t>11</w:t>
+                      <w:t>7</w:t>
                     </w:r>
                     <w:r>
                       <w:rPr>
@@ -6365,7 +10157,7 @@
                               <w:szCs w:val="16"/>
                               <w:lang w:val="de-CH"/>
                             </w:rPr>
-                            <w:t>WebService</w:t>
+                            <w:t>Interaction Components</w:t>
                           </w:r>
                           <w:r>
                             <w:rPr>
@@ -6528,7 +10320,7 @@
                         <w:szCs w:val="16"/>
                         <w:lang w:val="de-CH"/>
                       </w:rPr>
-                      <w:t>WebService</w:t>
+                      <w:t>Interaction Components</w:t>
                     </w:r>
                     <w:r>
                       <w:rPr>
@@ -6619,7 +10411,7 @@
                               <w:noProof/>
                               <w:color w:val="FFFFFF" w:themeColor="background1"/>
                             </w:rPr>
-                            <w:t>10</w:t>
+                            <w:t>8</w:t>
                           </w:r>
                           <w:r>
                             <w:rPr>
@@ -6673,7 +10465,7 @@
                         <w:noProof/>
                         <w:color w:val="FFFFFF" w:themeColor="background1"/>
                       </w:rPr>
-                      <w:t>10</w:t>
+                      <w:t>8</w:t>
                     </w:r>
                     <w:r>
                       <w:rPr>
@@ -6839,7 +10631,7 @@
                               <w:sz w:val="16"/>
                               <w:szCs w:val="16"/>
                             </w:rPr>
-                            <w:instrText>Technical Specification</w:instrText>
+                            <w:instrText>Requirements Engineering (Technology)</w:instrText>
                           </w:r>
                           <w:r>
                             <w:rPr>
@@ -6893,7 +10685,7 @@
                               <w:sz w:val="16"/>
                               <w:szCs w:val="16"/>
                             </w:rPr>
-                            <w:instrText>Technical Specification</w:instrText>
+                            <w:instrText>Requirements Engineering (Technology)</w:instrText>
                           </w:r>
                           <w:r>
                             <w:rPr>
@@ -6929,7 +10721,7 @@
                               <w:sz w:val="16"/>
                               <w:szCs w:val="16"/>
                             </w:rPr>
-                            <w:t>Technical Specification</w:t>
+                            <w:t>Requirements Engineering (Technology)</w:t>
                           </w:r>
                           <w:r>
                             <w:rPr>
@@ -6989,7 +10781,7 @@
                               <w:sz w:val="16"/>
                               <w:szCs w:val="16"/>
                             </w:rPr>
-                            <w:t>Interaction Components</w:t>
+                            <w:t>Requirements Matrix</w:t>
                           </w:r>
                           <w:r>
                             <w:rPr>
@@ -7102,7 +10894,7 @@
                         <w:sz w:val="16"/>
                         <w:szCs w:val="16"/>
                       </w:rPr>
-                      <w:instrText>Technical Specification</w:instrText>
+                      <w:instrText>Requirements Engineering (Technology)</w:instrText>
                     </w:r>
                     <w:r>
                       <w:rPr>
@@ -7156,7 +10948,7 @@
                         <w:sz w:val="16"/>
                         <w:szCs w:val="16"/>
                       </w:rPr>
-                      <w:instrText>Technical Specification</w:instrText>
+                      <w:instrText>Requirements Engineering (Technology)</w:instrText>
                     </w:r>
                     <w:r>
                       <w:rPr>
@@ -7192,7 +10984,7 @@
                         <w:sz w:val="16"/>
                         <w:szCs w:val="16"/>
                       </w:rPr>
-                      <w:t>Technical Specification</w:t>
+                      <w:t>Requirements Engineering (Technology)</w:t>
                     </w:r>
                     <w:r>
                       <w:rPr>
@@ -7252,7 +11044,7 @@
                         <w:sz w:val="16"/>
                         <w:szCs w:val="16"/>
                       </w:rPr>
-                      <w:t>Interaction Components</w:t>
+                      <w:t>Requirements Matrix</w:t>
                     </w:r>
                     <w:r>
                       <w:rPr>
@@ -7342,7 +11134,7 @@
                               <w:noProof/>
                               <w:color w:val="FFFFFF" w:themeColor="background1"/>
                             </w:rPr>
-                            <w:t>11</w:t>
+                            <w:t>7</w:t>
                           </w:r>
                           <w:r>
                             <w:rPr>
@@ -7395,7 +11187,7 @@
                         <w:noProof/>
                         <w:color w:val="FFFFFF" w:themeColor="background1"/>
                       </w:rPr>
-                      <w:t>11</w:t>
+                      <w:t>7</w:t>
                     </w:r>
                     <w:r>
                       <w:rPr>
@@ -10045,7 +13837,7 @@
 </file>
 
 <file path=customXml/itemProps2.xml><?xml version="1.0" encoding="utf-8"?>
-<ds:datastoreItem xmlns:ds="http://schemas.openxmlformats.org/officeDocument/2006/customXml" ds:itemID="{B9EBDBD9-1DF8-40A5-B3D7-BE8C502D3F49}">
+<ds:datastoreItem xmlns:ds="http://schemas.openxmlformats.org/officeDocument/2006/customXml" ds:itemID="{701575D4-2207-495B-82EC-3DC98F9A18A9}">
   <ds:schemaRefs>
     <ds:schemaRef ds:uri="http://schemas.openxmlformats.org/officeDocument/2006/bibliography"/>
   </ds:schemaRefs>

</xml_diff>

<commit_message>
- Added use case diagram for task - Documented Task.Create use case
</commit_message>
<xml_diff>
--- a/PlexByte.App.MoCap.Docs/MoCap Documentation.docx
+++ b/PlexByte.App.MoCap.Docs/MoCap Documentation.docx
@@ -656,7 +656,6 @@
                                     <w:szCs w:val="72"/>
                                   </w:rPr>
                                 </w:pPr>
-                                <w:proofErr w:type="spellStart"/>
                                 <w:r>
                                   <w:rPr>
                                     <w:b/>
@@ -667,7 +666,6 @@
                                   </w:rPr>
                                   <w:t>MoCap</w:t>
                                 </w:r>
-                                <w:proofErr w:type="spellEnd"/>
                               </w:p>
                             </w:txbxContent>
                           </wps:txbx>
@@ -737,7 +735,6 @@
                               <w:szCs w:val="72"/>
                             </w:rPr>
                           </w:pPr>
-                          <w:proofErr w:type="spellStart"/>
                           <w:r>
                             <w:rPr>
                               <w:b/>
@@ -748,7 +745,6 @@
                             </w:rPr>
                             <w:t>MoCap</w:t>
                           </w:r>
-                          <w:proofErr w:type="spellEnd"/>
                         </w:p>
                       </w:txbxContent>
                     </v:textbox>
@@ -839,7 +835,7 @@
               <v:shape id="_x0000_i1025" type="#_x0000_t75" style="width:141.75pt;height:141.75pt" o:ole="">
                 <v:imagedata r:id="rId11" o:title=""/>
               </v:shape>
-              <o:OLEObject Type="Embed" ProgID="PBrush" ShapeID="_x0000_i1025" DrawAspect="Content" ObjectID="_1510595155" r:id="rId12"/>
+              <o:OLEObject Type="Embed" ProgID="PBrush" ShapeID="_x0000_i1025" DrawAspect="Content" ObjectID="_1510603768" r:id="rId12"/>
             </w:object>
           </w:r>
           <w:r>
@@ -3286,13 +3282,8 @@
       <w:bookmarkEnd w:id="1"/>
     </w:p>
     <w:p>
-      <w:proofErr w:type="spellStart"/>
-      <w:r>
-        <w:t>MoCap</w:t>
-      </w:r>
-      <w:proofErr w:type="spellEnd"/>
-      <w:r>
-        <w:t xml:space="preserve"> is a windows form based application serving the purpose of managing small projects and simplifying communication. Besides typical chat functions</w:t>
+      <w:r>
+        <w:t>MoCap is a windows form based application serving the purpose of managing small projects and simplifying communication. Besides typical chat functions</w:t>
       </w:r>
       <w:r>
         <w:t>, like self-destructing messages etc.,</w:t>
@@ -3326,24 +3317,11 @@
     </w:p>
     <w:p/>
     <w:p>
-      <w:proofErr w:type="spellStart"/>
-      <w:r>
-        <w:t>MoCap</w:t>
-      </w:r>
-      <w:proofErr w:type="spellEnd"/>
-      <w:r>
-        <w:t xml:space="preserve"> is the next generation of communication, helping people to stay connected and get projects going without a massive planning overhead. Try it now </w:t>
-      </w:r>
-      <w:r>
-        <w:t xml:space="preserve">and see how </w:t>
-      </w:r>
-      <w:proofErr w:type="spellStart"/>
-      <w:r>
-        <w:t>MoCap</w:t>
-      </w:r>
-      <w:proofErr w:type="spellEnd"/>
-      <w:r>
-        <w:t xml:space="preserve"> will help you ease your day.</w:t>
+      <w:r>
+        <w:t xml:space="preserve">MoCap is the next generation of communication, helping people to stay connected and get projects going without a massive planning overhead. Try it now </w:t>
+      </w:r>
+      <w:r>
+        <w:t>and see how MoCap will help you ease your day.</w:t>
       </w:r>
     </w:p>
     <w:p/>
@@ -3363,7 +3341,7 @@
           <v:shape id="_x0000_i1026" type="#_x0000_t75" style="width:467.4pt;height:211.05pt" o:ole="">
             <v:imagedata r:id="rId13" o:title=""/>
           </v:shape>
-          <o:OLEObject Type="Embed" ProgID="Visio.Drawing.15" ShapeID="_x0000_i1026" DrawAspect="Content" ObjectID="_1510595156" r:id="rId14"/>
+          <o:OLEObject Type="Embed" ProgID="Visio.Drawing.15" ShapeID="_x0000_i1026" DrawAspect="Content" ObjectID="_1510603769" r:id="rId14"/>
         </w:object>
       </w:r>
     </w:p>
@@ -3872,7 +3850,6 @@
                 <w:lang w:val="de-CH" w:eastAsia="de-CH"/>
               </w:rPr>
             </w:pPr>
-            <w:proofErr w:type="spellStart"/>
             <w:r>
               <w:rPr>
                 <w:rFonts w:ascii="Calibri" w:eastAsia="Times New Roman" w:hAnsi="Calibri" w:cs="Times New Roman"/>
@@ -3883,20 +3860,7 @@
                 <w:szCs w:val="24"/>
                 <w:lang w:val="de-CH" w:eastAsia="de-CH"/>
               </w:rPr>
-              <w:t>Descision</w:t>
-            </w:r>
-            <w:proofErr w:type="spellEnd"/>
-            <w:r>
-              <w:rPr>
-                <w:rFonts w:ascii="Calibri" w:eastAsia="Times New Roman" w:hAnsi="Calibri" w:cs="Times New Roman"/>
-                <w:b/>
-                <w:bCs/>
-                <w:color w:val="000000"/>
-                <w:sz w:val="24"/>
-                <w:szCs w:val="24"/>
-                <w:lang w:val="de-CH" w:eastAsia="de-CH"/>
-              </w:rPr>
-              <w:t xml:space="preserve"> Matrix</w:t>
+              <w:t>Descision Matrix</w:t>
             </w:r>
           </w:p>
         </w:tc>
@@ -4132,22 +4096,8 @@
                 <w:szCs w:val="16"/>
                 <w:lang w:val="de-CH" w:eastAsia="de-CH"/>
               </w:rPr>
-              <w:t xml:space="preserve">MVC </w:t>
-            </w:r>
-            <w:proofErr w:type="spellStart"/>
-            <w:r>
-              <w:rPr>
-                <w:rFonts w:ascii="Calibri" w:eastAsia="Times New Roman" w:hAnsi="Calibri" w:cs="Times New Roman"/>
-                <w:b/>
-                <w:bCs/>
-                <w:color w:val="000000"/>
-                <w:sz w:val="16"/>
-                <w:szCs w:val="16"/>
-                <w:lang w:val="de-CH" w:eastAsia="de-CH"/>
-              </w:rPr>
-              <w:t>Capability</w:t>
-            </w:r>
-            <w:proofErr w:type="spellEnd"/>
+              <w:t>MVC Capability</w:t>
+            </w:r>
           </w:p>
         </w:tc>
         <w:tc>
@@ -4187,22 +4137,8 @@
                 <w:szCs w:val="16"/>
                 <w:lang w:val="de-CH" w:eastAsia="de-CH"/>
               </w:rPr>
-              <w:t xml:space="preserve">User </w:t>
-            </w:r>
-            <w:proofErr w:type="spellStart"/>
-            <w:r>
-              <w:rPr>
-                <w:rFonts w:ascii="Calibri" w:eastAsia="Times New Roman" w:hAnsi="Calibri" w:cs="Times New Roman"/>
-                <w:b/>
-                <w:bCs/>
-                <w:color w:val="000000"/>
-                <w:sz w:val="16"/>
-                <w:szCs w:val="16"/>
-                <w:lang w:val="de-CH" w:eastAsia="de-CH"/>
-              </w:rPr>
-              <w:t>Friendly</w:t>
-            </w:r>
-            <w:proofErr w:type="spellEnd"/>
+              <w:t>User Friendly</w:t>
+            </w:r>
           </w:p>
         </w:tc>
         <w:tc>
@@ -4232,7 +4168,6 @@
                 <w:lang w:val="de-CH" w:eastAsia="de-CH"/>
               </w:rPr>
             </w:pPr>
-            <w:proofErr w:type="spellStart"/>
             <w:r>
               <w:rPr>
                 <w:rFonts w:ascii="Calibri" w:eastAsia="Times New Roman" w:hAnsi="Calibri" w:cs="Times New Roman"/>
@@ -4245,7 +4180,6 @@
               </w:rPr>
               <w:t>Portability</w:t>
             </w:r>
-            <w:proofErr w:type="spellEnd"/>
           </w:p>
         </w:tc>
         <w:tc>
@@ -4348,27 +4282,15 @@
                 <w:lang w:val="de-CH" w:eastAsia="de-CH"/>
               </w:rPr>
             </w:pPr>
-            <w:proofErr w:type="spellStart"/>
-            <w:r>
-              <w:rPr>
-                <w:rFonts w:ascii="Calibri" w:eastAsia="Times New Roman" w:hAnsi="Calibri" w:cs="Times New Roman"/>
-                <w:color w:val="000000"/>
-                <w:sz w:val="16"/>
-                <w:szCs w:val="16"/>
-                <w:lang w:val="de-CH" w:eastAsia="de-CH"/>
-              </w:rPr>
-              <w:t>WinForm</w:t>
-            </w:r>
-            <w:proofErr w:type="spellEnd"/>
-            <w:r>
-              <w:rPr>
-                <w:rFonts w:ascii="Calibri" w:eastAsia="Times New Roman" w:hAnsi="Calibri" w:cs="Times New Roman"/>
-                <w:color w:val="000000"/>
-                <w:sz w:val="16"/>
-                <w:szCs w:val="16"/>
-                <w:lang w:val="de-CH" w:eastAsia="de-CH"/>
-              </w:rPr>
-              <w:t xml:space="preserve"> C#</w:t>
+            <w:r>
+              <w:rPr>
+                <w:rFonts w:ascii="Calibri" w:eastAsia="Times New Roman" w:hAnsi="Calibri" w:cs="Times New Roman"/>
+                <w:color w:val="000000"/>
+                <w:sz w:val="16"/>
+                <w:szCs w:val="16"/>
+                <w:lang w:val="de-CH" w:eastAsia="de-CH"/>
+              </w:rPr>
+              <w:t>WinForm C#</w:t>
             </w:r>
           </w:p>
         </w:tc>
@@ -4704,20 +4626,8 @@
                 <w:szCs w:val="16"/>
                 <w:lang w:val="de-CH" w:eastAsia="de-CH"/>
               </w:rPr>
-              <w:t xml:space="preserve">ASP.net </w:t>
-            </w:r>
-            <w:proofErr w:type="spellStart"/>
-            <w:r>
-              <w:rPr>
-                <w:rFonts w:ascii="Calibri" w:eastAsia="Times New Roman" w:hAnsi="Calibri" w:cs="Times New Roman"/>
-                <w:color w:val="000000"/>
-                <w:sz w:val="16"/>
-                <w:szCs w:val="16"/>
-                <w:lang w:val="de-CH" w:eastAsia="de-CH"/>
-              </w:rPr>
-              <w:t>c#</w:t>
-            </w:r>
-            <w:proofErr w:type="spellEnd"/>
+              <w:t>ASP.net c#</w:t>
+            </w:r>
           </w:p>
         </w:tc>
         <w:tc>
@@ -5939,7 +5849,6 @@
                 <w:lang w:val="de-CH" w:eastAsia="de-CH"/>
               </w:rPr>
             </w:pPr>
-            <w:proofErr w:type="spellStart"/>
             <w:r>
               <w:rPr>
                 <w:rFonts w:ascii="Calibri" w:eastAsia="Times New Roman" w:hAnsi="Calibri" w:cs="Times New Roman"/>
@@ -5950,35 +5859,8 @@
                 <w:szCs w:val="16"/>
                 <w:lang w:val="de-CH" w:eastAsia="de-CH"/>
               </w:rPr>
-              <w:t>Criterion</w:t>
-            </w:r>
-            <w:proofErr w:type="spellEnd"/>
-            <w:r>
-              <w:rPr>
-                <w:rFonts w:ascii="Calibri" w:eastAsia="Times New Roman" w:hAnsi="Calibri" w:cs="Times New Roman"/>
-                <w:b/>
-                <w:bCs/>
-                <w:color w:val="000000"/>
-                <w:sz w:val="16"/>
-                <w:szCs w:val="16"/>
-                <w:lang w:val="de-CH" w:eastAsia="de-CH"/>
-              </w:rPr>
-              <w:t xml:space="preserve"> </w:t>
-            </w:r>
-            <w:proofErr w:type="spellStart"/>
-            <w:r>
-              <w:rPr>
-                <w:rFonts w:ascii="Calibri" w:eastAsia="Times New Roman" w:hAnsi="Calibri" w:cs="Times New Roman"/>
-                <w:b/>
-                <w:bCs/>
-                <w:color w:val="000000"/>
-                <w:sz w:val="16"/>
-                <w:szCs w:val="16"/>
-                <w:lang w:val="de-CH" w:eastAsia="de-CH"/>
-              </w:rPr>
-              <w:t>Weight</w:t>
-            </w:r>
-            <w:proofErr w:type="spellEnd"/>
+              <w:t>Criterion Weight</w:t>
+            </w:r>
           </w:p>
         </w:tc>
         <w:tc>
@@ -6522,7 +6404,6 @@
                 <w:lang w:val="de-CH" w:eastAsia="de-CH"/>
               </w:rPr>
             </w:pPr>
-            <w:proofErr w:type="spellStart"/>
             <w:r>
               <w:rPr>
                 <w:rFonts w:ascii="Calibri" w:eastAsia="Times New Roman" w:hAnsi="Calibri" w:cs="Times New Roman"/>
@@ -6533,35 +6414,8 @@
                 <w:szCs w:val="24"/>
                 <w:lang w:val="de-CH" w:eastAsia="de-CH"/>
               </w:rPr>
-              <w:t>Weighted</w:t>
-            </w:r>
-            <w:proofErr w:type="spellEnd"/>
-            <w:r>
-              <w:rPr>
-                <w:rFonts w:ascii="Calibri" w:eastAsia="Times New Roman" w:hAnsi="Calibri" w:cs="Times New Roman"/>
-                <w:b/>
-                <w:bCs/>
-                <w:color w:val="000000"/>
-                <w:sz w:val="24"/>
-                <w:szCs w:val="24"/>
-                <w:lang w:val="de-CH" w:eastAsia="de-CH"/>
-              </w:rPr>
-              <w:t xml:space="preserve"> </w:t>
-            </w:r>
-            <w:proofErr w:type="spellStart"/>
-            <w:r>
-              <w:rPr>
-                <w:rFonts w:ascii="Calibri" w:eastAsia="Times New Roman" w:hAnsi="Calibri" w:cs="Times New Roman"/>
-                <w:b/>
-                <w:bCs/>
-                <w:color w:val="000000"/>
-                <w:sz w:val="24"/>
-                <w:szCs w:val="24"/>
-                <w:lang w:val="de-CH" w:eastAsia="de-CH"/>
-              </w:rPr>
-              <w:t>Scores</w:t>
-            </w:r>
-            <w:proofErr w:type="spellEnd"/>
+              <w:t>Weighted Scores</w:t>
+            </w:r>
           </w:p>
         </w:tc>
         <w:tc>
@@ -6804,22 +6658,8 @@
                 <w:szCs w:val="16"/>
                 <w:lang w:val="de-CH" w:eastAsia="de-CH"/>
               </w:rPr>
-              <w:t xml:space="preserve">MVC </w:t>
-            </w:r>
-            <w:proofErr w:type="spellStart"/>
-            <w:r>
-              <w:rPr>
-                <w:rFonts w:ascii="Calibri" w:eastAsia="Times New Roman" w:hAnsi="Calibri" w:cs="Times New Roman"/>
-                <w:b/>
-                <w:bCs/>
-                <w:color w:val="000000"/>
-                <w:sz w:val="16"/>
-                <w:szCs w:val="16"/>
-                <w:lang w:val="de-CH" w:eastAsia="de-CH"/>
-              </w:rPr>
-              <w:t>Capability</w:t>
-            </w:r>
-            <w:proofErr w:type="spellEnd"/>
+              <w:t>MVC Capability</w:t>
+            </w:r>
           </w:p>
         </w:tc>
         <w:tc>
@@ -6859,22 +6699,8 @@
                 <w:szCs w:val="16"/>
                 <w:lang w:val="de-CH" w:eastAsia="de-CH"/>
               </w:rPr>
-              <w:t xml:space="preserve">User </w:t>
-            </w:r>
-            <w:proofErr w:type="spellStart"/>
-            <w:r>
-              <w:rPr>
-                <w:rFonts w:ascii="Calibri" w:eastAsia="Times New Roman" w:hAnsi="Calibri" w:cs="Times New Roman"/>
-                <w:b/>
-                <w:bCs/>
-                <w:color w:val="000000"/>
-                <w:sz w:val="16"/>
-                <w:szCs w:val="16"/>
-                <w:lang w:val="de-CH" w:eastAsia="de-CH"/>
-              </w:rPr>
-              <w:t>Friendly</w:t>
-            </w:r>
-            <w:proofErr w:type="spellEnd"/>
+              <w:t>User Friendly</w:t>
+            </w:r>
           </w:p>
         </w:tc>
         <w:tc>
@@ -6904,7 +6730,6 @@
                 <w:lang w:val="de-CH" w:eastAsia="de-CH"/>
               </w:rPr>
             </w:pPr>
-            <w:proofErr w:type="spellStart"/>
             <w:r>
               <w:rPr>
                 <w:rFonts w:ascii="Calibri" w:eastAsia="Times New Roman" w:hAnsi="Calibri" w:cs="Times New Roman"/>
@@ -6917,7 +6742,6 @@
               </w:rPr>
               <w:t>Portability</w:t>
             </w:r>
-            <w:proofErr w:type="spellEnd"/>
           </w:p>
         </w:tc>
         <w:tc>
@@ -7032,27 +6856,15 @@
                 <w:lang w:val="de-CH" w:eastAsia="de-CH"/>
               </w:rPr>
             </w:pPr>
-            <w:proofErr w:type="spellStart"/>
-            <w:r>
-              <w:rPr>
-                <w:rFonts w:ascii="Calibri" w:eastAsia="Times New Roman" w:hAnsi="Calibri" w:cs="Times New Roman"/>
-                <w:color w:val="000000"/>
-                <w:sz w:val="16"/>
-                <w:szCs w:val="16"/>
-                <w:lang w:val="de-CH" w:eastAsia="de-CH"/>
-              </w:rPr>
-              <w:t>WinForm</w:t>
-            </w:r>
-            <w:proofErr w:type="spellEnd"/>
-            <w:r>
-              <w:rPr>
-                <w:rFonts w:ascii="Calibri" w:eastAsia="Times New Roman" w:hAnsi="Calibri" w:cs="Times New Roman"/>
-                <w:color w:val="000000"/>
-                <w:sz w:val="16"/>
-                <w:szCs w:val="16"/>
-                <w:lang w:val="de-CH" w:eastAsia="de-CH"/>
-              </w:rPr>
-              <w:t xml:space="preserve"> C#</w:t>
+            <w:r>
+              <w:rPr>
+                <w:rFonts w:ascii="Calibri" w:eastAsia="Times New Roman" w:hAnsi="Calibri" w:cs="Times New Roman"/>
+                <w:color w:val="000000"/>
+                <w:sz w:val="16"/>
+                <w:szCs w:val="16"/>
+                <w:lang w:val="de-CH" w:eastAsia="de-CH"/>
+              </w:rPr>
+              <w:t>WinForm C#</w:t>
             </w:r>
           </w:p>
         </w:tc>
@@ -7397,20 +7209,8 @@
                 <w:szCs w:val="16"/>
                 <w:lang w:val="de-CH" w:eastAsia="de-CH"/>
               </w:rPr>
-              <w:t xml:space="preserve">ASP.net </w:t>
-            </w:r>
-            <w:proofErr w:type="spellStart"/>
-            <w:r>
-              <w:rPr>
-                <w:rFonts w:ascii="Calibri" w:eastAsia="Times New Roman" w:hAnsi="Calibri" w:cs="Times New Roman"/>
-                <w:color w:val="000000"/>
-                <w:sz w:val="16"/>
-                <w:szCs w:val="16"/>
-                <w:lang w:val="de-CH" w:eastAsia="de-CH"/>
-              </w:rPr>
-              <w:t>c#</w:t>
-            </w:r>
-            <w:proofErr w:type="spellEnd"/>
+              <w:t>ASP.net c#</w:t>
+            </w:r>
           </w:p>
         </w:tc>
         <w:tc>
@@ -8455,15 +8255,7 @@
         <w:t xml:space="preserve"> systems or vice versa</w:t>
       </w:r>
       <w:r>
-        <w:t>. Interaction in this context means “</w:t>
-      </w:r>
-      <w:proofErr w:type="spellStart"/>
-      <w:r>
-        <w:t>non static</w:t>
-      </w:r>
-      <w:proofErr w:type="spellEnd"/>
-      <w:r>
-        <w:t>”, either a user or the system has to do something and interact with someone.</w:t>
+        <w:t>. Interaction in this context means “non static”, either a user or the system has to do something and interact with someone.</w:t>
       </w:r>
     </w:p>
     <w:p>
@@ -8471,18 +8263,26 @@
         <w:t>You will find the textual requirements for each type of interaction, which will be further refined and brought into a technical specification in the “Technical Specification” section. Refer to the table of contents to navigate through this document</w:t>
       </w:r>
     </w:p>
-    <w:p>
-      <w:bookmarkStart w:id="14" w:name="_GoBack"/>
-      <w:bookmarkEnd w:id="14"/>
-    </w:p>
+    <w:p/>
     <w:p>
       <w:pPr>
         <w:pStyle w:val="Heading3"/>
       </w:pPr>
-      <w:bookmarkStart w:id="15" w:name="_Toc436840301"/>
+      <w:bookmarkStart w:id="14" w:name="_Toc436840301"/>
       <w:r>
         <w:lastRenderedPageBreak/>
         <w:t>Chat</w:t>
+      </w:r>
+      <w:bookmarkEnd w:id="14"/>
+    </w:p>
+    <w:p/>
+    <w:p>
+      <w:pPr>
+        <w:pStyle w:val="Heading3"/>
+      </w:pPr>
+      <w:bookmarkStart w:id="15" w:name="_Toc436840302"/>
+      <w:r>
+        <w:t>Project</w:t>
       </w:r>
       <w:bookmarkEnd w:id="15"/>
     </w:p>
@@ -8491,220 +8291,1133 @@
       <w:pPr>
         <w:pStyle w:val="Heading3"/>
       </w:pPr>
-      <w:bookmarkStart w:id="16" w:name="_Toc436840302"/>
-      <w:r>
-        <w:t>Project</w:t>
+      <w:bookmarkStart w:id="16" w:name="_Toc436840303"/>
+      <w:r>
+        <w:t>Task</w:t>
       </w:r>
       <w:bookmarkEnd w:id="16"/>
     </w:p>
+    <w:p>
+      <w:r>
+        <w:t>A task represents a piece of work one has to accomplish, typically until a date specified. It can consist out of many other subtasks which, as a whole, represent specific work.</w:t>
+      </w:r>
+    </w:p>
+    <w:p>
+      <w:pPr>
+        <w:pStyle w:val="IntenseQuote"/>
+      </w:pPr>
+      <w:r>
+        <w:t xml:space="preserve">As an Example: </w:t>
+      </w:r>
+    </w:p>
+    <w:p>
+      <w:pPr>
+        <w:pStyle w:val="IntenseQuote"/>
+      </w:pPr>
+      <w:r>
+        <w:t>The task “Go Shopping” consists, of subtasks</w:t>
+      </w:r>
+      <w:r>
+        <w:br/>
+      </w:r>
+      <w:r>
+        <w:t xml:space="preserve">1. </w:t>
+      </w:r>
+      <w:r>
+        <w:t xml:space="preserve">“Get milk, honey and wheat” </w:t>
+      </w:r>
+      <w:r>
+        <w:br/>
+      </w:r>
+      <w:r>
+        <w:t xml:space="preserve">2. </w:t>
+      </w:r>
+      <w:r>
+        <w:t>“Fill-up Gas”</w:t>
+      </w:r>
+    </w:p>
+    <w:p>
+      <w:r>
+        <w:t xml:space="preserve">The task then is assigned to a project. In case a task contains subtasks, they automatically belong to the same project. </w:t>
+      </w:r>
+      <w:r>
+        <w:t xml:space="preserve">You can enrich the task with a description and estimate its </w:t>
+      </w:r>
+      <w:r>
+        <w:t xml:space="preserve">duration </w:t>
+      </w:r>
+      <w:r>
+        <w:t xml:space="preserve">and cost. </w:t>
+      </w:r>
+      <w:r>
+        <w:t>Additionally, you can specify alarms to be created if the due date is in danger. Once the alarm is raised, the owner can reassign the tasks to someone else or react on it by initiating a chat.</w:t>
+      </w:r>
+    </w:p>
+    <w:p>
+      <w:pPr>
+        <w:pStyle w:val="Heading4"/>
+      </w:pPr>
+      <w:r>
+        <w:t>Manually assigning a task</w:t>
+      </w:r>
+    </w:p>
+    <w:p>
+      <w:r>
+        <w:t>Once a task is created and assigned to a project you can delegate it to any member of the project group. Manually assigned tasks do not consider the hours a person has dedicated to the project. Hence you need to make sure the task is assigned to a person dedicating enough time to this project or have the person to dedicate more time.</w:t>
+      </w:r>
+    </w:p>
+    <w:p>
+      <w:pPr>
+        <w:pStyle w:val="Heading4"/>
+      </w:pPr>
+      <w:r>
+        <w:t>Poll assigning a task</w:t>
+      </w:r>
+    </w:p>
+    <w:p>
+      <w:r>
+        <w:t xml:space="preserve">You can assign a task through the result of a poll you created. </w:t>
+      </w:r>
+      <w:r>
+        <w:t>To do that</w:t>
+      </w:r>
+      <w:r>
+        <w:t xml:space="preserve"> you create a project </w:t>
+      </w:r>
+      <w:r>
+        <w:t xml:space="preserve">poll, through which </w:t>
+      </w:r>
+      <w:r>
+        <w:t>members vote for the person to complete the task. Remember, that this method of assigning a task does not consider the hours</w:t>
+      </w:r>
+      <w:r>
+        <w:t>,</w:t>
+      </w:r>
+      <w:r>
+        <w:t xml:space="preserve"> </w:t>
+      </w:r>
+      <w:r>
+        <w:t xml:space="preserve">the </w:t>
+      </w:r>
+      <w:r>
+        <w:t xml:space="preserve">person </w:t>
+      </w:r>
+      <w:r>
+        <w:t xml:space="preserve">that got assigned to the task, </w:t>
+      </w:r>
+      <w:r>
+        <w:t>has dedicated to this project.</w:t>
+      </w:r>
+    </w:p>
+    <w:p>
+      <w:pPr>
+        <w:pStyle w:val="Heading4"/>
+      </w:pPr>
+      <w:r>
+        <w:t>Auto assigning a task</w:t>
+      </w:r>
+    </w:p>
+    <w:p>
+      <w:r>
+        <w:t xml:space="preserve">When selecting to auto assign the task, the </w:t>
+      </w:r>
+      <w:r>
+        <w:t>due date and a priority</w:t>
+      </w:r>
+      <w:r>
+        <w:t xml:space="preserve"> define which person gets assigned to the task</w:t>
+      </w:r>
+      <w:r>
+        <w:t>. The priority is used to determine t</w:t>
+      </w:r>
+      <w:r>
+        <w:t>he importance compared to other tasks this person may has been assigned to</w:t>
+      </w:r>
+      <w:r>
+        <w:t xml:space="preserve">. </w:t>
+      </w:r>
+      <w:r>
+        <w:t>T</w:t>
+      </w:r>
+      <w:r>
+        <w:t>he system</w:t>
+      </w:r>
+      <w:r>
+        <w:t xml:space="preserve"> then</w:t>
+      </w:r>
+      <w:r>
+        <w:t xml:space="preserve"> tries to find a project member that contributes e</w:t>
+      </w:r>
+      <w:r>
+        <w:t>nough time towards this project and has enough</w:t>
+      </w:r>
+      <w:r>
+        <w:t xml:space="preserve"> </w:t>
+      </w:r>
+      <w:r>
+        <w:t>capacity to complete the task on time.</w:t>
+      </w:r>
+      <w:r>
+        <w:t xml:space="preserve"> In other words, if a task will take 5 hours to complete and has to be completed within 2 days, a project member contributing 1 hour a day will not be assigned to this task.</w:t>
+      </w:r>
+    </w:p>
+    <w:p>
+      <w:r>
+        <w:t xml:space="preserve">When completing the task, the person is requested to enter the time and money (if at any) spent on the task. The </w:t>
+      </w:r>
+      <w:r>
+        <w:t>project owner is then notified of the completion and the project balance is updated accordingly.</w:t>
+      </w:r>
+    </w:p>
+    <w:p>
+      <w:pPr>
+        <w:pStyle w:val="Heading4"/>
+      </w:pPr>
+      <w:r>
+        <w:t>Use Cases</w:t>
+      </w:r>
+    </w:p>
+    <w:p>
+      <w:r>
+        <w:t>Below all task use cases are documented and visually lined out.</w:t>
+      </w:r>
+    </w:p>
+    <w:p/>
+    <w:p>
+      <w:pPr>
+        <w:pStyle w:val="Heading5"/>
+      </w:pPr>
+      <w:r>
+        <w:lastRenderedPageBreak/>
+        <w:t>Diagram</w:t>
+      </w:r>
+    </w:p>
+    <w:p>
+      <w:r>
+        <w:rPr>
+          <w:noProof/>
+          <w:lang w:val="de-CH" w:eastAsia="de-CH"/>
+        </w:rPr>
+        <w:drawing>
+          <wp:inline distT="0" distB="0" distL="0" distR="0">
+            <wp:extent cx="5943600" cy="3687458"/>
+            <wp:effectExtent l="0" t="0" r="0" b="8255"/>
+            <wp:docPr id="2" name="Picture 2"/>
+            <wp:cNvGraphicFramePr>
+              <a:graphicFrameLocks xmlns:a="http://schemas.openxmlformats.org/drawingml/2006/main" noChangeAspect="1"/>
+            </wp:cNvGraphicFramePr>
+            <a:graphic xmlns:a="http://schemas.openxmlformats.org/drawingml/2006/main">
+              <a:graphicData uri="http://schemas.openxmlformats.org/drawingml/2006/picture">
+                <pic:pic xmlns:pic="http://schemas.openxmlformats.org/drawingml/2006/picture">
+                  <pic:nvPicPr>
+                    <pic:cNvPr id="0" name="Picture 3"/>
+                    <pic:cNvPicPr>
+                      <a:picLocks noChangeAspect="1" noChangeArrowheads="1"/>
+                    </pic:cNvPicPr>
+                  </pic:nvPicPr>
+                  <pic:blipFill>
+                    <a:blip r:embed="rId16">
+                      <a:extLst>
+                        <a:ext uri="{28A0092B-C50C-407E-A947-70E740481C1C}">
+                          <a14:useLocalDpi xmlns:a14="http://schemas.microsoft.com/office/drawing/2010/main" val="0"/>
+                        </a:ext>
+                      </a:extLst>
+                    </a:blip>
+                    <a:srcRect/>
+                    <a:stretch>
+                      <a:fillRect/>
+                    </a:stretch>
+                  </pic:blipFill>
+                  <pic:spPr bwMode="auto">
+                    <a:xfrm>
+                      <a:off x="0" y="0"/>
+                      <a:ext cx="5943600" cy="3687458"/>
+                    </a:xfrm>
+                    <a:prstGeom prst="rect">
+                      <a:avLst/>
+                    </a:prstGeom>
+                    <a:noFill/>
+                    <a:ln>
+                      <a:noFill/>
+                    </a:ln>
+                  </pic:spPr>
+                </pic:pic>
+              </a:graphicData>
+            </a:graphic>
+          </wp:inline>
+        </w:drawing>
+      </w:r>
+    </w:p>
+    <w:p>
+      <w:pPr>
+        <w:pStyle w:val="Heading5"/>
+      </w:pPr>
+      <w:r>
+        <w:t>Description</w:t>
+      </w:r>
+    </w:p>
+    <w:p>
+      <w:pPr>
+        <w:pStyle w:val="Heading6"/>
+        <w:ind w:left="720"/>
+      </w:pPr>
+      <w:r>
+        <w:t>Create</w:t>
+      </w:r>
+      <w:bookmarkStart w:id="17" w:name="_GoBack"/>
+      <w:bookmarkEnd w:id="17"/>
+    </w:p>
+    <w:tbl>
+      <w:tblPr>
+        <w:tblW w:w="8800" w:type="dxa"/>
+        <w:tblInd w:w="720" w:type="dxa"/>
+        <w:tblCellMar>
+          <w:left w:w="70" w:type="dxa"/>
+          <w:right w:w="70" w:type="dxa"/>
+        </w:tblCellMar>
+        <w:tblLook w:val="04A0" w:firstRow="1" w:lastRow="0" w:firstColumn="1" w:lastColumn="0" w:noHBand="0" w:noVBand="1"/>
+      </w:tblPr>
+      <w:tblGrid>
+        <w:gridCol w:w="1720"/>
+        <w:gridCol w:w="7080"/>
+      </w:tblGrid>
+      <w:tr>
+        <w:trPr>
+          <w:trHeight w:val="300"/>
+        </w:trPr>
+        <w:tc>
+          <w:tcPr>
+            <w:tcW w:w="1720" w:type="dxa"/>
+            <w:tcBorders>
+              <w:top w:val="single" w:sz="8" w:space="0" w:color="auto"/>
+              <w:left w:val="single" w:sz="8" w:space="0" w:color="auto"/>
+              <w:bottom w:val="nil"/>
+              <w:right w:val="single" w:sz="4" w:space="0" w:color="auto"/>
+            </w:tcBorders>
+            <w:shd w:val="clear" w:color="auto" w:fill="auto"/>
+            <w:noWrap/>
+            <w:hideMark/>
+          </w:tcPr>
+          <w:p>
+            <w:pPr>
+              <w:spacing w:before="0" w:after="0" w:line="240" w:lineRule="auto"/>
+              <w:rPr>
+                <w:rFonts w:eastAsia="Times New Roman" w:cs="Times New Roman"/>
+                <w:b/>
+                <w:bCs/>
+                <w:color w:val="000000"/>
+                <w:sz w:val="22"/>
+                <w:szCs w:val="22"/>
+                <w:lang w:val="de-CH" w:eastAsia="de-CH"/>
+              </w:rPr>
+            </w:pPr>
+            <w:r>
+              <w:rPr>
+                <w:rFonts w:eastAsia="Times New Roman" w:cs="Times New Roman"/>
+                <w:b/>
+                <w:bCs/>
+                <w:color w:val="000000"/>
+                <w:sz w:val="22"/>
+                <w:szCs w:val="22"/>
+                <w:lang w:val="de-CH" w:eastAsia="de-CH"/>
+              </w:rPr>
+              <w:t>Use Case Id:</w:t>
+            </w:r>
+          </w:p>
+        </w:tc>
+        <w:tc>
+          <w:tcPr>
+            <w:tcW w:w="7080" w:type="dxa"/>
+            <w:tcBorders>
+              <w:top w:val="single" w:sz="8" w:space="0" w:color="auto"/>
+              <w:left w:val="nil"/>
+              <w:bottom w:val="nil"/>
+              <w:right w:val="single" w:sz="8" w:space="0" w:color="auto"/>
+            </w:tcBorders>
+            <w:shd w:val="clear" w:color="auto" w:fill="auto"/>
+            <w:noWrap/>
+            <w:vAlign w:val="bottom"/>
+            <w:hideMark/>
+          </w:tcPr>
+          <w:p>
+            <w:pPr>
+              <w:spacing w:before="0" w:after="0" w:line="240" w:lineRule="auto"/>
+              <w:rPr>
+                <w:rFonts w:eastAsia="Times New Roman" w:cs="Times New Roman"/>
+                <w:color w:val="000000"/>
+                <w:sz w:val="22"/>
+                <w:szCs w:val="22"/>
+                <w:lang w:val="de-CH" w:eastAsia="de-CH"/>
+              </w:rPr>
+            </w:pPr>
+            <w:r>
+              <w:rPr>
+                <w:rFonts w:eastAsia="Times New Roman" w:cs="Times New Roman"/>
+                <w:color w:val="000000"/>
+                <w:sz w:val="22"/>
+                <w:szCs w:val="22"/>
+                <w:lang w:val="de-CH" w:eastAsia="de-CH"/>
+              </w:rPr>
+              <w:t>1</w:t>
+            </w:r>
+          </w:p>
+        </w:tc>
+      </w:tr>
+      <w:tr>
+        <w:trPr>
+          <w:trHeight w:val="300"/>
+        </w:trPr>
+        <w:tc>
+          <w:tcPr>
+            <w:tcW w:w="1720" w:type="dxa"/>
+            <w:tcBorders>
+              <w:top w:val="nil"/>
+              <w:left w:val="single" w:sz="8" w:space="0" w:color="auto"/>
+              <w:bottom w:val="nil"/>
+              <w:right w:val="single" w:sz="4" w:space="0" w:color="auto"/>
+            </w:tcBorders>
+            <w:shd w:val="clear" w:color="auto" w:fill="auto"/>
+            <w:noWrap/>
+            <w:hideMark/>
+          </w:tcPr>
+          <w:p>
+            <w:pPr>
+              <w:spacing w:before="0" w:after="0" w:line="240" w:lineRule="auto"/>
+              <w:rPr>
+                <w:rFonts w:eastAsia="Times New Roman" w:cs="Times New Roman"/>
+                <w:b/>
+                <w:bCs/>
+                <w:color w:val="000000"/>
+                <w:sz w:val="22"/>
+                <w:szCs w:val="22"/>
+                <w:lang w:val="de-CH" w:eastAsia="de-CH"/>
+              </w:rPr>
+            </w:pPr>
+            <w:r>
+              <w:rPr>
+                <w:rFonts w:eastAsia="Times New Roman" w:cs="Times New Roman"/>
+                <w:b/>
+                <w:bCs/>
+                <w:color w:val="000000"/>
+                <w:sz w:val="22"/>
+                <w:szCs w:val="22"/>
+                <w:lang w:val="de-CH" w:eastAsia="de-CH"/>
+              </w:rPr>
+              <w:t>Use Case Name:</w:t>
+            </w:r>
+          </w:p>
+        </w:tc>
+        <w:tc>
+          <w:tcPr>
+            <w:tcW w:w="7080" w:type="dxa"/>
+            <w:tcBorders>
+              <w:top w:val="nil"/>
+              <w:left w:val="nil"/>
+              <w:bottom w:val="nil"/>
+              <w:right w:val="single" w:sz="8" w:space="0" w:color="auto"/>
+            </w:tcBorders>
+            <w:shd w:val="clear" w:color="auto" w:fill="auto"/>
+            <w:noWrap/>
+            <w:vAlign w:val="bottom"/>
+            <w:hideMark/>
+          </w:tcPr>
+          <w:p>
+            <w:pPr>
+              <w:spacing w:before="0" w:after="0" w:line="240" w:lineRule="auto"/>
+              <w:rPr>
+                <w:rFonts w:eastAsia="Times New Roman" w:cs="Times New Roman"/>
+                <w:color w:val="000000"/>
+                <w:sz w:val="22"/>
+                <w:szCs w:val="22"/>
+                <w:lang w:val="de-CH" w:eastAsia="de-CH"/>
+              </w:rPr>
+            </w:pPr>
+            <w:r>
+              <w:rPr>
+                <w:rFonts w:eastAsia="Times New Roman" w:cs="Times New Roman"/>
+                <w:color w:val="000000"/>
+                <w:sz w:val="22"/>
+                <w:szCs w:val="22"/>
+                <w:lang w:val="de-CH" w:eastAsia="de-CH"/>
+              </w:rPr>
+              <w:t>Create</w:t>
+            </w:r>
+          </w:p>
+        </w:tc>
+      </w:tr>
+      <w:tr>
+        <w:trPr>
+          <w:trHeight w:val="300"/>
+        </w:trPr>
+        <w:tc>
+          <w:tcPr>
+            <w:tcW w:w="1720" w:type="dxa"/>
+            <w:tcBorders>
+              <w:top w:val="nil"/>
+              <w:left w:val="single" w:sz="8" w:space="0" w:color="auto"/>
+              <w:bottom w:val="nil"/>
+              <w:right w:val="single" w:sz="4" w:space="0" w:color="auto"/>
+            </w:tcBorders>
+            <w:shd w:val="clear" w:color="auto" w:fill="auto"/>
+            <w:noWrap/>
+            <w:hideMark/>
+          </w:tcPr>
+          <w:p>
+            <w:pPr>
+              <w:spacing w:before="0" w:after="0" w:line="240" w:lineRule="auto"/>
+              <w:rPr>
+                <w:rFonts w:eastAsia="Times New Roman" w:cs="Times New Roman"/>
+                <w:b/>
+                <w:bCs/>
+                <w:color w:val="000000"/>
+                <w:sz w:val="22"/>
+                <w:szCs w:val="22"/>
+                <w:lang w:val="de-CH" w:eastAsia="de-CH"/>
+              </w:rPr>
+            </w:pPr>
+            <w:r>
+              <w:rPr>
+                <w:rFonts w:eastAsia="Times New Roman" w:cs="Times New Roman"/>
+                <w:b/>
+                <w:bCs/>
+                <w:color w:val="000000"/>
+                <w:sz w:val="22"/>
+                <w:szCs w:val="22"/>
+                <w:lang w:val="de-CH" w:eastAsia="de-CH"/>
+              </w:rPr>
+              <w:t>Actors:</w:t>
+            </w:r>
+          </w:p>
+        </w:tc>
+        <w:tc>
+          <w:tcPr>
+            <w:tcW w:w="7080" w:type="dxa"/>
+            <w:tcBorders>
+              <w:top w:val="nil"/>
+              <w:left w:val="nil"/>
+              <w:bottom w:val="nil"/>
+              <w:right w:val="single" w:sz="8" w:space="0" w:color="auto"/>
+            </w:tcBorders>
+            <w:shd w:val="clear" w:color="auto" w:fill="auto"/>
+            <w:noWrap/>
+            <w:vAlign w:val="bottom"/>
+            <w:hideMark/>
+          </w:tcPr>
+          <w:p>
+            <w:pPr>
+              <w:spacing w:before="0" w:after="0" w:line="240" w:lineRule="auto"/>
+              <w:rPr>
+                <w:rFonts w:eastAsia="Times New Roman" w:cs="Times New Roman"/>
+                <w:color w:val="000000"/>
+                <w:sz w:val="22"/>
+                <w:szCs w:val="22"/>
+                <w:lang w:val="de-CH" w:eastAsia="de-CH"/>
+              </w:rPr>
+            </w:pPr>
+            <w:r>
+              <w:rPr>
+                <w:rFonts w:eastAsia="Times New Roman" w:cs="Times New Roman"/>
+                <w:color w:val="000000"/>
+                <w:sz w:val="22"/>
+                <w:szCs w:val="22"/>
+                <w:lang w:val="de-CH" w:eastAsia="de-CH"/>
+              </w:rPr>
+              <w:t>User</w:t>
+            </w:r>
+          </w:p>
+        </w:tc>
+      </w:tr>
+      <w:tr>
+        <w:trPr>
+          <w:trHeight w:val="300"/>
+        </w:trPr>
+        <w:tc>
+          <w:tcPr>
+            <w:tcW w:w="1720" w:type="dxa"/>
+            <w:tcBorders>
+              <w:top w:val="nil"/>
+              <w:left w:val="single" w:sz="8" w:space="0" w:color="auto"/>
+              <w:bottom w:val="nil"/>
+              <w:right w:val="single" w:sz="4" w:space="0" w:color="auto"/>
+            </w:tcBorders>
+            <w:shd w:val="clear" w:color="auto" w:fill="auto"/>
+            <w:noWrap/>
+            <w:hideMark/>
+          </w:tcPr>
+          <w:p>
+            <w:pPr>
+              <w:spacing w:before="0" w:after="0" w:line="240" w:lineRule="auto"/>
+              <w:rPr>
+                <w:rFonts w:eastAsia="Times New Roman" w:cs="Times New Roman"/>
+                <w:b/>
+                <w:bCs/>
+                <w:color w:val="000000"/>
+                <w:sz w:val="22"/>
+                <w:szCs w:val="22"/>
+                <w:lang w:val="de-CH" w:eastAsia="de-CH"/>
+              </w:rPr>
+            </w:pPr>
+            <w:r>
+              <w:rPr>
+                <w:rFonts w:eastAsia="Times New Roman" w:cs="Times New Roman"/>
+                <w:b/>
+                <w:bCs/>
+                <w:color w:val="000000"/>
+                <w:sz w:val="22"/>
+                <w:szCs w:val="22"/>
+                <w:lang w:val="de-CH" w:eastAsia="de-CH"/>
+              </w:rPr>
+              <w:t>Description:</w:t>
+            </w:r>
+          </w:p>
+        </w:tc>
+        <w:tc>
+          <w:tcPr>
+            <w:tcW w:w="7080" w:type="dxa"/>
+            <w:tcBorders>
+              <w:top w:val="nil"/>
+              <w:left w:val="nil"/>
+              <w:bottom w:val="nil"/>
+              <w:right w:val="single" w:sz="8" w:space="0" w:color="auto"/>
+            </w:tcBorders>
+            <w:shd w:val="clear" w:color="auto" w:fill="auto"/>
+            <w:noWrap/>
+            <w:vAlign w:val="bottom"/>
+            <w:hideMark/>
+          </w:tcPr>
+          <w:p>
+            <w:pPr>
+              <w:spacing w:before="0" w:after="0" w:line="240" w:lineRule="auto"/>
+              <w:rPr>
+                <w:rFonts w:eastAsia="Times New Roman" w:cs="Times New Roman"/>
+                <w:color w:val="000000"/>
+                <w:sz w:val="22"/>
+                <w:szCs w:val="22"/>
+                <w:lang w:val="de-CH" w:eastAsia="de-CH"/>
+              </w:rPr>
+            </w:pPr>
+            <w:r>
+              <w:rPr>
+                <w:rFonts w:eastAsia="Times New Roman" w:cs="Times New Roman"/>
+                <w:color w:val="000000"/>
+                <w:sz w:val="22"/>
+                <w:szCs w:val="22"/>
+                <w:lang w:val="de-CH" w:eastAsia="de-CH"/>
+              </w:rPr>
+              <w:t>Create a new task</w:t>
+            </w:r>
+          </w:p>
+        </w:tc>
+      </w:tr>
+      <w:tr>
+        <w:trPr>
+          <w:trHeight w:val="600"/>
+        </w:trPr>
+        <w:tc>
+          <w:tcPr>
+            <w:tcW w:w="1720" w:type="dxa"/>
+            <w:tcBorders>
+              <w:top w:val="nil"/>
+              <w:left w:val="single" w:sz="8" w:space="0" w:color="auto"/>
+              <w:bottom w:val="nil"/>
+              <w:right w:val="single" w:sz="4" w:space="0" w:color="auto"/>
+            </w:tcBorders>
+            <w:shd w:val="clear" w:color="auto" w:fill="auto"/>
+            <w:noWrap/>
+            <w:hideMark/>
+          </w:tcPr>
+          <w:p>
+            <w:pPr>
+              <w:spacing w:before="0" w:after="0" w:line="240" w:lineRule="auto"/>
+              <w:rPr>
+                <w:rFonts w:eastAsia="Times New Roman" w:cs="Times New Roman"/>
+                <w:b/>
+                <w:bCs/>
+                <w:color w:val="000000"/>
+                <w:sz w:val="22"/>
+                <w:szCs w:val="22"/>
+                <w:lang w:val="de-CH" w:eastAsia="de-CH"/>
+              </w:rPr>
+            </w:pPr>
+            <w:r>
+              <w:rPr>
+                <w:rFonts w:eastAsia="Times New Roman" w:cs="Times New Roman"/>
+                <w:b/>
+                <w:bCs/>
+                <w:color w:val="000000"/>
+                <w:sz w:val="22"/>
+                <w:szCs w:val="22"/>
+                <w:lang w:val="de-CH" w:eastAsia="de-CH"/>
+              </w:rPr>
+              <w:t>Preconditions:</w:t>
+            </w:r>
+          </w:p>
+        </w:tc>
+        <w:tc>
+          <w:tcPr>
+            <w:tcW w:w="7080" w:type="dxa"/>
+            <w:tcBorders>
+              <w:top w:val="nil"/>
+              <w:left w:val="nil"/>
+              <w:bottom w:val="nil"/>
+              <w:right w:val="single" w:sz="8" w:space="0" w:color="auto"/>
+            </w:tcBorders>
+            <w:shd w:val="clear" w:color="auto" w:fill="auto"/>
+            <w:vAlign w:val="bottom"/>
+            <w:hideMark/>
+          </w:tcPr>
+          <w:p>
+            <w:pPr>
+              <w:spacing w:before="0" w:after="0" w:line="240" w:lineRule="auto"/>
+              <w:rPr>
+                <w:rFonts w:eastAsia="Times New Roman" w:cs="Times New Roman"/>
+                <w:color w:val="000000"/>
+                <w:sz w:val="22"/>
+                <w:szCs w:val="22"/>
+                <w:lang w:eastAsia="de-CH"/>
+              </w:rPr>
+            </w:pPr>
+            <w:r>
+              <w:rPr>
+                <w:rFonts w:eastAsia="Times New Roman" w:cs="Times New Roman"/>
+                <w:color w:val="000000"/>
+                <w:sz w:val="22"/>
+                <w:szCs w:val="22"/>
+                <w:lang w:eastAsia="de-CH"/>
+              </w:rPr>
+              <w:t>1. User is logged in</w:t>
+            </w:r>
+            <w:r>
+              <w:rPr>
+                <w:rFonts w:eastAsia="Times New Roman" w:cs="Times New Roman"/>
+                <w:color w:val="000000"/>
+                <w:sz w:val="22"/>
+                <w:szCs w:val="22"/>
+                <w:lang w:eastAsia="de-CH"/>
+              </w:rPr>
+              <w:br/>
+              <w:t>2. User opened the task panel</w:t>
+            </w:r>
+          </w:p>
+        </w:tc>
+      </w:tr>
+      <w:tr>
+        <w:trPr>
+          <w:trHeight w:val="3000"/>
+        </w:trPr>
+        <w:tc>
+          <w:tcPr>
+            <w:tcW w:w="1720" w:type="dxa"/>
+            <w:tcBorders>
+              <w:top w:val="nil"/>
+              <w:left w:val="single" w:sz="8" w:space="0" w:color="auto"/>
+              <w:bottom w:val="nil"/>
+              <w:right w:val="single" w:sz="4" w:space="0" w:color="auto"/>
+            </w:tcBorders>
+            <w:shd w:val="clear" w:color="auto" w:fill="auto"/>
+            <w:noWrap/>
+            <w:hideMark/>
+          </w:tcPr>
+          <w:p>
+            <w:pPr>
+              <w:spacing w:before="0" w:after="0" w:line="240" w:lineRule="auto"/>
+              <w:rPr>
+                <w:rFonts w:eastAsia="Times New Roman" w:cs="Times New Roman"/>
+                <w:b/>
+                <w:bCs/>
+                <w:color w:val="000000"/>
+                <w:sz w:val="22"/>
+                <w:szCs w:val="22"/>
+                <w:lang w:val="de-CH" w:eastAsia="de-CH"/>
+              </w:rPr>
+            </w:pPr>
+            <w:r>
+              <w:rPr>
+                <w:rFonts w:eastAsia="Times New Roman" w:cs="Times New Roman"/>
+                <w:b/>
+                <w:bCs/>
+                <w:color w:val="000000"/>
+                <w:sz w:val="22"/>
+                <w:szCs w:val="22"/>
+                <w:lang w:val="de-CH" w:eastAsia="de-CH"/>
+              </w:rPr>
+              <w:t>Normal Flow:</w:t>
+            </w:r>
+          </w:p>
+        </w:tc>
+        <w:tc>
+          <w:tcPr>
+            <w:tcW w:w="7080" w:type="dxa"/>
+            <w:tcBorders>
+              <w:top w:val="nil"/>
+              <w:left w:val="nil"/>
+              <w:bottom w:val="nil"/>
+              <w:right w:val="single" w:sz="8" w:space="0" w:color="auto"/>
+            </w:tcBorders>
+            <w:shd w:val="clear" w:color="auto" w:fill="auto"/>
+            <w:vAlign w:val="bottom"/>
+            <w:hideMark/>
+          </w:tcPr>
+          <w:p>
+            <w:pPr>
+              <w:spacing w:before="0" w:after="0" w:line="240" w:lineRule="auto"/>
+              <w:rPr>
+                <w:rFonts w:eastAsia="Times New Roman" w:cs="Times New Roman"/>
+                <w:color w:val="000000"/>
+                <w:sz w:val="22"/>
+                <w:szCs w:val="22"/>
+                <w:lang w:val="de-CH" w:eastAsia="de-CH"/>
+              </w:rPr>
+            </w:pPr>
+            <w:r>
+              <w:rPr>
+                <w:rFonts w:eastAsia="Times New Roman" w:cs="Times New Roman"/>
+                <w:color w:val="000000"/>
+                <w:sz w:val="22"/>
+                <w:szCs w:val="22"/>
+                <w:lang w:eastAsia="de-CH"/>
+              </w:rPr>
+              <w:t>1. User clicks "New Task" button</w:t>
+            </w:r>
+            <w:r>
+              <w:rPr>
+                <w:rFonts w:eastAsia="Times New Roman" w:cs="Times New Roman"/>
+                <w:color w:val="000000"/>
+                <w:sz w:val="22"/>
+                <w:szCs w:val="22"/>
+                <w:lang w:eastAsia="de-CH"/>
+              </w:rPr>
+              <w:br/>
+              <w:t>2. User enters a title</w:t>
+            </w:r>
+            <w:r>
+              <w:rPr>
+                <w:rFonts w:eastAsia="Times New Roman" w:cs="Times New Roman"/>
+                <w:color w:val="000000"/>
+                <w:sz w:val="22"/>
+                <w:szCs w:val="22"/>
+                <w:lang w:eastAsia="de-CH"/>
+              </w:rPr>
+              <w:br/>
+              <w:t>3. User enters a description of the task</w:t>
+            </w:r>
+            <w:r>
+              <w:rPr>
+                <w:rFonts w:eastAsia="Times New Roman" w:cs="Times New Roman"/>
+                <w:color w:val="000000"/>
+                <w:sz w:val="22"/>
+                <w:szCs w:val="22"/>
+                <w:lang w:eastAsia="de-CH"/>
+              </w:rPr>
+              <w:br/>
+              <w:t>4. User estimates the duration</w:t>
+            </w:r>
+            <w:r>
+              <w:rPr>
+                <w:rFonts w:eastAsia="Times New Roman" w:cs="Times New Roman"/>
+                <w:color w:val="000000"/>
+                <w:sz w:val="22"/>
+                <w:szCs w:val="22"/>
+                <w:lang w:eastAsia="de-CH"/>
+              </w:rPr>
+              <w:br/>
+              <w:t>5. User specifies the start date</w:t>
+            </w:r>
+            <w:r>
+              <w:rPr>
+                <w:rFonts w:eastAsia="Times New Roman" w:cs="Times New Roman"/>
+                <w:color w:val="000000"/>
+                <w:sz w:val="22"/>
+                <w:szCs w:val="22"/>
+                <w:lang w:eastAsia="de-CH"/>
+              </w:rPr>
+              <w:br/>
+              <w:t>6. User specified the due date (if any)</w:t>
+            </w:r>
+            <w:r>
+              <w:rPr>
+                <w:rFonts w:eastAsia="Times New Roman" w:cs="Times New Roman"/>
+                <w:color w:val="000000"/>
+                <w:sz w:val="22"/>
+                <w:szCs w:val="22"/>
+                <w:lang w:eastAsia="de-CH"/>
+              </w:rPr>
+              <w:br/>
+              <w:t>7. User associates task with project</w:t>
+            </w:r>
+            <w:r>
+              <w:rPr>
+                <w:rFonts w:eastAsia="Times New Roman" w:cs="Times New Roman"/>
+                <w:color w:val="000000"/>
+                <w:sz w:val="22"/>
+                <w:szCs w:val="22"/>
+                <w:lang w:eastAsia="de-CH"/>
+              </w:rPr>
+              <w:br/>
+              <w:t>8. User specifies a budget (if any)</w:t>
+            </w:r>
+            <w:r>
+              <w:rPr>
+                <w:rFonts w:eastAsia="Times New Roman" w:cs="Times New Roman"/>
+                <w:color w:val="000000"/>
+                <w:sz w:val="22"/>
+                <w:szCs w:val="22"/>
+                <w:lang w:eastAsia="de-CH"/>
+              </w:rPr>
+              <w:br/>
+              <w:t>9. User selects either "auto-assign", "manual-assign" or "poll-assign"</w:t>
+            </w:r>
+            <w:r>
+              <w:rPr>
+                <w:rFonts w:eastAsia="Times New Roman" w:cs="Times New Roman"/>
+                <w:color w:val="000000"/>
+                <w:sz w:val="22"/>
+                <w:szCs w:val="22"/>
+                <w:lang w:eastAsia="de-CH"/>
+              </w:rPr>
+              <w:br/>
+              <w:t xml:space="preserve">10. </w:t>
+            </w:r>
+            <w:r>
+              <w:rPr>
+                <w:rFonts w:eastAsia="Times New Roman" w:cs="Times New Roman"/>
+                <w:color w:val="000000"/>
+                <w:sz w:val="22"/>
+                <w:szCs w:val="22"/>
+                <w:lang w:val="de-CH" w:eastAsia="de-CH"/>
+              </w:rPr>
+              <w:t>User clicks "Save" button</w:t>
+            </w:r>
+          </w:p>
+        </w:tc>
+      </w:tr>
+      <w:tr>
+        <w:trPr>
+          <w:trHeight w:val="1800"/>
+        </w:trPr>
+        <w:tc>
+          <w:tcPr>
+            <w:tcW w:w="1720" w:type="dxa"/>
+            <w:tcBorders>
+              <w:top w:val="nil"/>
+              <w:left w:val="single" w:sz="8" w:space="0" w:color="auto"/>
+              <w:bottom w:val="nil"/>
+              <w:right w:val="single" w:sz="4" w:space="0" w:color="auto"/>
+            </w:tcBorders>
+            <w:shd w:val="clear" w:color="auto" w:fill="auto"/>
+            <w:noWrap/>
+            <w:hideMark/>
+          </w:tcPr>
+          <w:p>
+            <w:pPr>
+              <w:spacing w:before="0" w:after="0" w:line="240" w:lineRule="auto"/>
+              <w:rPr>
+                <w:rFonts w:eastAsia="Times New Roman" w:cs="Times New Roman"/>
+                <w:b/>
+                <w:bCs/>
+                <w:color w:val="000000"/>
+                <w:sz w:val="22"/>
+                <w:szCs w:val="22"/>
+                <w:lang w:val="de-CH" w:eastAsia="de-CH"/>
+              </w:rPr>
+            </w:pPr>
+            <w:r>
+              <w:rPr>
+                <w:rFonts w:eastAsia="Times New Roman" w:cs="Times New Roman"/>
+                <w:b/>
+                <w:bCs/>
+                <w:color w:val="000000"/>
+                <w:sz w:val="22"/>
+                <w:szCs w:val="22"/>
+                <w:lang w:val="de-CH" w:eastAsia="de-CH"/>
+              </w:rPr>
+              <w:lastRenderedPageBreak/>
+              <w:t>Alternative Flow:</w:t>
+            </w:r>
+          </w:p>
+        </w:tc>
+        <w:tc>
+          <w:tcPr>
+            <w:tcW w:w="7080" w:type="dxa"/>
+            <w:tcBorders>
+              <w:top w:val="nil"/>
+              <w:left w:val="nil"/>
+              <w:bottom w:val="nil"/>
+              <w:right w:val="single" w:sz="8" w:space="0" w:color="auto"/>
+            </w:tcBorders>
+            <w:shd w:val="clear" w:color="auto" w:fill="auto"/>
+            <w:vAlign w:val="bottom"/>
+            <w:hideMark/>
+          </w:tcPr>
+          <w:p>
+            <w:pPr>
+              <w:spacing w:before="0" w:after="0" w:line="240" w:lineRule="auto"/>
+              <w:rPr>
+                <w:rFonts w:eastAsia="Times New Roman" w:cs="Times New Roman"/>
+                <w:color w:val="000000"/>
+                <w:sz w:val="22"/>
+                <w:szCs w:val="22"/>
+                <w:lang w:eastAsia="de-CH"/>
+              </w:rPr>
+            </w:pPr>
+            <w:r>
+              <w:rPr>
+                <w:rFonts w:eastAsia="Times New Roman" w:cs="Times New Roman"/>
+                <w:color w:val="000000"/>
+                <w:sz w:val="22"/>
+                <w:szCs w:val="22"/>
+                <w:lang w:eastAsia="de-CH"/>
+              </w:rPr>
+              <w:t>9a. If the user selects "poll-assign"</w:t>
+            </w:r>
+            <w:r>
+              <w:rPr>
+                <w:rFonts w:eastAsia="Times New Roman" w:cs="Times New Roman"/>
+                <w:color w:val="000000"/>
+                <w:sz w:val="22"/>
+                <w:szCs w:val="22"/>
+                <w:lang w:eastAsia="de-CH"/>
+              </w:rPr>
+              <w:br/>
+              <w:t xml:space="preserve">           10. =&gt; Goto Use Case Id 1 in Poll section</w:t>
+            </w:r>
+            <w:r>
+              <w:rPr>
+                <w:rFonts w:eastAsia="Times New Roman" w:cs="Times New Roman"/>
+                <w:color w:val="000000"/>
+                <w:sz w:val="22"/>
+                <w:szCs w:val="22"/>
+                <w:lang w:eastAsia="de-CH"/>
+              </w:rPr>
+              <w:br/>
+              <w:t>7a. User specifies task to be a "To-Do" item</w:t>
+            </w:r>
+            <w:r>
+              <w:rPr>
+                <w:rFonts w:eastAsia="Times New Roman" w:cs="Times New Roman"/>
+                <w:color w:val="000000"/>
+                <w:sz w:val="22"/>
+                <w:szCs w:val="22"/>
+                <w:lang w:eastAsia="de-CH"/>
+              </w:rPr>
+              <w:br/>
+              <w:t xml:space="preserve">          7. =&gt; Skipped</w:t>
+            </w:r>
+            <w:r>
+              <w:rPr>
+                <w:rFonts w:eastAsia="Times New Roman" w:cs="Times New Roman"/>
+                <w:color w:val="000000"/>
+                <w:sz w:val="22"/>
+                <w:szCs w:val="22"/>
+                <w:lang w:eastAsia="de-CH"/>
+              </w:rPr>
+              <w:br/>
+              <w:t>7b. Project does not exist yet</w:t>
+            </w:r>
+            <w:r>
+              <w:rPr>
+                <w:rFonts w:eastAsia="Times New Roman" w:cs="Times New Roman"/>
+                <w:color w:val="000000"/>
+                <w:sz w:val="22"/>
+                <w:szCs w:val="22"/>
+                <w:lang w:eastAsia="de-CH"/>
+              </w:rPr>
+              <w:br/>
+              <w:t xml:space="preserve">         7. =&gt; Goto Use Case Id 1 in Project section</w:t>
+            </w:r>
+          </w:p>
+        </w:tc>
+      </w:tr>
+      <w:tr>
+        <w:trPr>
+          <w:trHeight w:val="315"/>
+        </w:trPr>
+        <w:tc>
+          <w:tcPr>
+            <w:tcW w:w="1720" w:type="dxa"/>
+            <w:tcBorders>
+              <w:top w:val="nil"/>
+              <w:left w:val="single" w:sz="8" w:space="0" w:color="auto"/>
+              <w:bottom w:val="single" w:sz="8" w:space="0" w:color="auto"/>
+              <w:right w:val="single" w:sz="4" w:space="0" w:color="auto"/>
+            </w:tcBorders>
+            <w:shd w:val="clear" w:color="auto" w:fill="auto"/>
+            <w:noWrap/>
+            <w:hideMark/>
+          </w:tcPr>
+          <w:p>
+            <w:pPr>
+              <w:spacing w:before="0" w:after="0" w:line="240" w:lineRule="auto"/>
+              <w:rPr>
+                <w:rFonts w:eastAsia="Times New Roman" w:cs="Times New Roman"/>
+                <w:b/>
+                <w:bCs/>
+                <w:color w:val="000000"/>
+                <w:sz w:val="22"/>
+                <w:szCs w:val="22"/>
+                <w:lang w:val="de-CH" w:eastAsia="de-CH"/>
+              </w:rPr>
+            </w:pPr>
+            <w:r>
+              <w:rPr>
+                <w:rFonts w:eastAsia="Times New Roman" w:cs="Times New Roman"/>
+                <w:b/>
+                <w:bCs/>
+                <w:color w:val="000000"/>
+                <w:sz w:val="22"/>
+                <w:szCs w:val="22"/>
+                <w:lang w:val="de-CH" w:eastAsia="de-CH"/>
+              </w:rPr>
+              <w:t>Exceptions:</w:t>
+            </w:r>
+          </w:p>
+        </w:tc>
+        <w:tc>
+          <w:tcPr>
+            <w:tcW w:w="7080" w:type="dxa"/>
+            <w:tcBorders>
+              <w:top w:val="nil"/>
+              <w:left w:val="nil"/>
+              <w:bottom w:val="single" w:sz="8" w:space="0" w:color="auto"/>
+              <w:right w:val="single" w:sz="8" w:space="0" w:color="auto"/>
+            </w:tcBorders>
+            <w:shd w:val="clear" w:color="auto" w:fill="auto"/>
+            <w:noWrap/>
+            <w:vAlign w:val="bottom"/>
+            <w:hideMark/>
+          </w:tcPr>
+          <w:p>
+            <w:pPr>
+              <w:spacing w:before="0" w:after="0" w:line="240" w:lineRule="auto"/>
+              <w:rPr>
+                <w:rFonts w:eastAsia="Times New Roman" w:cs="Times New Roman"/>
+                <w:color w:val="000000"/>
+                <w:sz w:val="22"/>
+                <w:szCs w:val="22"/>
+                <w:lang w:val="de-CH" w:eastAsia="de-CH"/>
+              </w:rPr>
+            </w:pPr>
+            <w:r>
+              <w:rPr>
+                <w:rFonts w:eastAsia="Times New Roman" w:cs="Times New Roman"/>
+                <w:color w:val="000000"/>
+                <w:sz w:val="22"/>
+                <w:szCs w:val="22"/>
+                <w:lang w:val="de-CH" w:eastAsia="de-CH"/>
+              </w:rPr>
+              <w:t>None</w:t>
+            </w:r>
+          </w:p>
+        </w:tc>
+      </w:tr>
+    </w:tbl>
     <w:p/>
     <w:p>
       <w:pPr>
         <w:pStyle w:val="Heading3"/>
       </w:pPr>
-      <w:bookmarkStart w:id="17" w:name="_Toc436840303"/>
-      <w:r>
-        <w:t>Task</w:t>
-      </w:r>
-      <w:bookmarkEnd w:id="17"/>
-    </w:p>
-    <w:p>
-      <w:r>
-        <w:t>A task represents a piece of work one has to accomplish, typically until a date specified. It can consist out of many other subtasks which, as a whole, represent specific work.</w:t>
-      </w:r>
-    </w:p>
-    <w:p>
-      <w:pPr>
-        <w:pStyle w:val="IntenseQuote"/>
-      </w:pPr>
-      <w:r>
-        <w:t xml:space="preserve">As an Example: </w:t>
-      </w:r>
-    </w:p>
-    <w:p>
-      <w:pPr>
-        <w:pStyle w:val="IntenseQuote"/>
-      </w:pPr>
-      <w:r>
-        <w:t>The task “Go Shopping” consists, of subtasks</w:t>
-      </w:r>
-      <w:r>
-        <w:br/>
-      </w:r>
-      <w:r>
-        <w:t xml:space="preserve">1. </w:t>
-      </w:r>
-      <w:r>
-        <w:t xml:space="preserve">“Get milk, honey and wheat” </w:t>
-      </w:r>
-      <w:r>
-        <w:br/>
-      </w:r>
-      <w:r>
-        <w:t xml:space="preserve">2. </w:t>
-      </w:r>
-      <w:r>
-        <w:t>“Fill-up Gas”</w:t>
-      </w:r>
-    </w:p>
-    <w:p>
-      <w:r>
-        <w:t xml:space="preserve">The task then is assigned to a project. In case a task contains subtasks, they automatically belong to the same project. </w:t>
-      </w:r>
-      <w:r>
-        <w:t xml:space="preserve">You can enrich the task with a description and estimate its </w:t>
-      </w:r>
-      <w:r>
-        <w:t xml:space="preserve">duration </w:t>
-      </w:r>
-      <w:r>
-        <w:t xml:space="preserve">and cost. </w:t>
-      </w:r>
-      <w:r>
-        <w:t>Additionally, you can specify alarms to be created if the due date is in danger. Once the alarm is raised, the owner can reassign the tasks to someone else or react on it by initiating a chat.</w:t>
-      </w:r>
-    </w:p>
-    <w:p>
-      <w:pPr>
-        <w:pStyle w:val="Heading4"/>
-      </w:pPr>
-      <w:r>
-        <w:t>Manually assigning a task</w:t>
-      </w:r>
-    </w:p>
-    <w:p>
-      <w:r>
-        <w:t>Once a task is created and assigned to a project you can delegate it to any member of the project group. Manually assigned tasks do not consider the hours a person has dedicated to the project. Hence you need to make sure the task is assigned to a person dedicating enough time to this project or have the person to dedicate more time.</w:t>
-      </w:r>
-    </w:p>
-    <w:p>
-      <w:pPr>
-        <w:pStyle w:val="Heading4"/>
-      </w:pPr>
-      <w:r>
-        <w:t>Poll assigning a task</w:t>
-      </w:r>
-    </w:p>
-    <w:p>
-      <w:r>
-        <w:t xml:space="preserve">You can assign a task through the result of a poll you created. </w:t>
-      </w:r>
-      <w:r>
-        <w:t>To do that</w:t>
-      </w:r>
-      <w:r>
-        <w:t xml:space="preserve"> you create a project </w:t>
-      </w:r>
-      <w:r>
-        <w:t xml:space="preserve">poll, through which </w:t>
-      </w:r>
-      <w:r>
-        <w:t>members vote for the person to complete the task. Remember, that this method of assigning a task does not consider the hours</w:t>
-      </w:r>
-      <w:r>
-        <w:t>,</w:t>
-      </w:r>
-      <w:r>
-        <w:t xml:space="preserve"> </w:t>
-      </w:r>
-      <w:r>
-        <w:t xml:space="preserve">the </w:t>
-      </w:r>
-      <w:r>
-        <w:t xml:space="preserve">person </w:t>
-      </w:r>
-      <w:r>
-        <w:t xml:space="preserve">that got assigned to the task, </w:t>
-      </w:r>
-      <w:r>
-        <w:t>has dedicated to this project.</w:t>
-      </w:r>
-    </w:p>
-    <w:p>
-      <w:pPr>
-        <w:pStyle w:val="Heading4"/>
-      </w:pPr>
-      <w:r>
-        <w:t>Auto assigning a task</w:t>
-      </w:r>
-    </w:p>
-    <w:p>
-      <w:r>
-        <w:t xml:space="preserve">When selecting to auto assign the task, the </w:t>
-      </w:r>
-      <w:r>
-        <w:t>due date and a priority</w:t>
-      </w:r>
-      <w:r>
-        <w:t xml:space="preserve"> define which person gets assigned to the task</w:t>
-      </w:r>
-      <w:r>
-        <w:t>. The priority is used to determine t</w:t>
-      </w:r>
-      <w:r>
-        <w:t>he importance compared to other tasks this person may has been assigned to</w:t>
-      </w:r>
-      <w:r>
-        <w:t xml:space="preserve">. </w:t>
-      </w:r>
-      <w:r>
-        <w:t>T</w:t>
-      </w:r>
-      <w:r>
-        <w:t>he system</w:t>
-      </w:r>
-      <w:r>
-        <w:t xml:space="preserve"> then</w:t>
-      </w:r>
-      <w:r>
-        <w:t xml:space="preserve"> tries to find a project member that contributes e</w:t>
-      </w:r>
-      <w:r>
-        <w:t>nough time towards this project and has enough</w:t>
-      </w:r>
-      <w:r>
-        <w:t xml:space="preserve"> </w:t>
-      </w:r>
-      <w:r>
-        <w:t>capacity to complete the task on time.</w:t>
-      </w:r>
-      <w:r>
-        <w:t xml:space="preserve"> In other words, if a task will take 5 hours to complete and has to be completed within 2 days, a project member contributing 1 hour a day will not be assigned to this task.</w:t>
-      </w:r>
-    </w:p>
-    <w:p>
-      <w:r>
-        <w:t xml:space="preserve">When completing the task, the person is requested to enter the time and money (if at any) spent on the task. The </w:t>
-      </w:r>
-      <w:r>
-        <w:t>project owner is then notified of the completion and the project balance is updated accordingly.</w:t>
-      </w:r>
-    </w:p>
-    <w:p>
-      <w:pPr>
-        <w:pStyle w:val="Heading4"/>
-      </w:pPr>
-      <w:r>
-        <w:t>Use Cases</w:t>
-      </w:r>
-    </w:p>
-    <w:p>
-      <w:r>
-        <w:t>The following Use Cases were identified:</w:t>
-      </w:r>
-    </w:p>
-    <w:p>
-      <w:r>
-        <w:br/>
-      </w:r>
-    </w:p>
-    <w:p>
-      <w:pPr>
-        <w:pStyle w:val="Heading3"/>
-      </w:pPr>
       <w:bookmarkStart w:id="18" w:name="_Toc436840304"/>
       <w:r>
-        <w:lastRenderedPageBreak/>
         <w:t>Poll</w:t>
       </w:r>
       <w:bookmarkEnd w:id="18"/>
@@ -9003,7 +9716,7 @@
                     </pic:cNvPicPr>
                   </pic:nvPicPr>
                   <pic:blipFill>
-                    <a:blip r:embed="rId16">
+                    <a:blip r:embed="rId17">
                       <a:extLst>
                         <a:ext uri="{28A0092B-C50C-407E-A947-70E740481C1C}">
                           <a14:useLocalDpi xmlns:a14="http://schemas.microsoft.com/office/drawing/2010/main" val="0"/>
@@ -9036,10 +9749,10 @@
       </w:r>
     </w:p>
     <w:sectPr>
-      <w:headerReference w:type="even" r:id="rId17"/>
-      <w:headerReference w:type="default" r:id="rId18"/>
-      <w:footerReference w:type="even" r:id="rId19"/>
-      <w:footerReference w:type="default" r:id="rId20"/>
+      <w:headerReference w:type="even" r:id="rId18"/>
+      <w:headerReference w:type="default" r:id="rId19"/>
+      <w:footerReference w:type="even" r:id="rId20"/>
+      <w:footerReference w:type="default" r:id="rId21"/>
       <w:pgSz w:w="12240" w:h="15840"/>
       <w:pgMar w:top="1440" w:right="1440" w:bottom="1440" w:left="1440" w:header="720" w:footer="720" w:gutter="0"/>
       <w:pgNumType w:start="0"/>
@@ -9221,7 +9934,7 @@
                                   <w:sz w:val="16"/>
                                   <w:szCs w:val="16"/>
                                 </w:rPr>
-                                <w:t>8</w:t>
+                                <w:t>10</w:t>
                               </w:r>
                               <w:r>
                                 <w:rPr>
@@ -9280,7 +9993,7 @@
                                   <w:sz w:val="16"/>
                                   <w:szCs w:val="16"/>
                                 </w:rPr>
-                                <w:t>11</w:t>
+                                <w:t>12</w:t>
                               </w:r>
                               <w:r>
                                 <w:rPr>
@@ -9511,7 +10224,7 @@
                             <w:sz w:val="16"/>
                             <w:szCs w:val="16"/>
                           </w:rPr>
-                          <w:t>8</w:t>
+                          <w:t>10</w:t>
                         </w:r>
                         <w:r>
                           <w:rPr>
@@ -9570,7 +10283,7 @@
                             <w:sz w:val="16"/>
                             <w:szCs w:val="16"/>
                           </w:rPr>
-                          <w:t>11</w:t>
+                          <w:t>12</w:t>
                         </w:r>
                         <w:r>
                           <w:rPr>
@@ -10277,7 +10990,7 @@
                               <w:sz w:val="16"/>
                               <w:szCs w:val="16"/>
                             </w:rPr>
-                            <w:t>11</w:t>
+                            <w:t>12</w:t>
                           </w:r>
                           <w:r>
                             <w:rPr>
@@ -10391,7 +11104,7 @@
                               <w:sz w:val="16"/>
                               <w:szCs w:val="16"/>
                             </w:rPr>
-                            <w:t>12/2/2015 3:33:00 PM</w:t>
+                            <w:t>12/2/2015 8:59:00 PM</w:t>
                           </w:r>
                           <w:r>
                             <w:rPr>
@@ -10581,7 +11294,7 @@
                         <w:sz w:val="16"/>
                         <w:szCs w:val="16"/>
                       </w:rPr>
-                      <w:t>11</w:t>
+                      <w:t>12</w:t>
                     </w:r>
                     <w:r>
                       <w:rPr>
@@ -10695,7 +11408,7 @@
                         <w:sz w:val="16"/>
                         <w:szCs w:val="16"/>
                       </w:rPr>
-                      <w:t>12/2/2015 3:33:00 PM</w:t>
+                      <w:t>12/2/2015 8:59:00 PM</w:t>
                     </w:r>
                     <w:r>
                       <w:rPr>
@@ -10943,7 +11656,7 @@
                               <w:szCs w:val="16"/>
                               <w:lang w:val="de-CH"/>
                             </w:rPr>
-                            <w:t>Interaction Components</w:t>
+                            <w:t>Backend Components</w:t>
                           </w:r>
                           <w:r>
                             <w:rPr>
@@ -11106,7 +11819,7 @@
                         <w:szCs w:val="16"/>
                         <w:lang w:val="de-CH"/>
                       </w:rPr>
-                      <w:t>Interaction Components</w:t>
+                      <w:t>Backend Components</w:t>
                     </w:r>
                     <w:r>
                       <w:rPr>
@@ -11197,7 +11910,7 @@
                               <w:noProof/>
                               <w:color w:val="FFFFFF" w:themeColor="background1"/>
                             </w:rPr>
-                            <w:t>8</w:t>
+                            <w:t>10</w:t>
                           </w:r>
                           <w:r>
                             <w:rPr>
@@ -11251,7 +11964,7 @@
                         <w:noProof/>
                         <w:color w:val="FFFFFF" w:themeColor="background1"/>
                       </w:rPr>
-                      <w:t>8</w:t>
+                      <w:t>10</w:t>
                     </w:r>
                     <w:r>
                       <w:rPr>
@@ -11567,7 +12280,7 @@
                               <w:sz w:val="16"/>
                               <w:szCs w:val="16"/>
                             </w:rPr>
-                            <w:t>Backend Components</w:t>
+                            <w:t>Interaction Components</w:t>
                           </w:r>
                           <w:r>
                             <w:rPr>
@@ -11830,7 +12543,7 @@
                         <w:sz w:val="16"/>
                         <w:szCs w:val="16"/>
                       </w:rPr>
-                      <w:t>Backend Components</w:t>
+                      <w:t>Interaction Components</w:t>
                     </w:r>
                     <w:r>
                       <w:rPr>
@@ -13062,7 +13775,6 @@
     <w:next w:val="Normal"/>
     <w:link w:val="Heading6Char"/>
     <w:uiPriority w:val="9"/>
-    <w:semiHidden/>
     <w:unhideWhenUsed/>
     <w:qFormat/>
     <w:rsid w:val="00FD5054"/>
@@ -13441,7 +14153,6 @@
     <w:basedOn w:val="DefaultParagraphFont"/>
     <w:link w:val="Heading6"/>
     <w:uiPriority w:val="9"/>
-    <w:semiHidden/>
     <w:rsid w:val="00FD5054"/>
     <w:rPr>
       <w:caps/>
@@ -13804,6 +14515,7 @@
   <w:rsids>
     <w:rsidRoot w:val="00B1029B"/>
     <w:rsid w:val="000A73B6"/>
+    <w:rsid w:val="001E7AE9"/>
     <w:rsid w:val="002E2D5F"/>
     <w:rsid w:val="002F20FC"/>
     <w:rsid w:val="0034315A"/>
@@ -14623,7 +15335,7 @@
 </file>
 
 <file path=customXml/itemProps2.xml><?xml version="1.0" encoding="utf-8"?>
-<ds:datastoreItem xmlns:ds="http://schemas.openxmlformats.org/officeDocument/2006/customXml" ds:itemID="{98894BC5-60F6-4883-81FB-62A9C87EDC9E}">
+<ds:datastoreItem xmlns:ds="http://schemas.openxmlformats.org/officeDocument/2006/customXml" ds:itemID="{6A71CCA4-C7A4-4DDA-8DB5-D5310DB5C865}">
   <ds:schemaRefs>
     <ds:schemaRef ds:uri="http://schemas.openxmlformats.org/officeDocument/2006/bibliography"/>
   </ds:schemaRefs>

</xml_diff>

<commit_message>
- Added poll use case - Added document template - Changed task use case
</commit_message>
<xml_diff>
--- a/PlexByte.App.MoCap.Docs/MoCap Documentation.docx
+++ b/PlexByte.App.MoCap.Docs/MoCap Documentation.docx
@@ -835,7 +835,7 @@
               <v:shape id="_x0000_i1025" type="#_x0000_t75" style="width:141.75pt;height:141.75pt" o:ole="">
                 <v:imagedata r:id="rId11" o:title=""/>
               </v:shape>
-              <o:OLEObject Type="Embed" ProgID="PBrush" ShapeID="_x0000_i1025" DrawAspect="Content" ObjectID="_1510603768" r:id="rId12"/>
+              <o:OLEObject Type="Embed" ProgID="PBrush" ShapeID="_x0000_i1025" DrawAspect="Content" ObjectID="_1510664024" r:id="rId12"/>
             </w:object>
           </w:r>
           <w:r>
@@ -3338,10 +3338,10 @@
     <w:p>
       <w:r>
         <w:object w:dxaOrig="15151" w:dyaOrig="6841">
-          <v:shape id="_x0000_i1026" type="#_x0000_t75" style="width:467.4pt;height:211.05pt" o:ole="">
+          <v:shape id="_x0000_i1026" type="#_x0000_t75" style="width:467.5pt;height:211pt" o:ole="">
             <v:imagedata r:id="rId13" o:title=""/>
           </v:shape>
-          <o:OLEObject Type="Embed" ProgID="Visio.Drawing.15" ShapeID="_x0000_i1026" DrawAspect="Content" ObjectID="_1510603769" r:id="rId14"/>
+          <o:OLEObject Type="Embed" ProgID="Visio.Drawing.15" ShapeID="_x0000_i1026" DrawAspect="Content" ObjectID="_1510664025" r:id="rId14"/>
         </w:object>
       </w:r>
     </w:p>
@@ -8500,9 +8500,9 @@
         </w:rPr>
         <w:drawing>
           <wp:inline distT="0" distB="0" distL="0" distR="0">
-            <wp:extent cx="5943600" cy="3687458"/>
-            <wp:effectExtent l="0" t="0" r="0" b="8255"/>
-            <wp:docPr id="2" name="Picture 2"/>
+            <wp:extent cx="5943600" cy="3181082"/>
+            <wp:effectExtent l="0" t="0" r="0" b="635"/>
+            <wp:docPr id="4" name="Picture 4"/>
             <wp:cNvGraphicFramePr>
               <a:graphicFrameLocks xmlns:a="http://schemas.openxmlformats.org/drawingml/2006/main" noChangeAspect="1"/>
             </wp:cNvGraphicFramePr>
@@ -8510,7 +8510,7 @@
               <a:graphicData uri="http://schemas.openxmlformats.org/drawingml/2006/picture">
                 <pic:pic xmlns:pic="http://schemas.openxmlformats.org/drawingml/2006/picture">
                   <pic:nvPicPr>
-                    <pic:cNvPr id="0" name="Picture 3"/>
+                    <pic:cNvPr id="0" name="Picture 4"/>
                     <pic:cNvPicPr>
                       <a:picLocks noChangeAspect="1" noChangeArrowheads="1"/>
                     </pic:cNvPicPr>
@@ -8531,7 +8531,7 @@
                   <pic:spPr bwMode="auto">
                     <a:xfrm>
                       <a:off x="0" y="0"/>
-                      <a:ext cx="5943600" cy="3687458"/>
+                      <a:ext cx="5943600" cy="3181082"/>
                     </a:xfrm>
                     <a:prstGeom prst="rect">
                       <a:avLst/>
@@ -8553,24 +8553,17 @@
         <w:pStyle w:val="Heading5"/>
       </w:pPr>
       <w:r>
-        <w:t>Description</w:t>
+        <w:t xml:space="preserve">- </w:t>
+      </w:r>
+      <w:r>
+        <w:t>Create</w:t>
       </w:r>
     </w:p>
-    <w:p>
-      <w:pPr>
-        <w:pStyle w:val="Heading6"/>
-        <w:ind w:left="720"/>
-      </w:pPr>
-      <w:r>
-        <w:t>Create</w:t>
-      </w:r>
-      <w:bookmarkStart w:id="17" w:name="_GoBack"/>
-      <w:bookmarkEnd w:id="17"/>
-    </w:p>
+    <w:p/>
     <w:tbl>
       <w:tblPr>
-        <w:tblW w:w="8800" w:type="dxa"/>
-        <w:tblInd w:w="720" w:type="dxa"/>
+        <w:tblW w:w="7960" w:type="dxa"/>
+        <w:tblInd w:w="-10" w:type="dxa"/>
         <w:tblCellMar>
           <w:left w:w="70" w:type="dxa"/>
           <w:right w:w="70" w:type="dxa"/>
@@ -8578,16 +8571,16 @@
         <w:tblLook w:val="04A0" w:firstRow="1" w:lastRow="0" w:firstColumn="1" w:lastColumn="0" w:noHBand="0" w:noVBand="1"/>
       </w:tblPr>
       <w:tblGrid>
-        <w:gridCol w:w="1720"/>
-        <w:gridCol w:w="7080"/>
+        <w:gridCol w:w="1820"/>
+        <w:gridCol w:w="6140"/>
       </w:tblGrid>
       <w:tr>
         <w:trPr>
-          <w:trHeight w:val="300"/>
+          <w:trHeight w:val="225"/>
         </w:trPr>
         <w:tc>
           <w:tcPr>
-            <w:tcW w:w="1720" w:type="dxa"/>
+            <w:tcW w:w="1820" w:type="dxa"/>
             <w:tcBorders>
               <w:top w:val="single" w:sz="8" w:space="0" w:color="auto"/>
               <w:left w:val="single" w:sz="8" w:space="0" w:color="auto"/>
@@ -8602,23 +8595,23 @@
             <w:pPr>
               <w:spacing w:before="0" w:after="0" w:line="240" w:lineRule="auto"/>
               <w:rPr>
-                <w:rFonts w:eastAsia="Times New Roman" w:cs="Times New Roman"/>
+                <w:rFonts w:ascii="Corbel" w:eastAsia="Times New Roman" w:hAnsi="Corbel" w:cs="Times New Roman"/>
                 <w:b/>
                 <w:bCs/>
                 <w:color w:val="000000"/>
-                <w:sz w:val="22"/>
-                <w:szCs w:val="22"/>
+                <w:sz w:val="16"/>
+                <w:szCs w:val="16"/>
                 <w:lang w:val="de-CH" w:eastAsia="de-CH"/>
               </w:rPr>
             </w:pPr>
             <w:r>
               <w:rPr>
-                <w:rFonts w:eastAsia="Times New Roman" w:cs="Times New Roman"/>
+                <w:rFonts w:ascii="Corbel" w:eastAsia="Times New Roman" w:hAnsi="Corbel" w:cs="Times New Roman"/>
                 <w:b/>
                 <w:bCs/>
                 <w:color w:val="000000"/>
-                <w:sz w:val="22"/>
-                <w:szCs w:val="22"/>
+                <w:sz w:val="16"/>
+                <w:szCs w:val="16"/>
                 <w:lang w:val="de-CH" w:eastAsia="de-CH"/>
               </w:rPr>
               <w:t>Use Case Id:</w:t>
@@ -8627,7 +8620,7 @@
         </w:tc>
         <w:tc>
           <w:tcPr>
-            <w:tcW w:w="7080" w:type="dxa"/>
+            <w:tcW w:w="6140" w:type="dxa"/>
             <w:tcBorders>
               <w:top w:val="single" w:sz="8" w:space="0" w:color="auto"/>
               <w:left w:val="nil"/>
@@ -8643,19 +8636,19 @@
             <w:pPr>
               <w:spacing w:before="0" w:after="0" w:line="240" w:lineRule="auto"/>
               <w:rPr>
-                <w:rFonts w:eastAsia="Times New Roman" w:cs="Times New Roman"/>
-                <w:color w:val="000000"/>
-                <w:sz w:val="22"/>
-                <w:szCs w:val="22"/>
+                <w:rFonts w:ascii="Calibri" w:eastAsia="Times New Roman" w:hAnsi="Calibri" w:cs="Times New Roman"/>
+                <w:color w:val="000000"/>
+                <w:sz w:val="16"/>
+                <w:szCs w:val="16"/>
                 <w:lang w:val="de-CH" w:eastAsia="de-CH"/>
               </w:rPr>
             </w:pPr>
             <w:r>
               <w:rPr>
-                <w:rFonts w:eastAsia="Times New Roman" w:cs="Times New Roman"/>
-                <w:color w:val="000000"/>
-                <w:sz w:val="22"/>
-                <w:szCs w:val="22"/>
+                <w:rFonts w:ascii="Calibri" w:eastAsia="Times New Roman" w:hAnsi="Calibri" w:cs="Times New Roman"/>
+                <w:color w:val="000000"/>
+                <w:sz w:val="16"/>
+                <w:szCs w:val="16"/>
                 <w:lang w:val="de-CH" w:eastAsia="de-CH"/>
               </w:rPr>
               <w:t>1</w:t>
@@ -8665,11 +8658,11 @@
       </w:tr>
       <w:tr>
         <w:trPr>
-          <w:trHeight w:val="300"/>
+          <w:trHeight w:val="225"/>
         </w:trPr>
         <w:tc>
           <w:tcPr>
-            <w:tcW w:w="1720" w:type="dxa"/>
+            <w:tcW w:w="1820" w:type="dxa"/>
             <w:tcBorders>
               <w:top w:val="nil"/>
               <w:left w:val="single" w:sz="8" w:space="0" w:color="auto"/>
@@ -8684,23 +8677,23 @@
             <w:pPr>
               <w:spacing w:before="0" w:after="0" w:line="240" w:lineRule="auto"/>
               <w:rPr>
-                <w:rFonts w:eastAsia="Times New Roman" w:cs="Times New Roman"/>
+                <w:rFonts w:ascii="Corbel" w:eastAsia="Times New Roman" w:hAnsi="Corbel" w:cs="Times New Roman"/>
                 <w:b/>
                 <w:bCs/>
                 <w:color w:val="000000"/>
-                <w:sz w:val="22"/>
-                <w:szCs w:val="22"/>
+                <w:sz w:val="16"/>
+                <w:szCs w:val="16"/>
                 <w:lang w:val="de-CH" w:eastAsia="de-CH"/>
               </w:rPr>
             </w:pPr>
             <w:r>
               <w:rPr>
-                <w:rFonts w:eastAsia="Times New Roman" w:cs="Times New Roman"/>
+                <w:rFonts w:ascii="Corbel" w:eastAsia="Times New Roman" w:hAnsi="Corbel" w:cs="Times New Roman"/>
                 <w:b/>
                 <w:bCs/>
                 <w:color w:val="000000"/>
-                <w:sz w:val="22"/>
-                <w:szCs w:val="22"/>
+                <w:sz w:val="16"/>
+                <w:szCs w:val="16"/>
                 <w:lang w:val="de-CH" w:eastAsia="de-CH"/>
               </w:rPr>
               <w:t>Use Case Name:</w:t>
@@ -8709,7 +8702,7 @@
         </w:tc>
         <w:tc>
           <w:tcPr>
-            <w:tcW w:w="7080" w:type="dxa"/>
+            <w:tcW w:w="6140" w:type="dxa"/>
             <w:tcBorders>
               <w:top w:val="nil"/>
               <w:left w:val="nil"/>
@@ -8725,19 +8718,19 @@
             <w:pPr>
               <w:spacing w:before="0" w:after="0" w:line="240" w:lineRule="auto"/>
               <w:rPr>
-                <w:rFonts w:eastAsia="Times New Roman" w:cs="Times New Roman"/>
-                <w:color w:val="000000"/>
-                <w:sz w:val="22"/>
-                <w:szCs w:val="22"/>
+                <w:rFonts w:ascii="Calibri" w:eastAsia="Times New Roman" w:hAnsi="Calibri" w:cs="Times New Roman"/>
+                <w:color w:val="000000"/>
+                <w:sz w:val="16"/>
+                <w:szCs w:val="16"/>
                 <w:lang w:val="de-CH" w:eastAsia="de-CH"/>
               </w:rPr>
             </w:pPr>
             <w:r>
               <w:rPr>
-                <w:rFonts w:eastAsia="Times New Roman" w:cs="Times New Roman"/>
-                <w:color w:val="000000"/>
-                <w:sz w:val="22"/>
-                <w:szCs w:val="22"/>
+                <w:rFonts w:ascii="Calibri" w:eastAsia="Times New Roman" w:hAnsi="Calibri" w:cs="Times New Roman"/>
+                <w:color w:val="000000"/>
+                <w:sz w:val="16"/>
+                <w:szCs w:val="16"/>
                 <w:lang w:val="de-CH" w:eastAsia="de-CH"/>
               </w:rPr>
               <w:t>Create</w:t>
@@ -8747,11 +8740,11 @@
       </w:tr>
       <w:tr>
         <w:trPr>
-          <w:trHeight w:val="300"/>
+          <w:trHeight w:val="225"/>
         </w:trPr>
         <w:tc>
           <w:tcPr>
-            <w:tcW w:w="1720" w:type="dxa"/>
+            <w:tcW w:w="1820" w:type="dxa"/>
             <w:tcBorders>
               <w:top w:val="nil"/>
               <w:left w:val="single" w:sz="8" w:space="0" w:color="auto"/>
@@ -8766,23 +8759,23 @@
             <w:pPr>
               <w:spacing w:before="0" w:after="0" w:line="240" w:lineRule="auto"/>
               <w:rPr>
-                <w:rFonts w:eastAsia="Times New Roman" w:cs="Times New Roman"/>
+                <w:rFonts w:ascii="Corbel" w:eastAsia="Times New Roman" w:hAnsi="Corbel" w:cs="Times New Roman"/>
                 <w:b/>
                 <w:bCs/>
                 <w:color w:val="000000"/>
-                <w:sz w:val="22"/>
-                <w:szCs w:val="22"/>
+                <w:sz w:val="16"/>
+                <w:szCs w:val="16"/>
                 <w:lang w:val="de-CH" w:eastAsia="de-CH"/>
               </w:rPr>
             </w:pPr>
             <w:r>
               <w:rPr>
-                <w:rFonts w:eastAsia="Times New Roman" w:cs="Times New Roman"/>
+                <w:rFonts w:ascii="Corbel" w:eastAsia="Times New Roman" w:hAnsi="Corbel" w:cs="Times New Roman"/>
                 <w:b/>
                 <w:bCs/>
                 <w:color w:val="000000"/>
-                <w:sz w:val="22"/>
-                <w:szCs w:val="22"/>
+                <w:sz w:val="16"/>
+                <w:szCs w:val="16"/>
                 <w:lang w:val="de-CH" w:eastAsia="de-CH"/>
               </w:rPr>
               <w:t>Actors:</w:t>
@@ -8791,7 +8784,7 @@
         </w:tc>
         <w:tc>
           <w:tcPr>
-            <w:tcW w:w="7080" w:type="dxa"/>
+            <w:tcW w:w="6140" w:type="dxa"/>
             <w:tcBorders>
               <w:top w:val="nil"/>
               <w:left w:val="nil"/>
@@ -8807,19 +8800,19 @@
             <w:pPr>
               <w:spacing w:before="0" w:after="0" w:line="240" w:lineRule="auto"/>
               <w:rPr>
-                <w:rFonts w:eastAsia="Times New Roman" w:cs="Times New Roman"/>
-                <w:color w:val="000000"/>
-                <w:sz w:val="22"/>
-                <w:szCs w:val="22"/>
+                <w:rFonts w:ascii="Calibri" w:eastAsia="Times New Roman" w:hAnsi="Calibri" w:cs="Times New Roman"/>
+                <w:color w:val="000000"/>
+                <w:sz w:val="16"/>
+                <w:szCs w:val="16"/>
                 <w:lang w:val="de-CH" w:eastAsia="de-CH"/>
               </w:rPr>
             </w:pPr>
             <w:r>
               <w:rPr>
-                <w:rFonts w:eastAsia="Times New Roman" w:cs="Times New Roman"/>
-                <w:color w:val="000000"/>
-                <w:sz w:val="22"/>
-                <w:szCs w:val="22"/>
+                <w:rFonts w:ascii="Calibri" w:eastAsia="Times New Roman" w:hAnsi="Calibri" w:cs="Times New Roman"/>
+                <w:color w:val="000000"/>
+                <w:sz w:val="16"/>
+                <w:szCs w:val="16"/>
                 <w:lang w:val="de-CH" w:eastAsia="de-CH"/>
               </w:rPr>
               <w:t>User</w:t>
@@ -8829,11 +8822,11 @@
       </w:tr>
       <w:tr>
         <w:trPr>
-          <w:trHeight w:val="300"/>
+          <w:trHeight w:val="225"/>
         </w:trPr>
         <w:tc>
           <w:tcPr>
-            <w:tcW w:w="1720" w:type="dxa"/>
+            <w:tcW w:w="1820" w:type="dxa"/>
             <w:tcBorders>
               <w:top w:val="nil"/>
               <w:left w:val="single" w:sz="8" w:space="0" w:color="auto"/>
@@ -8848,23 +8841,23 @@
             <w:pPr>
               <w:spacing w:before="0" w:after="0" w:line="240" w:lineRule="auto"/>
               <w:rPr>
-                <w:rFonts w:eastAsia="Times New Roman" w:cs="Times New Roman"/>
+                <w:rFonts w:ascii="Corbel" w:eastAsia="Times New Roman" w:hAnsi="Corbel" w:cs="Times New Roman"/>
                 <w:b/>
                 <w:bCs/>
                 <w:color w:val="000000"/>
-                <w:sz w:val="22"/>
-                <w:szCs w:val="22"/>
+                <w:sz w:val="16"/>
+                <w:szCs w:val="16"/>
                 <w:lang w:val="de-CH" w:eastAsia="de-CH"/>
               </w:rPr>
             </w:pPr>
             <w:r>
               <w:rPr>
-                <w:rFonts w:eastAsia="Times New Roman" w:cs="Times New Roman"/>
+                <w:rFonts w:ascii="Corbel" w:eastAsia="Times New Roman" w:hAnsi="Corbel" w:cs="Times New Roman"/>
                 <w:b/>
                 <w:bCs/>
                 <w:color w:val="000000"/>
-                <w:sz w:val="22"/>
-                <w:szCs w:val="22"/>
+                <w:sz w:val="16"/>
+                <w:szCs w:val="16"/>
                 <w:lang w:val="de-CH" w:eastAsia="de-CH"/>
               </w:rPr>
               <w:t>Description:</w:t>
@@ -8873,7 +8866,7 @@
         </w:tc>
         <w:tc>
           <w:tcPr>
-            <w:tcW w:w="7080" w:type="dxa"/>
+            <w:tcW w:w="6140" w:type="dxa"/>
             <w:tcBorders>
               <w:top w:val="nil"/>
               <w:left w:val="nil"/>
@@ -8889,33 +8882,33 @@
             <w:pPr>
               <w:spacing w:before="0" w:after="0" w:line="240" w:lineRule="auto"/>
               <w:rPr>
-                <w:rFonts w:eastAsia="Times New Roman" w:cs="Times New Roman"/>
-                <w:color w:val="000000"/>
-                <w:sz w:val="22"/>
-                <w:szCs w:val="22"/>
-                <w:lang w:val="de-CH" w:eastAsia="de-CH"/>
+                <w:rFonts w:ascii="Calibri" w:eastAsia="Times New Roman" w:hAnsi="Calibri" w:cs="Times New Roman"/>
+                <w:color w:val="000000"/>
+                <w:sz w:val="16"/>
+                <w:szCs w:val="16"/>
+                <w:lang w:eastAsia="de-CH"/>
               </w:rPr>
             </w:pPr>
             <w:r>
               <w:rPr>
-                <w:rFonts w:eastAsia="Times New Roman" w:cs="Times New Roman"/>
-                <w:color w:val="000000"/>
-                <w:sz w:val="22"/>
-                <w:szCs w:val="22"/>
-                <w:lang w:val="de-CH" w:eastAsia="de-CH"/>
-              </w:rPr>
-              <w:t>Create a new task</w:t>
+                <w:rFonts w:ascii="Calibri" w:eastAsia="Times New Roman" w:hAnsi="Calibri" w:cs="Times New Roman"/>
+                <w:color w:val="000000"/>
+                <w:sz w:val="16"/>
+                <w:szCs w:val="16"/>
+                <w:lang w:eastAsia="de-CH"/>
+              </w:rPr>
+              <w:t>The user creates a new tasl</w:t>
             </w:r>
           </w:p>
         </w:tc>
       </w:tr>
       <w:tr>
         <w:trPr>
-          <w:trHeight w:val="600"/>
+          <w:trHeight w:val="450"/>
         </w:trPr>
         <w:tc>
           <w:tcPr>
-            <w:tcW w:w="1720" w:type="dxa"/>
+            <w:tcW w:w="1820" w:type="dxa"/>
             <w:tcBorders>
               <w:top w:val="nil"/>
               <w:left w:val="single" w:sz="8" w:space="0" w:color="auto"/>
@@ -8930,23 +8923,23 @@
             <w:pPr>
               <w:spacing w:before="0" w:after="0" w:line="240" w:lineRule="auto"/>
               <w:rPr>
-                <w:rFonts w:eastAsia="Times New Roman" w:cs="Times New Roman"/>
+                <w:rFonts w:ascii="Corbel" w:eastAsia="Times New Roman" w:hAnsi="Corbel" w:cs="Times New Roman"/>
                 <w:b/>
                 <w:bCs/>
                 <w:color w:val="000000"/>
-                <w:sz w:val="22"/>
-                <w:szCs w:val="22"/>
+                <w:sz w:val="16"/>
+                <w:szCs w:val="16"/>
                 <w:lang w:val="de-CH" w:eastAsia="de-CH"/>
               </w:rPr>
             </w:pPr>
             <w:r>
               <w:rPr>
-                <w:rFonts w:eastAsia="Times New Roman" w:cs="Times New Roman"/>
+                <w:rFonts w:ascii="Corbel" w:eastAsia="Times New Roman" w:hAnsi="Corbel" w:cs="Times New Roman"/>
                 <w:b/>
                 <w:bCs/>
                 <w:color w:val="000000"/>
-                <w:sz w:val="22"/>
-                <w:szCs w:val="22"/>
+                <w:sz w:val="16"/>
+                <w:szCs w:val="16"/>
                 <w:lang w:val="de-CH" w:eastAsia="de-CH"/>
               </w:rPr>
               <w:t>Preconditions:</w:t>
@@ -8955,7 +8948,7 @@
         </w:tc>
         <w:tc>
           <w:tcPr>
-            <w:tcW w:w="7080" w:type="dxa"/>
+            <w:tcW w:w="6140" w:type="dxa"/>
             <w:tcBorders>
               <w:top w:val="nil"/>
               <w:left w:val="nil"/>
@@ -8970,29 +8963,29 @@
             <w:pPr>
               <w:spacing w:before="0" w:after="0" w:line="240" w:lineRule="auto"/>
               <w:rPr>
-                <w:rFonts w:eastAsia="Times New Roman" w:cs="Times New Roman"/>
-                <w:color w:val="000000"/>
-                <w:sz w:val="22"/>
-                <w:szCs w:val="22"/>
+                <w:rFonts w:ascii="Calibri" w:eastAsia="Times New Roman" w:hAnsi="Calibri" w:cs="Times New Roman"/>
+                <w:color w:val="000000"/>
+                <w:sz w:val="16"/>
+                <w:szCs w:val="16"/>
                 <w:lang w:eastAsia="de-CH"/>
               </w:rPr>
             </w:pPr>
             <w:r>
               <w:rPr>
-                <w:rFonts w:eastAsia="Times New Roman" w:cs="Times New Roman"/>
-                <w:color w:val="000000"/>
-                <w:sz w:val="22"/>
-                <w:szCs w:val="22"/>
+                <w:rFonts w:ascii="Calibri" w:eastAsia="Times New Roman" w:hAnsi="Calibri" w:cs="Times New Roman"/>
+                <w:color w:val="000000"/>
+                <w:sz w:val="16"/>
+                <w:szCs w:val="16"/>
                 <w:lang w:eastAsia="de-CH"/>
               </w:rPr>
               <w:t>1. User is logged in</w:t>
             </w:r>
             <w:r>
               <w:rPr>
-                <w:rFonts w:eastAsia="Times New Roman" w:cs="Times New Roman"/>
-                <w:color w:val="000000"/>
-                <w:sz w:val="22"/>
-                <w:szCs w:val="22"/>
+                <w:rFonts w:ascii="Calibri" w:eastAsia="Times New Roman" w:hAnsi="Calibri" w:cs="Times New Roman"/>
+                <w:color w:val="000000"/>
+                <w:sz w:val="16"/>
+                <w:szCs w:val="16"/>
                 <w:lang w:eastAsia="de-CH"/>
               </w:rPr>
               <w:br/>
@@ -9003,11 +8996,11 @@
       </w:tr>
       <w:tr>
         <w:trPr>
-          <w:trHeight w:val="3000"/>
+          <w:trHeight w:val="2250"/>
         </w:trPr>
         <w:tc>
           <w:tcPr>
-            <w:tcW w:w="1720" w:type="dxa"/>
+            <w:tcW w:w="1820" w:type="dxa"/>
             <w:tcBorders>
               <w:top w:val="nil"/>
               <w:left w:val="single" w:sz="8" w:space="0" w:color="auto"/>
@@ -9022,23 +9015,23 @@
             <w:pPr>
               <w:spacing w:before="0" w:after="0" w:line="240" w:lineRule="auto"/>
               <w:rPr>
-                <w:rFonts w:eastAsia="Times New Roman" w:cs="Times New Roman"/>
+                <w:rFonts w:ascii="Corbel" w:eastAsia="Times New Roman" w:hAnsi="Corbel" w:cs="Times New Roman"/>
                 <w:b/>
                 <w:bCs/>
                 <w:color w:val="000000"/>
-                <w:sz w:val="22"/>
-                <w:szCs w:val="22"/>
+                <w:sz w:val="16"/>
+                <w:szCs w:val="16"/>
                 <w:lang w:val="de-CH" w:eastAsia="de-CH"/>
               </w:rPr>
             </w:pPr>
             <w:r>
               <w:rPr>
-                <w:rFonts w:eastAsia="Times New Roman" w:cs="Times New Roman"/>
+                <w:rFonts w:ascii="Corbel" w:eastAsia="Times New Roman" w:hAnsi="Corbel" w:cs="Times New Roman"/>
                 <w:b/>
                 <w:bCs/>
                 <w:color w:val="000000"/>
-                <w:sz w:val="22"/>
-                <w:szCs w:val="22"/>
+                <w:sz w:val="16"/>
+                <w:szCs w:val="16"/>
                 <w:lang w:val="de-CH" w:eastAsia="de-CH"/>
               </w:rPr>
               <w:t>Normal Flow:</w:t>
@@ -9047,7 +9040,7 @@
         </w:tc>
         <w:tc>
           <w:tcPr>
-            <w:tcW w:w="7080" w:type="dxa"/>
+            <w:tcW w:w="6140" w:type="dxa"/>
             <w:tcBorders>
               <w:top w:val="nil"/>
               <w:left w:val="nil"/>
@@ -9062,29 +9055,29 @@
             <w:pPr>
               <w:spacing w:before="0" w:after="0" w:line="240" w:lineRule="auto"/>
               <w:rPr>
-                <w:rFonts w:eastAsia="Times New Roman" w:cs="Times New Roman"/>
-                <w:color w:val="000000"/>
-                <w:sz w:val="22"/>
-                <w:szCs w:val="22"/>
+                <w:rFonts w:ascii="Calibri" w:eastAsia="Times New Roman" w:hAnsi="Calibri" w:cs="Times New Roman"/>
+                <w:color w:val="000000"/>
+                <w:sz w:val="16"/>
+                <w:szCs w:val="16"/>
                 <w:lang w:val="de-CH" w:eastAsia="de-CH"/>
               </w:rPr>
             </w:pPr>
             <w:r>
               <w:rPr>
-                <w:rFonts w:eastAsia="Times New Roman" w:cs="Times New Roman"/>
-                <w:color w:val="000000"/>
-                <w:sz w:val="22"/>
-                <w:szCs w:val="22"/>
+                <w:rFonts w:ascii="Calibri" w:eastAsia="Times New Roman" w:hAnsi="Calibri" w:cs="Times New Roman"/>
+                <w:color w:val="000000"/>
+                <w:sz w:val="16"/>
+                <w:szCs w:val="16"/>
                 <w:lang w:eastAsia="de-CH"/>
               </w:rPr>
               <w:t>1. User clicks "New Task" button</w:t>
             </w:r>
             <w:r>
               <w:rPr>
-                <w:rFonts w:eastAsia="Times New Roman" w:cs="Times New Roman"/>
-                <w:color w:val="000000"/>
-                <w:sz w:val="22"/>
-                <w:szCs w:val="22"/>
+                <w:rFonts w:ascii="Calibri" w:eastAsia="Times New Roman" w:hAnsi="Calibri" w:cs="Times New Roman"/>
+                <w:color w:val="000000"/>
+                <w:sz w:val="16"/>
+                <w:szCs w:val="16"/>
                 <w:lang w:eastAsia="de-CH"/>
               </w:rPr>
               <w:br/>
@@ -9092,10 +9085,10 @@
             </w:r>
             <w:r>
               <w:rPr>
-                <w:rFonts w:eastAsia="Times New Roman" w:cs="Times New Roman"/>
-                <w:color w:val="000000"/>
-                <w:sz w:val="22"/>
-                <w:szCs w:val="22"/>
+                <w:rFonts w:ascii="Calibri" w:eastAsia="Times New Roman" w:hAnsi="Calibri" w:cs="Times New Roman"/>
+                <w:color w:val="000000"/>
+                <w:sz w:val="16"/>
+                <w:szCs w:val="16"/>
                 <w:lang w:eastAsia="de-CH"/>
               </w:rPr>
               <w:br/>
@@ -9103,10 +9096,10 @@
             </w:r>
             <w:r>
               <w:rPr>
-                <w:rFonts w:eastAsia="Times New Roman" w:cs="Times New Roman"/>
-                <w:color w:val="000000"/>
-                <w:sz w:val="22"/>
-                <w:szCs w:val="22"/>
+                <w:rFonts w:ascii="Calibri" w:eastAsia="Times New Roman" w:hAnsi="Calibri" w:cs="Times New Roman"/>
+                <w:color w:val="000000"/>
+                <w:sz w:val="16"/>
+                <w:szCs w:val="16"/>
                 <w:lang w:eastAsia="de-CH"/>
               </w:rPr>
               <w:br/>
@@ -9114,10 +9107,10 @@
             </w:r>
             <w:r>
               <w:rPr>
-                <w:rFonts w:eastAsia="Times New Roman" w:cs="Times New Roman"/>
-                <w:color w:val="000000"/>
-                <w:sz w:val="22"/>
-                <w:szCs w:val="22"/>
+                <w:rFonts w:ascii="Calibri" w:eastAsia="Times New Roman" w:hAnsi="Calibri" w:cs="Times New Roman"/>
+                <w:color w:val="000000"/>
+                <w:sz w:val="16"/>
+                <w:szCs w:val="16"/>
                 <w:lang w:eastAsia="de-CH"/>
               </w:rPr>
               <w:br/>
@@ -9125,10 +9118,10 @@
             </w:r>
             <w:r>
               <w:rPr>
-                <w:rFonts w:eastAsia="Times New Roman" w:cs="Times New Roman"/>
-                <w:color w:val="000000"/>
-                <w:sz w:val="22"/>
-                <w:szCs w:val="22"/>
+                <w:rFonts w:ascii="Calibri" w:eastAsia="Times New Roman" w:hAnsi="Calibri" w:cs="Times New Roman"/>
+                <w:color w:val="000000"/>
+                <w:sz w:val="16"/>
+                <w:szCs w:val="16"/>
                 <w:lang w:eastAsia="de-CH"/>
               </w:rPr>
               <w:br/>
@@ -9136,10 +9129,10 @@
             </w:r>
             <w:r>
               <w:rPr>
-                <w:rFonts w:eastAsia="Times New Roman" w:cs="Times New Roman"/>
-                <w:color w:val="000000"/>
-                <w:sz w:val="22"/>
-                <w:szCs w:val="22"/>
+                <w:rFonts w:ascii="Calibri" w:eastAsia="Times New Roman" w:hAnsi="Calibri" w:cs="Times New Roman"/>
+                <w:color w:val="000000"/>
+                <w:sz w:val="16"/>
+                <w:szCs w:val="16"/>
                 <w:lang w:eastAsia="de-CH"/>
               </w:rPr>
               <w:br/>
@@ -9147,10 +9140,10 @@
             </w:r>
             <w:r>
               <w:rPr>
-                <w:rFonts w:eastAsia="Times New Roman" w:cs="Times New Roman"/>
-                <w:color w:val="000000"/>
-                <w:sz w:val="22"/>
-                <w:szCs w:val="22"/>
+                <w:rFonts w:ascii="Calibri" w:eastAsia="Times New Roman" w:hAnsi="Calibri" w:cs="Times New Roman"/>
+                <w:color w:val="000000"/>
+                <w:sz w:val="16"/>
+                <w:szCs w:val="16"/>
                 <w:lang w:eastAsia="de-CH"/>
               </w:rPr>
               <w:br/>
@@ -9158,10 +9151,10 @@
             </w:r>
             <w:r>
               <w:rPr>
-                <w:rFonts w:eastAsia="Times New Roman" w:cs="Times New Roman"/>
-                <w:color w:val="000000"/>
-                <w:sz w:val="22"/>
-                <w:szCs w:val="22"/>
+                <w:rFonts w:ascii="Calibri" w:eastAsia="Times New Roman" w:hAnsi="Calibri" w:cs="Times New Roman"/>
+                <w:color w:val="000000"/>
+                <w:sz w:val="16"/>
+                <w:szCs w:val="16"/>
                 <w:lang w:eastAsia="de-CH"/>
               </w:rPr>
               <w:br/>
@@ -9169,10 +9162,10 @@
             </w:r>
             <w:r>
               <w:rPr>
-                <w:rFonts w:eastAsia="Times New Roman" w:cs="Times New Roman"/>
-                <w:color w:val="000000"/>
-                <w:sz w:val="22"/>
-                <w:szCs w:val="22"/>
+                <w:rFonts w:ascii="Calibri" w:eastAsia="Times New Roman" w:hAnsi="Calibri" w:cs="Times New Roman"/>
+                <w:color w:val="000000"/>
+                <w:sz w:val="16"/>
+                <w:szCs w:val="16"/>
                 <w:lang w:eastAsia="de-CH"/>
               </w:rPr>
               <w:br/>
@@ -9180,10 +9173,10 @@
             </w:r>
             <w:r>
               <w:rPr>
-                <w:rFonts w:eastAsia="Times New Roman" w:cs="Times New Roman"/>
-                <w:color w:val="000000"/>
-                <w:sz w:val="22"/>
-                <w:szCs w:val="22"/>
+                <w:rFonts w:ascii="Calibri" w:eastAsia="Times New Roman" w:hAnsi="Calibri" w:cs="Times New Roman"/>
+                <w:color w:val="000000"/>
+                <w:sz w:val="16"/>
+                <w:szCs w:val="16"/>
                 <w:lang w:val="de-CH" w:eastAsia="de-CH"/>
               </w:rPr>
               <w:t>User clicks "Save" button</w:t>
@@ -9193,11 +9186,11 @@
       </w:tr>
       <w:tr>
         <w:trPr>
-          <w:trHeight w:val="1800"/>
+          <w:trHeight w:val="1350"/>
         </w:trPr>
         <w:tc>
           <w:tcPr>
-            <w:tcW w:w="1720" w:type="dxa"/>
+            <w:tcW w:w="1820" w:type="dxa"/>
             <w:tcBorders>
               <w:top w:val="nil"/>
               <w:left w:val="single" w:sz="8" w:space="0" w:color="auto"/>
@@ -9212,33 +9205,32 @@
             <w:pPr>
               <w:spacing w:before="0" w:after="0" w:line="240" w:lineRule="auto"/>
               <w:rPr>
-                <w:rFonts w:eastAsia="Times New Roman" w:cs="Times New Roman"/>
+                <w:rFonts w:ascii="Corbel" w:eastAsia="Times New Roman" w:hAnsi="Corbel" w:cs="Times New Roman"/>
                 <w:b/>
                 <w:bCs/>
                 <w:color w:val="000000"/>
-                <w:sz w:val="22"/>
-                <w:szCs w:val="22"/>
+                <w:sz w:val="16"/>
+                <w:szCs w:val="16"/>
                 <w:lang w:val="de-CH" w:eastAsia="de-CH"/>
               </w:rPr>
             </w:pPr>
             <w:r>
               <w:rPr>
-                <w:rFonts w:eastAsia="Times New Roman" w:cs="Times New Roman"/>
+                <w:rFonts w:ascii="Corbel" w:eastAsia="Times New Roman" w:hAnsi="Corbel" w:cs="Times New Roman"/>
                 <w:b/>
                 <w:bCs/>
                 <w:color w:val="000000"/>
-                <w:sz w:val="22"/>
-                <w:szCs w:val="22"/>
-                <w:lang w:val="de-CH" w:eastAsia="de-CH"/>
-              </w:rPr>
-              <w:lastRenderedPageBreak/>
+                <w:sz w:val="16"/>
+                <w:szCs w:val="16"/>
+                <w:lang w:val="de-CH" w:eastAsia="de-CH"/>
+              </w:rPr>
               <w:t>Alternative Flow:</w:t>
             </w:r>
           </w:p>
         </w:tc>
         <w:tc>
           <w:tcPr>
-            <w:tcW w:w="7080" w:type="dxa"/>
+            <w:tcW w:w="6140" w:type="dxa"/>
             <w:tcBorders>
               <w:top w:val="nil"/>
               <w:left w:val="nil"/>
@@ -9253,40 +9245,52 @@
             <w:pPr>
               <w:spacing w:before="0" w:after="0" w:line="240" w:lineRule="auto"/>
               <w:rPr>
-                <w:rFonts w:eastAsia="Times New Roman" w:cs="Times New Roman"/>
-                <w:color w:val="000000"/>
-                <w:sz w:val="22"/>
-                <w:szCs w:val="22"/>
+                <w:rFonts w:ascii="Calibri" w:eastAsia="Times New Roman" w:hAnsi="Calibri" w:cs="Times New Roman"/>
+                <w:color w:val="000000"/>
+                <w:sz w:val="16"/>
+                <w:szCs w:val="16"/>
                 <w:lang w:eastAsia="de-CH"/>
               </w:rPr>
             </w:pPr>
             <w:r>
               <w:rPr>
-                <w:rFonts w:eastAsia="Times New Roman" w:cs="Times New Roman"/>
-                <w:color w:val="000000"/>
-                <w:sz w:val="22"/>
-                <w:szCs w:val="22"/>
+                <w:rFonts w:ascii="Calibri" w:eastAsia="Times New Roman" w:hAnsi="Calibri" w:cs="Times New Roman"/>
+                <w:color w:val="000000"/>
+                <w:sz w:val="16"/>
+                <w:szCs w:val="16"/>
                 <w:lang w:eastAsia="de-CH"/>
               </w:rPr>
               <w:t>9a. If the user selects "poll-assign"</w:t>
             </w:r>
             <w:r>
               <w:rPr>
-                <w:rFonts w:eastAsia="Times New Roman" w:cs="Times New Roman"/>
-                <w:color w:val="000000"/>
-                <w:sz w:val="22"/>
-                <w:szCs w:val="22"/>
+                <w:rFonts w:ascii="Calibri" w:eastAsia="Times New Roman" w:hAnsi="Calibri" w:cs="Times New Roman"/>
+                <w:color w:val="000000"/>
+                <w:sz w:val="16"/>
+                <w:szCs w:val="16"/>
                 <w:lang w:eastAsia="de-CH"/>
               </w:rPr>
               <w:br/>
-              <w:t xml:space="preserve">           10. =&gt; Goto Use Case Id 1 in Poll section</w:t>
-            </w:r>
-            <w:r>
-              <w:rPr>
-                <w:rFonts w:eastAsia="Times New Roman" w:cs="Times New Roman"/>
-                <w:color w:val="000000"/>
-                <w:sz w:val="22"/>
-                <w:szCs w:val="22"/>
+              <w:t xml:space="preserve">           10. =&gt; Goto Use Case </w:t>
+            </w:r>
+            <w:r>
+              <w:rPr>
+                <w:rFonts w:ascii="Calibri" w:eastAsia="Times New Roman" w:hAnsi="Calibri" w:cs="Times New Roman"/>
+                <w:b/>
+                <w:bCs/>
+                <w:color w:val="000000"/>
+                <w:sz w:val="16"/>
+                <w:szCs w:val="16"/>
+                <w:lang w:eastAsia="de-CH"/>
+              </w:rPr>
+              <w:t>"Create" (poll)</w:t>
+            </w:r>
+            <w:r>
+              <w:rPr>
+                <w:rFonts w:ascii="Calibri" w:eastAsia="Times New Roman" w:hAnsi="Calibri" w:cs="Times New Roman"/>
+                <w:color w:val="000000"/>
+                <w:sz w:val="16"/>
+                <w:szCs w:val="16"/>
                 <w:lang w:eastAsia="de-CH"/>
               </w:rPr>
               <w:br/>
@@ -9294,10 +9298,10 @@
             </w:r>
             <w:r>
               <w:rPr>
-                <w:rFonts w:eastAsia="Times New Roman" w:cs="Times New Roman"/>
-                <w:color w:val="000000"/>
-                <w:sz w:val="22"/>
-                <w:szCs w:val="22"/>
+                <w:rFonts w:ascii="Calibri" w:eastAsia="Times New Roman" w:hAnsi="Calibri" w:cs="Times New Roman"/>
+                <w:color w:val="000000"/>
+                <w:sz w:val="16"/>
+                <w:szCs w:val="16"/>
                 <w:lang w:eastAsia="de-CH"/>
               </w:rPr>
               <w:br/>
@@ -9305,10 +9309,10 @@
             </w:r>
             <w:r>
               <w:rPr>
-                <w:rFonts w:eastAsia="Times New Roman" w:cs="Times New Roman"/>
-                <w:color w:val="000000"/>
-                <w:sz w:val="22"/>
-                <w:szCs w:val="22"/>
+                <w:rFonts w:ascii="Calibri" w:eastAsia="Times New Roman" w:hAnsi="Calibri" w:cs="Times New Roman"/>
+                <w:color w:val="000000"/>
+                <w:sz w:val="16"/>
+                <w:szCs w:val="16"/>
                 <w:lang w:eastAsia="de-CH"/>
               </w:rPr>
               <w:br/>
@@ -9316,25 +9320,37 @@
             </w:r>
             <w:r>
               <w:rPr>
-                <w:rFonts w:eastAsia="Times New Roman" w:cs="Times New Roman"/>
-                <w:color w:val="000000"/>
-                <w:sz w:val="22"/>
-                <w:szCs w:val="22"/>
+                <w:rFonts w:ascii="Calibri" w:eastAsia="Times New Roman" w:hAnsi="Calibri" w:cs="Times New Roman"/>
+                <w:color w:val="000000"/>
+                <w:sz w:val="16"/>
+                <w:szCs w:val="16"/>
                 <w:lang w:eastAsia="de-CH"/>
               </w:rPr>
               <w:br/>
-              <w:t xml:space="preserve">         7. =&gt; Goto Use Case Id 1 in Project section</w:t>
+              <w:t xml:space="preserve">         7. =&gt; Goto Use Case </w:t>
+            </w:r>
+            <w:r>
+              <w:rPr>
+                <w:rFonts w:ascii="Calibri" w:eastAsia="Times New Roman" w:hAnsi="Calibri" w:cs="Times New Roman"/>
+                <w:b/>
+                <w:bCs/>
+                <w:color w:val="000000"/>
+                <w:sz w:val="16"/>
+                <w:szCs w:val="16"/>
+                <w:lang w:eastAsia="de-CH"/>
+              </w:rPr>
+              <w:t>"Create" (project)</w:t>
             </w:r>
           </w:p>
         </w:tc>
       </w:tr>
       <w:tr>
         <w:trPr>
-          <w:trHeight w:val="315"/>
+          <w:trHeight w:val="240"/>
         </w:trPr>
         <w:tc>
           <w:tcPr>
-            <w:tcW w:w="1720" w:type="dxa"/>
+            <w:tcW w:w="1820" w:type="dxa"/>
             <w:tcBorders>
               <w:top w:val="nil"/>
               <w:left w:val="single" w:sz="8" w:space="0" w:color="auto"/>
@@ -9349,23 +9365,23 @@
             <w:pPr>
               <w:spacing w:before="0" w:after="0" w:line="240" w:lineRule="auto"/>
               <w:rPr>
-                <w:rFonts w:eastAsia="Times New Roman" w:cs="Times New Roman"/>
+                <w:rFonts w:ascii="Corbel" w:eastAsia="Times New Roman" w:hAnsi="Corbel" w:cs="Times New Roman"/>
                 <w:b/>
                 <w:bCs/>
                 <w:color w:val="000000"/>
-                <w:sz w:val="22"/>
-                <w:szCs w:val="22"/>
+                <w:sz w:val="16"/>
+                <w:szCs w:val="16"/>
                 <w:lang w:val="de-CH" w:eastAsia="de-CH"/>
               </w:rPr>
             </w:pPr>
             <w:r>
               <w:rPr>
-                <w:rFonts w:eastAsia="Times New Roman" w:cs="Times New Roman"/>
+                <w:rFonts w:ascii="Corbel" w:eastAsia="Times New Roman" w:hAnsi="Corbel" w:cs="Times New Roman"/>
                 <w:b/>
                 <w:bCs/>
                 <w:color w:val="000000"/>
-                <w:sz w:val="22"/>
-                <w:szCs w:val="22"/>
+                <w:sz w:val="16"/>
+                <w:szCs w:val="16"/>
                 <w:lang w:val="de-CH" w:eastAsia="de-CH"/>
               </w:rPr>
               <w:t>Exceptions:</w:t>
@@ -9374,7 +9390,7 @@
         </w:tc>
         <w:tc>
           <w:tcPr>
-            <w:tcW w:w="7080" w:type="dxa"/>
+            <w:tcW w:w="6140" w:type="dxa"/>
             <w:tcBorders>
               <w:top w:val="nil"/>
               <w:left w:val="nil"/>
@@ -9390,19 +9406,800 @@
             <w:pPr>
               <w:spacing w:before="0" w:after="0" w:line="240" w:lineRule="auto"/>
               <w:rPr>
-                <w:rFonts w:eastAsia="Times New Roman" w:cs="Times New Roman"/>
-                <w:color w:val="000000"/>
-                <w:sz w:val="22"/>
-                <w:szCs w:val="22"/>
+                <w:rFonts w:ascii="Calibri" w:eastAsia="Times New Roman" w:hAnsi="Calibri" w:cs="Times New Roman"/>
+                <w:color w:val="000000"/>
+                <w:sz w:val="16"/>
+                <w:szCs w:val="16"/>
                 <w:lang w:val="de-CH" w:eastAsia="de-CH"/>
               </w:rPr>
             </w:pPr>
             <w:r>
               <w:rPr>
-                <w:rFonts w:eastAsia="Times New Roman" w:cs="Times New Roman"/>
-                <w:color w:val="000000"/>
-                <w:sz w:val="22"/>
-                <w:szCs w:val="22"/>
+                <w:rFonts w:ascii="Calibri" w:eastAsia="Times New Roman" w:hAnsi="Calibri" w:cs="Times New Roman"/>
+                <w:color w:val="000000"/>
+                <w:sz w:val="16"/>
+                <w:szCs w:val="16"/>
+                <w:lang w:val="de-CH" w:eastAsia="de-CH"/>
+              </w:rPr>
+              <w:t>None</w:t>
+            </w:r>
+          </w:p>
+        </w:tc>
+      </w:tr>
+    </w:tbl>
+    <w:p>
+      <w:bookmarkStart w:id="17" w:name="_GoBack"/>
+      <w:bookmarkEnd w:id="17"/>
+    </w:p>
+    <w:p>
+      <w:pPr>
+        <w:pStyle w:val="Heading5"/>
+      </w:pPr>
+      <w:r>
+        <w:t>- Update</w:t>
+      </w:r>
+    </w:p>
+    <w:p/>
+    <w:tbl>
+      <w:tblPr>
+        <w:tblW w:w="7960" w:type="dxa"/>
+        <w:tblInd w:w="-10" w:type="dxa"/>
+        <w:tblCellMar>
+          <w:left w:w="70" w:type="dxa"/>
+          <w:right w:w="70" w:type="dxa"/>
+        </w:tblCellMar>
+        <w:tblLook w:val="04A0" w:firstRow="1" w:lastRow="0" w:firstColumn="1" w:lastColumn="0" w:noHBand="0" w:noVBand="1"/>
+      </w:tblPr>
+      <w:tblGrid>
+        <w:gridCol w:w="1820"/>
+        <w:gridCol w:w="6140"/>
+      </w:tblGrid>
+      <w:tr>
+        <w:trPr>
+          <w:trHeight w:val="225"/>
+        </w:trPr>
+        <w:tc>
+          <w:tcPr>
+            <w:tcW w:w="1820" w:type="dxa"/>
+            <w:tcBorders>
+              <w:top w:val="single" w:sz="8" w:space="0" w:color="auto"/>
+              <w:left w:val="single" w:sz="8" w:space="0" w:color="auto"/>
+              <w:bottom w:val="nil"/>
+              <w:right w:val="single" w:sz="4" w:space="0" w:color="auto"/>
+            </w:tcBorders>
+            <w:shd w:val="clear" w:color="auto" w:fill="auto"/>
+            <w:noWrap/>
+            <w:hideMark/>
+          </w:tcPr>
+          <w:p>
+            <w:pPr>
+              <w:spacing w:before="0" w:after="0" w:line="240" w:lineRule="auto"/>
+              <w:rPr>
+                <w:rFonts w:ascii="Corbel" w:eastAsia="Times New Roman" w:hAnsi="Corbel" w:cs="Times New Roman"/>
+                <w:b/>
+                <w:bCs/>
+                <w:color w:val="000000"/>
+                <w:sz w:val="16"/>
+                <w:szCs w:val="16"/>
+                <w:lang w:val="de-CH" w:eastAsia="de-CH"/>
+              </w:rPr>
+            </w:pPr>
+            <w:r>
+              <w:rPr>
+                <w:rFonts w:ascii="Corbel" w:eastAsia="Times New Roman" w:hAnsi="Corbel" w:cs="Times New Roman"/>
+                <w:b/>
+                <w:bCs/>
+                <w:color w:val="000000"/>
+                <w:sz w:val="16"/>
+                <w:szCs w:val="16"/>
+                <w:lang w:val="de-CH" w:eastAsia="de-CH"/>
+              </w:rPr>
+              <w:t>Use Case Id:</w:t>
+            </w:r>
+          </w:p>
+        </w:tc>
+        <w:tc>
+          <w:tcPr>
+            <w:tcW w:w="6140" w:type="dxa"/>
+            <w:tcBorders>
+              <w:top w:val="single" w:sz="8" w:space="0" w:color="auto"/>
+              <w:left w:val="nil"/>
+              <w:bottom w:val="nil"/>
+              <w:right w:val="single" w:sz="8" w:space="0" w:color="auto"/>
+            </w:tcBorders>
+            <w:shd w:val="clear" w:color="auto" w:fill="auto"/>
+            <w:noWrap/>
+            <w:vAlign w:val="bottom"/>
+            <w:hideMark/>
+          </w:tcPr>
+          <w:p>
+            <w:pPr>
+              <w:spacing w:before="0" w:after="0" w:line="240" w:lineRule="auto"/>
+              <w:rPr>
+                <w:rFonts w:ascii="Calibri" w:eastAsia="Times New Roman" w:hAnsi="Calibri" w:cs="Times New Roman"/>
+                <w:color w:val="000000"/>
+                <w:sz w:val="16"/>
+                <w:szCs w:val="16"/>
+                <w:lang w:val="de-CH" w:eastAsia="de-CH"/>
+              </w:rPr>
+            </w:pPr>
+            <w:r>
+              <w:rPr>
+                <w:rFonts w:ascii="Calibri" w:eastAsia="Times New Roman" w:hAnsi="Calibri" w:cs="Times New Roman"/>
+                <w:color w:val="000000"/>
+                <w:sz w:val="16"/>
+                <w:szCs w:val="16"/>
+                <w:lang w:val="de-CH" w:eastAsia="de-CH"/>
+              </w:rPr>
+              <w:t>2</w:t>
+            </w:r>
+          </w:p>
+        </w:tc>
+      </w:tr>
+      <w:tr>
+        <w:trPr>
+          <w:trHeight w:val="225"/>
+        </w:trPr>
+        <w:tc>
+          <w:tcPr>
+            <w:tcW w:w="1820" w:type="dxa"/>
+            <w:tcBorders>
+              <w:top w:val="nil"/>
+              <w:left w:val="single" w:sz="8" w:space="0" w:color="auto"/>
+              <w:bottom w:val="nil"/>
+              <w:right w:val="single" w:sz="4" w:space="0" w:color="auto"/>
+            </w:tcBorders>
+            <w:shd w:val="clear" w:color="auto" w:fill="auto"/>
+            <w:noWrap/>
+            <w:hideMark/>
+          </w:tcPr>
+          <w:p>
+            <w:pPr>
+              <w:spacing w:before="0" w:after="0" w:line="240" w:lineRule="auto"/>
+              <w:rPr>
+                <w:rFonts w:ascii="Corbel" w:eastAsia="Times New Roman" w:hAnsi="Corbel" w:cs="Times New Roman"/>
+                <w:b/>
+                <w:bCs/>
+                <w:color w:val="000000"/>
+                <w:sz w:val="16"/>
+                <w:szCs w:val="16"/>
+                <w:lang w:val="de-CH" w:eastAsia="de-CH"/>
+              </w:rPr>
+            </w:pPr>
+            <w:r>
+              <w:rPr>
+                <w:rFonts w:ascii="Corbel" w:eastAsia="Times New Roman" w:hAnsi="Corbel" w:cs="Times New Roman"/>
+                <w:b/>
+                <w:bCs/>
+                <w:color w:val="000000"/>
+                <w:sz w:val="16"/>
+                <w:szCs w:val="16"/>
+                <w:lang w:val="de-CH" w:eastAsia="de-CH"/>
+              </w:rPr>
+              <w:t>Use Case Name:</w:t>
+            </w:r>
+          </w:p>
+        </w:tc>
+        <w:tc>
+          <w:tcPr>
+            <w:tcW w:w="6140" w:type="dxa"/>
+            <w:tcBorders>
+              <w:top w:val="nil"/>
+              <w:left w:val="nil"/>
+              <w:bottom w:val="nil"/>
+              <w:right w:val="single" w:sz="8" w:space="0" w:color="auto"/>
+            </w:tcBorders>
+            <w:shd w:val="clear" w:color="auto" w:fill="auto"/>
+            <w:noWrap/>
+            <w:vAlign w:val="bottom"/>
+            <w:hideMark/>
+          </w:tcPr>
+          <w:p>
+            <w:pPr>
+              <w:spacing w:before="0" w:after="0" w:line="240" w:lineRule="auto"/>
+              <w:rPr>
+                <w:rFonts w:ascii="Calibri" w:eastAsia="Times New Roman" w:hAnsi="Calibri" w:cs="Times New Roman"/>
+                <w:color w:val="000000"/>
+                <w:sz w:val="16"/>
+                <w:szCs w:val="16"/>
+                <w:lang w:val="de-CH" w:eastAsia="de-CH"/>
+              </w:rPr>
+            </w:pPr>
+            <w:r>
+              <w:rPr>
+                <w:rFonts w:ascii="Calibri" w:eastAsia="Times New Roman" w:hAnsi="Calibri" w:cs="Times New Roman"/>
+                <w:color w:val="000000"/>
+                <w:sz w:val="16"/>
+                <w:szCs w:val="16"/>
+                <w:lang w:val="de-CH" w:eastAsia="de-CH"/>
+              </w:rPr>
+              <w:t>Update</w:t>
+            </w:r>
+          </w:p>
+        </w:tc>
+      </w:tr>
+      <w:tr>
+        <w:trPr>
+          <w:trHeight w:val="225"/>
+        </w:trPr>
+        <w:tc>
+          <w:tcPr>
+            <w:tcW w:w="1820" w:type="dxa"/>
+            <w:tcBorders>
+              <w:top w:val="nil"/>
+              <w:left w:val="single" w:sz="8" w:space="0" w:color="auto"/>
+              <w:bottom w:val="nil"/>
+              <w:right w:val="single" w:sz="4" w:space="0" w:color="auto"/>
+            </w:tcBorders>
+            <w:shd w:val="clear" w:color="auto" w:fill="auto"/>
+            <w:noWrap/>
+            <w:hideMark/>
+          </w:tcPr>
+          <w:p>
+            <w:pPr>
+              <w:spacing w:before="0" w:after="0" w:line="240" w:lineRule="auto"/>
+              <w:rPr>
+                <w:rFonts w:ascii="Corbel" w:eastAsia="Times New Roman" w:hAnsi="Corbel" w:cs="Times New Roman"/>
+                <w:b/>
+                <w:bCs/>
+                <w:color w:val="000000"/>
+                <w:sz w:val="16"/>
+                <w:szCs w:val="16"/>
+                <w:lang w:val="de-CH" w:eastAsia="de-CH"/>
+              </w:rPr>
+            </w:pPr>
+            <w:r>
+              <w:rPr>
+                <w:rFonts w:ascii="Corbel" w:eastAsia="Times New Roman" w:hAnsi="Corbel" w:cs="Times New Roman"/>
+                <w:b/>
+                <w:bCs/>
+                <w:color w:val="000000"/>
+                <w:sz w:val="16"/>
+                <w:szCs w:val="16"/>
+                <w:lang w:val="de-CH" w:eastAsia="de-CH"/>
+              </w:rPr>
+              <w:t>Actors:</w:t>
+            </w:r>
+          </w:p>
+        </w:tc>
+        <w:tc>
+          <w:tcPr>
+            <w:tcW w:w="6140" w:type="dxa"/>
+            <w:tcBorders>
+              <w:top w:val="nil"/>
+              <w:left w:val="nil"/>
+              <w:bottom w:val="nil"/>
+              <w:right w:val="single" w:sz="8" w:space="0" w:color="auto"/>
+            </w:tcBorders>
+            <w:shd w:val="clear" w:color="auto" w:fill="auto"/>
+            <w:noWrap/>
+            <w:vAlign w:val="bottom"/>
+            <w:hideMark/>
+          </w:tcPr>
+          <w:p>
+            <w:pPr>
+              <w:spacing w:before="0" w:after="0" w:line="240" w:lineRule="auto"/>
+              <w:rPr>
+                <w:rFonts w:ascii="Calibri" w:eastAsia="Times New Roman" w:hAnsi="Calibri" w:cs="Times New Roman"/>
+                <w:color w:val="000000"/>
+                <w:sz w:val="16"/>
+                <w:szCs w:val="16"/>
+                <w:lang w:val="de-CH" w:eastAsia="de-CH"/>
+              </w:rPr>
+            </w:pPr>
+            <w:r>
+              <w:rPr>
+                <w:rFonts w:ascii="Calibri" w:eastAsia="Times New Roman" w:hAnsi="Calibri" w:cs="Times New Roman"/>
+                <w:color w:val="000000"/>
+                <w:sz w:val="16"/>
+                <w:szCs w:val="16"/>
+                <w:lang w:val="de-CH" w:eastAsia="de-CH"/>
+              </w:rPr>
+              <w:t>User</w:t>
+            </w:r>
+          </w:p>
+        </w:tc>
+      </w:tr>
+      <w:tr>
+        <w:trPr>
+          <w:trHeight w:val="225"/>
+        </w:trPr>
+        <w:tc>
+          <w:tcPr>
+            <w:tcW w:w="1820" w:type="dxa"/>
+            <w:tcBorders>
+              <w:top w:val="nil"/>
+              <w:left w:val="single" w:sz="8" w:space="0" w:color="auto"/>
+              <w:bottom w:val="nil"/>
+              <w:right w:val="single" w:sz="4" w:space="0" w:color="auto"/>
+            </w:tcBorders>
+            <w:shd w:val="clear" w:color="auto" w:fill="auto"/>
+            <w:noWrap/>
+            <w:hideMark/>
+          </w:tcPr>
+          <w:p>
+            <w:pPr>
+              <w:spacing w:before="0" w:after="0" w:line="240" w:lineRule="auto"/>
+              <w:rPr>
+                <w:rFonts w:ascii="Corbel" w:eastAsia="Times New Roman" w:hAnsi="Corbel" w:cs="Times New Roman"/>
+                <w:b/>
+                <w:bCs/>
+                <w:color w:val="000000"/>
+                <w:sz w:val="16"/>
+                <w:szCs w:val="16"/>
+                <w:lang w:val="de-CH" w:eastAsia="de-CH"/>
+              </w:rPr>
+            </w:pPr>
+            <w:r>
+              <w:rPr>
+                <w:rFonts w:ascii="Corbel" w:eastAsia="Times New Roman" w:hAnsi="Corbel" w:cs="Times New Roman"/>
+                <w:b/>
+                <w:bCs/>
+                <w:color w:val="000000"/>
+                <w:sz w:val="16"/>
+                <w:szCs w:val="16"/>
+                <w:lang w:val="de-CH" w:eastAsia="de-CH"/>
+              </w:rPr>
+              <w:t>Description:</w:t>
+            </w:r>
+          </w:p>
+        </w:tc>
+        <w:tc>
+          <w:tcPr>
+            <w:tcW w:w="6140" w:type="dxa"/>
+            <w:tcBorders>
+              <w:top w:val="nil"/>
+              <w:left w:val="nil"/>
+              <w:bottom w:val="nil"/>
+              <w:right w:val="single" w:sz="8" w:space="0" w:color="auto"/>
+            </w:tcBorders>
+            <w:shd w:val="clear" w:color="auto" w:fill="auto"/>
+            <w:noWrap/>
+            <w:vAlign w:val="bottom"/>
+            <w:hideMark/>
+          </w:tcPr>
+          <w:p>
+            <w:pPr>
+              <w:spacing w:before="0" w:after="0" w:line="240" w:lineRule="auto"/>
+              <w:rPr>
+                <w:rFonts w:ascii="Calibri" w:eastAsia="Times New Roman" w:hAnsi="Calibri" w:cs="Times New Roman"/>
+                <w:color w:val="000000"/>
+                <w:sz w:val="16"/>
+                <w:szCs w:val="16"/>
+                <w:lang w:eastAsia="de-CH"/>
+              </w:rPr>
+            </w:pPr>
+            <w:r>
+              <w:rPr>
+                <w:rFonts w:ascii="Calibri" w:eastAsia="Times New Roman" w:hAnsi="Calibri" w:cs="Times New Roman"/>
+                <w:color w:val="000000"/>
+                <w:sz w:val="16"/>
+                <w:szCs w:val="16"/>
+                <w:lang w:eastAsia="de-CH"/>
+              </w:rPr>
+              <w:t>The user updates task information</w:t>
+            </w:r>
+          </w:p>
+        </w:tc>
+      </w:tr>
+      <w:tr>
+        <w:trPr>
+          <w:trHeight w:val="450"/>
+        </w:trPr>
+        <w:tc>
+          <w:tcPr>
+            <w:tcW w:w="1820" w:type="dxa"/>
+            <w:tcBorders>
+              <w:top w:val="nil"/>
+              <w:left w:val="single" w:sz="8" w:space="0" w:color="auto"/>
+              <w:bottom w:val="nil"/>
+              <w:right w:val="single" w:sz="4" w:space="0" w:color="auto"/>
+            </w:tcBorders>
+            <w:shd w:val="clear" w:color="auto" w:fill="auto"/>
+            <w:noWrap/>
+            <w:hideMark/>
+          </w:tcPr>
+          <w:p>
+            <w:pPr>
+              <w:spacing w:before="0" w:after="0" w:line="240" w:lineRule="auto"/>
+              <w:rPr>
+                <w:rFonts w:ascii="Corbel" w:eastAsia="Times New Roman" w:hAnsi="Corbel" w:cs="Times New Roman"/>
+                <w:b/>
+                <w:bCs/>
+                <w:color w:val="000000"/>
+                <w:sz w:val="16"/>
+                <w:szCs w:val="16"/>
+                <w:lang w:val="de-CH" w:eastAsia="de-CH"/>
+              </w:rPr>
+            </w:pPr>
+            <w:r>
+              <w:rPr>
+                <w:rFonts w:ascii="Corbel" w:eastAsia="Times New Roman" w:hAnsi="Corbel" w:cs="Times New Roman"/>
+                <w:b/>
+                <w:bCs/>
+                <w:color w:val="000000"/>
+                <w:sz w:val="16"/>
+                <w:szCs w:val="16"/>
+                <w:lang w:val="de-CH" w:eastAsia="de-CH"/>
+              </w:rPr>
+              <w:t>Preconditions:</w:t>
+            </w:r>
+          </w:p>
+        </w:tc>
+        <w:tc>
+          <w:tcPr>
+            <w:tcW w:w="6140" w:type="dxa"/>
+            <w:tcBorders>
+              <w:top w:val="nil"/>
+              <w:left w:val="nil"/>
+              <w:bottom w:val="nil"/>
+              <w:right w:val="single" w:sz="8" w:space="0" w:color="auto"/>
+            </w:tcBorders>
+            <w:shd w:val="clear" w:color="auto" w:fill="auto"/>
+            <w:vAlign w:val="bottom"/>
+            <w:hideMark/>
+          </w:tcPr>
+          <w:p>
+            <w:pPr>
+              <w:spacing w:before="0" w:after="0" w:line="240" w:lineRule="auto"/>
+              <w:rPr>
+                <w:rFonts w:ascii="Calibri" w:eastAsia="Times New Roman" w:hAnsi="Calibri" w:cs="Times New Roman"/>
+                <w:color w:val="000000"/>
+                <w:sz w:val="16"/>
+                <w:szCs w:val="16"/>
+                <w:lang w:eastAsia="de-CH"/>
+              </w:rPr>
+            </w:pPr>
+            <w:r>
+              <w:rPr>
+                <w:rFonts w:ascii="Calibri" w:eastAsia="Times New Roman" w:hAnsi="Calibri" w:cs="Times New Roman"/>
+                <w:color w:val="000000"/>
+                <w:sz w:val="16"/>
+                <w:szCs w:val="16"/>
+                <w:lang w:eastAsia="de-CH"/>
+              </w:rPr>
+              <w:t>1. User is logged in</w:t>
+            </w:r>
+            <w:r>
+              <w:rPr>
+                <w:rFonts w:ascii="Calibri" w:eastAsia="Times New Roman" w:hAnsi="Calibri" w:cs="Times New Roman"/>
+                <w:color w:val="000000"/>
+                <w:sz w:val="16"/>
+                <w:szCs w:val="16"/>
+                <w:lang w:eastAsia="de-CH"/>
+              </w:rPr>
+              <w:br/>
+              <w:t>2. User opened the task panel</w:t>
+            </w:r>
+          </w:p>
+        </w:tc>
+      </w:tr>
+      <w:tr>
+        <w:trPr>
+          <w:trHeight w:val="675"/>
+        </w:trPr>
+        <w:tc>
+          <w:tcPr>
+            <w:tcW w:w="1820" w:type="dxa"/>
+            <w:tcBorders>
+              <w:top w:val="nil"/>
+              <w:left w:val="single" w:sz="8" w:space="0" w:color="auto"/>
+              <w:bottom w:val="nil"/>
+              <w:right w:val="single" w:sz="4" w:space="0" w:color="auto"/>
+            </w:tcBorders>
+            <w:shd w:val="clear" w:color="auto" w:fill="auto"/>
+            <w:noWrap/>
+            <w:hideMark/>
+          </w:tcPr>
+          <w:p>
+            <w:pPr>
+              <w:spacing w:before="0" w:after="0" w:line="240" w:lineRule="auto"/>
+              <w:rPr>
+                <w:rFonts w:ascii="Corbel" w:eastAsia="Times New Roman" w:hAnsi="Corbel" w:cs="Times New Roman"/>
+                <w:b/>
+                <w:bCs/>
+                <w:color w:val="000000"/>
+                <w:sz w:val="16"/>
+                <w:szCs w:val="16"/>
+                <w:lang w:val="de-CH" w:eastAsia="de-CH"/>
+              </w:rPr>
+            </w:pPr>
+            <w:r>
+              <w:rPr>
+                <w:rFonts w:ascii="Corbel" w:eastAsia="Times New Roman" w:hAnsi="Corbel" w:cs="Times New Roman"/>
+                <w:b/>
+                <w:bCs/>
+                <w:color w:val="000000"/>
+                <w:sz w:val="16"/>
+                <w:szCs w:val="16"/>
+                <w:lang w:val="de-CH" w:eastAsia="de-CH"/>
+              </w:rPr>
+              <w:t>Normal Flow:</w:t>
+            </w:r>
+          </w:p>
+        </w:tc>
+        <w:tc>
+          <w:tcPr>
+            <w:tcW w:w="6140" w:type="dxa"/>
+            <w:tcBorders>
+              <w:top w:val="nil"/>
+              <w:left w:val="nil"/>
+              <w:bottom w:val="nil"/>
+              <w:right w:val="single" w:sz="8" w:space="0" w:color="auto"/>
+            </w:tcBorders>
+            <w:shd w:val="clear" w:color="auto" w:fill="auto"/>
+            <w:vAlign w:val="bottom"/>
+            <w:hideMark/>
+          </w:tcPr>
+          <w:p>
+            <w:pPr>
+              <w:spacing w:before="0" w:after="0" w:line="240" w:lineRule="auto"/>
+              <w:rPr>
+                <w:rFonts w:ascii="Calibri" w:eastAsia="Times New Roman" w:hAnsi="Calibri" w:cs="Times New Roman"/>
+                <w:color w:val="000000"/>
+                <w:sz w:val="16"/>
+                <w:szCs w:val="16"/>
+                <w:lang w:val="de-CH" w:eastAsia="de-CH"/>
+              </w:rPr>
+            </w:pPr>
+            <w:r>
+              <w:rPr>
+                <w:rFonts w:ascii="Calibri" w:eastAsia="Times New Roman" w:hAnsi="Calibri" w:cs="Times New Roman"/>
+                <w:color w:val="000000"/>
+                <w:sz w:val="16"/>
+                <w:szCs w:val="16"/>
+                <w:lang w:eastAsia="de-CH"/>
+              </w:rPr>
+              <w:t>1. User selects the task to be updated from within the task list</w:t>
+            </w:r>
+            <w:r>
+              <w:rPr>
+                <w:rFonts w:ascii="Calibri" w:eastAsia="Times New Roman" w:hAnsi="Calibri" w:cs="Times New Roman"/>
+                <w:color w:val="000000"/>
+                <w:sz w:val="16"/>
+                <w:szCs w:val="16"/>
+                <w:lang w:eastAsia="de-CH"/>
+              </w:rPr>
+              <w:br/>
+              <w:t xml:space="preserve">2. </w:t>
+            </w:r>
+            <w:r>
+              <w:rPr>
+                <w:rFonts w:ascii="Calibri" w:eastAsia="Times New Roman" w:hAnsi="Calibri" w:cs="Times New Roman"/>
+                <w:color w:val="000000"/>
+                <w:sz w:val="16"/>
+                <w:szCs w:val="16"/>
+                <w:lang w:val="de-CH" w:eastAsia="de-CH"/>
+              </w:rPr>
+              <w:t>User updates corresponding fields</w:t>
+            </w:r>
+            <w:r>
+              <w:rPr>
+                <w:rFonts w:ascii="Calibri" w:eastAsia="Times New Roman" w:hAnsi="Calibri" w:cs="Times New Roman"/>
+                <w:color w:val="000000"/>
+                <w:sz w:val="16"/>
+                <w:szCs w:val="16"/>
+                <w:lang w:val="de-CH" w:eastAsia="de-CH"/>
+              </w:rPr>
+              <w:br/>
+              <w:t>3. User saves changes</w:t>
+            </w:r>
+          </w:p>
+        </w:tc>
+      </w:tr>
+      <w:tr>
+        <w:trPr>
+          <w:trHeight w:val="900"/>
+        </w:trPr>
+        <w:tc>
+          <w:tcPr>
+            <w:tcW w:w="1820" w:type="dxa"/>
+            <w:tcBorders>
+              <w:top w:val="nil"/>
+              <w:left w:val="single" w:sz="8" w:space="0" w:color="auto"/>
+              <w:bottom w:val="nil"/>
+              <w:right w:val="single" w:sz="4" w:space="0" w:color="auto"/>
+            </w:tcBorders>
+            <w:shd w:val="clear" w:color="auto" w:fill="auto"/>
+            <w:noWrap/>
+            <w:hideMark/>
+          </w:tcPr>
+          <w:p>
+            <w:pPr>
+              <w:spacing w:before="0" w:after="0" w:line="240" w:lineRule="auto"/>
+              <w:rPr>
+                <w:rFonts w:ascii="Corbel" w:eastAsia="Times New Roman" w:hAnsi="Corbel" w:cs="Times New Roman"/>
+                <w:b/>
+                <w:bCs/>
+                <w:color w:val="000000"/>
+                <w:sz w:val="16"/>
+                <w:szCs w:val="16"/>
+                <w:lang w:val="de-CH" w:eastAsia="de-CH"/>
+              </w:rPr>
+            </w:pPr>
+            <w:r>
+              <w:rPr>
+                <w:rFonts w:ascii="Corbel" w:eastAsia="Times New Roman" w:hAnsi="Corbel" w:cs="Times New Roman"/>
+                <w:b/>
+                <w:bCs/>
+                <w:color w:val="000000"/>
+                <w:sz w:val="16"/>
+                <w:szCs w:val="16"/>
+                <w:lang w:val="de-CH" w:eastAsia="de-CH"/>
+              </w:rPr>
+              <w:t>Alternative Flow:</w:t>
+            </w:r>
+          </w:p>
+        </w:tc>
+        <w:tc>
+          <w:tcPr>
+            <w:tcW w:w="6140" w:type="dxa"/>
+            <w:tcBorders>
+              <w:top w:val="nil"/>
+              <w:left w:val="nil"/>
+              <w:bottom w:val="nil"/>
+              <w:right w:val="single" w:sz="8" w:space="0" w:color="auto"/>
+            </w:tcBorders>
+            <w:shd w:val="clear" w:color="auto" w:fill="auto"/>
+            <w:vAlign w:val="bottom"/>
+            <w:hideMark/>
+          </w:tcPr>
+          <w:p>
+            <w:pPr>
+              <w:spacing w:before="0" w:after="0" w:line="240" w:lineRule="auto"/>
+              <w:rPr>
+                <w:rFonts w:ascii="Calibri" w:eastAsia="Times New Roman" w:hAnsi="Calibri" w:cs="Times New Roman"/>
+                <w:color w:val="000000"/>
+                <w:sz w:val="16"/>
+                <w:szCs w:val="16"/>
+                <w:lang w:eastAsia="de-CH"/>
+              </w:rPr>
+            </w:pPr>
+            <w:r>
+              <w:rPr>
+                <w:rFonts w:ascii="Calibri" w:eastAsia="Times New Roman" w:hAnsi="Calibri" w:cs="Times New Roman"/>
+                <w:color w:val="000000"/>
+                <w:sz w:val="16"/>
+                <w:szCs w:val="16"/>
+                <w:lang w:eastAsia="de-CH"/>
+              </w:rPr>
+              <w:t>2a. If the user adds subtasks to the task</w:t>
+            </w:r>
+            <w:r>
+              <w:rPr>
+                <w:rFonts w:ascii="Calibri" w:eastAsia="Times New Roman" w:hAnsi="Calibri" w:cs="Times New Roman"/>
+                <w:color w:val="000000"/>
+                <w:sz w:val="16"/>
+                <w:szCs w:val="16"/>
+                <w:lang w:eastAsia="de-CH"/>
+              </w:rPr>
+              <w:br/>
+              <w:t xml:space="preserve">        Goto Use Case </w:t>
+            </w:r>
+            <w:r>
+              <w:rPr>
+                <w:rFonts w:ascii="Calibri" w:eastAsia="Times New Roman" w:hAnsi="Calibri" w:cs="Times New Roman"/>
+                <w:b/>
+                <w:bCs/>
+                <w:color w:val="000000"/>
+                <w:sz w:val="16"/>
+                <w:szCs w:val="16"/>
+                <w:lang w:eastAsia="de-CH"/>
+              </w:rPr>
+              <w:t>"Create" (task)</w:t>
+            </w:r>
+            <w:r>
+              <w:rPr>
+                <w:rFonts w:ascii="Calibri" w:eastAsia="Times New Roman" w:hAnsi="Calibri" w:cs="Times New Roman"/>
+                <w:color w:val="000000"/>
+                <w:sz w:val="16"/>
+                <w:szCs w:val="16"/>
+                <w:lang w:eastAsia="de-CH"/>
+              </w:rPr>
+              <w:br/>
+              <w:t>2b. If the user re-assigns the task</w:t>
+            </w:r>
+            <w:r>
+              <w:rPr>
+                <w:rFonts w:ascii="Calibri" w:eastAsia="Times New Roman" w:hAnsi="Calibri" w:cs="Times New Roman"/>
+                <w:color w:val="000000"/>
+                <w:sz w:val="16"/>
+                <w:szCs w:val="16"/>
+                <w:lang w:eastAsia="de-CH"/>
+              </w:rPr>
+              <w:br/>
+              <w:t xml:space="preserve">        Goto Use Case</w:t>
+            </w:r>
+            <w:r>
+              <w:rPr>
+                <w:rFonts w:ascii="Calibri" w:eastAsia="Times New Roman" w:hAnsi="Calibri" w:cs="Times New Roman"/>
+                <w:b/>
+                <w:bCs/>
+                <w:color w:val="000000"/>
+                <w:sz w:val="16"/>
+                <w:szCs w:val="16"/>
+                <w:lang w:eastAsia="de-CH"/>
+              </w:rPr>
+              <w:t xml:space="preserve"> "Assign" (task)</w:t>
+            </w:r>
+          </w:p>
+        </w:tc>
+      </w:tr>
+      <w:tr>
+        <w:trPr>
+          <w:trHeight w:val="240"/>
+        </w:trPr>
+        <w:tc>
+          <w:tcPr>
+            <w:tcW w:w="1820" w:type="dxa"/>
+            <w:tcBorders>
+              <w:top w:val="nil"/>
+              <w:left w:val="single" w:sz="8" w:space="0" w:color="auto"/>
+              <w:bottom w:val="single" w:sz="8" w:space="0" w:color="auto"/>
+              <w:right w:val="single" w:sz="4" w:space="0" w:color="auto"/>
+            </w:tcBorders>
+            <w:shd w:val="clear" w:color="auto" w:fill="auto"/>
+            <w:noWrap/>
+            <w:hideMark/>
+          </w:tcPr>
+          <w:p>
+            <w:pPr>
+              <w:spacing w:before="0" w:after="0" w:line="240" w:lineRule="auto"/>
+              <w:rPr>
+                <w:rFonts w:ascii="Corbel" w:eastAsia="Times New Roman" w:hAnsi="Corbel" w:cs="Times New Roman"/>
+                <w:b/>
+                <w:bCs/>
+                <w:color w:val="000000"/>
+                <w:sz w:val="16"/>
+                <w:szCs w:val="16"/>
+                <w:lang w:val="de-CH" w:eastAsia="de-CH"/>
+              </w:rPr>
+            </w:pPr>
+            <w:r>
+              <w:rPr>
+                <w:rFonts w:ascii="Corbel" w:eastAsia="Times New Roman" w:hAnsi="Corbel" w:cs="Times New Roman"/>
+                <w:b/>
+                <w:bCs/>
+                <w:color w:val="000000"/>
+                <w:sz w:val="16"/>
+                <w:szCs w:val="16"/>
+                <w:lang w:val="de-CH" w:eastAsia="de-CH"/>
+              </w:rPr>
+              <w:t>Exceptions:</w:t>
+            </w:r>
+          </w:p>
+        </w:tc>
+        <w:tc>
+          <w:tcPr>
+            <w:tcW w:w="6140" w:type="dxa"/>
+            <w:tcBorders>
+              <w:top w:val="nil"/>
+              <w:left w:val="nil"/>
+              <w:bottom w:val="single" w:sz="8" w:space="0" w:color="auto"/>
+              <w:right w:val="single" w:sz="8" w:space="0" w:color="auto"/>
+            </w:tcBorders>
+            <w:shd w:val="clear" w:color="auto" w:fill="auto"/>
+            <w:noWrap/>
+            <w:vAlign w:val="bottom"/>
+            <w:hideMark/>
+          </w:tcPr>
+          <w:p>
+            <w:pPr>
+              <w:spacing w:before="0" w:after="0" w:line="240" w:lineRule="auto"/>
+              <w:rPr>
+                <w:rFonts w:ascii="Calibri" w:eastAsia="Times New Roman" w:hAnsi="Calibri" w:cs="Times New Roman"/>
+                <w:color w:val="000000"/>
+                <w:sz w:val="16"/>
+                <w:szCs w:val="16"/>
+                <w:lang w:val="de-CH" w:eastAsia="de-CH"/>
+              </w:rPr>
+            </w:pPr>
+            <w:r>
+              <w:rPr>
+                <w:rFonts w:ascii="Calibri" w:eastAsia="Times New Roman" w:hAnsi="Calibri" w:cs="Times New Roman"/>
+                <w:color w:val="000000"/>
+                <w:sz w:val="16"/>
+                <w:szCs w:val="16"/>
                 <w:lang w:val="de-CH" w:eastAsia="de-CH"/>
               </w:rPr>
               <w:t>None</w:t>
@@ -9456,10 +10253,80 @@
     </w:p>
     <w:p>
       <w:r>
-        <w:t>The following Use Cases were identified</w:t>
-      </w:r>
-      <w:r>
-        <w:t>:</w:t>
+        <w:t>Below all task use cases are documented and visually lined out.</w:t>
+      </w:r>
+    </w:p>
+    <w:p>
+      <w:pPr>
+        <w:pStyle w:val="Heading5"/>
+      </w:pPr>
+      <w:r>
+        <w:t>Diagram</w:t>
+      </w:r>
+    </w:p>
+    <w:p>
+      <w:r>
+        <w:rPr>
+          <w:noProof/>
+          <w:lang w:val="de-CH" w:eastAsia="de-CH"/>
+        </w:rPr>
+        <w:lastRenderedPageBreak/>
+        <w:drawing>
+          <wp:inline distT="0" distB="0" distL="0" distR="0">
+            <wp:extent cx="5943600" cy="4039340"/>
+            <wp:effectExtent l="0" t="0" r="0" b="0"/>
+            <wp:docPr id="3" name="Picture 3"/>
+            <wp:cNvGraphicFramePr>
+              <a:graphicFrameLocks xmlns:a="http://schemas.openxmlformats.org/drawingml/2006/main" noChangeAspect="1"/>
+            </wp:cNvGraphicFramePr>
+            <a:graphic xmlns:a="http://schemas.openxmlformats.org/drawingml/2006/main">
+              <a:graphicData uri="http://schemas.openxmlformats.org/drawingml/2006/picture">
+                <pic:pic xmlns:pic="http://schemas.openxmlformats.org/drawingml/2006/picture">
+                  <pic:nvPicPr>
+                    <pic:cNvPr id="0" name="Picture 3"/>
+                    <pic:cNvPicPr>
+                      <a:picLocks noChangeAspect="1" noChangeArrowheads="1"/>
+                    </pic:cNvPicPr>
+                  </pic:nvPicPr>
+                  <pic:blipFill>
+                    <a:blip r:embed="rId17">
+                      <a:extLst>
+                        <a:ext uri="{28A0092B-C50C-407E-A947-70E740481C1C}">
+                          <a14:useLocalDpi xmlns:a14="http://schemas.microsoft.com/office/drawing/2010/main" val="0"/>
+                        </a:ext>
+                      </a:extLst>
+                    </a:blip>
+                    <a:srcRect/>
+                    <a:stretch>
+                      <a:fillRect/>
+                    </a:stretch>
+                  </pic:blipFill>
+                  <pic:spPr bwMode="auto">
+                    <a:xfrm>
+                      <a:off x="0" y="0"/>
+                      <a:ext cx="5943600" cy="4039340"/>
+                    </a:xfrm>
+                    <a:prstGeom prst="rect">
+                      <a:avLst/>
+                    </a:prstGeom>
+                    <a:noFill/>
+                    <a:ln>
+                      <a:noFill/>
+                    </a:ln>
+                  </pic:spPr>
+                </pic:pic>
+              </a:graphicData>
+            </a:graphic>
+          </wp:inline>
+        </w:drawing>
+      </w:r>
+    </w:p>
+    <w:p>
+      <w:pPr>
+        <w:pStyle w:val="Heading5"/>
+      </w:pPr>
+      <w:r>
+        <w:t>- Create</w:t>
       </w:r>
     </w:p>
     <w:p/>
@@ -9716,7 +10583,7 @@
                     </pic:cNvPicPr>
                   </pic:nvPicPr>
                   <pic:blipFill>
-                    <a:blip r:embed="rId17">
+                    <a:blip r:embed="rId18">
                       <a:extLst>
                         <a:ext uri="{28A0092B-C50C-407E-A947-70E740481C1C}">
                           <a14:useLocalDpi xmlns:a14="http://schemas.microsoft.com/office/drawing/2010/main" val="0"/>
@@ -9749,10 +10616,10 @@
       </w:r>
     </w:p>
     <w:sectPr>
-      <w:headerReference w:type="even" r:id="rId18"/>
-      <w:headerReference w:type="default" r:id="rId19"/>
-      <w:footerReference w:type="even" r:id="rId20"/>
-      <w:footerReference w:type="default" r:id="rId21"/>
+      <w:headerReference w:type="even" r:id="rId19"/>
+      <w:headerReference w:type="default" r:id="rId20"/>
+      <w:footerReference w:type="even" r:id="rId21"/>
+      <w:footerReference w:type="default" r:id="rId22"/>
       <w:pgSz w:w="12240" w:h="15840"/>
       <w:pgMar w:top="1440" w:right="1440" w:bottom="1440" w:left="1440" w:header="720" w:footer="720" w:gutter="0"/>
       <w:pgNumType w:start="0"/>
@@ -9993,7 +10860,7 @@
                                   <w:sz w:val="16"/>
                                   <w:szCs w:val="16"/>
                                 </w:rPr>
-                                <w:t>12</w:t>
+                                <w:t>13</w:t>
                               </w:r>
                               <w:r>
                                 <w:rPr>
@@ -10283,7 +11150,7 @@
                             <w:sz w:val="16"/>
                             <w:szCs w:val="16"/>
                           </w:rPr>
-                          <w:t>12</w:t>
+                          <w:t>13</w:t>
                         </w:r>
                         <w:r>
                           <w:rPr>
@@ -10990,7 +11857,7 @@
                               <w:sz w:val="16"/>
                               <w:szCs w:val="16"/>
                             </w:rPr>
-                            <w:t>12</w:t>
+                            <w:t>13</w:t>
                           </w:r>
                           <w:r>
                             <w:rPr>
@@ -11104,7 +11971,7 @@
                               <w:sz w:val="16"/>
                               <w:szCs w:val="16"/>
                             </w:rPr>
-                            <w:t>12/2/2015 8:59:00 PM</w:t>
+                            <w:t>12/2/2015 11:23:00 PM</w:t>
                           </w:r>
                           <w:r>
                             <w:rPr>
@@ -11294,7 +12161,7 @@
                         <w:sz w:val="16"/>
                         <w:szCs w:val="16"/>
                       </w:rPr>
-                      <w:t>12</w:t>
+                      <w:t>13</w:t>
                     </w:r>
                     <w:r>
                       <w:rPr>
@@ -11408,7 +12275,7 @@
                         <w:sz w:val="16"/>
                         <w:szCs w:val="16"/>
                       </w:rPr>
-                      <w:t>12/2/2015 8:59:00 PM</w:t>
+                      <w:t>12/2/2015 11:23:00 PM</w:t>
                     </w:r>
                     <w:r>
                       <w:rPr>
@@ -11656,7 +12523,7 @@
                               <w:szCs w:val="16"/>
                               <w:lang w:val="de-CH"/>
                             </w:rPr>
-                            <w:t>Backend Components</w:t>
+                            <w:t>Interaction Components</w:t>
                           </w:r>
                           <w:r>
                             <w:rPr>
@@ -11819,7 +12686,7 @@
                         <w:szCs w:val="16"/>
                         <w:lang w:val="de-CH"/>
                       </w:rPr>
-                      <w:t>Backend Components</w:t>
+                      <w:t>Interaction Components</w:t>
                     </w:r>
                     <w:r>
                       <w:rPr>
@@ -12975,6 +13842,118 @@
     </w:lvl>
   </w:abstractNum>
   <w:abstractNum w:abstractNumId="3" w15:restartNumberingAfterBreak="0">
+    <w:nsid w:val="4AA971D6"/>
+    <w:multiLevelType w:val="hybridMultilevel"/>
+    <w:tmpl w:val="448AE692"/>
+    <w:lvl w:ilvl="0" w:tplc="5CCA466E">
+      <w:numFmt w:val="bullet"/>
+      <w:lvlText w:val="-"/>
+      <w:lvlJc w:val="left"/>
+      <w:pPr>
+        <w:ind w:left="720" w:hanging="360"/>
+      </w:pPr>
+      <w:rPr>
+        <w:rFonts w:ascii="Corbel" w:eastAsiaTheme="minorEastAsia" w:hAnsi="Corbel" w:cstheme="minorBidi" w:hint="default"/>
+      </w:rPr>
+    </w:lvl>
+    <w:lvl w:ilvl="1" w:tplc="08070003" w:tentative="1">
+      <w:start w:val="1"/>
+      <w:numFmt w:val="bullet"/>
+      <w:lvlText w:val="o"/>
+      <w:lvlJc w:val="left"/>
+      <w:pPr>
+        <w:ind w:left="1440" w:hanging="360"/>
+      </w:pPr>
+      <w:rPr>
+        <w:rFonts w:ascii="Courier New" w:hAnsi="Courier New" w:cs="Courier New" w:hint="default"/>
+      </w:rPr>
+    </w:lvl>
+    <w:lvl w:ilvl="2" w:tplc="08070005" w:tentative="1">
+      <w:start w:val="1"/>
+      <w:numFmt w:val="bullet"/>
+      <w:lvlText w:val=""/>
+      <w:lvlJc w:val="left"/>
+      <w:pPr>
+        <w:ind w:left="2160" w:hanging="360"/>
+      </w:pPr>
+      <w:rPr>
+        <w:rFonts w:ascii="Wingdings" w:hAnsi="Wingdings" w:hint="default"/>
+      </w:rPr>
+    </w:lvl>
+    <w:lvl w:ilvl="3" w:tplc="08070001" w:tentative="1">
+      <w:start w:val="1"/>
+      <w:numFmt w:val="bullet"/>
+      <w:lvlText w:val=""/>
+      <w:lvlJc w:val="left"/>
+      <w:pPr>
+        <w:ind w:left="2880" w:hanging="360"/>
+      </w:pPr>
+      <w:rPr>
+        <w:rFonts w:ascii="Symbol" w:hAnsi="Symbol" w:hint="default"/>
+      </w:rPr>
+    </w:lvl>
+    <w:lvl w:ilvl="4" w:tplc="08070003" w:tentative="1">
+      <w:start w:val="1"/>
+      <w:numFmt w:val="bullet"/>
+      <w:lvlText w:val="o"/>
+      <w:lvlJc w:val="left"/>
+      <w:pPr>
+        <w:ind w:left="3600" w:hanging="360"/>
+      </w:pPr>
+      <w:rPr>
+        <w:rFonts w:ascii="Courier New" w:hAnsi="Courier New" w:cs="Courier New" w:hint="default"/>
+      </w:rPr>
+    </w:lvl>
+    <w:lvl w:ilvl="5" w:tplc="08070005" w:tentative="1">
+      <w:start w:val="1"/>
+      <w:numFmt w:val="bullet"/>
+      <w:lvlText w:val=""/>
+      <w:lvlJc w:val="left"/>
+      <w:pPr>
+        <w:ind w:left="4320" w:hanging="360"/>
+      </w:pPr>
+      <w:rPr>
+        <w:rFonts w:ascii="Wingdings" w:hAnsi="Wingdings" w:hint="default"/>
+      </w:rPr>
+    </w:lvl>
+    <w:lvl w:ilvl="6" w:tplc="08070001" w:tentative="1">
+      <w:start w:val="1"/>
+      <w:numFmt w:val="bullet"/>
+      <w:lvlText w:val=""/>
+      <w:lvlJc w:val="left"/>
+      <w:pPr>
+        <w:ind w:left="5040" w:hanging="360"/>
+      </w:pPr>
+      <w:rPr>
+        <w:rFonts w:ascii="Symbol" w:hAnsi="Symbol" w:hint="default"/>
+      </w:rPr>
+    </w:lvl>
+    <w:lvl w:ilvl="7" w:tplc="08070003" w:tentative="1">
+      <w:start w:val="1"/>
+      <w:numFmt w:val="bullet"/>
+      <w:lvlText w:val="o"/>
+      <w:lvlJc w:val="left"/>
+      <w:pPr>
+        <w:ind w:left="5760" w:hanging="360"/>
+      </w:pPr>
+      <w:rPr>
+        <w:rFonts w:ascii="Courier New" w:hAnsi="Courier New" w:cs="Courier New" w:hint="default"/>
+      </w:rPr>
+    </w:lvl>
+    <w:lvl w:ilvl="8" w:tplc="08070005" w:tentative="1">
+      <w:start w:val="1"/>
+      <w:numFmt w:val="bullet"/>
+      <w:lvlText w:val=""/>
+      <w:lvlJc w:val="left"/>
+      <w:pPr>
+        <w:ind w:left="6480" w:hanging="360"/>
+      </w:pPr>
+      <w:rPr>
+        <w:rFonts w:ascii="Wingdings" w:hAnsi="Wingdings" w:hint="default"/>
+      </w:rPr>
+    </w:lvl>
+  </w:abstractNum>
+  <w:abstractNum w:abstractNumId="4" w15:restartNumberingAfterBreak="0">
     <w:nsid w:val="548B32C0"/>
     <w:multiLevelType w:val="hybridMultilevel"/>
     <w:tmpl w:val="535A2616"/>
@@ -13060,7 +14039,7 @@
       </w:pPr>
     </w:lvl>
   </w:abstractNum>
-  <w:abstractNum w:abstractNumId="4" w15:restartNumberingAfterBreak="0">
+  <w:abstractNum w:abstractNumId="5" w15:restartNumberingAfterBreak="0">
     <w:nsid w:val="549B76E6"/>
     <w:multiLevelType w:val="hybridMultilevel"/>
     <w:tmpl w:val="1D409D14"/>
@@ -13149,7 +14128,7 @@
       </w:pPr>
     </w:lvl>
   </w:abstractNum>
-  <w:abstractNum w:abstractNumId="5" w15:restartNumberingAfterBreak="0">
+  <w:abstractNum w:abstractNumId="6" w15:restartNumberingAfterBreak="0">
     <w:nsid w:val="67685F86"/>
     <w:multiLevelType w:val="hybridMultilevel"/>
     <w:tmpl w:val="47121556"/>
@@ -13238,22 +14217,25 @@
     </w:lvl>
   </w:abstractNum>
   <w:num w:numId="1">
-    <w:abstractNumId w:val="4"/>
+    <w:abstractNumId w:val="5"/>
   </w:num>
   <w:num w:numId="2">
     <w:abstractNumId w:val="1"/>
   </w:num>
   <w:num w:numId="3">
-    <w:abstractNumId w:val="3"/>
+    <w:abstractNumId w:val="4"/>
   </w:num>
   <w:num w:numId="4">
     <w:abstractNumId w:val="0"/>
   </w:num>
   <w:num w:numId="5">
-    <w:abstractNumId w:val="5"/>
+    <w:abstractNumId w:val="6"/>
   </w:num>
   <w:num w:numId="6">
     <w:abstractNumId w:val="2"/>
+  </w:num>
+  <w:num w:numId="7">
+    <w:abstractNumId w:val="3"/>
   </w:num>
 </w:numbering>
 </file>
@@ -14481,6 +15463,27 @@
     <w:pitch w:val="variable"/>
     <w:sig w:usb0="E1002EFF" w:usb1="C000605B" w:usb2="00000029" w:usb3="00000000" w:csb0="000101FF" w:csb1="00000000"/>
   </w:font>
+  <w:font w:name="Courier New">
+    <w:panose1 w:val="02070309020205020404"/>
+    <w:charset w:val="00"/>
+    <w:family w:val="modern"/>
+    <w:pitch w:val="fixed"/>
+    <w:sig w:usb0="E0002EFF" w:usb1="C0007843" w:usb2="00000009" w:usb3="00000000" w:csb0="000001FF" w:csb1="00000000"/>
+  </w:font>
+  <w:font w:name="Wingdings">
+    <w:panose1 w:val="05000000000000000000"/>
+    <w:charset w:val="02"/>
+    <w:family w:val="auto"/>
+    <w:pitch w:val="variable"/>
+    <w:sig w:usb0="00000000" w:usb1="10000000" w:usb2="00000000" w:usb3="00000000" w:csb0="80000000" w:csb1="00000000"/>
+  </w:font>
+  <w:font w:name="Symbol">
+    <w:panose1 w:val="05050102010706020507"/>
+    <w:charset w:val="02"/>
+    <w:family w:val="roman"/>
+    <w:pitch w:val="variable"/>
+    <w:sig w:usb0="00000000" w:usb1="10000000" w:usb2="00000000" w:usb3="00000000" w:csb0="80000000" w:csb1="00000000"/>
+  </w:font>
   <w:font w:name="Calibri">
     <w:panose1 w:val="020F0502020204030204"/>
     <w:charset w:val="00"/>
@@ -14514,6 +15517,7 @@
   </w:compat>
   <w:rsids>
     <w:rsidRoot w:val="00B1029B"/>
+    <w:rsid w:val="00026ACC"/>
     <w:rsid w:val="000A73B6"/>
     <w:rsid w:val="001E7AE9"/>
     <w:rsid w:val="002E2D5F"/>
@@ -15335,7 +16339,7 @@
 </file>
 
 <file path=customXml/itemProps2.xml><?xml version="1.0" encoding="utf-8"?>
-<ds:datastoreItem xmlns:ds="http://schemas.openxmlformats.org/officeDocument/2006/customXml" ds:itemID="{6A71CCA4-C7A4-4DDA-8DB5-D5310DB5C865}">
+<ds:datastoreItem xmlns:ds="http://schemas.openxmlformats.org/officeDocument/2006/customXml" ds:itemID="{68E19046-AF3B-470B-8D32-9449CBF1B508}">
   <ds:schemaRefs>
     <ds:schemaRef ds:uri="http://schemas.openxmlformats.org/officeDocument/2006/bibliography"/>
   </ds:schemaRefs>

</xml_diff>

<commit_message>
- Updated Task Use Cases
</commit_message>
<xml_diff>
--- a/PlexByte.App.MoCap.Docs/MoCap Documentation.docx
+++ b/PlexByte.App.MoCap.Docs/MoCap Documentation.docx
@@ -832,10 +832,10 @@
                 <v:path o:extrusionok="f" gradientshapeok="t" o:connecttype="rect"/>
                 <o:lock v:ext="edit" aspectratio="t"/>
               </v:shapetype>
-              <v:shape id="_x0000_i1025" type="#_x0000_t75" style="width:141.75pt;height:141.75pt" o:ole="">
+              <v:shape id="_x0000_i1025" type="#_x0000_t75" style="width:141.8pt;height:141.8pt" o:ole="">
                 <v:imagedata r:id="rId11" o:title=""/>
               </v:shape>
-              <o:OLEObject Type="Embed" ProgID="PBrush" ShapeID="_x0000_i1025" DrawAspect="Content" ObjectID="_1510664024" r:id="rId12"/>
+              <o:OLEObject Type="Embed" ProgID="PBrush" ShapeID="_x0000_i1025" DrawAspect="Content" ObjectID="_1510678555" r:id="rId12"/>
             </w:object>
           </w:r>
           <w:r>
@@ -3338,10 +3338,10 @@
     <w:p>
       <w:r>
         <w:object w:dxaOrig="15151" w:dyaOrig="6841">
-          <v:shape id="_x0000_i1026" type="#_x0000_t75" style="width:467.5pt;height:211pt" o:ole="">
+          <v:shape id="_x0000_i1026" type="#_x0000_t75" style="width:467.35pt;height:211.15pt" o:ole="">
             <v:imagedata r:id="rId13" o:title=""/>
           </v:shape>
-          <o:OLEObject Type="Embed" ProgID="Visio.Drawing.15" ShapeID="_x0000_i1026" DrawAspect="Content" ObjectID="_1510664025" r:id="rId14"/>
+          <o:OLEObject Type="Embed" ProgID="Visio.Drawing.15" ShapeID="_x0000_i1026" DrawAspect="Content" ObjectID="_1510678556" r:id="rId14"/>
         </w:object>
       </w:r>
     </w:p>
@@ -9427,10 +9427,7 @@
         </w:tc>
       </w:tr>
     </w:tbl>
-    <w:p>
-      <w:bookmarkStart w:id="17" w:name="_GoBack"/>
-      <w:bookmarkEnd w:id="17"/>
-    </w:p>
+    <w:p/>
     <w:p>
       <w:pPr>
         <w:pStyle w:val="Heading5"/>
@@ -10209,6 +10206,3366 @@
       </w:tr>
     </w:tbl>
     <w:p/>
+    <w:p>
+      <w:pPr>
+        <w:pStyle w:val="Heading5"/>
+      </w:pPr>
+      <w:r>
+        <w:t>- Delete</w:t>
+      </w:r>
+    </w:p>
+    <w:p/>
+    <w:tbl>
+      <w:tblPr>
+        <w:tblW w:w="7960" w:type="dxa"/>
+        <w:tblCellMar>
+          <w:left w:w="70" w:type="dxa"/>
+          <w:right w:w="70" w:type="dxa"/>
+        </w:tblCellMar>
+        <w:tblLook w:val="04A0" w:firstRow="1" w:lastRow="0" w:firstColumn="1" w:lastColumn="0" w:noHBand="0" w:noVBand="1"/>
+      </w:tblPr>
+      <w:tblGrid>
+        <w:gridCol w:w="1820"/>
+        <w:gridCol w:w="6140"/>
+      </w:tblGrid>
+      <w:tr>
+        <w:trPr>
+          <w:trHeight w:val="225"/>
+        </w:trPr>
+        <w:tc>
+          <w:tcPr>
+            <w:tcW w:w="1820" w:type="dxa"/>
+            <w:tcBorders>
+              <w:top w:val="single" w:sz="8" w:space="0" w:color="auto"/>
+              <w:left w:val="single" w:sz="8" w:space="0" w:color="auto"/>
+              <w:bottom w:val="nil"/>
+              <w:right w:val="single" w:sz="4" w:space="0" w:color="auto"/>
+            </w:tcBorders>
+            <w:shd w:val="clear" w:color="auto" w:fill="auto"/>
+            <w:noWrap/>
+            <w:hideMark/>
+          </w:tcPr>
+          <w:p>
+            <w:pPr>
+              <w:spacing w:before="0" w:after="0" w:line="240" w:lineRule="auto"/>
+              <w:rPr>
+                <w:rFonts w:ascii="Corbel" w:eastAsia="Times New Roman" w:hAnsi="Corbel" w:cs="Times New Roman"/>
+                <w:b/>
+                <w:bCs/>
+                <w:color w:val="000000"/>
+                <w:sz w:val="16"/>
+                <w:szCs w:val="16"/>
+                <w:lang w:val="de-CH" w:eastAsia="de-CH"/>
+              </w:rPr>
+            </w:pPr>
+            <w:r>
+              <w:rPr>
+                <w:rFonts w:ascii="Corbel" w:eastAsia="Times New Roman" w:hAnsi="Corbel" w:cs="Times New Roman"/>
+                <w:b/>
+                <w:bCs/>
+                <w:color w:val="000000"/>
+                <w:sz w:val="16"/>
+                <w:szCs w:val="16"/>
+                <w:lang w:val="de-CH" w:eastAsia="de-CH"/>
+              </w:rPr>
+              <w:t>Use Case Id:</w:t>
+            </w:r>
+          </w:p>
+        </w:tc>
+        <w:tc>
+          <w:tcPr>
+            <w:tcW w:w="6140" w:type="dxa"/>
+            <w:tcBorders>
+              <w:top w:val="single" w:sz="8" w:space="0" w:color="auto"/>
+              <w:left w:val="nil"/>
+              <w:bottom w:val="nil"/>
+              <w:right w:val="single" w:sz="8" w:space="0" w:color="auto"/>
+            </w:tcBorders>
+            <w:shd w:val="clear" w:color="auto" w:fill="auto"/>
+            <w:noWrap/>
+            <w:vAlign w:val="bottom"/>
+            <w:hideMark/>
+          </w:tcPr>
+          <w:p>
+            <w:pPr>
+              <w:spacing w:before="0" w:after="0" w:line="240" w:lineRule="auto"/>
+              <w:rPr>
+                <w:rFonts w:ascii="Calibri" w:eastAsia="Times New Roman" w:hAnsi="Calibri" w:cs="Times New Roman"/>
+                <w:color w:val="000000"/>
+                <w:sz w:val="16"/>
+                <w:szCs w:val="16"/>
+                <w:lang w:val="de-CH" w:eastAsia="de-CH"/>
+              </w:rPr>
+            </w:pPr>
+            <w:r>
+              <w:rPr>
+                <w:rFonts w:ascii="Calibri" w:eastAsia="Times New Roman" w:hAnsi="Calibri" w:cs="Times New Roman"/>
+                <w:color w:val="000000"/>
+                <w:sz w:val="16"/>
+                <w:szCs w:val="16"/>
+                <w:lang w:val="de-CH" w:eastAsia="de-CH"/>
+              </w:rPr>
+              <w:t>3</w:t>
+            </w:r>
+          </w:p>
+        </w:tc>
+      </w:tr>
+      <w:tr>
+        <w:trPr>
+          <w:trHeight w:val="225"/>
+        </w:trPr>
+        <w:tc>
+          <w:tcPr>
+            <w:tcW w:w="1820" w:type="dxa"/>
+            <w:tcBorders>
+              <w:top w:val="nil"/>
+              <w:left w:val="single" w:sz="8" w:space="0" w:color="auto"/>
+              <w:bottom w:val="nil"/>
+              <w:right w:val="single" w:sz="4" w:space="0" w:color="auto"/>
+            </w:tcBorders>
+            <w:shd w:val="clear" w:color="auto" w:fill="auto"/>
+            <w:noWrap/>
+            <w:hideMark/>
+          </w:tcPr>
+          <w:p>
+            <w:pPr>
+              <w:spacing w:before="0" w:after="0" w:line="240" w:lineRule="auto"/>
+              <w:rPr>
+                <w:rFonts w:ascii="Corbel" w:eastAsia="Times New Roman" w:hAnsi="Corbel" w:cs="Times New Roman"/>
+                <w:b/>
+                <w:bCs/>
+                <w:color w:val="000000"/>
+                <w:sz w:val="16"/>
+                <w:szCs w:val="16"/>
+                <w:lang w:val="de-CH" w:eastAsia="de-CH"/>
+              </w:rPr>
+            </w:pPr>
+            <w:r>
+              <w:rPr>
+                <w:rFonts w:ascii="Corbel" w:eastAsia="Times New Roman" w:hAnsi="Corbel" w:cs="Times New Roman"/>
+                <w:b/>
+                <w:bCs/>
+                <w:color w:val="000000"/>
+                <w:sz w:val="16"/>
+                <w:szCs w:val="16"/>
+                <w:lang w:val="de-CH" w:eastAsia="de-CH"/>
+              </w:rPr>
+              <w:t>Use Case Name:</w:t>
+            </w:r>
+          </w:p>
+        </w:tc>
+        <w:tc>
+          <w:tcPr>
+            <w:tcW w:w="6140" w:type="dxa"/>
+            <w:tcBorders>
+              <w:top w:val="nil"/>
+              <w:left w:val="nil"/>
+              <w:bottom w:val="nil"/>
+              <w:right w:val="single" w:sz="8" w:space="0" w:color="auto"/>
+            </w:tcBorders>
+            <w:shd w:val="clear" w:color="auto" w:fill="auto"/>
+            <w:noWrap/>
+            <w:vAlign w:val="bottom"/>
+            <w:hideMark/>
+          </w:tcPr>
+          <w:p>
+            <w:pPr>
+              <w:spacing w:before="0" w:after="0" w:line="240" w:lineRule="auto"/>
+              <w:rPr>
+                <w:rFonts w:ascii="Calibri" w:eastAsia="Times New Roman" w:hAnsi="Calibri" w:cs="Times New Roman"/>
+                <w:color w:val="000000"/>
+                <w:sz w:val="16"/>
+                <w:szCs w:val="16"/>
+                <w:lang w:val="de-CH" w:eastAsia="de-CH"/>
+              </w:rPr>
+            </w:pPr>
+            <w:r>
+              <w:rPr>
+                <w:rFonts w:ascii="Calibri" w:eastAsia="Times New Roman" w:hAnsi="Calibri" w:cs="Times New Roman"/>
+                <w:color w:val="000000"/>
+                <w:sz w:val="16"/>
+                <w:szCs w:val="16"/>
+                <w:lang w:val="de-CH" w:eastAsia="de-CH"/>
+              </w:rPr>
+              <w:t>Delete</w:t>
+            </w:r>
+          </w:p>
+        </w:tc>
+      </w:tr>
+      <w:tr>
+        <w:trPr>
+          <w:trHeight w:val="225"/>
+        </w:trPr>
+        <w:tc>
+          <w:tcPr>
+            <w:tcW w:w="1820" w:type="dxa"/>
+            <w:tcBorders>
+              <w:top w:val="nil"/>
+              <w:left w:val="single" w:sz="8" w:space="0" w:color="auto"/>
+              <w:bottom w:val="nil"/>
+              <w:right w:val="single" w:sz="4" w:space="0" w:color="auto"/>
+            </w:tcBorders>
+            <w:shd w:val="clear" w:color="auto" w:fill="auto"/>
+            <w:noWrap/>
+            <w:hideMark/>
+          </w:tcPr>
+          <w:p>
+            <w:pPr>
+              <w:spacing w:before="0" w:after="0" w:line="240" w:lineRule="auto"/>
+              <w:rPr>
+                <w:rFonts w:ascii="Corbel" w:eastAsia="Times New Roman" w:hAnsi="Corbel" w:cs="Times New Roman"/>
+                <w:b/>
+                <w:bCs/>
+                <w:color w:val="000000"/>
+                <w:sz w:val="16"/>
+                <w:szCs w:val="16"/>
+                <w:lang w:val="de-CH" w:eastAsia="de-CH"/>
+              </w:rPr>
+            </w:pPr>
+            <w:r>
+              <w:rPr>
+                <w:rFonts w:ascii="Corbel" w:eastAsia="Times New Roman" w:hAnsi="Corbel" w:cs="Times New Roman"/>
+                <w:b/>
+                <w:bCs/>
+                <w:color w:val="000000"/>
+                <w:sz w:val="16"/>
+                <w:szCs w:val="16"/>
+                <w:lang w:val="de-CH" w:eastAsia="de-CH"/>
+              </w:rPr>
+              <w:t>Actors:</w:t>
+            </w:r>
+          </w:p>
+        </w:tc>
+        <w:tc>
+          <w:tcPr>
+            <w:tcW w:w="6140" w:type="dxa"/>
+            <w:tcBorders>
+              <w:top w:val="nil"/>
+              <w:left w:val="nil"/>
+              <w:bottom w:val="nil"/>
+              <w:right w:val="single" w:sz="8" w:space="0" w:color="auto"/>
+            </w:tcBorders>
+            <w:shd w:val="clear" w:color="auto" w:fill="auto"/>
+            <w:noWrap/>
+            <w:vAlign w:val="bottom"/>
+            <w:hideMark/>
+          </w:tcPr>
+          <w:p>
+            <w:pPr>
+              <w:spacing w:before="0" w:after="0" w:line="240" w:lineRule="auto"/>
+              <w:rPr>
+                <w:rFonts w:ascii="Calibri" w:eastAsia="Times New Roman" w:hAnsi="Calibri" w:cs="Times New Roman"/>
+                <w:color w:val="000000"/>
+                <w:sz w:val="16"/>
+                <w:szCs w:val="16"/>
+                <w:lang w:val="de-CH" w:eastAsia="de-CH"/>
+              </w:rPr>
+            </w:pPr>
+            <w:r>
+              <w:rPr>
+                <w:rFonts w:ascii="Calibri" w:eastAsia="Times New Roman" w:hAnsi="Calibri" w:cs="Times New Roman"/>
+                <w:color w:val="000000"/>
+                <w:sz w:val="16"/>
+                <w:szCs w:val="16"/>
+                <w:lang w:val="de-CH" w:eastAsia="de-CH"/>
+              </w:rPr>
+              <w:t>User</w:t>
+            </w:r>
+          </w:p>
+        </w:tc>
+      </w:tr>
+      <w:tr>
+        <w:trPr>
+          <w:trHeight w:val="225"/>
+        </w:trPr>
+        <w:tc>
+          <w:tcPr>
+            <w:tcW w:w="1820" w:type="dxa"/>
+            <w:tcBorders>
+              <w:top w:val="nil"/>
+              <w:left w:val="single" w:sz="8" w:space="0" w:color="auto"/>
+              <w:bottom w:val="nil"/>
+              <w:right w:val="single" w:sz="4" w:space="0" w:color="auto"/>
+            </w:tcBorders>
+            <w:shd w:val="clear" w:color="auto" w:fill="auto"/>
+            <w:noWrap/>
+            <w:hideMark/>
+          </w:tcPr>
+          <w:p>
+            <w:pPr>
+              <w:spacing w:before="0" w:after="0" w:line="240" w:lineRule="auto"/>
+              <w:rPr>
+                <w:rFonts w:ascii="Corbel" w:eastAsia="Times New Roman" w:hAnsi="Corbel" w:cs="Times New Roman"/>
+                <w:b/>
+                <w:bCs/>
+                <w:color w:val="000000"/>
+                <w:sz w:val="16"/>
+                <w:szCs w:val="16"/>
+                <w:lang w:val="de-CH" w:eastAsia="de-CH"/>
+              </w:rPr>
+            </w:pPr>
+            <w:r>
+              <w:rPr>
+                <w:rFonts w:ascii="Corbel" w:eastAsia="Times New Roman" w:hAnsi="Corbel" w:cs="Times New Roman"/>
+                <w:b/>
+                <w:bCs/>
+                <w:color w:val="000000"/>
+                <w:sz w:val="16"/>
+                <w:szCs w:val="16"/>
+                <w:lang w:val="de-CH" w:eastAsia="de-CH"/>
+              </w:rPr>
+              <w:t>Description:</w:t>
+            </w:r>
+          </w:p>
+        </w:tc>
+        <w:tc>
+          <w:tcPr>
+            <w:tcW w:w="6140" w:type="dxa"/>
+            <w:tcBorders>
+              <w:top w:val="nil"/>
+              <w:left w:val="nil"/>
+              <w:bottom w:val="nil"/>
+              <w:right w:val="single" w:sz="8" w:space="0" w:color="auto"/>
+            </w:tcBorders>
+            <w:shd w:val="clear" w:color="auto" w:fill="auto"/>
+            <w:noWrap/>
+            <w:vAlign w:val="bottom"/>
+            <w:hideMark/>
+          </w:tcPr>
+          <w:p>
+            <w:pPr>
+              <w:spacing w:before="0" w:after="0" w:line="240" w:lineRule="auto"/>
+              <w:rPr>
+                <w:rFonts w:ascii="Calibri" w:eastAsia="Times New Roman" w:hAnsi="Calibri" w:cs="Times New Roman"/>
+                <w:color w:val="000000"/>
+                <w:sz w:val="16"/>
+                <w:szCs w:val="16"/>
+                <w:lang w:eastAsia="de-CH"/>
+              </w:rPr>
+            </w:pPr>
+            <w:r>
+              <w:rPr>
+                <w:rFonts w:ascii="Calibri" w:eastAsia="Times New Roman" w:hAnsi="Calibri" w:cs="Times New Roman"/>
+                <w:color w:val="000000"/>
+                <w:sz w:val="16"/>
+                <w:szCs w:val="16"/>
+                <w:lang w:eastAsia="de-CH"/>
+              </w:rPr>
+              <w:t>The user deletes a task</w:t>
+            </w:r>
+          </w:p>
+        </w:tc>
+      </w:tr>
+      <w:tr>
+        <w:trPr>
+          <w:trHeight w:val="450"/>
+        </w:trPr>
+        <w:tc>
+          <w:tcPr>
+            <w:tcW w:w="1820" w:type="dxa"/>
+            <w:tcBorders>
+              <w:top w:val="nil"/>
+              <w:left w:val="single" w:sz="8" w:space="0" w:color="auto"/>
+              <w:bottom w:val="nil"/>
+              <w:right w:val="single" w:sz="4" w:space="0" w:color="auto"/>
+            </w:tcBorders>
+            <w:shd w:val="clear" w:color="auto" w:fill="auto"/>
+            <w:noWrap/>
+            <w:hideMark/>
+          </w:tcPr>
+          <w:p>
+            <w:pPr>
+              <w:spacing w:before="0" w:after="0" w:line="240" w:lineRule="auto"/>
+              <w:rPr>
+                <w:rFonts w:ascii="Corbel" w:eastAsia="Times New Roman" w:hAnsi="Corbel" w:cs="Times New Roman"/>
+                <w:b/>
+                <w:bCs/>
+                <w:color w:val="000000"/>
+                <w:sz w:val="16"/>
+                <w:szCs w:val="16"/>
+                <w:lang w:val="de-CH" w:eastAsia="de-CH"/>
+              </w:rPr>
+            </w:pPr>
+            <w:r>
+              <w:rPr>
+                <w:rFonts w:ascii="Corbel" w:eastAsia="Times New Roman" w:hAnsi="Corbel" w:cs="Times New Roman"/>
+                <w:b/>
+                <w:bCs/>
+                <w:color w:val="000000"/>
+                <w:sz w:val="16"/>
+                <w:szCs w:val="16"/>
+                <w:lang w:val="de-CH" w:eastAsia="de-CH"/>
+              </w:rPr>
+              <w:t>Preconditions:</w:t>
+            </w:r>
+          </w:p>
+        </w:tc>
+        <w:tc>
+          <w:tcPr>
+            <w:tcW w:w="6140" w:type="dxa"/>
+            <w:tcBorders>
+              <w:top w:val="nil"/>
+              <w:left w:val="nil"/>
+              <w:bottom w:val="nil"/>
+              <w:right w:val="single" w:sz="8" w:space="0" w:color="auto"/>
+            </w:tcBorders>
+            <w:shd w:val="clear" w:color="auto" w:fill="auto"/>
+            <w:vAlign w:val="bottom"/>
+            <w:hideMark/>
+          </w:tcPr>
+          <w:p>
+            <w:pPr>
+              <w:spacing w:before="0" w:after="0" w:line="240" w:lineRule="auto"/>
+              <w:rPr>
+                <w:rFonts w:ascii="Calibri" w:eastAsia="Times New Roman" w:hAnsi="Calibri" w:cs="Times New Roman"/>
+                <w:color w:val="000000"/>
+                <w:sz w:val="16"/>
+                <w:szCs w:val="16"/>
+                <w:lang w:eastAsia="de-CH"/>
+              </w:rPr>
+            </w:pPr>
+            <w:r>
+              <w:rPr>
+                <w:rFonts w:ascii="Calibri" w:eastAsia="Times New Roman" w:hAnsi="Calibri" w:cs="Times New Roman"/>
+                <w:color w:val="000000"/>
+                <w:sz w:val="16"/>
+                <w:szCs w:val="16"/>
+                <w:lang w:eastAsia="de-CH"/>
+              </w:rPr>
+              <w:t>1. User is logged in</w:t>
+            </w:r>
+            <w:r>
+              <w:rPr>
+                <w:rFonts w:ascii="Calibri" w:eastAsia="Times New Roman" w:hAnsi="Calibri" w:cs="Times New Roman"/>
+                <w:color w:val="000000"/>
+                <w:sz w:val="16"/>
+                <w:szCs w:val="16"/>
+                <w:lang w:eastAsia="de-CH"/>
+              </w:rPr>
+              <w:br/>
+              <w:t>2. User opened the task panel</w:t>
+            </w:r>
+          </w:p>
+        </w:tc>
+      </w:tr>
+      <w:tr>
+        <w:trPr>
+          <w:trHeight w:val="675"/>
+        </w:trPr>
+        <w:tc>
+          <w:tcPr>
+            <w:tcW w:w="1820" w:type="dxa"/>
+            <w:tcBorders>
+              <w:top w:val="nil"/>
+              <w:left w:val="single" w:sz="8" w:space="0" w:color="auto"/>
+              <w:bottom w:val="nil"/>
+              <w:right w:val="single" w:sz="4" w:space="0" w:color="auto"/>
+            </w:tcBorders>
+            <w:shd w:val="clear" w:color="auto" w:fill="auto"/>
+            <w:noWrap/>
+            <w:hideMark/>
+          </w:tcPr>
+          <w:p>
+            <w:pPr>
+              <w:spacing w:before="0" w:after="0" w:line="240" w:lineRule="auto"/>
+              <w:rPr>
+                <w:rFonts w:ascii="Corbel" w:eastAsia="Times New Roman" w:hAnsi="Corbel" w:cs="Times New Roman"/>
+                <w:b/>
+                <w:bCs/>
+                <w:color w:val="000000"/>
+                <w:sz w:val="16"/>
+                <w:szCs w:val="16"/>
+                <w:lang w:val="de-CH" w:eastAsia="de-CH"/>
+              </w:rPr>
+            </w:pPr>
+            <w:r>
+              <w:rPr>
+                <w:rFonts w:ascii="Corbel" w:eastAsia="Times New Roman" w:hAnsi="Corbel" w:cs="Times New Roman"/>
+                <w:b/>
+                <w:bCs/>
+                <w:color w:val="000000"/>
+                <w:sz w:val="16"/>
+                <w:szCs w:val="16"/>
+                <w:lang w:val="de-CH" w:eastAsia="de-CH"/>
+              </w:rPr>
+              <w:t>Normal Flow:</w:t>
+            </w:r>
+          </w:p>
+        </w:tc>
+        <w:tc>
+          <w:tcPr>
+            <w:tcW w:w="6140" w:type="dxa"/>
+            <w:tcBorders>
+              <w:top w:val="nil"/>
+              <w:left w:val="nil"/>
+              <w:bottom w:val="nil"/>
+              <w:right w:val="single" w:sz="8" w:space="0" w:color="auto"/>
+            </w:tcBorders>
+            <w:shd w:val="clear" w:color="auto" w:fill="auto"/>
+            <w:vAlign w:val="bottom"/>
+            <w:hideMark/>
+          </w:tcPr>
+          <w:p>
+            <w:pPr>
+              <w:spacing w:before="0" w:after="0" w:line="240" w:lineRule="auto"/>
+              <w:rPr>
+                <w:rFonts w:ascii="Calibri" w:eastAsia="Times New Roman" w:hAnsi="Calibri" w:cs="Times New Roman"/>
+                <w:color w:val="000000"/>
+                <w:sz w:val="16"/>
+                <w:szCs w:val="16"/>
+                <w:lang w:val="de-CH" w:eastAsia="de-CH"/>
+              </w:rPr>
+            </w:pPr>
+            <w:r>
+              <w:rPr>
+                <w:rFonts w:ascii="Calibri" w:eastAsia="Times New Roman" w:hAnsi="Calibri" w:cs="Times New Roman"/>
+                <w:color w:val="000000"/>
+                <w:sz w:val="16"/>
+                <w:szCs w:val="16"/>
+                <w:lang w:eastAsia="de-CH"/>
+              </w:rPr>
+              <w:t>1. User selects the task (-s) to be deleted</w:t>
+            </w:r>
+            <w:r>
+              <w:rPr>
+                <w:rFonts w:ascii="Calibri" w:eastAsia="Times New Roman" w:hAnsi="Calibri" w:cs="Times New Roman"/>
+                <w:color w:val="000000"/>
+                <w:sz w:val="16"/>
+                <w:szCs w:val="16"/>
+                <w:lang w:eastAsia="de-CH"/>
+              </w:rPr>
+              <w:br/>
+              <w:t>2. User clicks the "delete task" button</w:t>
+            </w:r>
+            <w:r>
+              <w:rPr>
+                <w:rFonts w:ascii="Calibri" w:eastAsia="Times New Roman" w:hAnsi="Calibri" w:cs="Times New Roman"/>
+                <w:color w:val="000000"/>
+                <w:sz w:val="16"/>
+                <w:szCs w:val="16"/>
+                <w:lang w:eastAsia="de-CH"/>
+              </w:rPr>
+              <w:br/>
+              <w:t xml:space="preserve">3. </w:t>
+            </w:r>
+            <w:r>
+              <w:rPr>
+                <w:rFonts w:ascii="Calibri" w:eastAsia="Times New Roman" w:hAnsi="Calibri" w:cs="Times New Roman"/>
+                <w:color w:val="000000"/>
+                <w:sz w:val="16"/>
+                <w:szCs w:val="16"/>
+                <w:lang w:val="de-CH" w:eastAsia="de-CH"/>
+              </w:rPr>
+              <w:t>User confirms the deletion</w:t>
+            </w:r>
+          </w:p>
+        </w:tc>
+      </w:tr>
+      <w:tr>
+        <w:trPr>
+          <w:trHeight w:val="450"/>
+        </w:trPr>
+        <w:tc>
+          <w:tcPr>
+            <w:tcW w:w="1820" w:type="dxa"/>
+            <w:tcBorders>
+              <w:top w:val="nil"/>
+              <w:left w:val="single" w:sz="8" w:space="0" w:color="auto"/>
+              <w:bottom w:val="nil"/>
+              <w:right w:val="single" w:sz="4" w:space="0" w:color="auto"/>
+            </w:tcBorders>
+            <w:shd w:val="clear" w:color="auto" w:fill="auto"/>
+            <w:noWrap/>
+            <w:hideMark/>
+          </w:tcPr>
+          <w:p>
+            <w:pPr>
+              <w:spacing w:before="0" w:after="0" w:line="240" w:lineRule="auto"/>
+              <w:rPr>
+                <w:rFonts w:ascii="Corbel" w:eastAsia="Times New Roman" w:hAnsi="Corbel" w:cs="Times New Roman"/>
+                <w:b/>
+                <w:bCs/>
+                <w:color w:val="000000"/>
+                <w:sz w:val="16"/>
+                <w:szCs w:val="16"/>
+                <w:lang w:val="de-CH" w:eastAsia="de-CH"/>
+              </w:rPr>
+            </w:pPr>
+            <w:r>
+              <w:rPr>
+                <w:rFonts w:ascii="Corbel" w:eastAsia="Times New Roman" w:hAnsi="Corbel" w:cs="Times New Roman"/>
+                <w:b/>
+                <w:bCs/>
+                <w:color w:val="000000"/>
+                <w:sz w:val="16"/>
+                <w:szCs w:val="16"/>
+                <w:lang w:val="de-CH" w:eastAsia="de-CH"/>
+              </w:rPr>
+              <w:t>Alternative Flow:</w:t>
+            </w:r>
+          </w:p>
+        </w:tc>
+        <w:tc>
+          <w:tcPr>
+            <w:tcW w:w="6140" w:type="dxa"/>
+            <w:tcBorders>
+              <w:top w:val="nil"/>
+              <w:left w:val="nil"/>
+              <w:bottom w:val="nil"/>
+              <w:right w:val="single" w:sz="8" w:space="0" w:color="auto"/>
+            </w:tcBorders>
+            <w:shd w:val="clear" w:color="auto" w:fill="auto"/>
+            <w:vAlign w:val="bottom"/>
+            <w:hideMark/>
+          </w:tcPr>
+          <w:p>
+            <w:pPr>
+              <w:spacing w:before="0" w:after="0" w:line="240" w:lineRule="auto"/>
+              <w:rPr>
+                <w:rFonts w:ascii="Calibri" w:eastAsia="Times New Roman" w:hAnsi="Calibri" w:cs="Times New Roman"/>
+                <w:color w:val="000000"/>
+                <w:sz w:val="16"/>
+                <w:szCs w:val="16"/>
+                <w:lang w:val="de-CH" w:eastAsia="de-CH"/>
+              </w:rPr>
+            </w:pPr>
+            <w:r>
+              <w:rPr>
+                <w:rFonts w:ascii="Calibri" w:eastAsia="Times New Roman" w:hAnsi="Calibri" w:cs="Times New Roman"/>
+                <w:color w:val="000000"/>
+                <w:sz w:val="16"/>
+                <w:szCs w:val="16"/>
+                <w:lang w:eastAsia="de-CH"/>
+              </w:rPr>
+              <w:t>3a. If the user cancels the deletion</w:t>
+            </w:r>
+            <w:r>
+              <w:rPr>
+                <w:rFonts w:ascii="Calibri" w:eastAsia="Times New Roman" w:hAnsi="Calibri" w:cs="Times New Roman"/>
+                <w:color w:val="000000"/>
+                <w:sz w:val="16"/>
+                <w:szCs w:val="16"/>
+                <w:lang w:eastAsia="de-CH"/>
+              </w:rPr>
+              <w:br/>
+              <w:t xml:space="preserve">           3. </w:t>
+            </w:r>
+            <w:r>
+              <w:rPr>
+                <w:rFonts w:ascii="Calibri" w:eastAsia="Times New Roman" w:hAnsi="Calibri" w:cs="Times New Roman"/>
+                <w:color w:val="000000"/>
+                <w:sz w:val="16"/>
+                <w:szCs w:val="16"/>
+                <w:lang w:val="de-CH" w:eastAsia="de-CH"/>
+              </w:rPr>
+              <w:t>=&gt; abort process</w:t>
+            </w:r>
+          </w:p>
+        </w:tc>
+      </w:tr>
+      <w:tr>
+        <w:trPr>
+          <w:trHeight w:val="240"/>
+        </w:trPr>
+        <w:tc>
+          <w:tcPr>
+            <w:tcW w:w="1820" w:type="dxa"/>
+            <w:tcBorders>
+              <w:top w:val="nil"/>
+              <w:left w:val="single" w:sz="8" w:space="0" w:color="auto"/>
+              <w:bottom w:val="single" w:sz="8" w:space="0" w:color="auto"/>
+              <w:right w:val="single" w:sz="4" w:space="0" w:color="auto"/>
+            </w:tcBorders>
+            <w:shd w:val="clear" w:color="auto" w:fill="auto"/>
+            <w:noWrap/>
+            <w:hideMark/>
+          </w:tcPr>
+          <w:p>
+            <w:pPr>
+              <w:spacing w:before="0" w:after="0" w:line="240" w:lineRule="auto"/>
+              <w:rPr>
+                <w:rFonts w:ascii="Corbel" w:eastAsia="Times New Roman" w:hAnsi="Corbel" w:cs="Times New Roman"/>
+                <w:b/>
+                <w:bCs/>
+                <w:color w:val="000000"/>
+                <w:sz w:val="16"/>
+                <w:szCs w:val="16"/>
+                <w:lang w:val="de-CH" w:eastAsia="de-CH"/>
+              </w:rPr>
+            </w:pPr>
+            <w:r>
+              <w:rPr>
+                <w:rFonts w:ascii="Corbel" w:eastAsia="Times New Roman" w:hAnsi="Corbel" w:cs="Times New Roman"/>
+                <w:b/>
+                <w:bCs/>
+                <w:color w:val="000000"/>
+                <w:sz w:val="16"/>
+                <w:szCs w:val="16"/>
+                <w:lang w:val="de-CH" w:eastAsia="de-CH"/>
+              </w:rPr>
+              <w:t>Exceptions:</w:t>
+            </w:r>
+          </w:p>
+        </w:tc>
+        <w:tc>
+          <w:tcPr>
+            <w:tcW w:w="6140" w:type="dxa"/>
+            <w:tcBorders>
+              <w:top w:val="nil"/>
+              <w:left w:val="nil"/>
+              <w:bottom w:val="single" w:sz="8" w:space="0" w:color="auto"/>
+              <w:right w:val="single" w:sz="8" w:space="0" w:color="auto"/>
+            </w:tcBorders>
+            <w:shd w:val="clear" w:color="auto" w:fill="auto"/>
+            <w:noWrap/>
+            <w:vAlign w:val="bottom"/>
+            <w:hideMark/>
+          </w:tcPr>
+          <w:p>
+            <w:pPr>
+              <w:spacing w:before="0" w:after="0" w:line="240" w:lineRule="auto"/>
+              <w:rPr>
+                <w:rFonts w:ascii="Calibri" w:eastAsia="Times New Roman" w:hAnsi="Calibri" w:cs="Times New Roman"/>
+                <w:color w:val="000000"/>
+                <w:sz w:val="16"/>
+                <w:szCs w:val="16"/>
+                <w:lang w:val="de-CH" w:eastAsia="de-CH"/>
+              </w:rPr>
+            </w:pPr>
+            <w:r>
+              <w:rPr>
+                <w:rFonts w:ascii="Calibri" w:eastAsia="Times New Roman" w:hAnsi="Calibri" w:cs="Times New Roman"/>
+                <w:color w:val="000000"/>
+                <w:sz w:val="16"/>
+                <w:szCs w:val="16"/>
+                <w:lang w:val="de-CH" w:eastAsia="de-CH"/>
+              </w:rPr>
+              <w:t>None</w:t>
+            </w:r>
+          </w:p>
+        </w:tc>
+      </w:tr>
+    </w:tbl>
+    <w:p/>
+    <w:p>
+      <w:pPr>
+        <w:pStyle w:val="Heading5"/>
+      </w:pPr>
+      <w:r>
+        <w:t>- Forward</w:t>
+      </w:r>
+    </w:p>
+    <w:p/>
+    <w:tbl>
+      <w:tblPr>
+        <w:tblW w:w="7960" w:type="dxa"/>
+        <w:tblCellMar>
+          <w:left w:w="70" w:type="dxa"/>
+          <w:right w:w="70" w:type="dxa"/>
+        </w:tblCellMar>
+        <w:tblLook w:val="04A0" w:firstRow="1" w:lastRow="0" w:firstColumn="1" w:lastColumn="0" w:noHBand="0" w:noVBand="1"/>
+      </w:tblPr>
+      <w:tblGrid>
+        <w:gridCol w:w="1820"/>
+        <w:gridCol w:w="6140"/>
+      </w:tblGrid>
+      <w:tr>
+        <w:trPr>
+          <w:trHeight w:val="225"/>
+        </w:trPr>
+        <w:tc>
+          <w:tcPr>
+            <w:tcW w:w="1820" w:type="dxa"/>
+            <w:tcBorders>
+              <w:top w:val="single" w:sz="8" w:space="0" w:color="auto"/>
+              <w:left w:val="single" w:sz="8" w:space="0" w:color="auto"/>
+              <w:bottom w:val="nil"/>
+              <w:right w:val="single" w:sz="4" w:space="0" w:color="auto"/>
+            </w:tcBorders>
+            <w:shd w:val="clear" w:color="auto" w:fill="auto"/>
+            <w:noWrap/>
+            <w:hideMark/>
+          </w:tcPr>
+          <w:p>
+            <w:pPr>
+              <w:spacing w:before="0" w:after="0" w:line="240" w:lineRule="auto"/>
+              <w:rPr>
+                <w:rFonts w:ascii="Corbel" w:eastAsia="Times New Roman" w:hAnsi="Corbel" w:cs="Times New Roman"/>
+                <w:b/>
+                <w:bCs/>
+                <w:color w:val="000000"/>
+                <w:sz w:val="16"/>
+                <w:szCs w:val="16"/>
+                <w:lang w:val="de-CH" w:eastAsia="de-CH"/>
+              </w:rPr>
+            </w:pPr>
+            <w:r>
+              <w:rPr>
+                <w:rFonts w:ascii="Corbel" w:eastAsia="Times New Roman" w:hAnsi="Corbel" w:cs="Times New Roman"/>
+                <w:b/>
+                <w:bCs/>
+                <w:color w:val="000000"/>
+                <w:sz w:val="16"/>
+                <w:szCs w:val="16"/>
+                <w:lang w:val="de-CH" w:eastAsia="de-CH"/>
+              </w:rPr>
+              <w:t>Use Case Id:</w:t>
+            </w:r>
+          </w:p>
+        </w:tc>
+        <w:tc>
+          <w:tcPr>
+            <w:tcW w:w="6140" w:type="dxa"/>
+            <w:tcBorders>
+              <w:top w:val="single" w:sz="8" w:space="0" w:color="auto"/>
+              <w:left w:val="nil"/>
+              <w:bottom w:val="nil"/>
+              <w:right w:val="single" w:sz="8" w:space="0" w:color="auto"/>
+            </w:tcBorders>
+            <w:shd w:val="clear" w:color="auto" w:fill="auto"/>
+            <w:noWrap/>
+            <w:vAlign w:val="bottom"/>
+            <w:hideMark/>
+          </w:tcPr>
+          <w:p>
+            <w:pPr>
+              <w:spacing w:before="0" w:after="0" w:line="240" w:lineRule="auto"/>
+              <w:rPr>
+                <w:rFonts w:ascii="Calibri" w:eastAsia="Times New Roman" w:hAnsi="Calibri" w:cs="Times New Roman"/>
+                <w:color w:val="000000"/>
+                <w:sz w:val="16"/>
+                <w:szCs w:val="16"/>
+                <w:lang w:val="de-CH" w:eastAsia="de-CH"/>
+              </w:rPr>
+            </w:pPr>
+            <w:r>
+              <w:rPr>
+                <w:rFonts w:ascii="Calibri" w:eastAsia="Times New Roman" w:hAnsi="Calibri" w:cs="Times New Roman"/>
+                <w:color w:val="000000"/>
+                <w:sz w:val="16"/>
+                <w:szCs w:val="16"/>
+                <w:lang w:val="de-CH" w:eastAsia="de-CH"/>
+              </w:rPr>
+              <w:t>4</w:t>
+            </w:r>
+          </w:p>
+        </w:tc>
+      </w:tr>
+      <w:tr>
+        <w:trPr>
+          <w:trHeight w:val="225"/>
+        </w:trPr>
+        <w:tc>
+          <w:tcPr>
+            <w:tcW w:w="1820" w:type="dxa"/>
+            <w:tcBorders>
+              <w:top w:val="nil"/>
+              <w:left w:val="single" w:sz="8" w:space="0" w:color="auto"/>
+              <w:bottom w:val="nil"/>
+              <w:right w:val="single" w:sz="4" w:space="0" w:color="auto"/>
+            </w:tcBorders>
+            <w:shd w:val="clear" w:color="auto" w:fill="auto"/>
+            <w:noWrap/>
+            <w:hideMark/>
+          </w:tcPr>
+          <w:p>
+            <w:pPr>
+              <w:spacing w:before="0" w:after="0" w:line="240" w:lineRule="auto"/>
+              <w:rPr>
+                <w:rFonts w:ascii="Corbel" w:eastAsia="Times New Roman" w:hAnsi="Corbel" w:cs="Times New Roman"/>
+                <w:b/>
+                <w:bCs/>
+                <w:color w:val="000000"/>
+                <w:sz w:val="16"/>
+                <w:szCs w:val="16"/>
+                <w:lang w:val="de-CH" w:eastAsia="de-CH"/>
+              </w:rPr>
+            </w:pPr>
+            <w:r>
+              <w:rPr>
+                <w:rFonts w:ascii="Corbel" w:eastAsia="Times New Roman" w:hAnsi="Corbel" w:cs="Times New Roman"/>
+                <w:b/>
+                <w:bCs/>
+                <w:color w:val="000000"/>
+                <w:sz w:val="16"/>
+                <w:szCs w:val="16"/>
+                <w:lang w:val="de-CH" w:eastAsia="de-CH"/>
+              </w:rPr>
+              <w:t>Use Case Name:</w:t>
+            </w:r>
+          </w:p>
+        </w:tc>
+        <w:tc>
+          <w:tcPr>
+            <w:tcW w:w="6140" w:type="dxa"/>
+            <w:tcBorders>
+              <w:top w:val="nil"/>
+              <w:left w:val="nil"/>
+              <w:bottom w:val="nil"/>
+              <w:right w:val="single" w:sz="8" w:space="0" w:color="auto"/>
+            </w:tcBorders>
+            <w:shd w:val="clear" w:color="auto" w:fill="auto"/>
+            <w:noWrap/>
+            <w:vAlign w:val="bottom"/>
+            <w:hideMark/>
+          </w:tcPr>
+          <w:p>
+            <w:pPr>
+              <w:spacing w:before="0" w:after="0" w:line="240" w:lineRule="auto"/>
+              <w:rPr>
+                <w:rFonts w:ascii="Calibri" w:eastAsia="Times New Roman" w:hAnsi="Calibri" w:cs="Times New Roman"/>
+                <w:color w:val="000000"/>
+                <w:sz w:val="16"/>
+                <w:szCs w:val="16"/>
+                <w:lang w:val="de-CH" w:eastAsia="de-CH"/>
+              </w:rPr>
+            </w:pPr>
+            <w:r>
+              <w:rPr>
+                <w:rFonts w:ascii="Calibri" w:eastAsia="Times New Roman" w:hAnsi="Calibri" w:cs="Times New Roman"/>
+                <w:color w:val="000000"/>
+                <w:sz w:val="16"/>
+                <w:szCs w:val="16"/>
+                <w:lang w:val="de-CH" w:eastAsia="de-CH"/>
+              </w:rPr>
+              <w:t>Forward</w:t>
+            </w:r>
+          </w:p>
+        </w:tc>
+      </w:tr>
+      <w:tr>
+        <w:trPr>
+          <w:trHeight w:val="225"/>
+        </w:trPr>
+        <w:tc>
+          <w:tcPr>
+            <w:tcW w:w="1820" w:type="dxa"/>
+            <w:tcBorders>
+              <w:top w:val="nil"/>
+              <w:left w:val="single" w:sz="8" w:space="0" w:color="auto"/>
+              <w:bottom w:val="nil"/>
+              <w:right w:val="single" w:sz="4" w:space="0" w:color="auto"/>
+            </w:tcBorders>
+            <w:shd w:val="clear" w:color="auto" w:fill="auto"/>
+            <w:noWrap/>
+            <w:hideMark/>
+          </w:tcPr>
+          <w:p>
+            <w:pPr>
+              <w:spacing w:before="0" w:after="0" w:line="240" w:lineRule="auto"/>
+              <w:rPr>
+                <w:rFonts w:ascii="Corbel" w:eastAsia="Times New Roman" w:hAnsi="Corbel" w:cs="Times New Roman"/>
+                <w:b/>
+                <w:bCs/>
+                <w:color w:val="000000"/>
+                <w:sz w:val="16"/>
+                <w:szCs w:val="16"/>
+                <w:lang w:val="de-CH" w:eastAsia="de-CH"/>
+              </w:rPr>
+            </w:pPr>
+            <w:r>
+              <w:rPr>
+                <w:rFonts w:ascii="Corbel" w:eastAsia="Times New Roman" w:hAnsi="Corbel" w:cs="Times New Roman"/>
+                <w:b/>
+                <w:bCs/>
+                <w:color w:val="000000"/>
+                <w:sz w:val="16"/>
+                <w:szCs w:val="16"/>
+                <w:lang w:val="de-CH" w:eastAsia="de-CH"/>
+              </w:rPr>
+              <w:t>Actors:</w:t>
+            </w:r>
+          </w:p>
+        </w:tc>
+        <w:tc>
+          <w:tcPr>
+            <w:tcW w:w="6140" w:type="dxa"/>
+            <w:tcBorders>
+              <w:top w:val="nil"/>
+              <w:left w:val="nil"/>
+              <w:bottom w:val="nil"/>
+              <w:right w:val="single" w:sz="8" w:space="0" w:color="auto"/>
+            </w:tcBorders>
+            <w:shd w:val="clear" w:color="auto" w:fill="auto"/>
+            <w:noWrap/>
+            <w:vAlign w:val="bottom"/>
+            <w:hideMark/>
+          </w:tcPr>
+          <w:p>
+            <w:pPr>
+              <w:spacing w:before="0" w:after="0" w:line="240" w:lineRule="auto"/>
+              <w:rPr>
+                <w:rFonts w:ascii="Calibri" w:eastAsia="Times New Roman" w:hAnsi="Calibri" w:cs="Times New Roman"/>
+                <w:color w:val="000000"/>
+                <w:sz w:val="16"/>
+                <w:szCs w:val="16"/>
+                <w:lang w:val="de-CH" w:eastAsia="de-CH"/>
+              </w:rPr>
+            </w:pPr>
+            <w:r>
+              <w:rPr>
+                <w:rFonts w:ascii="Calibri" w:eastAsia="Times New Roman" w:hAnsi="Calibri" w:cs="Times New Roman"/>
+                <w:color w:val="000000"/>
+                <w:sz w:val="16"/>
+                <w:szCs w:val="16"/>
+                <w:lang w:val="de-CH" w:eastAsia="de-CH"/>
+              </w:rPr>
+              <w:t>User</w:t>
+            </w:r>
+          </w:p>
+        </w:tc>
+      </w:tr>
+      <w:tr>
+        <w:trPr>
+          <w:trHeight w:val="225"/>
+        </w:trPr>
+        <w:tc>
+          <w:tcPr>
+            <w:tcW w:w="1820" w:type="dxa"/>
+            <w:tcBorders>
+              <w:top w:val="nil"/>
+              <w:left w:val="single" w:sz="8" w:space="0" w:color="auto"/>
+              <w:bottom w:val="nil"/>
+              <w:right w:val="single" w:sz="4" w:space="0" w:color="auto"/>
+            </w:tcBorders>
+            <w:shd w:val="clear" w:color="auto" w:fill="auto"/>
+            <w:noWrap/>
+            <w:hideMark/>
+          </w:tcPr>
+          <w:p>
+            <w:pPr>
+              <w:spacing w:before="0" w:after="0" w:line="240" w:lineRule="auto"/>
+              <w:rPr>
+                <w:rFonts w:ascii="Corbel" w:eastAsia="Times New Roman" w:hAnsi="Corbel" w:cs="Times New Roman"/>
+                <w:b/>
+                <w:bCs/>
+                <w:color w:val="000000"/>
+                <w:sz w:val="16"/>
+                <w:szCs w:val="16"/>
+                <w:lang w:val="de-CH" w:eastAsia="de-CH"/>
+              </w:rPr>
+            </w:pPr>
+            <w:r>
+              <w:rPr>
+                <w:rFonts w:ascii="Corbel" w:eastAsia="Times New Roman" w:hAnsi="Corbel" w:cs="Times New Roman"/>
+                <w:b/>
+                <w:bCs/>
+                <w:color w:val="000000"/>
+                <w:sz w:val="16"/>
+                <w:szCs w:val="16"/>
+                <w:lang w:val="de-CH" w:eastAsia="de-CH"/>
+              </w:rPr>
+              <w:t>Description:</w:t>
+            </w:r>
+          </w:p>
+        </w:tc>
+        <w:tc>
+          <w:tcPr>
+            <w:tcW w:w="6140" w:type="dxa"/>
+            <w:tcBorders>
+              <w:top w:val="nil"/>
+              <w:left w:val="nil"/>
+              <w:bottom w:val="nil"/>
+              <w:right w:val="single" w:sz="8" w:space="0" w:color="auto"/>
+            </w:tcBorders>
+            <w:shd w:val="clear" w:color="auto" w:fill="auto"/>
+            <w:noWrap/>
+            <w:vAlign w:val="bottom"/>
+            <w:hideMark/>
+          </w:tcPr>
+          <w:p>
+            <w:pPr>
+              <w:spacing w:before="0" w:after="0" w:line="240" w:lineRule="auto"/>
+              <w:rPr>
+                <w:rFonts w:ascii="Calibri" w:eastAsia="Times New Roman" w:hAnsi="Calibri" w:cs="Times New Roman"/>
+                <w:color w:val="000000"/>
+                <w:sz w:val="16"/>
+                <w:szCs w:val="16"/>
+                <w:lang w:eastAsia="de-CH"/>
+              </w:rPr>
+            </w:pPr>
+            <w:r>
+              <w:rPr>
+                <w:rFonts w:ascii="Calibri" w:eastAsia="Times New Roman" w:hAnsi="Calibri" w:cs="Times New Roman"/>
+                <w:color w:val="000000"/>
+                <w:sz w:val="16"/>
+                <w:szCs w:val="16"/>
+                <w:lang w:eastAsia="de-CH"/>
+              </w:rPr>
+              <w:t>The user forwards the task to another user</w:t>
+            </w:r>
+          </w:p>
+        </w:tc>
+      </w:tr>
+      <w:tr>
+        <w:trPr>
+          <w:trHeight w:val="450"/>
+        </w:trPr>
+        <w:tc>
+          <w:tcPr>
+            <w:tcW w:w="1820" w:type="dxa"/>
+            <w:tcBorders>
+              <w:top w:val="nil"/>
+              <w:left w:val="single" w:sz="8" w:space="0" w:color="auto"/>
+              <w:bottom w:val="nil"/>
+              <w:right w:val="single" w:sz="4" w:space="0" w:color="auto"/>
+            </w:tcBorders>
+            <w:shd w:val="clear" w:color="auto" w:fill="auto"/>
+            <w:noWrap/>
+            <w:hideMark/>
+          </w:tcPr>
+          <w:p>
+            <w:pPr>
+              <w:spacing w:before="0" w:after="0" w:line="240" w:lineRule="auto"/>
+              <w:rPr>
+                <w:rFonts w:ascii="Corbel" w:eastAsia="Times New Roman" w:hAnsi="Corbel" w:cs="Times New Roman"/>
+                <w:b/>
+                <w:bCs/>
+                <w:color w:val="000000"/>
+                <w:sz w:val="16"/>
+                <w:szCs w:val="16"/>
+                <w:lang w:val="de-CH" w:eastAsia="de-CH"/>
+              </w:rPr>
+            </w:pPr>
+            <w:r>
+              <w:rPr>
+                <w:rFonts w:ascii="Corbel" w:eastAsia="Times New Roman" w:hAnsi="Corbel" w:cs="Times New Roman"/>
+                <w:b/>
+                <w:bCs/>
+                <w:color w:val="000000"/>
+                <w:sz w:val="16"/>
+                <w:szCs w:val="16"/>
+                <w:lang w:val="de-CH" w:eastAsia="de-CH"/>
+              </w:rPr>
+              <w:t>Preconditions:</w:t>
+            </w:r>
+          </w:p>
+        </w:tc>
+        <w:tc>
+          <w:tcPr>
+            <w:tcW w:w="6140" w:type="dxa"/>
+            <w:tcBorders>
+              <w:top w:val="nil"/>
+              <w:left w:val="nil"/>
+              <w:bottom w:val="nil"/>
+              <w:right w:val="single" w:sz="8" w:space="0" w:color="auto"/>
+            </w:tcBorders>
+            <w:shd w:val="clear" w:color="auto" w:fill="auto"/>
+            <w:vAlign w:val="bottom"/>
+            <w:hideMark/>
+          </w:tcPr>
+          <w:p>
+            <w:pPr>
+              <w:spacing w:before="0" w:after="0" w:line="240" w:lineRule="auto"/>
+              <w:rPr>
+                <w:rFonts w:ascii="Calibri" w:eastAsia="Times New Roman" w:hAnsi="Calibri" w:cs="Times New Roman"/>
+                <w:color w:val="000000"/>
+                <w:sz w:val="16"/>
+                <w:szCs w:val="16"/>
+                <w:lang w:eastAsia="de-CH"/>
+              </w:rPr>
+            </w:pPr>
+            <w:r>
+              <w:rPr>
+                <w:rFonts w:ascii="Calibri" w:eastAsia="Times New Roman" w:hAnsi="Calibri" w:cs="Times New Roman"/>
+                <w:color w:val="000000"/>
+                <w:sz w:val="16"/>
+                <w:szCs w:val="16"/>
+                <w:lang w:eastAsia="de-CH"/>
+              </w:rPr>
+              <w:t>1. User is logged in</w:t>
+            </w:r>
+            <w:r>
+              <w:rPr>
+                <w:rFonts w:ascii="Calibri" w:eastAsia="Times New Roman" w:hAnsi="Calibri" w:cs="Times New Roman"/>
+                <w:color w:val="000000"/>
+                <w:sz w:val="16"/>
+                <w:szCs w:val="16"/>
+                <w:lang w:eastAsia="de-CH"/>
+              </w:rPr>
+              <w:br/>
+              <w:t>2. User opened the task panel</w:t>
+            </w:r>
+          </w:p>
+        </w:tc>
+      </w:tr>
+      <w:tr>
+        <w:trPr>
+          <w:trHeight w:val="900"/>
+        </w:trPr>
+        <w:tc>
+          <w:tcPr>
+            <w:tcW w:w="1820" w:type="dxa"/>
+            <w:tcBorders>
+              <w:top w:val="nil"/>
+              <w:left w:val="single" w:sz="8" w:space="0" w:color="auto"/>
+              <w:bottom w:val="nil"/>
+              <w:right w:val="single" w:sz="4" w:space="0" w:color="auto"/>
+            </w:tcBorders>
+            <w:shd w:val="clear" w:color="auto" w:fill="auto"/>
+            <w:noWrap/>
+            <w:hideMark/>
+          </w:tcPr>
+          <w:p>
+            <w:pPr>
+              <w:spacing w:before="0" w:after="0" w:line="240" w:lineRule="auto"/>
+              <w:rPr>
+                <w:rFonts w:ascii="Corbel" w:eastAsia="Times New Roman" w:hAnsi="Corbel" w:cs="Times New Roman"/>
+                <w:b/>
+                <w:bCs/>
+                <w:color w:val="000000"/>
+                <w:sz w:val="16"/>
+                <w:szCs w:val="16"/>
+                <w:lang w:val="de-CH" w:eastAsia="de-CH"/>
+              </w:rPr>
+            </w:pPr>
+            <w:r>
+              <w:rPr>
+                <w:rFonts w:ascii="Corbel" w:eastAsia="Times New Roman" w:hAnsi="Corbel" w:cs="Times New Roman"/>
+                <w:b/>
+                <w:bCs/>
+                <w:color w:val="000000"/>
+                <w:sz w:val="16"/>
+                <w:szCs w:val="16"/>
+                <w:lang w:val="de-CH" w:eastAsia="de-CH"/>
+              </w:rPr>
+              <w:t>Normal Flow:</w:t>
+            </w:r>
+          </w:p>
+        </w:tc>
+        <w:tc>
+          <w:tcPr>
+            <w:tcW w:w="6140" w:type="dxa"/>
+            <w:tcBorders>
+              <w:top w:val="nil"/>
+              <w:left w:val="nil"/>
+              <w:bottom w:val="nil"/>
+              <w:right w:val="single" w:sz="8" w:space="0" w:color="auto"/>
+            </w:tcBorders>
+            <w:shd w:val="clear" w:color="auto" w:fill="auto"/>
+            <w:vAlign w:val="bottom"/>
+            <w:hideMark/>
+          </w:tcPr>
+          <w:p>
+            <w:pPr>
+              <w:spacing w:before="0" w:after="0" w:line="240" w:lineRule="auto"/>
+              <w:rPr>
+                <w:rFonts w:ascii="Calibri" w:eastAsia="Times New Roman" w:hAnsi="Calibri" w:cs="Times New Roman"/>
+                <w:color w:val="000000"/>
+                <w:sz w:val="16"/>
+                <w:szCs w:val="16"/>
+                <w:lang w:val="de-CH" w:eastAsia="de-CH"/>
+              </w:rPr>
+            </w:pPr>
+            <w:r>
+              <w:rPr>
+                <w:rFonts w:ascii="Calibri" w:eastAsia="Times New Roman" w:hAnsi="Calibri" w:cs="Times New Roman"/>
+                <w:color w:val="000000"/>
+                <w:sz w:val="16"/>
+                <w:szCs w:val="16"/>
+                <w:lang w:eastAsia="de-CH"/>
+              </w:rPr>
+              <w:t>1. User selects the task (-s) to be forwarded</w:t>
+            </w:r>
+            <w:r>
+              <w:rPr>
+                <w:rFonts w:ascii="Calibri" w:eastAsia="Times New Roman" w:hAnsi="Calibri" w:cs="Times New Roman"/>
+                <w:color w:val="000000"/>
+                <w:sz w:val="16"/>
+                <w:szCs w:val="16"/>
+                <w:lang w:eastAsia="de-CH"/>
+              </w:rPr>
+              <w:br/>
+              <w:t>2. User clicks the dispatch button</w:t>
+            </w:r>
+            <w:r>
+              <w:rPr>
+                <w:rFonts w:ascii="Calibri" w:eastAsia="Times New Roman" w:hAnsi="Calibri" w:cs="Times New Roman"/>
+                <w:color w:val="000000"/>
+                <w:sz w:val="16"/>
+                <w:szCs w:val="16"/>
+                <w:lang w:eastAsia="de-CH"/>
+              </w:rPr>
+              <w:br/>
+              <w:t>3. User selects either "auto-dispatch", "manual-dispatch" or "poll-dispatch"</w:t>
+            </w:r>
+            <w:r>
+              <w:rPr>
+                <w:rFonts w:ascii="Calibri" w:eastAsia="Times New Roman" w:hAnsi="Calibri" w:cs="Times New Roman"/>
+                <w:color w:val="000000"/>
+                <w:sz w:val="16"/>
+                <w:szCs w:val="16"/>
+                <w:lang w:eastAsia="de-CH"/>
+              </w:rPr>
+              <w:br/>
+              <w:t xml:space="preserve">4. </w:t>
+            </w:r>
+            <w:r>
+              <w:rPr>
+                <w:rFonts w:ascii="Calibri" w:eastAsia="Times New Roman" w:hAnsi="Calibri" w:cs="Times New Roman"/>
+                <w:color w:val="000000"/>
+                <w:sz w:val="16"/>
+                <w:szCs w:val="16"/>
+                <w:lang w:val="de-CH" w:eastAsia="de-CH"/>
+              </w:rPr>
+              <w:t>User clicks "save" button</w:t>
+            </w:r>
+          </w:p>
+        </w:tc>
+      </w:tr>
+      <w:tr>
+        <w:trPr>
+          <w:trHeight w:val="225"/>
+        </w:trPr>
+        <w:tc>
+          <w:tcPr>
+            <w:tcW w:w="1820" w:type="dxa"/>
+            <w:tcBorders>
+              <w:top w:val="nil"/>
+              <w:left w:val="single" w:sz="8" w:space="0" w:color="auto"/>
+              <w:bottom w:val="nil"/>
+              <w:right w:val="single" w:sz="4" w:space="0" w:color="auto"/>
+            </w:tcBorders>
+            <w:shd w:val="clear" w:color="auto" w:fill="auto"/>
+            <w:noWrap/>
+            <w:hideMark/>
+          </w:tcPr>
+          <w:p>
+            <w:pPr>
+              <w:spacing w:before="0" w:after="0" w:line="240" w:lineRule="auto"/>
+              <w:rPr>
+                <w:rFonts w:ascii="Corbel" w:eastAsia="Times New Roman" w:hAnsi="Corbel" w:cs="Times New Roman"/>
+                <w:b/>
+                <w:bCs/>
+                <w:color w:val="000000"/>
+                <w:sz w:val="16"/>
+                <w:szCs w:val="16"/>
+                <w:lang w:val="de-CH" w:eastAsia="de-CH"/>
+              </w:rPr>
+            </w:pPr>
+            <w:r>
+              <w:rPr>
+                <w:rFonts w:ascii="Corbel" w:eastAsia="Times New Roman" w:hAnsi="Corbel" w:cs="Times New Roman"/>
+                <w:b/>
+                <w:bCs/>
+                <w:color w:val="000000"/>
+                <w:sz w:val="16"/>
+                <w:szCs w:val="16"/>
+                <w:lang w:val="de-CH" w:eastAsia="de-CH"/>
+              </w:rPr>
+              <w:t>Alternative Flow:</w:t>
+            </w:r>
+          </w:p>
+        </w:tc>
+        <w:tc>
+          <w:tcPr>
+            <w:tcW w:w="6140" w:type="dxa"/>
+            <w:tcBorders>
+              <w:top w:val="nil"/>
+              <w:left w:val="nil"/>
+              <w:bottom w:val="nil"/>
+              <w:right w:val="single" w:sz="8" w:space="0" w:color="auto"/>
+            </w:tcBorders>
+            <w:shd w:val="clear" w:color="auto" w:fill="auto"/>
+            <w:vAlign w:val="bottom"/>
+            <w:hideMark/>
+          </w:tcPr>
+          <w:p>
+            <w:pPr>
+              <w:spacing w:before="0" w:after="0" w:line="240" w:lineRule="auto"/>
+              <w:rPr>
+                <w:rFonts w:ascii="Calibri" w:eastAsia="Times New Roman" w:hAnsi="Calibri" w:cs="Times New Roman"/>
+                <w:color w:val="000000"/>
+                <w:sz w:val="16"/>
+                <w:szCs w:val="16"/>
+                <w:lang w:val="de-CH" w:eastAsia="de-CH"/>
+              </w:rPr>
+            </w:pPr>
+            <w:r>
+              <w:rPr>
+                <w:rFonts w:ascii="Calibri" w:eastAsia="Times New Roman" w:hAnsi="Calibri" w:cs="Times New Roman"/>
+                <w:color w:val="000000"/>
+                <w:sz w:val="16"/>
+                <w:szCs w:val="16"/>
+                <w:lang w:val="de-CH" w:eastAsia="de-CH"/>
+              </w:rPr>
+              <w:t> </w:t>
+            </w:r>
+          </w:p>
+        </w:tc>
+      </w:tr>
+      <w:tr>
+        <w:trPr>
+          <w:trHeight w:val="465"/>
+        </w:trPr>
+        <w:tc>
+          <w:tcPr>
+            <w:tcW w:w="1820" w:type="dxa"/>
+            <w:tcBorders>
+              <w:top w:val="nil"/>
+              <w:left w:val="single" w:sz="8" w:space="0" w:color="auto"/>
+              <w:bottom w:val="single" w:sz="8" w:space="0" w:color="auto"/>
+              <w:right w:val="single" w:sz="4" w:space="0" w:color="auto"/>
+            </w:tcBorders>
+            <w:shd w:val="clear" w:color="auto" w:fill="auto"/>
+            <w:noWrap/>
+            <w:hideMark/>
+          </w:tcPr>
+          <w:p>
+            <w:pPr>
+              <w:spacing w:before="0" w:after="0" w:line="240" w:lineRule="auto"/>
+              <w:rPr>
+                <w:rFonts w:ascii="Corbel" w:eastAsia="Times New Roman" w:hAnsi="Corbel" w:cs="Times New Roman"/>
+                <w:b/>
+                <w:bCs/>
+                <w:color w:val="000000"/>
+                <w:sz w:val="16"/>
+                <w:szCs w:val="16"/>
+                <w:lang w:val="de-CH" w:eastAsia="de-CH"/>
+              </w:rPr>
+            </w:pPr>
+            <w:r>
+              <w:rPr>
+                <w:rFonts w:ascii="Corbel" w:eastAsia="Times New Roman" w:hAnsi="Corbel" w:cs="Times New Roman"/>
+                <w:b/>
+                <w:bCs/>
+                <w:color w:val="000000"/>
+                <w:sz w:val="16"/>
+                <w:szCs w:val="16"/>
+                <w:lang w:val="de-CH" w:eastAsia="de-CH"/>
+              </w:rPr>
+              <w:t>Exceptions:</w:t>
+            </w:r>
+          </w:p>
+        </w:tc>
+        <w:tc>
+          <w:tcPr>
+            <w:tcW w:w="6140" w:type="dxa"/>
+            <w:tcBorders>
+              <w:top w:val="nil"/>
+              <w:left w:val="nil"/>
+              <w:bottom w:val="single" w:sz="8" w:space="0" w:color="auto"/>
+              <w:right w:val="single" w:sz="8" w:space="0" w:color="auto"/>
+            </w:tcBorders>
+            <w:shd w:val="clear" w:color="auto" w:fill="auto"/>
+            <w:vAlign w:val="bottom"/>
+            <w:hideMark/>
+          </w:tcPr>
+          <w:p>
+            <w:pPr>
+              <w:spacing w:before="0" w:after="0" w:line="240" w:lineRule="auto"/>
+              <w:rPr>
+                <w:rFonts w:ascii="Calibri" w:eastAsia="Times New Roman" w:hAnsi="Calibri" w:cs="Times New Roman"/>
+                <w:color w:val="000000"/>
+                <w:sz w:val="16"/>
+                <w:szCs w:val="16"/>
+                <w:lang w:val="de-CH" w:eastAsia="de-CH"/>
+              </w:rPr>
+            </w:pPr>
+            <w:r>
+              <w:rPr>
+                <w:rFonts w:ascii="Calibri" w:eastAsia="Times New Roman" w:hAnsi="Calibri" w:cs="Times New Roman"/>
+                <w:color w:val="000000"/>
+                <w:sz w:val="16"/>
+                <w:szCs w:val="16"/>
+                <w:lang w:eastAsia="de-CH"/>
+              </w:rPr>
+              <w:t>2a. The user is not permitted to forward the task</w:t>
+            </w:r>
+            <w:r>
+              <w:rPr>
+                <w:rFonts w:ascii="Calibri" w:eastAsia="Times New Roman" w:hAnsi="Calibri" w:cs="Times New Roman"/>
+                <w:color w:val="000000"/>
+                <w:sz w:val="16"/>
+                <w:szCs w:val="16"/>
+                <w:lang w:eastAsia="de-CH"/>
+              </w:rPr>
+              <w:br/>
+              <w:t xml:space="preserve">           3. </w:t>
+            </w:r>
+            <w:r>
+              <w:rPr>
+                <w:rFonts w:ascii="Calibri" w:eastAsia="Times New Roman" w:hAnsi="Calibri" w:cs="Times New Roman"/>
+                <w:color w:val="000000"/>
+                <w:sz w:val="16"/>
+                <w:szCs w:val="16"/>
+                <w:lang w:val="de-CH" w:eastAsia="de-CH"/>
+              </w:rPr>
+              <w:t>=&gt; abort process</w:t>
+            </w:r>
+          </w:p>
+        </w:tc>
+      </w:tr>
+    </w:tbl>
+    <w:p/>
+    <w:p>
+      <w:pPr>
+        <w:pStyle w:val="Heading5"/>
+      </w:pPr>
+      <w:r>
+        <w:lastRenderedPageBreak/>
+        <w:t>- UpdateProgress</w:t>
+      </w:r>
+    </w:p>
+    <w:p/>
+    <w:tbl>
+      <w:tblPr>
+        <w:tblW w:w="7960" w:type="dxa"/>
+        <w:tblCellMar>
+          <w:left w:w="70" w:type="dxa"/>
+          <w:right w:w="70" w:type="dxa"/>
+        </w:tblCellMar>
+        <w:tblLook w:val="04A0" w:firstRow="1" w:lastRow="0" w:firstColumn="1" w:lastColumn="0" w:noHBand="0" w:noVBand="1"/>
+      </w:tblPr>
+      <w:tblGrid>
+        <w:gridCol w:w="1820"/>
+        <w:gridCol w:w="6140"/>
+      </w:tblGrid>
+      <w:tr>
+        <w:trPr>
+          <w:trHeight w:val="225"/>
+        </w:trPr>
+        <w:tc>
+          <w:tcPr>
+            <w:tcW w:w="1820" w:type="dxa"/>
+            <w:tcBorders>
+              <w:top w:val="single" w:sz="8" w:space="0" w:color="auto"/>
+              <w:left w:val="single" w:sz="8" w:space="0" w:color="auto"/>
+              <w:bottom w:val="nil"/>
+              <w:right w:val="single" w:sz="4" w:space="0" w:color="auto"/>
+            </w:tcBorders>
+            <w:shd w:val="clear" w:color="auto" w:fill="auto"/>
+            <w:noWrap/>
+            <w:hideMark/>
+          </w:tcPr>
+          <w:p>
+            <w:pPr>
+              <w:spacing w:before="0" w:after="0" w:line="240" w:lineRule="auto"/>
+              <w:rPr>
+                <w:rFonts w:ascii="Corbel" w:eastAsia="Times New Roman" w:hAnsi="Corbel" w:cs="Times New Roman"/>
+                <w:b/>
+                <w:bCs/>
+                <w:color w:val="000000"/>
+                <w:sz w:val="16"/>
+                <w:szCs w:val="16"/>
+                <w:lang w:val="de-CH" w:eastAsia="de-CH"/>
+              </w:rPr>
+            </w:pPr>
+            <w:r>
+              <w:rPr>
+                <w:rFonts w:ascii="Corbel" w:eastAsia="Times New Roman" w:hAnsi="Corbel" w:cs="Times New Roman"/>
+                <w:b/>
+                <w:bCs/>
+                <w:color w:val="000000"/>
+                <w:sz w:val="16"/>
+                <w:szCs w:val="16"/>
+                <w:lang w:val="de-CH" w:eastAsia="de-CH"/>
+              </w:rPr>
+              <w:t>Use Case Id:</w:t>
+            </w:r>
+          </w:p>
+        </w:tc>
+        <w:tc>
+          <w:tcPr>
+            <w:tcW w:w="6140" w:type="dxa"/>
+            <w:tcBorders>
+              <w:top w:val="single" w:sz="8" w:space="0" w:color="auto"/>
+              <w:left w:val="nil"/>
+              <w:bottom w:val="nil"/>
+              <w:right w:val="single" w:sz="8" w:space="0" w:color="auto"/>
+            </w:tcBorders>
+            <w:shd w:val="clear" w:color="auto" w:fill="auto"/>
+            <w:noWrap/>
+            <w:vAlign w:val="bottom"/>
+            <w:hideMark/>
+          </w:tcPr>
+          <w:p>
+            <w:pPr>
+              <w:spacing w:before="0" w:after="0" w:line="240" w:lineRule="auto"/>
+              <w:rPr>
+                <w:rFonts w:ascii="Calibri" w:eastAsia="Times New Roman" w:hAnsi="Calibri" w:cs="Times New Roman"/>
+                <w:color w:val="000000"/>
+                <w:sz w:val="16"/>
+                <w:szCs w:val="16"/>
+                <w:lang w:val="de-CH" w:eastAsia="de-CH"/>
+              </w:rPr>
+            </w:pPr>
+            <w:r>
+              <w:rPr>
+                <w:rFonts w:ascii="Calibri" w:eastAsia="Times New Roman" w:hAnsi="Calibri" w:cs="Times New Roman"/>
+                <w:color w:val="000000"/>
+                <w:sz w:val="16"/>
+                <w:szCs w:val="16"/>
+                <w:lang w:val="de-CH" w:eastAsia="de-CH"/>
+              </w:rPr>
+              <w:t>5</w:t>
+            </w:r>
+          </w:p>
+        </w:tc>
+      </w:tr>
+      <w:tr>
+        <w:trPr>
+          <w:trHeight w:val="225"/>
+        </w:trPr>
+        <w:tc>
+          <w:tcPr>
+            <w:tcW w:w="1820" w:type="dxa"/>
+            <w:tcBorders>
+              <w:top w:val="nil"/>
+              <w:left w:val="single" w:sz="8" w:space="0" w:color="auto"/>
+              <w:bottom w:val="nil"/>
+              <w:right w:val="single" w:sz="4" w:space="0" w:color="auto"/>
+            </w:tcBorders>
+            <w:shd w:val="clear" w:color="auto" w:fill="auto"/>
+            <w:noWrap/>
+            <w:hideMark/>
+          </w:tcPr>
+          <w:p>
+            <w:pPr>
+              <w:spacing w:before="0" w:after="0" w:line="240" w:lineRule="auto"/>
+              <w:rPr>
+                <w:rFonts w:ascii="Corbel" w:eastAsia="Times New Roman" w:hAnsi="Corbel" w:cs="Times New Roman"/>
+                <w:b/>
+                <w:bCs/>
+                <w:color w:val="000000"/>
+                <w:sz w:val="16"/>
+                <w:szCs w:val="16"/>
+                <w:lang w:val="de-CH" w:eastAsia="de-CH"/>
+              </w:rPr>
+            </w:pPr>
+            <w:r>
+              <w:rPr>
+                <w:rFonts w:ascii="Corbel" w:eastAsia="Times New Roman" w:hAnsi="Corbel" w:cs="Times New Roman"/>
+                <w:b/>
+                <w:bCs/>
+                <w:color w:val="000000"/>
+                <w:sz w:val="16"/>
+                <w:szCs w:val="16"/>
+                <w:lang w:val="de-CH" w:eastAsia="de-CH"/>
+              </w:rPr>
+              <w:t>Use Case Name:</w:t>
+            </w:r>
+          </w:p>
+        </w:tc>
+        <w:tc>
+          <w:tcPr>
+            <w:tcW w:w="6140" w:type="dxa"/>
+            <w:tcBorders>
+              <w:top w:val="nil"/>
+              <w:left w:val="nil"/>
+              <w:bottom w:val="nil"/>
+              <w:right w:val="single" w:sz="8" w:space="0" w:color="auto"/>
+            </w:tcBorders>
+            <w:shd w:val="clear" w:color="auto" w:fill="auto"/>
+            <w:noWrap/>
+            <w:vAlign w:val="bottom"/>
+            <w:hideMark/>
+          </w:tcPr>
+          <w:p>
+            <w:pPr>
+              <w:spacing w:before="0" w:after="0" w:line="240" w:lineRule="auto"/>
+              <w:rPr>
+                <w:rFonts w:ascii="Calibri" w:eastAsia="Times New Roman" w:hAnsi="Calibri" w:cs="Times New Roman"/>
+                <w:color w:val="000000"/>
+                <w:sz w:val="16"/>
+                <w:szCs w:val="16"/>
+                <w:lang w:val="de-CH" w:eastAsia="de-CH"/>
+              </w:rPr>
+            </w:pPr>
+            <w:r>
+              <w:rPr>
+                <w:rFonts w:ascii="Calibri" w:eastAsia="Times New Roman" w:hAnsi="Calibri" w:cs="Times New Roman"/>
+                <w:color w:val="000000"/>
+                <w:sz w:val="16"/>
+                <w:szCs w:val="16"/>
+                <w:lang w:val="de-CH" w:eastAsia="de-CH"/>
+              </w:rPr>
+              <w:t>UpdateProgress</w:t>
+            </w:r>
+          </w:p>
+        </w:tc>
+      </w:tr>
+      <w:tr>
+        <w:trPr>
+          <w:trHeight w:val="225"/>
+        </w:trPr>
+        <w:tc>
+          <w:tcPr>
+            <w:tcW w:w="1820" w:type="dxa"/>
+            <w:tcBorders>
+              <w:top w:val="nil"/>
+              <w:left w:val="single" w:sz="8" w:space="0" w:color="auto"/>
+              <w:bottom w:val="nil"/>
+              <w:right w:val="single" w:sz="4" w:space="0" w:color="auto"/>
+            </w:tcBorders>
+            <w:shd w:val="clear" w:color="auto" w:fill="auto"/>
+            <w:noWrap/>
+            <w:hideMark/>
+          </w:tcPr>
+          <w:p>
+            <w:pPr>
+              <w:spacing w:before="0" w:after="0" w:line="240" w:lineRule="auto"/>
+              <w:rPr>
+                <w:rFonts w:ascii="Corbel" w:eastAsia="Times New Roman" w:hAnsi="Corbel" w:cs="Times New Roman"/>
+                <w:b/>
+                <w:bCs/>
+                <w:color w:val="000000"/>
+                <w:sz w:val="16"/>
+                <w:szCs w:val="16"/>
+                <w:lang w:val="de-CH" w:eastAsia="de-CH"/>
+              </w:rPr>
+            </w:pPr>
+            <w:r>
+              <w:rPr>
+                <w:rFonts w:ascii="Corbel" w:eastAsia="Times New Roman" w:hAnsi="Corbel" w:cs="Times New Roman"/>
+                <w:b/>
+                <w:bCs/>
+                <w:color w:val="000000"/>
+                <w:sz w:val="16"/>
+                <w:szCs w:val="16"/>
+                <w:lang w:val="de-CH" w:eastAsia="de-CH"/>
+              </w:rPr>
+              <w:t>Actors:</w:t>
+            </w:r>
+          </w:p>
+        </w:tc>
+        <w:tc>
+          <w:tcPr>
+            <w:tcW w:w="6140" w:type="dxa"/>
+            <w:tcBorders>
+              <w:top w:val="nil"/>
+              <w:left w:val="nil"/>
+              <w:bottom w:val="nil"/>
+              <w:right w:val="single" w:sz="8" w:space="0" w:color="auto"/>
+            </w:tcBorders>
+            <w:shd w:val="clear" w:color="auto" w:fill="auto"/>
+            <w:noWrap/>
+            <w:vAlign w:val="bottom"/>
+            <w:hideMark/>
+          </w:tcPr>
+          <w:p>
+            <w:pPr>
+              <w:spacing w:before="0" w:after="0" w:line="240" w:lineRule="auto"/>
+              <w:rPr>
+                <w:rFonts w:ascii="Calibri" w:eastAsia="Times New Roman" w:hAnsi="Calibri" w:cs="Times New Roman"/>
+                <w:color w:val="000000"/>
+                <w:sz w:val="16"/>
+                <w:szCs w:val="16"/>
+                <w:lang w:val="de-CH" w:eastAsia="de-CH"/>
+              </w:rPr>
+            </w:pPr>
+            <w:r>
+              <w:rPr>
+                <w:rFonts w:ascii="Calibri" w:eastAsia="Times New Roman" w:hAnsi="Calibri" w:cs="Times New Roman"/>
+                <w:color w:val="000000"/>
+                <w:sz w:val="16"/>
+                <w:szCs w:val="16"/>
+                <w:lang w:val="de-CH" w:eastAsia="de-CH"/>
+              </w:rPr>
+              <w:t>User</w:t>
+            </w:r>
+          </w:p>
+        </w:tc>
+      </w:tr>
+      <w:tr>
+        <w:trPr>
+          <w:trHeight w:val="225"/>
+        </w:trPr>
+        <w:tc>
+          <w:tcPr>
+            <w:tcW w:w="1820" w:type="dxa"/>
+            <w:tcBorders>
+              <w:top w:val="nil"/>
+              <w:left w:val="single" w:sz="8" w:space="0" w:color="auto"/>
+              <w:bottom w:val="nil"/>
+              <w:right w:val="single" w:sz="4" w:space="0" w:color="auto"/>
+            </w:tcBorders>
+            <w:shd w:val="clear" w:color="auto" w:fill="auto"/>
+            <w:noWrap/>
+            <w:hideMark/>
+          </w:tcPr>
+          <w:p>
+            <w:pPr>
+              <w:spacing w:before="0" w:after="0" w:line="240" w:lineRule="auto"/>
+              <w:rPr>
+                <w:rFonts w:ascii="Corbel" w:eastAsia="Times New Roman" w:hAnsi="Corbel" w:cs="Times New Roman"/>
+                <w:b/>
+                <w:bCs/>
+                <w:color w:val="000000"/>
+                <w:sz w:val="16"/>
+                <w:szCs w:val="16"/>
+                <w:lang w:val="de-CH" w:eastAsia="de-CH"/>
+              </w:rPr>
+            </w:pPr>
+            <w:r>
+              <w:rPr>
+                <w:rFonts w:ascii="Corbel" w:eastAsia="Times New Roman" w:hAnsi="Corbel" w:cs="Times New Roman"/>
+                <w:b/>
+                <w:bCs/>
+                <w:color w:val="000000"/>
+                <w:sz w:val="16"/>
+                <w:szCs w:val="16"/>
+                <w:lang w:val="de-CH" w:eastAsia="de-CH"/>
+              </w:rPr>
+              <w:t>Description:</w:t>
+            </w:r>
+          </w:p>
+        </w:tc>
+        <w:tc>
+          <w:tcPr>
+            <w:tcW w:w="6140" w:type="dxa"/>
+            <w:tcBorders>
+              <w:top w:val="nil"/>
+              <w:left w:val="nil"/>
+              <w:bottom w:val="nil"/>
+              <w:right w:val="single" w:sz="8" w:space="0" w:color="auto"/>
+            </w:tcBorders>
+            <w:shd w:val="clear" w:color="auto" w:fill="auto"/>
+            <w:noWrap/>
+            <w:vAlign w:val="bottom"/>
+            <w:hideMark/>
+          </w:tcPr>
+          <w:p>
+            <w:pPr>
+              <w:spacing w:before="0" w:after="0" w:line="240" w:lineRule="auto"/>
+              <w:rPr>
+                <w:rFonts w:ascii="Calibri" w:eastAsia="Times New Roman" w:hAnsi="Calibri" w:cs="Times New Roman"/>
+                <w:color w:val="000000"/>
+                <w:sz w:val="16"/>
+                <w:szCs w:val="16"/>
+                <w:lang w:eastAsia="de-CH"/>
+              </w:rPr>
+            </w:pPr>
+            <w:r>
+              <w:rPr>
+                <w:rFonts w:ascii="Calibri" w:eastAsia="Times New Roman" w:hAnsi="Calibri" w:cs="Times New Roman"/>
+                <w:color w:val="000000"/>
+                <w:sz w:val="16"/>
+                <w:szCs w:val="16"/>
+                <w:lang w:eastAsia="de-CH"/>
+              </w:rPr>
+              <w:t>The user updates the progress of the task</w:t>
+            </w:r>
+          </w:p>
+        </w:tc>
+      </w:tr>
+      <w:tr>
+        <w:trPr>
+          <w:trHeight w:val="450"/>
+        </w:trPr>
+        <w:tc>
+          <w:tcPr>
+            <w:tcW w:w="1820" w:type="dxa"/>
+            <w:tcBorders>
+              <w:top w:val="nil"/>
+              <w:left w:val="single" w:sz="8" w:space="0" w:color="auto"/>
+              <w:bottom w:val="nil"/>
+              <w:right w:val="single" w:sz="4" w:space="0" w:color="auto"/>
+            </w:tcBorders>
+            <w:shd w:val="clear" w:color="auto" w:fill="auto"/>
+            <w:noWrap/>
+            <w:hideMark/>
+          </w:tcPr>
+          <w:p>
+            <w:pPr>
+              <w:spacing w:before="0" w:after="0" w:line="240" w:lineRule="auto"/>
+              <w:rPr>
+                <w:rFonts w:ascii="Corbel" w:eastAsia="Times New Roman" w:hAnsi="Corbel" w:cs="Times New Roman"/>
+                <w:b/>
+                <w:bCs/>
+                <w:color w:val="000000"/>
+                <w:sz w:val="16"/>
+                <w:szCs w:val="16"/>
+                <w:lang w:val="de-CH" w:eastAsia="de-CH"/>
+              </w:rPr>
+            </w:pPr>
+            <w:r>
+              <w:rPr>
+                <w:rFonts w:ascii="Corbel" w:eastAsia="Times New Roman" w:hAnsi="Corbel" w:cs="Times New Roman"/>
+                <w:b/>
+                <w:bCs/>
+                <w:color w:val="000000"/>
+                <w:sz w:val="16"/>
+                <w:szCs w:val="16"/>
+                <w:lang w:val="de-CH" w:eastAsia="de-CH"/>
+              </w:rPr>
+              <w:t>Preconditions:</w:t>
+            </w:r>
+          </w:p>
+        </w:tc>
+        <w:tc>
+          <w:tcPr>
+            <w:tcW w:w="6140" w:type="dxa"/>
+            <w:tcBorders>
+              <w:top w:val="nil"/>
+              <w:left w:val="nil"/>
+              <w:bottom w:val="nil"/>
+              <w:right w:val="single" w:sz="8" w:space="0" w:color="auto"/>
+            </w:tcBorders>
+            <w:shd w:val="clear" w:color="auto" w:fill="auto"/>
+            <w:vAlign w:val="bottom"/>
+            <w:hideMark/>
+          </w:tcPr>
+          <w:p>
+            <w:pPr>
+              <w:spacing w:before="0" w:after="0" w:line="240" w:lineRule="auto"/>
+              <w:rPr>
+                <w:rFonts w:ascii="Calibri" w:eastAsia="Times New Roman" w:hAnsi="Calibri" w:cs="Times New Roman"/>
+                <w:color w:val="000000"/>
+                <w:sz w:val="16"/>
+                <w:szCs w:val="16"/>
+                <w:lang w:eastAsia="de-CH"/>
+              </w:rPr>
+            </w:pPr>
+            <w:r>
+              <w:rPr>
+                <w:rFonts w:ascii="Calibri" w:eastAsia="Times New Roman" w:hAnsi="Calibri" w:cs="Times New Roman"/>
+                <w:color w:val="000000"/>
+                <w:sz w:val="16"/>
+                <w:szCs w:val="16"/>
+                <w:lang w:eastAsia="de-CH"/>
+              </w:rPr>
+              <w:t>1. User is logged in</w:t>
+            </w:r>
+            <w:r>
+              <w:rPr>
+                <w:rFonts w:ascii="Calibri" w:eastAsia="Times New Roman" w:hAnsi="Calibri" w:cs="Times New Roman"/>
+                <w:color w:val="000000"/>
+                <w:sz w:val="16"/>
+                <w:szCs w:val="16"/>
+                <w:lang w:eastAsia="de-CH"/>
+              </w:rPr>
+              <w:br/>
+              <w:t>2. User opened the task panel</w:t>
+            </w:r>
+          </w:p>
+        </w:tc>
+      </w:tr>
+      <w:tr>
+        <w:trPr>
+          <w:trHeight w:val="1125"/>
+        </w:trPr>
+        <w:tc>
+          <w:tcPr>
+            <w:tcW w:w="1820" w:type="dxa"/>
+            <w:tcBorders>
+              <w:top w:val="nil"/>
+              <w:left w:val="single" w:sz="8" w:space="0" w:color="auto"/>
+              <w:bottom w:val="nil"/>
+              <w:right w:val="single" w:sz="4" w:space="0" w:color="auto"/>
+            </w:tcBorders>
+            <w:shd w:val="clear" w:color="auto" w:fill="auto"/>
+            <w:noWrap/>
+            <w:hideMark/>
+          </w:tcPr>
+          <w:p>
+            <w:pPr>
+              <w:spacing w:before="0" w:after="0" w:line="240" w:lineRule="auto"/>
+              <w:rPr>
+                <w:rFonts w:ascii="Corbel" w:eastAsia="Times New Roman" w:hAnsi="Corbel" w:cs="Times New Roman"/>
+                <w:b/>
+                <w:bCs/>
+                <w:color w:val="000000"/>
+                <w:sz w:val="16"/>
+                <w:szCs w:val="16"/>
+                <w:lang w:val="de-CH" w:eastAsia="de-CH"/>
+              </w:rPr>
+            </w:pPr>
+            <w:r>
+              <w:rPr>
+                <w:rFonts w:ascii="Corbel" w:eastAsia="Times New Roman" w:hAnsi="Corbel" w:cs="Times New Roman"/>
+                <w:b/>
+                <w:bCs/>
+                <w:color w:val="000000"/>
+                <w:sz w:val="16"/>
+                <w:szCs w:val="16"/>
+                <w:lang w:val="de-CH" w:eastAsia="de-CH"/>
+              </w:rPr>
+              <w:t>Normal Flow:</w:t>
+            </w:r>
+          </w:p>
+        </w:tc>
+        <w:tc>
+          <w:tcPr>
+            <w:tcW w:w="6140" w:type="dxa"/>
+            <w:tcBorders>
+              <w:top w:val="nil"/>
+              <w:left w:val="nil"/>
+              <w:bottom w:val="nil"/>
+              <w:right w:val="single" w:sz="8" w:space="0" w:color="auto"/>
+            </w:tcBorders>
+            <w:shd w:val="clear" w:color="auto" w:fill="auto"/>
+            <w:vAlign w:val="bottom"/>
+            <w:hideMark/>
+          </w:tcPr>
+          <w:p>
+            <w:pPr>
+              <w:spacing w:before="0" w:after="0" w:line="240" w:lineRule="auto"/>
+              <w:rPr>
+                <w:rFonts w:ascii="Calibri" w:eastAsia="Times New Roman" w:hAnsi="Calibri" w:cs="Times New Roman"/>
+                <w:color w:val="000000"/>
+                <w:sz w:val="16"/>
+                <w:szCs w:val="16"/>
+                <w:lang w:val="de-CH" w:eastAsia="de-CH"/>
+              </w:rPr>
+            </w:pPr>
+            <w:r>
+              <w:rPr>
+                <w:rFonts w:ascii="Calibri" w:eastAsia="Times New Roman" w:hAnsi="Calibri" w:cs="Times New Roman"/>
+                <w:color w:val="000000"/>
+                <w:sz w:val="16"/>
+                <w:szCs w:val="16"/>
+                <w:lang w:eastAsia="de-CH"/>
+              </w:rPr>
+              <w:t>1. User selects the task (-s) to be updated</w:t>
+            </w:r>
+            <w:r>
+              <w:rPr>
+                <w:rFonts w:ascii="Calibri" w:eastAsia="Times New Roman" w:hAnsi="Calibri" w:cs="Times New Roman"/>
+                <w:color w:val="000000"/>
+                <w:sz w:val="16"/>
+                <w:szCs w:val="16"/>
+                <w:lang w:eastAsia="de-CH"/>
+              </w:rPr>
+              <w:br/>
+              <w:t>2. User changes the progress value</w:t>
+            </w:r>
+            <w:r>
+              <w:rPr>
+                <w:rFonts w:ascii="Calibri" w:eastAsia="Times New Roman" w:hAnsi="Calibri" w:cs="Times New Roman"/>
+                <w:color w:val="000000"/>
+                <w:sz w:val="16"/>
+                <w:szCs w:val="16"/>
+                <w:lang w:eastAsia="de-CH"/>
+              </w:rPr>
+              <w:br/>
+              <w:t>3. User clicks the "save" button</w:t>
+            </w:r>
+            <w:r>
+              <w:rPr>
+                <w:rFonts w:ascii="Calibri" w:eastAsia="Times New Roman" w:hAnsi="Calibri" w:cs="Times New Roman"/>
+                <w:color w:val="000000"/>
+                <w:sz w:val="16"/>
+                <w:szCs w:val="16"/>
+                <w:lang w:eastAsia="de-CH"/>
+              </w:rPr>
+              <w:br/>
+              <w:t>4. System updates task progress and subtask(-s) progress accordingly</w:t>
+            </w:r>
+            <w:r>
+              <w:rPr>
+                <w:rFonts w:ascii="Calibri" w:eastAsia="Times New Roman" w:hAnsi="Calibri" w:cs="Times New Roman"/>
+                <w:color w:val="000000"/>
+                <w:sz w:val="16"/>
+                <w:szCs w:val="16"/>
+                <w:lang w:eastAsia="de-CH"/>
+              </w:rPr>
+              <w:br/>
+              <w:t xml:space="preserve">5. </w:t>
+            </w:r>
+            <w:r>
+              <w:rPr>
+                <w:rFonts w:ascii="Calibri" w:eastAsia="Times New Roman" w:hAnsi="Calibri" w:cs="Times New Roman"/>
+                <w:color w:val="000000"/>
+                <w:sz w:val="16"/>
+                <w:szCs w:val="16"/>
+                <w:lang w:val="de-CH" w:eastAsia="de-CH"/>
+              </w:rPr>
+              <w:t>Dialog closes</w:t>
+            </w:r>
+          </w:p>
+        </w:tc>
+      </w:tr>
+      <w:tr>
+        <w:trPr>
+          <w:trHeight w:val="3375"/>
+        </w:trPr>
+        <w:tc>
+          <w:tcPr>
+            <w:tcW w:w="1820" w:type="dxa"/>
+            <w:tcBorders>
+              <w:top w:val="nil"/>
+              <w:left w:val="single" w:sz="8" w:space="0" w:color="auto"/>
+              <w:bottom w:val="nil"/>
+              <w:right w:val="single" w:sz="4" w:space="0" w:color="auto"/>
+            </w:tcBorders>
+            <w:shd w:val="clear" w:color="auto" w:fill="auto"/>
+            <w:noWrap/>
+            <w:hideMark/>
+          </w:tcPr>
+          <w:p>
+            <w:pPr>
+              <w:spacing w:before="0" w:after="0" w:line="240" w:lineRule="auto"/>
+              <w:rPr>
+                <w:rFonts w:ascii="Corbel" w:eastAsia="Times New Roman" w:hAnsi="Corbel" w:cs="Times New Roman"/>
+                <w:b/>
+                <w:bCs/>
+                <w:color w:val="000000"/>
+                <w:sz w:val="16"/>
+                <w:szCs w:val="16"/>
+                <w:lang w:val="de-CH" w:eastAsia="de-CH"/>
+              </w:rPr>
+            </w:pPr>
+            <w:r>
+              <w:rPr>
+                <w:rFonts w:ascii="Corbel" w:eastAsia="Times New Roman" w:hAnsi="Corbel" w:cs="Times New Roman"/>
+                <w:b/>
+                <w:bCs/>
+                <w:color w:val="000000"/>
+                <w:sz w:val="16"/>
+                <w:szCs w:val="16"/>
+                <w:lang w:val="de-CH" w:eastAsia="de-CH"/>
+              </w:rPr>
+              <w:t>Alternative Flow:</w:t>
+            </w:r>
+          </w:p>
+        </w:tc>
+        <w:tc>
+          <w:tcPr>
+            <w:tcW w:w="6140" w:type="dxa"/>
+            <w:tcBorders>
+              <w:top w:val="nil"/>
+              <w:left w:val="nil"/>
+              <w:bottom w:val="nil"/>
+              <w:right w:val="single" w:sz="8" w:space="0" w:color="auto"/>
+            </w:tcBorders>
+            <w:shd w:val="clear" w:color="auto" w:fill="auto"/>
+            <w:vAlign w:val="bottom"/>
+            <w:hideMark/>
+          </w:tcPr>
+          <w:p>
+            <w:pPr>
+              <w:spacing w:before="0" w:after="0" w:line="240" w:lineRule="auto"/>
+              <w:rPr>
+                <w:rFonts w:ascii="Calibri" w:eastAsia="Times New Roman" w:hAnsi="Calibri" w:cs="Times New Roman"/>
+                <w:color w:val="000000"/>
+                <w:sz w:val="16"/>
+                <w:szCs w:val="16"/>
+                <w:lang w:val="de-CH" w:eastAsia="de-CH"/>
+              </w:rPr>
+            </w:pPr>
+            <w:r>
+              <w:rPr>
+                <w:rFonts w:ascii="Calibri" w:eastAsia="Times New Roman" w:hAnsi="Calibri" w:cs="Times New Roman"/>
+                <w:color w:val="000000"/>
+                <w:sz w:val="16"/>
+                <w:szCs w:val="16"/>
+                <w:lang w:eastAsia="de-CH"/>
+              </w:rPr>
+              <w:t>2a. The user updates a subtask</w:t>
+            </w:r>
+            <w:r>
+              <w:rPr>
+                <w:rFonts w:ascii="Calibri" w:eastAsia="Times New Roman" w:hAnsi="Calibri" w:cs="Times New Roman"/>
+                <w:color w:val="000000"/>
+                <w:sz w:val="16"/>
+                <w:szCs w:val="16"/>
+                <w:lang w:eastAsia="de-CH"/>
+              </w:rPr>
+              <w:br/>
+              <w:t xml:space="preserve">           3. =&gt; Goto "UpdateProgress" use case for subtask</w:t>
+            </w:r>
+            <w:r>
+              <w:rPr>
+                <w:rFonts w:ascii="Calibri" w:eastAsia="Times New Roman" w:hAnsi="Calibri" w:cs="Times New Roman"/>
+                <w:color w:val="000000"/>
+                <w:sz w:val="16"/>
+                <w:szCs w:val="16"/>
+                <w:lang w:eastAsia="de-CH"/>
+              </w:rPr>
+              <w:br/>
+              <w:t xml:space="preserve">           4. System updates the progress based on subtask status</w:t>
+            </w:r>
+            <w:r>
+              <w:rPr>
+                <w:rFonts w:ascii="Calibri" w:eastAsia="Times New Roman" w:hAnsi="Calibri" w:cs="Times New Roman"/>
+                <w:color w:val="000000"/>
+                <w:sz w:val="16"/>
+                <w:szCs w:val="16"/>
+                <w:lang w:eastAsia="de-CH"/>
+              </w:rPr>
+              <w:br/>
+              <w:t xml:space="preserve">           5. User clicks the "save" button</w:t>
+            </w:r>
+            <w:r>
+              <w:rPr>
+                <w:rFonts w:ascii="Calibri" w:eastAsia="Times New Roman" w:hAnsi="Calibri" w:cs="Times New Roman"/>
+                <w:color w:val="000000"/>
+                <w:sz w:val="16"/>
+                <w:szCs w:val="16"/>
+                <w:lang w:eastAsia="de-CH"/>
+              </w:rPr>
+              <w:br/>
+              <w:t xml:space="preserve">           6. Dialog closes</w:t>
+            </w:r>
+            <w:r>
+              <w:rPr>
+                <w:rFonts w:ascii="Calibri" w:eastAsia="Times New Roman" w:hAnsi="Calibri" w:cs="Times New Roman"/>
+                <w:color w:val="000000"/>
+                <w:sz w:val="16"/>
+                <w:szCs w:val="16"/>
+                <w:lang w:eastAsia="de-CH"/>
+              </w:rPr>
+              <w:br/>
+              <w:t>2b. User adds a subtask to the task</w:t>
+            </w:r>
+            <w:r>
+              <w:rPr>
+                <w:rFonts w:ascii="Calibri" w:eastAsia="Times New Roman" w:hAnsi="Calibri" w:cs="Times New Roman"/>
+                <w:color w:val="000000"/>
+                <w:sz w:val="16"/>
+                <w:szCs w:val="16"/>
+                <w:lang w:eastAsia="de-CH"/>
+              </w:rPr>
+              <w:br/>
+              <w:t xml:space="preserve">           3. =&gt; Goto use case "Create" (task) </w:t>
+            </w:r>
+            <w:r>
+              <w:rPr>
+                <w:rFonts w:ascii="Calibri" w:eastAsia="Times New Roman" w:hAnsi="Calibri" w:cs="Times New Roman"/>
+                <w:color w:val="000000"/>
+                <w:sz w:val="16"/>
+                <w:szCs w:val="16"/>
+                <w:lang w:eastAsia="de-CH"/>
+              </w:rPr>
+              <w:br/>
+              <w:t xml:space="preserve">           4. =&gt; Continue as per 2a.4</w:t>
+            </w:r>
+            <w:r>
+              <w:rPr>
+                <w:rFonts w:ascii="Calibri" w:eastAsia="Times New Roman" w:hAnsi="Calibri" w:cs="Times New Roman"/>
+                <w:color w:val="000000"/>
+                <w:sz w:val="16"/>
+                <w:szCs w:val="16"/>
+                <w:lang w:eastAsia="de-CH"/>
+              </w:rPr>
+              <w:br/>
+              <w:t>2c. User deletes a subtask</w:t>
+            </w:r>
+            <w:r>
+              <w:rPr>
+                <w:rFonts w:ascii="Calibri" w:eastAsia="Times New Roman" w:hAnsi="Calibri" w:cs="Times New Roman"/>
+                <w:color w:val="000000"/>
+                <w:sz w:val="16"/>
+                <w:szCs w:val="16"/>
+                <w:lang w:eastAsia="de-CH"/>
+              </w:rPr>
+              <w:br/>
+              <w:t xml:space="preserve">           3. =&gt; Goto use case "Delete" (task)</w:t>
+            </w:r>
+            <w:r>
+              <w:rPr>
+                <w:rFonts w:ascii="Calibri" w:eastAsia="Times New Roman" w:hAnsi="Calibri" w:cs="Times New Roman"/>
+                <w:color w:val="000000"/>
+                <w:sz w:val="16"/>
+                <w:szCs w:val="16"/>
+                <w:lang w:eastAsia="de-CH"/>
+              </w:rPr>
+              <w:br/>
+              <w:t xml:space="preserve">           4. =&gt; Continue as per 2a.4</w:t>
+            </w:r>
+            <w:r>
+              <w:rPr>
+                <w:rFonts w:ascii="Calibri" w:eastAsia="Times New Roman" w:hAnsi="Calibri" w:cs="Times New Roman"/>
+                <w:color w:val="000000"/>
+                <w:sz w:val="16"/>
+                <w:szCs w:val="16"/>
+                <w:lang w:eastAsia="de-CH"/>
+              </w:rPr>
+              <w:br/>
+              <w:t>2d. User completes the task</w:t>
+            </w:r>
+            <w:r>
+              <w:rPr>
+                <w:rFonts w:ascii="Calibri" w:eastAsia="Times New Roman" w:hAnsi="Calibri" w:cs="Times New Roman"/>
+                <w:color w:val="000000"/>
+                <w:sz w:val="16"/>
+                <w:szCs w:val="16"/>
+                <w:lang w:eastAsia="de-CH"/>
+              </w:rPr>
+              <w:br/>
+              <w:t xml:space="preserve">           3. =&gt; Goto use case "Complete" (task)</w:t>
+            </w:r>
+            <w:r>
+              <w:rPr>
+                <w:rFonts w:ascii="Calibri" w:eastAsia="Times New Roman" w:hAnsi="Calibri" w:cs="Times New Roman"/>
+                <w:color w:val="000000"/>
+                <w:sz w:val="16"/>
+                <w:szCs w:val="16"/>
+                <w:lang w:eastAsia="de-CH"/>
+              </w:rPr>
+              <w:br/>
+              <w:t xml:space="preserve">2e. </w:t>
+            </w:r>
+            <w:r>
+              <w:rPr>
+                <w:rFonts w:ascii="Calibri" w:eastAsia="Times New Roman" w:hAnsi="Calibri" w:cs="Times New Roman"/>
+                <w:color w:val="000000"/>
+                <w:sz w:val="16"/>
+                <w:szCs w:val="16"/>
+                <w:lang w:val="de-CH" w:eastAsia="de-CH"/>
+              </w:rPr>
+              <w:t>User cancels the dialog</w:t>
+            </w:r>
+            <w:r>
+              <w:rPr>
+                <w:rFonts w:ascii="Calibri" w:eastAsia="Times New Roman" w:hAnsi="Calibri" w:cs="Times New Roman"/>
+                <w:color w:val="000000"/>
+                <w:sz w:val="16"/>
+                <w:szCs w:val="16"/>
+                <w:lang w:val="de-CH" w:eastAsia="de-CH"/>
+              </w:rPr>
+              <w:br/>
+              <w:t xml:space="preserve">           3. Dialog closes</w:t>
+            </w:r>
+          </w:p>
+        </w:tc>
+      </w:tr>
+      <w:tr>
+        <w:trPr>
+          <w:trHeight w:val="690"/>
+        </w:trPr>
+        <w:tc>
+          <w:tcPr>
+            <w:tcW w:w="1820" w:type="dxa"/>
+            <w:tcBorders>
+              <w:top w:val="nil"/>
+              <w:left w:val="single" w:sz="8" w:space="0" w:color="auto"/>
+              <w:bottom w:val="single" w:sz="8" w:space="0" w:color="auto"/>
+              <w:right w:val="single" w:sz="4" w:space="0" w:color="auto"/>
+            </w:tcBorders>
+            <w:shd w:val="clear" w:color="auto" w:fill="auto"/>
+            <w:noWrap/>
+            <w:hideMark/>
+          </w:tcPr>
+          <w:p>
+            <w:pPr>
+              <w:spacing w:before="0" w:after="0" w:line="240" w:lineRule="auto"/>
+              <w:rPr>
+                <w:rFonts w:ascii="Corbel" w:eastAsia="Times New Roman" w:hAnsi="Corbel" w:cs="Times New Roman"/>
+                <w:b/>
+                <w:bCs/>
+                <w:color w:val="000000"/>
+                <w:sz w:val="16"/>
+                <w:szCs w:val="16"/>
+                <w:lang w:val="de-CH" w:eastAsia="de-CH"/>
+              </w:rPr>
+            </w:pPr>
+            <w:r>
+              <w:rPr>
+                <w:rFonts w:ascii="Corbel" w:eastAsia="Times New Roman" w:hAnsi="Corbel" w:cs="Times New Roman"/>
+                <w:b/>
+                <w:bCs/>
+                <w:color w:val="000000"/>
+                <w:sz w:val="16"/>
+                <w:szCs w:val="16"/>
+                <w:lang w:val="de-CH" w:eastAsia="de-CH"/>
+              </w:rPr>
+              <w:t>Exceptions:</w:t>
+            </w:r>
+          </w:p>
+        </w:tc>
+        <w:tc>
+          <w:tcPr>
+            <w:tcW w:w="6140" w:type="dxa"/>
+            <w:tcBorders>
+              <w:top w:val="nil"/>
+              <w:left w:val="nil"/>
+              <w:bottom w:val="single" w:sz="8" w:space="0" w:color="auto"/>
+              <w:right w:val="single" w:sz="8" w:space="0" w:color="auto"/>
+            </w:tcBorders>
+            <w:shd w:val="clear" w:color="auto" w:fill="auto"/>
+            <w:vAlign w:val="bottom"/>
+            <w:hideMark/>
+          </w:tcPr>
+          <w:p>
+            <w:pPr>
+              <w:spacing w:before="0" w:after="0" w:line="240" w:lineRule="auto"/>
+              <w:rPr>
+                <w:rFonts w:ascii="Calibri" w:eastAsia="Times New Roman" w:hAnsi="Calibri" w:cs="Times New Roman"/>
+                <w:color w:val="000000"/>
+                <w:sz w:val="16"/>
+                <w:szCs w:val="16"/>
+                <w:lang w:val="de-CH" w:eastAsia="de-CH"/>
+              </w:rPr>
+            </w:pPr>
+            <w:r>
+              <w:rPr>
+                <w:rFonts w:ascii="Calibri" w:eastAsia="Times New Roman" w:hAnsi="Calibri" w:cs="Times New Roman"/>
+                <w:color w:val="000000"/>
+                <w:sz w:val="16"/>
+                <w:szCs w:val="16"/>
+                <w:lang w:eastAsia="de-CH"/>
+              </w:rPr>
+              <w:t>2a. The user specifies a negative or lower value than before</w:t>
+            </w:r>
+            <w:r>
+              <w:rPr>
+                <w:rFonts w:ascii="Calibri" w:eastAsia="Times New Roman" w:hAnsi="Calibri" w:cs="Times New Roman"/>
+                <w:color w:val="000000"/>
+                <w:sz w:val="16"/>
+                <w:szCs w:val="16"/>
+                <w:lang w:eastAsia="de-CH"/>
+              </w:rPr>
+              <w:br/>
+              <w:t xml:space="preserve">          3. </w:t>
+            </w:r>
+            <w:r>
+              <w:rPr>
+                <w:rFonts w:ascii="Calibri" w:eastAsia="Times New Roman" w:hAnsi="Calibri" w:cs="Times New Roman"/>
+                <w:color w:val="000000"/>
+                <w:sz w:val="16"/>
+                <w:szCs w:val="16"/>
+                <w:lang w:val="de-CH" w:eastAsia="de-CH"/>
+              </w:rPr>
+              <w:t>Message is shown</w:t>
+            </w:r>
+            <w:r>
+              <w:rPr>
+                <w:rFonts w:ascii="Calibri" w:eastAsia="Times New Roman" w:hAnsi="Calibri" w:cs="Times New Roman"/>
+                <w:color w:val="000000"/>
+                <w:sz w:val="16"/>
+                <w:szCs w:val="16"/>
+                <w:lang w:val="de-CH" w:eastAsia="de-CH"/>
+              </w:rPr>
+              <w:br/>
+              <w:t xml:space="preserve">          4. =&gt; Goto 2.</w:t>
+            </w:r>
+          </w:p>
+        </w:tc>
+      </w:tr>
+    </w:tbl>
+    <w:p/>
+    <w:p>
+      <w:pPr>
+        <w:pStyle w:val="Heading5"/>
+      </w:pPr>
+      <w:r>
+        <w:t>- ManualDispatch</w:t>
+      </w:r>
+    </w:p>
+    <w:p/>
+    <w:tbl>
+      <w:tblPr>
+        <w:tblW w:w="7960" w:type="dxa"/>
+        <w:tblCellMar>
+          <w:left w:w="70" w:type="dxa"/>
+          <w:right w:w="70" w:type="dxa"/>
+        </w:tblCellMar>
+        <w:tblLook w:val="04A0" w:firstRow="1" w:lastRow="0" w:firstColumn="1" w:lastColumn="0" w:noHBand="0" w:noVBand="1"/>
+      </w:tblPr>
+      <w:tblGrid>
+        <w:gridCol w:w="1820"/>
+        <w:gridCol w:w="6140"/>
+      </w:tblGrid>
+      <w:tr>
+        <w:trPr>
+          <w:trHeight w:val="225"/>
+        </w:trPr>
+        <w:tc>
+          <w:tcPr>
+            <w:tcW w:w="1820" w:type="dxa"/>
+            <w:tcBorders>
+              <w:top w:val="single" w:sz="8" w:space="0" w:color="auto"/>
+              <w:left w:val="single" w:sz="8" w:space="0" w:color="auto"/>
+              <w:bottom w:val="nil"/>
+              <w:right w:val="single" w:sz="4" w:space="0" w:color="auto"/>
+            </w:tcBorders>
+            <w:shd w:val="clear" w:color="auto" w:fill="auto"/>
+            <w:noWrap/>
+            <w:hideMark/>
+          </w:tcPr>
+          <w:p>
+            <w:pPr>
+              <w:spacing w:before="0" w:after="0" w:line="240" w:lineRule="auto"/>
+              <w:rPr>
+                <w:rFonts w:ascii="Corbel" w:eastAsia="Times New Roman" w:hAnsi="Corbel" w:cs="Times New Roman"/>
+                <w:b/>
+                <w:bCs/>
+                <w:color w:val="000000"/>
+                <w:sz w:val="16"/>
+                <w:szCs w:val="16"/>
+                <w:lang w:val="de-CH" w:eastAsia="de-CH"/>
+              </w:rPr>
+            </w:pPr>
+            <w:r>
+              <w:rPr>
+                <w:rFonts w:ascii="Corbel" w:eastAsia="Times New Roman" w:hAnsi="Corbel" w:cs="Times New Roman"/>
+                <w:b/>
+                <w:bCs/>
+                <w:color w:val="000000"/>
+                <w:sz w:val="16"/>
+                <w:szCs w:val="16"/>
+                <w:lang w:val="de-CH" w:eastAsia="de-CH"/>
+              </w:rPr>
+              <w:t>Use Case Id:</w:t>
+            </w:r>
+          </w:p>
+        </w:tc>
+        <w:tc>
+          <w:tcPr>
+            <w:tcW w:w="6140" w:type="dxa"/>
+            <w:tcBorders>
+              <w:top w:val="single" w:sz="8" w:space="0" w:color="auto"/>
+              <w:left w:val="nil"/>
+              <w:bottom w:val="nil"/>
+              <w:right w:val="single" w:sz="8" w:space="0" w:color="auto"/>
+            </w:tcBorders>
+            <w:shd w:val="clear" w:color="auto" w:fill="auto"/>
+            <w:noWrap/>
+            <w:vAlign w:val="bottom"/>
+            <w:hideMark/>
+          </w:tcPr>
+          <w:p>
+            <w:pPr>
+              <w:spacing w:before="0" w:after="0" w:line="240" w:lineRule="auto"/>
+              <w:rPr>
+                <w:rFonts w:ascii="Calibri" w:eastAsia="Times New Roman" w:hAnsi="Calibri" w:cs="Times New Roman"/>
+                <w:color w:val="000000"/>
+                <w:sz w:val="16"/>
+                <w:szCs w:val="16"/>
+                <w:lang w:val="de-CH" w:eastAsia="de-CH"/>
+              </w:rPr>
+            </w:pPr>
+            <w:r>
+              <w:rPr>
+                <w:rFonts w:ascii="Calibri" w:eastAsia="Times New Roman" w:hAnsi="Calibri" w:cs="Times New Roman"/>
+                <w:color w:val="000000"/>
+                <w:sz w:val="16"/>
+                <w:szCs w:val="16"/>
+                <w:lang w:val="de-CH" w:eastAsia="de-CH"/>
+              </w:rPr>
+              <w:t>6</w:t>
+            </w:r>
+          </w:p>
+        </w:tc>
+      </w:tr>
+      <w:tr>
+        <w:trPr>
+          <w:trHeight w:val="225"/>
+        </w:trPr>
+        <w:tc>
+          <w:tcPr>
+            <w:tcW w:w="1820" w:type="dxa"/>
+            <w:tcBorders>
+              <w:top w:val="nil"/>
+              <w:left w:val="single" w:sz="8" w:space="0" w:color="auto"/>
+              <w:bottom w:val="nil"/>
+              <w:right w:val="single" w:sz="4" w:space="0" w:color="auto"/>
+            </w:tcBorders>
+            <w:shd w:val="clear" w:color="auto" w:fill="auto"/>
+            <w:noWrap/>
+            <w:hideMark/>
+          </w:tcPr>
+          <w:p>
+            <w:pPr>
+              <w:spacing w:before="0" w:after="0" w:line="240" w:lineRule="auto"/>
+              <w:rPr>
+                <w:rFonts w:ascii="Corbel" w:eastAsia="Times New Roman" w:hAnsi="Corbel" w:cs="Times New Roman"/>
+                <w:b/>
+                <w:bCs/>
+                <w:color w:val="000000"/>
+                <w:sz w:val="16"/>
+                <w:szCs w:val="16"/>
+                <w:lang w:val="de-CH" w:eastAsia="de-CH"/>
+              </w:rPr>
+            </w:pPr>
+            <w:r>
+              <w:rPr>
+                <w:rFonts w:ascii="Corbel" w:eastAsia="Times New Roman" w:hAnsi="Corbel" w:cs="Times New Roman"/>
+                <w:b/>
+                <w:bCs/>
+                <w:color w:val="000000"/>
+                <w:sz w:val="16"/>
+                <w:szCs w:val="16"/>
+                <w:lang w:val="de-CH" w:eastAsia="de-CH"/>
+              </w:rPr>
+              <w:t>Use Case Name:</w:t>
+            </w:r>
+          </w:p>
+        </w:tc>
+        <w:tc>
+          <w:tcPr>
+            <w:tcW w:w="6140" w:type="dxa"/>
+            <w:tcBorders>
+              <w:top w:val="nil"/>
+              <w:left w:val="nil"/>
+              <w:bottom w:val="nil"/>
+              <w:right w:val="single" w:sz="8" w:space="0" w:color="auto"/>
+            </w:tcBorders>
+            <w:shd w:val="clear" w:color="auto" w:fill="auto"/>
+            <w:noWrap/>
+            <w:vAlign w:val="bottom"/>
+            <w:hideMark/>
+          </w:tcPr>
+          <w:p>
+            <w:pPr>
+              <w:spacing w:before="0" w:after="0" w:line="240" w:lineRule="auto"/>
+              <w:rPr>
+                <w:rFonts w:ascii="Calibri" w:eastAsia="Times New Roman" w:hAnsi="Calibri" w:cs="Times New Roman"/>
+                <w:color w:val="000000"/>
+                <w:sz w:val="16"/>
+                <w:szCs w:val="16"/>
+                <w:lang w:val="de-CH" w:eastAsia="de-CH"/>
+              </w:rPr>
+            </w:pPr>
+            <w:r>
+              <w:rPr>
+                <w:rFonts w:ascii="Calibri" w:eastAsia="Times New Roman" w:hAnsi="Calibri" w:cs="Times New Roman"/>
+                <w:color w:val="000000"/>
+                <w:sz w:val="16"/>
+                <w:szCs w:val="16"/>
+                <w:lang w:val="de-CH" w:eastAsia="de-CH"/>
+              </w:rPr>
+              <w:t>ManualDispatch</w:t>
+            </w:r>
+          </w:p>
+        </w:tc>
+      </w:tr>
+      <w:tr>
+        <w:trPr>
+          <w:trHeight w:val="225"/>
+        </w:trPr>
+        <w:tc>
+          <w:tcPr>
+            <w:tcW w:w="1820" w:type="dxa"/>
+            <w:tcBorders>
+              <w:top w:val="nil"/>
+              <w:left w:val="single" w:sz="8" w:space="0" w:color="auto"/>
+              <w:bottom w:val="nil"/>
+              <w:right w:val="single" w:sz="4" w:space="0" w:color="auto"/>
+            </w:tcBorders>
+            <w:shd w:val="clear" w:color="auto" w:fill="auto"/>
+            <w:noWrap/>
+            <w:hideMark/>
+          </w:tcPr>
+          <w:p>
+            <w:pPr>
+              <w:spacing w:before="0" w:after="0" w:line="240" w:lineRule="auto"/>
+              <w:rPr>
+                <w:rFonts w:ascii="Corbel" w:eastAsia="Times New Roman" w:hAnsi="Corbel" w:cs="Times New Roman"/>
+                <w:b/>
+                <w:bCs/>
+                <w:color w:val="000000"/>
+                <w:sz w:val="16"/>
+                <w:szCs w:val="16"/>
+                <w:lang w:val="de-CH" w:eastAsia="de-CH"/>
+              </w:rPr>
+            </w:pPr>
+            <w:r>
+              <w:rPr>
+                <w:rFonts w:ascii="Corbel" w:eastAsia="Times New Roman" w:hAnsi="Corbel" w:cs="Times New Roman"/>
+                <w:b/>
+                <w:bCs/>
+                <w:color w:val="000000"/>
+                <w:sz w:val="16"/>
+                <w:szCs w:val="16"/>
+                <w:lang w:val="de-CH" w:eastAsia="de-CH"/>
+              </w:rPr>
+              <w:t>Actors:</w:t>
+            </w:r>
+          </w:p>
+        </w:tc>
+        <w:tc>
+          <w:tcPr>
+            <w:tcW w:w="6140" w:type="dxa"/>
+            <w:tcBorders>
+              <w:top w:val="nil"/>
+              <w:left w:val="nil"/>
+              <w:bottom w:val="nil"/>
+              <w:right w:val="single" w:sz="8" w:space="0" w:color="auto"/>
+            </w:tcBorders>
+            <w:shd w:val="clear" w:color="auto" w:fill="auto"/>
+            <w:noWrap/>
+            <w:vAlign w:val="bottom"/>
+            <w:hideMark/>
+          </w:tcPr>
+          <w:p>
+            <w:pPr>
+              <w:spacing w:before="0" w:after="0" w:line="240" w:lineRule="auto"/>
+              <w:rPr>
+                <w:rFonts w:ascii="Calibri" w:eastAsia="Times New Roman" w:hAnsi="Calibri" w:cs="Times New Roman"/>
+                <w:color w:val="000000"/>
+                <w:sz w:val="16"/>
+                <w:szCs w:val="16"/>
+                <w:lang w:val="de-CH" w:eastAsia="de-CH"/>
+              </w:rPr>
+            </w:pPr>
+            <w:r>
+              <w:rPr>
+                <w:rFonts w:ascii="Calibri" w:eastAsia="Times New Roman" w:hAnsi="Calibri" w:cs="Times New Roman"/>
+                <w:color w:val="000000"/>
+                <w:sz w:val="16"/>
+                <w:szCs w:val="16"/>
+                <w:lang w:val="de-CH" w:eastAsia="de-CH"/>
+              </w:rPr>
+              <w:t>User</w:t>
+            </w:r>
+          </w:p>
+        </w:tc>
+      </w:tr>
+      <w:tr>
+        <w:trPr>
+          <w:trHeight w:val="225"/>
+        </w:trPr>
+        <w:tc>
+          <w:tcPr>
+            <w:tcW w:w="1820" w:type="dxa"/>
+            <w:tcBorders>
+              <w:top w:val="nil"/>
+              <w:left w:val="single" w:sz="8" w:space="0" w:color="auto"/>
+              <w:bottom w:val="nil"/>
+              <w:right w:val="single" w:sz="4" w:space="0" w:color="auto"/>
+            </w:tcBorders>
+            <w:shd w:val="clear" w:color="auto" w:fill="auto"/>
+            <w:noWrap/>
+            <w:hideMark/>
+          </w:tcPr>
+          <w:p>
+            <w:pPr>
+              <w:spacing w:before="0" w:after="0" w:line="240" w:lineRule="auto"/>
+              <w:rPr>
+                <w:rFonts w:ascii="Corbel" w:eastAsia="Times New Roman" w:hAnsi="Corbel" w:cs="Times New Roman"/>
+                <w:b/>
+                <w:bCs/>
+                <w:color w:val="000000"/>
+                <w:sz w:val="16"/>
+                <w:szCs w:val="16"/>
+                <w:lang w:val="de-CH" w:eastAsia="de-CH"/>
+              </w:rPr>
+            </w:pPr>
+            <w:r>
+              <w:rPr>
+                <w:rFonts w:ascii="Corbel" w:eastAsia="Times New Roman" w:hAnsi="Corbel" w:cs="Times New Roman"/>
+                <w:b/>
+                <w:bCs/>
+                <w:color w:val="000000"/>
+                <w:sz w:val="16"/>
+                <w:szCs w:val="16"/>
+                <w:lang w:val="de-CH" w:eastAsia="de-CH"/>
+              </w:rPr>
+              <w:t>Description:</w:t>
+            </w:r>
+          </w:p>
+        </w:tc>
+        <w:tc>
+          <w:tcPr>
+            <w:tcW w:w="6140" w:type="dxa"/>
+            <w:tcBorders>
+              <w:top w:val="nil"/>
+              <w:left w:val="nil"/>
+              <w:bottom w:val="nil"/>
+              <w:right w:val="single" w:sz="8" w:space="0" w:color="auto"/>
+            </w:tcBorders>
+            <w:shd w:val="clear" w:color="auto" w:fill="auto"/>
+            <w:noWrap/>
+            <w:vAlign w:val="bottom"/>
+            <w:hideMark/>
+          </w:tcPr>
+          <w:p>
+            <w:pPr>
+              <w:spacing w:before="0" w:after="0" w:line="240" w:lineRule="auto"/>
+              <w:rPr>
+                <w:rFonts w:ascii="Calibri" w:eastAsia="Times New Roman" w:hAnsi="Calibri" w:cs="Times New Roman"/>
+                <w:color w:val="000000"/>
+                <w:sz w:val="16"/>
+                <w:szCs w:val="16"/>
+                <w:lang w:eastAsia="de-CH"/>
+              </w:rPr>
+            </w:pPr>
+            <w:r>
+              <w:rPr>
+                <w:rFonts w:ascii="Calibri" w:eastAsia="Times New Roman" w:hAnsi="Calibri" w:cs="Times New Roman"/>
+                <w:color w:val="000000"/>
+                <w:sz w:val="16"/>
+                <w:szCs w:val="16"/>
+                <w:lang w:eastAsia="de-CH"/>
+              </w:rPr>
+              <w:t>The user dispatches the task manually</w:t>
+            </w:r>
+          </w:p>
+        </w:tc>
+      </w:tr>
+      <w:tr>
+        <w:trPr>
+          <w:trHeight w:val="450"/>
+        </w:trPr>
+        <w:tc>
+          <w:tcPr>
+            <w:tcW w:w="1820" w:type="dxa"/>
+            <w:tcBorders>
+              <w:top w:val="nil"/>
+              <w:left w:val="single" w:sz="8" w:space="0" w:color="auto"/>
+              <w:bottom w:val="nil"/>
+              <w:right w:val="single" w:sz="4" w:space="0" w:color="auto"/>
+            </w:tcBorders>
+            <w:shd w:val="clear" w:color="auto" w:fill="auto"/>
+            <w:noWrap/>
+            <w:hideMark/>
+          </w:tcPr>
+          <w:p>
+            <w:pPr>
+              <w:spacing w:before="0" w:after="0" w:line="240" w:lineRule="auto"/>
+              <w:rPr>
+                <w:rFonts w:ascii="Corbel" w:eastAsia="Times New Roman" w:hAnsi="Corbel" w:cs="Times New Roman"/>
+                <w:b/>
+                <w:bCs/>
+                <w:color w:val="000000"/>
+                <w:sz w:val="16"/>
+                <w:szCs w:val="16"/>
+                <w:lang w:val="de-CH" w:eastAsia="de-CH"/>
+              </w:rPr>
+            </w:pPr>
+            <w:r>
+              <w:rPr>
+                <w:rFonts w:ascii="Corbel" w:eastAsia="Times New Roman" w:hAnsi="Corbel" w:cs="Times New Roman"/>
+                <w:b/>
+                <w:bCs/>
+                <w:color w:val="000000"/>
+                <w:sz w:val="16"/>
+                <w:szCs w:val="16"/>
+                <w:lang w:val="de-CH" w:eastAsia="de-CH"/>
+              </w:rPr>
+              <w:t>Preconditions:</w:t>
+            </w:r>
+          </w:p>
+        </w:tc>
+        <w:tc>
+          <w:tcPr>
+            <w:tcW w:w="6140" w:type="dxa"/>
+            <w:tcBorders>
+              <w:top w:val="nil"/>
+              <w:left w:val="nil"/>
+              <w:bottom w:val="nil"/>
+              <w:right w:val="single" w:sz="8" w:space="0" w:color="auto"/>
+            </w:tcBorders>
+            <w:shd w:val="clear" w:color="auto" w:fill="auto"/>
+            <w:vAlign w:val="bottom"/>
+            <w:hideMark/>
+          </w:tcPr>
+          <w:p>
+            <w:pPr>
+              <w:spacing w:before="0" w:after="0" w:line="240" w:lineRule="auto"/>
+              <w:rPr>
+                <w:rFonts w:ascii="Calibri" w:eastAsia="Times New Roman" w:hAnsi="Calibri" w:cs="Times New Roman"/>
+                <w:color w:val="000000"/>
+                <w:sz w:val="16"/>
+                <w:szCs w:val="16"/>
+                <w:lang w:eastAsia="de-CH"/>
+              </w:rPr>
+            </w:pPr>
+            <w:r>
+              <w:rPr>
+                <w:rFonts w:ascii="Calibri" w:eastAsia="Times New Roman" w:hAnsi="Calibri" w:cs="Times New Roman"/>
+                <w:color w:val="000000"/>
+                <w:sz w:val="16"/>
+                <w:szCs w:val="16"/>
+                <w:lang w:eastAsia="de-CH"/>
+              </w:rPr>
+              <w:t>1. User is logged in</w:t>
+            </w:r>
+            <w:r>
+              <w:rPr>
+                <w:rFonts w:ascii="Calibri" w:eastAsia="Times New Roman" w:hAnsi="Calibri" w:cs="Times New Roman"/>
+                <w:color w:val="000000"/>
+                <w:sz w:val="16"/>
+                <w:szCs w:val="16"/>
+                <w:lang w:eastAsia="de-CH"/>
+              </w:rPr>
+              <w:br/>
+              <w:t>2. User opened the task panel</w:t>
+            </w:r>
+          </w:p>
+        </w:tc>
+      </w:tr>
+      <w:tr>
+        <w:trPr>
+          <w:trHeight w:val="1800"/>
+        </w:trPr>
+        <w:tc>
+          <w:tcPr>
+            <w:tcW w:w="1820" w:type="dxa"/>
+            <w:tcBorders>
+              <w:top w:val="nil"/>
+              <w:left w:val="single" w:sz="8" w:space="0" w:color="auto"/>
+              <w:bottom w:val="nil"/>
+              <w:right w:val="single" w:sz="4" w:space="0" w:color="auto"/>
+            </w:tcBorders>
+            <w:shd w:val="clear" w:color="auto" w:fill="auto"/>
+            <w:noWrap/>
+            <w:hideMark/>
+          </w:tcPr>
+          <w:p>
+            <w:pPr>
+              <w:spacing w:before="0" w:after="0" w:line="240" w:lineRule="auto"/>
+              <w:rPr>
+                <w:rFonts w:ascii="Corbel" w:eastAsia="Times New Roman" w:hAnsi="Corbel" w:cs="Times New Roman"/>
+                <w:b/>
+                <w:bCs/>
+                <w:color w:val="000000"/>
+                <w:sz w:val="16"/>
+                <w:szCs w:val="16"/>
+                <w:lang w:val="de-CH" w:eastAsia="de-CH"/>
+              </w:rPr>
+            </w:pPr>
+            <w:r>
+              <w:rPr>
+                <w:rFonts w:ascii="Corbel" w:eastAsia="Times New Roman" w:hAnsi="Corbel" w:cs="Times New Roman"/>
+                <w:b/>
+                <w:bCs/>
+                <w:color w:val="000000"/>
+                <w:sz w:val="16"/>
+                <w:szCs w:val="16"/>
+                <w:lang w:val="de-CH" w:eastAsia="de-CH"/>
+              </w:rPr>
+              <w:t>Normal Flow:</w:t>
+            </w:r>
+          </w:p>
+        </w:tc>
+        <w:tc>
+          <w:tcPr>
+            <w:tcW w:w="6140" w:type="dxa"/>
+            <w:tcBorders>
+              <w:top w:val="nil"/>
+              <w:left w:val="nil"/>
+              <w:bottom w:val="nil"/>
+              <w:right w:val="single" w:sz="8" w:space="0" w:color="auto"/>
+            </w:tcBorders>
+            <w:shd w:val="clear" w:color="auto" w:fill="auto"/>
+            <w:vAlign w:val="bottom"/>
+            <w:hideMark/>
+          </w:tcPr>
+          <w:p>
+            <w:pPr>
+              <w:spacing w:before="0" w:after="0" w:line="240" w:lineRule="auto"/>
+              <w:rPr>
+                <w:rFonts w:ascii="Calibri" w:eastAsia="Times New Roman" w:hAnsi="Calibri" w:cs="Times New Roman"/>
+                <w:color w:val="000000"/>
+                <w:sz w:val="16"/>
+                <w:szCs w:val="16"/>
+                <w:lang w:val="de-CH" w:eastAsia="de-CH"/>
+              </w:rPr>
+            </w:pPr>
+            <w:r>
+              <w:rPr>
+                <w:rFonts w:ascii="Calibri" w:eastAsia="Times New Roman" w:hAnsi="Calibri" w:cs="Times New Roman"/>
+                <w:color w:val="000000"/>
+                <w:sz w:val="16"/>
+                <w:szCs w:val="16"/>
+                <w:lang w:eastAsia="de-CH"/>
+              </w:rPr>
+              <w:t>1. User selects the task (-s) to be dispatched</w:t>
+            </w:r>
+            <w:r>
+              <w:rPr>
+                <w:rFonts w:ascii="Calibri" w:eastAsia="Times New Roman" w:hAnsi="Calibri" w:cs="Times New Roman"/>
+                <w:color w:val="000000"/>
+                <w:sz w:val="16"/>
+                <w:szCs w:val="16"/>
+                <w:lang w:eastAsia="de-CH"/>
+              </w:rPr>
+              <w:br/>
+              <w:t>2. User selects "Manual Dispatch"</w:t>
+            </w:r>
+            <w:r>
+              <w:rPr>
+                <w:rFonts w:ascii="Calibri" w:eastAsia="Times New Roman" w:hAnsi="Calibri" w:cs="Times New Roman"/>
+                <w:color w:val="000000"/>
+                <w:sz w:val="16"/>
+                <w:szCs w:val="16"/>
+                <w:lang w:eastAsia="de-CH"/>
+              </w:rPr>
+              <w:br/>
+              <w:t>3. User selects project member to assign the task</w:t>
+            </w:r>
+            <w:r>
+              <w:rPr>
+                <w:rFonts w:ascii="Calibri" w:eastAsia="Times New Roman" w:hAnsi="Calibri" w:cs="Times New Roman"/>
+                <w:color w:val="000000"/>
+                <w:sz w:val="16"/>
+                <w:szCs w:val="16"/>
+                <w:lang w:eastAsia="de-CH"/>
+              </w:rPr>
+              <w:br/>
+              <w:t>4. System evaluates availability of user =&gt; Use Case "GetIdealMembers" (task)</w:t>
+            </w:r>
+            <w:r>
+              <w:rPr>
+                <w:rFonts w:ascii="Calibri" w:eastAsia="Times New Roman" w:hAnsi="Calibri" w:cs="Times New Roman"/>
+                <w:color w:val="000000"/>
+                <w:sz w:val="16"/>
+                <w:szCs w:val="16"/>
+                <w:lang w:eastAsia="de-CH"/>
+              </w:rPr>
+              <w:br/>
+              <w:t>5. System displays availability stats</w:t>
+            </w:r>
+            <w:r>
+              <w:rPr>
+                <w:rFonts w:ascii="Calibri" w:eastAsia="Times New Roman" w:hAnsi="Calibri" w:cs="Times New Roman"/>
+                <w:color w:val="000000"/>
+                <w:sz w:val="16"/>
+                <w:szCs w:val="16"/>
+                <w:lang w:eastAsia="de-CH"/>
+              </w:rPr>
+              <w:br/>
+              <w:t>4. User clicks the "Dispatch" button</w:t>
+            </w:r>
+            <w:r>
+              <w:rPr>
+                <w:rFonts w:ascii="Calibri" w:eastAsia="Times New Roman" w:hAnsi="Calibri" w:cs="Times New Roman"/>
+                <w:color w:val="000000"/>
+                <w:sz w:val="16"/>
+                <w:szCs w:val="16"/>
+                <w:lang w:eastAsia="de-CH"/>
+              </w:rPr>
+              <w:br/>
+              <w:t>6. System dispatches the task to selected member</w:t>
+            </w:r>
+            <w:r>
+              <w:rPr>
+                <w:rFonts w:ascii="Calibri" w:eastAsia="Times New Roman" w:hAnsi="Calibri" w:cs="Times New Roman"/>
+                <w:color w:val="000000"/>
+                <w:sz w:val="16"/>
+                <w:szCs w:val="16"/>
+                <w:lang w:eastAsia="de-CH"/>
+              </w:rPr>
+              <w:br/>
+              <w:t xml:space="preserve">7. </w:t>
+            </w:r>
+            <w:r>
+              <w:rPr>
+                <w:rFonts w:ascii="Calibri" w:eastAsia="Times New Roman" w:hAnsi="Calibri" w:cs="Times New Roman"/>
+                <w:color w:val="000000"/>
+                <w:sz w:val="16"/>
+                <w:szCs w:val="16"/>
+                <w:lang w:val="de-CH" w:eastAsia="de-CH"/>
+              </w:rPr>
+              <w:t>Dialog closes</w:t>
+            </w:r>
+          </w:p>
+        </w:tc>
+      </w:tr>
+      <w:tr>
+        <w:trPr>
+          <w:trHeight w:val="2925"/>
+        </w:trPr>
+        <w:tc>
+          <w:tcPr>
+            <w:tcW w:w="1820" w:type="dxa"/>
+            <w:tcBorders>
+              <w:top w:val="nil"/>
+              <w:left w:val="single" w:sz="8" w:space="0" w:color="auto"/>
+              <w:bottom w:val="nil"/>
+              <w:right w:val="single" w:sz="4" w:space="0" w:color="auto"/>
+            </w:tcBorders>
+            <w:shd w:val="clear" w:color="auto" w:fill="auto"/>
+            <w:noWrap/>
+            <w:hideMark/>
+          </w:tcPr>
+          <w:p>
+            <w:pPr>
+              <w:spacing w:before="0" w:after="0" w:line="240" w:lineRule="auto"/>
+              <w:rPr>
+                <w:rFonts w:ascii="Corbel" w:eastAsia="Times New Roman" w:hAnsi="Corbel" w:cs="Times New Roman"/>
+                <w:b/>
+                <w:bCs/>
+                <w:color w:val="000000"/>
+                <w:sz w:val="16"/>
+                <w:szCs w:val="16"/>
+                <w:lang w:val="de-CH" w:eastAsia="de-CH"/>
+              </w:rPr>
+            </w:pPr>
+            <w:r>
+              <w:rPr>
+                <w:rFonts w:ascii="Corbel" w:eastAsia="Times New Roman" w:hAnsi="Corbel" w:cs="Times New Roman"/>
+                <w:b/>
+                <w:bCs/>
+                <w:color w:val="000000"/>
+                <w:sz w:val="16"/>
+                <w:szCs w:val="16"/>
+                <w:lang w:val="de-CH" w:eastAsia="de-CH"/>
+              </w:rPr>
+              <w:lastRenderedPageBreak/>
+              <w:t>Alternative Flow:</w:t>
+            </w:r>
+          </w:p>
+        </w:tc>
+        <w:tc>
+          <w:tcPr>
+            <w:tcW w:w="6140" w:type="dxa"/>
+            <w:tcBorders>
+              <w:top w:val="nil"/>
+              <w:left w:val="nil"/>
+              <w:bottom w:val="nil"/>
+              <w:right w:val="single" w:sz="8" w:space="0" w:color="auto"/>
+            </w:tcBorders>
+            <w:shd w:val="clear" w:color="auto" w:fill="auto"/>
+            <w:vAlign w:val="bottom"/>
+            <w:hideMark/>
+          </w:tcPr>
+          <w:p>
+            <w:pPr>
+              <w:spacing w:before="0" w:after="0" w:line="240" w:lineRule="auto"/>
+              <w:rPr>
+                <w:rFonts w:ascii="Calibri" w:eastAsia="Times New Roman" w:hAnsi="Calibri" w:cs="Times New Roman"/>
+                <w:color w:val="000000"/>
+                <w:sz w:val="16"/>
+                <w:szCs w:val="16"/>
+                <w:lang w:val="de-CH" w:eastAsia="de-CH"/>
+              </w:rPr>
+            </w:pPr>
+            <w:r>
+              <w:rPr>
+                <w:rFonts w:ascii="Calibri" w:eastAsia="Times New Roman" w:hAnsi="Calibri" w:cs="Times New Roman"/>
+                <w:color w:val="000000"/>
+                <w:sz w:val="16"/>
+                <w:szCs w:val="16"/>
+                <w:lang w:eastAsia="de-CH"/>
+              </w:rPr>
+              <w:t>5a. The selected user does not have anough availability</w:t>
+            </w:r>
+            <w:r>
+              <w:rPr>
+                <w:rFonts w:ascii="Calibri" w:eastAsia="Times New Roman" w:hAnsi="Calibri" w:cs="Times New Roman"/>
+                <w:color w:val="000000"/>
+                <w:sz w:val="16"/>
+                <w:szCs w:val="16"/>
+                <w:lang w:eastAsia="de-CH"/>
+              </w:rPr>
+              <w:br/>
+              <w:t xml:space="preserve">           3. =&gt; Goto use case "NotifyInsufficientAvailability" (task)</w:t>
+            </w:r>
+            <w:r>
+              <w:rPr>
+                <w:rFonts w:ascii="Calibri" w:eastAsia="Times New Roman" w:hAnsi="Calibri" w:cs="Times New Roman"/>
+                <w:color w:val="000000"/>
+                <w:sz w:val="16"/>
+                <w:szCs w:val="16"/>
+                <w:lang w:eastAsia="de-CH"/>
+              </w:rPr>
+              <w:br/>
+              <w:t xml:space="preserve">           4. Dialog closes</w:t>
+            </w:r>
+            <w:r>
+              <w:rPr>
+                <w:rFonts w:ascii="Calibri" w:eastAsia="Times New Roman" w:hAnsi="Calibri" w:cs="Times New Roman"/>
+                <w:color w:val="000000"/>
+                <w:sz w:val="16"/>
+                <w:szCs w:val="16"/>
+                <w:lang w:eastAsia="de-CH"/>
+              </w:rPr>
+              <w:br/>
+              <w:t>2a. User selects "Auto-Dispatch"</w:t>
+            </w:r>
+            <w:r>
+              <w:rPr>
+                <w:rFonts w:ascii="Calibri" w:eastAsia="Times New Roman" w:hAnsi="Calibri" w:cs="Times New Roman"/>
+                <w:color w:val="000000"/>
+                <w:sz w:val="16"/>
+                <w:szCs w:val="16"/>
+                <w:lang w:eastAsia="de-CH"/>
+              </w:rPr>
+              <w:br/>
+              <w:t xml:space="preserve">           3. System evaluates availability of user =&gt; Use Case "GetIdealMemebers" (task)</w:t>
+            </w:r>
+            <w:r>
+              <w:rPr>
+                <w:rFonts w:ascii="Calibri" w:eastAsia="Times New Roman" w:hAnsi="Calibri" w:cs="Times New Roman"/>
+                <w:color w:val="000000"/>
+                <w:sz w:val="16"/>
+                <w:szCs w:val="16"/>
+                <w:lang w:eastAsia="de-CH"/>
+              </w:rPr>
+              <w:br/>
+              <w:t xml:space="preserve">           4. User clicks "Dispatch" button</w:t>
+            </w:r>
+            <w:r>
+              <w:rPr>
+                <w:rFonts w:ascii="Calibri" w:eastAsia="Times New Roman" w:hAnsi="Calibri" w:cs="Times New Roman"/>
+                <w:color w:val="000000"/>
+                <w:sz w:val="16"/>
+                <w:szCs w:val="16"/>
+                <w:lang w:eastAsia="de-CH"/>
+              </w:rPr>
+              <w:br/>
+              <w:t xml:space="preserve">           5. Dialog closes </w:t>
+            </w:r>
+            <w:r>
+              <w:rPr>
+                <w:rFonts w:ascii="Calibri" w:eastAsia="Times New Roman" w:hAnsi="Calibri" w:cs="Times New Roman"/>
+                <w:color w:val="000000"/>
+                <w:sz w:val="16"/>
+                <w:szCs w:val="16"/>
+                <w:lang w:eastAsia="de-CH"/>
+              </w:rPr>
+              <w:br/>
+              <w:t xml:space="preserve">           6. System selects project member</w:t>
+            </w:r>
+            <w:r>
+              <w:rPr>
+                <w:rFonts w:ascii="Calibri" w:eastAsia="Times New Roman" w:hAnsi="Calibri" w:cs="Times New Roman"/>
+                <w:color w:val="000000"/>
+                <w:sz w:val="16"/>
+                <w:szCs w:val="16"/>
+                <w:lang w:eastAsia="de-CH"/>
+              </w:rPr>
+              <w:br/>
+              <w:t xml:space="preserve">           7. System assigns task to member</w:t>
+            </w:r>
+            <w:r>
+              <w:rPr>
+                <w:rFonts w:ascii="Calibri" w:eastAsia="Times New Roman" w:hAnsi="Calibri" w:cs="Times New Roman"/>
+                <w:color w:val="000000"/>
+                <w:sz w:val="16"/>
+                <w:szCs w:val="16"/>
+                <w:lang w:eastAsia="de-CH"/>
+              </w:rPr>
+              <w:br/>
+              <w:t>2b. User selects "Poll-Dispatch"</w:t>
+            </w:r>
+            <w:r>
+              <w:rPr>
+                <w:rFonts w:ascii="Calibri" w:eastAsia="Times New Roman" w:hAnsi="Calibri" w:cs="Times New Roman"/>
+                <w:color w:val="000000"/>
+                <w:sz w:val="16"/>
+                <w:szCs w:val="16"/>
+                <w:lang w:eastAsia="de-CH"/>
+              </w:rPr>
+              <w:br/>
+              <w:t xml:space="preserve">           3. =&gt; Goto use case "Create" (Poll)</w:t>
+            </w:r>
+            <w:r>
+              <w:rPr>
+                <w:rFonts w:ascii="Calibri" w:eastAsia="Times New Roman" w:hAnsi="Calibri" w:cs="Times New Roman"/>
+                <w:color w:val="000000"/>
+                <w:sz w:val="16"/>
+                <w:szCs w:val="16"/>
+                <w:lang w:eastAsia="de-CH"/>
+              </w:rPr>
+              <w:br/>
+              <w:t xml:space="preserve">           4. Dialog closes</w:t>
+            </w:r>
+            <w:r>
+              <w:rPr>
+                <w:rFonts w:ascii="Calibri" w:eastAsia="Times New Roman" w:hAnsi="Calibri" w:cs="Times New Roman"/>
+                <w:color w:val="000000"/>
+                <w:sz w:val="16"/>
+                <w:szCs w:val="16"/>
+                <w:lang w:eastAsia="de-CH"/>
+              </w:rPr>
+              <w:br/>
+              <w:t xml:space="preserve">           5. </w:t>
+            </w:r>
+            <w:r>
+              <w:rPr>
+                <w:rFonts w:ascii="Calibri" w:eastAsia="Times New Roman" w:hAnsi="Calibri" w:cs="Times New Roman"/>
+                <w:color w:val="000000"/>
+                <w:sz w:val="16"/>
+                <w:szCs w:val="16"/>
+                <w:lang w:val="de-CH" w:eastAsia="de-CH"/>
+              </w:rPr>
+              <w:t>System assigns task based on poll result</w:t>
+            </w:r>
+          </w:p>
+        </w:tc>
+      </w:tr>
+      <w:tr>
+        <w:trPr>
+          <w:trHeight w:val="240"/>
+        </w:trPr>
+        <w:tc>
+          <w:tcPr>
+            <w:tcW w:w="1820" w:type="dxa"/>
+            <w:tcBorders>
+              <w:top w:val="nil"/>
+              <w:left w:val="single" w:sz="8" w:space="0" w:color="auto"/>
+              <w:bottom w:val="single" w:sz="8" w:space="0" w:color="auto"/>
+              <w:right w:val="single" w:sz="4" w:space="0" w:color="auto"/>
+            </w:tcBorders>
+            <w:shd w:val="clear" w:color="auto" w:fill="auto"/>
+            <w:noWrap/>
+            <w:hideMark/>
+          </w:tcPr>
+          <w:p>
+            <w:pPr>
+              <w:spacing w:before="0" w:after="0" w:line="240" w:lineRule="auto"/>
+              <w:rPr>
+                <w:rFonts w:ascii="Corbel" w:eastAsia="Times New Roman" w:hAnsi="Corbel" w:cs="Times New Roman"/>
+                <w:b/>
+                <w:bCs/>
+                <w:color w:val="000000"/>
+                <w:sz w:val="16"/>
+                <w:szCs w:val="16"/>
+                <w:lang w:val="de-CH" w:eastAsia="de-CH"/>
+              </w:rPr>
+            </w:pPr>
+            <w:r>
+              <w:rPr>
+                <w:rFonts w:ascii="Corbel" w:eastAsia="Times New Roman" w:hAnsi="Corbel" w:cs="Times New Roman"/>
+                <w:b/>
+                <w:bCs/>
+                <w:color w:val="000000"/>
+                <w:sz w:val="16"/>
+                <w:szCs w:val="16"/>
+                <w:lang w:val="de-CH" w:eastAsia="de-CH"/>
+              </w:rPr>
+              <w:t>Exceptions:</w:t>
+            </w:r>
+          </w:p>
+        </w:tc>
+        <w:tc>
+          <w:tcPr>
+            <w:tcW w:w="6140" w:type="dxa"/>
+            <w:tcBorders>
+              <w:top w:val="nil"/>
+              <w:left w:val="nil"/>
+              <w:bottom w:val="single" w:sz="8" w:space="0" w:color="auto"/>
+              <w:right w:val="single" w:sz="8" w:space="0" w:color="auto"/>
+            </w:tcBorders>
+            <w:shd w:val="clear" w:color="auto" w:fill="auto"/>
+            <w:vAlign w:val="bottom"/>
+            <w:hideMark/>
+          </w:tcPr>
+          <w:p>
+            <w:pPr>
+              <w:spacing w:before="0" w:after="0" w:line="240" w:lineRule="auto"/>
+              <w:rPr>
+                <w:rFonts w:ascii="Calibri" w:eastAsia="Times New Roman" w:hAnsi="Calibri" w:cs="Times New Roman"/>
+                <w:color w:val="000000"/>
+                <w:sz w:val="16"/>
+                <w:szCs w:val="16"/>
+                <w:lang w:val="de-CH" w:eastAsia="de-CH"/>
+              </w:rPr>
+            </w:pPr>
+            <w:r>
+              <w:rPr>
+                <w:rFonts w:ascii="Calibri" w:eastAsia="Times New Roman" w:hAnsi="Calibri" w:cs="Times New Roman"/>
+                <w:color w:val="000000"/>
+                <w:sz w:val="16"/>
+                <w:szCs w:val="16"/>
+                <w:lang w:val="de-CH" w:eastAsia="de-CH"/>
+              </w:rPr>
+              <w:t>none</w:t>
+            </w:r>
+          </w:p>
+        </w:tc>
+      </w:tr>
+    </w:tbl>
+    <w:p/>
+    <w:p>
+      <w:pPr>
+        <w:pStyle w:val="Heading5"/>
+      </w:pPr>
+      <w:r>
+        <w:t>- AutoDispatch</w:t>
+      </w:r>
+    </w:p>
+    <w:p/>
+    <w:p>
+      <w:bookmarkStart w:id="17" w:name="_GoBack"/>
+      <w:bookmarkEnd w:id="17"/>
+    </w:p>
     <w:p>
       <w:pPr>
         <w:pStyle w:val="Heading3"/>
@@ -10801,7 +14158,7 @@
                                   <w:sz w:val="16"/>
                                   <w:szCs w:val="16"/>
                                 </w:rPr>
-                                <w:t>10</w:t>
+                                <w:t>12</w:t>
                               </w:r>
                               <w:r>
                                 <w:rPr>
@@ -10860,7 +14217,7 @@
                                   <w:sz w:val="16"/>
                                   <w:szCs w:val="16"/>
                                 </w:rPr>
-                                <w:t>13</w:t>
+                                <w:t>15</w:t>
                               </w:r>
                               <w:r>
                                 <w:rPr>
@@ -11091,7 +14448,7 @@
                             <w:sz w:val="16"/>
                             <w:szCs w:val="16"/>
                           </w:rPr>
-                          <w:t>10</w:t>
+                          <w:t>12</w:t>
                         </w:r>
                         <w:r>
                           <w:rPr>
@@ -11150,7 +14507,7 @@
                             <w:sz w:val="16"/>
                             <w:szCs w:val="16"/>
                           </w:rPr>
-                          <w:t>13</w:t>
+                          <w:t>15</w:t>
                         </w:r>
                         <w:r>
                           <w:rPr>
@@ -11798,7 +15155,7 @@
                               <w:sz w:val="16"/>
                               <w:szCs w:val="16"/>
                             </w:rPr>
-                            <w:t>9</w:t>
+                            <w:t>15</w:t>
                           </w:r>
                           <w:r>
                             <w:rPr>
@@ -11857,7 +15214,7 @@
                               <w:sz w:val="16"/>
                               <w:szCs w:val="16"/>
                             </w:rPr>
-                            <w:t>13</w:t>
+                            <w:t>15</w:t>
                           </w:r>
                           <w:r>
                             <w:rPr>
@@ -11971,7 +15328,7 @@
                               <w:sz w:val="16"/>
                               <w:szCs w:val="16"/>
                             </w:rPr>
-                            <w:t>12/2/2015 11:23:00 PM</w:t>
+                            <w:t>12/3/2015 4:07:00 PM</w:t>
                           </w:r>
                           <w:r>
                             <w:rPr>
@@ -12102,7 +15459,7 @@
                         <w:sz w:val="16"/>
                         <w:szCs w:val="16"/>
                       </w:rPr>
-                      <w:t>9</w:t>
+                      <w:t>15</w:t>
                     </w:r>
                     <w:r>
                       <w:rPr>
@@ -12161,7 +15518,7 @@
                         <w:sz w:val="16"/>
                         <w:szCs w:val="16"/>
                       </w:rPr>
-                      <w:t>13</w:t>
+                      <w:t>15</w:t>
                     </w:r>
                     <w:r>
                       <w:rPr>
@@ -12275,7 +15632,7 @@
                         <w:sz w:val="16"/>
                         <w:szCs w:val="16"/>
                       </w:rPr>
-                      <w:t>12/2/2015 11:23:00 PM</w:t>
+                      <w:t>12/3/2015 4:07:00 PM</w:t>
                     </w:r>
                     <w:r>
                       <w:rPr>
@@ -12777,7 +16134,7 @@
                               <w:noProof/>
                               <w:color w:val="FFFFFF" w:themeColor="background1"/>
                             </w:rPr>
-                            <w:t>10</w:t>
+                            <w:t>12</w:t>
                           </w:r>
                           <w:r>
                             <w:rPr>
@@ -12831,7 +16188,7 @@
                         <w:noProof/>
                         <w:color w:val="FFFFFF" w:themeColor="background1"/>
                       </w:rPr>
-                      <w:t>10</w:t>
+                      <w:t>12</w:t>
                     </w:r>
                     <w:r>
                       <w:rPr>
@@ -12997,7 +16354,7 @@
                               <w:sz w:val="16"/>
                               <w:szCs w:val="16"/>
                             </w:rPr>
-                            <w:instrText>Requirements Engineering</w:instrText>
+                            <w:instrText>Technical Specification</w:instrText>
                           </w:r>
                           <w:r>
                             <w:rPr>
@@ -13051,7 +16408,7 @@
                               <w:sz w:val="16"/>
                               <w:szCs w:val="16"/>
                             </w:rPr>
-                            <w:instrText>Requirements Engineering</w:instrText>
+                            <w:instrText>Technical Specification</w:instrText>
                           </w:r>
                           <w:r>
                             <w:rPr>
@@ -13087,7 +16444,7 @@
                               <w:sz w:val="16"/>
                               <w:szCs w:val="16"/>
                             </w:rPr>
-                            <w:t>Requirements Engineering</w:t>
+                            <w:t>Technical Specification</w:t>
                           </w:r>
                           <w:r>
                             <w:rPr>
@@ -13260,7 +16617,7 @@
                         <w:sz w:val="16"/>
                         <w:szCs w:val="16"/>
                       </w:rPr>
-                      <w:instrText>Requirements Engineering</w:instrText>
+                      <w:instrText>Technical Specification</w:instrText>
                     </w:r>
                     <w:r>
                       <w:rPr>
@@ -13314,7 +16671,7 @@
                         <w:sz w:val="16"/>
                         <w:szCs w:val="16"/>
                       </w:rPr>
-                      <w:instrText>Requirements Engineering</w:instrText>
+                      <w:instrText>Technical Specification</w:instrText>
                     </w:r>
                     <w:r>
                       <w:rPr>
@@ -13350,7 +16707,7 @@
                         <w:sz w:val="16"/>
                         <w:szCs w:val="16"/>
                       </w:rPr>
-                      <w:t>Requirements Engineering</w:t>
+                      <w:t>Technical Specification</w:t>
                     </w:r>
                     <w:r>
                       <w:rPr>
@@ -13500,7 +16857,7 @@
                               <w:noProof/>
                               <w:color w:val="FFFFFF" w:themeColor="background1"/>
                             </w:rPr>
-                            <w:t>9</w:t>
+                            <w:t>15</w:t>
                           </w:r>
                           <w:r>
                             <w:rPr>
@@ -13553,7 +16910,7 @@
                         <w:noProof/>
                         <w:color w:val="FFFFFF" w:themeColor="background1"/>
                       </w:rPr>
-                      <w:t>9</w:t>
+                      <w:t>15</w:t>
                     </w:r>
                     <w:r>
                       <w:rPr>
@@ -13842,6 +17199,118 @@
     </w:lvl>
   </w:abstractNum>
   <w:abstractNum w:abstractNumId="3" w15:restartNumberingAfterBreak="0">
+    <w:nsid w:val="2B296E15"/>
+    <w:multiLevelType w:val="hybridMultilevel"/>
+    <w:tmpl w:val="C2605498"/>
+    <w:lvl w:ilvl="0" w:tplc="053899E0">
+      <w:numFmt w:val="bullet"/>
+      <w:lvlText w:val="-"/>
+      <w:lvlJc w:val="left"/>
+      <w:pPr>
+        <w:ind w:left="720" w:hanging="360"/>
+      </w:pPr>
+      <w:rPr>
+        <w:rFonts w:ascii="Corbel" w:eastAsiaTheme="minorEastAsia" w:hAnsi="Corbel" w:cstheme="minorBidi" w:hint="default"/>
+      </w:rPr>
+    </w:lvl>
+    <w:lvl w:ilvl="1" w:tplc="08070003" w:tentative="1">
+      <w:start w:val="1"/>
+      <w:numFmt w:val="bullet"/>
+      <w:lvlText w:val="o"/>
+      <w:lvlJc w:val="left"/>
+      <w:pPr>
+        <w:ind w:left="1440" w:hanging="360"/>
+      </w:pPr>
+      <w:rPr>
+        <w:rFonts w:ascii="Courier New" w:hAnsi="Courier New" w:cs="Courier New" w:hint="default"/>
+      </w:rPr>
+    </w:lvl>
+    <w:lvl w:ilvl="2" w:tplc="08070005" w:tentative="1">
+      <w:start w:val="1"/>
+      <w:numFmt w:val="bullet"/>
+      <w:lvlText w:val=""/>
+      <w:lvlJc w:val="left"/>
+      <w:pPr>
+        <w:ind w:left="2160" w:hanging="360"/>
+      </w:pPr>
+      <w:rPr>
+        <w:rFonts w:ascii="Wingdings" w:hAnsi="Wingdings" w:hint="default"/>
+      </w:rPr>
+    </w:lvl>
+    <w:lvl w:ilvl="3" w:tplc="08070001" w:tentative="1">
+      <w:start w:val="1"/>
+      <w:numFmt w:val="bullet"/>
+      <w:lvlText w:val=""/>
+      <w:lvlJc w:val="left"/>
+      <w:pPr>
+        <w:ind w:left="2880" w:hanging="360"/>
+      </w:pPr>
+      <w:rPr>
+        <w:rFonts w:ascii="Symbol" w:hAnsi="Symbol" w:hint="default"/>
+      </w:rPr>
+    </w:lvl>
+    <w:lvl w:ilvl="4" w:tplc="08070003" w:tentative="1">
+      <w:start w:val="1"/>
+      <w:numFmt w:val="bullet"/>
+      <w:lvlText w:val="o"/>
+      <w:lvlJc w:val="left"/>
+      <w:pPr>
+        <w:ind w:left="3600" w:hanging="360"/>
+      </w:pPr>
+      <w:rPr>
+        <w:rFonts w:ascii="Courier New" w:hAnsi="Courier New" w:cs="Courier New" w:hint="default"/>
+      </w:rPr>
+    </w:lvl>
+    <w:lvl w:ilvl="5" w:tplc="08070005" w:tentative="1">
+      <w:start w:val="1"/>
+      <w:numFmt w:val="bullet"/>
+      <w:lvlText w:val=""/>
+      <w:lvlJc w:val="left"/>
+      <w:pPr>
+        <w:ind w:left="4320" w:hanging="360"/>
+      </w:pPr>
+      <w:rPr>
+        <w:rFonts w:ascii="Wingdings" w:hAnsi="Wingdings" w:hint="default"/>
+      </w:rPr>
+    </w:lvl>
+    <w:lvl w:ilvl="6" w:tplc="08070001" w:tentative="1">
+      <w:start w:val="1"/>
+      <w:numFmt w:val="bullet"/>
+      <w:lvlText w:val=""/>
+      <w:lvlJc w:val="left"/>
+      <w:pPr>
+        <w:ind w:left="5040" w:hanging="360"/>
+      </w:pPr>
+      <w:rPr>
+        <w:rFonts w:ascii="Symbol" w:hAnsi="Symbol" w:hint="default"/>
+      </w:rPr>
+    </w:lvl>
+    <w:lvl w:ilvl="7" w:tplc="08070003" w:tentative="1">
+      <w:start w:val="1"/>
+      <w:numFmt w:val="bullet"/>
+      <w:lvlText w:val="o"/>
+      <w:lvlJc w:val="left"/>
+      <w:pPr>
+        <w:ind w:left="5760" w:hanging="360"/>
+      </w:pPr>
+      <w:rPr>
+        <w:rFonts w:ascii="Courier New" w:hAnsi="Courier New" w:cs="Courier New" w:hint="default"/>
+      </w:rPr>
+    </w:lvl>
+    <w:lvl w:ilvl="8" w:tplc="08070005" w:tentative="1">
+      <w:start w:val="1"/>
+      <w:numFmt w:val="bullet"/>
+      <w:lvlText w:val=""/>
+      <w:lvlJc w:val="left"/>
+      <w:pPr>
+        <w:ind w:left="6480" w:hanging="360"/>
+      </w:pPr>
+      <w:rPr>
+        <w:rFonts w:ascii="Wingdings" w:hAnsi="Wingdings" w:hint="default"/>
+      </w:rPr>
+    </w:lvl>
+  </w:abstractNum>
+  <w:abstractNum w:abstractNumId="4" w15:restartNumberingAfterBreak="0">
     <w:nsid w:val="4AA971D6"/>
     <w:multiLevelType w:val="hybridMultilevel"/>
     <w:tmpl w:val="448AE692"/>
@@ -13953,7 +17422,7 @@
       </w:rPr>
     </w:lvl>
   </w:abstractNum>
-  <w:abstractNum w:abstractNumId="4" w15:restartNumberingAfterBreak="0">
+  <w:abstractNum w:abstractNumId="5" w15:restartNumberingAfterBreak="0">
     <w:nsid w:val="548B32C0"/>
     <w:multiLevelType w:val="hybridMultilevel"/>
     <w:tmpl w:val="535A2616"/>
@@ -14039,7 +17508,7 @@
       </w:pPr>
     </w:lvl>
   </w:abstractNum>
-  <w:abstractNum w:abstractNumId="5" w15:restartNumberingAfterBreak="0">
+  <w:abstractNum w:abstractNumId="6" w15:restartNumberingAfterBreak="0">
     <w:nsid w:val="549B76E6"/>
     <w:multiLevelType w:val="hybridMultilevel"/>
     <w:tmpl w:val="1D409D14"/>
@@ -14128,7 +17597,7 @@
       </w:pPr>
     </w:lvl>
   </w:abstractNum>
-  <w:abstractNum w:abstractNumId="6" w15:restartNumberingAfterBreak="0">
+  <w:abstractNum w:abstractNumId="7" w15:restartNumberingAfterBreak="0">
     <w:nsid w:val="67685F86"/>
     <w:multiLevelType w:val="hybridMultilevel"/>
     <w:tmpl w:val="47121556"/>
@@ -14216,26 +17685,144 @@
       </w:pPr>
     </w:lvl>
   </w:abstractNum>
+  <w:abstractNum w:abstractNumId="8" w15:restartNumberingAfterBreak="0">
+    <w:nsid w:val="78D31A78"/>
+    <w:multiLevelType w:val="hybridMultilevel"/>
+    <w:tmpl w:val="04548038"/>
+    <w:lvl w:ilvl="0" w:tplc="BA3E7B76">
+      <w:numFmt w:val="bullet"/>
+      <w:lvlText w:val="-"/>
+      <w:lvlJc w:val="left"/>
+      <w:pPr>
+        <w:ind w:left="720" w:hanging="360"/>
+      </w:pPr>
+      <w:rPr>
+        <w:rFonts w:ascii="Corbel" w:eastAsiaTheme="minorEastAsia" w:hAnsi="Corbel" w:cstheme="minorBidi" w:hint="default"/>
+      </w:rPr>
+    </w:lvl>
+    <w:lvl w:ilvl="1" w:tplc="08070003" w:tentative="1">
+      <w:start w:val="1"/>
+      <w:numFmt w:val="bullet"/>
+      <w:lvlText w:val="o"/>
+      <w:lvlJc w:val="left"/>
+      <w:pPr>
+        <w:ind w:left="1440" w:hanging="360"/>
+      </w:pPr>
+      <w:rPr>
+        <w:rFonts w:ascii="Courier New" w:hAnsi="Courier New" w:cs="Courier New" w:hint="default"/>
+      </w:rPr>
+    </w:lvl>
+    <w:lvl w:ilvl="2" w:tplc="08070005" w:tentative="1">
+      <w:start w:val="1"/>
+      <w:numFmt w:val="bullet"/>
+      <w:lvlText w:val=""/>
+      <w:lvlJc w:val="left"/>
+      <w:pPr>
+        <w:ind w:left="2160" w:hanging="360"/>
+      </w:pPr>
+      <w:rPr>
+        <w:rFonts w:ascii="Wingdings" w:hAnsi="Wingdings" w:hint="default"/>
+      </w:rPr>
+    </w:lvl>
+    <w:lvl w:ilvl="3" w:tplc="08070001" w:tentative="1">
+      <w:start w:val="1"/>
+      <w:numFmt w:val="bullet"/>
+      <w:lvlText w:val=""/>
+      <w:lvlJc w:val="left"/>
+      <w:pPr>
+        <w:ind w:left="2880" w:hanging="360"/>
+      </w:pPr>
+      <w:rPr>
+        <w:rFonts w:ascii="Symbol" w:hAnsi="Symbol" w:hint="default"/>
+      </w:rPr>
+    </w:lvl>
+    <w:lvl w:ilvl="4" w:tplc="08070003" w:tentative="1">
+      <w:start w:val="1"/>
+      <w:numFmt w:val="bullet"/>
+      <w:lvlText w:val="o"/>
+      <w:lvlJc w:val="left"/>
+      <w:pPr>
+        <w:ind w:left="3600" w:hanging="360"/>
+      </w:pPr>
+      <w:rPr>
+        <w:rFonts w:ascii="Courier New" w:hAnsi="Courier New" w:cs="Courier New" w:hint="default"/>
+      </w:rPr>
+    </w:lvl>
+    <w:lvl w:ilvl="5" w:tplc="08070005" w:tentative="1">
+      <w:start w:val="1"/>
+      <w:numFmt w:val="bullet"/>
+      <w:lvlText w:val=""/>
+      <w:lvlJc w:val="left"/>
+      <w:pPr>
+        <w:ind w:left="4320" w:hanging="360"/>
+      </w:pPr>
+      <w:rPr>
+        <w:rFonts w:ascii="Wingdings" w:hAnsi="Wingdings" w:hint="default"/>
+      </w:rPr>
+    </w:lvl>
+    <w:lvl w:ilvl="6" w:tplc="08070001" w:tentative="1">
+      <w:start w:val="1"/>
+      <w:numFmt w:val="bullet"/>
+      <w:lvlText w:val=""/>
+      <w:lvlJc w:val="left"/>
+      <w:pPr>
+        <w:ind w:left="5040" w:hanging="360"/>
+      </w:pPr>
+      <w:rPr>
+        <w:rFonts w:ascii="Symbol" w:hAnsi="Symbol" w:hint="default"/>
+      </w:rPr>
+    </w:lvl>
+    <w:lvl w:ilvl="7" w:tplc="08070003" w:tentative="1">
+      <w:start w:val="1"/>
+      <w:numFmt w:val="bullet"/>
+      <w:lvlText w:val="o"/>
+      <w:lvlJc w:val="left"/>
+      <w:pPr>
+        <w:ind w:left="5760" w:hanging="360"/>
+      </w:pPr>
+      <w:rPr>
+        <w:rFonts w:ascii="Courier New" w:hAnsi="Courier New" w:cs="Courier New" w:hint="default"/>
+      </w:rPr>
+    </w:lvl>
+    <w:lvl w:ilvl="8" w:tplc="08070005" w:tentative="1">
+      <w:start w:val="1"/>
+      <w:numFmt w:val="bullet"/>
+      <w:lvlText w:val=""/>
+      <w:lvlJc w:val="left"/>
+      <w:pPr>
+        <w:ind w:left="6480" w:hanging="360"/>
+      </w:pPr>
+      <w:rPr>
+        <w:rFonts w:ascii="Wingdings" w:hAnsi="Wingdings" w:hint="default"/>
+      </w:rPr>
+    </w:lvl>
+  </w:abstractNum>
   <w:num w:numId="1">
-    <w:abstractNumId w:val="5"/>
+    <w:abstractNumId w:val="6"/>
   </w:num>
   <w:num w:numId="2">
     <w:abstractNumId w:val="1"/>
   </w:num>
   <w:num w:numId="3">
-    <w:abstractNumId w:val="4"/>
+    <w:abstractNumId w:val="5"/>
   </w:num>
   <w:num w:numId="4">
     <w:abstractNumId w:val="0"/>
   </w:num>
   <w:num w:numId="5">
-    <w:abstractNumId w:val="6"/>
+    <w:abstractNumId w:val="7"/>
   </w:num>
   <w:num w:numId="6">
     <w:abstractNumId w:val="2"/>
   </w:num>
   <w:num w:numId="7">
+    <w:abstractNumId w:val="4"/>
+  </w:num>
+  <w:num w:numId="8">
     <w:abstractNumId w:val="3"/>
+  </w:num>
+  <w:num w:numId="9">
+    <w:abstractNumId w:val="8"/>
   </w:num>
 </w:numbering>
 </file>
@@ -15524,6 +19111,7 @@
     <w:rsid w:val="002F20FC"/>
     <w:rsid w:val="0034315A"/>
     <w:rsid w:val="0061102F"/>
+    <w:rsid w:val="006C5412"/>
     <w:rsid w:val="006F070F"/>
     <w:rsid w:val="00964203"/>
     <w:rsid w:val="00B1029B"/>
@@ -16339,7 +19927,7 @@
 </file>
 
 <file path=customXml/itemProps2.xml><?xml version="1.0" encoding="utf-8"?>
-<ds:datastoreItem xmlns:ds="http://schemas.openxmlformats.org/officeDocument/2006/customXml" ds:itemID="{68E19046-AF3B-470B-8D32-9449CBF1B508}">
+<ds:datastoreItem xmlns:ds="http://schemas.openxmlformats.org/officeDocument/2006/customXml" ds:itemID="{9F7C1199-58C1-4E2D-A526-9CEB0FE491A2}">
   <ds:schemaRefs>
     <ds:schemaRef ds:uri="http://schemas.openxmlformats.org/officeDocument/2006/bibliography"/>
   </ds:schemaRefs>

</xml_diff>

<commit_message>
- Update documentation - Added task sequence diagram
</commit_message>
<xml_diff>
--- a/PlexByte.App.MoCap.Docs/MoCap Documentation.docx
+++ b/PlexByte.App.MoCap.Docs/MoCap Documentation.docx
@@ -832,10 +832,10 @@
                 <v:path o:extrusionok="f" gradientshapeok="t" o:connecttype="rect"/>
                 <o:lock v:ext="edit" aspectratio="t"/>
               </v:shapetype>
-              <v:shape id="_x0000_i1025" type="#_x0000_t75" style="width:141.8pt;height:141.8pt" o:ole="">
+              <v:shape id="_x0000_i1025" type="#_x0000_t75" style="width:141.75pt;height:141.75pt" o:ole="">
                 <v:imagedata r:id="rId11" o:title=""/>
               </v:shape>
-              <o:OLEObject Type="Embed" ProgID="PBrush" ShapeID="_x0000_i1025" DrawAspect="Content" ObjectID="_1510678555" r:id="rId12"/>
+              <o:OLEObject Type="Embed" ProgID="PBrush" ShapeID="_x0000_i1025" DrawAspect="Content" ObjectID="_1510931995" r:id="rId12"/>
             </w:object>
           </w:r>
           <w:r>
@@ -3338,10 +3338,10 @@
     <w:p>
       <w:r>
         <w:object w:dxaOrig="15151" w:dyaOrig="6841">
-          <v:shape id="_x0000_i1026" type="#_x0000_t75" style="width:467.35pt;height:211.15pt" o:ole="">
+          <v:shape id="_x0000_i1026" type="#_x0000_t75" style="width:467.4pt;height:211.05pt" o:ole="">
             <v:imagedata r:id="rId13" o:title=""/>
           </v:shape>
-          <o:OLEObject Type="Embed" ProgID="Visio.Drawing.15" ShapeID="_x0000_i1026" DrawAspect="Content" ObjectID="_1510678556" r:id="rId14"/>
+          <o:OLEObject Type="Embed" ProgID="Visio.Drawing.15" ShapeID="_x0000_i1026" DrawAspect="Content" ObjectID="_1510931996" r:id="rId14"/>
         </w:object>
       </w:r>
     </w:p>
@@ -8474,6 +8474,71 @@
         <w:pStyle w:val="Heading4"/>
       </w:pPr>
       <w:r>
+        <w:t>Sequence Diagram</w:t>
+      </w:r>
+    </w:p>
+    <w:p>
+      <w:r>
+        <w:rPr>
+          <w:noProof/>
+          <w:lang w:val="de-CH" w:eastAsia="de-CH"/>
+        </w:rPr>
+        <w:lastRenderedPageBreak/>
+        <w:drawing>
+          <wp:inline distT="0" distB="0" distL="0" distR="0">
+            <wp:extent cx="5943600" cy="5312740"/>
+            <wp:effectExtent l="0" t="0" r="0" b="0"/>
+            <wp:docPr id="7" name="Picture 7"/>
+            <wp:cNvGraphicFramePr>
+              <a:graphicFrameLocks xmlns:a="http://schemas.openxmlformats.org/drawingml/2006/main" noChangeAspect="1"/>
+            </wp:cNvGraphicFramePr>
+            <a:graphic xmlns:a="http://schemas.openxmlformats.org/drawingml/2006/main">
+              <a:graphicData uri="http://schemas.openxmlformats.org/drawingml/2006/picture">
+                <pic:pic xmlns:pic="http://schemas.openxmlformats.org/drawingml/2006/picture">
+                  <pic:nvPicPr>
+                    <pic:cNvPr id="0" name="Picture 5"/>
+                    <pic:cNvPicPr>
+                      <a:picLocks noChangeAspect="1" noChangeArrowheads="1"/>
+                    </pic:cNvPicPr>
+                  </pic:nvPicPr>
+                  <pic:blipFill>
+                    <a:blip r:embed="rId16">
+                      <a:extLst>
+                        <a:ext uri="{28A0092B-C50C-407E-A947-70E740481C1C}">
+                          <a14:useLocalDpi xmlns:a14="http://schemas.microsoft.com/office/drawing/2010/main" val="0"/>
+                        </a:ext>
+                      </a:extLst>
+                    </a:blip>
+                    <a:srcRect/>
+                    <a:stretch>
+                      <a:fillRect/>
+                    </a:stretch>
+                  </pic:blipFill>
+                  <pic:spPr bwMode="auto">
+                    <a:xfrm>
+                      <a:off x="0" y="0"/>
+                      <a:ext cx="5943600" cy="5312740"/>
+                    </a:xfrm>
+                    <a:prstGeom prst="rect">
+                      <a:avLst/>
+                    </a:prstGeom>
+                    <a:noFill/>
+                    <a:ln>
+                      <a:noFill/>
+                    </a:ln>
+                  </pic:spPr>
+                </pic:pic>
+              </a:graphicData>
+            </a:graphic>
+          </wp:inline>
+        </w:drawing>
+      </w:r>
+    </w:p>
+    <w:p>
+      <w:pPr>
+        <w:pStyle w:val="Heading4"/>
+      </w:pPr>
+      <w:r>
         <w:t>Use Cases</w:t>
       </w:r>
     </w:p>
@@ -8482,13 +8547,11 @@
         <w:t>Below all task use cases are documented and visually lined out.</w:t>
       </w:r>
     </w:p>
-    <w:p/>
     <w:p>
       <w:pPr>
         <w:pStyle w:val="Heading5"/>
       </w:pPr>
       <w:r>
-        <w:lastRenderedPageBreak/>
         <w:t>Diagram</w:t>
       </w:r>
     </w:p>
@@ -8498,11 +8561,12 @@
           <w:noProof/>
           <w:lang w:val="de-CH" w:eastAsia="de-CH"/>
         </w:rPr>
+        <w:lastRenderedPageBreak/>
         <w:drawing>
           <wp:inline distT="0" distB="0" distL="0" distR="0">
             <wp:extent cx="5943600" cy="3181082"/>
             <wp:effectExtent l="0" t="0" r="0" b="635"/>
-            <wp:docPr id="4" name="Picture 4"/>
+            <wp:docPr id="6" name="Picture 6"/>
             <wp:cNvGraphicFramePr>
               <a:graphicFrameLocks xmlns:a="http://schemas.openxmlformats.org/drawingml/2006/main" noChangeAspect="1"/>
             </wp:cNvGraphicFramePr>
@@ -8516,7 +8580,7 @@
                     </pic:cNvPicPr>
                   </pic:nvPicPr>
                   <pic:blipFill>
-                    <a:blip r:embed="rId16">
+                    <a:blip r:embed="rId17">
                       <a:extLst>
                         <a:ext uri="{28A0092B-C50C-407E-A947-70E740481C1C}">
                           <a14:useLocalDpi xmlns:a14="http://schemas.microsoft.com/office/drawing/2010/main" val="0"/>
@@ -8559,7 +8623,6 @@
         <w:t>Create</w:t>
       </w:r>
     </w:p>
-    <w:p/>
     <w:tbl>
       <w:tblPr>
         <w:tblW w:w="7960" w:type="dxa"/>
@@ -9436,7 +9499,6 @@
         <w:t>- Update</w:t>
       </w:r>
     </w:p>
-    <w:p/>
     <w:tbl>
       <w:tblPr>
         <w:tblW w:w="7960" w:type="dxa"/>
@@ -9819,6 +9881,7 @@
                 <w:szCs w:val="16"/>
                 <w:lang w:val="de-CH" w:eastAsia="de-CH"/>
               </w:rPr>
+              <w:lastRenderedPageBreak/>
               <w:t>Preconditions:</w:t>
             </w:r>
           </w:p>
@@ -10214,7 +10277,6 @@
         <w:t>- Delete</w:t>
       </w:r>
     </w:p>
-    <w:p/>
     <w:tbl>
       <w:tblPr>
         <w:tblW w:w="7960" w:type="dxa"/>
@@ -10955,7 +11017,6 @@
         <w:t>- Forward</w:t>
       </w:r>
     </w:p>
-    <w:p/>
     <w:tbl>
       <w:tblPr>
         <w:tblW w:w="7960" w:type="dxa"/>
@@ -11703,11 +11764,9 @@
         <w:pStyle w:val="Heading5"/>
       </w:pPr>
       <w:r>
-        <w:lastRenderedPageBreak/>
         <w:t>- UpdateProgress</w:t>
       </w:r>
     </w:p>
-    <w:p/>
     <w:tbl>
       <w:tblPr>
         <w:tblW w:w="7960" w:type="dxa"/>
@@ -12181,6 +12240,7 @@
                 <w:szCs w:val="16"/>
                 <w:lang w:val="de-CH" w:eastAsia="de-CH"/>
               </w:rPr>
+              <w:lastRenderedPageBreak/>
               <w:t>Normal Flow:</w:t>
             </w:r>
           </w:p>
@@ -12644,7 +12704,6 @@
         <w:t>- ManualDispatch</w:t>
       </w:r>
     </w:p>
-    <w:p/>
     <w:tbl>
       <w:tblPr>
         <w:tblW w:w="7960" w:type="dxa"/>
@@ -13143,7 +13202,7 @@
                 <w:color w:val="000000"/>
                 <w:sz w:val="16"/>
                 <w:szCs w:val="16"/>
-                <w:lang w:val="de-CH" w:eastAsia="de-CH"/>
+                <w:lang w:eastAsia="de-CH"/>
               </w:rPr>
             </w:pPr>
             <w:r>
@@ -13198,7 +13257,7 @@
                 <w:lang w:eastAsia="de-CH"/>
               </w:rPr>
               <w:br/>
-              <w:t>5. System displays availability stats</w:t>
+              <w:t>5. Syst</w:t>
             </w:r>
             <w:r>
               <w:rPr>
@@ -13208,8 +13267,18 @@
                 <w:szCs w:val="16"/>
                 <w:lang w:eastAsia="de-CH"/>
               </w:rPr>
+              <w:t>em displays availability stats</w:t>
+            </w:r>
+            <w:r>
+              <w:rPr>
+                <w:rFonts w:ascii="Calibri" w:eastAsia="Times New Roman" w:hAnsi="Calibri" w:cs="Times New Roman"/>
+                <w:color w:val="000000"/>
+                <w:sz w:val="16"/>
+                <w:szCs w:val="16"/>
+                <w:lang w:eastAsia="de-CH"/>
+              </w:rPr>
               <w:br/>
-              <w:t>4. User clicks the "Dispatch" button</w:t>
+              <w:t>6</w:t>
             </w:r>
             <w:r>
               <w:rPr>
@@ -13219,8 +13288,17 @@
                 <w:szCs w:val="16"/>
                 <w:lang w:eastAsia="de-CH"/>
               </w:rPr>
+              <w:t>. User clicks the "Dispatch" button</w:t>
+            </w:r>
+            <w:r>
+              <w:rPr>
+                <w:rFonts w:ascii="Calibri" w:eastAsia="Times New Roman" w:hAnsi="Calibri" w:cs="Times New Roman"/>
+                <w:color w:val="000000"/>
+                <w:sz w:val="16"/>
+                <w:szCs w:val="16"/>
+                <w:lang w:eastAsia="de-CH"/>
+              </w:rPr>
               <w:br/>
-              <w:t>6. System dispatches the task to selected member</w:t>
             </w:r>
             <w:r>
               <w:rPr>
@@ -13230,16 +13308,55 @@
                 <w:szCs w:val="16"/>
                 <w:lang w:eastAsia="de-CH"/>
               </w:rPr>
+              <w:t>7</w:t>
+            </w:r>
+            <w:r>
+              <w:rPr>
+                <w:rFonts w:ascii="Calibri" w:eastAsia="Times New Roman" w:hAnsi="Calibri" w:cs="Times New Roman"/>
+                <w:color w:val="000000"/>
+                <w:sz w:val="16"/>
+                <w:szCs w:val="16"/>
+                <w:lang w:eastAsia="de-CH"/>
+              </w:rPr>
+              <w:t>. System dispatches the task to selected member</w:t>
+            </w:r>
+            <w:r>
+              <w:rPr>
+                <w:rFonts w:ascii="Calibri" w:eastAsia="Times New Roman" w:hAnsi="Calibri" w:cs="Times New Roman"/>
+                <w:color w:val="000000"/>
+                <w:sz w:val="16"/>
+                <w:szCs w:val="16"/>
+                <w:lang w:eastAsia="de-CH"/>
+              </w:rPr>
               <w:br/>
-              <w:t xml:space="preserve">7. </w:t>
-            </w:r>
-            <w:r>
-              <w:rPr>
-                <w:rFonts w:ascii="Calibri" w:eastAsia="Times New Roman" w:hAnsi="Calibri" w:cs="Times New Roman"/>
-                <w:color w:val="000000"/>
-                <w:sz w:val="16"/>
-                <w:szCs w:val="16"/>
-                <w:lang w:val="de-CH" w:eastAsia="de-CH"/>
+            </w:r>
+            <w:r>
+              <w:rPr>
+                <w:rFonts w:ascii="Calibri" w:eastAsia="Times New Roman" w:hAnsi="Calibri" w:cs="Times New Roman"/>
+                <w:color w:val="000000"/>
+                <w:sz w:val="16"/>
+                <w:szCs w:val="16"/>
+                <w:lang w:eastAsia="de-CH"/>
+              </w:rPr>
+              <w:t>8</w:t>
+            </w:r>
+            <w:r>
+              <w:rPr>
+                <w:rFonts w:ascii="Calibri" w:eastAsia="Times New Roman" w:hAnsi="Calibri" w:cs="Times New Roman"/>
+                <w:color w:val="000000"/>
+                <w:sz w:val="16"/>
+                <w:szCs w:val="16"/>
+                <w:lang w:eastAsia="de-CH"/>
+              </w:rPr>
+              <w:t xml:space="preserve">. </w:t>
+            </w:r>
+            <w:r>
+              <w:rPr>
+                <w:rFonts w:ascii="Calibri" w:eastAsia="Times New Roman" w:hAnsi="Calibri" w:cs="Times New Roman"/>
+                <w:color w:val="000000"/>
+                <w:sz w:val="16"/>
+                <w:szCs w:val="16"/>
+                <w:lang w:eastAsia="de-CH"/>
               </w:rPr>
               <w:t>Dialog closes</w:t>
             </w:r>
@@ -13286,7 +13403,6 @@
                 <w:szCs w:val="16"/>
                 <w:lang w:val="de-CH" w:eastAsia="de-CH"/>
               </w:rPr>
-              <w:lastRenderedPageBreak/>
               <w:t>Alternative Flow:</w:t>
             </w:r>
           </w:p>
@@ -13312,17 +13428,17 @@
                 <w:color w:val="000000"/>
                 <w:sz w:val="16"/>
                 <w:szCs w:val="16"/>
-                <w:lang w:val="de-CH" w:eastAsia="de-CH"/>
-              </w:rPr>
-            </w:pPr>
-            <w:r>
-              <w:rPr>
-                <w:rFonts w:ascii="Calibri" w:eastAsia="Times New Roman" w:hAnsi="Calibri" w:cs="Times New Roman"/>
-                <w:color w:val="000000"/>
-                <w:sz w:val="16"/>
-                <w:szCs w:val="16"/>
                 <w:lang w:eastAsia="de-CH"/>
               </w:rPr>
+            </w:pPr>
+            <w:r>
+              <w:rPr>
+                <w:rFonts w:ascii="Calibri" w:eastAsia="Times New Roman" w:hAnsi="Calibri" w:cs="Times New Roman"/>
+                <w:color w:val="000000"/>
+                <w:sz w:val="16"/>
+                <w:szCs w:val="16"/>
+                <w:lang w:eastAsia="de-CH"/>
+              </w:rPr>
               <w:t>5a. The selected user does not have anough availability</w:t>
             </w:r>
             <w:r>
@@ -13334,7 +13450,146 @@
                 <w:lang w:eastAsia="de-CH"/>
               </w:rPr>
               <w:br/>
-              <w:t xml:space="preserve">           3. =&gt; Goto use case "NotifyInsufficientAvailability" (task)</w:t>
+              <w:t xml:space="preserve">           </w:t>
+            </w:r>
+            <w:r>
+              <w:rPr>
+                <w:rFonts w:ascii="Calibri" w:eastAsia="Times New Roman" w:hAnsi="Calibri" w:cs="Times New Roman"/>
+                <w:color w:val="000000"/>
+                <w:sz w:val="16"/>
+                <w:szCs w:val="16"/>
+                <w:lang w:eastAsia="de-CH"/>
+              </w:rPr>
+              <w:t>6</w:t>
+            </w:r>
+            <w:r>
+              <w:rPr>
+                <w:rFonts w:ascii="Calibri" w:eastAsia="Times New Roman" w:hAnsi="Calibri" w:cs="Times New Roman"/>
+                <w:color w:val="000000"/>
+                <w:sz w:val="16"/>
+                <w:szCs w:val="16"/>
+                <w:lang w:eastAsia="de-CH"/>
+              </w:rPr>
+              <w:t>. =&gt; Goto use case "NotifyInsufficientAvailability" (task)</w:t>
+            </w:r>
+            <w:r>
+              <w:rPr>
+                <w:rFonts w:ascii="Calibri" w:eastAsia="Times New Roman" w:hAnsi="Calibri" w:cs="Times New Roman"/>
+                <w:color w:val="000000"/>
+                <w:sz w:val="16"/>
+                <w:szCs w:val="16"/>
+                <w:lang w:eastAsia="de-CH"/>
+              </w:rPr>
+              <w:br/>
+              <w:t xml:space="preserve">           </w:t>
+            </w:r>
+            <w:r>
+              <w:rPr>
+                <w:rFonts w:ascii="Calibri" w:eastAsia="Times New Roman" w:hAnsi="Calibri" w:cs="Times New Roman"/>
+                <w:color w:val="000000"/>
+                <w:sz w:val="16"/>
+                <w:szCs w:val="16"/>
+                <w:lang w:eastAsia="de-CH"/>
+              </w:rPr>
+              <w:t>7</w:t>
+            </w:r>
+            <w:r>
+              <w:rPr>
+                <w:rFonts w:ascii="Calibri" w:eastAsia="Times New Roman" w:hAnsi="Calibri" w:cs="Times New Roman"/>
+                <w:color w:val="000000"/>
+                <w:sz w:val="16"/>
+                <w:szCs w:val="16"/>
+                <w:lang w:eastAsia="de-CH"/>
+              </w:rPr>
+              <w:t>. Dialog closes</w:t>
+            </w:r>
+            <w:r>
+              <w:rPr>
+                <w:rFonts w:ascii="Calibri" w:eastAsia="Times New Roman" w:hAnsi="Calibri" w:cs="Times New Roman"/>
+                <w:color w:val="000000"/>
+                <w:sz w:val="16"/>
+                <w:szCs w:val="16"/>
+                <w:lang w:eastAsia="de-CH"/>
+              </w:rPr>
+              <w:br/>
+              <w:t>2a. User selects "Auto-Dispatch"</w:t>
+            </w:r>
+            <w:r>
+              <w:rPr>
+                <w:rFonts w:ascii="Calibri" w:eastAsia="Times New Roman" w:hAnsi="Calibri" w:cs="Times New Roman"/>
+                <w:color w:val="000000"/>
+                <w:sz w:val="16"/>
+                <w:szCs w:val="16"/>
+                <w:lang w:eastAsia="de-CH"/>
+              </w:rPr>
+              <w:br/>
+              <w:t xml:space="preserve">           3. System evaluates availability of user =&gt; Use Case "GetIdealMemebers" (task)</w:t>
+            </w:r>
+            <w:r>
+              <w:rPr>
+                <w:rFonts w:ascii="Calibri" w:eastAsia="Times New Roman" w:hAnsi="Calibri" w:cs="Times New Roman"/>
+                <w:color w:val="000000"/>
+                <w:sz w:val="16"/>
+                <w:szCs w:val="16"/>
+                <w:lang w:eastAsia="de-CH"/>
+              </w:rPr>
+              <w:br/>
+              <w:t xml:space="preserve">           4. User clicks "Dispatch" button</w:t>
+            </w:r>
+            <w:r>
+              <w:rPr>
+                <w:rFonts w:ascii="Calibri" w:eastAsia="Times New Roman" w:hAnsi="Calibri" w:cs="Times New Roman"/>
+                <w:color w:val="000000"/>
+                <w:sz w:val="16"/>
+                <w:szCs w:val="16"/>
+                <w:lang w:eastAsia="de-CH"/>
+              </w:rPr>
+              <w:br/>
+              <w:t xml:space="preserve">           5. Dialog closes </w:t>
+            </w:r>
+            <w:r>
+              <w:rPr>
+                <w:rFonts w:ascii="Calibri" w:eastAsia="Times New Roman" w:hAnsi="Calibri" w:cs="Times New Roman"/>
+                <w:color w:val="000000"/>
+                <w:sz w:val="16"/>
+                <w:szCs w:val="16"/>
+                <w:lang w:eastAsia="de-CH"/>
+              </w:rPr>
+              <w:br/>
+              <w:t xml:space="preserve">           6. System selects project member</w:t>
+            </w:r>
+            <w:r>
+              <w:rPr>
+                <w:rFonts w:ascii="Calibri" w:eastAsia="Times New Roman" w:hAnsi="Calibri" w:cs="Times New Roman"/>
+                <w:color w:val="000000"/>
+                <w:sz w:val="16"/>
+                <w:szCs w:val="16"/>
+                <w:lang w:eastAsia="de-CH"/>
+              </w:rPr>
+              <w:br/>
+              <w:t xml:space="preserve">           7. System assigns task to member</w:t>
+            </w:r>
+            <w:r>
+              <w:rPr>
+                <w:rFonts w:ascii="Calibri" w:eastAsia="Times New Roman" w:hAnsi="Calibri" w:cs="Times New Roman"/>
+                <w:color w:val="000000"/>
+                <w:sz w:val="16"/>
+                <w:szCs w:val="16"/>
+                <w:lang w:eastAsia="de-CH"/>
+              </w:rPr>
+              <w:br/>
+              <w:t>2b. User selects "Poll-Dispatch"</w:t>
+            </w:r>
+            <w:r>
+              <w:rPr>
+                <w:rFonts w:ascii="Calibri" w:eastAsia="Times New Roman" w:hAnsi="Calibri" w:cs="Times New Roman"/>
+                <w:color w:val="000000"/>
+                <w:sz w:val="16"/>
+                <w:szCs w:val="16"/>
+                <w:lang w:eastAsia="de-CH"/>
+              </w:rPr>
+              <w:br/>
+              <w:t xml:space="preserve">           3. =&gt; Goto use case "Create" (Poll)</w:t>
             </w:r>
             <w:r>
               <w:rPr>
@@ -13356,7 +13611,7 @@
                 <w:lang w:eastAsia="de-CH"/>
               </w:rPr>
               <w:br/>
-              <w:t>2a. User selects "Auto-Dispatch"</w:t>
+              <w:t xml:space="preserve">           5. </w:t>
             </w:r>
             <w:r>
               <w:rPr>
@@ -13365,105 +13620,6 @@
                 <w:sz w:val="16"/>
                 <w:szCs w:val="16"/>
                 <w:lang w:eastAsia="de-CH"/>
-              </w:rPr>
-              <w:br/>
-              <w:t xml:space="preserve">           3. System evaluates availability of user =&gt; Use Case "GetIdealMemebers" (task)</w:t>
-            </w:r>
-            <w:r>
-              <w:rPr>
-                <w:rFonts w:ascii="Calibri" w:eastAsia="Times New Roman" w:hAnsi="Calibri" w:cs="Times New Roman"/>
-                <w:color w:val="000000"/>
-                <w:sz w:val="16"/>
-                <w:szCs w:val="16"/>
-                <w:lang w:eastAsia="de-CH"/>
-              </w:rPr>
-              <w:br/>
-              <w:t xml:space="preserve">           4. User clicks "Dispatch" button</w:t>
-            </w:r>
-            <w:r>
-              <w:rPr>
-                <w:rFonts w:ascii="Calibri" w:eastAsia="Times New Roman" w:hAnsi="Calibri" w:cs="Times New Roman"/>
-                <w:color w:val="000000"/>
-                <w:sz w:val="16"/>
-                <w:szCs w:val="16"/>
-                <w:lang w:eastAsia="de-CH"/>
-              </w:rPr>
-              <w:br/>
-              <w:t xml:space="preserve">           5. Dialog closes </w:t>
-            </w:r>
-            <w:r>
-              <w:rPr>
-                <w:rFonts w:ascii="Calibri" w:eastAsia="Times New Roman" w:hAnsi="Calibri" w:cs="Times New Roman"/>
-                <w:color w:val="000000"/>
-                <w:sz w:val="16"/>
-                <w:szCs w:val="16"/>
-                <w:lang w:eastAsia="de-CH"/>
-              </w:rPr>
-              <w:br/>
-              <w:t xml:space="preserve">           6. System selects project member</w:t>
-            </w:r>
-            <w:r>
-              <w:rPr>
-                <w:rFonts w:ascii="Calibri" w:eastAsia="Times New Roman" w:hAnsi="Calibri" w:cs="Times New Roman"/>
-                <w:color w:val="000000"/>
-                <w:sz w:val="16"/>
-                <w:szCs w:val="16"/>
-                <w:lang w:eastAsia="de-CH"/>
-              </w:rPr>
-              <w:br/>
-              <w:t xml:space="preserve">           7. System assigns task to member</w:t>
-            </w:r>
-            <w:r>
-              <w:rPr>
-                <w:rFonts w:ascii="Calibri" w:eastAsia="Times New Roman" w:hAnsi="Calibri" w:cs="Times New Roman"/>
-                <w:color w:val="000000"/>
-                <w:sz w:val="16"/>
-                <w:szCs w:val="16"/>
-                <w:lang w:eastAsia="de-CH"/>
-              </w:rPr>
-              <w:br/>
-              <w:t>2b. User selects "Poll-Dispatch"</w:t>
-            </w:r>
-            <w:r>
-              <w:rPr>
-                <w:rFonts w:ascii="Calibri" w:eastAsia="Times New Roman" w:hAnsi="Calibri" w:cs="Times New Roman"/>
-                <w:color w:val="000000"/>
-                <w:sz w:val="16"/>
-                <w:szCs w:val="16"/>
-                <w:lang w:eastAsia="de-CH"/>
-              </w:rPr>
-              <w:br/>
-              <w:t xml:space="preserve">           3. =&gt; Goto use case "Create" (Poll)</w:t>
-            </w:r>
-            <w:r>
-              <w:rPr>
-                <w:rFonts w:ascii="Calibri" w:eastAsia="Times New Roman" w:hAnsi="Calibri" w:cs="Times New Roman"/>
-                <w:color w:val="000000"/>
-                <w:sz w:val="16"/>
-                <w:szCs w:val="16"/>
-                <w:lang w:eastAsia="de-CH"/>
-              </w:rPr>
-              <w:br/>
-              <w:t xml:space="preserve">           4. Dialog closes</w:t>
-            </w:r>
-            <w:r>
-              <w:rPr>
-                <w:rFonts w:ascii="Calibri" w:eastAsia="Times New Roman" w:hAnsi="Calibri" w:cs="Times New Roman"/>
-                <w:color w:val="000000"/>
-                <w:sz w:val="16"/>
-                <w:szCs w:val="16"/>
-                <w:lang w:eastAsia="de-CH"/>
-              </w:rPr>
-              <w:br/>
-              <w:t xml:space="preserve">           5. </w:t>
-            </w:r>
-            <w:r>
-              <w:rPr>
-                <w:rFonts w:ascii="Calibri" w:eastAsia="Times New Roman" w:hAnsi="Calibri" w:cs="Times New Roman"/>
-                <w:color w:val="000000"/>
-                <w:sz w:val="16"/>
-                <w:szCs w:val="16"/>
-                <w:lang w:val="de-CH" w:eastAsia="de-CH"/>
               </w:rPr>
               <w:t>System assigns task based on poll result</w:t>
             </w:r>
@@ -13558,14 +13714,2421 @@
         <w:pStyle w:val="Heading5"/>
       </w:pPr>
       <w:r>
+        <w:lastRenderedPageBreak/>
         <w:t>- AutoDispatch</w:t>
       </w:r>
     </w:p>
+    <w:tbl>
+      <w:tblPr>
+        <w:tblW w:w="7960" w:type="dxa"/>
+        <w:tblCellMar>
+          <w:left w:w="70" w:type="dxa"/>
+          <w:right w:w="70" w:type="dxa"/>
+        </w:tblCellMar>
+        <w:tblLook w:val="04A0" w:firstRow="1" w:lastRow="0" w:firstColumn="1" w:lastColumn="0" w:noHBand="0" w:noVBand="1"/>
+      </w:tblPr>
+      <w:tblGrid>
+        <w:gridCol w:w="1820"/>
+        <w:gridCol w:w="6140"/>
+      </w:tblGrid>
+      <w:tr>
+        <w:trPr>
+          <w:trHeight w:val="225"/>
+        </w:trPr>
+        <w:tc>
+          <w:tcPr>
+            <w:tcW w:w="1820" w:type="dxa"/>
+            <w:tcBorders>
+              <w:top w:val="single" w:sz="8" w:space="0" w:color="auto"/>
+              <w:left w:val="single" w:sz="8" w:space="0" w:color="auto"/>
+              <w:bottom w:val="nil"/>
+              <w:right w:val="single" w:sz="4" w:space="0" w:color="auto"/>
+            </w:tcBorders>
+            <w:shd w:val="clear" w:color="auto" w:fill="auto"/>
+            <w:noWrap/>
+            <w:hideMark/>
+          </w:tcPr>
+          <w:p>
+            <w:pPr>
+              <w:spacing w:before="0" w:after="0" w:line="240" w:lineRule="auto"/>
+              <w:rPr>
+                <w:rFonts w:ascii="Corbel" w:eastAsia="Times New Roman" w:hAnsi="Corbel" w:cs="Times New Roman"/>
+                <w:b/>
+                <w:bCs/>
+                <w:color w:val="000000"/>
+                <w:sz w:val="16"/>
+                <w:szCs w:val="16"/>
+                <w:lang w:val="de-CH" w:eastAsia="de-CH"/>
+              </w:rPr>
+            </w:pPr>
+            <w:r>
+              <w:rPr>
+                <w:rFonts w:ascii="Corbel" w:eastAsia="Times New Roman" w:hAnsi="Corbel" w:cs="Times New Roman"/>
+                <w:b/>
+                <w:bCs/>
+                <w:color w:val="000000"/>
+                <w:sz w:val="16"/>
+                <w:szCs w:val="16"/>
+                <w:lang w:val="de-CH" w:eastAsia="de-CH"/>
+              </w:rPr>
+              <w:t>Use Case Id:</w:t>
+            </w:r>
+          </w:p>
+        </w:tc>
+        <w:tc>
+          <w:tcPr>
+            <w:tcW w:w="6140" w:type="dxa"/>
+            <w:tcBorders>
+              <w:top w:val="single" w:sz="8" w:space="0" w:color="auto"/>
+              <w:left w:val="nil"/>
+              <w:bottom w:val="nil"/>
+              <w:right w:val="single" w:sz="8" w:space="0" w:color="auto"/>
+            </w:tcBorders>
+            <w:shd w:val="clear" w:color="auto" w:fill="auto"/>
+            <w:noWrap/>
+            <w:vAlign w:val="bottom"/>
+            <w:hideMark/>
+          </w:tcPr>
+          <w:p>
+            <w:pPr>
+              <w:spacing w:before="0" w:after="0" w:line="240" w:lineRule="auto"/>
+              <w:rPr>
+                <w:rFonts w:ascii="Calibri" w:eastAsia="Times New Roman" w:hAnsi="Calibri" w:cs="Times New Roman"/>
+                <w:color w:val="000000"/>
+                <w:sz w:val="16"/>
+                <w:szCs w:val="16"/>
+                <w:lang w:val="de-CH" w:eastAsia="de-CH"/>
+              </w:rPr>
+            </w:pPr>
+            <w:r>
+              <w:rPr>
+                <w:rFonts w:ascii="Calibri" w:eastAsia="Times New Roman" w:hAnsi="Calibri" w:cs="Times New Roman"/>
+                <w:color w:val="000000"/>
+                <w:sz w:val="16"/>
+                <w:szCs w:val="16"/>
+                <w:lang w:val="de-CH" w:eastAsia="de-CH"/>
+              </w:rPr>
+              <w:t>7</w:t>
+            </w:r>
+          </w:p>
+        </w:tc>
+      </w:tr>
+      <w:tr>
+        <w:trPr>
+          <w:trHeight w:val="225"/>
+        </w:trPr>
+        <w:tc>
+          <w:tcPr>
+            <w:tcW w:w="1820" w:type="dxa"/>
+            <w:tcBorders>
+              <w:top w:val="nil"/>
+              <w:left w:val="single" w:sz="8" w:space="0" w:color="auto"/>
+              <w:bottom w:val="nil"/>
+              <w:right w:val="single" w:sz="4" w:space="0" w:color="auto"/>
+            </w:tcBorders>
+            <w:shd w:val="clear" w:color="auto" w:fill="auto"/>
+            <w:noWrap/>
+            <w:hideMark/>
+          </w:tcPr>
+          <w:p>
+            <w:pPr>
+              <w:spacing w:before="0" w:after="0" w:line="240" w:lineRule="auto"/>
+              <w:rPr>
+                <w:rFonts w:ascii="Corbel" w:eastAsia="Times New Roman" w:hAnsi="Corbel" w:cs="Times New Roman"/>
+                <w:b/>
+                <w:bCs/>
+                <w:color w:val="000000"/>
+                <w:sz w:val="16"/>
+                <w:szCs w:val="16"/>
+                <w:lang w:val="de-CH" w:eastAsia="de-CH"/>
+              </w:rPr>
+            </w:pPr>
+            <w:r>
+              <w:rPr>
+                <w:rFonts w:ascii="Corbel" w:eastAsia="Times New Roman" w:hAnsi="Corbel" w:cs="Times New Roman"/>
+                <w:b/>
+                <w:bCs/>
+                <w:color w:val="000000"/>
+                <w:sz w:val="16"/>
+                <w:szCs w:val="16"/>
+                <w:lang w:val="de-CH" w:eastAsia="de-CH"/>
+              </w:rPr>
+              <w:t>Use Case Name:</w:t>
+            </w:r>
+          </w:p>
+        </w:tc>
+        <w:tc>
+          <w:tcPr>
+            <w:tcW w:w="6140" w:type="dxa"/>
+            <w:tcBorders>
+              <w:top w:val="nil"/>
+              <w:left w:val="nil"/>
+              <w:bottom w:val="nil"/>
+              <w:right w:val="single" w:sz="8" w:space="0" w:color="auto"/>
+            </w:tcBorders>
+            <w:shd w:val="clear" w:color="auto" w:fill="auto"/>
+            <w:noWrap/>
+            <w:vAlign w:val="bottom"/>
+            <w:hideMark/>
+          </w:tcPr>
+          <w:p>
+            <w:pPr>
+              <w:spacing w:before="0" w:after="0" w:line="240" w:lineRule="auto"/>
+              <w:rPr>
+                <w:rFonts w:ascii="Calibri" w:eastAsia="Times New Roman" w:hAnsi="Calibri" w:cs="Times New Roman"/>
+                <w:color w:val="000000"/>
+                <w:sz w:val="16"/>
+                <w:szCs w:val="16"/>
+                <w:lang w:val="de-CH" w:eastAsia="de-CH"/>
+              </w:rPr>
+            </w:pPr>
+            <w:r>
+              <w:rPr>
+                <w:rFonts w:ascii="Calibri" w:eastAsia="Times New Roman" w:hAnsi="Calibri" w:cs="Times New Roman"/>
+                <w:color w:val="000000"/>
+                <w:sz w:val="16"/>
+                <w:szCs w:val="16"/>
+                <w:lang w:val="de-CH" w:eastAsia="de-CH"/>
+              </w:rPr>
+              <w:t>AutoDispatch</w:t>
+            </w:r>
+          </w:p>
+        </w:tc>
+      </w:tr>
+      <w:tr>
+        <w:trPr>
+          <w:trHeight w:val="225"/>
+        </w:trPr>
+        <w:tc>
+          <w:tcPr>
+            <w:tcW w:w="1820" w:type="dxa"/>
+            <w:tcBorders>
+              <w:top w:val="nil"/>
+              <w:left w:val="single" w:sz="8" w:space="0" w:color="auto"/>
+              <w:bottom w:val="nil"/>
+              <w:right w:val="single" w:sz="4" w:space="0" w:color="auto"/>
+            </w:tcBorders>
+            <w:shd w:val="clear" w:color="auto" w:fill="auto"/>
+            <w:noWrap/>
+            <w:hideMark/>
+          </w:tcPr>
+          <w:p>
+            <w:pPr>
+              <w:spacing w:before="0" w:after="0" w:line="240" w:lineRule="auto"/>
+              <w:rPr>
+                <w:rFonts w:ascii="Corbel" w:eastAsia="Times New Roman" w:hAnsi="Corbel" w:cs="Times New Roman"/>
+                <w:b/>
+                <w:bCs/>
+                <w:color w:val="000000"/>
+                <w:sz w:val="16"/>
+                <w:szCs w:val="16"/>
+                <w:lang w:val="de-CH" w:eastAsia="de-CH"/>
+              </w:rPr>
+            </w:pPr>
+            <w:r>
+              <w:rPr>
+                <w:rFonts w:ascii="Corbel" w:eastAsia="Times New Roman" w:hAnsi="Corbel" w:cs="Times New Roman"/>
+                <w:b/>
+                <w:bCs/>
+                <w:color w:val="000000"/>
+                <w:sz w:val="16"/>
+                <w:szCs w:val="16"/>
+                <w:lang w:val="de-CH" w:eastAsia="de-CH"/>
+              </w:rPr>
+              <w:t>Actors:</w:t>
+            </w:r>
+          </w:p>
+        </w:tc>
+        <w:tc>
+          <w:tcPr>
+            <w:tcW w:w="6140" w:type="dxa"/>
+            <w:tcBorders>
+              <w:top w:val="nil"/>
+              <w:left w:val="nil"/>
+              <w:bottom w:val="nil"/>
+              <w:right w:val="single" w:sz="8" w:space="0" w:color="auto"/>
+            </w:tcBorders>
+            <w:shd w:val="clear" w:color="auto" w:fill="auto"/>
+            <w:noWrap/>
+            <w:vAlign w:val="bottom"/>
+            <w:hideMark/>
+          </w:tcPr>
+          <w:p>
+            <w:pPr>
+              <w:spacing w:before="0" w:after="0" w:line="240" w:lineRule="auto"/>
+              <w:rPr>
+                <w:rFonts w:ascii="Calibri" w:eastAsia="Times New Roman" w:hAnsi="Calibri" w:cs="Times New Roman"/>
+                <w:color w:val="000000"/>
+                <w:sz w:val="16"/>
+                <w:szCs w:val="16"/>
+                <w:lang w:val="de-CH" w:eastAsia="de-CH"/>
+              </w:rPr>
+            </w:pPr>
+            <w:r>
+              <w:rPr>
+                <w:rFonts w:ascii="Calibri" w:eastAsia="Times New Roman" w:hAnsi="Calibri" w:cs="Times New Roman"/>
+                <w:color w:val="000000"/>
+                <w:sz w:val="16"/>
+                <w:szCs w:val="16"/>
+                <w:lang w:val="de-CH" w:eastAsia="de-CH"/>
+              </w:rPr>
+              <w:t>System</w:t>
+            </w:r>
+          </w:p>
+        </w:tc>
+      </w:tr>
+      <w:tr>
+        <w:trPr>
+          <w:trHeight w:val="225"/>
+        </w:trPr>
+        <w:tc>
+          <w:tcPr>
+            <w:tcW w:w="1820" w:type="dxa"/>
+            <w:tcBorders>
+              <w:top w:val="nil"/>
+              <w:left w:val="single" w:sz="8" w:space="0" w:color="auto"/>
+              <w:bottom w:val="nil"/>
+              <w:right w:val="single" w:sz="4" w:space="0" w:color="auto"/>
+            </w:tcBorders>
+            <w:shd w:val="clear" w:color="auto" w:fill="auto"/>
+            <w:noWrap/>
+            <w:hideMark/>
+          </w:tcPr>
+          <w:p>
+            <w:pPr>
+              <w:spacing w:before="0" w:after="0" w:line="240" w:lineRule="auto"/>
+              <w:rPr>
+                <w:rFonts w:ascii="Corbel" w:eastAsia="Times New Roman" w:hAnsi="Corbel" w:cs="Times New Roman"/>
+                <w:b/>
+                <w:bCs/>
+                <w:color w:val="000000"/>
+                <w:sz w:val="16"/>
+                <w:szCs w:val="16"/>
+                <w:lang w:val="de-CH" w:eastAsia="de-CH"/>
+              </w:rPr>
+            </w:pPr>
+            <w:r>
+              <w:rPr>
+                <w:rFonts w:ascii="Corbel" w:eastAsia="Times New Roman" w:hAnsi="Corbel" w:cs="Times New Roman"/>
+                <w:b/>
+                <w:bCs/>
+                <w:color w:val="000000"/>
+                <w:sz w:val="16"/>
+                <w:szCs w:val="16"/>
+                <w:lang w:val="de-CH" w:eastAsia="de-CH"/>
+              </w:rPr>
+              <w:t>Description:</w:t>
+            </w:r>
+          </w:p>
+        </w:tc>
+        <w:tc>
+          <w:tcPr>
+            <w:tcW w:w="6140" w:type="dxa"/>
+            <w:tcBorders>
+              <w:top w:val="nil"/>
+              <w:left w:val="nil"/>
+              <w:bottom w:val="nil"/>
+              <w:right w:val="single" w:sz="8" w:space="0" w:color="auto"/>
+            </w:tcBorders>
+            <w:shd w:val="clear" w:color="auto" w:fill="auto"/>
+            <w:vAlign w:val="bottom"/>
+            <w:hideMark/>
+          </w:tcPr>
+          <w:p>
+            <w:pPr>
+              <w:spacing w:before="0" w:after="0" w:line="240" w:lineRule="auto"/>
+              <w:rPr>
+                <w:rFonts w:ascii="Calibri" w:eastAsia="Times New Roman" w:hAnsi="Calibri" w:cs="Times New Roman"/>
+                <w:color w:val="000000"/>
+                <w:sz w:val="16"/>
+                <w:szCs w:val="16"/>
+                <w:lang w:eastAsia="de-CH"/>
+              </w:rPr>
+            </w:pPr>
+            <w:r>
+              <w:rPr>
+                <w:rFonts w:ascii="Calibri" w:eastAsia="Times New Roman" w:hAnsi="Calibri" w:cs="Times New Roman"/>
+                <w:color w:val="000000"/>
+                <w:sz w:val="16"/>
+                <w:szCs w:val="16"/>
+                <w:lang w:eastAsia="de-CH"/>
+              </w:rPr>
+              <w:t>The system dispatches a task based on availability, and preferences defined</w:t>
+            </w:r>
+          </w:p>
+        </w:tc>
+      </w:tr>
+      <w:tr>
+        <w:trPr>
+          <w:trHeight w:val="450"/>
+        </w:trPr>
+        <w:tc>
+          <w:tcPr>
+            <w:tcW w:w="1820" w:type="dxa"/>
+            <w:tcBorders>
+              <w:top w:val="nil"/>
+              <w:left w:val="single" w:sz="8" w:space="0" w:color="auto"/>
+              <w:bottom w:val="nil"/>
+              <w:right w:val="single" w:sz="4" w:space="0" w:color="auto"/>
+            </w:tcBorders>
+            <w:shd w:val="clear" w:color="auto" w:fill="auto"/>
+            <w:noWrap/>
+            <w:hideMark/>
+          </w:tcPr>
+          <w:p>
+            <w:pPr>
+              <w:spacing w:before="0" w:after="0" w:line="240" w:lineRule="auto"/>
+              <w:rPr>
+                <w:rFonts w:ascii="Corbel" w:eastAsia="Times New Roman" w:hAnsi="Corbel" w:cs="Times New Roman"/>
+                <w:b/>
+                <w:bCs/>
+                <w:color w:val="000000"/>
+                <w:sz w:val="16"/>
+                <w:szCs w:val="16"/>
+                <w:lang w:val="de-CH" w:eastAsia="de-CH"/>
+              </w:rPr>
+            </w:pPr>
+            <w:r>
+              <w:rPr>
+                <w:rFonts w:ascii="Corbel" w:eastAsia="Times New Roman" w:hAnsi="Corbel" w:cs="Times New Roman"/>
+                <w:b/>
+                <w:bCs/>
+                <w:color w:val="000000"/>
+                <w:sz w:val="16"/>
+                <w:szCs w:val="16"/>
+                <w:lang w:val="de-CH" w:eastAsia="de-CH"/>
+              </w:rPr>
+              <w:t>Preconditions:</w:t>
+            </w:r>
+          </w:p>
+        </w:tc>
+        <w:tc>
+          <w:tcPr>
+            <w:tcW w:w="6140" w:type="dxa"/>
+            <w:tcBorders>
+              <w:top w:val="nil"/>
+              <w:left w:val="nil"/>
+              <w:bottom w:val="nil"/>
+              <w:right w:val="single" w:sz="8" w:space="0" w:color="auto"/>
+            </w:tcBorders>
+            <w:shd w:val="clear" w:color="auto" w:fill="auto"/>
+            <w:vAlign w:val="bottom"/>
+            <w:hideMark/>
+          </w:tcPr>
+          <w:p>
+            <w:pPr>
+              <w:spacing w:before="0" w:after="0" w:line="240" w:lineRule="auto"/>
+              <w:rPr>
+                <w:rFonts w:ascii="Calibri" w:eastAsia="Times New Roman" w:hAnsi="Calibri" w:cs="Times New Roman"/>
+                <w:color w:val="000000"/>
+                <w:sz w:val="16"/>
+                <w:szCs w:val="16"/>
+                <w:lang w:eastAsia="de-CH"/>
+              </w:rPr>
+            </w:pPr>
+            <w:r>
+              <w:rPr>
+                <w:rFonts w:ascii="Calibri" w:eastAsia="Times New Roman" w:hAnsi="Calibri" w:cs="Times New Roman"/>
+                <w:color w:val="000000"/>
+                <w:sz w:val="16"/>
+                <w:szCs w:val="16"/>
+                <w:lang w:eastAsia="de-CH"/>
+              </w:rPr>
+              <w:t>1. A task exists or was created</w:t>
+            </w:r>
+            <w:r>
+              <w:rPr>
+                <w:rFonts w:ascii="Calibri" w:eastAsia="Times New Roman" w:hAnsi="Calibri" w:cs="Times New Roman"/>
+                <w:color w:val="000000"/>
+                <w:sz w:val="16"/>
+                <w:szCs w:val="16"/>
+                <w:lang w:eastAsia="de-CH"/>
+              </w:rPr>
+              <w:br/>
+              <w:t>2. Auto-Dispatch function was called</w:t>
+            </w:r>
+          </w:p>
+        </w:tc>
+      </w:tr>
+      <w:tr>
+        <w:trPr>
+          <w:trHeight w:val="1350"/>
+        </w:trPr>
+        <w:tc>
+          <w:tcPr>
+            <w:tcW w:w="1820" w:type="dxa"/>
+            <w:tcBorders>
+              <w:top w:val="nil"/>
+              <w:left w:val="single" w:sz="8" w:space="0" w:color="auto"/>
+              <w:bottom w:val="nil"/>
+              <w:right w:val="single" w:sz="4" w:space="0" w:color="auto"/>
+            </w:tcBorders>
+            <w:shd w:val="clear" w:color="auto" w:fill="auto"/>
+            <w:noWrap/>
+            <w:hideMark/>
+          </w:tcPr>
+          <w:p>
+            <w:pPr>
+              <w:spacing w:before="0" w:after="0" w:line="240" w:lineRule="auto"/>
+              <w:rPr>
+                <w:rFonts w:ascii="Corbel" w:eastAsia="Times New Roman" w:hAnsi="Corbel" w:cs="Times New Roman"/>
+                <w:b/>
+                <w:bCs/>
+                <w:color w:val="000000"/>
+                <w:sz w:val="16"/>
+                <w:szCs w:val="16"/>
+                <w:lang w:val="de-CH" w:eastAsia="de-CH"/>
+              </w:rPr>
+            </w:pPr>
+            <w:r>
+              <w:rPr>
+                <w:rFonts w:ascii="Corbel" w:eastAsia="Times New Roman" w:hAnsi="Corbel" w:cs="Times New Roman"/>
+                <w:b/>
+                <w:bCs/>
+                <w:color w:val="000000"/>
+                <w:sz w:val="16"/>
+                <w:szCs w:val="16"/>
+                <w:lang w:val="de-CH" w:eastAsia="de-CH"/>
+              </w:rPr>
+              <w:t>Normal Flow:</w:t>
+            </w:r>
+          </w:p>
+        </w:tc>
+        <w:tc>
+          <w:tcPr>
+            <w:tcW w:w="6140" w:type="dxa"/>
+            <w:tcBorders>
+              <w:top w:val="nil"/>
+              <w:left w:val="nil"/>
+              <w:bottom w:val="nil"/>
+              <w:right w:val="single" w:sz="8" w:space="0" w:color="auto"/>
+            </w:tcBorders>
+            <w:shd w:val="clear" w:color="auto" w:fill="auto"/>
+            <w:vAlign w:val="bottom"/>
+            <w:hideMark/>
+          </w:tcPr>
+          <w:p>
+            <w:pPr>
+              <w:spacing w:before="0" w:after="0" w:line="240" w:lineRule="auto"/>
+              <w:rPr>
+                <w:rFonts w:ascii="Calibri" w:eastAsia="Times New Roman" w:hAnsi="Calibri" w:cs="Times New Roman"/>
+                <w:color w:val="000000"/>
+                <w:sz w:val="16"/>
+                <w:szCs w:val="16"/>
+                <w:lang w:eastAsia="de-CH"/>
+              </w:rPr>
+            </w:pPr>
+            <w:r>
+              <w:rPr>
+                <w:rFonts w:ascii="Calibri" w:eastAsia="Times New Roman" w:hAnsi="Calibri" w:cs="Times New Roman"/>
+                <w:color w:val="000000"/>
+                <w:sz w:val="16"/>
+                <w:szCs w:val="16"/>
+                <w:lang w:eastAsia="de-CH"/>
+              </w:rPr>
+              <w:t>1. System retrieves project members</w:t>
+            </w:r>
+            <w:r>
+              <w:rPr>
+                <w:rFonts w:ascii="Calibri" w:eastAsia="Times New Roman" w:hAnsi="Calibri" w:cs="Times New Roman"/>
+                <w:color w:val="000000"/>
+                <w:sz w:val="16"/>
+                <w:szCs w:val="16"/>
+                <w:lang w:eastAsia="de-CH"/>
+              </w:rPr>
+              <w:br/>
+              <w:t>2. System calculates scor card by executing "Get Ideal Members" use case</w:t>
+            </w:r>
+            <w:r>
+              <w:rPr>
+                <w:rFonts w:ascii="Calibri" w:eastAsia="Times New Roman" w:hAnsi="Calibri" w:cs="Times New Roman"/>
+                <w:color w:val="000000"/>
+                <w:sz w:val="16"/>
+                <w:szCs w:val="16"/>
+                <w:lang w:eastAsia="de-CH"/>
+              </w:rPr>
+              <w:br/>
+              <w:t>3. System identifies member with highest score card</w:t>
+            </w:r>
+            <w:r>
+              <w:rPr>
+                <w:rFonts w:ascii="Calibri" w:eastAsia="Times New Roman" w:hAnsi="Calibri" w:cs="Times New Roman"/>
+                <w:color w:val="000000"/>
+                <w:sz w:val="16"/>
+                <w:szCs w:val="16"/>
+                <w:lang w:eastAsia="de-CH"/>
+              </w:rPr>
+              <w:br/>
+              <w:t>4. System assigns task to user</w:t>
+            </w:r>
+            <w:r>
+              <w:rPr>
+                <w:rFonts w:ascii="Calibri" w:eastAsia="Times New Roman" w:hAnsi="Calibri" w:cs="Times New Roman"/>
+                <w:color w:val="000000"/>
+                <w:sz w:val="16"/>
+                <w:szCs w:val="16"/>
+                <w:lang w:eastAsia="de-CH"/>
+              </w:rPr>
+              <w:br/>
+              <w:t>5. System raises "Task Assigned" event</w:t>
+            </w:r>
+            <w:r>
+              <w:rPr>
+                <w:rFonts w:ascii="Calibri" w:eastAsia="Times New Roman" w:hAnsi="Calibri" w:cs="Times New Roman"/>
+                <w:color w:val="000000"/>
+                <w:sz w:val="16"/>
+                <w:szCs w:val="16"/>
+                <w:lang w:eastAsia="de-CH"/>
+              </w:rPr>
+              <w:br/>
+              <w:t>6. System adds users to task</w:t>
+            </w:r>
+          </w:p>
+        </w:tc>
+      </w:tr>
+      <w:tr>
+        <w:trPr>
+          <w:trHeight w:val="1350"/>
+        </w:trPr>
+        <w:tc>
+          <w:tcPr>
+            <w:tcW w:w="1820" w:type="dxa"/>
+            <w:tcBorders>
+              <w:top w:val="nil"/>
+              <w:left w:val="single" w:sz="8" w:space="0" w:color="auto"/>
+              <w:bottom w:val="nil"/>
+              <w:right w:val="single" w:sz="4" w:space="0" w:color="auto"/>
+            </w:tcBorders>
+            <w:shd w:val="clear" w:color="auto" w:fill="auto"/>
+            <w:noWrap/>
+            <w:hideMark/>
+          </w:tcPr>
+          <w:p>
+            <w:pPr>
+              <w:spacing w:before="0" w:after="0" w:line="240" w:lineRule="auto"/>
+              <w:rPr>
+                <w:rFonts w:ascii="Corbel" w:eastAsia="Times New Roman" w:hAnsi="Corbel" w:cs="Times New Roman"/>
+                <w:b/>
+                <w:bCs/>
+                <w:color w:val="000000"/>
+                <w:sz w:val="16"/>
+                <w:szCs w:val="16"/>
+                <w:lang w:val="de-CH" w:eastAsia="de-CH"/>
+              </w:rPr>
+            </w:pPr>
+            <w:r>
+              <w:rPr>
+                <w:rFonts w:ascii="Corbel" w:eastAsia="Times New Roman" w:hAnsi="Corbel" w:cs="Times New Roman"/>
+                <w:b/>
+                <w:bCs/>
+                <w:color w:val="000000"/>
+                <w:sz w:val="16"/>
+                <w:szCs w:val="16"/>
+                <w:lang w:val="de-CH" w:eastAsia="de-CH"/>
+              </w:rPr>
+              <w:t>Alternative Flow:</w:t>
+            </w:r>
+          </w:p>
+        </w:tc>
+        <w:tc>
+          <w:tcPr>
+            <w:tcW w:w="6140" w:type="dxa"/>
+            <w:tcBorders>
+              <w:top w:val="nil"/>
+              <w:left w:val="nil"/>
+              <w:bottom w:val="nil"/>
+              <w:right w:val="single" w:sz="8" w:space="0" w:color="auto"/>
+            </w:tcBorders>
+            <w:shd w:val="clear" w:color="auto" w:fill="auto"/>
+            <w:vAlign w:val="bottom"/>
+            <w:hideMark/>
+          </w:tcPr>
+          <w:p>
+            <w:pPr>
+              <w:spacing w:before="0" w:after="0" w:line="240" w:lineRule="auto"/>
+              <w:rPr>
+                <w:rFonts w:ascii="Calibri" w:eastAsia="Times New Roman" w:hAnsi="Calibri" w:cs="Times New Roman"/>
+                <w:color w:val="000000"/>
+                <w:sz w:val="16"/>
+                <w:szCs w:val="16"/>
+                <w:lang w:val="de-CH" w:eastAsia="de-CH"/>
+              </w:rPr>
+            </w:pPr>
+            <w:r>
+              <w:rPr>
+                <w:rFonts w:ascii="Calibri" w:eastAsia="Times New Roman" w:hAnsi="Calibri" w:cs="Times New Roman"/>
+                <w:color w:val="000000"/>
+                <w:sz w:val="16"/>
+                <w:szCs w:val="16"/>
+                <w:lang w:eastAsia="de-CH"/>
+              </w:rPr>
+              <w:t>2a. No due date specified</w:t>
+            </w:r>
+            <w:r>
+              <w:rPr>
+                <w:rFonts w:ascii="Calibri" w:eastAsia="Times New Roman" w:hAnsi="Calibri" w:cs="Times New Roman"/>
+                <w:color w:val="000000"/>
+                <w:sz w:val="16"/>
+                <w:szCs w:val="16"/>
+                <w:lang w:eastAsia="de-CH"/>
+              </w:rPr>
+              <w:br/>
+              <w:t xml:space="preserve">           3. Randomly select user</w:t>
+            </w:r>
+            <w:r>
+              <w:rPr>
+                <w:rFonts w:ascii="Calibri" w:eastAsia="Times New Roman" w:hAnsi="Calibri" w:cs="Times New Roman"/>
+                <w:color w:val="000000"/>
+                <w:sz w:val="16"/>
+                <w:szCs w:val="16"/>
+                <w:lang w:eastAsia="de-CH"/>
+              </w:rPr>
+              <w:br/>
+              <w:t xml:space="preserve">           4. =&gt; Goto use case step 4</w:t>
+            </w:r>
+            <w:r>
+              <w:rPr>
+                <w:rFonts w:ascii="Calibri" w:eastAsia="Times New Roman" w:hAnsi="Calibri" w:cs="Times New Roman"/>
+                <w:color w:val="000000"/>
+                <w:sz w:val="16"/>
+                <w:szCs w:val="16"/>
+                <w:lang w:eastAsia="de-CH"/>
+              </w:rPr>
+              <w:br/>
+              <w:t>2b. System does not find user with sufficient availability</w:t>
+            </w:r>
+            <w:r>
+              <w:rPr>
+                <w:rFonts w:ascii="Calibri" w:eastAsia="Times New Roman" w:hAnsi="Calibri" w:cs="Times New Roman"/>
+                <w:color w:val="000000"/>
+                <w:sz w:val="16"/>
+                <w:szCs w:val="16"/>
+                <w:lang w:eastAsia="de-CH"/>
+              </w:rPr>
+              <w:br/>
+              <w:t xml:space="preserve">           3. =&gt; Raise "Insufficient Resources" Exception</w:t>
+            </w:r>
+            <w:r>
+              <w:rPr>
+                <w:rFonts w:ascii="Calibri" w:eastAsia="Times New Roman" w:hAnsi="Calibri" w:cs="Times New Roman"/>
+                <w:color w:val="000000"/>
+                <w:sz w:val="16"/>
+                <w:szCs w:val="16"/>
+                <w:lang w:eastAsia="de-CH"/>
+              </w:rPr>
+              <w:br/>
+              <w:t xml:space="preserve">           4. </w:t>
+            </w:r>
+            <w:r>
+              <w:rPr>
+                <w:rFonts w:ascii="Calibri" w:eastAsia="Times New Roman" w:hAnsi="Calibri" w:cs="Times New Roman"/>
+                <w:color w:val="000000"/>
+                <w:sz w:val="16"/>
+                <w:szCs w:val="16"/>
+                <w:lang w:val="de-CH" w:eastAsia="de-CH"/>
+              </w:rPr>
+              <w:t>End process</w:t>
+            </w:r>
+          </w:p>
+        </w:tc>
+      </w:tr>
+      <w:tr>
+        <w:trPr>
+          <w:trHeight w:val="240"/>
+        </w:trPr>
+        <w:tc>
+          <w:tcPr>
+            <w:tcW w:w="1820" w:type="dxa"/>
+            <w:tcBorders>
+              <w:top w:val="nil"/>
+              <w:left w:val="single" w:sz="8" w:space="0" w:color="auto"/>
+              <w:bottom w:val="single" w:sz="8" w:space="0" w:color="auto"/>
+              <w:right w:val="single" w:sz="4" w:space="0" w:color="auto"/>
+            </w:tcBorders>
+            <w:shd w:val="clear" w:color="auto" w:fill="auto"/>
+            <w:noWrap/>
+            <w:hideMark/>
+          </w:tcPr>
+          <w:p>
+            <w:pPr>
+              <w:spacing w:before="0" w:after="0" w:line="240" w:lineRule="auto"/>
+              <w:rPr>
+                <w:rFonts w:ascii="Corbel" w:eastAsia="Times New Roman" w:hAnsi="Corbel" w:cs="Times New Roman"/>
+                <w:b/>
+                <w:bCs/>
+                <w:color w:val="000000"/>
+                <w:sz w:val="16"/>
+                <w:szCs w:val="16"/>
+                <w:lang w:val="de-CH" w:eastAsia="de-CH"/>
+              </w:rPr>
+            </w:pPr>
+            <w:r>
+              <w:rPr>
+                <w:rFonts w:ascii="Corbel" w:eastAsia="Times New Roman" w:hAnsi="Corbel" w:cs="Times New Roman"/>
+                <w:b/>
+                <w:bCs/>
+                <w:color w:val="000000"/>
+                <w:sz w:val="16"/>
+                <w:szCs w:val="16"/>
+                <w:lang w:val="de-CH" w:eastAsia="de-CH"/>
+              </w:rPr>
+              <w:t>Exceptions:</w:t>
+            </w:r>
+          </w:p>
+        </w:tc>
+        <w:tc>
+          <w:tcPr>
+            <w:tcW w:w="6140" w:type="dxa"/>
+            <w:tcBorders>
+              <w:top w:val="nil"/>
+              <w:left w:val="nil"/>
+              <w:bottom w:val="single" w:sz="8" w:space="0" w:color="auto"/>
+              <w:right w:val="single" w:sz="8" w:space="0" w:color="auto"/>
+            </w:tcBorders>
+            <w:shd w:val="clear" w:color="auto" w:fill="auto"/>
+            <w:noWrap/>
+            <w:vAlign w:val="bottom"/>
+            <w:hideMark/>
+          </w:tcPr>
+          <w:p>
+            <w:pPr>
+              <w:spacing w:before="0" w:after="0" w:line="240" w:lineRule="auto"/>
+              <w:rPr>
+                <w:rFonts w:ascii="Calibri" w:eastAsia="Times New Roman" w:hAnsi="Calibri" w:cs="Times New Roman"/>
+                <w:color w:val="000000"/>
+                <w:sz w:val="16"/>
+                <w:szCs w:val="16"/>
+                <w:lang w:val="de-CH" w:eastAsia="de-CH"/>
+              </w:rPr>
+            </w:pPr>
+            <w:r>
+              <w:rPr>
+                <w:rFonts w:ascii="Calibri" w:eastAsia="Times New Roman" w:hAnsi="Calibri" w:cs="Times New Roman"/>
+                <w:color w:val="000000"/>
+                <w:sz w:val="16"/>
+                <w:szCs w:val="16"/>
+                <w:lang w:val="de-CH" w:eastAsia="de-CH"/>
+              </w:rPr>
+              <w:t>2b. Insufficient availability</w:t>
+            </w:r>
+          </w:p>
+        </w:tc>
+      </w:tr>
+    </w:tbl>
     <w:p/>
     <w:p>
-      <w:bookmarkStart w:id="17" w:name="_GoBack"/>
-      <w:bookmarkEnd w:id="17"/>
+      <w:pPr>
+        <w:pStyle w:val="Heading5"/>
+      </w:pPr>
+      <w:r>
+        <w:t>- Complete</w:t>
+      </w:r>
     </w:p>
+    <w:tbl>
+      <w:tblPr>
+        <w:tblW w:w="7960" w:type="dxa"/>
+        <w:tblCellMar>
+          <w:left w:w="70" w:type="dxa"/>
+          <w:right w:w="70" w:type="dxa"/>
+        </w:tblCellMar>
+        <w:tblLook w:val="04A0" w:firstRow="1" w:lastRow="0" w:firstColumn="1" w:lastColumn="0" w:noHBand="0" w:noVBand="1"/>
+      </w:tblPr>
+      <w:tblGrid>
+        <w:gridCol w:w="1820"/>
+        <w:gridCol w:w="6140"/>
+      </w:tblGrid>
+      <w:tr>
+        <w:trPr>
+          <w:trHeight w:val="225"/>
+        </w:trPr>
+        <w:tc>
+          <w:tcPr>
+            <w:tcW w:w="1820" w:type="dxa"/>
+            <w:tcBorders>
+              <w:top w:val="single" w:sz="8" w:space="0" w:color="auto"/>
+              <w:left w:val="single" w:sz="8" w:space="0" w:color="auto"/>
+              <w:bottom w:val="nil"/>
+              <w:right w:val="single" w:sz="4" w:space="0" w:color="auto"/>
+            </w:tcBorders>
+            <w:shd w:val="clear" w:color="auto" w:fill="auto"/>
+            <w:noWrap/>
+            <w:hideMark/>
+          </w:tcPr>
+          <w:p>
+            <w:pPr>
+              <w:spacing w:before="0" w:after="0" w:line="240" w:lineRule="auto"/>
+              <w:rPr>
+                <w:rFonts w:ascii="Corbel" w:eastAsia="Times New Roman" w:hAnsi="Corbel" w:cs="Times New Roman"/>
+                <w:b/>
+                <w:bCs/>
+                <w:color w:val="000000"/>
+                <w:sz w:val="16"/>
+                <w:szCs w:val="16"/>
+                <w:lang w:val="de-CH" w:eastAsia="de-CH"/>
+              </w:rPr>
+            </w:pPr>
+            <w:r>
+              <w:rPr>
+                <w:rFonts w:ascii="Corbel" w:eastAsia="Times New Roman" w:hAnsi="Corbel" w:cs="Times New Roman"/>
+                <w:b/>
+                <w:bCs/>
+                <w:color w:val="000000"/>
+                <w:sz w:val="16"/>
+                <w:szCs w:val="16"/>
+                <w:lang w:val="de-CH" w:eastAsia="de-CH"/>
+              </w:rPr>
+              <w:t>Use Case Id:</w:t>
+            </w:r>
+          </w:p>
+        </w:tc>
+        <w:tc>
+          <w:tcPr>
+            <w:tcW w:w="6140" w:type="dxa"/>
+            <w:tcBorders>
+              <w:top w:val="single" w:sz="8" w:space="0" w:color="auto"/>
+              <w:left w:val="nil"/>
+              <w:bottom w:val="nil"/>
+              <w:right w:val="single" w:sz="8" w:space="0" w:color="auto"/>
+            </w:tcBorders>
+            <w:shd w:val="clear" w:color="auto" w:fill="auto"/>
+            <w:noWrap/>
+            <w:vAlign w:val="bottom"/>
+            <w:hideMark/>
+          </w:tcPr>
+          <w:p>
+            <w:pPr>
+              <w:spacing w:before="0" w:after="0" w:line="240" w:lineRule="auto"/>
+              <w:rPr>
+                <w:rFonts w:ascii="Calibri" w:eastAsia="Times New Roman" w:hAnsi="Calibri" w:cs="Times New Roman"/>
+                <w:color w:val="000000"/>
+                <w:sz w:val="16"/>
+                <w:szCs w:val="16"/>
+                <w:lang w:val="de-CH" w:eastAsia="de-CH"/>
+              </w:rPr>
+            </w:pPr>
+            <w:r>
+              <w:rPr>
+                <w:rFonts w:ascii="Calibri" w:eastAsia="Times New Roman" w:hAnsi="Calibri" w:cs="Times New Roman"/>
+                <w:color w:val="000000"/>
+                <w:sz w:val="16"/>
+                <w:szCs w:val="16"/>
+                <w:lang w:val="de-CH" w:eastAsia="de-CH"/>
+              </w:rPr>
+              <w:t>8</w:t>
+            </w:r>
+          </w:p>
+        </w:tc>
+      </w:tr>
+      <w:tr>
+        <w:trPr>
+          <w:trHeight w:val="225"/>
+        </w:trPr>
+        <w:tc>
+          <w:tcPr>
+            <w:tcW w:w="1820" w:type="dxa"/>
+            <w:tcBorders>
+              <w:top w:val="nil"/>
+              <w:left w:val="single" w:sz="8" w:space="0" w:color="auto"/>
+              <w:bottom w:val="nil"/>
+              <w:right w:val="single" w:sz="4" w:space="0" w:color="auto"/>
+            </w:tcBorders>
+            <w:shd w:val="clear" w:color="auto" w:fill="auto"/>
+            <w:noWrap/>
+            <w:hideMark/>
+          </w:tcPr>
+          <w:p>
+            <w:pPr>
+              <w:spacing w:before="0" w:after="0" w:line="240" w:lineRule="auto"/>
+              <w:rPr>
+                <w:rFonts w:ascii="Corbel" w:eastAsia="Times New Roman" w:hAnsi="Corbel" w:cs="Times New Roman"/>
+                <w:b/>
+                <w:bCs/>
+                <w:color w:val="000000"/>
+                <w:sz w:val="16"/>
+                <w:szCs w:val="16"/>
+                <w:lang w:val="de-CH" w:eastAsia="de-CH"/>
+              </w:rPr>
+            </w:pPr>
+            <w:r>
+              <w:rPr>
+                <w:rFonts w:ascii="Corbel" w:eastAsia="Times New Roman" w:hAnsi="Corbel" w:cs="Times New Roman"/>
+                <w:b/>
+                <w:bCs/>
+                <w:color w:val="000000"/>
+                <w:sz w:val="16"/>
+                <w:szCs w:val="16"/>
+                <w:lang w:val="de-CH" w:eastAsia="de-CH"/>
+              </w:rPr>
+              <w:t>Use Case Name:</w:t>
+            </w:r>
+          </w:p>
+        </w:tc>
+        <w:tc>
+          <w:tcPr>
+            <w:tcW w:w="6140" w:type="dxa"/>
+            <w:tcBorders>
+              <w:top w:val="nil"/>
+              <w:left w:val="nil"/>
+              <w:bottom w:val="nil"/>
+              <w:right w:val="single" w:sz="8" w:space="0" w:color="auto"/>
+            </w:tcBorders>
+            <w:shd w:val="clear" w:color="auto" w:fill="auto"/>
+            <w:noWrap/>
+            <w:vAlign w:val="bottom"/>
+            <w:hideMark/>
+          </w:tcPr>
+          <w:p>
+            <w:pPr>
+              <w:spacing w:before="0" w:after="0" w:line="240" w:lineRule="auto"/>
+              <w:rPr>
+                <w:rFonts w:ascii="Calibri" w:eastAsia="Times New Roman" w:hAnsi="Calibri" w:cs="Times New Roman"/>
+                <w:color w:val="000000"/>
+                <w:sz w:val="16"/>
+                <w:szCs w:val="16"/>
+                <w:lang w:val="de-CH" w:eastAsia="de-CH"/>
+              </w:rPr>
+            </w:pPr>
+            <w:r>
+              <w:rPr>
+                <w:rFonts w:ascii="Calibri" w:eastAsia="Times New Roman" w:hAnsi="Calibri" w:cs="Times New Roman"/>
+                <w:color w:val="000000"/>
+                <w:sz w:val="16"/>
+                <w:szCs w:val="16"/>
+                <w:lang w:val="de-CH" w:eastAsia="de-CH"/>
+              </w:rPr>
+              <w:t>Complete</w:t>
+            </w:r>
+          </w:p>
+        </w:tc>
+      </w:tr>
+      <w:tr>
+        <w:trPr>
+          <w:trHeight w:val="225"/>
+        </w:trPr>
+        <w:tc>
+          <w:tcPr>
+            <w:tcW w:w="1820" w:type="dxa"/>
+            <w:tcBorders>
+              <w:top w:val="nil"/>
+              <w:left w:val="single" w:sz="8" w:space="0" w:color="auto"/>
+              <w:bottom w:val="nil"/>
+              <w:right w:val="single" w:sz="4" w:space="0" w:color="auto"/>
+            </w:tcBorders>
+            <w:shd w:val="clear" w:color="auto" w:fill="auto"/>
+            <w:noWrap/>
+            <w:hideMark/>
+          </w:tcPr>
+          <w:p>
+            <w:pPr>
+              <w:spacing w:before="0" w:after="0" w:line="240" w:lineRule="auto"/>
+              <w:rPr>
+                <w:rFonts w:ascii="Corbel" w:eastAsia="Times New Roman" w:hAnsi="Corbel" w:cs="Times New Roman"/>
+                <w:b/>
+                <w:bCs/>
+                <w:color w:val="000000"/>
+                <w:sz w:val="16"/>
+                <w:szCs w:val="16"/>
+                <w:lang w:val="de-CH" w:eastAsia="de-CH"/>
+              </w:rPr>
+            </w:pPr>
+            <w:r>
+              <w:rPr>
+                <w:rFonts w:ascii="Corbel" w:eastAsia="Times New Roman" w:hAnsi="Corbel" w:cs="Times New Roman"/>
+                <w:b/>
+                <w:bCs/>
+                <w:color w:val="000000"/>
+                <w:sz w:val="16"/>
+                <w:szCs w:val="16"/>
+                <w:lang w:val="de-CH" w:eastAsia="de-CH"/>
+              </w:rPr>
+              <w:t>Actors:</w:t>
+            </w:r>
+          </w:p>
+        </w:tc>
+        <w:tc>
+          <w:tcPr>
+            <w:tcW w:w="6140" w:type="dxa"/>
+            <w:tcBorders>
+              <w:top w:val="nil"/>
+              <w:left w:val="nil"/>
+              <w:bottom w:val="nil"/>
+              <w:right w:val="single" w:sz="8" w:space="0" w:color="auto"/>
+            </w:tcBorders>
+            <w:shd w:val="clear" w:color="auto" w:fill="auto"/>
+            <w:noWrap/>
+            <w:vAlign w:val="bottom"/>
+            <w:hideMark/>
+          </w:tcPr>
+          <w:p>
+            <w:pPr>
+              <w:spacing w:before="0" w:after="0" w:line="240" w:lineRule="auto"/>
+              <w:rPr>
+                <w:rFonts w:ascii="Calibri" w:eastAsia="Times New Roman" w:hAnsi="Calibri" w:cs="Times New Roman"/>
+                <w:color w:val="000000"/>
+                <w:sz w:val="16"/>
+                <w:szCs w:val="16"/>
+                <w:lang w:val="de-CH" w:eastAsia="de-CH"/>
+              </w:rPr>
+            </w:pPr>
+            <w:r>
+              <w:rPr>
+                <w:rFonts w:ascii="Calibri" w:eastAsia="Times New Roman" w:hAnsi="Calibri" w:cs="Times New Roman"/>
+                <w:color w:val="000000"/>
+                <w:sz w:val="16"/>
+                <w:szCs w:val="16"/>
+                <w:lang w:val="de-CH" w:eastAsia="de-CH"/>
+              </w:rPr>
+              <w:t>System</w:t>
+            </w:r>
+          </w:p>
+        </w:tc>
+      </w:tr>
+      <w:tr>
+        <w:trPr>
+          <w:trHeight w:val="450"/>
+        </w:trPr>
+        <w:tc>
+          <w:tcPr>
+            <w:tcW w:w="1820" w:type="dxa"/>
+            <w:tcBorders>
+              <w:top w:val="nil"/>
+              <w:left w:val="single" w:sz="8" w:space="0" w:color="auto"/>
+              <w:bottom w:val="nil"/>
+              <w:right w:val="single" w:sz="4" w:space="0" w:color="auto"/>
+            </w:tcBorders>
+            <w:shd w:val="clear" w:color="auto" w:fill="auto"/>
+            <w:noWrap/>
+            <w:hideMark/>
+          </w:tcPr>
+          <w:p>
+            <w:pPr>
+              <w:spacing w:before="0" w:after="0" w:line="240" w:lineRule="auto"/>
+              <w:rPr>
+                <w:rFonts w:ascii="Corbel" w:eastAsia="Times New Roman" w:hAnsi="Corbel" w:cs="Times New Roman"/>
+                <w:b/>
+                <w:bCs/>
+                <w:color w:val="000000"/>
+                <w:sz w:val="16"/>
+                <w:szCs w:val="16"/>
+                <w:lang w:val="de-CH" w:eastAsia="de-CH"/>
+              </w:rPr>
+            </w:pPr>
+            <w:r>
+              <w:rPr>
+                <w:rFonts w:ascii="Corbel" w:eastAsia="Times New Roman" w:hAnsi="Corbel" w:cs="Times New Roman"/>
+                <w:b/>
+                <w:bCs/>
+                <w:color w:val="000000"/>
+                <w:sz w:val="16"/>
+                <w:szCs w:val="16"/>
+                <w:lang w:val="de-CH" w:eastAsia="de-CH"/>
+              </w:rPr>
+              <w:t>Description:</w:t>
+            </w:r>
+          </w:p>
+        </w:tc>
+        <w:tc>
+          <w:tcPr>
+            <w:tcW w:w="6140" w:type="dxa"/>
+            <w:tcBorders>
+              <w:top w:val="nil"/>
+              <w:left w:val="nil"/>
+              <w:bottom w:val="nil"/>
+              <w:right w:val="single" w:sz="8" w:space="0" w:color="auto"/>
+            </w:tcBorders>
+            <w:shd w:val="clear" w:color="auto" w:fill="auto"/>
+            <w:vAlign w:val="bottom"/>
+            <w:hideMark/>
+          </w:tcPr>
+          <w:p>
+            <w:pPr>
+              <w:spacing w:before="0" w:after="0" w:line="240" w:lineRule="auto"/>
+              <w:rPr>
+                <w:rFonts w:ascii="Calibri" w:eastAsia="Times New Roman" w:hAnsi="Calibri" w:cs="Times New Roman"/>
+                <w:color w:val="000000"/>
+                <w:sz w:val="16"/>
+                <w:szCs w:val="16"/>
+                <w:lang w:eastAsia="de-CH"/>
+              </w:rPr>
+            </w:pPr>
+            <w:r>
+              <w:rPr>
+                <w:rFonts w:ascii="Calibri" w:eastAsia="Times New Roman" w:hAnsi="Calibri" w:cs="Times New Roman"/>
+                <w:color w:val="000000"/>
+                <w:sz w:val="16"/>
+                <w:szCs w:val="16"/>
+                <w:lang w:eastAsia="de-CH"/>
+              </w:rPr>
+              <w:t>The system detects that the task is completed after the user has updated the task progress</w:t>
+            </w:r>
+          </w:p>
+        </w:tc>
+      </w:tr>
+      <w:tr>
+        <w:trPr>
+          <w:trHeight w:val="450"/>
+        </w:trPr>
+        <w:tc>
+          <w:tcPr>
+            <w:tcW w:w="1820" w:type="dxa"/>
+            <w:tcBorders>
+              <w:top w:val="nil"/>
+              <w:left w:val="single" w:sz="8" w:space="0" w:color="auto"/>
+              <w:bottom w:val="nil"/>
+              <w:right w:val="single" w:sz="4" w:space="0" w:color="auto"/>
+            </w:tcBorders>
+            <w:shd w:val="clear" w:color="auto" w:fill="auto"/>
+            <w:noWrap/>
+            <w:hideMark/>
+          </w:tcPr>
+          <w:p>
+            <w:pPr>
+              <w:spacing w:before="0" w:after="0" w:line="240" w:lineRule="auto"/>
+              <w:rPr>
+                <w:rFonts w:ascii="Corbel" w:eastAsia="Times New Roman" w:hAnsi="Corbel" w:cs="Times New Roman"/>
+                <w:b/>
+                <w:bCs/>
+                <w:color w:val="000000"/>
+                <w:sz w:val="16"/>
+                <w:szCs w:val="16"/>
+                <w:lang w:val="de-CH" w:eastAsia="de-CH"/>
+              </w:rPr>
+            </w:pPr>
+            <w:r>
+              <w:rPr>
+                <w:rFonts w:ascii="Corbel" w:eastAsia="Times New Roman" w:hAnsi="Corbel" w:cs="Times New Roman"/>
+                <w:b/>
+                <w:bCs/>
+                <w:color w:val="000000"/>
+                <w:sz w:val="16"/>
+                <w:szCs w:val="16"/>
+                <w:lang w:val="de-CH" w:eastAsia="de-CH"/>
+              </w:rPr>
+              <w:t>Preconditions:</w:t>
+            </w:r>
+          </w:p>
+        </w:tc>
+        <w:tc>
+          <w:tcPr>
+            <w:tcW w:w="6140" w:type="dxa"/>
+            <w:tcBorders>
+              <w:top w:val="nil"/>
+              <w:left w:val="nil"/>
+              <w:bottom w:val="nil"/>
+              <w:right w:val="single" w:sz="8" w:space="0" w:color="auto"/>
+            </w:tcBorders>
+            <w:shd w:val="clear" w:color="auto" w:fill="auto"/>
+            <w:vAlign w:val="bottom"/>
+            <w:hideMark/>
+          </w:tcPr>
+          <w:p>
+            <w:pPr>
+              <w:spacing w:before="0" w:after="0" w:line="240" w:lineRule="auto"/>
+              <w:rPr>
+                <w:rFonts w:ascii="Calibri" w:eastAsia="Times New Roman" w:hAnsi="Calibri" w:cs="Times New Roman"/>
+                <w:color w:val="000000"/>
+                <w:sz w:val="16"/>
+                <w:szCs w:val="16"/>
+                <w:lang w:eastAsia="de-CH"/>
+              </w:rPr>
+            </w:pPr>
+            <w:r>
+              <w:rPr>
+                <w:rFonts w:ascii="Calibri" w:eastAsia="Times New Roman" w:hAnsi="Calibri" w:cs="Times New Roman"/>
+                <w:color w:val="000000"/>
+                <w:sz w:val="16"/>
+                <w:szCs w:val="16"/>
+                <w:lang w:eastAsia="de-CH"/>
+              </w:rPr>
+              <w:t>1. User has updated the task progress</w:t>
+            </w:r>
+            <w:r>
+              <w:rPr>
+                <w:rFonts w:ascii="Calibri" w:eastAsia="Times New Roman" w:hAnsi="Calibri" w:cs="Times New Roman"/>
+                <w:color w:val="000000"/>
+                <w:sz w:val="16"/>
+                <w:szCs w:val="16"/>
+                <w:lang w:eastAsia="de-CH"/>
+              </w:rPr>
+              <w:br/>
+              <w:t>2. Task is completed after update progress ends</w:t>
+            </w:r>
+          </w:p>
+        </w:tc>
+      </w:tr>
+      <w:tr>
+        <w:trPr>
+          <w:trHeight w:val="900"/>
+        </w:trPr>
+        <w:tc>
+          <w:tcPr>
+            <w:tcW w:w="1820" w:type="dxa"/>
+            <w:tcBorders>
+              <w:top w:val="nil"/>
+              <w:left w:val="single" w:sz="8" w:space="0" w:color="auto"/>
+              <w:bottom w:val="nil"/>
+              <w:right w:val="single" w:sz="4" w:space="0" w:color="auto"/>
+            </w:tcBorders>
+            <w:shd w:val="clear" w:color="auto" w:fill="auto"/>
+            <w:noWrap/>
+            <w:hideMark/>
+          </w:tcPr>
+          <w:p>
+            <w:pPr>
+              <w:spacing w:before="0" w:after="0" w:line="240" w:lineRule="auto"/>
+              <w:rPr>
+                <w:rFonts w:ascii="Corbel" w:eastAsia="Times New Roman" w:hAnsi="Corbel" w:cs="Times New Roman"/>
+                <w:b/>
+                <w:bCs/>
+                <w:color w:val="000000"/>
+                <w:sz w:val="16"/>
+                <w:szCs w:val="16"/>
+                <w:lang w:val="de-CH" w:eastAsia="de-CH"/>
+              </w:rPr>
+            </w:pPr>
+            <w:r>
+              <w:rPr>
+                <w:rFonts w:ascii="Corbel" w:eastAsia="Times New Roman" w:hAnsi="Corbel" w:cs="Times New Roman"/>
+                <w:b/>
+                <w:bCs/>
+                <w:color w:val="000000"/>
+                <w:sz w:val="16"/>
+                <w:szCs w:val="16"/>
+                <w:lang w:val="de-CH" w:eastAsia="de-CH"/>
+              </w:rPr>
+              <w:t>Normal Flow:</w:t>
+            </w:r>
+          </w:p>
+        </w:tc>
+        <w:tc>
+          <w:tcPr>
+            <w:tcW w:w="6140" w:type="dxa"/>
+            <w:tcBorders>
+              <w:top w:val="nil"/>
+              <w:left w:val="nil"/>
+              <w:bottom w:val="nil"/>
+              <w:right w:val="single" w:sz="8" w:space="0" w:color="auto"/>
+            </w:tcBorders>
+            <w:shd w:val="clear" w:color="auto" w:fill="auto"/>
+            <w:vAlign w:val="bottom"/>
+            <w:hideMark/>
+          </w:tcPr>
+          <w:p>
+            <w:pPr>
+              <w:spacing w:before="0" w:after="0" w:line="240" w:lineRule="auto"/>
+              <w:rPr>
+                <w:rFonts w:ascii="Calibri" w:eastAsia="Times New Roman" w:hAnsi="Calibri" w:cs="Times New Roman"/>
+                <w:color w:val="000000"/>
+                <w:sz w:val="16"/>
+                <w:szCs w:val="16"/>
+                <w:lang w:val="de-CH" w:eastAsia="de-CH"/>
+              </w:rPr>
+            </w:pPr>
+            <w:r>
+              <w:rPr>
+                <w:rFonts w:ascii="Calibri" w:eastAsia="Times New Roman" w:hAnsi="Calibri" w:cs="Times New Roman"/>
+                <w:color w:val="000000"/>
+                <w:sz w:val="16"/>
+                <w:szCs w:val="16"/>
+                <w:lang w:eastAsia="de-CH"/>
+              </w:rPr>
+              <w:t>1. System marks the task as "Completed"</w:t>
+            </w:r>
+            <w:r>
+              <w:rPr>
+                <w:rFonts w:ascii="Calibri" w:eastAsia="Times New Roman" w:hAnsi="Calibri" w:cs="Times New Roman"/>
+                <w:color w:val="000000"/>
+                <w:sz w:val="16"/>
+                <w:szCs w:val="16"/>
+                <w:lang w:eastAsia="de-CH"/>
+              </w:rPr>
+              <w:br/>
+              <w:t>2. System notifies the users (Creator and current task owner)</w:t>
+            </w:r>
+            <w:r>
+              <w:rPr>
+                <w:rFonts w:ascii="Calibri" w:eastAsia="Times New Roman" w:hAnsi="Calibri" w:cs="Times New Roman"/>
+                <w:color w:val="000000"/>
+                <w:sz w:val="16"/>
+                <w:szCs w:val="16"/>
+                <w:lang w:eastAsia="de-CH"/>
+              </w:rPr>
+              <w:br/>
+              <w:t>3. System checks if the task is a subtask and updates the parent task if required</w:t>
+            </w:r>
+            <w:r>
+              <w:rPr>
+                <w:rFonts w:ascii="Calibri" w:eastAsia="Times New Roman" w:hAnsi="Calibri" w:cs="Times New Roman"/>
+                <w:color w:val="000000"/>
+                <w:sz w:val="16"/>
+                <w:szCs w:val="16"/>
+                <w:lang w:eastAsia="de-CH"/>
+              </w:rPr>
+              <w:br/>
+              <w:t xml:space="preserve">4. </w:t>
+            </w:r>
+            <w:r>
+              <w:rPr>
+                <w:rFonts w:ascii="Calibri" w:eastAsia="Times New Roman" w:hAnsi="Calibri" w:cs="Times New Roman"/>
+                <w:color w:val="000000"/>
+                <w:sz w:val="16"/>
+                <w:szCs w:val="16"/>
+                <w:lang w:val="de-CH" w:eastAsia="de-CH"/>
+              </w:rPr>
+              <w:t>System raises "Task Completed" event</w:t>
+            </w:r>
+          </w:p>
+        </w:tc>
+      </w:tr>
+      <w:tr>
+        <w:trPr>
+          <w:trHeight w:val="225"/>
+        </w:trPr>
+        <w:tc>
+          <w:tcPr>
+            <w:tcW w:w="1820" w:type="dxa"/>
+            <w:tcBorders>
+              <w:top w:val="nil"/>
+              <w:left w:val="single" w:sz="8" w:space="0" w:color="auto"/>
+              <w:bottom w:val="nil"/>
+              <w:right w:val="single" w:sz="4" w:space="0" w:color="auto"/>
+            </w:tcBorders>
+            <w:shd w:val="clear" w:color="auto" w:fill="auto"/>
+            <w:noWrap/>
+            <w:hideMark/>
+          </w:tcPr>
+          <w:p>
+            <w:pPr>
+              <w:spacing w:before="0" w:after="0" w:line="240" w:lineRule="auto"/>
+              <w:rPr>
+                <w:rFonts w:ascii="Corbel" w:eastAsia="Times New Roman" w:hAnsi="Corbel" w:cs="Times New Roman"/>
+                <w:b/>
+                <w:bCs/>
+                <w:color w:val="000000"/>
+                <w:sz w:val="16"/>
+                <w:szCs w:val="16"/>
+                <w:lang w:val="de-CH" w:eastAsia="de-CH"/>
+              </w:rPr>
+            </w:pPr>
+            <w:r>
+              <w:rPr>
+                <w:rFonts w:ascii="Corbel" w:eastAsia="Times New Roman" w:hAnsi="Corbel" w:cs="Times New Roman"/>
+                <w:b/>
+                <w:bCs/>
+                <w:color w:val="000000"/>
+                <w:sz w:val="16"/>
+                <w:szCs w:val="16"/>
+                <w:lang w:val="de-CH" w:eastAsia="de-CH"/>
+              </w:rPr>
+              <w:t>Alternative Flow:</w:t>
+            </w:r>
+          </w:p>
+        </w:tc>
+        <w:tc>
+          <w:tcPr>
+            <w:tcW w:w="6140" w:type="dxa"/>
+            <w:tcBorders>
+              <w:top w:val="nil"/>
+              <w:left w:val="nil"/>
+              <w:bottom w:val="nil"/>
+              <w:right w:val="single" w:sz="8" w:space="0" w:color="auto"/>
+            </w:tcBorders>
+            <w:shd w:val="clear" w:color="auto" w:fill="auto"/>
+            <w:vAlign w:val="bottom"/>
+            <w:hideMark/>
+          </w:tcPr>
+          <w:p>
+            <w:pPr>
+              <w:spacing w:before="0" w:after="0" w:line="240" w:lineRule="auto"/>
+              <w:rPr>
+                <w:rFonts w:ascii="Calibri" w:eastAsia="Times New Roman" w:hAnsi="Calibri" w:cs="Times New Roman"/>
+                <w:color w:val="000000"/>
+                <w:sz w:val="16"/>
+                <w:szCs w:val="16"/>
+                <w:lang w:val="de-CH" w:eastAsia="de-CH"/>
+              </w:rPr>
+            </w:pPr>
+            <w:r>
+              <w:rPr>
+                <w:rFonts w:ascii="Calibri" w:eastAsia="Times New Roman" w:hAnsi="Calibri" w:cs="Times New Roman"/>
+                <w:color w:val="000000"/>
+                <w:sz w:val="16"/>
+                <w:szCs w:val="16"/>
+                <w:lang w:val="de-CH" w:eastAsia="de-CH"/>
+              </w:rPr>
+              <w:t>None</w:t>
+            </w:r>
+          </w:p>
+        </w:tc>
+      </w:tr>
+      <w:tr>
+        <w:trPr>
+          <w:trHeight w:val="240"/>
+        </w:trPr>
+        <w:tc>
+          <w:tcPr>
+            <w:tcW w:w="1820" w:type="dxa"/>
+            <w:tcBorders>
+              <w:top w:val="nil"/>
+              <w:left w:val="single" w:sz="8" w:space="0" w:color="auto"/>
+              <w:bottom w:val="single" w:sz="8" w:space="0" w:color="auto"/>
+              <w:right w:val="single" w:sz="4" w:space="0" w:color="auto"/>
+            </w:tcBorders>
+            <w:shd w:val="clear" w:color="auto" w:fill="auto"/>
+            <w:noWrap/>
+            <w:hideMark/>
+          </w:tcPr>
+          <w:p>
+            <w:pPr>
+              <w:spacing w:before="0" w:after="0" w:line="240" w:lineRule="auto"/>
+              <w:rPr>
+                <w:rFonts w:ascii="Corbel" w:eastAsia="Times New Roman" w:hAnsi="Corbel" w:cs="Times New Roman"/>
+                <w:b/>
+                <w:bCs/>
+                <w:color w:val="000000"/>
+                <w:sz w:val="16"/>
+                <w:szCs w:val="16"/>
+                <w:lang w:val="de-CH" w:eastAsia="de-CH"/>
+              </w:rPr>
+            </w:pPr>
+            <w:r>
+              <w:rPr>
+                <w:rFonts w:ascii="Corbel" w:eastAsia="Times New Roman" w:hAnsi="Corbel" w:cs="Times New Roman"/>
+                <w:b/>
+                <w:bCs/>
+                <w:color w:val="000000"/>
+                <w:sz w:val="16"/>
+                <w:szCs w:val="16"/>
+                <w:lang w:val="de-CH" w:eastAsia="de-CH"/>
+              </w:rPr>
+              <w:t>Exceptions:</w:t>
+            </w:r>
+          </w:p>
+        </w:tc>
+        <w:tc>
+          <w:tcPr>
+            <w:tcW w:w="6140" w:type="dxa"/>
+            <w:tcBorders>
+              <w:top w:val="nil"/>
+              <w:left w:val="nil"/>
+              <w:bottom w:val="single" w:sz="8" w:space="0" w:color="auto"/>
+              <w:right w:val="single" w:sz="8" w:space="0" w:color="auto"/>
+            </w:tcBorders>
+            <w:shd w:val="clear" w:color="auto" w:fill="auto"/>
+            <w:noWrap/>
+            <w:vAlign w:val="bottom"/>
+            <w:hideMark/>
+          </w:tcPr>
+          <w:p>
+            <w:pPr>
+              <w:spacing w:before="0" w:after="0" w:line="240" w:lineRule="auto"/>
+              <w:rPr>
+                <w:rFonts w:ascii="Calibri" w:eastAsia="Times New Roman" w:hAnsi="Calibri" w:cs="Times New Roman"/>
+                <w:color w:val="000000"/>
+                <w:sz w:val="16"/>
+                <w:szCs w:val="16"/>
+                <w:lang w:val="de-CH" w:eastAsia="de-CH"/>
+              </w:rPr>
+            </w:pPr>
+            <w:r>
+              <w:rPr>
+                <w:rFonts w:ascii="Calibri" w:eastAsia="Times New Roman" w:hAnsi="Calibri" w:cs="Times New Roman"/>
+                <w:color w:val="000000"/>
+                <w:sz w:val="16"/>
+                <w:szCs w:val="16"/>
+                <w:lang w:val="de-CH" w:eastAsia="de-CH"/>
+              </w:rPr>
+              <w:t>None</w:t>
+            </w:r>
+          </w:p>
+        </w:tc>
+      </w:tr>
+    </w:tbl>
+    <w:p/>
+    <w:p>
+      <w:pPr>
+        <w:pStyle w:val="Heading5"/>
+      </w:pPr>
+      <w:r>
+        <w:t>- GetMatchingMembers</w:t>
+      </w:r>
+    </w:p>
+    <w:tbl>
+      <w:tblPr>
+        <w:tblW w:w="7960" w:type="dxa"/>
+        <w:tblCellMar>
+          <w:left w:w="70" w:type="dxa"/>
+          <w:right w:w="70" w:type="dxa"/>
+        </w:tblCellMar>
+        <w:tblLook w:val="04A0" w:firstRow="1" w:lastRow="0" w:firstColumn="1" w:lastColumn="0" w:noHBand="0" w:noVBand="1"/>
+      </w:tblPr>
+      <w:tblGrid>
+        <w:gridCol w:w="1820"/>
+        <w:gridCol w:w="6140"/>
+      </w:tblGrid>
+      <w:tr>
+        <w:trPr>
+          <w:trHeight w:val="225"/>
+        </w:trPr>
+        <w:tc>
+          <w:tcPr>
+            <w:tcW w:w="1820" w:type="dxa"/>
+            <w:tcBorders>
+              <w:top w:val="single" w:sz="8" w:space="0" w:color="auto"/>
+              <w:left w:val="single" w:sz="8" w:space="0" w:color="auto"/>
+              <w:bottom w:val="nil"/>
+              <w:right w:val="single" w:sz="4" w:space="0" w:color="auto"/>
+            </w:tcBorders>
+            <w:shd w:val="clear" w:color="auto" w:fill="auto"/>
+            <w:noWrap/>
+            <w:hideMark/>
+          </w:tcPr>
+          <w:p>
+            <w:pPr>
+              <w:spacing w:before="0" w:after="0" w:line="240" w:lineRule="auto"/>
+              <w:rPr>
+                <w:rFonts w:ascii="Corbel" w:eastAsia="Times New Roman" w:hAnsi="Corbel" w:cs="Times New Roman"/>
+                <w:b/>
+                <w:bCs/>
+                <w:color w:val="000000"/>
+                <w:sz w:val="16"/>
+                <w:szCs w:val="16"/>
+                <w:lang w:val="de-CH" w:eastAsia="de-CH"/>
+              </w:rPr>
+            </w:pPr>
+            <w:bookmarkStart w:id="17" w:name="_GoBack"/>
+            <w:bookmarkEnd w:id="17"/>
+            <w:r>
+              <w:rPr>
+                <w:rFonts w:ascii="Corbel" w:eastAsia="Times New Roman" w:hAnsi="Corbel" w:cs="Times New Roman"/>
+                <w:b/>
+                <w:bCs/>
+                <w:color w:val="000000"/>
+                <w:sz w:val="16"/>
+                <w:szCs w:val="16"/>
+                <w:lang w:val="de-CH" w:eastAsia="de-CH"/>
+              </w:rPr>
+              <w:t>Use Case Id:</w:t>
+            </w:r>
+          </w:p>
+        </w:tc>
+        <w:tc>
+          <w:tcPr>
+            <w:tcW w:w="6140" w:type="dxa"/>
+            <w:tcBorders>
+              <w:top w:val="single" w:sz="8" w:space="0" w:color="auto"/>
+              <w:left w:val="nil"/>
+              <w:bottom w:val="nil"/>
+              <w:right w:val="single" w:sz="8" w:space="0" w:color="auto"/>
+            </w:tcBorders>
+            <w:shd w:val="clear" w:color="auto" w:fill="auto"/>
+            <w:noWrap/>
+            <w:vAlign w:val="bottom"/>
+            <w:hideMark/>
+          </w:tcPr>
+          <w:p>
+            <w:pPr>
+              <w:spacing w:before="0" w:after="0" w:line="240" w:lineRule="auto"/>
+              <w:rPr>
+                <w:rFonts w:ascii="Calibri" w:eastAsia="Times New Roman" w:hAnsi="Calibri" w:cs="Times New Roman"/>
+                <w:color w:val="000000"/>
+                <w:sz w:val="16"/>
+                <w:szCs w:val="16"/>
+                <w:lang w:val="de-CH" w:eastAsia="de-CH"/>
+              </w:rPr>
+            </w:pPr>
+            <w:r>
+              <w:rPr>
+                <w:rFonts w:ascii="Calibri" w:eastAsia="Times New Roman" w:hAnsi="Calibri" w:cs="Times New Roman"/>
+                <w:color w:val="000000"/>
+                <w:sz w:val="16"/>
+                <w:szCs w:val="16"/>
+                <w:lang w:val="de-CH" w:eastAsia="de-CH"/>
+              </w:rPr>
+              <w:t>9</w:t>
+            </w:r>
+          </w:p>
+        </w:tc>
+      </w:tr>
+      <w:tr>
+        <w:trPr>
+          <w:trHeight w:val="225"/>
+        </w:trPr>
+        <w:tc>
+          <w:tcPr>
+            <w:tcW w:w="1820" w:type="dxa"/>
+            <w:tcBorders>
+              <w:top w:val="nil"/>
+              <w:left w:val="single" w:sz="8" w:space="0" w:color="auto"/>
+              <w:bottom w:val="nil"/>
+              <w:right w:val="single" w:sz="4" w:space="0" w:color="auto"/>
+            </w:tcBorders>
+            <w:shd w:val="clear" w:color="auto" w:fill="auto"/>
+            <w:noWrap/>
+            <w:hideMark/>
+          </w:tcPr>
+          <w:p>
+            <w:pPr>
+              <w:spacing w:before="0" w:after="0" w:line="240" w:lineRule="auto"/>
+              <w:rPr>
+                <w:rFonts w:ascii="Corbel" w:eastAsia="Times New Roman" w:hAnsi="Corbel" w:cs="Times New Roman"/>
+                <w:b/>
+                <w:bCs/>
+                <w:color w:val="000000"/>
+                <w:sz w:val="16"/>
+                <w:szCs w:val="16"/>
+                <w:lang w:val="de-CH" w:eastAsia="de-CH"/>
+              </w:rPr>
+            </w:pPr>
+            <w:r>
+              <w:rPr>
+                <w:rFonts w:ascii="Corbel" w:eastAsia="Times New Roman" w:hAnsi="Corbel" w:cs="Times New Roman"/>
+                <w:b/>
+                <w:bCs/>
+                <w:color w:val="000000"/>
+                <w:sz w:val="16"/>
+                <w:szCs w:val="16"/>
+                <w:lang w:val="de-CH" w:eastAsia="de-CH"/>
+              </w:rPr>
+              <w:t>Use Case Name:</w:t>
+            </w:r>
+          </w:p>
+        </w:tc>
+        <w:tc>
+          <w:tcPr>
+            <w:tcW w:w="6140" w:type="dxa"/>
+            <w:tcBorders>
+              <w:top w:val="nil"/>
+              <w:left w:val="nil"/>
+              <w:bottom w:val="nil"/>
+              <w:right w:val="single" w:sz="8" w:space="0" w:color="auto"/>
+            </w:tcBorders>
+            <w:shd w:val="clear" w:color="auto" w:fill="auto"/>
+            <w:noWrap/>
+            <w:vAlign w:val="bottom"/>
+            <w:hideMark/>
+          </w:tcPr>
+          <w:p>
+            <w:pPr>
+              <w:spacing w:before="0" w:after="0" w:line="240" w:lineRule="auto"/>
+              <w:rPr>
+                <w:rFonts w:ascii="Calibri" w:eastAsia="Times New Roman" w:hAnsi="Calibri" w:cs="Times New Roman"/>
+                <w:color w:val="000000"/>
+                <w:sz w:val="16"/>
+                <w:szCs w:val="16"/>
+                <w:lang w:val="de-CH" w:eastAsia="de-CH"/>
+              </w:rPr>
+            </w:pPr>
+            <w:r>
+              <w:rPr>
+                <w:rFonts w:ascii="Calibri" w:eastAsia="Times New Roman" w:hAnsi="Calibri" w:cs="Times New Roman"/>
+                <w:color w:val="000000"/>
+                <w:sz w:val="16"/>
+                <w:szCs w:val="16"/>
+                <w:lang w:val="de-CH" w:eastAsia="de-CH"/>
+              </w:rPr>
+              <w:t>GetMatchingMembers</w:t>
+            </w:r>
+          </w:p>
+        </w:tc>
+      </w:tr>
+      <w:tr>
+        <w:trPr>
+          <w:trHeight w:val="225"/>
+        </w:trPr>
+        <w:tc>
+          <w:tcPr>
+            <w:tcW w:w="1820" w:type="dxa"/>
+            <w:tcBorders>
+              <w:top w:val="nil"/>
+              <w:left w:val="single" w:sz="8" w:space="0" w:color="auto"/>
+              <w:bottom w:val="nil"/>
+              <w:right w:val="single" w:sz="4" w:space="0" w:color="auto"/>
+            </w:tcBorders>
+            <w:shd w:val="clear" w:color="auto" w:fill="auto"/>
+            <w:noWrap/>
+            <w:hideMark/>
+          </w:tcPr>
+          <w:p>
+            <w:pPr>
+              <w:spacing w:before="0" w:after="0" w:line="240" w:lineRule="auto"/>
+              <w:rPr>
+                <w:rFonts w:ascii="Corbel" w:eastAsia="Times New Roman" w:hAnsi="Corbel" w:cs="Times New Roman"/>
+                <w:b/>
+                <w:bCs/>
+                <w:color w:val="000000"/>
+                <w:sz w:val="16"/>
+                <w:szCs w:val="16"/>
+                <w:lang w:val="de-CH" w:eastAsia="de-CH"/>
+              </w:rPr>
+            </w:pPr>
+            <w:r>
+              <w:rPr>
+                <w:rFonts w:ascii="Corbel" w:eastAsia="Times New Roman" w:hAnsi="Corbel" w:cs="Times New Roman"/>
+                <w:b/>
+                <w:bCs/>
+                <w:color w:val="000000"/>
+                <w:sz w:val="16"/>
+                <w:szCs w:val="16"/>
+                <w:lang w:val="de-CH" w:eastAsia="de-CH"/>
+              </w:rPr>
+              <w:t>Actors:</w:t>
+            </w:r>
+          </w:p>
+        </w:tc>
+        <w:tc>
+          <w:tcPr>
+            <w:tcW w:w="6140" w:type="dxa"/>
+            <w:tcBorders>
+              <w:top w:val="nil"/>
+              <w:left w:val="nil"/>
+              <w:bottom w:val="nil"/>
+              <w:right w:val="single" w:sz="8" w:space="0" w:color="auto"/>
+            </w:tcBorders>
+            <w:shd w:val="clear" w:color="auto" w:fill="auto"/>
+            <w:noWrap/>
+            <w:vAlign w:val="bottom"/>
+            <w:hideMark/>
+          </w:tcPr>
+          <w:p>
+            <w:pPr>
+              <w:spacing w:before="0" w:after="0" w:line="240" w:lineRule="auto"/>
+              <w:rPr>
+                <w:rFonts w:ascii="Calibri" w:eastAsia="Times New Roman" w:hAnsi="Calibri" w:cs="Times New Roman"/>
+                <w:color w:val="000000"/>
+                <w:sz w:val="16"/>
+                <w:szCs w:val="16"/>
+                <w:lang w:val="de-CH" w:eastAsia="de-CH"/>
+              </w:rPr>
+            </w:pPr>
+            <w:r>
+              <w:rPr>
+                <w:rFonts w:ascii="Calibri" w:eastAsia="Times New Roman" w:hAnsi="Calibri" w:cs="Times New Roman"/>
+                <w:color w:val="000000"/>
+                <w:sz w:val="16"/>
+                <w:szCs w:val="16"/>
+                <w:lang w:val="de-CH" w:eastAsia="de-CH"/>
+              </w:rPr>
+              <w:t>System</w:t>
+            </w:r>
+          </w:p>
+        </w:tc>
+      </w:tr>
+      <w:tr>
+        <w:trPr>
+          <w:trHeight w:val="450"/>
+        </w:trPr>
+        <w:tc>
+          <w:tcPr>
+            <w:tcW w:w="1820" w:type="dxa"/>
+            <w:tcBorders>
+              <w:top w:val="nil"/>
+              <w:left w:val="single" w:sz="8" w:space="0" w:color="auto"/>
+              <w:bottom w:val="nil"/>
+              <w:right w:val="single" w:sz="4" w:space="0" w:color="auto"/>
+            </w:tcBorders>
+            <w:shd w:val="clear" w:color="auto" w:fill="auto"/>
+            <w:noWrap/>
+            <w:hideMark/>
+          </w:tcPr>
+          <w:p>
+            <w:pPr>
+              <w:spacing w:before="0" w:after="0" w:line="240" w:lineRule="auto"/>
+              <w:rPr>
+                <w:rFonts w:ascii="Corbel" w:eastAsia="Times New Roman" w:hAnsi="Corbel" w:cs="Times New Roman"/>
+                <w:b/>
+                <w:bCs/>
+                <w:color w:val="000000"/>
+                <w:sz w:val="16"/>
+                <w:szCs w:val="16"/>
+                <w:lang w:val="de-CH" w:eastAsia="de-CH"/>
+              </w:rPr>
+            </w:pPr>
+            <w:r>
+              <w:rPr>
+                <w:rFonts w:ascii="Corbel" w:eastAsia="Times New Roman" w:hAnsi="Corbel" w:cs="Times New Roman"/>
+                <w:b/>
+                <w:bCs/>
+                <w:color w:val="000000"/>
+                <w:sz w:val="16"/>
+                <w:szCs w:val="16"/>
+                <w:lang w:val="de-CH" w:eastAsia="de-CH"/>
+              </w:rPr>
+              <w:t>Description:</w:t>
+            </w:r>
+          </w:p>
+        </w:tc>
+        <w:tc>
+          <w:tcPr>
+            <w:tcW w:w="6140" w:type="dxa"/>
+            <w:tcBorders>
+              <w:top w:val="nil"/>
+              <w:left w:val="nil"/>
+              <w:bottom w:val="nil"/>
+              <w:right w:val="single" w:sz="8" w:space="0" w:color="auto"/>
+            </w:tcBorders>
+            <w:shd w:val="clear" w:color="auto" w:fill="auto"/>
+            <w:vAlign w:val="bottom"/>
+            <w:hideMark/>
+          </w:tcPr>
+          <w:p>
+            <w:pPr>
+              <w:spacing w:before="0" w:after="0" w:line="240" w:lineRule="auto"/>
+              <w:rPr>
+                <w:rFonts w:ascii="Calibri" w:eastAsia="Times New Roman" w:hAnsi="Calibri" w:cs="Times New Roman"/>
+                <w:color w:val="000000"/>
+                <w:sz w:val="16"/>
+                <w:szCs w:val="16"/>
+                <w:lang w:eastAsia="de-CH"/>
+              </w:rPr>
+            </w:pPr>
+            <w:r>
+              <w:rPr>
+                <w:rFonts w:ascii="Calibri" w:eastAsia="Times New Roman" w:hAnsi="Calibri" w:cs="Times New Roman"/>
+                <w:color w:val="000000"/>
+                <w:sz w:val="16"/>
+                <w:szCs w:val="16"/>
+                <w:lang w:eastAsia="de-CH"/>
+              </w:rPr>
+              <w:t>The system identifies members able to complete the task until due date whithout over calculating hours dedicated to this project</w:t>
+            </w:r>
+          </w:p>
+        </w:tc>
+      </w:tr>
+      <w:tr>
+        <w:trPr>
+          <w:trHeight w:val="1125"/>
+        </w:trPr>
+        <w:tc>
+          <w:tcPr>
+            <w:tcW w:w="1820" w:type="dxa"/>
+            <w:tcBorders>
+              <w:top w:val="nil"/>
+              <w:left w:val="single" w:sz="8" w:space="0" w:color="auto"/>
+              <w:bottom w:val="nil"/>
+              <w:right w:val="single" w:sz="4" w:space="0" w:color="auto"/>
+            </w:tcBorders>
+            <w:shd w:val="clear" w:color="auto" w:fill="auto"/>
+            <w:noWrap/>
+            <w:hideMark/>
+          </w:tcPr>
+          <w:p>
+            <w:pPr>
+              <w:spacing w:before="0" w:after="0" w:line="240" w:lineRule="auto"/>
+              <w:rPr>
+                <w:rFonts w:ascii="Corbel" w:eastAsia="Times New Roman" w:hAnsi="Corbel" w:cs="Times New Roman"/>
+                <w:b/>
+                <w:bCs/>
+                <w:color w:val="000000"/>
+                <w:sz w:val="16"/>
+                <w:szCs w:val="16"/>
+                <w:lang w:val="de-CH" w:eastAsia="de-CH"/>
+              </w:rPr>
+            </w:pPr>
+            <w:r>
+              <w:rPr>
+                <w:rFonts w:ascii="Corbel" w:eastAsia="Times New Roman" w:hAnsi="Corbel" w:cs="Times New Roman"/>
+                <w:b/>
+                <w:bCs/>
+                <w:color w:val="000000"/>
+                <w:sz w:val="16"/>
+                <w:szCs w:val="16"/>
+                <w:lang w:val="de-CH" w:eastAsia="de-CH"/>
+              </w:rPr>
+              <w:t>Preconditions:</w:t>
+            </w:r>
+          </w:p>
+        </w:tc>
+        <w:tc>
+          <w:tcPr>
+            <w:tcW w:w="6140" w:type="dxa"/>
+            <w:tcBorders>
+              <w:top w:val="nil"/>
+              <w:left w:val="nil"/>
+              <w:bottom w:val="nil"/>
+              <w:right w:val="single" w:sz="8" w:space="0" w:color="auto"/>
+            </w:tcBorders>
+            <w:shd w:val="clear" w:color="auto" w:fill="auto"/>
+            <w:vAlign w:val="bottom"/>
+            <w:hideMark/>
+          </w:tcPr>
+          <w:p>
+            <w:pPr>
+              <w:spacing w:before="0" w:after="0" w:line="240" w:lineRule="auto"/>
+              <w:rPr>
+                <w:rFonts w:ascii="Calibri" w:eastAsia="Times New Roman" w:hAnsi="Calibri" w:cs="Times New Roman"/>
+                <w:color w:val="000000"/>
+                <w:sz w:val="16"/>
+                <w:szCs w:val="16"/>
+                <w:lang w:eastAsia="de-CH"/>
+              </w:rPr>
+            </w:pPr>
+            <w:r>
+              <w:rPr>
+                <w:rFonts w:ascii="Calibri" w:eastAsia="Times New Roman" w:hAnsi="Calibri" w:cs="Times New Roman"/>
+                <w:color w:val="000000"/>
+                <w:sz w:val="16"/>
+                <w:szCs w:val="16"/>
+                <w:lang w:eastAsia="de-CH"/>
+              </w:rPr>
+              <w:t>1. A task exists or was created</w:t>
+            </w:r>
+            <w:r>
+              <w:rPr>
+                <w:rFonts w:ascii="Calibri" w:eastAsia="Times New Roman" w:hAnsi="Calibri" w:cs="Times New Roman"/>
+                <w:color w:val="000000"/>
+                <w:sz w:val="16"/>
+                <w:szCs w:val="16"/>
+                <w:lang w:eastAsia="de-CH"/>
+              </w:rPr>
+              <w:br/>
+              <w:t>2. Task was selected in Task panel</w:t>
+            </w:r>
+            <w:r>
+              <w:rPr>
+                <w:rFonts w:ascii="Calibri" w:eastAsia="Times New Roman" w:hAnsi="Calibri" w:cs="Times New Roman"/>
+                <w:color w:val="000000"/>
+                <w:sz w:val="16"/>
+                <w:szCs w:val="16"/>
+                <w:lang w:eastAsia="de-CH"/>
+              </w:rPr>
+              <w:br/>
+              <w:t>3. Task opened</w:t>
+            </w:r>
+            <w:r>
+              <w:rPr>
+                <w:rFonts w:ascii="Calibri" w:eastAsia="Times New Roman" w:hAnsi="Calibri" w:cs="Times New Roman"/>
+                <w:color w:val="000000"/>
+                <w:sz w:val="16"/>
+                <w:szCs w:val="16"/>
+                <w:lang w:eastAsia="de-CH"/>
+              </w:rPr>
+              <w:br/>
+              <w:t>4. Due Date was specified</w:t>
+            </w:r>
+            <w:r>
+              <w:rPr>
+                <w:rFonts w:ascii="Calibri" w:eastAsia="Times New Roman" w:hAnsi="Calibri" w:cs="Times New Roman"/>
+                <w:color w:val="000000"/>
+                <w:sz w:val="16"/>
+                <w:szCs w:val="16"/>
+                <w:lang w:eastAsia="de-CH"/>
+              </w:rPr>
+              <w:br/>
+              <w:t>5. Task duration was specified</w:t>
+            </w:r>
+          </w:p>
+        </w:tc>
+      </w:tr>
+      <w:tr>
+        <w:trPr>
+          <w:trHeight w:val="675"/>
+        </w:trPr>
+        <w:tc>
+          <w:tcPr>
+            <w:tcW w:w="1820" w:type="dxa"/>
+            <w:tcBorders>
+              <w:top w:val="nil"/>
+              <w:left w:val="single" w:sz="8" w:space="0" w:color="auto"/>
+              <w:bottom w:val="nil"/>
+              <w:right w:val="single" w:sz="4" w:space="0" w:color="auto"/>
+            </w:tcBorders>
+            <w:shd w:val="clear" w:color="auto" w:fill="auto"/>
+            <w:noWrap/>
+            <w:hideMark/>
+          </w:tcPr>
+          <w:p>
+            <w:pPr>
+              <w:spacing w:before="0" w:after="0" w:line="240" w:lineRule="auto"/>
+              <w:rPr>
+                <w:rFonts w:ascii="Corbel" w:eastAsia="Times New Roman" w:hAnsi="Corbel" w:cs="Times New Roman"/>
+                <w:b/>
+                <w:bCs/>
+                <w:color w:val="000000"/>
+                <w:sz w:val="16"/>
+                <w:szCs w:val="16"/>
+                <w:lang w:val="de-CH" w:eastAsia="de-CH"/>
+              </w:rPr>
+            </w:pPr>
+            <w:r>
+              <w:rPr>
+                <w:rFonts w:ascii="Corbel" w:eastAsia="Times New Roman" w:hAnsi="Corbel" w:cs="Times New Roman"/>
+                <w:b/>
+                <w:bCs/>
+                <w:color w:val="000000"/>
+                <w:sz w:val="16"/>
+                <w:szCs w:val="16"/>
+                <w:lang w:val="de-CH" w:eastAsia="de-CH"/>
+              </w:rPr>
+              <w:t>Normal Flow:</w:t>
+            </w:r>
+          </w:p>
+        </w:tc>
+        <w:tc>
+          <w:tcPr>
+            <w:tcW w:w="6140" w:type="dxa"/>
+            <w:tcBorders>
+              <w:top w:val="nil"/>
+              <w:left w:val="nil"/>
+              <w:bottom w:val="nil"/>
+              <w:right w:val="single" w:sz="8" w:space="0" w:color="auto"/>
+            </w:tcBorders>
+            <w:shd w:val="clear" w:color="auto" w:fill="auto"/>
+            <w:vAlign w:val="bottom"/>
+            <w:hideMark/>
+          </w:tcPr>
+          <w:p>
+            <w:pPr>
+              <w:spacing w:before="0" w:after="0" w:line="240" w:lineRule="auto"/>
+              <w:rPr>
+                <w:rFonts w:ascii="Calibri" w:eastAsia="Times New Roman" w:hAnsi="Calibri" w:cs="Times New Roman"/>
+                <w:color w:val="000000"/>
+                <w:sz w:val="16"/>
+                <w:szCs w:val="16"/>
+                <w:lang w:val="de-CH" w:eastAsia="de-CH"/>
+              </w:rPr>
+            </w:pPr>
+            <w:r>
+              <w:rPr>
+                <w:rFonts w:ascii="Calibri" w:eastAsia="Times New Roman" w:hAnsi="Calibri" w:cs="Times New Roman"/>
+                <w:color w:val="000000"/>
+                <w:sz w:val="16"/>
+                <w:szCs w:val="16"/>
+                <w:lang w:eastAsia="de-CH"/>
+              </w:rPr>
+              <w:t>1.System calcutates score cards for each member</w:t>
+            </w:r>
+            <w:r>
+              <w:rPr>
+                <w:rFonts w:ascii="Calibri" w:eastAsia="Times New Roman" w:hAnsi="Calibri" w:cs="Times New Roman"/>
+                <w:color w:val="000000"/>
+                <w:sz w:val="16"/>
+                <w:szCs w:val="16"/>
+                <w:lang w:eastAsia="de-CH"/>
+              </w:rPr>
+              <w:br/>
+              <w:t>2. System identifies member offering sufficient time to this project</w:t>
+            </w:r>
+            <w:r>
+              <w:rPr>
+                <w:rFonts w:ascii="Calibri" w:eastAsia="Times New Roman" w:hAnsi="Calibri" w:cs="Times New Roman"/>
+                <w:color w:val="000000"/>
+                <w:sz w:val="16"/>
+                <w:szCs w:val="16"/>
+                <w:lang w:eastAsia="de-CH"/>
+              </w:rPr>
+              <w:br/>
+              <w:t xml:space="preserve">3. </w:t>
+            </w:r>
+            <w:r>
+              <w:rPr>
+                <w:rFonts w:ascii="Calibri" w:eastAsia="Times New Roman" w:hAnsi="Calibri" w:cs="Times New Roman"/>
+                <w:color w:val="000000"/>
+                <w:sz w:val="16"/>
+                <w:szCs w:val="16"/>
+                <w:lang w:val="de-CH" w:eastAsia="de-CH"/>
+              </w:rPr>
+              <w:t>Process ends</w:t>
+            </w:r>
+          </w:p>
+        </w:tc>
+      </w:tr>
+      <w:tr>
+        <w:trPr>
+          <w:trHeight w:val="1350"/>
+        </w:trPr>
+        <w:tc>
+          <w:tcPr>
+            <w:tcW w:w="1820" w:type="dxa"/>
+            <w:tcBorders>
+              <w:top w:val="nil"/>
+              <w:left w:val="single" w:sz="8" w:space="0" w:color="auto"/>
+              <w:bottom w:val="nil"/>
+              <w:right w:val="single" w:sz="4" w:space="0" w:color="auto"/>
+            </w:tcBorders>
+            <w:shd w:val="clear" w:color="auto" w:fill="auto"/>
+            <w:noWrap/>
+            <w:hideMark/>
+          </w:tcPr>
+          <w:p>
+            <w:pPr>
+              <w:spacing w:before="0" w:after="0" w:line="240" w:lineRule="auto"/>
+              <w:rPr>
+                <w:rFonts w:ascii="Corbel" w:eastAsia="Times New Roman" w:hAnsi="Corbel" w:cs="Times New Roman"/>
+                <w:b/>
+                <w:bCs/>
+                <w:color w:val="000000"/>
+                <w:sz w:val="16"/>
+                <w:szCs w:val="16"/>
+                <w:lang w:val="de-CH" w:eastAsia="de-CH"/>
+              </w:rPr>
+            </w:pPr>
+            <w:r>
+              <w:rPr>
+                <w:rFonts w:ascii="Corbel" w:eastAsia="Times New Roman" w:hAnsi="Corbel" w:cs="Times New Roman"/>
+                <w:b/>
+                <w:bCs/>
+                <w:color w:val="000000"/>
+                <w:sz w:val="16"/>
+                <w:szCs w:val="16"/>
+                <w:lang w:val="de-CH" w:eastAsia="de-CH"/>
+              </w:rPr>
+              <w:lastRenderedPageBreak/>
+              <w:t>Alternative Flow:</w:t>
+            </w:r>
+          </w:p>
+        </w:tc>
+        <w:tc>
+          <w:tcPr>
+            <w:tcW w:w="6140" w:type="dxa"/>
+            <w:tcBorders>
+              <w:top w:val="nil"/>
+              <w:left w:val="nil"/>
+              <w:bottom w:val="nil"/>
+              <w:right w:val="single" w:sz="8" w:space="0" w:color="auto"/>
+            </w:tcBorders>
+            <w:shd w:val="clear" w:color="auto" w:fill="auto"/>
+            <w:vAlign w:val="bottom"/>
+            <w:hideMark/>
+          </w:tcPr>
+          <w:p>
+            <w:pPr>
+              <w:spacing w:before="0" w:after="0" w:line="240" w:lineRule="auto"/>
+              <w:rPr>
+                <w:rFonts w:ascii="Calibri" w:eastAsia="Times New Roman" w:hAnsi="Calibri" w:cs="Times New Roman"/>
+                <w:color w:val="000000"/>
+                <w:sz w:val="16"/>
+                <w:szCs w:val="16"/>
+                <w:lang w:val="de-CH" w:eastAsia="de-CH"/>
+              </w:rPr>
+            </w:pPr>
+            <w:r>
+              <w:rPr>
+                <w:rFonts w:ascii="Calibri" w:eastAsia="Times New Roman" w:hAnsi="Calibri" w:cs="Times New Roman"/>
+                <w:color w:val="000000"/>
+                <w:sz w:val="16"/>
+                <w:szCs w:val="16"/>
+                <w:lang w:eastAsia="de-CH"/>
+              </w:rPr>
+              <w:t>1a. No due date specified</w:t>
+            </w:r>
+            <w:r>
+              <w:rPr>
+                <w:rFonts w:ascii="Calibri" w:eastAsia="Times New Roman" w:hAnsi="Calibri" w:cs="Times New Roman"/>
+                <w:color w:val="000000"/>
+                <w:sz w:val="16"/>
+                <w:szCs w:val="16"/>
+                <w:lang w:eastAsia="de-CH"/>
+              </w:rPr>
+              <w:br/>
+              <w:t xml:space="preserve">           2. Display all users</w:t>
+            </w:r>
+            <w:r>
+              <w:rPr>
+                <w:rFonts w:ascii="Calibri" w:eastAsia="Times New Roman" w:hAnsi="Calibri" w:cs="Times New Roman"/>
+                <w:color w:val="000000"/>
+                <w:sz w:val="16"/>
+                <w:szCs w:val="16"/>
+                <w:lang w:eastAsia="de-CH"/>
+              </w:rPr>
+              <w:br/>
+              <w:t xml:space="preserve">           4. Process ends</w:t>
+            </w:r>
+            <w:r>
+              <w:rPr>
+                <w:rFonts w:ascii="Calibri" w:eastAsia="Times New Roman" w:hAnsi="Calibri" w:cs="Times New Roman"/>
+                <w:color w:val="000000"/>
+                <w:sz w:val="16"/>
+                <w:szCs w:val="16"/>
+                <w:lang w:eastAsia="de-CH"/>
+              </w:rPr>
+              <w:br/>
+              <w:t>2b. System does not find user with sufficient availability</w:t>
+            </w:r>
+            <w:r>
+              <w:rPr>
+                <w:rFonts w:ascii="Calibri" w:eastAsia="Times New Roman" w:hAnsi="Calibri" w:cs="Times New Roman"/>
+                <w:color w:val="000000"/>
+                <w:sz w:val="16"/>
+                <w:szCs w:val="16"/>
+                <w:lang w:eastAsia="de-CH"/>
+              </w:rPr>
+              <w:br/>
+              <w:t xml:space="preserve">           3. =&gt; Raise "Insufficient Resources" Exception</w:t>
+            </w:r>
+            <w:r>
+              <w:rPr>
+                <w:rFonts w:ascii="Calibri" w:eastAsia="Times New Roman" w:hAnsi="Calibri" w:cs="Times New Roman"/>
+                <w:color w:val="000000"/>
+                <w:sz w:val="16"/>
+                <w:szCs w:val="16"/>
+                <w:lang w:eastAsia="de-CH"/>
+              </w:rPr>
+              <w:br/>
+              <w:t xml:space="preserve">           4. </w:t>
+            </w:r>
+            <w:r>
+              <w:rPr>
+                <w:rFonts w:ascii="Calibri" w:eastAsia="Times New Roman" w:hAnsi="Calibri" w:cs="Times New Roman"/>
+                <w:color w:val="000000"/>
+                <w:sz w:val="16"/>
+                <w:szCs w:val="16"/>
+                <w:lang w:val="de-CH" w:eastAsia="de-CH"/>
+              </w:rPr>
+              <w:t>End process</w:t>
+            </w:r>
+          </w:p>
+        </w:tc>
+      </w:tr>
+      <w:tr>
+        <w:trPr>
+          <w:trHeight w:val="240"/>
+        </w:trPr>
+        <w:tc>
+          <w:tcPr>
+            <w:tcW w:w="1820" w:type="dxa"/>
+            <w:tcBorders>
+              <w:top w:val="nil"/>
+              <w:left w:val="single" w:sz="8" w:space="0" w:color="auto"/>
+              <w:bottom w:val="single" w:sz="8" w:space="0" w:color="auto"/>
+              <w:right w:val="single" w:sz="4" w:space="0" w:color="auto"/>
+            </w:tcBorders>
+            <w:shd w:val="clear" w:color="auto" w:fill="auto"/>
+            <w:noWrap/>
+            <w:hideMark/>
+          </w:tcPr>
+          <w:p>
+            <w:pPr>
+              <w:spacing w:before="0" w:after="0" w:line="240" w:lineRule="auto"/>
+              <w:rPr>
+                <w:rFonts w:ascii="Corbel" w:eastAsia="Times New Roman" w:hAnsi="Corbel" w:cs="Times New Roman"/>
+                <w:b/>
+                <w:bCs/>
+                <w:color w:val="000000"/>
+                <w:sz w:val="16"/>
+                <w:szCs w:val="16"/>
+                <w:lang w:val="de-CH" w:eastAsia="de-CH"/>
+              </w:rPr>
+            </w:pPr>
+            <w:r>
+              <w:rPr>
+                <w:rFonts w:ascii="Corbel" w:eastAsia="Times New Roman" w:hAnsi="Corbel" w:cs="Times New Roman"/>
+                <w:b/>
+                <w:bCs/>
+                <w:color w:val="000000"/>
+                <w:sz w:val="16"/>
+                <w:szCs w:val="16"/>
+                <w:lang w:val="de-CH" w:eastAsia="de-CH"/>
+              </w:rPr>
+              <w:t>Exceptions:</w:t>
+            </w:r>
+          </w:p>
+        </w:tc>
+        <w:tc>
+          <w:tcPr>
+            <w:tcW w:w="6140" w:type="dxa"/>
+            <w:tcBorders>
+              <w:top w:val="nil"/>
+              <w:left w:val="nil"/>
+              <w:bottom w:val="single" w:sz="8" w:space="0" w:color="auto"/>
+              <w:right w:val="single" w:sz="8" w:space="0" w:color="auto"/>
+            </w:tcBorders>
+            <w:shd w:val="clear" w:color="auto" w:fill="auto"/>
+            <w:noWrap/>
+            <w:vAlign w:val="bottom"/>
+            <w:hideMark/>
+          </w:tcPr>
+          <w:p>
+            <w:pPr>
+              <w:spacing w:before="0" w:after="0" w:line="240" w:lineRule="auto"/>
+              <w:rPr>
+                <w:rFonts w:ascii="Calibri" w:eastAsia="Times New Roman" w:hAnsi="Calibri" w:cs="Times New Roman"/>
+                <w:color w:val="000000"/>
+                <w:sz w:val="16"/>
+                <w:szCs w:val="16"/>
+                <w:lang w:val="de-CH" w:eastAsia="de-CH"/>
+              </w:rPr>
+            </w:pPr>
+            <w:r>
+              <w:rPr>
+                <w:rFonts w:ascii="Calibri" w:eastAsia="Times New Roman" w:hAnsi="Calibri" w:cs="Times New Roman"/>
+                <w:color w:val="000000"/>
+                <w:sz w:val="16"/>
+                <w:szCs w:val="16"/>
+                <w:lang w:val="de-CH" w:eastAsia="de-CH"/>
+              </w:rPr>
+              <w:t>2b. Insufficient availability</w:t>
+            </w:r>
+          </w:p>
+        </w:tc>
+      </w:tr>
+    </w:tbl>
+    <w:p/>
+    <w:p>
+      <w:pPr>
+        <w:pStyle w:val="Heading4"/>
+      </w:pPr>
+      <w:r>
+        <w:t>GUI Mockup</w:t>
+      </w:r>
+    </w:p>
+    <w:p>
+      <w:r>
+        <w:rPr>
+          <w:noProof/>
+          <w:lang w:val="de-CH" w:eastAsia="de-CH"/>
+        </w:rPr>
+        <w:drawing>
+          <wp:inline distT="0" distB="0" distL="0" distR="0">
+            <wp:extent cx="5943600" cy="3566160"/>
+            <wp:effectExtent l="0" t="0" r="0" b="0"/>
+            <wp:docPr id="9" name="Picture 9"/>
+            <wp:cNvGraphicFramePr>
+              <a:graphicFrameLocks xmlns:a="http://schemas.openxmlformats.org/drawingml/2006/main" noChangeAspect="1"/>
+            </wp:cNvGraphicFramePr>
+            <a:graphic xmlns:a="http://schemas.openxmlformats.org/drawingml/2006/main">
+              <a:graphicData uri="http://schemas.openxmlformats.org/drawingml/2006/picture">
+                <pic:pic xmlns:pic="http://schemas.openxmlformats.org/drawingml/2006/picture">
+                  <pic:nvPicPr>
+                    <pic:cNvPr id="0" name="Picture 7"/>
+                    <pic:cNvPicPr>
+                      <a:picLocks noChangeAspect="1" noChangeArrowheads="1"/>
+                    </pic:cNvPicPr>
+                  </pic:nvPicPr>
+                  <pic:blipFill>
+                    <a:blip r:embed="rId18">
+                      <a:extLst>
+                        <a:ext uri="{28A0092B-C50C-407E-A947-70E740481C1C}">
+                          <a14:useLocalDpi xmlns:a14="http://schemas.microsoft.com/office/drawing/2010/main" val="0"/>
+                        </a:ext>
+                      </a:extLst>
+                    </a:blip>
+                    <a:srcRect/>
+                    <a:stretch>
+                      <a:fillRect/>
+                    </a:stretch>
+                  </pic:blipFill>
+                  <pic:spPr bwMode="auto">
+                    <a:xfrm>
+                      <a:off x="0" y="0"/>
+                      <a:ext cx="5943600" cy="3566160"/>
+                    </a:xfrm>
+                    <a:prstGeom prst="rect">
+                      <a:avLst/>
+                    </a:prstGeom>
+                    <a:noFill/>
+                    <a:ln>
+                      <a:noFill/>
+                    </a:ln>
+                  </pic:spPr>
+                </pic:pic>
+              </a:graphicData>
+            </a:graphic>
+          </wp:inline>
+        </w:drawing>
+      </w:r>
+    </w:p>
+    <w:p/>
     <w:p>
       <w:pPr>
         <w:pStyle w:val="Heading3"/>
@@ -13610,6 +16173,7 @@
     </w:p>
     <w:p>
       <w:r>
+        <w:lastRenderedPageBreak/>
         <w:t>Below all task use cases are documented and visually lined out.</w:t>
       </w:r>
     </w:p>
@@ -13627,7 +16191,6 @@
           <w:noProof/>
           <w:lang w:val="de-CH" w:eastAsia="de-CH"/>
         </w:rPr>
-        <w:lastRenderedPageBreak/>
         <w:drawing>
           <wp:inline distT="0" distB="0" distL="0" distR="0">
             <wp:extent cx="5943600" cy="4039340"/>
@@ -13646,7 +16209,7 @@
                     </pic:cNvPicPr>
                   </pic:nvPicPr>
                   <pic:blipFill>
-                    <a:blip r:embed="rId17">
+                    <a:blip r:embed="rId19">
                       <a:extLst>
                         <a:ext uri="{28A0092B-C50C-407E-A947-70E740481C1C}">
                           <a14:useLocalDpi xmlns:a14="http://schemas.microsoft.com/office/drawing/2010/main" val="0"/>
@@ -13684,6 +16247,79 @@
       </w:pPr>
       <w:r>
         <w:t>- Create</w:t>
+      </w:r>
+    </w:p>
+    <w:p/>
+    <w:p>
+      <w:pPr>
+        <w:pStyle w:val="Heading5"/>
+      </w:pPr>
+      <w:r>
+        <w:t xml:space="preserve">- </w:t>
+      </w:r>
+      <w:r>
+        <w:t>CreateOptions</w:t>
+      </w:r>
+    </w:p>
+    <w:p/>
+    <w:p>
+      <w:pPr>
+        <w:pStyle w:val="Heading5"/>
+      </w:pPr>
+      <w:r>
+        <w:t xml:space="preserve">- </w:t>
+      </w:r>
+      <w:r>
+        <w:t>Delete</w:t>
+      </w:r>
+    </w:p>
+    <w:p/>
+    <w:p>
+      <w:pPr>
+        <w:pStyle w:val="Heading5"/>
+      </w:pPr>
+      <w:r>
+        <w:t xml:space="preserve">- </w:t>
+      </w:r>
+      <w:r>
+        <w:t>Complete</w:t>
+      </w:r>
+    </w:p>
+    <w:p/>
+    <w:p>
+      <w:pPr>
+        <w:pStyle w:val="Heading5"/>
+      </w:pPr>
+      <w:r>
+        <w:t xml:space="preserve">- </w:t>
+      </w:r>
+      <w:r>
+        <w:t>Vote</w:t>
+      </w:r>
+    </w:p>
+    <w:p/>
+    <w:p>
+      <w:pPr>
+        <w:pStyle w:val="Heading5"/>
+      </w:pPr>
+      <w:r>
+        <w:t xml:space="preserve">- </w:t>
+      </w:r>
+      <w:r>
+        <w:t>Invite</w:t>
+      </w:r>
+    </w:p>
+    <w:p/>
+    <w:p>
+      <w:pPr>
+        <w:pStyle w:val="Heading5"/>
+      </w:pPr>
+      <w:r>
+        <w:lastRenderedPageBreak/>
+        <w:t xml:space="preserve">- </w:t>
+      </w:r>
+      <w:r>
+        <w:t>AssignTask</w:t>
       </w:r>
     </w:p>
     <w:p/>
@@ -13940,7 +16576,7 @@
                     </pic:cNvPicPr>
                   </pic:nvPicPr>
                   <pic:blipFill>
-                    <a:blip r:embed="rId18">
+                    <a:blip r:embed="rId20">
                       <a:extLst>
                         <a:ext uri="{28A0092B-C50C-407E-A947-70E740481C1C}">
                           <a14:useLocalDpi xmlns:a14="http://schemas.microsoft.com/office/drawing/2010/main" val="0"/>
@@ -13973,10 +16609,10 @@
       </w:r>
     </w:p>
     <w:sectPr>
-      <w:headerReference w:type="even" r:id="rId19"/>
-      <w:headerReference w:type="default" r:id="rId20"/>
-      <w:footerReference w:type="even" r:id="rId21"/>
-      <w:footerReference w:type="default" r:id="rId22"/>
+      <w:headerReference w:type="even" r:id="rId21"/>
+      <w:headerReference w:type="default" r:id="rId22"/>
+      <w:footerReference w:type="even" r:id="rId23"/>
+      <w:footerReference w:type="default" r:id="rId24"/>
       <w:pgSz w:w="12240" w:h="15840"/>
       <w:pgMar w:top="1440" w:right="1440" w:bottom="1440" w:left="1440" w:header="720" w:footer="720" w:gutter="0"/>
       <w:pgNumType w:start="0"/>
@@ -14158,7 +16794,7 @@
                                   <w:sz w:val="16"/>
                                   <w:szCs w:val="16"/>
                                 </w:rPr>
-                                <w:t>12</w:t>
+                                <w:t>14</w:t>
                               </w:r>
                               <w:r>
                                 <w:rPr>
@@ -14217,7 +16853,7 @@
                                   <w:sz w:val="16"/>
                                   <w:szCs w:val="16"/>
                                 </w:rPr>
-                                <w:t>15</w:t>
+                                <w:t>18</w:t>
                               </w:r>
                               <w:r>
                                 <w:rPr>
@@ -14448,7 +17084,7 @@
                             <w:sz w:val="16"/>
                             <w:szCs w:val="16"/>
                           </w:rPr>
-                          <w:t>12</w:t>
+                          <w:t>14</w:t>
                         </w:r>
                         <w:r>
                           <w:rPr>
@@ -14507,7 +17143,7 @@
                             <w:sz w:val="16"/>
                             <w:szCs w:val="16"/>
                           </w:rPr>
-                          <w:t>15</w:t>
+                          <w:t>18</w:t>
                         </w:r>
                         <w:r>
                           <w:rPr>
@@ -15214,7 +17850,7 @@
                               <w:sz w:val="16"/>
                               <w:szCs w:val="16"/>
                             </w:rPr>
-                            <w:t>15</w:t>
+                            <w:t>18</w:t>
                           </w:r>
                           <w:r>
                             <w:rPr>
@@ -15328,7 +17964,7 @@
                               <w:sz w:val="16"/>
                               <w:szCs w:val="16"/>
                             </w:rPr>
-                            <w:t>12/3/2015 4:07:00 PM</w:t>
+                            <w:t>12/3/2015 8:09:00 PM</w:t>
                           </w:r>
                           <w:r>
                             <w:rPr>
@@ -15518,7 +18154,7 @@
                         <w:sz w:val="16"/>
                         <w:szCs w:val="16"/>
                       </w:rPr>
-                      <w:t>15</w:t>
+                      <w:t>18</w:t>
                     </w:r>
                     <w:r>
                       <w:rPr>
@@ -15632,7 +18268,7 @@
                         <w:sz w:val="16"/>
                         <w:szCs w:val="16"/>
                       </w:rPr>
-                      <w:t>12/3/2015 4:07:00 PM</w:t>
+                      <w:t>12/3/2015 8:09:00 PM</w:t>
                     </w:r>
                     <w:r>
                       <w:rPr>
@@ -16134,7 +18770,7 @@
                               <w:noProof/>
                               <w:color w:val="FFFFFF" w:themeColor="background1"/>
                             </w:rPr>
-                            <w:t>12</w:t>
+                            <w:t>14</w:t>
                           </w:r>
                           <w:r>
                             <w:rPr>
@@ -16188,7 +18824,7 @@
                         <w:noProof/>
                         <w:color w:val="FFFFFF" w:themeColor="background1"/>
                       </w:rPr>
-                      <w:t>12</w:t>
+                      <w:t>14</w:t>
                     </w:r>
                     <w:r>
                       <w:rPr>
@@ -16354,7 +18990,7 @@
                               <w:sz w:val="16"/>
                               <w:szCs w:val="16"/>
                             </w:rPr>
-                            <w:instrText>Technical Specification</w:instrText>
+                            <w:instrText>Requirements Engineering</w:instrText>
                           </w:r>
                           <w:r>
                             <w:rPr>
@@ -16408,7 +19044,7 @@
                               <w:sz w:val="16"/>
                               <w:szCs w:val="16"/>
                             </w:rPr>
-                            <w:instrText>Technical Specification</w:instrText>
+                            <w:instrText>Requirements Engineering</w:instrText>
                           </w:r>
                           <w:r>
                             <w:rPr>
@@ -16444,7 +19080,7 @@
                               <w:sz w:val="16"/>
                               <w:szCs w:val="16"/>
                             </w:rPr>
-                            <w:t>Technical Specification</w:t>
+                            <w:t>Requirements Engineering</w:t>
                           </w:r>
                           <w:r>
                             <w:rPr>
@@ -16617,7 +19253,7 @@
                         <w:sz w:val="16"/>
                         <w:szCs w:val="16"/>
                       </w:rPr>
-                      <w:instrText>Technical Specification</w:instrText>
+                      <w:instrText>Requirements Engineering</w:instrText>
                     </w:r>
                     <w:r>
                       <w:rPr>
@@ -16671,7 +19307,7 @@
                         <w:sz w:val="16"/>
                         <w:szCs w:val="16"/>
                       </w:rPr>
-                      <w:instrText>Technical Specification</w:instrText>
+                      <w:instrText>Requirements Engineering</w:instrText>
                     </w:r>
                     <w:r>
                       <w:rPr>
@@ -16707,7 +19343,7 @@
                         <w:sz w:val="16"/>
                         <w:szCs w:val="16"/>
                       </w:rPr>
-                      <w:t>Technical Specification</w:t>
+                      <w:t>Requirements Engineering</w:t>
                     </w:r>
                     <w:r>
                       <w:rPr>
@@ -19113,6 +21749,7 @@
     <w:rsid w:val="0061102F"/>
     <w:rsid w:val="006C5412"/>
     <w:rsid w:val="006F070F"/>
+    <w:rsid w:val="00877117"/>
     <w:rsid w:val="00964203"/>
     <w:rsid w:val="00B1029B"/>
   </w:rsids>
@@ -19927,7 +22564,7 @@
 </file>
 
 <file path=customXml/itemProps2.xml><?xml version="1.0" encoding="utf-8"?>
-<ds:datastoreItem xmlns:ds="http://schemas.openxmlformats.org/officeDocument/2006/customXml" ds:itemID="{9F7C1199-58C1-4E2D-A526-9CEB0FE491A2}">
+<ds:datastoreItem xmlns:ds="http://schemas.openxmlformats.org/officeDocument/2006/customXml" ds:itemID="{49A6E835-77EC-465B-97D8-2932F7AFCDF8}">
   <ds:schemaRefs>
     <ds:schemaRef ds:uri="http://schemas.openxmlformats.org/officeDocument/2006/bibliography"/>
   </ds:schemaRefs>

</xml_diff>

<commit_message>
- Added use cases for poll
</commit_message>
<xml_diff>
--- a/PlexByte.App.MoCap.Docs/MoCap Documentation.docx
+++ b/PlexByte.App.MoCap.Docs/MoCap Documentation.docx
@@ -835,7 +835,7 @@
               <v:shape id="_x0000_i1025" type="#_x0000_t75" style="width:141.75pt;height:141.75pt" o:ole="">
                 <v:imagedata r:id="rId11" o:title=""/>
               </v:shape>
-              <o:OLEObject Type="Embed" ProgID="PBrush" ShapeID="_x0000_i1025" DrawAspect="Content" ObjectID="_1510931995" r:id="rId12"/>
+              <o:OLEObject Type="Embed" ProgID="PBrush" ShapeID="_x0000_i1025" DrawAspect="Content" ObjectID="_1510939599" r:id="rId12"/>
             </w:object>
           </w:r>
           <w:r>
@@ -3338,10 +3338,10 @@
     <w:p>
       <w:r>
         <w:object w:dxaOrig="15151" w:dyaOrig="6841">
-          <v:shape id="_x0000_i1026" type="#_x0000_t75" style="width:467.4pt;height:211.05pt" o:ole="">
+          <v:shape id="_x0000_i1026" type="#_x0000_t75" style="width:467.5pt;height:211pt" o:ole="">
             <v:imagedata r:id="rId13" o:title=""/>
           </v:shape>
-          <o:OLEObject Type="Embed" ProgID="Visio.Drawing.15" ShapeID="_x0000_i1026" DrawAspect="Content" ObjectID="_1510931996" r:id="rId14"/>
+          <o:OLEObject Type="Embed" ProgID="Visio.Drawing.15" ShapeID="_x0000_i1026" DrawAspect="Content" ObjectID="_1510939600" r:id="rId14"/>
         </w:object>
       </w:r>
     </w:p>
@@ -15296,8 +15296,6 @@
                 <w:lang w:val="de-CH" w:eastAsia="de-CH"/>
               </w:rPr>
             </w:pPr>
-            <w:bookmarkStart w:id="17" w:name="_GoBack"/>
-            <w:bookmarkEnd w:id="17"/>
             <w:r>
               <w:rPr>
                 <w:rFonts w:ascii="Corbel" w:eastAsia="Times New Roman" w:hAnsi="Corbel" w:cs="Times New Roman"/>
@@ -16133,11 +16131,11 @@
       <w:pPr>
         <w:pStyle w:val="Heading3"/>
       </w:pPr>
-      <w:bookmarkStart w:id="18" w:name="_Toc436840304"/>
+      <w:bookmarkStart w:id="17" w:name="_Toc436840304"/>
       <w:r>
         <w:t>Poll</w:t>
       </w:r>
-      <w:bookmarkEnd w:id="18"/>
+      <w:bookmarkEnd w:id="17"/>
     </w:p>
     <w:p>
       <w:r>
@@ -16249,6 +16247,870 @@
         <w:t>- Create</w:t>
       </w:r>
     </w:p>
+    <w:tbl>
+      <w:tblPr>
+        <w:tblW w:w="7960" w:type="dxa"/>
+        <w:tblCellMar>
+          <w:left w:w="70" w:type="dxa"/>
+          <w:right w:w="70" w:type="dxa"/>
+        </w:tblCellMar>
+        <w:tblLook w:val="04A0" w:firstRow="1" w:lastRow="0" w:firstColumn="1" w:lastColumn="0" w:noHBand="0" w:noVBand="1"/>
+      </w:tblPr>
+      <w:tblGrid>
+        <w:gridCol w:w="1820"/>
+        <w:gridCol w:w="6140"/>
+      </w:tblGrid>
+      <w:tr>
+        <w:trPr>
+          <w:trHeight w:val="225"/>
+        </w:trPr>
+        <w:tc>
+          <w:tcPr>
+            <w:tcW w:w="1820" w:type="dxa"/>
+            <w:tcBorders>
+              <w:top w:val="single" w:sz="8" w:space="0" w:color="auto"/>
+              <w:left w:val="single" w:sz="8" w:space="0" w:color="auto"/>
+              <w:bottom w:val="nil"/>
+              <w:right w:val="single" w:sz="4" w:space="0" w:color="auto"/>
+            </w:tcBorders>
+            <w:shd w:val="clear" w:color="auto" w:fill="auto"/>
+            <w:noWrap/>
+            <w:hideMark/>
+          </w:tcPr>
+          <w:p>
+            <w:pPr>
+              <w:spacing w:before="0" w:after="0" w:line="240" w:lineRule="auto"/>
+              <w:rPr>
+                <w:rFonts w:ascii="Corbel" w:eastAsia="Times New Roman" w:hAnsi="Corbel" w:cs="Times New Roman"/>
+                <w:b/>
+                <w:bCs/>
+                <w:color w:val="000000"/>
+                <w:sz w:val="16"/>
+                <w:szCs w:val="16"/>
+                <w:lang w:val="de-CH" w:eastAsia="de-CH"/>
+              </w:rPr>
+            </w:pPr>
+            <w:r>
+              <w:rPr>
+                <w:rFonts w:ascii="Corbel" w:eastAsia="Times New Roman" w:hAnsi="Corbel" w:cs="Times New Roman"/>
+                <w:b/>
+                <w:bCs/>
+                <w:color w:val="000000"/>
+                <w:sz w:val="16"/>
+                <w:szCs w:val="16"/>
+                <w:lang w:val="de-CH" w:eastAsia="de-CH"/>
+              </w:rPr>
+              <w:t>Use Case Id:</w:t>
+            </w:r>
+          </w:p>
+        </w:tc>
+        <w:tc>
+          <w:tcPr>
+            <w:tcW w:w="6140" w:type="dxa"/>
+            <w:tcBorders>
+              <w:top w:val="single" w:sz="8" w:space="0" w:color="auto"/>
+              <w:left w:val="nil"/>
+              <w:bottom w:val="nil"/>
+              <w:right w:val="single" w:sz="8" w:space="0" w:color="auto"/>
+            </w:tcBorders>
+            <w:shd w:val="clear" w:color="auto" w:fill="auto"/>
+            <w:noWrap/>
+            <w:vAlign w:val="bottom"/>
+            <w:hideMark/>
+          </w:tcPr>
+          <w:p>
+            <w:pPr>
+              <w:spacing w:before="0" w:after="0" w:line="240" w:lineRule="auto"/>
+              <w:rPr>
+                <w:rFonts w:ascii="Calibri" w:eastAsia="Times New Roman" w:hAnsi="Calibri" w:cs="Times New Roman"/>
+                <w:color w:val="000000"/>
+                <w:sz w:val="16"/>
+                <w:szCs w:val="16"/>
+                <w:lang w:val="de-CH" w:eastAsia="de-CH"/>
+              </w:rPr>
+            </w:pPr>
+            <w:r>
+              <w:rPr>
+                <w:rFonts w:ascii="Calibri" w:eastAsia="Times New Roman" w:hAnsi="Calibri" w:cs="Times New Roman"/>
+                <w:color w:val="000000"/>
+                <w:sz w:val="16"/>
+                <w:szCs w:val="16"/>
+                <w:lang w:val="de-CH" w:eastAsia="de-CH"/>
+              </w:rPr>
+              <w:t>10</w:t>
+            </w:r>
+          </w:p>
+        </w:tc>
+      </w:tr>
+      <w:tr>
+        <w:trPr>
+          <w:trHeight w:val="225"/>
+        </w:trPr>
+        <w:tc>
+          <w:tcPr>
+            <w:tcW w:w="1820" w:type="dxa"/>
+            <w:tcBorders>
+              <w:top w:val="nil"/>
+              <w:left w:val="single" w:sz="8" w:space="0" w:color="auto"/>
+              <w:bottom w:val="nil"/>
+              <w:right w:val="single" w:sz="4" w:space="0" w:color="auto"/>
+            </w:tcBorders>
+            <w:shd w:val="clear" w:color="auto" w:fill="auto"/>
+            <w:noWrap/>
+            <w:hideMark/>
+          </w:tcPr>
+          <w:p>
+            <w:pPr>
+              <w:spacing w:before="0" w:after="0" w:line="240" w:lineRule="auto"/>
+              <w:rPr>
+                <w:rFonts w:ascii="Corbel" w:eastAsia="Times New Roman" w:hAnsi="Corbel" w:cs="Times New Roman"/>
+                <w:b/>
+                <w:bCs/>
+                <w:color w:val="000000"/>
+                <w:sz w:val="16"/>
+                <w:szCs w:val="16"/>
+                <w:lang w:val="de-CH" w:eastAsia="de-CH"/>
+              </w:rPr>
+            </w:pPr>
+            <w:r>
+              <w:rPr>
+                <w:rFonts w:ascii="Corbel" w:eastAsia="Times New Roman" w:hAnsi="Corbel" w:cs="Times New Roman"/>
+                <w:b/>
+                <w:bCs/>
+                <w:color w:val="000000"/>
+                <w:sz w:val="16"/>
+                <w:szCs w:val="16"/>
+                <w:lang w:val="de-CH" w:eastAsia="de-CH"/>
+              </w:rPr>
+              <w:t>Use Case Name:</w:t>
+            </w:r>
+          </w:p>
+        </w:tc>
+        <w:tc>
+          <w:tcPr>
+            <w:tcW w:w="6140" w:type="dxa"/>
+            <w:tcBorders>
+              <w:top w:val="nil"/>
+              <w:left w:val="nil"/>
+              <w:bottom w:val="nil"/>
+              <w:right w:val="single" w:sz="8" w:space="0" w:color="auto"/>
+            </w:tcBorders>
+            <w:shd w:val="clear" w:color="auto" w:fill="auto"/>
+            <w:noWrap/>
+            <w:vAlign w:val="bottom"/>
+            <w:hideMark/>
+          </w:tcPr>
+          <w:p>
+            <w:pPr>
+              <w:spacing w:before="0" w:after="0" w:line="240" w:lineRule="auto"/>
+              <w:rPr>
+                <w:rFonts w:ascii="Calibri" w:eastAsia="Times New Roman" w:hAnsi="Calibri" w:cs="Times New Roman"/>
+                <w:color w:val="000000"/>
+                <w:sz w:val="16"/>
+                <w:szCs w:val="16"/>
+                <w:lang w:val="de-CH" w:eastAsia="de-CH"/>
+              </w:rPr>
+            </w:pPr>
+            <w:r>
+              <w:rPr>
+                <w:rFonts w:ascii="Calibri" w:eastAsia="Times New Roman" w:hAnsi="Calibri" w:cs="Times New Roman"/>
+                <w:color w:val="000000"/>
+                <w:sz w:val="16"/>
+                <w:szCs w:val="16"/>
+                <w:lang w:val="de-CH" w:eastAsia="de-CH"/>
+              </w:rPr>
+              <w:t>Create</w:t>
+            </w:r>
+          </w:p>
+        </w:tc>
+      </w:tr>
+      <w:tr>
+        <w:trPr>
+          <w:trHeight w:val="225"/>
+        </w:trPr>
+        <w:tc>
+          <w:tcPr>
+            <w:tcW w:w="1820" w:type="dxa"/>
+            <w:tcBorders>
+              <w:top w:val="nil"/>
+              <w:left w:val="single" w:sz="8" w:space="0" w:color="auto"/>
+              <w:bottom w:val="nil"/>
+              <w:right w:val="single" w:sz="4" w:space="0" w:color="auto"/>
+            </w:tcBorders>
+            <w:shd w:val="clear" w:color="auto" w:fill="auto"/>
+            <w:noWrap/>
+            <w:hideMark/>
+          </w:tcPr>
+          <w:p>
+            <w:pPr>
+              <w:spacing w:before="0" w:after="0" w:line="240" w:lineRule="auto"/>
+              <w:rPr>
+                <w:rFonts w:ascii="Corbel" w:eastAsia="Times New Roman" w:hAnsi="Corbel" w:cs="Times New Roman"/>
+                <w:b/>
+                <w:bCs/>
+                <w:color w:val="000000"/>
+                <w:sz w:val="16"/>
+                <w:szCs w:val="16"/>
+                <w:lang w:val="de-CH" w:eastAsia="de-CH"/>
+              </w:rPr>
+            </w:pPr>
+            <w:r>
+              <w:rPr>
+                <w:rFonts w:ascii="Corbel" w:eastAsia="Times New Roman" w:hAnsi="Corbel" w:cs="Times New Roman"/>
+                <w:b/>
+                <w:bCs/>
+                <w:color w:val="000000"/>
+                <w:sz w:val="16"/>
+                <w:szCs w:val="16"/>
+                <w:lang w:val="de-CH" w:eastAsia="de-CH"/>
+              </w:rPr>
+              <w:t>Actors:</w:t>
+            </w:r>
+          </w:p>
+        </w:tc>
+        <w:tc>
+          <w:tcPr>
+            <w:tcW w:w="6140" w:type="dxa"/>
+            <w:tcBorders>
+              <w:top w:val="nil"/>
+              <w:left w:val="nil"/>
+              <w:bottom w:val="nil"/>
+              <w:right w:val="single" w:sz="8" w:space="0" w:color="auto"/>
+            </w:tcBorders>
+            <w:shd w:val="clear" w:color="auto" w:fill="auto"/>
+            <w:noWrap/>
+            <w:vAlign w:val="bottom"/>
+            <w:hideMark/>
+          </w:tcPr>
+          <w:p>
+            <w:pPr>
+              <w:spacing w:before="0" w:after="0" w:line="240" w:lineRule="auto"/>
+              <w:rPr>
+                <w:rFonts w:ascii="Calibri" w:eastAsia="Times New Roman" w:hAnsi="Calibri" w:cs="Times New Roman"/>
+                <w:color w:val="000000"/>
+                <w:sz w:val="16"/>
+                <w:szCs w:val="16"/>
+                <w:lang w:val="de-CH" w:eastAsia="de-CH"/>
+              </w:rPr>
+            </w:pPr>
+            <w:r>
+              <w:rPr>
+                <w:rFonts w:ascii="Calibri" w:eastAsia="Times New Roman" w:hAnsi="Calibri" w:cs="Times New Roman"/>
+                <w:color w:val="000000"/>
+                <w:sz w:val="16"/>
+                <w:szCs w:val="16"/>
+                <w:lang w:val="de-CH" w:eastAsia="de-CH"/>
+              </w:rPr>
+              <w:t>User</w:t>
+            </w:r>
+          </w:p>
+        </w:tc>
+      </w:tr>
+      <w:tr>
+        <w:trPr>
+          <w:trHeight w:val="225"/>
+        </w:trPr>
+        <w:tc>
+          <w:tcPr>
+            <w:tcW w:w="1820" w:type="dxa"/>
+            <w:tcBorders>
+              <w:top w:val="nil"/>
+              <w:left w:val="single" w:sz="8" w:space="0" w:color="auto"/>
+              <w:bottom w:val="nil"/>
+              <w:right w:val="single" w:sz="4" w:space="0" w:color="auto"/>
+            </w:tcBorders>
+            <w:shd w:val="clear" w:color="auto" w:fill="auto"/>
+            <w:noWrap/>
+            <w:hideMark/>
+          </w:tcPr>
+          <w:p>
+            <w:pPr>
+              <w:spacing w:before="0" w:after="0" w:line="240" w:lineRule="auto"/>
+              <w:rPr>
+                <w:rFonts w:ascii="Corbel" w:eastAsia="Times New Roman" w:hAnsi="Corbel" w:cs="Times New Roman"/>
+                <w:b/>
+                <w:bCs/>
+                <w:color w:val="000000"/>
+                <w:sz w:val="16"/>
+                <w:szCs w:val="16"/>
+                <w:lang w:val="de-CH" w:eastAsia="de-CH"/>
+              </w:rPr>
+            </w:pPr>
+            <w:r>
+              <w:rPr>
+                <w:rFonts w:ascii="Corbel" w:eastAsia="Times New Roman" w:hAnsi="Corbel" w:cs="Times New Roman"/>
+                <w:b/>
+                <w:bCs/>
+                <w:color w:val="000000"/>
+                <w:sz w:val="16"/>
+                <w:szCs w:val="16"/>
+                <w:lang w:val="de-CH" w:eastAsia="de-CH"/>
+              </w:rPr>
+              <w:t>Description:</w:t>
+            </w:r>
+          </w:p>
+        </w:tc>
+        <w:tc>
+          <w:tcPr>
+            <w:tcW w:w="6140" w:type="dxa"/>
+            <w:tcBorders>
+              <w:top w:val="nil"/>
+              <w:left w:val="nil"/>
+              <w:bottom w:val="nil"/>
+              <w:right w:val="single" w:sz="8" w:space="0" w:color="auto"/>
+            </w:tcBorders>
+            <w:shd w:val="clear" w:color="auto" w:fill="auto"/>
+            <w:vAlign w:val="bottom"/>
+            <w:hideMark/>
+          </w:tcPr>
+          <w:p>
+            <w:pPr>
+              <w:spacing w:before="0" w:after="0" w:line="240" w:lineRule="auto"/>
+              <w:rPr>
+                <w:rFonts w:ascii="Calibri" w:eastAsia="Times New Roman" w:hAnsi="Calibri" w:cs="Times New Roman"/>
+                <w:color w:val="000000"/>
+                <w:sz w:val="16"/>
+                <w:szCs w:val="16"/>
+                <w:lang w:eastAsia="de-CH"/>
+              </w:rPr>
+            </w:pPr>
+            <w:r>
+              <w:rPr>
+                <w:rFonts w:ascii="Calibri" w:eastAsia="Times New Roman" w:hAnsi="Calibri" w:cs="Times New Roman"/>
+                <w:color w:val="000000"/>
+                <w:sz w:val="16"/>
+                <w:szCs w:val="16"/>
+                <w:lang w:eastAsia="de-CH"/>
+              </w:rPr>
+              <w:t>The user is creating a new Poll</w:t>
+            </w:r>
+          </w:p>
+        </w:tc>
+      </w:tr>
+      <w:tr>
+        <w:trPr>
+          <w:trHeight w:val="450"/>
+        </w:trPr>
+        <w:tc>
+          <w:tcPr>
+            <w:tcW w:w="1820" w:type="dxa"/>
+            <w:tcBorders>
+              <w:top w:val="nil"/>
+              <w:left w:val="single" w:sz="8" w:space="0" w:color="auto"/>
+              <w:bottom w:val="nil"/>
+              <w:right w:val="single" w:sz="4" w:space="0" w:color="auto"/>
+            </w:tcBorders>
+            <w:shd w:val="clear" w:color="auto" w:fill="auto"/>
+            <w:noWrap/>
+            <w:hideMark/>
+          </w:tcPr>
+          <w:p>
+            <w:pPr>
+              <w:spacing w:before="0" w:after="0" w:line="240" w:lineRule="auto"/>
+              <w:rPr>
+                <w:rFonts w:ascii="Corbel" w:eastAsia="Times New Roman" w:hAnsi="Corbel" w:cs="Times New Roman"/>
+                <w:b/>
+                <w:bCs/>
+                <w:color w:val="000000"/>
+                <w:sz w:val="16"/>
+                <w:szCs w:val="16"/>
+                <w:lang w:val="de-CH" w:eastAsia="de-CH"/>
+              </w:rPr>
+            </w:pPr>
+            <w:r>
+              <w:rPr>
+                <w:rFonts w:ascii="Corbel" w:eastAsia="Times New Roman" w:hAnsi="Corbel" w:cs="Times New Roman"/>
+                <w:b/>
+                <w:bCs/>
+                <w:color w:val="000000"/>
+                <w:sz w:val="16"/>
+                <w:szCs w:val="16"/>
+                <w:lang w:val="de-CH" w:eastAsia="de-CH"/>
+              </w:rPr>
+              <w:t>Preconditions:</w:t>
+            </w:r>
+          </w:p>
+        </w:tc>
+        <w:tc>
+          <w:tcPr>
+            <w:tcW w:w="6140" w:type="dxa"/>
+            <w:tcBorders>
+              <w:top w:val="nil"/>
+              <w:left w:val="nil"/>
+              <w:bottom w:val="nil"/>
+              <w:right w:val="single" w:sz="8" w:space="0" w:color="auto"/>
+            </w:tcBorders>
+            <w:shd w:val="clear" w:color="auto" w:fill="auto"/>
+            <w:vAlign w:val="bottom"/>
+            <w:hideMark/>
+          </w:tcPr>
+          <w:p>
+            <w:pPr>
+              <w:spacing w:before="0" w:after="0" w:line="240" w:lineRule="auto"/>
+              <w:rPr>
+                <w:rFonts w:ascii="Calibri" w:eastAsia="Times New Roman" w:hAnsi="Calibri" w:cs="Times New Roman"/>
+                <w:color w:val="000000"/>
+                <w:sz w:val="16"/>
+                <w:szCs w:val="16"/>
+                <w:lang w:eastAsia="de-CH"/>
+              </w:rPr>
+            </w:pPr>
+            <w:r>
+              <w:rPr>
+                <w:rFonts w:ascii="Calibri" w:eastAsia="Times New Roman" w:hAnsi="Calibri" w:cs="Times New Roman"/>
+                <w:color w:val="000000"/>
+                <w:sz w:val="16"/>
+                <w:szCs w:val="16"/>
+                <w:lang w:eastAsia="de-CH"/>
+              </w:rPr>
+              <w:t>1. User is logged in</w:t>
+            </w:r>
+            <w:r>
+              <w:rPr>
+                <w:rFonts w:ascii="Calibri" w:eastAsia="Times New Roman" w:hAnsi="Calibri" w:cs="Times New Roman"/>
+                <w:color w:val="000000"/>
+                <w:sz w:val="16"/>
+                <w:szCs w:val="16"/>
+                <w:lang w:eastAsia="de-CH"/>
+              </w:rPr>
+              <w:br/>
+              <w:t>2. User opened the poll panel</w:t>
+            </w:r>
+          </w:p>
+        </w:tc>
+      </w:tr>
+      <w:tr>
+        <w:trPr>
+          <w:trHeight w:val="2475"/>
+        </w:trPr>
+        <w:tc>
+          <w:tcPr>
+            <w:tcW w:w="1820" w:type="dxa"/>
+            <w:tcBorders>
+              <w:top w:val="nil"/>
+              <w:left w:val="single" w:sz="8" w:space="0" w:color="auto"/>
+              <w:bottom w:val="nil"/>
+              <w:right w:val="single" w:sz="4" w:space="0" w:color="auto"/>
+            </w:tcBorders>
+            <w:shd w:val="clear" w:color="auto" w:fill="auto"/>
+            <w:noWrap/>
+            <w:hideMark/>
+          </w:tcPr>
+          <w:p>
+            <w:pPr>
+              <w:spacing w:before="0" w:after="0" w:line="240" w:lineRule="auto"/>
+              <w:rPr>
+                <w:rFonts w:ascii="Corbel" w:eastAsia="Times New Roman" w:hAnsi="Corbel" w:cs="Times New Roman"/>
+                <w:b/>
+                <w:bCs/>
+                <w:color w:val="000000"/>
+                <w:sz w:val="16"/>
+                <w:szCs w:val="16"/>
+                <w:lang w:val="de-CH" w:eastAsia="de-CH"/>
+              </w:rPr>
+            </w:pPr>
+            <w:r>
+              <w:rPr>
+                <w:rFonts w:ascii="Corbel" w:eastAsia="Times New Roman" w:hAnsi="Corbel" w:cs="Times New Roman"/>
+                <w:b/>
+                <w:bCs/>
+                <w:color w:val="000000"/>
+                <w:sz w:val="16"/>
+                <w:szCs w:val="16"/>
+                <w:lang w:val="de-CH" w:eastAsia="de-CH"/>
+              </w:rPr>
+              <w:t>Normal Flow:</w:t>
+            </w:r>
+          </w:p>
+        </w:tc>
+        <w:tc>
+          <w:tcPr>
+            <w:tcW w:w="6140" w:type="dxa"/>
+            <w:tcBorders>
+              <w:top w:val="nil"/>
+              <w:left w:val="nil"/>
+              <w:bottom w:val="nil"/>
+              <w:right w:val="single" w:sz="8" w:space="0" w:color="auto"/>
+            </w:tcBorders>
+            <w:shd w:val="clear" w:color="auto" w:fill="auto"/>
+            <w:vAlign w:val="bottom"/>
+            <w:hideMark/>
+          </w:tcPr>
+          <w:p>
+            <w:pPr>
+              <w:spacing w:before="0" w:after="0" w:line="240" w:lineRule="auto"/>
+              <w:rPr>
+                <w:rFonts w:ascii="Calibri" w:eastAsia="Times New Roman" w:hAnsi="Calibri" w:cs="Times New Roman"/>
+                <w:color w:val="000000"/>
+                <w:sz w:val="16"/>
+                <w:szCs w:val="16"/>
+                <w:lang w:eastAsia="de-CH"/>
+              </w:rPr>
+            </w:pPr>
+            <w:r>
+              <w:rPr>
+                <w:rFonts w:ascii="Calibri" w:eastAsia="Times New Roman" w:hAnsi="Calibri" w:cs="Times New Roman"/>
+                <w:color w:val="000000"/>
+                <w:sz w:val="16"/>
+                <w:szCs w:val="16"/>
+                <w:lang w:eastAsia="de-CH"/>
+              </w:rPr>
+              <w:t>1. User clicks the create poll button</w:t>
+            </w:r>
+            <w:r>
+              <w:rPr>
+                <w:rFonts w:ascii="Calibri" w:eastAsia="Times New Roman" w:hAnsi="Calibri" w:cs="Times New Roman"/>
+                <w:color w:val="000000"/>
+                <w:sz w:val="16"/>
+                <w:szCs w:val="16"/>
+                <w:lang w:eastAsia="de-CH"/>
+              </w:rPr>
+              <w:br/>
+              <w:t>2. User specifies a poll title</w:t>
+            </w:r>
+            <w:r>
+              <w:rPr>
+                <w:rFonts w:ascii="Calibri" w:eastAsia="Times New Roman" w:hAnsi="Calibri" w:cs="Times New Roman"/>
+                <w:color w:val="000000"/>
+                <w:sz w:val="16"/>
+                <w:szCs w:val="16"/>
+                <w:lang w:eastAsia="de-CH"/>
+              </w:rPr>
+              <w:br/>
+              <w:t>3. User enters a description of the poll (optional)</w:t>
+            </w:r>
+            <w:r>
+              <w:rPr>
+                <w:rFonts w:ascii="Calibri" w:eastAsia="Times New Roman" w:hAnsi="Calibri" w:cs="Times New Roman"/>
+                <w:color w:val="000000"/>
+                <w:sz w:val="16"/>
+                <w:szCs w:val="16"/>
+                <w:lang w:eastAsia="de-CH"/>
+              </w:rPr>
+              <w:br/>
+              <w:t>4. User defines the date this poll ends</w:t>
+            </w:r>
+            <w:r>
+              <w:rPr>
+                <w:rFonts w:ascii="Calibri" w:eastAsia="Times New Roman" w:hAnsi="Calibri" w:cs="Times New Roman"/>
+                <w:color w:val="000000"/>
+                <w:sz w:val="16"/>
+                <w:szCs w:val="16"/>
+                <w:lang w:eastAsia="de-CH"/>
+              </w:rPr>
+              <w:br/>
+              <w:t>5. User defines whether or not custom options are allowed to vote for</w:t>
+            </w:r>
+            <w:r>
+              <w:rPr>
+                <w:rFonts w:ascii="Calibri" w:eastAsia="Times New Roman" w:hAnsi="Calibri" w:cs="Times New Roman"/>
+                <w:color w:val="000000"/>
+                <w:sz w:val="16"/>
+                <w:szCs w:val="16"/>
+                <w:lang w:eastAsia="de-CH"/>
+              </w:rPr>
+              <w:br/>
+              <w:t>6. User enters a list of options to vote</w:t>
+            </w:r>
+            <w:r>
+              <w:rPr>
+                <w:rFonts w:ascii="Calibri" w:eastAsia="Times New Roman" w:hAnsi="Calibri" w:cs="Times New Roman"/>
+                <w:color w:val="000000"/>
+                <w:sz w:val="16"/>
+                <w:szCs w:val="16"/>
+                <w:lang w:eastAsia="de-CH"/>
+              </w:rPr>
+              <w:br/>
+              <w:t>7. User selects the people eligible to vote</w:t>
+            </w:r>
+            <w:r>
+              <w:rPr>
+                <w:rFonts w:ascii="Calibri" w:eastAsia="Times New Roman" w:hAnsi="Calibri" w:cs="Times New Roman"/>
+                <w:color w:val="000000"/>
+                <w:sz w:val="16"/>
+                <w:szCs w:val="16"/>
+                <w:lang w:eastAsia="de-CH"/>
+              </w:rPr>
+              <w:br/>
+              <w:t>8. User specifies the number of votes per users</w:t>
+            </w:r>
+            <w:r>
+              <w:rPr>
+                <w:rFonts w:ascii="Calibri" w:eastAsia="Times New Roman" w:hAnsi="Calibri" w:cs="Times New Roman"/>
+                <w:color w:val="000000"/>
+                <w:sz w:val="16"/>
+                <w:szCs w:val="16"/>
+                <w:lang w:eastAsia="de-CH"/>
+              </w:rPr>
+              <w:br/>
+              <w:t>9. User saves the vote</w:t>
+            </w:r>
+            <w:r>
+              <w:rPr>
+                <w:rFonts w:ascii="Calibri" w:eastAsia="Times New Roman" w:hAnsi="Calibri" w:cs="Times New Roman"/>
+                <w:color w:val="000000"/>
+                <w:sz w:val="16"/>
+                <w:szCs w:val="16"/>
+                <w:lang w:eastAsia="de-CH"/>
+              </w:rPr>
+              <w:br/>
+              <w:t>2. System identifies member offering sufficient time to this project</w:t>
+            </w:r>
+            <w:r>
+              <w:rPr>
+                <w:rFonts w:ascii="Calibri" w:eastAsia="Times New Roman" w:hAnsi="Calibri" w:cs="Times New Roman"/>
+                <w:color w:val="000000"/>
+                <w:sz w:val="16"/>
+                <w:szCs w:val="16"/>
+                <w:lang w:eastAsia="de-CH"/>
+              </w:rPr>
+              <w:br/>
+              <w:t>3. Process ends</w:t>
+            </w:r>
+          </w:p>
+        </w:tc>
+      </w:tr>
+      <w:tr>
+        <w:trPr>
+          <w:trHeight w:val="1575"/>
+        </w:trPr>
+        <w:tc>
+          <w:tcPr>
+            <w:tcW w:w="1820" w:type="dxa"/>
+            <w:tcBorders>
+              <w:top w:val="nil"/>
+              <w:left w:val="single" w:sz="8" w:space="0" w:color="auto"/>
+              <w:bottom w:val="nil"/>
+              <w:right w:val="single" w:sz="4" w:space="0" w:color="auto"/>
+            </w:tcBorders>
+            <w:shd w:val="clear" w:color="auto" w:fill="auto"/>
+            <w:noWrap/>
+            <w:hideMark/>
+          </w:tcPr>
+          <w:p>
+            <w:pPr>
+              <w:spacing w:before="0" w:after="0" w:line="240" w:lineRule="auto"/>
+              <w:rPr>
+                <w:rFonts w:ascii="Corbel" w:eastAsia="Times New Roman" w:hAnsi="Corbel" w:cs="Times New Roman"/>
+                <w:b/>
+                <w:bCs/>
+                <w:color w:val="000000"/>
+                <w:sz w:val="16"/>
+                <w:szCs w:val="16"/>
+                <w:lang w:val="de-CH" w:eastAsia="de-CH"/>
+              </w:rPr>
+            </w:pPr>
+            <w:r>
+              <w:rPr>
+                <w:rFonts w:ascii="Corbel" w:eastAsia="Times New Roman" w:hAnsi="Corbel" w:cs="Times New Roman"/>
+                <w:b/>
+                <w:bCs/>
+                <w:color w:val="000000"/>
+                <w:sz w:val="16"/>
+                <w:szCs w:val="16"/>
+                <w:lang w:val="de-CH" w:eastAsia="de-CH"/>
+              </w:rPr>
+              <w:lastRenderedPageBreak/>
+              <w:t>Alternative Flow:</w:t>
+            </w:r>
+          </w:p>
+        </w:tc>
+        <w:tc>
+          <w:tcPr>
+            <w:tcW w:w="6140" w:type="dxa"/>
+            <w:tcBorders>
+              <w:top w:val="nil"/>
+              <w:left w:val="nil"/>
+              <w:bottom w:val="nil"/>
+              <w:right w:val="single" w:sz="8" w:space="0" w:color="auto"/>
+            </w:tcBorders>
+            <w:shd w:val="clear" w:color="auto" w:fill="auto"/>
+            <w:vAlign w:val="bottom"/>
+            <w:hideMark/>
+          </w:tcPr>
+          <w:p>
+            <w:pPr>
+              <w:spacing w:before="0" w:after="0" w:line="240" w:lineRule="auto"/>
+              <w:rPr>
+                <w:rFonts w:ascii="Calibri" w:eastAsia="Times New Roman" w:hAnsi="Calibri" w:cs="Times New Roman"/>
+                <w:color w:val="000000"/>
+                <w:sz w:val="16"/>
+                <w:szCs w:val="16"/>
+                <w:lang w:val="de-CH" w:eastAsia="de-CH"/>
+              </w:rPr>
+            </w:pPr>
+            <w:r>
+              <w:rPr>
+                <w:rFonts w:ascii="Calibri" w:eastAsia="Times New Roman" w:hAnsi="Calibri" w:cs="Times New Roman"/>
+                <w:color w:val="000000"/>
+                <w:sz w:val="16"/>
+                <w:szCs w:val="16"/>
+                <w:lang w:eastAsia="de-CH"/>
+              </w:rPr>
+              <w:t>4a. No end date specified</w:t>
+            </w:r>
+            <w:r>
+              <w:rPr>
+                <w:rFonts w:ascii="Calibri" w:eastAsia="Times New Roman" w:hAnsi="Calibri" w:cs="Times New Roman"/>
+                <w:color w:val="000000"/>
+                <w:sz w:val="16"/>
+                <w:szCs w:val="16"/>
+                <w:lang w:eastAsia="de-CH"/>
+              </w:rPr>
+              <w:br/>
+              <w:t xml:space="preserve">           4. Poll ends once each user has voted</w:t>
+            </w:r>
+            <w:r>
+              <w:rPr>
+                <w:rFonts w:ascii="Calibri" w:eastAsia="Times New Roman" w:hAnsi="Calibri" w:cs="Times New Roman"/>
+                <w:color w:val="000000"/>
+                <w:sz w:val="16"/>
+                <w:szCs w:val="16"/>
+                <w:lang w:eastAsia="de-CH"/>
+              </w:rPr>
+              <w:br/>
+              <w:t xml:space="preserve">           5. Goto use case step 5</w:t>
+            </w:r>
+            <w:r>
+              <w:rPr>
+                <w:rFonts w:ascii="Calibri" w:eastAsia="Times New Roman" w:hAnsi="Calibri" w:cs="Times New Roman"/>
+                <w:color w:val="000000"/>
+                <w:sz w:val="16"/>
+                <w:szCs w:val="16"/>
+                <w:lang w:eastAsia="de-CH"/>
+              </w:rPr>
+              <w:br/>
+              <w:t>5a. User selects a task to distribute</w:t>
+            </w:r>
+            <w:r>
+              <w:rPr>
+                <w:rFonts w:ascii="Calibri" w:eastAsia="Times New Roman" w:hAnsi="Calibri" w:cs="Times New Roman"/>
+                <w:color w:val="000000"/>
+                <w:sz w:val="16"/>
+                <w:szCs w:val="16"/>
+                <w:lang w:eastAsia="de-CH"/>
+              </w:rPr>
+              <w:br/>
+              <w:t xml:space="preserve">           6. Options are set automatically (including all project members)</w:t>
+            </w:r>
+            <w:r>
+              <w:rPr>
+                <w:rFonts w:ascii="Calibri" w:eastAsia="Times New Roman" w:hAnsi="Calibri" w:cs="Times New Roman"/>
+                <w:color w:val="000000"/>
+                <w:sz w:val="16"/>
+                <w:szCs w:val="16"/>
+                <w:lang w:eastAsia="de-CH"/>
+              </w:rPr>
+              <w:br/>
+              <w:t xml:space="preserve">           7. Eligible users are project members only</w:t>
+            </w:r>
+            <w:r>
+              <w:rPr>
+                <w:rFonts w:ascii="Calibri" w:eastAsia="Times New Roman" w:hAnsi="Calibri" w:cs="Times New Roman"/>
+                <w:color w:val="000000"/>
+                <w:sz w:val="16"/>
+                <w:szCs w:val="16"/>
+                <w:lang w:eastAsia="de-CH"/>
+              </w:rPr>
+              <w:br/>
+              <w:t xml:space="preserve">           8. </w:t>
+            </w:r>
+            <w:r>
+              <w:rPr>
+                <w:rFonts w:ascii="Calibri" w:eastAsia="Times New Roman" w:hAnsi="Calibri" w:cs="Times New Roman"/>
+                <w:color w:val="000000"/>
+                <w:sz w:val="16"/>
+                <w:szCs w:val="16"/>
+                <w:lang w:val="de-CH" w:eastAsia="de-CH"/>
+              </w:rPr>
+              <w:t>Goto use case step 8</w:t>
+            </w:r>
+          </w:p>
+        </w:tc>
+      </w:tr>
+      <w:tr>
+        <w:trPr>
+          <w:trHeight w:val="240"/>
+        </w:trPr>
+        <w:tc>
+          <w:tcPr>
+            <w:tcW w:w="1820" w:type="dxa"/>
+            <w:tcBorders>
+              <w:top w:val="nil"/>
+              <w:left w:val="single" w:sz="8" w:space="0" w:color="auto"/>
+              <w:bottom w:val="single" w:sz="8" w:space="0" w:color="auto"/>
+              <w:right w:val="single" w:sz="4" w:space="0" w:color="auto"/>
+            </w:tcBorders>
+            <w:shd w:val="clear" w:color="auto" w:fill="auto"/>
+            <w:noWrap/>
+            <w:hideMark/>
+          </w:tcPr>
+          <w:p>
+            <w:pPr>
+              <w:spacing w:before="0" w:after="0" w:line="240" w:lineRule="auto"/>
+              <w:rPr>
+                <w:rFonts w:ascii="Corbel" w:eastAsia="Times New Roman" w:hAnsi="Corbel" w:cs="Times New Roman"/>
+                <w:b/>
+                <w:bCs/>
+                <w:color w:val="000000"/>
+                <w:sz w:val="16"/>
+                <w:szCs w:val="16"/>
+                <w:lang w:val="de-CH" w:eastAsia="de-CH"/>
+              </w:rPr>
+            </w:pPr>
+            <w:r>
+              <w:rPr>
+                <w:rFonts w:ascii="Corbel" w:eastAsia="Times New Roman" w:hAnsi="Corbel" w:cs="Times New Roman"/>
+                <w:b/>
+                <w:bCs/>
+                <w:color w:val="000000"/>
+                <w:sz w:val="16"/>
+                <w:szCs w:val="16"/>
+                <w:lang w:val="de-CH" w:eastAsia="de-CH"/>
+              </w:rPr>
+              <w:t>Exceptions:</w:t>
+            </w:r>
+          </w:p>
+        </w:tc>
+        <w:tc>
+          <w:tcPr>
+            <w:tcW w:w="6140" w:type="dxa"/>
+            <w:tcBorders>
+              <w:top w:val="nil"/>
+              <w:left w:val="nil"/>
+              <w:bottom w:val="single" w:sz="8" w:space="0" w:color="auto"/>
+              <w:right w:val="single" w:sz="8" w:space="0" w:color="auto"/>
+            </w:tcBorders>
+            <w:shd w:val="clear" w:color="auto" w:fill="auto"/>
+            <w:noWrap/>
+            <w:vAlign w:val="bottom"/>
+            <w:hideMark/>
+          </w:tcPr>
+          <w:p>
+            <w:pPr>
+              <w:spacing w:before="0" w:after="0" w:line="240" w:lineRule="auto"/>
+              <w:rPr>
+                <w:rFonts w:ascii="Calibri" w:eastAsia="Times New Roman" w:hAnsi="Calibri" w:cs="Times New Roman"/>
+                <w:color w:val="000000"/>
+                <w:sz w:val="16"/>
+                <w:szCs w:val="16"/>
+                <w:lang w:val="de-CH" w:eastAsia="de-CH"/>
+              </w:rPr>
+            </w:pPr>
+            <w:r>
+              <w:rPr>
+                <w:rFonts w:ascii="Calibri" w:eastAsia="Times New Roman" w:hAnsi="Calibri" w:cs="Times New Roman"/>
+                <w:color w:val="000000"/>
+                <w:sz w:val="16"/>
+                <w:szCs w:val="16"/>
+                <w:lang w:val="de-CH" w:eastAsia="de-CH"/>
+              </w:rPr>
+              <w:t>None</w:t>
+            </w:r>
+          </w:p>
+        </w:tc>
+      </w:tr>
+    </w:tbl>
     <w:p/>
     <w:p>
       <w:pPr>
@@ -16261,6 +17123,716 @@
         <w:t>CreateOptions</w:t>
       </w:r>
     </w:p>
+    <w:tbl>
+      <w:tblPr>
+        <w:tblW w:w="7960" w:type="dxa"/>
+        <w:tblCellMar>
+          <w:left w:w="70" w:type="dxa"/>
+          <w:right w:w="70" w:type="dxa"/>
+        </w:tblCellMar>
+        <w:tblLook w:val="04A0" w:firstRow="1" w:lastRow="0" w:firstColumn="1" w:lastColumn="0" w:noHBand="0" w:noVBand="1"/>
+      </w:tblPr>
+      <w:tblGrid>
+        <w:gridCol w:w="1820"/>
+        <w:gridCol w:w="6140"/>
+      </w:tblGrid>
+      <w:tr>
+        <w:trPr>
+          <w:trHeight w:val="225"/>
+        </w:trPr>
+        <w:tc>
+          <w:tcPr>
+            <w:tcW w:w="1820" w:type="dxa"/>
+            <w:tcBorders>
+              <w:top w:val="single" w:sz="8" w:space="0" w:color="auto"/>
+              <w:left w:val="single" w:sz="8" w:space="0" w:color="auto"/>
+              <w:bottom w:val="nil"/>
+              <w:right w:val="single" w:sz="4" w:space="0" w:color="auto"/>
+            </w:tcBorders>
+            <w:shd w:val="clear" w:color="auto" w:fill="auto"/>
+            <w:noWrap/>
+            <w:hideMark/>
+          </w:tcPr>
+          <w:p>
+            <w:pPr>
+              <w:spacing w:before="0" w:after="0" w:line="240" w:lineRule="auto"/>
+              <w:rPr>
+                <w:rFonts w:ascii="Corbel" w:eastAsia="Times New Roman" w:hAnsi="Corbel" w:cs="Times New Roman"/>
+                <w:b/>
+                <w:bCs/>
+                <w:color w:val="000000"/>
+                <w:sz w:val="16"/>
+                <w:szCs w:val="16"/>
+                <w:lang w:val="de-CH" w:eastAsia="de-CH"/>
+              </w:rPr>
+            </w:pPr>
+            <w:r>
+              <w:rPr>
+                <w:rFonts w:ascii="Corbel" w:eastAsia="Times New Roman" w:hAnsi="Corbel" w:cs="Times New Roman"/>
+                <w:b/>
+                <w:bCs/>
+                <w:color w:val="000000"/>
+                <w:sz w:val="16"/>
+                <w:szCs w:val="16"/>
+                <w:lang w:val="de-CH" w:eastAsia="de-CH"/>
+              </w:rPr>
+              <w:t>Use Case Id:</w:t>
+            </w:r>
+          </w:p>
+        </w:tc>
+        <w:tc>
+          <w:tcPr>
+            <w:tcW w:w="6140" w:type="dxa"/>
+            <w:tcBorders>
+              <w:top w:val="single" w:sz="8" w:space="0" w:color="auto"/>
+              <w:left w:val="nil"/>
+              <w:bottom w:val="nil"/>
+              <w:right w:val="single" w:sz="8" w:space="0" w:color="auto"/>
+            </w:tcBorders>
+            <w:shd w:val="clear" w:color="auto" w:fill="auto"/>
+            <w:noWrap/>
+            <w:vAlign w:val="bottom"/>
+            <w:hideMark/>
+          </w:tcPr>
+          <w:p>
+            <w:pPr>
+              <w:spacing w:before="0" w:after="0" w:line="240" w:lineRule="auto"/>
+              <w:rPr>
+                <w:rFonts w:ascii="Calibri" w:eastAsia="Times New Roman" w:hAnsi="Calibri" w:cs="Times New Roman"/>
+                <w:color w:val="000000"/>
+                <w:sz w:val="16"/>
+                <w:szCs w:val="16"/>
+                <w:lang w:val="de-CH" w:eastAsia="de-CH"/>
+              </w:rPr>
+            </w:pPr>
+            <w:r>
+              <w:rPr>
+                <w:rFonts w:ascii="Calibri" w:eastAsia="Times New Roman" w:hAnsi="Calibri" w:cs="Times New Roman"/>
+                <w:color w:val="000000"/>
+                <w:sz w:val="16"/>
+                <w:szCs w:val="16"/>
+                <w:lang w:val="de-CH" w:eastAsia="de-CH"/>
+              </w:rPr>
+              <w:t>11</w:t>
+            </w:r>
+          </w:p>
+        </w:tc>
+      </w:tr>
+      <w:tr>
+        <w:trPr>
+          <w:trHeight w:val="225"/>
+        </w:trPr>
+        <w:tc>
+          <w:tcPr>
+            <w:tcW w:w="1820" w:type="dxa"/>
+            <w:tcBorders>
+              <w:top w:val="nil"/>
+              <w:left w:val="single" w:sz="8" w:space="0" w:color="auto"/>
+              <w:bottom w:val="nil"/>
+              <w:right w:val="single" w:sz="4" w:space="0" w:color="auto"/>
+            </w:tcBorders>
+            <w:shd w:val="clear" w:color="auto" w:fill="auto"/>
+            <w:noWrap/>
+            <w:hideMark/>
+          </w:tcPr>
+          <w:p>
+            <w:pPr>
+              <w:spacing w:before="0" w:after="0" w:line="240" w:lineRule="auto"/>
+              <w:rPr>
+                <w:rFonts w:ascii="Corbel" w:eastAsia="Times New Roman" w:hAnsi="Corbel" w:cs="Times New Roman"/>
+                <w:b/>
+                <w:bCs/>
+                <w:color w:val="000000"/>
+                <w:sz w:val="16"/>
+                <w:szCs w:val="16"/>
+                <w:lang w:val="de-CH" w:eastAsia="de-CH"/>
+              </w:rPr>
+            </w:pPr>
+            <w:r>
+              <w:rPr>
+                <w:rFonts w:ascii="Corbel" w:eastAsia="Times New Roman" w:hAnsi="Corbel" w:cs="Times New Roman"/>
+                <w:b/>
+                <w:bCs/>
+                <w:color w:val="000000"/>
+                <w:sz w:val="16"/>
+                <w:szCs w:val="16"/>
+                <w:lang w:val="de-CH" w:eastAsia="de-CH"/>
+              </w:rPr>
+              <w:t>Use Case Name:</w:t>
+            </w:r>
+          </w:p>
+        </w:tc>
+        <w:tc>
+          <w:tcPr>
+            <w:tcW w:w="6140" w:type="dxa"/>
+            <w:tcBorders>
+              <w:top w:val="nil"/>
+              <w:left w:val="nil"/>
+              <w:bottom w:val="nil"/>
+              <w:right w:val="single" w:sz="8" w:space="0" w:color="auto"/>
+            </w:tcBorders>
+            <w:shd w:val="clear" w:color="auto" w:fill="auto"/>
+            <w:noWrap/>
+            <w:vAlign w:val="bottom"/>
+            <w:hideMark/>
+          </w:tcPr>
+          <w:p>
+            <w:pPr>
+              <w:spacing w:before="0" w:after="0" w:line="240" w:lineRule="auto"/>
+              <w:rPr>
+                <w:rFonts w:ascii="Calibri" w:eastAsia="Times New Roman" w:hAnsi="Calibri" w:cs="Times New Roman"/>
+                <w:color w:val="000000"/>
+                <w:sz w:val="16"/>
+                <w:szCs w:val="16"/>
+                <w:lang w:val="de-CH" w:eastAsia="de-CH"/>
+              </w:rPr>
+            </w:pPr>
+            <w:r>
+              <w:rPr>
+                <w:rFonts w:ascii="Calibri" w:eastAsia="Times New Roman" w:hAnsi="Calibri" w:cs="Times New Roman"/>
+                <w:color w:val="000000"/>
+                <w:sz w:val="16"/>
+                <w:szCs w:val="16"/>
+                <w:lang w:val="de-CH" w:eastAsia="de-CH"/>
+              </w:rPr>
+              <w:t>CreateOptions</w:t>
+            </w:r>
+          </w:p>
+        </w:tc>
+      </w:tr>
+      <w:tr>
+        <w:trPr>
+          <w:trHeight w:val="225"/>
+        </w:trPr>
+        <w:tc>
+          <w:tcPr>
+            <w:tcW w:w="1820" w:type="dxa"/>
+            <w:tcBorders>
+              <w:top w:val="nil"/>
+              <w:left w:val="single" w:sz="8" w:space="0" w:color="auto"/>
+              <w:bottom w:val="nil"/>
+              <w:right w:val="single" w:sz="4" w:space="0" w:color="auto"/>
+            </w:tcBorders>
+            <w:shd w:val="clear" w:color="auto" w:fill="auto"/>
+            <w:noWrap/>
+            <w:hideMark/>
+          </w:tcPr>
+          <w:p>
+            <w:pPr>
+              <w:spacing w:before="0" w:after="0" w:line="240" w:lineRule="auto"/>
+              <w:rPr>
+                <w:rFonts w:ascii="Corbel" w:eastAsia="Times New Roman" w:hAnsi="Corbel" w:cs="Times New Roman"/>
+                <w:b/>
+                <w:bCs/>
+                <w:color w:val="000000"/>
+                <w:sz w:val="16"/>
+                <w:szCs w:val="16"/>
+                <w:lang w:val="de-CH" w:eastAsia="de-CH"/>
+              </w:rPr>
+            </w:pPr>
+            <w:r>
+              <w:rPr>
+                <w:rFonts w:ascii="Corbel" w:eastAsia="Times New Roman" w:hAnsi="Corbel" w:cs="Times New Roman"/>
+                <w:b/>
+                <w:bCs/>
+                <w:color w:val="000000"/>
+                <w:sz w:val="16"/>
+                <w:szCs w:val="16"/>
+                <w:lang w:val="de-CH" w:eastAsia="de-CH"/>
+              </w:rPr>
+              <w:t>Actors:</w:t>
+            </w:r>
+          </w:p>
+        </w:tc>
+        <w:tc>
+          <w:tcPr>
+            <w:tcW w:w="6140" w:type="dxa"/>
+            <w:tcBorders>
+              <w:top w:val="nil"/>
+              <w:left w:val="nil"/>
+              <w:bottom w:val="nil"/>
+              <w:right w:val="single" w:sz="8" w:space="0" w:color="auto"/>
+            </w:tcBorders>
+            <w:shd w:val="clear" w:color="auto" w:fill="auto"/>
+            <w:noWrap/>
+            <w:vAlign w:val="bottom"/>
+            <w:hideMark/>
+          </w:tcPr>
+          <w:p>
+            <w:pPr>
+              <w:spacing w:before="0" w:after="0" w:line="240" w:lineRule="auto"/>
+              <w:rPr>
+                <w:rFonts w:ascii="Calibri" w:eastAsia="Times New Roman" w:hAnsi="Calibri" w:cs="Times New Roman"/>
+                <w:color w:val="000000"/>
+                <w:sz w:val="16"/>
+                <w:szCs w:val="16"/>
+                <w:lang w:val="de-CH" w:eastAsia="de-CH"/>
+              </w:rPr>
+            </w:pPr>
+            <w:r>
+              <w:rPr>
+                <w:rFonts w:ascii="Calibri" w:eastAsia="Times New Roman" w:hAnsi="Calibri" w:cs="Times New Roman"/>
+                <w:color w:val="000000"/>
+                <w:sz w:val="16"/>
+                <w:szCs w:val="16"/>
+                <w:lang w:val="de-CH" w:eastAsia="de-CH"/>
+              </w:rPr>
+              <w:t>User</w:t>
+            </w:r>
+          </w:p>
+        </w:tc>
+      </w:tr>
+      <w:tr>
+        <w:trPr>
+          <w:trHeight w:val="225"/>
+        </w:trPr>
+        <w:tc>
+          <w:tcPr>
+            <w:tcW w:w="1820" w:type="dxa"/>
+            <w:tcBorders>
+              <w:top w:val="nil"/>
+              <w:left w:val="single" w:sz="8" w:space="0" w:color="auto"/>
+              <w:bottom w:val="nil"/>
+              <w:right w:val="single" w:sz="4" w:space="0" w:color="auto"/>
+            </w:tcBorders>
+            <w:shd w:val="clear" w:color="auto" w:fill="auto"/>
+            <w:noWrap/>
+            <w:hideMark/>
+          </w:tcPr>
+          <w:p>
+            <w:pPr>
+              <w:spacing w:before="0" w:after="0" w:line="240" w:lineRule="auto"/>
+              <w:rPr>
+                <w:rFonts w:ascii="Corbel" w:eastAsia="Times New Roman" w:hAnsi="Corbel" w:cs="Times New Roman"/>
+                <w:b/>
+                <w:bCs/>
+                <w:color w:val="000000"/>
+                <w:sz w:val="16"/>
+                <w:szCs w:val="16"/>
+                <w:lang w:val="de-CH" w:eastAsia="de-CH"/>
+              </w:rPr>
+            </w:pPr>
+            <w:r>
+              <w:rPr>
+                <w:rFonts w:ascii="Corbel" w:eastAsia="Times New Roman" w:hAnsi="Corbel" w:cs="Times New Roman"/>
+                <w:b/>
+                <w:bCs/>
+                <w:color w:val="000000"/>
+                <w:sz w:val="16"/>
+                <w:szCs w:val="16"/>
+                <w:lang w:val="de-CH" w:eastAsia="de-CH"/>
+              </w:rPr>
+              <w:t>Description:</w:t>
+            </w:r>
+          </w:p>
+        </w:tc>
+        <w:tc>
+          <w:tcPr>
+            <w:tcW w:w="6140" w:type="dxa"/>
+            <w:tcBorders>
+              <w:top w:val="nil"/>
+              <w:left w:val="nil"/>
+              <w:bottom w:val="nil"/>
+              <w:right w:val="single" w:sz="8" w:space="0" w:color="auto"/>
+            </w:tcBorders>
+            <w:shd w:val="clear" w:color="auto" w:fill="auto"/>
+            <w:vAlign w:val="bottom"/>
+            <w:hideMark/>
+          </w:tcPr>
+          <w:p>
+            <w:pPr>
+              <w:spacing w:before="0" w:after="0" w:line="240" w:lineRule="auto"/>
+              <w:rPr>
+                <w:rFonts w:ascii="Calibri" w:eastAsia="Times New Roman" w:hAnsi="Calibri" w:cs="Times New Roman"/>
+                <w:color w:val="000000"/>
+                <w:sz w:val="16"/>
+                <w:szCs w:val="16"/>
+                <w:lang w:eastAsia="de-CH"/>
+              </w:rPr>
+            </w:pPr>
+            <w:r>
+              <w:rPr>
+                <w:rFonts w:ascii="Calibri" w:eastAsia="Times New Roman" w:hAnsi="Calibri" w:cs="Times New Roman"/>
+                <w:color w:val="000000"/>
+                <w:sz w:val="16"/>
+                <w:szCs w:val="16"/>
+                <w:lang w:eastAsia="de-CH"/>
+              </w:rPr>
+              <w:t>The user is creating a new option selectable in a poll</w:t>
+            </w:r>
+          </w:p>
+        </w:tc>
+      </w:tr>
+      <w:tr>
+        <w:trPr>
+          <w:trHeight w:val="450"/>
+        </w:trPr>
+        <w:tc>
+          <w:tcPr>
+            <w:tcW w:w="1820" w:type="dxa"/>
+            <w:tcBorders>
+              <w:top w:val="nil"/>
+              <w:left w:val="single" w:sz="8" w:space="0" w:color="auto"/>
+              <w:bottom w:val="nil"/>
+              <w:right w:val="single" w:sz="4" w:space="0" w:color="auto"/>
+            </w:tcBorders>
+            <w:shd w:val="clear" w:color="auto" w:fill="auto"/>
+            <w:noWrap/>
+            <w:hideMark/>
+          </w:tcPr>
+          <w:p>
+            <w:pPr>
+              <w:spacing w:before="0" w:after="0" w:line="240" w:lineRule="auto"/>
+              <w:rPr>
+                <w:rFonts w:ascii="Corbel" w:eastAsia="Times New Roman" w:hAnsi="Corbel" w:cs="Times New Roman"/>
+                <w:b/>
+                <w:bCs/>
+                <w:color w:val="000000"/>
+                <w:sz w:val="16"/>
+                <w:szCs w:val="16"/>
+                <w:lang w:val="de-CH" w:eastAsia="de-CH"/>
+              </w:rPr>
+            </w:pPr>
+            <w:r>
+              <w:rPr>
+                <w:rFonts w:ascii="Corbel" w:eastAsia="Times New Roman" w:hAnsi="Corbel" w:cs="Times New Roman"/>
+                <w:b/>
+                <w:bCs/>
+                <w:color w:val="000000"/>
+                <w:sz w:val="16"/>
+                <w:szCs w:val="16"/>
+                <w:lang w:val="de-CH" w:eastAsia="de-CH"/>
+              </w:rPr>
+              <w:t>Preconditions:</w:t>
+            </w:r>
+          </w:p>
+        </w:tc>
+        <w:tc>
+          <w:tcPr>
+            <w:tcW w:w="6140" w:type="dxa"/>
+            <w:tcBorders>
+              <w:top w:val="nil"/>
+              <w:left w:val="nil"/>
+              <w:bottom w:val="nil"/>
+              <w:right w:val="single" w:sz="8" w:space="0" w:color="auto"/>
+            </w:tcBorders>
+            <w:shd w:val="clear" w:color="auto" w:fill="auto"/>
+            <w:vAlign w:val="bottom"/>
+            <w:hideMark/>
+          </w:tcPr>
+          <w:p>
+            <w:pPr>
+              <w:spacing w:before="0" w:after="0" w:line="240" w:lineRule="auto"/>
+              <w:rPr>
+                <w:rFonts w:ascii="Calibri" w:eastAsia="Times New Roman" w:hAnsi="Calibri" w:cs="Times New Roman"/>
+                <w:color w:val="000000"/>
+                <w:sz w:val="16"/>
+                <w:szCs w:val="16"/>
+                <w:lang w:eastAsia="de-CH"/>
+              </w:rPr>
+            </w:pPr>
+            <w:r>
+              <w:rPr>
+                <w:rFonts w:ascii="Calibri" w:eastAsia="Times New Roman" w:hAnsi="Calibri" w:cs="Times New Roman"/>
+                <w:color w:val="000000"/>
+                <w:sz w:val="16"/>
+                <w:szCs w:val="16"/>
+                <w:lang w:eastAsia="de-CH"/>
+              </w:rPr>
+              <w:t>1. User is logged in</w:t>
+            </w:r>
+            <w:r>
+              <w:rPr>
+                <w:rFonts w:ascii="Calibri" w:eastAsia="Times New Roman" w:hAnsi="Calibri" w:cs="Times New Roman"/>
+                <w:color w:val="000000"/>
+                <w:sz w:val="16"/>
+                <w:szCs w:val="16"/>
+                <w:lang w:eastAsia="de-CH"/>
+              </w:rPr>
+              <w:br/>
+              <w:t>2. User opened the poll panel</w:t>
+            </w:r>
+          </w:p>
+        </w:tc>
+      </w:tr>
+      <w:tr>
+        <w:trPr>
+          <w:trHeight w:val="900"/>
+        </w:trPr>
+        <w:tc>
+          <w:tcPr>
+            <w:tcW w:w="1820" w:type="dxa"/>
+            <w:tcBorders>
+              <w:top w:val="nil"/>
+              <w:left w:val="single" w:sz="8" w:space="0" w:color="auto"/>
+              <w:bottom w:val="nil"/>
+              <w:right w:val="single" w:sz="4" w:space="0" w:color="auto"/>
+            </w:tcBorders>
+            <w:shd w:val="clear" w:color="auto" w:fill="auto"/>
+            <w:noWrap/>
+            <w:hideMark/>
+          </w:tcPr>
+          <w:p>
+            <w:pPr>
+              <w:spacing w:before="0" w:after="0" w:line="240" w:lineRule="auto"/>
+              <w:rPr>
+                <w:rFonts w:ascii="Corbel" w:eastAsia="Times New Roman" w:hAnsi="Corbel" w:cs="Times New Roman"/>
+                <w:b/>
+                <w:bCs/>
+                <w:color w:val="000000"/>
+                <w:sz w:val="16"/>
+                <w:szCs w:val="16"/>
+                <w:lang w:val="de-CH" w:eastAsia="de-CH"/>
+              </w:rPr>
+            </w:pPr>
+            <w:r>
+              <w:rPr>
+                <w:rFonts w:ascii="Corbel" w:eastAsia="Times New Roman" w:hAnsi="Corbel" w:cs="Times New Roman"/>
+                <w:b/>
+                <w:bCs/>
+                <w:color w:val="000000"/>
+                <w:sz w:val="16"/>
+                <w:szCs w:val="16"/>
+                <w:lang w:val="de-CH" w:eastAsia="de-CH"/>
+              </w:rPr>
+              <w:t>Normal Flow:</w:t>
+            </w:r>
+          </w:p>
+        </w:tc>
+        <w:tc>
+          <w:tcPr>
+            <w:tcW w:w="6140" w:type="dxa"/>
+            <w:tcBorders>
+              <w:top w:val="nil"/>
+              <w:left w:val="nil"/>
+              <w:bottom w:val="nil"/>
+              <w:right w:val="single" w:sz="8" w:space="0" w:color="auto"/>
+            </w:tcBorders>
+            <w:shd w:val="clear" w:color="auto" w:fill="auto"/>
+            <w:vAlign w:val="bottom"/>
+            <w:hideMark/>
+          </w:tcPr>
+          <w:p>
+            <w:pPr>
+              <w:spacing w:before="0" w:after="0" w:line="240" w:lineRule="auto"/>
+              <w:rPr>
+                <w:rFonts w:ascii="Calibri" w:eastAsia="Times New Roman" w:hAnsi="Calibri" w:cs="Times New Roman"/>
+                <w:color w:val="000000"/>
+                <w:sz w:val="16"/>
+                <w:szCs w:val="16"/>
+                <w:lang w:eastAsia="de-CH"/>
+              </w:rPr>
+            </w:pPr>
+            <w:r>
+              <w:rPr>
+                <w:rFonts w:ascii="Calibri" w:eastAsia="Times New Roman" w:hAnsi="Calibri" w:cs="Times New Roman"/>
+                <w:color w:val="000000"/>
+                <w:sz w:val="16"/>
+                <w:szCs w:val="16"/>
+                <w:lang w:eastAsia="de-CH"/>
+              </w:rPr>
+              <w:t>1. User clicks the create option button</w:t>
+            </w:r>
+            <w:r>
+              <w:rPr>
+                <w:rFonts w:ascii="Calibri" w:eastAsia="Times New Roman" w:hAnsi="Calibri" w:cs="Times New Roman"/>
+                <w:color w:val="000000"/>
+                <w:sz w:val="16"/>
+                <w:szCs w:val="16"/>
+                <w:lang w:eastAsia="de-CH"/>
+              </w:rPr>
+              <w:br/>
+              <w:t>2. User specifies an option title</w:t>
+            </w:r>
+            <w:r>
+              <w:rPr>
+                <w:rFonts w:ascii="Calibri" w:eastAsia="Times New Roman" w:hAnsi="Calibri" w:cs="Times New Roman"/>
+                <w:color w:val="000000"/>
+                <w:sz w:val="16"/>
+                <w:szCs w:val="16"/>
+                <w:lang w:eastAsia="de-CH"/>
+              </w:rPr>
+              <w:br/>
+              <w:t>3. User enters a description for the option (optional)</w:t>
+            </w:r>
+            <w:r>
+              <w:rPr>
+                <w:rFonts w:ascii="Calibri" w:eastAsia="Times New Roman" w:hAnsi="Calibri" w:cs="Times New Roman"/>
+                <w:color w:val="000000"/>
+                <w:sz w:val="16"/>
+                <w:szCs w:val="16"/>
+                <w:lang w:eastAsia="de-CH"/>
+              </w:rPr>
+              <w:br/>
+              <w:t>9. User saves the option</w:t>
+            </w:r>
+          </w:p>
+        </w:tc>
+      </w:tr>
+      <w:tr>
+        <w:trPr>
+          <w:trHeight w:val="225"/>
+        </w:trPr>
+        <w:tc>
+          <w:tcPr>
+            <w:tcW w:w="1820" w:type="dxa"/>
+            <w:tcBorders>
+              <w:top w:val="nil"/>
+              <w:left w:val="single" w:sz="8" w:space="0" w:color="auto"/>
+              <w:bottom w:val="nil"/>
+              <w:right w:val="single" w:sz="4" w:space="0" w:color="auto"/>
+            </w:tcBorders>
+            <w:shd w:val="clear" w:color="auto" w:fill="auto"/>
+            <w:noWrap/>
+            <w:hideMark/>
+          </w:tcPr>
+          <w:p>
+            <w:pPr>
+              <w:spacing w:before="0" w:after="0" w:line="240" w:lineRule="auto"/>
+              <w:rPr>
+                <w:rFonts w:ascii="Corbel" w:eastAsia="Times New Roman" w:hAnsi="Corbel" w:cs="Times New Roman"/>
+                <w:b/>
+                <w:bCs/>
+                <w:color w:val="000000"/>
+                <w:sz w:val="16"/>
+                <w:szCs w:val="16"/>
+                <w:lang w:val="de-CH" w:eastAsia="de-CH"/>
+              </w:rPr>
+            </w:pPr>
+            <w:r>
+              <w:rPr>
+                <w:rFonts w:ascii="Corbel" w:eastAsia="Times New Roman" w:hAnsi="Corbel" w:cs="Times New Roman"/>
+                <w:b/>
+                <w:bCs/>
+                <w:color w:val="000000"/>
+                <w:sz w:val="16"/>
+                <w:szCs w:val="16"/>
+                <w:lang w:val="de-CH" w:eastAsia="de-CH"/>
+              </w:rPr>
+              <w:t>Alternative Flow:</w:t>
+            </w:r>
+          </w:p>
+        </w:tc>
+        <w:tc>
+          <w:tcPr>
+            <w:tcW w:w="6140" w:type="dxa"/>
+            <w:tcBorders>
+              <w:top w:val="nil"/>
+              <w:left w:val="nil"/>
+              <w:bottom w:val="nil"/>
+              <w:right w:val="single" w:sz="8" w:space="0" w:color="auto"/>
+            </w:tcBorders>
+            <w:shd w:val="clear" w:color="auto" w:fill="auto"/>
+            <w:vAlign w:val="bottom"/>
+            <w:hideMark/>
+          </w:tcPr>
+          <w:p>
+            <w:pPr>
+              <w:spacing w:before="0" w:after="0" w:line="240" w:lineRule="auto"/>
+              <w:rPr>
+                <w:rFonts w:ascii="Calibri" w:eastAsia="Times New Roman" w:hAnsi="Calibri" w:cs="Times New Roman"/>
+                <w:color w:val="000000"/>
+                <w:sz w:val="16"/>
+                <w:szCs w:val="16"/>
+                <w:lang w:val="de-CH" w:eastAsia="de-CH"/>
+              </w:rPr>
+            </w:pPr>
+            <w:r>
+              <w:rPr>
+                <w:rFonts w:ascii="Calibri" w:eastAsia="Times New Roman" w:hAnsi="Calibri" w:cs="Times New Roman"/>
+                <w:color w:val="000000"/>
+                <w:sz w:val="16"/>
+                <w:szCs w:val="16"/>
+                <w:lang w:val="de-CH" w:eastAsia="de-CH"/>
+              </w:rPr>
+              <w:t>None</w:t>
+            </w:r>
+          </w:p>
+        </w:tc>
+      </w:tr>
+      <w:tr>
+        <w:trPr>
+          <w:trHeight w:val="240"/>
+        </w:trPr>
+        <w:tc>
+          <w:tcPr>
+            <w:tcW w:w="1820" w:type="dxa"/>
+            <w:tcBorders>
+              <w:top w:val="nil"/>
+              <w:left w:val="single" w:sz="8" w:space="0" w:color="auto"/>
+              <w:bottom w:val="single" w:sz="8" w:space="0" w:color="auto"/>
+              <w:right w:val="single" w:sz="4" w:space="0" w:color="auto"/>
+            </w:tcBorders>
+            <w:shd w:val="clear" w:color="auto" w:fill="auto"/>
+            <w:noWrap/>
+            <w:hideMark/>
+          </w:tcPr>
+          <w:p>
+            <w:pPr>
+              <w:spacing w:before="0" w:after="0" w:line="240" w:lineRule="auto"/>
+              <w:rPr>
+                <w:rFonts w:ascii="Corbel" w:eastAsia="Times New Roman" w:hAnsi="Corbel" w:cs="Times New Roman"/>
+                <w:b/>
+                <w:bCs/>
+                <w:color w:val="000000"/>
+                <w:sz w:val="16"/>
+                <w:szCs w:val="16"/>
+                <w:lang w:val="de-CH" w:eastAsia="de-CH"/>
+              </w:rPr>
+            </w:pPr>
+            <w:r>
+              <w:rPr>
+                <w:rFonts w:ascii="Corbel" w:eastAsia="Times New Roman" w:hAnsi="Corbel" w:cs="Times New Roman"/>
+                <w:b/>
+                <w:bCs/>
+                <w:color w:val="000000"/>
+                <w:sz w:val="16"/>
+                <w:szCs w:val="16"/>
+                <w:lang w:val="de-CH" w:eastAsia="de-CH"/>
+              </w:rPr>
+              <w:t>Exceptions:</w:t>
+            </w:r>
+          </w:p>
+        </w:tc>
+        <w:tc>
+          <w:tcPr>
+            <w:tcW w:w="6140" w:type="dxa"/>
+            <w:tcBorders>
+              <w:top w:val="nil"/>
+              <w:left w:val="nil"/>
+              <w:bottom w:val="single" w:sz="8" w:space="0" w:color="auto"/>
+              <w:right w:val="single" w:sz="8" w:space="0" w:color="auto"/>
+            </w:tcBorders>
+            <w:shd w:val="clear" w:color="auto" w:fill="auto"/>
+            <w:noWrap/>
+            <w:vAlign w:val="bottom"/>
+            <w:hideMark/>
+          </w:tcPr>
+          <w:p>
+            <w:pPr>
+              <w:spacing w:before="0" w:after="0" w:line="240" w:lineRule="auto"/>
+              <w:rPr>
+                <w:rFonts w:ascii="Calibri" w:eastAsia="Times New Roman" w:hAnsi="Calibri" w:cs="Times New Roman"/>
+                <w:color w:val="000000"/>
+                <w:sz w:val="16"/>
+                <w:szCs w:val="16"/>
+                <w:lang w:val="de-CH" w:eastAsia="de-CH"/>
+              </w:rPr>
+            </w:pPr>
+            <w:r>
+              <w:rPr>
+                <w:rFonts w:ascii="Calibri" w:eastAsia="Times New Roman" w:hAnsi="Calibri" w:cs="Times New Roman"/>
+                <w:color w:val="000000"/>
+                <w:sz w:val="16"/>
+                <w:szCs w:val="16"/>
+                <w:lang w:val="de-CH" w:eastAsia="de-CH"/>
+              </w:rPr>
+              <w:t>None</w:t>
+            </w:r>
+          </w:p>
+        </w:tc>
+      </w:tr>
+    </w:tbl>
     <w:p/>
     <w:p>
       <w:pPr>
@@ -16273,6 +17845,736 @@
         <w:t>Delete</w:t>
       </w:r>
     </w:p>
+    <w:tbl>
+      <w:tblPr>
+        <w:tblW w:w="7960" w:type="dxa"/>
+        <w:tblCellMar>
+          <w:left w:w="70" w:type="dxa"/>
+          <w:right w:w="70" w:type="dxa"/>
+        </w:tblCellMar>
+        <w:tblLook w:val="04A0" w:firstRow="1" w:lastRow="0" w:firstColumn="1" w:lastColumn="0" w:noHBand="0" w:noVBand="1"/>
+      </w:tblPr>
+      <w:tblGrid>
+        <w:gridCol w:w="1820"/>
+        <w:gridCol w:w="6140"/>
+      </w:tblGrid>
+      <w:tr>
+        <w:trPr>
+          <w:trHeight w:val="225"/>
+        </w:trPr>
+        <w:tc>
+          <w:tcPr>
+            <w:tcW w:w="1820" w:type="dxa"/>
+            <w:tcBorders>
+              <w:top w:val="single" w:sz="8" w:space="0" w:color="auto"/>
+              <w:left w:val="single" w:sz="8" w:space="0" w:color="auto"/>
+              <w:bottom w:val="nil"/>
+              <w:right w:val="single" w:sz="4" w:space="0" w:color="auto"/>
+            </w:tcBorders>
+            <w:shd w:val="clear" w:color="auto" w:fill="auto"/>
+            <w:noWrap/>
+            <w:hideMark/>
+          </w:tcPr>
+          <w:p>
+            <w:pPr>
+              <w:spacing w:before="0" w:after="0" w:line="240" w:lineRule="auto"/>
+              <w:rPr>
+                <w:rFonts w:ascii="Corbel" w:eastAsia="Times New Roman" w:hAnsi="Corbel" w:cs="Times New Roman"/>
+                <w:b/>
+                <w:bCs/>
+                <w:color w:val="000000"/>
+                <w:sz w:val="16"/>
+                <w:szCs w:val="16"/>
+                <w:lang w:val="de-CH" w:eastAsia="de-CH"/>
+              </w:rPr>
+            </w:pPr>
+            <w:r>
+              <w:rPr>
+                <w:rFonts w:ascii="Corbel" w:eastAsia="Times New Roman" w:hAnsi="Corbel" w:cs="Times New Roman"/>
+                <w:b/>
+                <w:bCs/>
+                <w:color w:val="000000"/>
+                <w:sz w:val="16"/>
+                <w:szCs w:val="16"/>
+                <w:lang w:val="de-CH" w:eastAsia="de-CH"/>
+              </w:rPr>
+              <w:t>Use Case Id:</w:t>
+            </w:r>
+          </w:p>
+        </w:tc>
+        <w:tc>
+          <w:tcPr>
+            <w:tcW w:w="6140" w:type="dxa"/>
+            <w:tcBorders>
+              <w:top w:val="single" w:sz="8" w:space="0" w:color="auto"/>
+              <w:left w:val="nil"/>
+              <w:bottom w:val="nil"/>
+              <w:right w:val="single" w:sz="8" w:space="0" w:color="auto"/>
+            </w:tcBorders>
+            <w:shd w:val="clear" w:color="auto" w:fill="auto"/>
+            <w:noWrap/>
+            <w:vAlign w:val="bottom"/>
+            <w:hideMark/>
+          </w:tcPr>
+          <w:p>
+            <w:pPr>
+              <w:spacing w:before="0" w:after="0" w:line="240" w:lineRule="auto"/>
+              <w:rPr>
+                <w:rFonts w:ascii="Calibri" w:eastAsia="Times New Roman" w:hAnsi="Calibri" w:cs="Times New Roman"/>
+                <w:color w:val="000000"/>
+                <w:sz w:val="16"/>
+                <w:szCs w:val="16"/>
+                <w:lang w:val="de-CH" w:eastAsia="de-CH"/>
+              </w:rPr>
+            </w:pPr>
+            <w:r>
+              <w:rPr>
+                <w:rFonts w:ascii="Calibri" w:eastAsia="Times New Roman" w:hAnsi="Calibri" w:cs="Times New Roman"/>
+                <w:color w:val="000000"/>
+                <w:sz w:val="16"/>
+                <w:szCs w:val="16"/>
+                <w:lang w:val="de-CH" w:eastAsia="de-CH"/>
+              </w:rPr>
+              <w:t>12</w:t>
+            </w:r>
+          </w:p>
+        </w:tc>
+      </w:tr>
+      <w:tr>
+        <w:trPr>
+          <w:trHeight w:val="225"/>
+        </w:trPr>
+        <w:tc>
+          <w:tcPr>
+            <w:tcW w:w="1820" w:type="dxa"/>
+            <w:tcBorders>
+              <w:top w:val="nil"/>
+              <w:left w:val="single" w:sz="8" w:space="0" w:color="auto"/>
+              <w:bottom w:val="nil"/>
+              <w:right w:val="single" w:sz="4" w:space="0" w:color="auto"/>
+            </w:tcBorders>
+            <w:shd w:val="clear" w:color="auto" w:fill="auto"/>
+            <w:noWrap/>
+            <w:hideMark/>
+          </w:tcPr>
+          <w:p>
+            <w:pPr>
+              <w:spacing w:before="0" w:after="0" w:line="240" w:lineRule="auto"/>
+              <w:rPr>
+                <w:rFonts w:ascii="Corbel" w:eastAsia="Times New Roman" w:hAnsi="Corbel" w:cs="Times New Roman"/>
+                <w:b/>
+                <w:bCs/>
+                <w:color w:val="000000"/>
+                <w:sz w:val="16"/>
+                <w:szCs w:val="16"/>
+                <w:lang w:val="de-CH" w:eastAsia="de-CH"/>
+              </w:rPr>
+            </w:pPr>
+            <w:r>
+              <w:rPr>
+                <w:rFonts w:ascii="Corbel" w:eastAsia="Times New Roman" w:hAnsi="Corbel" w:cs="Times New Roman"/>
+                <w:b/>
+                <w:bCs/>
+                <w:color w:val="000000"/>
+                <w:sz w:val="16"/>
+                <w:szCs w:val="16"/>
+                <w:lang w:val="de-CH" w:eastAsia="de-CH"/>
+              </w:rPr>
+              <w:t>Use Case Name:</w:t>
+            </w:r>
+          </w:p>
+        </w:tc>
+        <w:tc>
+          <w:tcPr>
+            <w:tcW w:w="6140" w:type="dxa"/>
+            <w:tcBorders>
+              <w:top w:val="nil"/>
+              <w:left w:val="nil"/>
+              <w:bottom w:val="nil"/>
+              <w:right w:val="single" w:sz="8" w:space="0" w:color="auto"/>
+            </w:tcBorders>
+            <w:shd w:val="clear" w:color="auto" w:fill="auto"/>
+            <w:noWrap/>
+            <w:vAlign w:val="bottom"/>
+            <w:hideMark/>
+          </w:tcPr>
+          <w:p>
+            <w:pPr>
+              <w:spacing w:before="0" w:after="0" w:line="240" w:lineRule="auto"/>
+              <w:rPr>
+                <w:rFonts w:ascii="Calibri" w:eastAsia="Times New Roman" w:hAnsi="Calibri" w:cs="Times New Roman"/>
+                <w:color w:val="000000"/>
+                <w:sz w:val="16"/>
+                <w:szCs w:val="16"/>
+                <w:lang w:val="de-CH" w:eastAsia="de-CH"/>
+              </w:rPr>
+            </w:pPr>
+            <w:r>
+              <w:rPr>
+                <w:rFonts w:ascii="Calibri" w:eastAsia="Times New Roman" w:hAnsi="Calibri" w:cs="Times New Roman"/>
+                <w:color w:val="000000"/>
+                <w:sz w:val="16"/>
+                <w:szCs w:val="16"/>
+                <w:lang w:val="de-CH" w:eastAsia="de-CH"/>
+              </w:rPr>
+              <w:t>Delete</w:t>
+            </w:r>
+          </w:p>
+        </w:tc>
+      </w:tr>
+      <w:tr>
+        <w:trPr>
+          <w:trHeight w:val="225"/>
+        </w:trPr>
+        <w:tc>
+          <w:tcPr>
+            <w:tcW w:w="1820" w:type="dxa"/>
+            <w:tcBorders>
+              <w:top w:val="nil"/>
+              <w:left w:val="single" w:sz="8" w:space="0" w:color="auto"/>
+              <w:bottom w:val="nil"/>
+              <w:right w:val="single" w:sz="4" w:space="0" w:color="auto"/>
+            </w:tcBorders>
+            <w:shd w:val="clear" w:color="auto" w:fill="auto"/>
+            <w:noWrap/>
+            <w:hideMark/>
+          </w:tcPr>
+          <w:p>
+            <w:pPr>
+              <w:spacing w:before="0" w:after="0" w:line="240" w:lineRule="auto"/>
+              <w:rPr>
+                <w:rFonts w:ascii="Corbel" w:eastAsia="Times New Roman" w:hAnsi="Corbel" w:cs="Times New Roman"/>
+                <w:b/>
+                <w:bCs/>
+                <w:color w:val="000000"/>
+                <w:sz w:val="16"/>
+                <w:szCs w:val="16"/>
+                <w:lang w:val="de-CH" w:eastAsia="de-CH"/>
+              </w:rPr>
+            </w:pPr>
+            <w:r>
+              <w:rPr>
+                <w:rFonts w:ascii="Corbel" w:eastAsia="Times New Roman" w:hAnsi="Corbel" w:cs="Times New Roman"/>
+                <w:b/>
+                <w:bCs/>
+                <w:color w:val="000000"/>
+                <w:sz w:val="16"/>
+                <w:szCs w:val="16"/>
+                <w:lang w:val="de-CH" w:eastAsia="de-CH"/>
+              </w:rPr>
+              <w:t>Actors:</w:t>
+            </w:r>
+          </w:p>
+        </w:tc>
+        <w:tc>
+          <w:tcPr>
+            <w:tcW w:w="6140" w:type="dxa"/>
+            <w:tcBorders>
+              <w:top w:val="nil"/>
+              <w:left w:val="nil"/>
+              <w:bottom w:val="nil"/>
+              <w:right w:val="single" w:sz="8" w:space="0" w:color="auto"/>
+            </w:tcBorders>
+            <w:shd w:val="clear" w:color="auto" w:fill="auto"/>
+            <w:noWrap/>
+            <w:vAlign w:val="bottom"/>
+            <w:hideMark/>
+          </w:tcPr>
+          <w:p>
+            <w:pPr>
+              <w:spacing w:before="0" w:after="0" w:line="240" w:lineRule="auto"/>
+              <w:rPr>
+                <w:rFonts w:ascii="Calibri" w:eastAsia="Times New Roman" w:hAnsi="Calibri" w:cs="Times New Roman"/>
+                <w:color w:val="000000"/>
+                <w:sz w:val="16"/>
+                <w:szCs w:val="16"/>
+                <w:lang w:val="de-CH" w:eastAsia="de-CH"/>
+              </w:rPr>
+            </w:pPr>
+            <w:r>
+              <w:rPr>
+                <w:rFonts w:ascii="Calibri" w:eastAsia="Times New Roman" w:hAnsi="Calibri" w:cs="Times New Roman"/>
+                <w:color w:val="000000"/>
+                <w:sz w:val="16"/>
+                <w:szCs w:val="16"/>
+                <w:lang w:val="de-CH" w:eastAsia="de-CH"/>
+              </w:rPr>
+              <w:t>User</w:t>
+            </w:r>
+          </w:p>
+        </w:tc>
+      </w:tr>
+      <w:tr>
+        <w:trPr>
+          <w:trHeight w:val="225"/>
+        </w:trPr>
+        <w:tc>
+          <w:tcPr>
+            <w:tcW w:w="1820" w:type="dxa"/>
+            <w:tcBorders>
+              <w:top w:val="nil"/>
+              <w:left w:val="single" w:sz="8" w:space="0" w:color="auto"/>
+              <w:bottom w:val="nil"/>
+              <w:right w:val="single" w:sz="4" w:space="0" w:color="auto"/>
+            </w:tcBorders>
+            <w:shd w:val="clear" w:color="auto" w:fill="auto"/>
+            <w:noWrap/>
+            <w:hideMark/>
+          </w:tcPr>
+          <w:p>
+            <w:pPr>
+              <w:spacing w:before="0" w:after="0" w:line="240" w:lineRule="auto"/>
+              <w:rPr>
+                <w:rFonts w:ascii="Corbel" w:eastAsia="Times New Roman" w:hAnsi="Corbel" w:cs="Times New Roman"/>
+                <w:b/>
+                <w:bCs/>
+                <w:color w:val="000000"/>
+                <w:sz w:val="16"/>
+                <w:szCs w:val="16"/>
+                <w:lang w:val="de-CH" w:eastAsia="de-CH"/>
+              </w:rPr>
+            </w:pPr>
+            <w:r>
+              <w:rPr>
+                <w:rFonts w:ascii="Corbel" w:eastAsia="Times New Roman" w:hAnsi="Corbel" w:cs="Times New Roman"/>
+                <w:b/>
+                <w:bCs/>
+                <w:color w:val="000000"/>
+                <w:sz w:val="16"/>
+                <w:szCs w:val="16"/>
+                <w:lang w:val="de-CH" w:eastAsia="de-CH"/>
+              </w:rPr>
+              <w:t>Description:</w:t>
+            </w:r>
+          </w:p>
+        </w:tc>
+        <w:tc>
+          <w:tcPr>
+            <w:tcW w:w="6140" w:type="dxa"/>
+            <w:tcBorders>
+              <w:top w:val="nil"/>
+              <w:left w:val="nil"/>
+              <w:bottom w:val="nil"/>
+              <w:right w:val="single" w:sz="8" w:space="0" w:color="auto"/>
+            </w:tcBorders>
+            <w:shd w:val="clear" w:color="auto" w:fill="auto"/>
+            <w:vAlign w:val="bottom"/>
+            <w:hideMark/>
+          </w:tcPr>
+          <w:p>
+            <w:pPr>
+              <w:spacing w:before="0" w:after="0" w:line="240" w:lineRule="auto"/>
+              <w:rPr>
+                <w:rFonts w:ascii="Calibri" w:eastAsia="Times New Roman" w:hAnsi="Calibri" w:cs="Times New Roman"/>
+                <w:color w:val="000000"/>
+                <w:sz w:val="16"/>
+                <w:szCs w:val="16"/>
+                <w:lang w:eastAsia="de-CH"/>
+              </w:rPr>
+            </w:pPr>
+            <w:r>
+              <w:rPr>
+                <w:rFonts w:ascii="Calibri" w:eastAsia="Times New Roman" w:hAnsi="Calibri" w:cs="Times New Roman"/>
+                <w:color w:val="000000"/>
+                <w:sz w:val="16"/>
+                <w:szCs w:val="16"/>
+                <w:lang w:eastAsia="de-CH"/>
+              </w:rPr>
+              <w:t>The user deletes a poll</w:t>
+            </w:r>
+          </w:p>
+        </w:tc>
+      </w:tr>
+      <w:tr>
+        <w:trPr>
+          <w:trHeight w:val="450"/>
+        </w:trPr>
+        <w:tc>
+          <w:tcPr>
+            <w:tcW w:w="1820" w:type="dxa"/>
+            <w:tcBorders>
+              <w:top w:val="nil"/>
+              <w:left w:val="single" w:sz="8" w:space="0" w:color="auto"/>
+              <w:bottom w:val="nil"/>
+              <w:right w:val="single" w:sz="4" w:space="0" w:color="auto"/>
+            </w:tcBorders>
+            <w:shd w:val="clear" w:color="auto" w:fill="auto"/>
+            <w:noWrap/>
+            <w:hideMark/>
+          </w:tcPr>
+          <w:p>
+            <w:pPr>
+              <w:spacing w:before="0" w:after="0" w:line="240" w:lineRule="auto"/>
+              <w:rPr>
+                <w:rFonts w:ascii="Corbel" w:eastAsia="Times New Roman" w:hAnsi="Corbel" w:cs="Times New Roman"/>
+                <w:b/>
+                <w:bCs/>
+                <w:color w:val="000000"/>
+                <w:sz w:val="16"/>
+                <w:szCs w:val="16"/>
+                <w:lang w:val="de-CH" w:eastAsia="de-CH"/>
+              </w:rPr>
+            </w:pPr>
+            <w:r>
+              <w:rPr>
+                <w:rFonts w:ascii="Corbel" w:eastAsia="Times New Roman" w:hAnsi="Corbel" w:cs="Times New Roman"/>
+                <w:b/>
+                <w:bCs/>
+                <w:color w:val="000000"/>
+                <w:sz w:val="16"/>
+                <w:szCs w:val="16"/>
+                <w:lang w:val="de-CH" w:eastAsia="de-CH"/>
+              </w:rPr>
+              <w:t>Preconditions:</w:t>
+            </w:r>
+          </w:p>
+        </w:tc>
+        <w:tc>
+          <w:tcPr>
+            <w:tcW w:w="6140" w:type="dxa"/>
+            <w:tcBorders>
+              <w:top w:val="nil"/>
+              <w:left w:val="nil"/>
+              <w:bottom w:val="nil"/>
+              <w:right w:val="single" w:sz="8" w:space="0" w:color="auto"/>
+            </w:tcBorders>
+            <w:shd w:val="clear" w:color="auto" w:fill="auto"/>
+            <w:vAlign w:val="bottom"/>
+            <w:hideMark/>
+          </w:tcPr>
+          <w:p>
+            <w:pPr>
+              <w:spacing w:before="0" w:after="0" w:line="240" w:lineRule="auto"/>
+              <w:rPr>
+                <w:rFonts w:ascii="Calibri" w:eastAsia="Times New Roman" w:hAnsi="Calibri" w:cs="Times New Roman"/>
+                <w:color w:val="000000"/>
+                <w:sz w:val="16"/>
+                <w:szCs w:val="16"/>
+                <w:lang w:eastAsia="de-CH"/>
+              </w:rPr>
+            </w:pPr>
+            <w:r>
+              <w:rPr>
+                <w:rFonts w:ascii="Calibri" w:eastAsia="Times New Roman" w:hAnsi="Calibri" w:cs="Times New Roman"/>
+                <w:color w:val="000000"/>
+                <w:sz w:val="16"/>
+                <w:szCs w:val="16"/>
+                <w:lang w:eastAsia="de-CH"/>
+              </w:rPr>
+              <w:t>1. User is logged in</w:t>
+            </w:r>
+            <w:r>
+              <w:rPr>
+                <w:rFonts w:ascii="Calibri" w:eastAsia="Times New Roman" w:hAnsi="Calibri" w:cs="Times New Roman"/>
+                <w:color w:val="000000"/>
+                <w:sz w:val="16"/>
+                <w:szCs w:val="16"/>
+                <w:lang w:eastAsia="de-CH"/>
+              </w:rPr>
+              <w:br/>
+              <w:t>2. User opened the poll panel</w:t>
+            </w:r>
+          </w:p>
+        </w:tc>
+      </w:tr>
+      <w:tr>
+        <w:trPr>
+          <w:trHeight w:val="675"/>
+        </w:trPr>
+        <w:tc>
+          <w:tcPr>
+            <w:tcW w:w="1820" w:type="dxa"/>
+            <w:tcBorders>
+              <w:top w:val="nil"/>
+              <w:left w:val="single" w:sz="8" w:space="0" w:color="auto"/>
+              <w:bottom w:val="nil"/>
+              <w:right w:val="single" w:sz="4" w:space="0" w:color="auto"/>
+            </w:tcBorders>
+            <w:shd w:val="clear" w:color="auto" w:fill="auto"/>
+            <w:noWrap/>
+            <w:hideMark/>
+          </w:tcPr>
+          <w:p>
+            <w:pPr>
+              <w:spacing w:before="0" w:after="0" w:line="240" w:lineRule="auto"/>
+              <w:rPr>
+                <w:rFonts w:ascii="Corbel" w:eastAsia="Times New Roman" w:hAnsi="Corbel" w:cs="Times New Roman"/>
+                <w:b/>
+                <w:bCs/>
+                <w:color w:val="000000"/>
+                <w:sz w:val="16"/>
+                <w:szCs w:val="16"/>
+                <w:lang w:val="de-CH" w:eastAsia="de-CH"/>
+              </w:rPr>
+            </w:pPr>
+            <w:r>
+              <w:rPr>
+                <w:rFonts w:ascii="Corbel" w:eastAsia="Times New Roman" w:hAnsi="Corbel" w:cs="Times New Roman"/>
+                <w:b/>
+                <w:bCs/>
+                <w:color w:val="000000"/>
+                <w:sz w:val="16"/>
+                <w:szCs w:val="16"/>
+                <w:lang w:val="de-CH" w:eastAsia="de-CH"/>
+              </w:rPr>
+              <w:t>Normal Flow:</w:t>
+            </w:r>
+          </w:p>
+        </w:tc>
+        <w:tc>
+          <w:tcPr>
+            <w:tcW w:w="6140" w:type="dxa"/>
+            <w:tcBorders>
+              <w:top w:val="nil"/>
+              <w:left w:val="nil"/>
+              <w:bottom w:val="nil"/>
+              <w:right w:val="single" w:sz="8" w:space="0" w:color="auto"/>
+            </w:tcBorders>
+            <w:shd w:val="clear" w:color="auto" w:fill="auto"/>
+            <w:vAlign w:val="bottom"/>
+            <w:hideMark/>
+          </w:tcPr>
+          <w:p>
+            <w:pPr>
+              <w:spacing w:before="0" w:after="0" w:line="240" w:lineRule="auto"/>
+              <w:rPr>
+                <w:rFonts w:ascii="Calibri" w:eastAsia="Times New Roman" w:hAnsi="Calibri" w:cs="Times New Roman"/>
+                <w:color w:val="000000"/>
+                <w:sz w:val="16"/>
+                <w:szCs w:val="16"/>
+                <w:lang w:val="de-CH" w:eastAsia="de-CH"/>
+              </w:rPr>
+            </w:pPr>
+            <w:r>
+              <w:rPr>
+                <w:rFonts w:ascii="Calibri" w:eastAsia="Times New Roman" w:hAnsi="Calibri" w:cs="Times New Roman"/>
+                <w:color w:val="000000"/>
+                <w:sz w:val="16"/>
+                <w:szCs w:val="16"/>
+                <w:lang w:eastAsia="de-CH"/>
+              </w:rPr>
+              <w:t>1. User selects the poll to be deleted</w:t>
+            </w:r>
+            <w:r>
+              <w:rPr>
+                <w:rFonts w:ascii="Calibri" w:eastAsia="Times New Roman" w:hAnsi="Calibri" w:cs="Times New Roman"/>
+                <w:color w:val="000000"/>
+                <w:sz w:val="16"/>
+                <w:szCs w:val="16"/>
+                <w:lang w:eastAsia="de-CH"/>
+              </w:rPr>
+              <w:br/>
+              <w:t>2. User clicks the delete button</w:t>
+            </w:r>
+            <w:r>
+              <w:rPr>
+                <w:rFonts w:ascii="Calibri" w:eastAsia="Times New Roman" w:hAnsi="Calibri" w:cs="Times New Roman"/>
+                <w:color w:val="000000"/>
+                <w:sz w:val="16"/>
+                <w:szCs w:val="16"/>
+                <w:lang w:eastAsia="de-CH"/>
+              </w:rPr>
+              <w:br/>
+              <w:t xml:space="preserve">3. </w:t>
+            </w:r>
+            <w:r>
+              <w:rPr>
+                <w:rFonts w:ascii="Calibri" w:eastAsia="Times New Roman" w:hAnsi="Calibri" w:cs="Times New Roman"/>
+                <w:color w:val="000000"/>
+                <w:sz w:val="16"/>
+                <w:szCs w:val="16"/>
+                <w:lang w:val="de-CH" w:eastAsia="de-CH"/>
+              </w:rPr>
+              <w:t>Process ends</w:t>
+            </w:r>
+          </w:p>
+        </w:tc>
+      </w:tr>
+      <w:tr>
+        <w:trPr>
+          <w:trHeight w:val="450"/>
+        </w:trPr>
+        <w:tc>
+          <w:tcPr>
+            <w:tcW w:w="1820" w:type="dxa"/>
+            <w:tcBorders>
+              <w:top w:val="nil"/>
+              <w:left w:val="single" w:sz="8" w:space="0" w:color="auto"/>
+              <w:bottom w:val="nil"/>
+              <w:right w:val="single" w:sz="4" w:space="0" w:color="auto"/>
+            </w:tcBorders>
+            <w:shd w:val="clear" w:color="auto" w:fill="auto"/>
+            <w:noWrap/>
+            <w:hideMark/>
+          </w:tcPr>
+          <w:p>
+            <w:pPr>
+              <w:spacing w:before="0" w:after="0" w:line="240" w:lineRule="auto"/>
+              <w:rPr>
+                <w:rFonts w:ascii="Corbel" w:eastAsia="Times New Roman" w:hAnsi="Corbel" w:cs="Times New Roman"/>
+                <w:b/>
+                <w:bCs/>
+                <w:color w:val="000000"/>
+                <w:sz w:val="16"/>
+                <w:szCs w:val="16"/>
+                <w:lang w:val="de-CH" w:eastAsia="de-CH"/>
+              </w:rPr>
+            </w:pPr>
+            <w:r>
+              <w:rPr>
+                <w:rFonts w:ascii="Corbel" w:eastAsia="Times New Roman" w:hAnsi="Corbel" w:cs="Times New Roman"/>
+                <w:b/>
+                <w:bCs/>
+                <w:color w:val="000000"/>
+                <w:sz w:val="16"/>
+                <w:szCs w:val="16"/>
+                <w:lang w:val="de-CH" w:eastAsia="de-CH"/>
+              </w:rPr>
+              <w:t>Alternative Flow:</w:t>
+            </w:r>
+          </w:p>
+        </w:tc>
+        <w:tc>
+          <w:tcPr>
+            <w:tcW w:w="6140" w:type="dxa"/>
+            <w:tcBorders>
+              <w:top w:val="nil"/>
+              <w:left w:val="nil"/>
+              <w:bottom w:val="nil"/>
+              <w:right w:val="single" w:sz="8" w:space="0" w:color="auto"/>
+            </w:tcBorders>
+            <w:shd w:val="clear" w:color="auto" w:fill="auto"/>
+            <w:vAlign w:val="bottom"/>
+            <w:hideMark/>
+          </w:tcPr>
+          <w:p>
+            <w:pPr>
+              <w:spacing w:before="0" w:after="0" w:line="240" w:lineRule="auto"/>
+              <w:rPr>
+                <w:rFonts w:ascii="Calibri" w:eastAsia="Times New Roman" w:hAnsi="Calibri" w:cs="Times New Roman"/>
+                <w:color w:val="000000"/>
+                <w:sz w:val="16"/>
+                <w:szCs w:val="16"/>
+                <w:lang w:val="de-CH" w:eastAsia="de-CH"/>
+              </w:rPr>
+            </w:pPr>
+            <w:r>
+              <w:rPr>
+                <w:rFonts w:ascii="Calibri" w:eastAsia="Times New Roman" w:hAnsi="Calibri" w:cs="Times New Roman"/>
+                <w:color w:val="000000"/>
+                <w:sz w:val="16"/>
+                <w:szCs w:val="16"/>
+                <w:lang w:eastAsia="de-CH"/>
+              </w:rPr>
+              <w:t>2a. The user cancels the delete request</w:t>
+            </w:r>
+            <w:r>
+              <w:rPr>
+                <w:rFonts w:ascii="Calibri" w:eastAsia="Times New Roman" w:hAnsi="Calibri" w:cs="Times New Roman"/>
+                <w:color w:val="000000"/>
+                <w:sz w:val="16"/>
+                <w:szCs w:val="16"/>
+                <w:lang w:eastAsia="de-CH"/>
+              </w:rPr>
+              <w:br/>
+              <w:t xml:space="preserve">           3. </w:t>
+            </w:r>
+            <w:r>
+              <w:rPr>
+                <w:rFonts w:ascii="Calibri" w:eastAsia="Times New Roman" w:hAnsi="Calibri" w:cs="Times New Roman"/>
+                <w:color w:val="000000"/>
+                <w:sz w:val="16"/>
+                <w:szCs w:val="16"/>
+                <w:lang w:val="de-CH" w:eastAsia="de-CH"/>
+              </w:rPr>
+              <w:t>Dialog closes</w:t>
+            </w:r>
+          </w:p>
+        </w:tc>
+      </w:tr>
+      <w:tr>
+        <w:trPr>
+          <w:trHeight w:val="240"/>
+        </w:trPr>
+        <w:tc>
+          <w:tcPr>
+            <w:tcW w:w="1820" w:type="dxa"/>
+            <w:tcBorders>
+              <w:top w:val="nil"/>
+              <w:left w:val="single" w:sz="8" w:space="0" w:color="auto"/>
+              <w:bottom w:val="single" w:sz="8" w:space="0" w:color="auto"/>
+              <w:right w:val="single" w:sz="4" w:space="0" w:color="auto"/>
+            </w:tcBorders>
+            <w:shd w:val="clear" w:color="auto" w:fill="auto"/>
+            <w:noWrap/>
+            <w:hideMark/>
+          </w:tcPr>
+          <w:p>
+            <w:pPr>
+              <w:spacing w:before="0" w:after="0" w:line="240" w:lineRule="auto"/>
+              <w:rPr>
+                <w:rFonts w:ascii="Corbel" w:eastAsia="Times New Roman" w:hAnsi="Corbel" w:cs="Times New Roman"/>
+                <w:b/>
+                <w:bCs/>
+                <w:color w:val="000000"/>
+                <w:sz w:val="16"/>
+                <w:szCs w:val="16"/>
+                <w:lang w:val="de-CH" w:eastAsia="de-CH"/>
+              </w:rPr>
+            </w:pPr>
+            <w:r>
+              <w:rPr>
+                <w:rFonts w:ascii="Corbel" w:eastAsia="Times New Roman" w:hAnsi="Corbel" w:cs="Times New Roman"/>
+                <w:b/>
+                <w:bCs/>
+                <w:color w:val="000000"/>
+                <w:sz w:val="16"/>
+                <w:szCs w:val="16"/>
+                <w:lang w:val="de-CH" w:eastAsia="de-CH"/>
+              </w:rPr>
+              <w:t>Exceptions:</w:t>
+            </w:r>
+          </w:p>
+        </w:tc>
+        <w:tc>
+          <w:tcPr>
+            <w:tcW w:w="6140" w:type="dxa"/>
+            <w:tcBorders>
+              <w:top w:val="nil"/>
+              <w:left w:val="nil"/>
+              <w:bottom w:val="single" w:sz="8" w:space="0" w:color="auto"/>
+              <w:right w:val="single" w:sz="8" w:space="0" w:color="auto"/>
+            </w:tcBorders>
+            <w:shd w:val="clear" w:color="auto" w:fill="auto"/>
+            <w:noWrap/>
+            <w:vAlign w:val="bottom"/>
+            <w:hideMark/>
+          </w:tcPr>
+          <w:p>
+            <w:pPr>
+              <w:spacing w:before="0" w:after="0" w:line="240" w:lineRule="auto"/>
+              <w:rPr>
+                <w:rFonts w:ascii="Calibri" w:eastAsia="Times New Roman" w:hAnsi="Calibri" w:cs="Times New Roman"/>
+                <w:color w:val="000000"/>
+                <w:sz w:val="16"/>
+                <w:szCs w:val="16"/>
+                <w:lang w:val="de-CH" w:eastAsia="de-CH"/>
+              </w:rPr>
+            </w:pPr>
+            <w:r>
+              <w:rPr>
+                <w:rFonts w:ascii="Calibri" w:eastAsia="Times New Roman" w:hAnsi="Calibri" w:cs="Times New Roman"/>
+                <w:color w:val="000000"/>
+                <w:sz w:val="16"/>
+                <w:szCs w:val="16"/>
+                <w:lang w:val="de-CH" w:eastAsia="de-CH"/>
+              </w:rPr>
+              <w:t>None</w:t>
+            </w:r>
+          </w:p>
+        </w:tc>
+      </w:tr>
+    </w:tbl>
     <w:p/>
     <w:p>
       <w:pPr>
@@ -16285,6 +18587,793 @@
         <w:t>Complete</w:t>
       </w:r>
     </w:p>
+    <w:tbl>
+      <w:tblPr>
+        <w:tblW w:w="7960" w:type="dxa"/>
+        <w:tblCellMar>
+          <w:left w:w="70" w:type="dxa"/>
+          <w:right w:w="70" w:type="dxa"/>
+        </w:tblCellMar>
+        <w:tblLook w:val="04A0" w:firstRow="1" w:lastRow="0" w:firstColumn="1" w:lastColumn="0" w:noHBand="0" w:noVBand="1"/>
+      </w:tblPr>
+      <w:tblGrid>
+        <w:gridCol w:w="1820"/>
+        <w:gridCol w:w="6140"/>
+      </w:tblGrid>
+      <w:tr>
+        <w:trPr>
+          <w:trHeight w:val="225"/>
+        </w:trPr>
+        <w:tc>
+          <w:tcPr>
+            <w:tcW w:w="1820" w:type="dxa"/>
+            <w:tcBorders>
+              <w:top w:val="single" w:sz="8" w:space="0" w:color="auto"/>
+              <w:left w:val="single" w:sz="8" w:space="0" w:color="auto"/>
+              <w:bottom w:val="nil"/>
+              <w:right w:val="single" w:sz="4" w:space="0" w:color="auto"/>
+            </w:tcBorders>
+            <w:shd w:val="clear" w:color="auto" w:fill="auto"/>
+            <w:noWrap/>
+            <w:hideMark/>
+          </w:tcPr>
+          <w:p>
+            <w:pPr>
+              <w:spacing w:before="0" w:after="0" w:line="240" w:lineRule="auto"/>
+              <w:rPr>
+                <w:rFonts w:ascii="Corbel" w:eastAsia="Times New Roman" w:hAnsi="Corbel" w:cs="Times New Roman"/>
+                <w:b/>
+                <w:bCs/>
+                <w:color w:val="000000"/>
+                <w:sz w:val="16"/>
+                <w:szCs w:val="16"/>
+                <w:lang w:val="de-CH" w:eastAsia="de-CH"/>
+              </w:rPr>
+            </w:pPr>
+            <w:r>
+              <w:rPr>
+                <w:rFonts w:ascii="Corbel" w:eastAsia="Times New Roman" w:hAnsi="Corbel" w:cs="Times New Roman"/>
+                <w:b/>
+                <w:bCs/>
+                <w:color w:val="000000"/>
+                <w:sz w:val="16"/>
+                <w:szCs w:val="16"/>
+                <w:lang w:val="de-CH" w:eastAsia="de-CH"/>
+              </w:rPr>
+              <w:t>Use Case Id:</w:t>
+            </w:r>
+          </w:p>
+        </w:tc>
+        <w:tc>
+          <w:tcPr>
+            <w:tcW w:w="6140" w:type="dxa"/>
+            <w:tcBorders>
+              <w:top w:val="single" w:sz="8" w:space="0" w:color="auto"/>
+              <w:left w:val="nil"/>
+              <w:bottom w:val="nil"/>
+              <w:right w:val="single" w:sz="8" w:space="0" w:color="auto"/>
+            </w:tcBorders>
+            <w:shd w:val="clear" w:color="auto" w:fill="auto"/>
+            <w:noWrap/>
+            <w:vAlign w:val="bottom"/>
+            <w:hideMark/>
+          </w:tcPr>
+          <w:p>
+            <w:pPr>
+              <w:spacing w:before="0" w:after="0" w:line="240" w:lineRule="auto"/>
+              <w:rPr>
+                <w:rFonts w:ascii="Calibri" w:eastAsia="Times New Roman" w:hAnsi="Calibri" w:cs="Times New Roman"/>
+                <w:color w:val="000000"/>
+                <w:sz w:val="16"/>
+                <w:szCs w:val="16"/>
+                <w:lang w:val="de-CH" w:eastAsia="de-CH"/>
+              </w:rPr>
+            </w:pPr>
+            <w:r>
+              <w:rPr>
+                <w:rFonts w:ascii="Calibri" w:eastAsia="Times New Roman" w:hAnsi="Calibri" w:cs="Times New Roman"/>
+                <w:color w:val="000000"/>
+                <w:sz w:val="16"/>
+                <w:szCs w:val="16"/>
+                <w:lang w:val="de-CH" w:eastAsia="de-CH"/>
+              </w:rPr>
+              <w:t>13</w:t>
+            </w:r>
+          </w:p>
+        </w:tc>
+      </w:tr>
+      <w:tr>
+        <w:trPr>
+          <w:trHeight w:val="225"/>
+        </w:trPr>
+        <w:tc>
+          <w:tcPr>
+            <w:tcW w:w="1820" w:type="dxa"/>
+            <w:tcBorders>
+              <w:top w:val="nil"/>
+              <w:left w:val="single" w:sz="8" w:space="0" w:color="auto"/>
+              <w:bottom w:val="nil"/>
+              <w:right w:val="single" w:sz="4" w:space="0" w:color="auto"/>
+            </w:tcBorders>
+            <w:shd w:val="clear" w:color="auto" w:fill="auto"/>
+            <w:noWrap/>
+            <w:hideMark/>
+          </w:tcPr>
+          <w:p>
+            <w:pPr>
+              <w:spacing w:before="0" w:after="0" w:line="240" w:lineRule="auto"/>
+              <w:rPr>
+                <w:rFonts w:ascii="Corbel" w:eastAsia="Times New Roman" w:hAnsi="Corbel" w:cs="Times New Roman"/>
+                <w:b/>
+                <w:bCs/>
+                <w:color w:val="000000"/>
+                <w:sz w:val="16"/>
+                <w:szCs w:val="16"/>
+                <w:lang w:val="de-CH" w:eastAsia="de-CH"/>
+              </w:rPr>
+            </w:pPr>
+            <w:r>
+              <w:rPr>
+                <w:rFonts w:ascii="Corbel" w:eastAsia="Times New Roman" w:hAnsi="Corbel" w:cs="Times New Roman"/>
+                <w:b/>
+                <w:bCs/>
+                <w:color w:val="000000"/>
+                <w:sz w:val="16"/>
+                <w:szCs w:val="16"/>
+                <w:lang w:val="de-CH" w:eastAsia="de-CH"/>
+              </w:rPr>
+              <w:t>Use Case Name:</w:t>
+            </w:r>
+          </w:p>
+        </w:tc>
+        <w:tc>
+          <w:tcPr>
+            <w:tcW w:w="6140" w:type="dxa"/>
+            <w:tcBorders>
+              <w:top w:val="nil"/>
+              <w:left w:val="nil"/>
+              <w:bottom w:val="nil"/>
+              <w:right w:val="single" w:sz="8" w:space="0" w:color="auto"/>
+            </w:tcBorders>
+            <w:shd w:val="clear" w:color="auto" w:fill="auto"/>
+            <w:noWrap/>
+            <w:vAlign w:val="bottom"/>
+            <w:hideMark/>
+          </w:tcPr>
+          <w:p>
+            <w:pPr>
+              <w:spacing w:before="0" w:after="0" w:line="240" w:lineRule="auto"/>
+              <w:rPr>
+                <w:rFonts w:ascii="Calibri" w:eastAsia="Times New Roman" w:hAnsi="Calibri" w:cs="Times New Roman"/>
+                <w:color w:val="000000"/>
+                <w:sz w:val="16"/>
+                <w:szCs w:val="16"/>
+                <w:lang w:val="de-CH" w:eastAsia="de-CH"/>
+              </w:rPr>
+            </w:pPr>
+            <w:r>
+              <w:rPr>
+                <w:rFonts w:ascii="Calibri" w:eastAsia="Times New Roman" w:hAnsi="Calibri" w:cs="Times New Roman"/>
+                <w:color w:val="000000"/>
+                <w:sz w:val="16"/>
+                <w:szCs w:val="16"/>
+                <w:lang w:val="de-CH" w:eastAsia="de-CH"/>
+              </w:rPr>
+              <w:t>Complete</w:t>
+            </w:r>
+          </w:p>
+        </w:tc>
+      </w:tr>
+      <w:tr>
+        <w:trPr>
+          <w:trHeight w:val="225"/>
+        </w:trPr>
+        <w:tc>
+          <w:tcPr>
+            <w:tcW w:w="1820" w:type="dxa"/>
+            <w:tcBorders>
+              <w:top w:val="nil"/>
+              <w:left w:val="single" w:sz="8" w:space="0" w:color="auto"/>
+              <w:bottom w:val="nil"/>
+              <w:right w:val="single" w:sz="4" w:space="0" w:color="auto"/>
+            </w:tcBorders>
+            <w:shd w:val="clear" w:color="auto" w:fill="auto"/>
+            <w:noWrap/>
+            <w:hideMark/>
+          </w:tcPr>
+          <w:p>
+            <w:pPr>
+              <w:spacing w:before="0" w:after="0" w:line="240" w:lineRule="auto"/>
+              <w:rPr>
+                <w:rFonts w:ascii="Corbel" w:eastAsia="Times New Roman" w:hAnsi="Corbel" w:cs="Times New Roman"/>
+                <w:b/>
+                <w:bCs/>
+                <w:color w:val="000000"/>
+                <w:sz w:val="16"/>
+                <w:szCs w:val="16"/>
+                <w:lang w:val="de-CH" w:eastAsia="de-CH"/>
+              </w:rPr>
+            </w:pPr>
+            <w:r>
+              <w:rPr>
+                <w:rFonts w:ascii="Corbel" w:eastAsia="Times New Roman" w:hAnsi="Corbel" w:cs="Times New Roman"/>
+                <w:b/>
+                <w:bCs/>
+                <w:color w:val="000000"/>
+                <w:sz w:val="16"/>
+                <w:szCs w:val="16"/>
+                <w:lang w:val="de-CH" w:eastAsia="de-CH"/>
+              </w:rPr>
+              <w:t>Actors:</w:t>
+            </w:r>
+          </w:p>
+        </w:tc>
+        <w:tc>
+          <w:tcPr>
+            <w:tcW w:w="6140" w:type="dxa"/>
+            <w:tcBorders>
+              <w:top w:val="nil"/>
+              <w:left w:val="nil"/>
+              <w:bottom w:val="nil"/>
+              <w:right w:val="single" w:sz="8" w:space="0" w:color="auto"/>
+            </w:tcBorders>
+            <w:shd w:val="clear" w:color="auto" w:fill="auto"/>
+            <w:noWrap/>
+            <w:vAlign w:val="bottom"/>
+            <w:hideMark/>
+          </w:tcPr>
+          <w:p>
+            <w:pPr>
+              <w:spacing w:before="0" w:after="0" w:line="240" w:lineRule="auto"/>
+              <w:rPr>
+                <w:rFonts w:ascii="Calibri" w:eastAsia="Times New Roman" w:hAnsi="Calibri" w:cs="Times New Roman"/>
+                <w:color w:val="000000"/>
+                <w:sz w:val="16"/>
+                <w:szCs w:val="16"/>
+                <w:lang w:val="de-CH" w:eastAsia="de-CH"/>
+              </w:rPr>
+            </w:pPr>
+            <w:r>
+              <w:rPr>
+                <w:rFonts w:ascii="Calibri" w:eastAsia="Times New Roman" w:hAnsi="Calibri" w:cs="Times New Roman"/>
+                <w:color w:val="000000"/>
+                <w:sz w:val="16"/>
+                <w:szCs w:val="16"/>
+                <w:lang w:val="de-CH" w:eastAsia="de-CH"/>
+              </w:rPr>
+              <w:t>User / System</w:t>
+            </w:r>
+          </w:p>
+        </w:tc>
+      </w:tr>
+      <w:tr>
+        <w:trPr>
+          <w:trHeight w:val="450"/>
+        </w:trPr>
+        <w:tc>
+          <w:tcPr>
+            <w:tcW w:w="1820" w:type="dxa"/>
+            <w:tcBorders>
+              <w:top w:val="nil"/>
+              <w:left w:val="single" w:sz="8" w:space="0" w:color="auto"/>
+              <w:bottom w:val="nil"/>
+              <w:right w:val="single" w:sz="4" w:space="0" w:color="auto"/>
+            </w:tcBorders>
+            <w:shd w:val="clear" w:color="auto" w:fill="auto"/>
+            <w:noWrap/>
+            <w:hideMark/>
+          </w:tcPr>
+          <w:p>
+            <w:pPr>
+              <w:spacing w:before="0" w:after="0" w:line="240" w:lineRule="auto"/>
+              <w:rPr>
+                <w:rFonts w:ascii="Corbel" w:eastAsia="Times New Roman" w:hAnsi="Corbel" w:cs="Times New Roman"/>
+                <w:b/>
+                <w:bCs/>
+                <w:color w:val="000000"/>
+                <w:sz w:val="16"/>
+                <w:szCs w:val="16"/>
+                <w:lang w:val="de-CH" w:eastAsia="de-CH"/>
+              </w:rPr>
+            </w:pPr>
+            <w:r>
+              <w:rPr>
+                <w:rFonts w:ascii="Corbel" w:eastAsia="Times New Roman" w:hAnsi="Corbel" w:cs="Times New Roman"/>
+                <w:b/>
+                <w:bCs/>
+                <w:color w:val="000000"/>
+                <w:sz w:val="16"/>
+                <w:szCs w:val="16"/>
+                <w:lang w:val="de-CH" w:eastAsia="de-CH"/>
+              </w:rPr>
+              <w:t>Description:</w:t>
+            </w:r>
+          </w:p>
+        </w:tc>
+        <w:tc>
+          <w:tcPr>
+            <w:tcW w:w="6140" w:type="dxa"/>
+            <w:tcBorders>
+              <w:top w:val="nil"/>
+              <w:left w:val="nil"/>
+              <w:bottom w:val="nil"/>
+              <w:right w:val="single" w:sz="8" w:space="0" w:color="auto"/>
+            </w:tcBorders>
+            <w:shd w:val="clear" w:color="auto" w:fill="auto"/>
+            <w:vAlign w:val="bottom"/>
+            <w:hideMark/>
+          </w:tcPr>
+          <w:p>
+            <w:pPr>
+              <w:spacing w:before="0" w:after="0" w:line="240" w:lineRule="auto"/>
+              <w:rPr>
+                <w:rFonts w:ascii="Calibri" w:eastAsia="Times New Roman" w:hAnsi="Calibri" w:cs="Times New Roman"/>
+                <w:color w:val="000000"/>
+                <w:sz w:val="16"/>
+                <w:szCs w:val="16"/>
+                <w:lang w:eastAsia="de-CH"/>
+              </w:rPr>
+            </w:pPr>
+            <w:r>
+              <w:rPr>
+                <w:rFonts w:ascii="Calibri" w:eastAsia="Times New Roman" w:hAnsi="Calibri" w:cs="Times New Roman"/>
+                <w:color w:val="000000"/>
+                <w:sz w:val="16"/>
+                <w:szCs w:val="16"/>
+                <w:lang w:eastAsia="de-CH"/>
+              </w:rPr>
+              <w:t>Ocurrs once the poll is completed. Thei happens either when the due date expires or all users have left their vote</w:t>
+            </w:r>
+          </w:p>
+        </w:tc>
+      </w:tr>
+      <w:tr>
+        <w:trPr>
+          <w:trHeight w:val="450"/>
+        </w:trPr>
+        <w:tc>
+          <w:tcPr>
+            <w:tcW w:w="1820" w:type="dxa"/>
+            <w:tcBorders>
+              <w:top w:val="nil"/>
+              <w:left w:val="single" w:sz="8" w:space="0" w:color="auto"/>
+              <w:bottom w:val="nil"/>
+              <w:right w:val="single" w:sz="4" w:space="0" w:color="auto"/>
+            </w:tcBorders>
+            <w:shd w:val="clear" w:color="auto" w:fill="auto"/>
+            <w:noWrap/>
+            <w:hideMark/>
+          </w:tcPr>
+          <w:p>
+            <w:pPr>
+              <w:spacing w:before="0" w:after="0" w:line="240" w:lineRule="auto"/>
+              <w:rPr>
+                <w:rFonts w:ascii="Corbel" w:eastAsia="Times New Roman" w:hAnsi="Corbel" w:cs="Times New Roman"/>
+                <w:b/>
+                <w:bCs/>
+                <w:color w:val="000000"/>
+                <w:sz w:val="16"/>
+                <w:szCs w:val="16"/>
+                <w:lang w:val="de-CH" w:eastAsia="de-CH"/>
+              </w:rPr>
+            </w:pPr>
+            <w:r>
+              <w:rPr>
+                <w:rFonts w:ascii="Corbel" w:eastAsia="Times New Roman" w:hAnsi="Corbel" w:cs="Times New Roman"/>
+                <w:b/>
+                <w:bCs/>
+                <w:color w:val="000000"/>
+                <w:sz w:val="16"/>
+                <w:szCs w:val="16"/>
+                <w:lang w:val="de-CH" w:eastAsia="de-CH"/>
+              </w:rPr>
+              <w:t>Preconditions:</w:t>
+            </w:r>
+          </w:p>
+        </w:tc>
+        <w:tc>
+          <w:tcPr>
+            <w:tcW w:w="6140" w:type="dxa"/>
+            <w:tcBorders>
+              <w:top w:val="nil"/>
+              <w:left w:val="nil"/>
+              <w:bottom w:val="nil"/>
+              <w:right w:val="single" w:sz="8" w:space="0" w:color="auto"/>
+            </w:tcBorders>
+            <w:shd w:val="clear" w:color="auto" w:fill="auto"/>
+            <w:vAlign w:val="bottom"/>
+            <w:hideMark/>
+          </w:tcPr>
+          <w:p>
+            <w:pPr>
+              <w:spacing w:before="0" w:after="0" w:line="240" w:lineRule="auto"/>
+              <w:rPr>
+                <w:rFonts w:ascii="Calibri" w:eastAsia="Times New Roman" w:hAnsi="Calibri" w:cs="Times New Roman"/>
+                <w:color w:val="000000"/>
+                <w:sz w:val="16"/>
+                <w:szCs w:val="16"/>
+                <w:lang w:eastAsia="de-CH"/>
+              </w:rPr>
+            </w:pPr>
+            <w:r>
+              <w:rPr>
+                <w:rFonts w:ascii="Calibri" w:eastAsia="Times New Roman" w:hAnsi="Calibri" w:cs="Times New Roman"/>
+                <w:color w:val="000000"/>
+                <w:sz w:val="16"/>
+                <w:szCs w:val="16"/>
+                <w:lang w:eastAsia="de-CH"/>
+              </w:rPr>
+              <w:t>1. User is logged in</w:t>
+            </w:r>
+            <w:r>
+              <w:rPr>
+                <w:rFonts w:ascii="Calibri" w:eastAsia="Times New Roman" w:hAnsi="Calibri" w:cs="Times New Roman"/>
+                <w:color w:val="000000"/>
+                <w:sz w:val="16"/>
+                <w:szCs w:val="16"/>
+                <w:lang w:eastAsia="de-CH"/>
+              </w:rPr>
+              <w:br/>
+              <w:t>2. User opened the poll panel</w:t>
+            </w:r>
+          </w:p>
+        </w:tc>
+      </w:tr>
+      <w:tr>
+        <w:trPr>
+          <w:trHeight w:val="1125"/>
+        </w:trPr>
+        <w:tc>
+          <w:tcPr>
+            <w:tcW w:w="1820" w:type="dxa"/>
+            <w:tcBorders>
+              <w:top w:val="nil"/>
+              <w:left w:val="single" w:sz="8" w:space="0" w:color="auto"/>
+              <w:bottom w:val="nil"/>
+              <w:right w:val="single" w:sz="4" w:space="0" w:color="auto"/>
+            </w:tcBorders>
+            <w:shd w:val="clear" w:color="auto" w:fill="auto"/>
+            <w:noWrap/>
+            <w:hideMark/>
+          </w:tcPr>
+          <w:p>
+            <w:pPr>
+              <w:spacing w:before="0" w:after="0" w:line="240" w:lineRule="auto"/>
+              <w:rPr>
+                <w:rFonts w:ascii="Corbel" w:eastAsia="Times New Roman" w:hAnsi="Corbel" w:cs="Times New Roman"/>
+                <w:b/>
+                <w:bCs/>
+                <w:color w:val="000000"/>
+                <w:sz w:val="16"/>
+                <w:szCs w:val="16"/>
+                <w:lang w:val="de-CH" w:eastAsia="de-CH"/>
+              </w:rPr>
+            </w:pPr>
+            <w:r>
+              <w:rPr>
+                <w:rFonts w:ascii="Corbel" w:eastAsia="Times New Roman" w:hAnsi="Corbel" w:cs="Times New Roman"/>
+                <w:b/>
+                <w:bCs/>
+                <w:color w:val="000000"/>
+                <w:sz w:val="16"/>
+                <w:szCs w:val="16"/>
+                <w:lang w:val="de-CH" w:eastAsia="de-CH"/>
+              </w:rPr>
+              <w:t>Normal Flow:</w:t>
+            </w:r>
+          </w:p>
+        </w:tc>
+        <w:tc>
+          <w:tcPr>
+            <w:tcW w:w="6140" w:type="dxa"/>
+            <w:tcBorders>
+              <w:top w:val="nil"/>
+              <w:left w:val="nil"/>
+              <w:bottom w:val="nil"/>
+              <w:right w:val="single" w:sz="8" w:space="0" w:color="auto"/>
+            </w:tcBorders>
+            <w:shd w:val="clear" w:color="auto" w:fill="auto"/>
+            <w:vAlign w:val="bottom"/>
+            <w:hideMark/>
+          </w:tcPr>
+          <w:p>
+            <w:pPr>
+              <w:spacing w:before="0" w:after="0" w:line="240" w:lineRule="auto"/>
+              <w:rPr>
+                <w:rFonts w:ascii="Calibri" w:eastAsia="Times New Roman" w:hAnsi="Calibri" w:cs="Times New Roman"/>
+                <w:color w:val="000000"/>
+                <w:sz w:val="16"/>
+                <w:szCs w:val="16"/>
+                <w:lang w:eastAsia="de-CH"/>
+              </w:rPr>
+            </w:pPr>
+            <w:r>
+              <w:rPr>
+                <w:rFonts w:ascii="Calibri" w:eastAsia="Times New Roman" w:hAnsi="Calibri" w:cs="Times New Roman"/>
+                <w:color w:val="000000"/>
+                <w:sz w:val="16"/>
+                <w:szCs w:val="16"/>
+                <w:lang w:eastAsia="de-CH"/>
+              </w:rPr>
+              <w:t>1. User votes</w:t>
+            </w:r>
+            <w:r>
+              <w:rPr>
+                <w:rFonts w:ascii="Calibri" w:eastAsia="Times New Roman" w:hAnsi="Calibri" w:cs="Times New Roman"/>
+                <w:color w:val="000000"/>
+                <w:sz w:val="16"/>
+                <w:szCs w:val="16"/>
+                <w:lang w:eastAsia="de-CH"/>
+              </w:rPr>
+              <w:br/>
+              <w:t>2. System checks if all users have voted or due date expired</w:t>
+            </w:r>
+            <w:r>
+              <w:rPr>
+                <w:rFonts w:ascii="Calibri" w:eastAsia="Times New Roman" w:hAnsi="Calibri" w:cs="Times New Roman"/>
+                <w:color w:val="000000"/>
+                <w:sz w:val="16"/>
+                <w:szCs w:val="16"/>
+                <w:lang w:eastAsia="de-CH"/>
+              </w:rPr>
+              <w:br/>
+              <w:t>3. System closes the poll</w:t>
+            </w:r>
+            <w:r>
+              <w:rPr>
+                <w:rFonts w:ascii="Calibri" w:eastAsia="Times New Roman" w:hAnsi="Calibri" w:cs="Times New Roman"/>
+                <w:color w:val="000000"/>
+                <w:sz w:val="16"/>
+                <w:szCs w:val="16"/>
+                <w:lang w:eastAsia="de-CH"/>
+              </w:rPr>
+              <w:br/>
+              <w:t>4. System notifies users</w:t>
+            </w:r>
+            <w:r>
+              <w:rPr>
+                <w:rFonts w:ascii="Calibri" w:eastAsia="Times New Roman" w:hAnsi="Calibri" w:cs="Times New Roman"/>
+                <w:color w:val="000000"/>
+                <w:sz w:val="16"/>
+                <w:szCs w:val="16"/>
+                <w:lang w:eastAsia="de-CH"/>
+              </w:rPr>
+              <w:br/>
+              <w:t>5. System marks poll as completed</w:t>
+            </w:r>
+          </w:p>
+        </w:tc>
+      </w:tr>
+      <w:tr>
+        <w:trPr>
+          <w:trHeight w:val="1350"/>
+        </w:trPr>
+        <w:tc>
+          <w:tcPr>
+            <w:tcW w:w="1820" w:type="dxa"/>
+            <w:tcBorders>
+              <w:top w:val="nil"/>
+              <w:left w:val="single" w:sz="8" w:space="0" w:color="auto"/>
+              <w:bottom w:val="nil"/>
+              <w:right w:val="single" w:sz="4" w:space="0" w:color="auto"/>
+            </w:tcBorders>
+            <w:shd w:val="clear" w:color="auto" w:fill="auto"/>
+            <w:noWrap/>
+            <w:hideMark/>
+          </w:tcPr>
+          <w:p>
+            <w:pPr>
+              <w:spacing w:before="0" w:after="0" w:line="240" w:lineRule="auto"/>
+              <w:rPr>
+                <w:rFonts w:ascii="Corbel" w:eastAsia="Times New Roman" w:hAnsi="Corbel" w:cs="Times New Roman"/>
+                <w:b/>
+                <w:bCs/>
+                <w:color w:val="000000"/>
+                <w:sz w:val="16"/>
+                <w:szCs w:val="16"/>
+                <w:lang w:val="de-CH" w:eastAsia="de-CH"/>
+              </w:rPr>
+            </w:pPr>
+            <w:r>
+              <w:rPr>
+                <w:rFonts w:ascii="Corbel" w:eastAsia="Times New Roman" w:hAnsi="Corbel" w:cs="Times New Roman"/>
+                <w:b/>
+                <w:bCs/>
+                <w:color w:val="000000"/>
+                <w:sz w:val="16"/>
+                <w:szCs w:val="16"/>
+                <w:lang w:val="de-CH" w:eastAsia="de-CH"/>
+              </w:rPr>
+              <w:lastRenderedPageBreak/>
+              <w:t>Alternative Flow:</w:t>
+            </w:r>
+          </w:p>
+        </w:tc>
+        <w:tc>
+          <w:tcPr>
+            <w:tcW w:w="6140" w:type="dxa"/>
+            <w:tcBorders>
+              <w:top w:val="nil"/>
+              <w:left w:val="nil"/>
+              <w:bottom w:val="nil"/>
+              <w:right w:val="single" w:sz="8" w:space="0" w:color="auto"/>
+            </w:tcBorders>
+            <w:shd w:val="clear" w:color="auto" w:fill="auto"/>
+            <w:vAlign w:val="bottom"/>
+            <w:hideMark/>
+          </w:tcPr>
+          <w:p>
+            <w:pPr>
+              <w:spacing w:before="0" w:after="0" w:line="240" w:lineRule="auto"/>
+              <w:rPr>
+                <w:rFonts w:ascii="Calibri" w:eastAsia="Times New Roman" w:hAnsi="Calibri" w:cs="Times New Roman"/>
+                <w:color w:val="000000"/>
+                <w:sz w:val="16"/>
+                <w:szCs w:val="16"/>
+                <w:lang w:val="de-CH" w:eastAsia="de-CH"/>
+              </w:rPr>
+            </w:pPr>
+            <w:r>
+              <w:rPr>
+                <w:rFonts w:ascii="Calibri" w:eastAsia="Times New Roman" w:hAnsi="Calibri" w:cs="Times New Roman"/>
+                <w:color w:val="000000"/>
+                <w:sz w:val="16"/>
+                <w:szCs w:val="16"/>
+                <w:lang w:eastAsia="de-CH"/>
+              </w:rPr>
+              <w:t>2a. Some votes are still open</w:t>
+            </w:r>
+            <w:r>
+              <w:rPr>
+                <w:rFonts w:ascii="Calibri" w:eastAsia="Times New Roman" w:hAnsi="Calibri" w:cs="Times New Roman"/>
+                <w:color w:val="000000"/>
+                <w:sz w:val="16"/>
+                <w:szCs w:val="16"/>
+                <w:lang w:eastAsia="de-CH"/>
+              </w:rPr>
+              <w:br/>
+              <w:t xml:space="preserve">           3. The process ends</w:t>
+            </w:r>
+            <w:r>
+              <w:rPr>
+                <w:rFonts w:ascii="Calibri" w:eastAsia="Times New Roman" w:hAnsi="Calibri" w:cs="Times New Roman"/>
+                <w:color w:val="000000"/>
+                <w:sz w:val="16"/>
+                <w:szCs w:val="16"/>
+                <w:lang w:eastAsia="de-CH"/>
+              </w:rPr>
+              <w:br/>
+              <w:t>5a. The poll was a assign poll</w:t>
+            </w:r>
+            <w:r>
+              <w:rPr>
+                <w:rFonts w:ascii="Calibri" w:eastAsia="Times New Roman" w:hAnsi="Calibri" w:cs="Times New Roman"/>
+                <w:color w:val="000000"/>
+                <w:sz w:val="16"/>
+                <w:szCs w:val="16"/>
+                <w:lang w:eastAsia="de-CH"/>
+              </w:rPr>
+              <w:br/>
+              <w:t xml:space="preserve">           6. The system assigns the task to user</w:t>
+            </w:r>
+            <w:r>
+              <w:rPr>
+                <w:rFonts w:ascii="Calibri" w:eastAsia="Times New Roman" w:hAnsi="Calibri" w:cs="Times New Roman"/>
+                <w:color w:val="000000"/>
+                <w:sz w:val="16"/>
+                <w:szCs w:val="16"/>
+                <w:lang w:eastAsia="de-CH"/>
+              </w:rPr>
+              <w:br/>
+              <w:t xml:space="preserve">           7. System notifies the task owner</w:t>
+            </w:r>
+            <w:r>
+              <w:rPr>
+                <w:rFonts w:ascii="Calibri" w:eastAsia="Times New Roman" w:hAnsi="Calibri" w:cs="Times New Roman"/>
+                <w:color w:val="000000"/>
+                <w:sz w:val="16"/>
+                <w:szCs w:val="16"/>
+                <w:lang w:eastAsia="de-CH"/>
+              </w:rPr>
+              <w:br/>
+              <w:t xml:space="preserve">           8. </w:t>
+            </w:r>
+            <w:r>
+              <w:rPr>
+                <w:rFonts w:ascii="Calibri" w:eastAsia="Times New Roman" w:hAnsi="Calibri" w:cs="Times New Roman"/>
+                <w:color w:val="000000"/>
+                <w:sz w:val="16"/>
+                <w:szCs w:val="16"/>
+                <w:lang w:val="de-CH" w:eastAsia="de-CH"/>
+              </w:rPr>
+              <w:t>The process ends</w:t>
+            </w:r>
+          </w:p>
+        </w:tc>
+      </w:tr>
+      <w:tr>
+        <w:trPr>
+          <w:trHeight w:val="240"/>
+        </w:trPr>
+        <w:tc>
+          <w:tcPr>
+            <w:tcW w:w="1820" w:type="dxa"/>
+            <w:tcBorders>
+              <w:top w:val="nil"/>
+              <w:left w:val="single" w:sz="8" w:space="0" w:color="auto"/>
+              <w:bottom w:val="single" w:sz="8" w:space="0" w:color="auto"/>
+              <w:right w:val="single" w:sz="4" w:space="0" w:color="auto"/>
+            </w:tcBorders>
+            <w:shd w:val="clear" w:color="auto" w:fill="auto"/>
+            <w:noWrap/>
+            <w:hideMark/>
+          </w:tcPr>
+          <w:p>
+            <w:pPr>
+              <w:spacing w:before="0" w:after="0" w:line="240" w:lineRule="auto"/>
+              <w:rPr>
+                <w:rFonts w:ascii="Corbel" w:eastAsia="Times New Roman" w:hAnsi="Corbel" w:cs="Times New Roman"/>
+                <w:b/>
+                <w:bCs/>
+                <w:color w:val="000000"/>
+                <w:sz w:val="16"/>
+                <w:szCs w:val="16"/>
+                <w:lang w:val="de-CH" w:eastAsia="de-CH"/>
+              </w:rPr>
+            </w:pPr>
+            <w:r>
+              <w:rPr>
+                <w:rFonts w:ascii="Corbel" w:eastAsia="Times New Roman" w:hAnsi="Corbel" w:cs="Times New Roman"/>
+                <w:b/>
+                <w:bCs/>
+                <w:color w:val="000000"/>
+                <w:sz w:val="16"/>
+                <w:szCs w:val="16"/>
+                <w:lang w:val="de-CH" w:eastAsia="de-CH"/>
+              </w:rPr>
+              <w:t>Exceptions:</w:t>
+            </w:r>
+          </w:p>
+        </w:tc>
+        <w:tc>
+          <w:tcPr>
+            <w:tcW w:w="6140" w:type="dxa"/>
+            <w:tcBorders>
+              <w:top w:val="nil"/>
+              <w:left w:val="nil"/>
+              <w:bottom w:val="single" w:sz="8" w:space="0" w:color="auto"/>
+              <w:right w:val="single" w:sz="8" w:space="0" w:color="auto"/>
+            </w:tcBorders>
+            <w:shd w:val="clear" w:color="auto" w:fill="auto"/>
+            <w:noWrap/>
+            <w:vAlign w:val="bottom"/>
+            <w:hideMark/>
+          </w:tcPr>
+          <w:p>
+            <w:pPr>
+              <w:spacing w:before="0" w:after="0" w:line="240" w:lineRule="auto"/>
+              <w:rPr>
+                <w:rFonts w:ascii="Calibri" w:eastAsia="Times New Roman" w:hAnsi="Calibri" w:cs="Times New Roman"/>
+                <w:color w:val="000000"/>
+                <w:sz w:val="16"/>
+                <w:szCs w:val="16"/>
+                <w:lang w:val="de-CH" w:eastAsia="de-CH"/>
+              </w:rPr>
+            </w:pPr>
+            <w:r>
+              <w:rPr>
+                <w:rFonts w:ascii="Calibri" w:eastAsia="Times New Roman" w:hAnsi="Calibri" w:cs="Times New Roman"/>
+                <w:color w:val="000000"/>
+                <w:sz w:val="16"/>
+                <w:szCs w:val="16"/>
+                <w:lang w:val="de-CH" w:eastAsia="de-CH"/>
+              </w:rPr>
+              <w:t>None</w:t>
+            </w:r>
+          </w:p>
+        </w:tc>
+      </w:tr>
+    </w:tbl>
     <w:p/>
     <w:p>
       <w:pPr>
@@ -16297,6 +19386,780 @@
         <w:t>Vote</w:t>
       </w:r>
     </w:p>
+    <w:tbl>
+      <w:tblPr>
+        <w:tblW w:w="7960" w:type="dxa"/>
+        <w:tblCellMar>
+          <w:left w:w="70" w:type="dxa"/>
+          <w:right w:w="70" w:type="dxa"/>
+        </w:tblCellMar>
+        <w:tblLook w:val="04A0" w:firstRow="1" w:lastRow="0" w:firstColumn="1" w:lastColumn="0" w:noHBand="0" w:noVBand="1"/>
+      </w:tblPr>
+      <w:tblGrid>
+        <w:gridCol w:w="1820"/>
+        <w:gridCol w:w="6140"/>
+      </w:tblGrid>
+      <w:tr>
+        <w:trPr>
+          <w:trHeight w:val="225"/>
+        </w:trPr>
+        <w:tc>
+          <w:tcPr>
+            <w:tcW w:w="1820" w:type="dxa"/>
+            <w:tcBorders>
+              <w:top w:val="single" w:sz="8" w:space="0" w:color="auto"/>
+              <w:left w:val="single" w:sz="8" w:space="0" w:color="auto"/>
+              <w:bottom w:val="nil"/>
+              <w:right w:val="single" w:sz="4" w:space="0" w:color="auto"/>
+            </w:tcBorders>
+            <w:shd w:val="clear" w:color="auto" w:fill="auto"/>
+            <w:noWrap/>
+            <w:hideMark/>
+          </w:tcPr>
+          <w:p>
+            <w:pPr>
+              <w:spacing w:before="0" w:after="0" w:line="240" w:lineRule="auto"/>
+              <w:rPr>
+                <w:rFonts w:ascii="Corbel" w:eastAsia="Times New Roman" w:hAnsi="Corbel" w:cs="Times New Roman"/>
+                <w:b/>
+                <w:bCs/>
+                <w:color w:val="000000"/>
+                <w:sz w:val="16"/>
+                <w:szCs w:val="16"/>
+                <w:lang w:val="de-CH" w:eastAsia="de-CH"/>
+              </w:rPr>
+            </w:pPr>
+            <w:r>
+              <w:rPr>
+                <w:rFonts w:ascii="Corbel" w:eastAsia="Times New Roman" w:hAnsi="Corbel" w:cs="Times New Roman"/>
+                <w:b/>
+                <w:bCs/>
+                <w:color w:val="000000"/>
+                <w:sz w:val="16"/>
+                <w:szCs w:val="16"/>
+                <w:lang w:val="de-CH" w:eastAsia="de-CH"/>
+              </w:rPr>
+              <w:t>Use Case Id:</w:t>
+            </w:r>
+          </w:p>
+        </w:tc>
+        <w:tc>
+          <w:tcPr>
+            <w:tcW w:w="6140" w:type="dxa"/>
+            <w:tcBorders>
+              <w:top w:val="single" w:sz="8" w:space="0" w:color="auto"/>
+              <w:left w:val="nil"/>
+              <w:bottom w:val="nil"/>
+              <w:right w:val="single" w:sz="8" w:space="0" w:color="auto"/>
+            </w:tcBorders>
+            <w:shd w:val="clear" w:color="auto" w:fill="auto"/>
+            <w:noWrap/>
+            <w:vAlign w:val="bottom"/>
+            <w:hideMark/>
+          </w:tcPr>
+          <w:p>
+            <w:pPr>
+              <w:spacing w:before="0" w:after="0" w:line="240" w:lineRule="auto"/>
+              <w:rPr>
+                <w:rFonts w:ascii="Calibri" w:eastAsia="Times New Roman" w:hAnsi="Calibri" w:cs="Times New Roman"/>
+                <w:color w:val="000000"/>
+                <w:sz w:val="16"/>
+                <w:szCs w:val="16"/>
+                <w:lang w:val="de-CH" w:eastAsia="de-CH"/>
+              </w:rPr>
+            </w:pPr>
+            <w:r>
+              <w:rPr>
+                <w:rFonts w:ascii="Calibri" w:eastAsia="Times New Roman" w:hAnsi="Calibri" w:cs="Times New Roman"/>
+                <w:color w:val="000000"/>
+                <w:sz w:val="16"/>
+                <w:szCs w:val="16"/>
+                <w:lang w:val="de-CH" w:eastAsia="de-CH"/>
+              </w:rPr>
+              <w:t>14</w:t>
+            </w:r>
+          </w:p>
+        </w:tc>
+      </w:tr>
+      <w:tr>
+        <w:trPr>
+          <w:trHeight w:val="225"/>
+        </w:trPr>
+        <w:tc>
+          <w:tcPr>
+            <w:tcW w:w="1820" w:type="dxa"/>
+            <w:tcBorders>
+              <w:top w:val="nil"/>
+              <w:left w:val="single" w:sz="8" w:space="0" w:color="auto"/>
+              <w:bottom w:val="nil"/>
+              <w:right w:val="single" w:sz="4" w:space="0" w:color="auto"/>
+            </w:tcBorders>
+            <w:shd w:val="clear" w:color="auto" w:fill="auto"/>
+            <w:noWrap/>
+            <w:hideMark/>
+          </w:tcPr>
+          <w:p>
+            <w:pPr>
+              <w:spacing w:before="0" w:after="0" w:line="240" w:lineRule="auto"/>
+              <w:rPr>
+                <w:rFonts w:ascii="Corbel" w:eastAsia="Times New Roman" w:hAnsi="Corbel" w:cs="Times New Roman"/>
+                <w:b/>
+                <w:bCs/>
+                <w:color w:val="000000"/>
+                <w:sz w:val="16"/>
+                <w:szCs w:val="16"/>
+                <w:lang w:val="de-CH" w:eastAsia="de-CH"/>
+              </w:rPr>
+            </w:pPr>
+            <w:r>
+              <w:rPr>
+                <w:rFonts w:ascii="Corbel" w:eastAsia="Times New Roman" w:hAnsi="Corbel" w:cs="Times New Roman"/>
+                <w:b/>
+                <w:bCs/>
+                <w:color w:val="000000"/>
+                <w:sz w:val="16"/>
+                <w:szCs w:val="16"/>
+                <w:lang w:val="de-CH" w:eastAsia="de-CH"/>
+              </w:rPr>
+              <w:t>Use Case Name:</w:t>
+            </w:r>
+          </w:p>
+        </w:tc>
+        <w:tc>
+          <w:tcPr>
+            <w:tcW w:w="6140" w:type="dxa"/>
+            <w:tcBorders>
+              <w:top w:val="nil"/>
+              <w:left w:val="nil"/>
+              <w:bottom w:val="nil"/>
+              <w:right w:val="single" w:sz="8" w:space="0" w:color="auto"/>
+            </w:tcBorders>
+            <w:shd w:val="clear" w:color="auto" w:fill="auto"/>
+            <w:noWrap/>
+            <w:vAlign w:val="bottom"/>
+            <w:hideMark/>
+          </w:tcPr>
+          <w:p>
+            <w:pPr>
+              <w:spacing w:before="0" w:after="0" w:line="240" w:lineRule="auto"/>
+              <w:rPr>
+                <w:rFonts w:ascii="Calibri" w:eastAsia="Times New Roman" w:hAnsi="Calibri" w:cs="Times New Roman"/>
+                <w:color w:val="000000"/>
+                <w:sz w:val="16"/>
+                <w:szCs w:val="16"/>
+                <w:lang w:val="de-CH" w:eastAsia="de-CH"/>
+              </w:rPr>
+            </w:pPr>
+            <w:r>
+              <w:rPr>
+                <w:rFonts w:ascii="Calibri" w:eastAsia="Times New Roman" w:hAnsi="Calibri" w:cs="Times New Roman"/>
+                <w:color w:val="000000"/>
+                <w:sz w:val="16"/>
+                <w:szCs w:val="16"/>
+                <w:lang w:val="de-CH" w:eastAsia="de-CH"/>
+              </w:rPr>
+              <w:t>Vote</w:t>
+            </w:r>
+          </w:p>
+        </w:tc>
+      </w:tr>
+      <w:tr>
+        <w:trPr>
+          <w:trHeight w:val="225"/>
+        </w:trPr>
+        <w:tc>
+          <w:tcPr>
+            <w:tcW w:w="1820" w:type="dxa"/>
+            <w:tcBorders>
+              <w:top w:val="nil"/>
+              <w:left w:val="single" w:sz="8" w:space="0" w:color="auto"/>
+              <w:bottom w:val="nil"/>
+              <w:right w:val="single" w:sz="4" w:space="0" w:color="auto"/>
+            </w:tcBorders>
+            <w:shd w:val="clear" w:color="auto" w:fill="auto"/>
+            <w:noWrap/>
+            <w:hideMark/>
+          </w:tcPr>
+          <w:p>
+            <w:pPr>
+              <w:spacing w:before="0" w:after="0" w:line="240" w:lineRule="auto"/>
+              <w:rPr>
+                <w:rFonts w:ascii="Corbel" w:eastAsia="Times New Roman" w:hAnsi="Corbel" w:cs="Times New Roman"/>
+                <w:b/>
+                <w:bCs/>
+                <w:color w:val="000000"/>
+                <w:sz w:val="16"/>
+                <w:szCs w:val="16"/>
+                <w:lang w:val="de-CH" w:eastAsia="de-CH"/>
+              </w:rPr>
+            </w:pPr>
+            <w:r>
+              <w:rPr>
+                <w:rFonts w:ascii="Corbel" w:eastAsia="Times New Roman" w:hAnsi="Corbel" w:cs="Times New Roman"/>
+                <w:b/>
+                <w:bCs/>
+                <w:color w:val="000000"/>
+                <w:sz w:val="16"/>
+                <w:szCs w:val="16"/>
+                <w:lang w:val="de-CH" w:eastAsia="de-CH"/>
+              </w:rPr>
+              <w:t>Actors:</w:t>
+            </w:r>
+          </w:p>
+        </w:tc>
+        <w:tc>
+          <w:tcPr>
+            <w:tcW w:w="6140" w:type="dxa"/>
+            <w:tcBorders>
+              <w:top w:val="nil"/>
+              <w:left w:val="nil"/>
+              <w:bottom w:val="nil"/>
+              <w:right w:val="single" w:sz="8" w:space="0" w:color="auto"/>
+            </w:tcBorders>
+            <w:shd w:val="clear" w:color="auto" w:fill="auto"/>
+            <w:noWrap/>
+            <w:vAlign w:val="bottom"/>
+            <w:hideMark/>
+          </w:tcPr>
+          <w:p>
+            <w:pPr>
+              <w:spacing w:before="0" w:after="0" w:line="240" w:lineRule="auto"/>
+              <w:rPr>
+                <w:rFonts w:ascii="Calibri" w:eastAsia="Times New Roman" w:hAnsi="Calibri" w:cs="Times New Roman"/>
+                <w:color w:val="000000"/>
+                <w:sz w:val="16"/>
+                <w:szCs w:val="16"/>
+                <w:lang w:val="de-CH" w:eastAsia="de-CH"/>
+              </w:rPr>
+            </w:pPr>
+            <w:r>
+              <w:rPr>
+                <w:rFonts w:ascii="Calibri" w:eastAsia="Times New Roman" w:hAnsi="Calibri" w:cs="Times New Roman"/>
+                <w:color w:val="000000"/>
+                <w:sz w:val="16"/>
+                <w:szCs w:val="16"/>
+                <w:lang w:val="de-CH" w:eastAsia="de-CH"/>
+              </w:rPr>
+              <w:t>User</w:t>
+            </w:r>
+          </w:p>
+        </w:tc>
+      </w:tr>
+      <w:tr>
+        <w:trPr>
+          <w:trHeight w:val="225"/>
+        </w:trPr>
+        <w:tc>
+          <w:tcPr>
+            <w:tcW w:w="1820" w:type="dxa"/>
+            <w:tcBorders>
+              <w:top w:val="nil"/>
+              <w:left w:val="single" w:sz="8" w:space="0" w:color="auto"/>
+              <w:bottom w:val="nil"/>
+              <w:right w:val="single" w:sz="4" w:space="0" w:color="auto"/>
+            </w:tcBorders>
+            <w:shd w:val="clear" w:color="auto" w:fill="auto"/>
+            <w:noWrap/>
+            <w:hideMark/>
+          </w:tcPr>
+          <w:p>
+            <w:pPr>
+              <w:spacing w:before="0" w:after="0" w:line="240" w:lineRule="auto"/>
+              <w:rPr>
+                <w:rFonts w:ascii="Corbel" w:eastAsia="Times New Roman" w:hAnsi="Corbel" w:cs="Times New Roman"/>
+                <w:b/>
+                <w:bCs/>
+                <w:color w:val="000000"/>
+                <w:sz w:val="16"/>
+                <w:szCs w:val="16"/>
+                <w:lang w:val="de-CH" w:eastAsia="de-CH"/>
+              </w:rPr>
+            </w:pPr>
+            <w:r>
+              <w:rPr>
+                <w:rFonts w:ascii="Corbel" w:eastAsia="Times New Roman" w:hAnsi="Corbel" w:cs="Times New Roman"/>
+                <w:b/>
+                <w:bCs/>
+                <w:color w:val="000000"/>
+                <w:sz w:val="16"/>
+                <w:szCs w:val="16"/>
+                <w:lang w:val="de-CH" w:eastAsia="de-CH"/>
+              </w:rPr>
+              <w:t>Description:</w:t>
+            </w:r>
+          </w:p>
+        </w:tc>
+        <w:tc>
+          <w:tcPr>
+            <w:tcW w:w="6140" w:type="dxa"/>
+            <w:tcBorders>
+              <w:top w:val="nil"/>
+              <w:left w:val="nil"/>
+              <w:bottom w:val="nil"/>
+              <w:right w:val="single" w:sz="8" w:space="0" w:color="auto"/>
+            </w:tcBorders>
+            <w:shd w:val="clear" w:color="auto" w:fill="auto"/>
+            <w:vAlign w:val="bottom"/>
+            <w:hideMark/>
+          </w:tcPr>
+          <w:p>
+            <w:pPr>
+              <w:spacing w:before="0" w:after="0" w:line="240" w:lineRule="auto"/>
+              <w:rPr>
+                <w:rFonts w:ascii="Calibri" w:eastAsia="Times New Roman" w:hAnsi="Calibri" w:cs="Times New Roman"/>
+                <w:color w:val="000000"/>
+                <w:sz w:val="16"/>
+                <w:szCs w:val="16"/>
+                <w:lang w:eastAsia="de-CH"/>
+              </w:rPr>
+            </w:pPr>
+            <w:r>
+              <w:rPr>
+                <w:rFonts w:ascii="Calibri" w:eastAsia="Times New Roman" w:hAnsi="Calibri" w:cs="Times New Roman"/>
+                <w:color w:val="000000"/>
+                <w:sz w:val="16"/>
+                <w:szCs w:val="16"/>
+                <w:lang w:eastAsia="de-CH"/>
+              </w:rPr>
+              <w:t>The user votes for an option</w:t>
+            </w:r>
+          </w:p>
+        </w:tc>
+      </w:tr>
+      <w:tr>
+        <w:trPr>
+          <w:trHeight w:val="450"/>
+        </w:trPr>
+        <w:tc>
+          <w:tcPr>
+            <w:tcW w:w="1820" w:type="dxa"/>
+            <w:tcBorders>
+              <w:top w:val="nil"/>
+              <w:left w:val="single" w:sz="8" w:space="0" w:color="auto"/>
+              <w:bottom w:val="nil"/>
+              <w:right w:val="single" w:sz="4" w:space="0" w:color="auto"/>
+            </w:tcBorders>
+            <w:shd w:val="clear" w:color="auto" w:fill="auto"/>
+            <w:noWrap/>
+            <w:hideMark/>
+          </w:tcPr>
+          <w:p>
+            <w:pPr>
+              <w:spacing w:before="0" w:after="0" w:line="240" w:lineRule="auto"/>
+              <w:rPr>
+                <w:rFonts w:ascii="Corbel" w:eastAsia="Times New Roman" w:hAnsi="Corbel" w:cs="Times New Roman"/>
+                <w:b/>
+                <w:bCs/>
+                <w:color w:val="000000"/>
+                <w:sz w:val="16"/>
+                <w:szCs w:val="16"/>
+                <w:lang w:val="de-CH" w:eastAsia="de-CH"/>
+              </w:rPr>
+            </w:pPr>
+            <w:r>
+              <w:rPr>
+                <w:rFonts w:ascii="Corbel" w:eastAsia="Times New Roman" w:hAnsi="Corbel" w:cs="Times New Roman"/>
+                <w:b/>
+                <w:bCs/>
+                <w:color w:val="000000"/>
+                <w:sz w:val="16"/>
+                <w:szCs w:val="16"/>
+                <w:lang w:val="de-CH" w:eastAsia="de-CH"/>
+              </w:rPr>
+              <w:t>Preconditions:</w:t>
+            </w:r>
+          </w:p>
+        </w:tc>
+        <w:tc>
+          <w:tcPr>
+            <w:tcW w:w="6140" w:type="dxa"/>
+            <w:tcBorders>
+              <w:top w:val="nil"/>
+              <w:left w:val="nil"/>
+              <w:bottom w:val="nil"/>
+              <w:right w:val="single" w:sz="8" w:space="0" w:color="auto"/>
+            </w:tcBorders>
+            <w:shd w:val="clear" w:color="auto" w:fill="auto"/>
+            <w:vAlign w:val="bottom"/>
+            <w:hideMark/>
+          </w:tcPr>
+          <w:p>
+            <w:pPr>
+              <w:spacing w:before="0" w:after="0" w:line="240" w:lineRule="auto"/>
+              <w:rPr>
+                <w:rFonts w:ascii="Calibri" w:eastAsia="Times New Roman" w:hAnsi="Calibri" w:cs="Times New Roman"/>
+                <w:color w:val="000000"/>
+                <w:sz w:val="16"/>
+                <w:szCs w:val="16"/>
+                <w:lang w:eastAsia="de-CH"/>
+              </w:rPr>
+            </w:pPr>
+            <w:r>
+              <w:rPr>
+                <w:rFonts w:ascii="Calibri" w:eastAsia="Times New Roman" w:hAnsi="Calibri" w:cs="Times New Roman"/>
+                <w:color w:val="000000"/>
+                <w:sz w:val="16"/>
+                <w:szCs w:val="16"/>
+                <w:lang w:eastAsia="de-CH"/>
+              </w:rPr>
+              <w:t>1. User is logged in</w:t>
+            </w:r>
+            <w:r>
+              <w:rPr>
+                <w:rFonts w:ascii="Calibri" w:eastAsia="Times New Roman" w:hAnsi="Calibri" w:cs="Times New Roman"/>
+                <w:color w:val="000000"/>
+                <w:sz w:val="16"/>
+                <w:szCs w:val="16"/>
+                <w:lang w:eastAsia="de-CH"/>
+              </w:rPr>
+              <w:br/>
+              <w:t>2. User opened the poll</w:t>
+            </w:r>
+          </w:p>
+        </w:tc>
+      </w:tr>
+      <w:tr>
+        <w:trPr>
+          <w:trHeight w:val="675"/>
+        </w:trPr>
+        <w:tc>
+          <w:tcPr>
+            <w:tcW w:w="1820" w:type="dxa"/>
+            <w:tcBorders>
+              <w:top w:val="nil"/>
+              <w:left w:val="single" w:sz="8" w:space="0" w:color="auto"/>
+              <w:bottom w:val="nil"/>
+              <w:right w:val="single" w:sz="4" w:space="0" w:color="auto"/>
+            </w:tcBorders>
+            <w:shd w:val="clear" w:color="auto" w:fill="auto"/>
+            <w:noWrap/>
+            <w:hideMark/>
+          </w:tcPr>
+          <w:p>
+            <w:pPr>
+              <w:spacing w:before="0" w:after="0" w:line="240" w:lineRule="auto"/>
+              <w:rPr>
+                <w:rFonts w:ascii="Corbel" w:eastAsia="Times New Roman" w:hAnsi="Corbel" w:cs="Times New Roman"/>
+                <w:b/>
+                <w:bCs/>
+                <w:color w:val="000000"/>
+                <w:sz w:val="16"/>
+                <w:szCs w:val="16"/>
+                <w:lang w:val="de-CH" w:eastAsia="de-CH"/>
+              </w:rPr>
+            </w:pPr>
+            <w:r>
+              <w:rPr>
+                <w:rFonts w:ascii="Corbel" w:eastAsia="Times New Roman" w:hAnsi="Corbel" w:cs="Times New Roman"/>
+                <w:b/>
+                <w:bCs/>
+                <w:color w:val="000000"/>
+                <w:sz w:val="16"/>
+                <w:szCs w:val="16"/>
+                <w:lang w:val="de-CH" w:eastAsia="de-CH"/>
+              </w:rPr>
+              <w:t>Normal Flow:</w:t>
+            </w:r>
+          </w:p>
+        </w:tc>
+        <w:tc>
+          <w:tcPr>
+            <w:tcW w:w="6140" w:type="dxa"/>
+            <w:tcBorders>
+              <w:top w:val="nil"/>
+              <w:left w:val="nil"/>
+              <w:bottom w:val="nil"/>
+              <w:right w:val="single" w:sz="8" w:space="0" w:color="auto"/>
+            </w:tcBorders>
+            <w:shd w:val="clear" w:color="auto" w:fill="auto"/>
+            <w:vAlign w:val="bottom"/>
+            <w:hideMark/>
+          </w:tcPr>
+          <w:p>
+            <w:pPr>
+              <w:spacing w:before="0" w:after="0" w:line="240" w:lineRule="auto"/>
+              <w:rPr>
+                <w:rFonts w:ascii="Calibri" w:eastAsia="Times New Roman" w:hAnsi="Calibri" w:cs="Times New Roman"/>
+                <w:color w:val="000000"/>
+                <w:sz w:val="16"/>
+                <w:szCs w:val="16"/>
+                <w:lang w:val="de-CH" w:eastAsia="de-CH"/>
+              </w:rPr>
+            </w:pPr>
+            <w:r>
+              <w:rPr>
+                <w:rFonts w:ascii="Calibri" w:eastAsia="Times New Roman" w:hAnsi="Calibri" w:cs="Times New Roman"/>
+                <w:color w:val="000000"/>
+                <w:sz w:val="16"/>
+                <w:szCs w:val="16"/>
+                <w:lang w:eastAsia="de-CH"/>
+              </w:rPr>
+              <w:t>1. User selects an option</w:t>
+            </w:r>
+            <w:r>
+              <w:rPr>
+                <w:rFonts w:ascii="Calibri" w:eastAsia="Times New Roman" w:hAnsi="Calibri" w:cs="Times New Roman"/>
+                <w:color w:val="000000"/>
+                <w:sz w:val="16"/>
+                <w:szCs w:val="16"/>
+                <w:lang w:eastAsia="de-CH"/>
+              </w:rPr>
+              <w:br/>
+              <w:t>2. User clicks save button to submit his vote</w:t>
+            </w:r>
+            <w:r>
+              <w:rPr>
+                <w:rFonts w:ascii="Calibri" w:eastAsia="Times New Roman" w:hAnsi="Calibri" w:cs="Times New Roman"/>
+                <w:color w:val="000000"/>
+                <w:sz w:val="16"/>
+                <w:szCs w:val="16"/>
+                <w:lang w:eastAsia="de-CH"/>
+              </w:rPr>
+              <w:br/>
+              <w:t xml:space="preserve">3. </w:t>
+            </w:r>
+            <w:r>
+              <w:rPr>
+                <w:rFonts w:ascii="Calibri" w:eastAsia="Times New Roman" w:hAnsi="Calibri" w:cs="Times New Roman"/>
+                <w:color w:val="000000"/>
+                <w:sz w:val="16"/>
+                <w:szCs w:val="16"/>
+                <w:lang w:val="de-CH" w:eastAsia="de-CH"/>
+              </w:rPr>
+              <w:t>Dialog closes</w:t>
+            </w:r>
+          </w:p>
+        </w:tc>
+      </w:tr>
+      <w:tr>
+        <w:trPr>
+          <w:trHeight w:val="1350"/>
+        </w:trPr>
+        <w:tc>
+          <w:tcPr>
+            <w:tcW w:w="1820" w:type="dxa"/>
+            <w:tcBorders>
+              <w:top w:val="nil"/>
+              <w:left w:val="single" w:sz="8" w:space="0" w:color="auto"/>
+              <w:bottom w:val="nil"/>
+              <w:right w:val="single" w:sz="4" w:space="0" w:color="auto"/>
+            </w:tcBorders>
+            <w:shd w:val="clear" w:color="auto" w:fill="auto"/>
+            <w:noWrap/>
+            <w:hideMark/>
+          </w:tcPr>
+          <w:p>
+            <w:pPr>
+              <w:spacing w:before="0" w:after="0" w:line="240" w:lineRule="auto"/>
+              <w:rPr>
+                <w:rFonts w:ascii="Corbel" w:eastAsia="Times New Roman" w:hAnsi="Corbel" w:cs="Times New Roman"/>
+                <w:b/>
+                <w:bCs/>
+                <w:color w:val="000000"/>
+                <w:sz w:val="16"/>
+                <w:szCs w:val="16"/>
+                <w:lang w:val="de-CH" w:eastAsia="de-CH"/>
+              </w:rPr>
+            </w:pPr>
+            <w:r>
+              <w:rPr>
+                <w:rFonts w:ascii="Corbel" w:eastAsia="Times New Roman" w:hAnsi="Corbel" w:cs="Times New Roman"/>
+                <w:b/>
+                <w:bCs/>
+                <w:color w:val="000000"/>
+                <w:sz w:val="16"/>
+                <w:szCs w:val="16"/>
+                <w:lang w:val="de-CH" w:eastAsia="de-CH"/>
+              </w:rPr>
+              <w:t>Alternative Flow:</w:t>
+            </w:r>
+          </w:p>
+        </w:tc>
+        <w:tc>
+          <w:tcPr>
+            <w:tcW w:w="6140" w:type="dxa"/>
+            <w:tcBorders>
+              <w:top w:val="nil"/>
+              <w:left w:val="nil"/>
+              <w:bottom w:val="nil"/>
+              <w:right w:val="single" w:sz="8" w:space="0" w:color="auto"/>
+            </w:tcBorders>
+            <w:shd w:val="clear" w:color="auto" w:fill="auto"/>
+            <w:vAlign w:val="bottom"/>
+            <w:hideMark/>
+          </w:tcPr>
+          <w:p>
+            <w:pPr>
+              <w:spacing w:before="0" w:after="0" w:line="240" w:lineRule="auto"/>
+              <w:rPr>
+                <w:rFonts w:ascii="Calibri" w:eastAsia="Times New Roman" w:hAnsi="Calibri" w:cs="Times New Roman"/>
+                <w:color w:val="000000"/>
+                <w:sz w:val="16"/>
+                <w:szCs w:val="16"/>
+                <w:lang w:val="de-CH" w:eastAsia="de-CH"/>
+              </w:rPr>
+            </w:pPr>
+            <w:r>
+              <w:rPr>
+                <w:rFonts w:ascii="Calibri" w:eastAsia="Times New Roman" w:hAnsi="Calibri" w:cs="Times New Roman"/>
+                <w:color w:val="000000"/>
+                <w:sz w:val="16"/>
+                <w:szCs w:val="16"/>
+                <w:lang w:eastAsia="de-CH"/>
+              </w:rPr>
+              <w:t>1a. User files a custom option</w:t>
+            </w:r>
+            <w:r>
+              <w:rPr>
+                <w:rFonts w:ascii="Calibri" w:eastAsia="Times New Roman" w:hAnsi="Calibri" w:cs="Times New Roman"/>
+                <w:color w:val="000000"/>
+                <w:sz w:val="16"/>
+                <w:szCs w:val="16"/>
+                <w:lang w:eastAsia="de-CH"/>
+              </w:rPr>
+              <w:br/>
+              <w:t xml:space="preserve">           2. The user defines a new option</w:t>
+            </w:r>
+            <w:r>
+              <w:rPr>
+                <w:rFonts w:ascii="Calibri" w:eastAsia="Times New Roman" w:hAnsi="Calibri" w:cs="Times New Roman"/>
+                <w:color w:val="000000"/>
+                <w:sz w:val="16"/>
+                <w:szCs w:val="16"/>
+                <w:lang w:eastAsia="de-CH"/>
+              </w:rPr>
+              <w:br/>
+              <w:t xml:space="preserve">      3. User saves the new option</w:t>
+            </w:r>
+            <w:r>
+              <w:rPr>
+                <w:rFonts w:ascii="Calibri" w:eastAsia="Times New Roman" w:hAnsi="Calibri" w:cs="Times New Roman"/>
+                <w:color w:val="000000"/>
+                <w:sz w:val="16"/>
+                <w:szCs w:val="16"/>
+                <w:lang w:eastAsia="de-CH"/>
+              </w:rPr>
+              <w:br/>
+              <w:t xml:space="preserve">           4. User selects the new option</w:t>
+            </w:r>
+            <w:r>
+              <w:rPr>
+                <w:rFonts w:ascii="Calibri" w:eastAsia="Times New Roman" w:hAnsi="Calibri" w:cs="Times New Roman"/>
+                <w:color w:val="000000"/>
+                <w:sz w:val="16"/>
+                <w:szCs w:val="16"/>
+                <w:lang w:eastAsia="de-CH"/>
+              </w:rPr>
+              <w:br/>
+              <w:t xml:space="preserve">           5. </w:t>
+            </w:r>
+            <w:r>
+              <w:rPr>
+                <w:rFonts w:ascii="Calibri" w:eastAsia="Times New Roman" w:hAnsi="Calibri" w:cs="Times New Roman"/>
+                <w:color w:val="000000"/>
+                <w:sz w:val="16"/>
+                <w:szCs w:val="16"/>
+                <w:lang w:val="de-CH" w:eastAsia="de-CH"/>
+              </w:rPr>
+              <w:t>User saves the vote</w:t>
+            </w:r>
+            <w:r>
+              <w:rPr>
+                <w:rFonts w:ascii="Calibri" w:eastAsia="Times New Roman" w:hAnsi="Calibri" w:cs="Times New Roman"/>
+                <w:color w:val="000000"/>
+                <w:sz w:val="16"/>
+                <w:szCs w:val="16"/>
+                <w:lang w:val="de-CH" w:eastAsia="de-CH"/>
+              </w:rPr>
+              <w:br/>
+              <w:t xml:space="preserve">           6. The dialog closes</w:t>
+            </w:r>
+          </w:p>
+        </w:tc>
+      </w:tr>
+      <w:tr>
+        <w:trPr>
+          <w:trHeight w:val="240"/>
+        </w:trPr>
+        <w:tc>
+          <w:tcPr>
+            <w:tcW w:w="1820" w:type="dxa"/>
+            <w:tcBorders>
+              <w:top w:val="nil"/>
+              <w:left w:val="single" w:sz="8" w:space="0" w:color="auto"/>
+              <w:bottom w:val="single" w:sz="8" w:space="0" w:color="auto"/>
+              <w:right w:val="single" w:sz="4" w:space="0" w:color="auto"/>
+            </w:tcBorders>
+            <w:shd w:val="clear" w:color="auto" w:fill="auto"/>
+            <w:noWrap/>
+            <w:hideMark/>
+          </w:tcPr>
+          <w:p>
+            <w:pPr>
+              <w:spacing w:before="0" w:after="0" w:line="240" w:lineRule="auto"/>
+              <w:rPr>
+                <w:rFonts w:ascii="Corbel" w:eastAsia="Times New Roman" w:hAnsi="Corbel" w:cs="Times New Roman"/>
+                <w:b/>
+                <w:bCs/>
+                <w:color w:val="000000"/>
+                <w:sz w:val="16"/>
+                <w:szCs w:val="16"/>
+                <w:lang w:val="de-CH" w:eastAsia="de-CH"/>
+              </w:rPr>
+            </w:pPr>
+            <w:r>
+              <w:rPr>
+                <w:rFonts w:ascii="Corbel" w:eastAsia="Times New Roman" w:hAnsi="Corbel" w:cs="Times New Roman"/>
+                <w:b/>
+                <w:bCs/>
+                <w:color w:val="000000"/>
+                <w:sz w:val="16"/>
+                <w:szCs w:val="16"/>
+                <w:lang w:val="de-CH" w:eastAsia="de-CH"/>
+              </w:rPr>
+              <w:t>Exceptions:</w:t>
+            </w:r>
+          </w:p>
+        </w:tc>
+        <w:tc>
+          <w:tcPr>
+            <w:tcW w:w="6140" w:type="dxa"/>
+            <w:tcBorders>
+              <w:top w:val="nil"/>
+              <w:left w:val="nil"/>
+              <w:bottom w:val="single" w:sz="8" w:space="0" w:color="auto"/>
+              <w:right w:val="single" w:sz="8" w:space="0" w:color="auto"/>
+            </w:tcBorders>
+            <w:shd w:val="clear" w:color="auto" w:fill="auto"/>
+            <w:noWrap/>
+            <w:vAlign w:val="bottom"/>
+            <w:hideMark/>
+          </w:tcPr>
+          <w:p>
+            <w:pPr>
+              <w:spacing w:before="0" w:after="0" w:line="240" w:lineRule="auto"/>
+              <w:rPr>
+                <w:rFonts w:ascii="Calibri" w:eastAsia="Times New Roman" w:hAnsi="Calibri" w:cs="Times New Roman"/>
+                <w:color w:val="000000"/>
+                <w:sz w:val="16"/>
+                <w:szCs w:val="16"/>
+                <w:lang w:val="de-CH" w:eastAsia="de-CH"/>
+              </w:rPr>
+            </w:pPr>
+            <w:r>
+              <w:rPr>
+                <w:rFonts w:ascii="Calibri" w:eastAsia="Times New Roman" w:hAnsi="Calibri" w:cs="Times New Roman"/>
+                <w:color w:val="000000"/>
+                <w:sz w:val="16"/>
+                <w:szCs w:val="16"/>
+                <w:lang w:val="de-CH" w:eastAsia="de-CH"/>
+              </w:rPr>
+              <w:t>None</w:t>
+            </w:r>
+          </w:p>
+        </w:tc>
+      </w:tr>
+    </w:tbl>
     <w:p/>
     <w:p>
       <w:pPr>
@@ -16309,13 +20172,768 @@
         <w:t>Invite</w:t>
       </w:r>
     </w:p>
-    <w:p/>
+    <w:tbl>
+      <w:tblPr>
+        <w:tblW w:w="7960" w:type="dxa"/>
+        <w:tblCellMar>
+          <w:left w:w="70" w:type="dxa"/>
+          <w:right w:w="70" w:type="dxa"/>
+        </w:tblCellMar>
+        <w:tblLook w:val="04A0" w:firstRow="1" w:lastRow="0" w:firstColumn="1" w:lastColumn="0" w:noHBand="0" w:noVBand="1"/>
+      </w:tblPr>
+      <w:tblGrid>
+        <w:gridCol w:w="1820"/>
+        <w:gridCol w:w="6140"/>
+      </w:tblGrid>
+      <w:tr>
+        <w:trPr>
+          <w:trHeight w:val="225"/>
+        </w:trPr>
+        <w:tc>
+          <w:tcPr>
+            <w:tcW w:w="1820" w:type="dxa"/>
+            <w:tcBorders>
+              <w:top w:val="single" w:sz="8" w:space="0" w:color="auto"/>
+              <w:left w:val="single" w:sz="8" w:space="0" w:color="auto"/>
+              <w:bottom w:val="nil"/>
+              <w:right w:val="single" w:sz="4" w:space="0" w:color="auto"/>
+            </w:tcBorders>
+            <w:shd w:val="clear" w:color="auto" w:fill="auto"/>
+            <w:noWrap/>
+            <w:hideMark/>
+          </w:tcPr>
+          <w:p>
+            <w:pPr>
+              <w:spacing w:before="0" w:after="0" w:line="240" w:lineRule="auto"/>
+              <w:rPr>
+                <w:rFonts w:ascii="Corbel" w:eastAsia="Times New Roman" w:hAnsi="Corbel" w:cs="Times New Roman"/>
+                <w:b/>
+                <w:bCs/>
+                <w:color w:val="000000"/>
+                <w:sz w:val="16"/>
+                <w:szCs w:val="16"/>
+                <w:lang w:val="de-CH" w:eastAsia="de-CH"/>
+              </w:rPr>
+            </w:pPr>
+            <w:r>
+              <w:rPr>
+                <w:rFonts w:ascii="Corbel" w:eastAsia="Times New Roman" w:hAnsi="Corbel" w:cs="Times New Roman"/>
+                <w:b/>
+                <w:bCs/>
+                <w:color w:val="000000"/>
+                <w:sz w:val="16"/>
+                <w:szCs w:val="16"/>
+                <w:lang w:val="de-CH" w:eastAsia="de-CH"/>
+              </w:rPr>
+              <w:t>Use Case Id:</w:t>
+            </w:r>
+          </w:p>
+        </w:tc>
+        <w:tc>
+          <w:tcPr>
+            <w:tcW w:w="6140" w:type="dxa"/>
+            <w:tcBorders>
+              <w:top w:val="single" w:sz="8" w:space="0" w:color="auto"/>
+              <w:left w:val="nil"/>
+              <w:bottom w:val="nil"/>
+              <w:right w:val="single" w:sz="8" w:space="0" w:color="auto"/>
+            </w:tcBorders>
+            <w:shd w:val="clear" w:color="auto" w:fill="auto"/>
+            <w:noWrap/>
+            <w:vAlign w:val="bottom"/>
+            <w:hideMark/>
+          </w:tcPr>
+          <w:p>
+            <w:pPr>
+              <w:spacing w:before="0" w:after="0" w:line="240" w:lineRule="auto"/>
+              <w:rPr>
+                <w:rFonts w:ascii="Calibri" w:eastAsia="Times New Roman" w:hAnsi="Calibri" w:cs="Times New Roman"/>
+                <w:color w:val="000000"/>
+                <w:sz w:val="16"/>
+                <w:szCs w:val="16"/>
+                <w:lang w:val="de-CH" w:eastAsia="de-CH"/>
+              </w:rPr>
+            </w:pPr>
+            <w:r>
+              <w:rPr>
+                <w:rFonts w:ascii="Calibri" w:eastAsia="Times New Roman" w:hAnsi="Calibri" w:cs="Times New Roman"/>
+                <w:color w:val="000000"/>
+                <w:sz w:val="16"/>
+                <w:szCs w:val="16"/>
+                <w:lang w:val="de-CH" w:eastAsia="de-CH"/>
+              </w:rPr>
+              <w:t>15</w:t>
+            </w:r>
+          </w:p>
+        </w:tc>
+      </w:tr>
+      <w:tr>
+        <w:trPr>
+          <w:trHeight w:val="225"/>
+        </w:trPr>
+        <w:tc>
+          <w:tcPr>
+            <w:tcW w:w="1820" w:type="dxa"/>
+            <w:tcBorders>
+              <w:top w:val="nil"/>
+              <w:left w:val="single" w:sz="8" w:space="0" w:color="auto"/>
+              <w:bottom w:val="nil"/>
+              <w:right w:val="single" w:sz="4" w:space="0" w:color="auto"/>
+            </w:tcBorders>
+            <w:shd w:val="clear" w:color="auto" w:fill="auto"/>
+            <w:noWrap/>
+            <w:hideMark/>
+          </w:tcPr>
+          <w:p>
+            <w:pPr>
+              <w:spacing w:before="0" w:after="0" w:line="240" w:lineRule="auto"/>
+              <w:rPr>
+                <w:rFonts w:ascii="Corbel" w:eastAsia="Times New Roman" w:hAnsi="Corbel" w:cs="Times New Roman"/>
+                <w:b/>
+                <w:bCs/>
+                <w:color w:val="000000"/>
+                <w:sz w:val="16"/>
+                <w:szCs w:val="16"/>
+                <w:lang w:val="de-CH" w:eastAsia="de-CH"/>
+              </w:rPr>
+            </w:pPr>
+            <w:r>
+              <w:rPr>
+                <w:rFonts w:ascii="Corbel" w:eastAsia="Times New Roman" w:hAnsi="Corbel" w:cs="Times New Roman"/>
+                <w:b/>
+                <w:bCs/>
+                <w:color w:val="000000"/>
+                <w:sz w:val="16"/>
+                <w:szCs w:val="16"/>
+                <w:lang w:val="de-CH" w:eastAsia="de-CH"/>
+              </w:rPr>
+              <w:t>Use Case Name:</w:t>
+            </w:r>
+          </w:p>
+        </w:tc>
+        <w:tc>
+          <w:tcPr>
+            <w:tcW w:w="6140" w:type="dxa"/>
+            <w:tcBorders>
+              <w:top w:val="nil"/>
+              <w:left w:val="nil"/>
+              <w:bottom w:val="nil"/>
+              <w:right w:val="single" w:sz="8" w:space="0" w:color="auto"/>
+            </w:tcBorders>
+            <w:shd w:val="clear" w:color="auto" w:fill="auto"/>
+            <w:noWrap/>
+            <w:vAlign w:val="bottom"/>
+            <w:hideMark/>
+          </w:tcPr>
+          <w:p>
+            <w:pPr>
+              <w:spacing w:before="0" w:after="0" w:line="240" w:lineRule="auto"/>
+              <w:rPr>
+                <w:rFonts w:ascii="Calibri" w:eastAsia="Times New Roman" w:hAnsi="Calibri" w:cs="Times New Roman"/>
+                <w:color w:val="000000"/>
+                <w:sz w:val="16"/>
+                <w:szCs w:val="16"/>
+                <w:lang w:val="de-CH" w:eastAsia="de-CH"/>
+              </w:rPr>
+            </w:pPr>
+            <w:r>
+              <w:rPr>
+                <w:rFonts w:ascii="Calibri" w:eastAsia="Times New Roman" w:hAnsi="Calibri" w:cs="Times New Roman"/>
+                <w:color w:val="000000"/>
+                <w:sz w:val="16"/>
+                <w:szCs w:val="16"/>
+                <w:lang w:val="de-CH" w:eastAsia="de-CH"/>
+              </w:rPr>
+              <w:t>Vote</w:t>
+            </w:r>
+          </w:p>
+        </w:tc>
+      </w:tr>
+      <w:tr>
+        <w:trPr>
+          <w:trHeight w:val="225"/>
+        </w:trPr>
+        <w:tc>
+          <w:tcPr>
+            <w:tcW w:w="1820" w:type="dxa"/>
+            <w:tcBorders>
+              <w:top w:val="nil"/>
+              <w:left w:val="single" w:sz="8" w:space="0" w:color="auto"/>
+              <w:bottom w:val="nil"/>
+              <w:right w:val="single" w:sz="4" w:space="0" w:color="auto"/>
+            </w:tcBorders>
+            <w:shd w:val="clear" w:color="auto" w:fill="auto"/>
+            <w:noWrap/>
+            <w:hideMark/>
+          </w:tcPr>
+          <w:p>
+            <w:pPr>
+              <w:spacing w:before="0" w:after="0" w:line="240" w:lineRule="auto"/>
+              <w:rPr>
+                <w:rFonts w:ascii="Corbel" w:eastAsia="Times New Roman" w:hAnsi="Corbel" w:cs="Times New Roman"/>
+                <w:b/>
+                <w:bCs/>
+                <w:color w:val="000000"/>
+                <w:sz w:val="16"/>
+                <w:szCs w:val="16"/>
+                <w:lang w:val="de-CH" w:eastAsia="de-CH"/>
+              </w:rPr>
+            </w:pPr>
+            <w:r>
+              <w:rPr>
+                <w:rFonts w:ascii="Corbel" w:eastAsia="Times New Roman" w:hAnsi="Corbel" w:cs="Times New Roman"/>
+                <w:b/>
+                <w:bCs/>
+                <w:color w:val="000000"/>
+                <w:sz w:val="16"/>
+                <w:szCs w:val="16"/>
+                <w:lang w:val="de-CH" w:eastAsia="de-CH"/>
+              </w:rPr>
+              <w:t>Actors:</w:t>
+            </w:r>
+          </w:p>
+        </w:tc>
+        <w:tc>
+          <w:tcPr>
+            <w:tcW w:w="6140" w:type="dxa"/>
+            <w:tcBorders>
+              <w:top w:val="nil"/>
+              <w:left w:val="nil"/>
+              <w:bottom w:val="nil"/>
+              <w:right w:val="single" w:sz="8" w:space="0" w:color="auto"/>
+            </w:tcBorders>
+            <w:shd w:val="clear" w:color="auto" w:fill="auto"/>
+            <w:noWrap/>
+            <w:vAlign w:val="bottom"/>
+            <w:hideMark/>
+          </w:tcPr>
+          <w:p>
+            <w:pPr>
+              <w:spacing w:before="0" w:after="0" w:line="240" w:lineRule="auto"/>
+              <w:rPr>
+                <w:rFonts w:ascii="Calibri" w:eastAsia="Times New Roman" w:hAnsi="Calibri" w:cs="Times New Roman"/>
+                <w:color w:val="000000"/>
+                <w:sz w:val="16"/>
+                <w:szCs w:val="16"/>
+                <w:lang w:val="de-CH" w:eastAsia="de-CH"/>
+              </w:rPr>
+            </w:pPr>
+            <w:r>
+              <w:rPr>
+                <w:rFonts w:ascii="Calibri" w:eastAsia="Times New Roman" w:hAnsi="Calibri" w:cs="Times New Roman"/>
+                <w:color w:val="000000"/>
+                <w:sz w:val="16"/>
+                <w:szCs w:val="16"/>
+                <w:lang w:val="de-CH" w:eastAsia="de-CH"/>
+              </w:rPr>
+              <w:t>User</w:t>
+            </w:r>
+          </w:p>
+        </w:tc>
+      </w:tr>
+      <w:tr>
+        <w:trPr>
+          <w:trHeight w:val="225"/>
+        </w:trPr>
+        <w:tc>
+          <w:tcPr>
+            <w:tcW w:w="1820" w:type="dxa"/>
+            <w:tcBorders>
+              <w:top w:val="nil"/>
+              <w:left w:val="single" w:sz="8" w:space="0" w:color="auto"/>
+              <w:bottom w:val="nil"/>
+              <w:right w:val="single" w:sz="4" w:space="0" w:color="auto"/>
+            </w:tcBorders>
+            <w:shd w:val="clear" w:color="auto" w:fill="auto"/>
+            <w:noWrap/>
+            <w:hideMark/>
+          </w:tcPr>
+          <w:p>
+            <w:pPr>
+              <w:spacing w:before="0" w:after="0" w:line="240" w:lineRule="auto"/>
+              <w:rPr>
+                <w:rFonts w:ascii="Corbel" w:eastAsia="Times New Roman" w:hAnsi="Corbel" w:cs="Times New Roman"/>
+                <w:b/>
+                <w:bCs/>
+                <w:color w:val="000000"/>
+                <w:sz w:val="16"/>
+                <w:szCs w:val="16"/>
+                <w:lang w:val="de-CH" w:eastAsia="de-CH"/>
+              </w:rPr>
+            </w:pPr>
+            <w:r>
+              <w:rPr>
+                <w:rFonts w:ascii="Corbel" w:eastAsia="Times New Roman" w:hAnsi="Corbel" w:cs="Times New Roman"/>
+                <w:b/>
+                <w:bCs/>
+                <w:color w:val="000000"/>
+                <w:sz w:val="16"/>
+                <w:szCs w:val="16"/>
+                <w:lang w:val="de-CH" w:eastAsia="de-CH"/>
+              </w:rPr>
+              <w:t>Description:</w:t>
+            </w:r>
+          </w:p>
+        </w:tc>
+        <w:tc>
+          <w:tcPr>
+            <w:tcW w:w="6140" w:type="dxa"/>
+            <w:tcBorders>
+              <w:top w:val="nil"/>
+              <w:left w:val="nil"/>
+              <w:bottom w:val="nil"/>
+              <w:right w:val="single" w:sz="8" w:space="0" w:color="auto"/>
+            </w:tcBorders>
+            <w:shd w:val="clear" w:color="auto" w:fill="auto"/>
+            <w:vAlign w:val="bottom"/>
+            <w:hideMark/>
+          </w:tcPr>
+          <w:p>
+            <w:pPr>
+              <w:spacing w:before="0" w:after="0" w:line="240" w:lineRule="auto"/>
+              <w:rPr>
+                <w:rFonts w:ascii="Calibri" w:eastAsia="Times New Roman" w:hAnsi="Calibri" w:cs="Times New Roman"/>
+                <w:color w:val="000000"/>
+                <w:sz w:val="16"/>
+                <w:szCs w:val="16"/>
+                <w:lang w:eastAsia="de-CH"/>
+              </w:rPr>
+            </w:pPr>
+            <w:r>
+              <w:rPr>
+                <w:rFonts w:ascii="Calibri" w:eastAsia="Times New Roman" w:hAnsi="Calibri" w:cs="Times New Roman"/>
+                <w:color w:val="000000"/>
+                <w:sz w:val="16"/>
+                <w:szCs w:val="16"/>
+                <w:lang w:eastAsia="de-CH"/>
+              </w:rPr>
+              <w:t>The user invites participants for a poll</w:t>
+            </w:r>
+          </w:p>
+        </w:tc>
+      </w:tr>
+      <w:tr>
+        <w:trPr>
+          <w:trHeight w:val="450"/>
+        </w:trPr>
+        <w:tc>
+          <w:tcPr>
+            <w:tcW w:w="1820" w:type="dxa"/>
+            <w:tcBorders>
+              <w:top w:val="nil"/>
+              <w:left w:val="single" w:sz="8" w:space="0" w:color="auto"/>
+              <w:bottom w:val="nil"/>
+              <w:right w:val="single" w:sz="4" w:space="0" w:color="auto"/>
+            </w:tcBorders>
+            <w:shd w:val="clear" w:color="auto" w:fill="auto"/>
+            <w:noWrap/>
+            <w:hideMark/>
+          </w:tcPr>
+          <w:p>
+            <w:pPr>
+              <w:spacing w:before="0" w:after="0" w:line="240" w:lineRule="auto"/>
+              <w:rPr>
+                <w:rFonts w:ascii="Corbel" w:eastAsia="Times New Roman" w:hAnsi="Corbel" w:cs="Times New Roman"/>
+                <w:b/>
+                <w:bCs/>
+                <w:color w:val="000000"/>
+                <w:sz w:val="16"/>
+                <w:szCs w:val="16"/>
+                <w:lang w:val="de-CH" w:eastAsia="de-CH"/>
+              </w:rPr>
+            </w:pPr>
+            <w:r>
+              <w:rPr>
+                <w:rFonts w:ascii="Corbel" w:eastAsia="Times New Roman" w:hAnsi="Corbel" w:cs="Times New Roman"/>
+                <w:b/>
+                <w:bCs/>
+                <w:color w:val="000000"/>
+                <w:sz w:val="16"/>
+                <w:szCs w:val="16"/>
+                <w:lang w:val="de-CH" w:eastAsia="de-CH"/>
+              </w:rPr>
+              <w:t>Preconditions:</w:t>
+            </w:r>
+          </w:p>
+        </w:tc>
+        <w:tc>
+          <w:tcPr>
+            <w:tcW w:w="6140" w:type="dxa"/>
+            <w:tcBorders>
+              <w:top w:val="nil"/>
+              <w:left w:val="nil"/>
+              <w:bottom w:val="nil"/>
+              <w:right w:val="single" w:sz="8" w:space="0" w:color="auto"/>
+            </w:tcBorders>
+            <w:shd w:val="clear" w:color="auto" w:fill="auto"/>
+            <w:vAlign w:val="bottom"/>
+            <w:hideMark/>
+          </w:tcPr>
+          <w:p>
+            <w:pPr>
+              <w:spacing w:before="0" w:after="0" w:line="240" w:lineRule="auto"/>
+              <w:rPr>
+                <w:rFonts w:ascii="Calibri" w:eastAsia="Times New Roman" w:hAnsi="Calibri" w:cs="Times New Roman"/>
+                <w:color w:val="000000"/>
+                <w:sz w:val="16"/>
+                <w:szCs w:val="16"/>
+                <w:lang w:eastAsia="de-CH"/>
+              </w:rPr>
+            </w:pPr>
+            <w:r>
+              <w:rPr>
+                <w:rFonts w:ascii="Calibri" w:eastAsia="Times New Roman" w:hAnsi="Calibri" w:cs="Times New Roman"/>
+                <w:color w:val="000000"/>
+                <w:sz w:val="16"/>
+                <w:szCs w:val="16"/>
+                <w:lang w:eastAsia="de-CH"/>
+              </w:rPr>
+              <w:t>1. User is logged in</w:t>
+            </w:r>
+            <w:r>
+              <w:rPr>
+                <w:rFonts w:ascii="Calibri" w:eastAsia="Times New Roman" w:hAnsi="Calibri" w:cs="Times New Roman"/>
+                <w:color w:val="000000"/>
+                <w:sz w:val="16"/>
+                <w:szCs w:val="16"/>
+                <w:lang w:eastAsia="de-CH"/>
+              </w:rPr>
+              <w:br/>
+              <w:t>2. User opened the poll</w:t>
+            </w:r>
+          </w:p>
+        </w:tc>
+      </w:tr>
+      <w:tr>
+        <w:trPr>
+          <w:trHeight w:val="1800"/>
+        </w:trPr>
+        <w:tc>
+          <w:tcPr>
+            <w:tcW w:w="1820" w:type="dxa"/>
+            <w:tcBorders>
+              <w:top w:val="nil"/>
+              <w:left w:val="single" w:sz="8" w:space="0" w:color="auto"/>
+              <w:bottom w:val="nil"/>
+              <w:right w:val="single" w:sz="4" w:space="0" w:color="auto"/>
+            </w:tcBorders>
+            <w:shd w:val="clear" w:color="auto" w:fill="auto"/>
+            <w:noWrap/>
+            <w:hideMark/>
+          </w:tcPr>
+          <w:p>
+            <w:pPr>
+              <w:spacing w:before="0" w:after="0" w:line="240" w:lineRule="auto"/>
+              <w:rPr>
+                <w:rFonts w:ascii="Corbel" w:eastAsia="Times New Roman" w:hAnsi="Corbel" w:cs="Times New Roman"/>
+                <w:b/>
+                <w:bCs/>
+                <w:color w:val="000000"/>
+                <w:sz w:val="16"/>
+                <w:szCs w:val="16"/>
+                <w:lang w:val="de-CH" w:eastAsia="de-CH"/>
+              </w:rPr>
+            </w:pPr>
+            <w:r>
+              <w:rPr>
+                <w:rFonts w:ascii="Corbel" w:eastAsia="Times New Roman" w:hAnsi="Corbel" w:cs="Times New Roman"/>
+                <w:b/>
+                <w:bCs/>
+                <w:color w:val="000000"/>
+                <w:sz w:val="16"/>
+                <w:szCs w:val="16"/>
+                <w:lang w:val="de-CH" w:eastAsia="de-CH"/>
+              </w:rPr>
+              <w:t>Normal Flow:</w:t>
+            </w:r>
+          </w:p>
+        </w:tc>
+        <w:tc>
+          <w:tcPr>
+            <w:tcW w:w="6140" w:type="dxa"/>
+            <w:tcBorders>
+              <w:top w:val="nil"/>
+              <w:left w:val="nil"/>
+              <w:bottom w:val="nil"/>
+              <w:right w:val="single" w:sz="8" w:space="0" w:color="auto"/>
+            </w:tcBorders>
+            <w:shd w:val="clear" w:color="auto" w:fill="auto"/>
+            <w:vAlign w:val="bottom"/>
+            <w:hideMark/>
+          </w:tcPr>
+          <w:p>
+            <w:pPr>
+              <w:spacing w:before="0" w:after="0" w:line="240" w:lineRule="auto"/>
+              <w:rPr>
+                <w:rFonts w:ascii="Calibri" w:eastAsia="Times New Roman" w:hAnsi="Calibri" w:cs="Times New Roman"/>
+                <w:color w:val="000000"/>
+                <w:sz w:val="16"/>
+                <w:szCs w:val="16"/>
+                <w:lang w:val="de-CH" w:eastAsia="de-CH"/>
+              </w:rPr>
+            </w:pPr>
+            <w:r>
+              <w:rPr>
+                <w:rFonts w:ascii="Calibri" w:eastAsia="Times New Roman" w:hAnsi="Calibri" w:cs="Times New Roman"/>
+                <w:color w:val="000000"/>
+                <w:sz w:val="16"/>
+                <w:szCs w:val="16"/>
+                <w:lang w:eastAsia="de-CH"/>
+              </w:rPr>
+              <w:t>1. User opens the poll</w:t>
+            </w:r>
+            <w:r>
+              <w:rPr>
+                <w:rFonts w:ascii="Calibri" w:eastAsia="Times New Roman" w:hAnsi="Calibri" w:cs="Times New Roman"/>
+                <w:color w:val="000000"/>
+                <w:sz w:val="16"/>
+                <w:szCs w:val="16"/>
+                <w:lang w:eastAsia="de-CH"/>
+              </w:rPr>
+              <w:br/>
+              <w:t>2. User clicks the participants button</w:t>
+            </w:r>
+            <w:r>
+              <w:rPr>
+                <w:rFonts w:ascii="Calibri" w:eastAsia="Times New Roman" w:hAnsi="Calibri" w:cs="Times New Roman"/>
+                <w:color w:val="000000"/>
+                <w:sz w:val="16"/>
+                <w:szCs w:val="16"/>
+                <w:lang w:eastAsia="de-CH"/>
+              </w:rPr>
+              <w:br/>
+              <w:t>3. User adds participants from either a project or individually from his / her addressbook</w:t>
+            </w:r>
+            <w:r>
+              <w:rPr>
+                <w:rFonts w:ascii="Calibri" w:eastAsia="Times New Roman" w:hAnsi="Calibri" w:cs="Times New Roman"/>
+                <w:color w:val="000000"/>
+                <w:sz w:val="16"/>
+                <w:szCs w:val="16"/>
+                <w:lang w:eastAsia="de-CH"/>
+              </w:rPr>
+              <w:br/>
+              <w:t>4. User saves the poll</w:t>
+            </w:r>
+            <w:r>
+              <w:rPr>
+                <w:rFonts w:ascii="Calibri" w:eastAsia="Times New Roman" w:hAnsi="Calibri" w:cs="Times New Roman"/>
+                <w:color w:val="000000"/>
+                <w:sz w:val="16"/>
+                <w:szCs w:val="16"/>
+                <w:lang w:eastAsia="de-CH"/>
+              </w:rPr>
+              <w:br/>
+              <w:t>5. The dialog closes</w:t>
+            </w:r>
+            <w:r>
+              <w:rPr>
+                <w:rFonts w:ascii="Calibri" w:eastAsia="Times New Roman" w:hAnsi="Calibri" w:cs="Times New Roman"/>
+                <w:color w:val="000000"/>
+                <w:sz w:val="16"/>
+                <w:szCs w:val="16"/>
+                <w:lang w:eastAsia="de-CH"/>
+              </w:rPr>
+              <w:br/>
+              <w:t>6. The system notifies the user</w:t>
+            </w:r>
+            <w:r>
+              <w:rPr>
+                <w:rFonts w:ascii="Calibri" w:eastAsia="Times New Roman" w:hAnsi="Calibri" w:cs="Times New Roman"/>
+                <w:color w:val="000000"/>
+                <w:sz w:val="16"/>
+                <w:szCs w:val="16"/>
+                <w:lang w:eastAsia="de-CH"/>
+              </w:rPr>
+              <w:br/>
+              <w:t xml:space="preserve">7. </w:t>
+            </w:r>
+            <w:r>
+              <w:rPr>
+                <w:rFonts w:ascii="Calibri" w:eastAsia="Times New Roman" w:hAnsi="Calibri" w:cs="Times New Roman"/>
+                <w:color w:val="000000"/>
+                <w:sz w:val="16"/>
+                <w:szCs w:val="16"/>
+                <w:lang w:val="de-CH" w:eastAsia="de-CH"/>
+              </w:rPr>
+              <w:t>Process ends</w:t>
+            </w:r>
+          </w:p>
+        </w:tc>
+      </w:tr>
+      <w:tr>
+        <w:trPr>
+          <w:trHeight w:val="225"/>
+        </w:trPr>
+        <w:tc>
+          <w:tcPr>
+            <w:tcW w:w="1820" w:type="dxa"/>
+            <w:tcBorders>
+              <w:top w:val="nil"/>
+              <w:left w:val="single" w:sz="8" w:space="0" w:color="auto"/>
+              <w:bottom w:val="nil"/>
+              <w:right w:val="single" w:sz="4" w:space="0" w:color="auto"/>
+            </w:tcBorders>
+            <w:shd w:val="clear" w:color="auto" w:fill="auto"/>
+            <w:noWrap/>
+            <w:hideMark/>
+          </w:tcPr>
+          <w:p>
+            <w:pPr>
+              <w:spacing w:before="0" w:after="0" w:line="240" w:lineRule="auto"/>
+              <w:rPr>
+                <w:rFonts w:ascii="Corbel" w:eastAsia="Times New Roman" w:hAnsi="Corbel" w:cs="Times New Roman"/>
+                <w:b/>
+                <w:bCs/>
+                <w:color w:val="000000"/>
+                <w:sz w:val="16"/>
+                <w:szCs w:val="16"/>
+                <w:lang w:val="de-CH" w:eastAsia="de-CH"/>
+              </w:rPr>
+            </w:pPr>
+            <w:r>
+              <w:rPr>
+                <w:rFonts w:ascii="Corbel" w:eastAsia="Times New Roman" w:hAnsi="Corbel" w:cs="Times New Roman"/>
+                <w:b/>
+                <w:bCs/>
+                <w:color w:val="000000"/>
+                <w:sz w:val="16"/>
+                <w:szCs w:val="16"/>
+                <w:lang w:val="de-CH" w:eastAsia="de-CH"/>
+              </w:rPr>
+              <w:t>Alternative Flow:</w:t>
+            </w:r>
+          </w:p>
+        </w:tc>
+        <w:tc>
+          <w:tcPr>
+            <w:tcW w:w="6140" w:type="dxa"/>
+            <w:tcBorders>
+              <w:top w:val="nil"/>
+              <w:left w:val="nil"/>
+              <w:bottom w:val="nil"/>
+              <w:right w:val="single" w:sz="8" w:space="0" w:color="auto"/>
+            </w:tcBorders>
+            <w:shd w:val="clear" w:color="auto" w:fill="auto"/>
+            <w:vAlign w:val="bottom"/>
+            <w:hideMark/>
+          </w:tcPr>
+          <w:p>
+            <w:pPr>
+              <w:spacing w:before="0" w:after="0" w:line="240" w:lineRule="auto"/>
+              <w:rPr>
+                <w:rFonts w:ascii="Calibri" w:eastAsia="Times New Roman" w:hAnsi="Calibri" w:cs="Times New Roman"/>
+                <w:color w:val="000000"/>
+                <w:sz w:val="16"/>
+                <w:szCs w:val="16"/>
+                <w:lang w:val="de-CH" w:eastAsia="de-CH"/>
+              </w:rPr>
+            </w:pPr>
+            <w:r>
+              <w:rPr>
+                <w:rFonts w:ascii="Calibri" w:eastAsia="Times New Roman" w:hAnsi="Calibri" w:cs="Times New Roman"/>
+                <w:color w:val="000000"/>
+                <w:sz w:val="16"/>
+                <w:szCs w:val="16"/>
+                <w:lang w:val="de-CH" w:eastAsia="de-CH"/>
+              </w:rPr>
+              <w:t>None</w:t>
+            </w:r>
+          </w:p>
+        </w:tc>
+      </w:tr>
+      <w:tr>
+        <w:trPr>
+          <w:trHeight w:val="240"/>
+        </w:trPr>
+        <w:tc>
+          <w:tcPr>
+            <w:tcW w:w="1820" w:type="dxa"/>
+            <w:tcBorders>
+              <w:top w:val="nil"/>
+              <w:left w:val="single" w:sz="8" w:space="0" w:color="auto"/>
+              <w:bottom w:val="single" w:sz="8" w:space="0" w:color="auto"/>
+              <w:right w:val="single" w:sz="4" w:space="0" w:color="auto"/>
+            </w:tcBorders>
+            <w:shd w:val="clear" w:color="auto" w:fill="auto"/>
+            <w:noWrap/>
+            <w:hideMark/>
+          </w:tcPr>
+          <w:p>
+            <w:pPr>
+              <w:spacing w:before="0" w:after="0" w:line="240" w:lineRule="auto"/>
+              <w:rPr>
+                <w:rFonts w:ascii="Corbel" w:eastAsia="Times New Roman" w:hAnsi="Corbel" w:cs="Times New Roman"/>
+                <w:b/>
+                <w:bCs/>
+                <w:color w:val="000000"/>
+                <w:sz w:val="16"/>
+                <w:szCs w:val="16"/>
+                <w:lang w:val="de-CH" w:eastAsia="de-CH"/>
+              </w:rPr>
+            </w:pPr>
+            <w:r>
+              <w:rPr>
+                <w:rFonts w:ascii="Corbel" w:eastAsia="Times New Roman" w:hAnsi="Corbel" w:cs="Times New Roman"/>
+                <w:b/>
+                <w:bCs/>
+                <w:color w:val="000000"/>
+                <w:sz w:val="16"/>
+                <w:szCs w:val="16"/>
+                <w:lang w:val="de-CH" w:eastAsia="de-CH"/>
+              </w:rPr>
+              <w:t>Exceptions:</w:t>
+            </w:r>
+          </w:p>
+        </w:tc>
+        <w:tc>
+          <w:tcPr>
+            <w:tcW w:w="6140" w:type="dxa"/>
+            <w:tcBorders>
+              <w:top w:val="nil"/>
+              <w:left w:val="nil"/>
+              <w:bottom w:val="single" w:sz="8" w:space="0" w:color="auto"/>
+              <w:right w:val="single" w:sz="8" w:space="0" w:color="auto"/>
+            </w:tcBorders>
+            <w:shd w:val="clear" w:color="auto" w:fill="auto"/>
+            <w:noWrap/>
+            <w:vAlign w:val="bottom"/>
+            <w:hideMark/>
+          </w:tcPr>
+          <w:p>
+            <w:pPr>
+              <w:spacing w:before="0" w:after="0" w:line="240" w:lineRule="auto"/>
+              <w:rPr>
+                <w:rFonts w:ascii="Calibri" w:eastAsia="Times New Roman" w:hAnsi="Calibri" w:cs="Times New Roman"/>
+                <w:color w:val="000000"/>
+                <w:sz w:val="16"/>
+                <w:szCs w:val="16"/>
+                <w:lang w:val="de-CH" w:eastAsia="de-CH"/>
+              </w:rPr>
+            </w:pPr>
+            <w:r>
+              <w:rPr>
+                <w:rFonts w:ascii="Calibri" w:eastAsia="Times New Roman" w:hAnsi="Calibri" w:cs="Times New Roman"/>
+                <w:color w:val="000000"/>
+                <w:sz w:val="16"/>
+                <w:szCs w:val="16"/>
+                <w:lang w:val="de-CH" w:eastAsia="de-CH"/>
+              </w:rPr>
+              <w:t>None</w:t>
+            </w:r>
+          </w:p>
+        </w:tc>
+      </w:tr>
+    </w:tbl>
+    <w:p>
+      <w:bookmarkStart w:id="18" w:name="_GoBack"/>
+      <w:bookmarkEnd w:id="18"/>
+    </w:p>
     <w:p>
       <w:pPr>
         <w:pStyle w:val="Heading5"/>
       </w:pPr>
       <w:r>
-        <w:lastRenderedPageBreak/>
         <w:t xml:space="preserve">- </w:t>
       </w:r>
       <w:r>
@@ -16474,6 +21092,7 @@
       </w:pPr>
       <w:bookmarkStart w:id="27" w:name="_Toc436840313"/>
       <w:r>
+        <w:lastRenderedPageBreak/>
         <w:t>Logging Components</w:t>
       </w:r>
       <w:bookmarkEnd w:id="27"/>
@@ -16794,7 +21413,7 @@
                                   <w:sz w:val="16"/>
                                   <w:szCs w:val="16"/>
                                 </w:rPr>
-                                <w:t>14</w:t>
+                                <w:t>18</w:t>
                               </w:r>
                               <w:r>
                                 <w:rPr>
@@ -16853,7 +21472,7 @@
                                   <w:sz w:val="16"/>
                                   <w:szCs w:val="16"/>
                                 </w:rPr>
-                                <w:t>18</w:t>
+                                <w:t>20</w:t>
                               </w:r>
                               <w:r>
                                 <w:rPr>
@@ -17084,7 +21703,7 @@
                             <w:sz w:val="16"/>
                             <w:szCs w:val="16"/>
                           </w:rPr>
-                          <w:t>14</w:t>
+                          <w:t>18</w:t>
                         </w:r>
                         <w:r>
                           <w:rPr>
@@ -17143,7 +21762,7 @@
                             <w:sz w:val="16"/>
                             <w:szCs w:val="16"/>
                           </w:rPr>
-                          <w:t>18</w:t>
+                          <w:t>20</w:t>
                         </w:r>
                         <w:r>
                           <w:rPr>
@@ -17850,7 +22469,7 @@
                               <w:sz w:val="16"/>
                               <w:szCs w:val="16"/>
                             </w:rPr>
-                            <w:t>18</w:t>
+                            <w:t>20</w:t>
                           </w:r>
                           <w:r>
                             <w:rPr>
@@ -18154,7 +22773,7 @@
                         <w:sz w:val="16"/>
                         <w:szCs w:val="16"/>
                       </w:rPr>
-                      <w:t>18</w:t>
+                      <w:t>20</w:t>
                     </w:r>
                     <w:r>
                       <w:rPr>
@@ -18516,7 +23135,7 @@
                               <w:szCs w:val="16"/>
                               <w:lang w:val="de-CH"/>
                             </w:rPr>
-                            <w:t>Interaction Components</w:t>
+                            <w:t>Backend Components</w:t>
                           </w:r>
                           <w:r>
                             <w:rPr>
@@ -18679,7 +23298,7 @@
                         <w:szCs w:val="16"/>
                         <w:lang w:val="de-CH"/>
                       </w:rPr>
-                      <w:t>Interaction Components</w:t>
+                      <w:t>Backend Components</w:t>
                     </w:r>
                     <w:r>
                       <w:rPr>
@@ -18770,7 +23389,7 @@
                               <w:noProof/>
                               <w:color w:val="FFFFFF" w:themeColor="background1"/>
                             </w:rPr>
-                            <w:t>14</w:t>
+                            <w:t>18</w:t>
                           </w:r>
                           <w:r>
                             <w:rPr>
@@ -18824,7 +23443,7 @@
                         <w:noProof/>
                         <w:color w:val="FFFFFF" w:themeColor="background1"/>
                       </w:rPr>
-                      <w:t>14</w:t>
+                      <w:t>18</w:t>
                     </w:r>
                     <w:r>
                       <w:rPr>
@@ -22564,7 +27183,7 @@
 </file>
 
 <file path=customXml/itemProps2.xml><?xml version="1.0" encoding="utf-8"?>
-<ds:datastoreItem xmlns:ds="http://schemas.openxmlformats.org/officeDocument/2006/customXml" ds:itemID="{49A6E835-77EC-465B-97D8-2932F7AFCDF8}">
+<ds:datastoreItem xmlns:ds="http://schemas.openxmlformats.org/officeDocument/2006/customXml" ds:itemID="{1497837B-E86B-485B-AEC0-6DFB57E7085E}">
   <ds:schemaRefs>
     <ds:schemaRef ds:uri="http://schemas.openxmlformats.org/officeDocument/2006/bibliography"/>
   </ds:schemaRefs>

</xml_diff>

<commit_message>
- Added GUI Mockup for task
</commit_message>
<xml_diff>
--- a/PlexByte.App.MoCap.Docs/MoCap Documentation.docx
+++ b/PlexByte.App.MoCap.Docs/MoCap Documentation.docx
@@ -835,7 +835,7 @@
               <v:shape id="_x0000_i1025" type="#_x0000_t75" style="width:141.75pt;height:141.75pt" o:ole="">
                 <v:imagedata r:id="rId11" o:title=""/>
               </v:shape>
-              <o:OLEObject Type="Embed" ProgID="PBrush" ShapeID="_x0000_i1025" DrawAspect="Content" ObjectID="_1510940495" r:id="rId12"/>
+              <o:OLEObject Type="Embed" ProgID="PBrush" ShapeID="_x0000_i1025" DrawAspect="Content" ObjectID="_1510945494" r:id="rId12"/>
             </w:object>
           </w:r>
           <w:r>
@@ -3341,7 +3341,7 @@
           <v:shape id="_x0000_i1026" type="#_x0000_t75" style="width:467.4pt;height:211.05pt" o:ole="">
             <v:imagedata r:id="rId13" o:title=""/>
           </v:shape>
-          <o:OLEObject Type="Embed" ProgID="Visio.Drawing.15" ShapeID="_x0000_i1026" DrawAspect="Content" ObjectID="_1510940496" r:id="rId14"/>
+          <o:OLEObject Type="Embed" ProgID="Visio.Drawing.15" ShapeID="_x0000_i1026" DrawAspect="Content" ObjectID="_1510945495" r:id="rId14"/>
         </w:object>
       </w:r>
     </w:p>
@@ -16138,17 +16138,74 @@
       <w:pPr>
         <w:pStyle w:val="Heading5"/>
       </w:pPr>
-      <w:bookmarkStart w:id="17" w:name="_GoBack"/>
       <w:r>
         <w:t>Detail View</w:t>
       </w:r>
+    </w:p>
+    <w:p>
+      <w:r>
+        <w:rPr>
+          <w:noProof/>
+          <w:lang w:val="de-CH" w:eastAsia="de-CH"/>
+        </w:rPr>
+        <w:lastRenderedPageBreak/>
+        <w:drawing>
+          <wp:inline distT="0" distB="0" distL="0" distR="0">
+            <wp:extent cx="5943600" cy="3931920"/>
+            <wp:effectExtent l="0" t="0" r="0" b="0"/>
+            <wp:docPr id="11" name="Picture 11"/>
+            <wp:cNvGraphicFramePr>
+              <a:graphicFrameLocks xmlns:a="http://schemas.openxmlformats.org/drawingml/2006/main" noChangeAspect="1"/>
+            </wp:cNvGraphicFramePr>
+            <a:graphic xmlns:a="http://schemas.openxmlformats.org/drawingml/2006/main">
+              <a:graphicData uri="http://schemas.openxmlformats.org/drawingml/2006/picture">
+                <pic:pic xmlns:pic="http://schemas.openxmlformats.org/drawingml/2006/picture">
+                  <pic:nvPicPr>
+                    <pic:cNvPr id="0" name="Picture 9"/>
+                    <pic:cNvPicPr>
+                      <a:picLocks noChangeAspect="1" noChangeArrowheads="1"/>
+                    </pic:cNvPicPr>
+                  </pic:nvPicPr>
+                  <pic:blipFill>
+                    <a:blip r:embed="rId19">
+                      <a:extLst>
+                        <a:ext uri="{28A0092B-C50C-407E-A947-70E740481C1C}">
+                          <a14:useLocalDpi xmlns:a14="http://schemas.microsoft.com/office/drawing/2010/main" val="0"/>
+                        </a:ext>
+                      </a:extLst>
+                    </a:blip>
+                    <a:srcRect/>
+                    <a:stretch>
+                      <a:fillRect/>
+                    </a:stretch>
+                  </pic:blipFill>
+                  <pic:spPr bwMode="auto">
+                    <a:xfrm>
+                      <a:off x="0" y="0"/>
+                      <a:ext cx="5943600" cy="3931920"/>
+                    </a:xfrm>
+                    <a:prstGeom prst="rect">
+                      <a:avLst/>
+                    </a:prstGeom>
+                    <a:noFill/>
+                    <a:ln>
+                      <a:noFill/>
+                    </a:ln>
+                  </pic:spPr>
+                </pic:pic>
+              </a:graphicData>
+            </a:graphic>
+          </wp:inline>
+        </w:drawing>
+      </w:r>
+      <w:bookmarkStart w:id="17" w:name="_GoBack"/>
+      <w:bookmarkEnd w:id="17"/>
     </w:p>
     <w:p>
       <w:pPr>
         <w:pStyle w:val="Heading3"/>
       </w:pPr>
       <w:bookmarkStart w:id="18" w:name="_Toc436840304"/>
-      <w:bookmarkEnd w:id="17"/>
       <w:r>
         <w:t>Poll</w:t>
       </w:r>
@@ -16183,7 +16240,6 @@
         <w:pStyle w:val="Heading4"/>
       </w:pPr>
       <w:r>
-        <w:lastRenderedPageBreak/>
         <w:t>Use Cases</w:t>
       </w:r>
     </w:p>
@@ -16206,6 +16262,7 @@
           <w:noProof/>
           <w:lang w:val="de-CH" w:eastAsia="de-CH"/>
         </w:rPr>
+        <w:lastRenderedPageBreak/>
         <w:drawing>
           <wp:inline distT="0" distB="0" distL="0" distR="0">
             <wp:extent cx="5943600" cy="4039340"/>
@@ -16224,7 +16281,7 @@
                     </pic:cNvPicPr>
                   </pic:nvPicPr>
                   <pic:blipFill>
-                    <a:blip r:embed="rId19">
+                    <a:blip r:embed="rId20">
                       <a:extLst>
                         <a:ext uri="{28A0092B-C50C-407E-A947-70E740481C1C}">
                           <a14:useLocalDpi xmlns:a14="http://schemas.microsoft.com/office/drawing/2010/main" val="0"/>
@@ -16927,7 +16984,6 @@
                 <w:szCs w:val="16"/>
                 <w:lang w:val="de-CH" w:eastAsia="de-CH"/>
               </w:rPr>
-              <w:lastRenderedPageBreak/>
               <w:t>Alternative Flow:</w:t>
             </w:r>
           </w:p>
@@ -17134,6 +17190,7 @@
         <w:pStyle w:val="Heading5"/>
       </w:pPr>
       <w:r>
+        <w:lastRenderedPageBreak/>
         <w:t xml:space="preserve">- </w:t>
       </w:r>
       <w:r>
@@ -19231,7 +19288,6 @@
                 <w:szCs w:val="16"/>
                 <w:lang w:val="de-CH" w:eastAsia="de-CH"/>
               </w:rPr>
-              <w:lastRenderedPageBreak/>
               <w:t>Alternative Flow:</w:t>
             </w:r>
           </w:p>
@@ -19486,6 +19542,7 @@
                 <w:szCs w:val="16"/>
                 <w:lang w:val="de-CH" w:eastAsia="de-CH"/>
               </w:rPr>
+              <w:lastRenderedPageBreak/>
               <w:t>Use Case Id:</w:t>
             </w:r>
           </w:p>
@@ -21364,7 +21421,6 @@
                 <w:szCs w:val="16"/>
                 <w:lang w:val="de-CH" w:eastAsia="de-CH"/>
               </w:rPr>
-              <w:lastRenderedPageBreak/>
               <w:t>Preconditions:</w:t>
             </w:r>
           </w:p>
@@ -21712,6 +21768,7 @@
         <w:pStyle w:val="Heading4"/>
       </w:pPr>
       <w:r>
+        <w:lastRenderedPageBreak/>
         <w:t>GUI Mockups</w:t>
       </w:r>
     </w:p>
@@ -21747,7 +21804,7 @@
                     </pic:cNvPicPr>
                   </pic:nvPicPr>
                   <pic:blipFill>
-                    <a:blip r:embed="rId20">
+                    <a:blip r:embed="rId21">
                       <a:extLst>
                         <a:ext uri="{28A0092B-C50C-407E-A947-70E740481C1C}">
                           <a14:useLocalDpi xmlns:a14="http://schemas.microsoft.com/office/drawing/2010/main" val="0"/>
@@ -21823,7 +21880,6 @@
         <w:pStyle w:val="Heading4"/>
       </w:pPr>
       <w:r>
-        <w:lastRenderedPageBreak/>
         <w:t>Bills</w:t>
       </w:r>
     </w:p>
@@ -22041,7 +22097,7 @@
                     </pic:cNvPicPr>
                   </pic:nvPicPr>
                   <pic:blipFill>
-                    <a:blip r:embed="rId21">
+                    <a:blip r:embed="rId22">
                       <a:extLst>
                         <a:ext uri="{28A0092B-C50C-407E-A947-70E740481C1C}">
                           <a14:useLocalDpi xmlns:a14="http://schemas.microsoft.com/office/drawing/2010/main" val="0"/>
@@ -22074,10 +22130,10 @@
       </w:r>
     </w:p>
     <w:sectPr>
-      <w:headerReference w:type="even" r:id="rId22"/>
-      <w:headerReference w:type="default" r:id="rId23"/>
-      <w:footerReference w:type="even" r:id="rId24"/>
-      <w:footerReference w:type="default" r:id="rId25"/>
+      <w:headerReference w:type="even" r:id="rId23"/>
+      <w:headerReference w:type="default" r:id="rId24"/>
+      <w:footerReference w:type="even" r:id="rId25"/>
+      <w:footerReference w:type="default" r:id="rId26"/>
       <w:pgSz w:w="12240" w:h="15840"/>
       <w:pgMar w:top="1440" w:right="1440" w:bottom="1440" w:left="1440" w:header="720" w:footer="720" w:gutter="0"/>
       <w:pgNumType w:start="0"/>
@@ -22259,7 +22315,7 @@
                                   <w:sz w:val="16"/>
                                   <w:szCs w:val="16"/>
                                 </w:rPr>
-                                <w:t>18</w:t>
+                                <w:t>14</w:t>
                               </w:r>
                               <w:r>
                                 <w:rPr>
@@ -22318,7 +22374,7 @@
                                   <w:sz w:val="16"/>
                                   <w:szCs w:val="16"/>
                                 </w:rPr>
-                                <w:t>20</w:t>
+                                <w:t>21</w:t>
                               </w:r>
                               <w:r>
                                 <w:rPr>
@@ -22549,7 +22605,7 @@
                             <w:sz w:val="16"/>
                             <w:szCs w:val="16"/>
                           </w:rPr>
-                          <w:t>18</w:t>
+                          <w:t>14</w:t>
                         </w:r>
                         <w:r>
                           <w:rPr>
@@ -22608,7 +22664,7 @@
                             <w:sz w:val="16"/>
                             <w:szCs w:val="16"/>
                           </w:rPr>
-                          <w:t>20</w:t>
+                          <w:t>21</w:t>
                         </w:r>
                         <w:r>
                           <w:rPr>
@@ -23256,7 +23312,7 @@
                               <w:sz w:val="16"/>
                               <w:szCs w:val="16"/>
                             </w:rPr>
-                            <w:t>19</w:t>
+                            <w:t>15</w:t>
                           </w:r>
                           <w:r>
                             <w:rPr>
@@ -23315,7 +23371,7 @@
                               <w:sz w:val="16"/>
                               <w:szCs w:val="16"/>
                             </w:rPr>
-                            <w:t>20</w:t>
+                            <w:t>21</w:t>
                           </w:r>
                           <w:r>
                             <w:rPr>
@@ -23560,7 +23616,7 @@
                         <w:sz w:val="16"/>
                         <w:szCs w:val="16"/>
                       </w:rPr>
-                      <w:t>19</w:t>
+                      <w:t>15</w:t>
                     </w:r>
                     <w:r>
                       <w:rPr>
@@ -23619,7 +23675,7 @@
                         <w:sz w:val="16"/>
                         <w:szCs w:val="16"/>
                       </w:rPr>
-                      <w:t>20</w:t>
+                      <w:t>21</w:t>
                     </w:r>
                     <w:r>
                       <w:rPr>
@@ -24235,7 +24291,7 @@
                               <w:noProof/>
                               <w:color w:val="FFFFFF" w:themeColor="background1"/>
                             </w:rPr>
-                            <w:t>18</w:t>
+                            <w:t>14</w:t>
                           </w:r>
                           <w:r>
                             <w:rPr>
@@ -24289,7 +24345,7 @@
                         <w:noProof/>
                         <w:color w:val="FFFFFF" w:themeColor="background1"/>
                       </w:rPr>
-                      <w:t>18</w:t>
+                      <w:t>14</w:t>
                     </w:r>
                     <w:r>
                       <w:rPr>
@@ -24605,7 +24661,7 @@
                               <w:sz w:val="16"/>
                               <w:szCs w:val="16"/>
                             </w:rPr>
-                            <w:t>Backend Components</w:t>
+                            <w:t>Interaction Components</w:t>
                           </w:r>
                           <w:r>
                             <w:rPr>
@@ -24868,7 +24924,7 @@
                         <w:sz w:val="16"/>
                         <w:szCs w:val="16"/>
                       </w:rPr>
-                      <w:t>Backend Components</w:t>
+                      <w:t>Interaction Components</w:t>
                     </w:r>
                     <w:r>
                       <w:rPr>
@@ -24958,7 +25014,7 @@
                               <w:noProof/>
                               <w:color w:val="FFFFFF" w:themeColor="background1"/>
                             </w:rPr>
-                            <w:t>19</w:t>
+                            <w:t>15</w:t>
                           </w:r>
                           <w:r>
                             <w:rPr>
@@ -25011,7 +25067,7 @@
                         <w:noProof/>
                         <w:color w:val="FFFFFF" w:themeColor="background1"/>
                       </w:rPr>
-                      <w:t>19</w:t>
+                      <w:t>15</w:t>
                     </w:r>
                     <w:r>
                       <w:rPr>
@@ -28029,7 +28085,7 @@
 </file>
 
 <file path=customXml/itemProps2.xml><?xml version="1.0" encoding="utf-8"?>
-<ds:datastoreItem xmlns:ds="http://schemas.openxmlformats.org/officeDocument/2006/customXml" ds:itemID="{729C0F02-C8E7-41EE-BB54-680C996F16C0}">
+<ds:datastoreItem xmlns:ds="http://schemas.openxmlformats.org/officeDocument/2006/customXml" ds:itemID="{0E196A23-CF88-497F-986E-400D0C44837F}">
   <ds:schemaRefs>
     <ds:schemaRef ds:uri="http://schemas.openxmlformats.org/officeDocument/2006/bibliography"/>
   </ds:schemaRefs>

</xml_diff>

<commit_message>
Started work on Bill and Settings
</commit_message>
<xml_diff>
--- a/PlexByte.App.MoCap.Docs/MoCap Documentation.docx
+++ b/PlexByte.App.MoCap.Docs/MoCap Documentation.docx
@@ -840,7 +840,7 @@
               <v:shape id="_x0000_i1025" type="#_x0000_t75" style="width:141.75pt;height:141.75pt" o:ole="">
                 <v:imagedata r:id="rId11" o:title=""/>
               </v:shape>
-              <o:OLEObject Type="Embed" ProgID="PBrush" ShapeID="_x0000_i1025" DrawAspect="Content" ObjectID="_1511192680" r:id="rId12"/>
+              <o:OLEObject Type="Embed" ProgID="PBrush" ShapeID="_x0000_i1025" DrawAspect="Content" ObjectID="_1511622397" r:id="rId12"/>
             </w:object>
           </w:r>
           <w:r>
@@ -3343,10 +3343,10 @@
     <w:p>
       <w:r>
         <w:object w:dxaOrig="15151" w:dyaOrig="6841">
-          <v:shape id="_x0000_i1026" type="#_x0000_t75" style="width:467.5pt;height:211pt" o:ole="">
+          <v:shape id="_x0000_i1026" type="#_x0000_t75" style="width:467.4pt;height:211.05pt" o:ole="">
             <v:imagedata r:id="rId13" o:title=""/>
           </v:shape>
-          <o:OLEObject Type="Embed" ProgID="Visio.Drawing.15" ShapeID="_x0000_i1026" DrawAspect="Content" ObjectID="_1511192681" r:id="rId14"/>
+          <o:OLEObject Type="Embed" ProgID="Visio.Drawing.15" ShapeID="_x0000_i1026" DrawAspect="Content" ObjectID="_1511622398" r:id="rId14"/>
         </w:object>
       </w:r>
     </w:p>
@@ -20157,8 +20157,6 @@
         <w:pStyle w:val="berschrift3"/>
       </w:pPr>
       <w:bookmarkStart w:id="16" w:name="_Toc436840303"/>
-      <w:bookmarkStart w:id="17" w:name="_GoBack"/>
-      <w:bookmarkEnd w:id="17"/>
       <w:r>
         <w:t>Task</w:t>
       </w:r>
@@ -28065,7 +28063,7 @@
           <w:spacing w:val="15"/>
         </w:rPr>
       </w:pPr>
-      <w:bookmarkStart w:id="18" w:name="_Toc436840304"/>
+      <w:bookmarkStart w:id="17" w:name="_Toc436840304"/>
       <w:r>
         <w:br w:type="page"/>
       </w:r>
@@ -28078,7 +28076,7 @@
         <w:lastRenderedPageBreak/>
         <w:t>Poll</w:t>
       </w:r>
-      <w:bookmarkEnd w:id="18"/>
+      <w:bookmarkEnd w:id="17"/>
     </w:p>
     <w:p>
       <w:r>
@@ -33698,23 +33696,23 @@
       <w:pPr>
         <w:pStyle w:val="berschrift3"/>
       </w:pPr>
-      <w:bookmarkStart w:id="19" w:name="_Toc436840305"/>
+      <w:bookmarkStart w:id="18" w:name="_Toc436840305"/>
       <w:r>
         <w:t>Reporting</w:t>
       </w:r>
-      <w:bookmarkEnd w:id="19"/>
+      <w:bookmarkEnd w:id="18"/>
     </w:p>
     <w:p/>
     <w:p>
       <w:pPr>
         <w:pStyle w:val="berschrift3"/>
       </w:pPr>
-      <w:bookmarkStart w:id="20" w:name="_Toc436840306"/>
+      <w:bookmarkStart w:id="19" w:name="_Toc436840306"/>
       <w:r>
         <w:lastRenderedPageBreak/>
         <w:t>Accounting</w:t>
       </w:r>
-      <w:bookmarkEnd w:id="20"/>
+      <w:bookmarkEnd w:id="19"/>
     </w:p>
     <w:p/>
     <w:p>
@@ -33727,13 +33725,7 @@
     </w:p>
     <w:p>
       <w:r>
-        <w:t xml:space="preserve">The Balance is an overview of all the expenses from a project. </w:t>
-      </w:r>
-      <w:r>
-        <w:t xml:space="preserve">It shows the expenses of every task in a </w:t>
-      </w:r>
-      <w:r>
-        <w:t>project, compares the expenses from every member and gives an overview of the expenses from all tasks a user owns.</w:t>
+        <w:t>The Balance is an overview of all the expenses from a project. It shows the expenses of every task in a project, compares the expenses from every member and gives an overview of the expenses from all tasks a user owns.</w:t>
       </w:r>
     </w:p>
     <w:p>
@@ -37945,6 +37937,16 @@
         <w:t>Bills</w:t>
       </w:r>
     </w:p>
+    <w:p>
+      <w:r>
+        <w:t>The Bill is used to attach an image of a bill to a task as proof of the expenses used on a task.</w:t>
+      </w:r>
+    </w:p>
+    <w:p>
+      <w:r>
+        <w:t>Additionally to the owner of a task the creator of it and the creator of the project can also edit the file.</w:t>
+      </w:r>
+    </w:p>
     <w:p/>
     <w:p>
       <w:pPr>
@@ -37963,6 +37965,44 @@
         <w:t>Settings</w:t>
       </w:r>
     </w:p>
+    <w:p>
+      <w:r>
+        <w:t>The “Settings” is</w:t>
+      </w:r>
+      <w:bookmarkStart w:id="20" w:name="_GoBack"/>
+      <w:bookmarkEnd w:id="20"/>
+      <w:r>
+        <w:t xml:space="preserve"> used to personalize MoCob.</w:t>
+      </w:r>
+    </w:p>
+    <w:p>
+      <w:pPr>
+        <w:pStyle w:val="berschrift5"/>
+      </w:pPr>
+      <w:r>
+        <w:t>Use Cases</w:t>
+      </w:r>
+    </w:p>
+    <w:p>
+      <w:r>
+        <w:t xml:space="preserve">Below all </w:t>
+      </w:r>
+      <w:r>
+        <w:t>settings</w:t>
+      </w:r>
+      <w:r>
+        <w:t xml:space="preserve"> use cases are documented and visually lined out.</w:t>
+      </w:r>
+    </w:p>
+    <w:p>
+      <w:pPr>
+        <w:pStyle w:val="berschrift6"/>
+      </w:pPr>
+      <w:r>
+        <w:t>Diagram</w:t>
+      </w:r>
+    </w:p>
+    <w:p/>
     <w:p/>
     <w:p>
       <w:pPr>
@@ -38031,6 +38071,7 @@
       </w:pPr>
       <w:bookmarkStart w:id="23" w:name="_Toc436840309"/>
       <w:r>
+        <w:lastRenderedPageBreak/>
         <w:t>WebService</w:t>
       </w:r>
       <w:bookmarkEnd w:id="23"/>
@@ -38064,7 +38105,6 @@
       </w:pPr>
       <w:bookmarkStart w:id="26" w:name="_Toc436840312"/>
       <w:r>
-        <w:lastRenderedPageBreak/>
         <w:t>Security Components</w:t>
       </w:r>
       <w:bookmarkEnd w:id="26"/>
@@ -38397,7 +38437,7 @@
                                   <w:sz w:val="16"/>
                                   <w:szCs w:val="16"/>
                                 </w:rPr>
-                                <w:t>16</w:t>
+                                <w:t>30</w:t>
                               </w:r>
                               <w:r>
                                 <w:rPr>
@@ -38689,7 +38729,7 @@
                             <w:sz w:val="16"/>
                             <w:szCs w:val="16"/>
                           </w:rPr>
-                          <w:t>16</w:t>
+                          <w:t>30</w:t>
                         </w:r>
                         <w:r>
                           <w:rPr>
@@ -39041,7 +39081,7 @@
             </wp:anchor>
           </w:drawing>
         </mc:Choice>
-        <mc:Fallback xmlns:w16se="http://schemas.microsoft.com/office/word/2015/wordml/symex" xmlns:cx1="http://schemas.microsoft.com/office/drawing/2015/9/8/chartex" xmlns:cx="http://schemas.microsoft.com/office/drawing/2014/chartex">
+        <mc:Fallback xmlns:cx="http://schemas.microsoft.com/office/drawing/2014/chartex" xmlns:cx1="http://schemas.microsoft.com/office/drawing/2015/9/8/chartex" xmlns:w16se="http://schemas.microsoft.com/office/word/2015/wordml/symex">
           <w:pict>
             <v:group w14:anchorId="70CDC9A7" id="Group 455" o:spid="_x0000_s1026" style="position:absolute;margin-left:-45.2pt;margin-top:0;width:6pt;height:66pt;z-index:251668480;mso-height-percent:780;mso-position-horizontal:right;mso-position-horizontal-relative:left-margin-area;mso-position-vertical:bottom;mso-position-vertical-relative:page;mso-height-percent:780;mso-height-relative:bottom-margin-area" coordorigin="2820,4935" coordsize="120,1320" o:gfxdata="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">
               <v:shapetype id="_x0000_t32" coordsize="21600,21600" o:spt="32" o:oned="t" path="m,l21600,21600e" filled="f">
@@ -39226,7 +39266,7 @@
             </wp:anchor>
           </w:drawing>
         </mc:Choice>
-        <mc:Fallback xmlns:w16se="http://schemas.microsoft.com/office/word/2015/wordml/symex" xmlns:cx1="http://schemas.microsoft.com/office/drawing/2015/9/8/chartex" xmlns:cx="http://schemas.microsoft.com/office/drawing/2014/chartex">
+        <mc:Fallback xmlns:cx="http://schemas.microsoft.com/office/drawing/2014/chartex" xmlns:cx1="http://schemas.microsoft.com/office/drawing/2015/9/8/chartex" xmlns:w16se="http://schemas.microsoft.com/office/word/2015/wordml/symex">
           <w:pict>
             <v:group w14:anchorId="672797ED" id="Group 223" o:spid="_x0000_s1026" style="position:absolute;margin-left:0;margin-top:0;width:5.75pt;height:55.05pt;z-index:251666432;mso-height-percent:780;mso-position-horizontal:left;mso-position-horizontal-relative:right-margin-area;mso-position-vertical:bottom;mso-position-vertical-relative:page;mso-height-percent:780;mso-height-relative:bottom-margin-area" coordorigin="2820,4935" coordsize="120,1320" o:gfxdata="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">
               <v:shapetype id="_x0000_t32" coordsize="21600,21600" o:spt="32" o:oned="t" path="m,l21600,21600e" filled="f">
@@ -39398,7 +39438,7 @@
                               <w:sz w:val="16"/>
                               <w:szCs w:val="16"/>
                             </w:rPr>
-                            <w:t>17</w:t>
+                            <w:t>29</w:t>
                           </w:r>
                           <w:r>
                             <w:rPr>
@@ -39571,7 +39611,7 @@
                               <w:sz w:val="16"/>
                               <w:szCs w:val="16"/>
                             </w:rPr>
-                            <w:t>12/9/2015 6:48:00 PM</w:t>
+                            <w:t>12/9/2015 6:58:00 PM</w:t>
                           </w:r>
                           <w:r>
                             <w:rPr>
@@ -39703,7 +39743,7 @@
                         <w:sz w:val="16"/>
                         <w:szCs w:val="16"/>
                       </w:rPr>
-                      <w:t>17</w:t>
+                      <w:t>29</w:t>
                     </w:r>
                     <w:r>
                       <w:rPr>
@@ -39876,7 +39916,7 @@
                         <w:sz w:val="16"/>
                         <w:szCs w:val="16"/>
                       </w:rPr>
-                      <w:t>12/9/2015 6:48:00 PM</w:t>
+                      <w:t>12/9/2015 6:58:00 PM</w:t>
                     </w:r>
                     <w:r>
                       <w:rPr>
@@ -40388,7 +40428,7 @@
                               <w:noProof/>
                               <w:color w:val="FFFFFF" w:themeColor="background1"/>
                             </w:rPr>
-                            <w:t>16</w:t>
+                            <w:t>30</w:t>
                           </w:r>
                           <w:r>
                             <w:rPr>
@@ -40442,7 +40482,7 @@
                         <w:noProof/>
                         <w:color w:val="FFFFFF" w:themeColor="background1"/>
                       </w:rPr>
-                      <w:t>16</w:t>
+                      <w:t>30</w:t>
                     </w:r>
                     <w:r>
                       <w:rPr>
@@ -41151,7 +41191,7 @@
                               <w:noProof/>
                               <w:color w:val="FFFFFF" w:themeColor="background1"/>
                             </w:rPr>
-                            <w:t>17</w:t>
+                            <w:t>29</w:t>
                           </w:r>
                           <w:r>
                             <w:rPr>
@@ -41204,7 +41244,7 @@
                         <w:noProof/>
                         <w:color w:val="FFFFFF" w:themeColor="background1"/>
                       </w:rPr>
-                      <w:t>17</w:t>
+                      <w:t>29</w:t>
                     </w:r>
                     <w:r>
                       <w:rPr>
@@ -43415,6 +43455,7 @@
     <w:rsid w:val="00AA0EE3"/>
     <w:rsid w:val="00AD48CB"/>
     <w:rsid w:val="00B1029B"/>
+    <w:rsid w:val="00EC144D"/>
     <w:rsid w:val="00EE7FAC"/>
     <w:rsid w:val="00F303D2"/>
   </w:rsids>
@@ -44229,7 +44270,7 @@
 </file>
 
 <file path=customXml/itemProps2.xml><?xml version="1.0" encoding="utf-8"?>
-<ds:datastoreItem xmlns:ds="http://schemas.openxmlformats.org/officeDocument/2006/customXml" ds:itemID="{B7187DFD-E014-428A-B06A-4F7D57B84E08}">
+<ds:datastoreItem xmlns:ds="http://schemas.openxmlformats.org/officeDocument/2006/customXml" ds:itemID="{1868278C-094C-41C4-A450-F83C781E1ED0}">
   <ds:schemaRefs>
     <ds:schemaRef ds:uri="http://schemas.openxmlformats.org/officeDocument/2006/bibliography"/>
   </ds:schemaRefs>

</xml_diff>

<commit_message>
chat, project, balance, settings updated
</commit_message>
<xml_diff>
--- a/PlexByte.App.MoCap.Docs/MoCap Documentation.docx
+++ b/PlexByte.App.MoCap.Docs/MoCap Documentation.docx
@@ -390,15 +390,15 @@
                   </wp:anchor>
                 </w:drawing>
               </mc:Choice>
-              <mc:Fallback xmlns:w16se="http://schemas.microsoft.com/office/word/2015/wordml/symex" xmlns:cx1="http://schemas.microsoft.com/office/drawing/2015/9/8/chartex" xmlns:cx="http://schemas.microsoft.com/office/drawing/2014/chartex">
+              <mc:Fallback>
                 <w:pict>
                   <v:group id="Group 453" o:spid="_x0000_s1026" style="position:absolute;margin-left:193.95pt;margin-top:0;width:245.15pt;height:11in;z-index:251659264;mso-width-percent:400;mso-height-percent:1000;mso-position-horizontal:right;mso-position-horizontal-relative:page;mso-position-vertical:top;mso-position-vertical-relative:page;mso-width-percent:400;mso-height-percent:1000" coordsize="31136,100584" o:gfxdata="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">
-                    <v:rect id="Rectangle 459" o:spid="_x0000_s1027" alt="Light vertical" style="position:absolute;width:1385;height:100584;visibility:visible;mso-wrap-style:square;v-text-anchor:middle" o:gfxdata="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" fillcolor="#74b5e4 [1945]" stroked="f" strokecolor="white" strokeweight="1pt">
+                    <v:rect id="Rectangle 459" o:spid="_x0000_s1027" alt="Light vertical" style="position:absolute;width:1385;height:100584;visibility:visible;mso-wrap-style:square;v-text-anchor:middle" o:gfxdata="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" fillcolor="#74b5e4 [1945]" stroked="f" strokecolor="white" strokeweight="1pt">
                       <v:fill r:id="rId9" o:title="" opacity="52428f" color2="white [3212]" o:opacity2="52428f" type="pattern"/>
                       <v:shadow color="#d8d8d8" offset="3pt,3pt"/>
                     </v:rect>
-                    <v:rect id="Rectangle 460" o:spid="_x0000_s1028" style="position:absolute;left:1246;width:29718;height:100584;visibility:visible;mso-wrap-style:square;v-text-anchor:top" o:gfxdata="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" fillcolor="#74b5e4 [1945]" stroked="f" strokecolor="#d8d8d8"/>
-                    <v:rect id="Rectangle 461" o:spid="_x0000_s1029" style="position:absolute;left:138;width:30998;height:23774;visibility:visible;mso-wrap-style:square;v-text-anchor:bottom" o:gfxdata="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" filled="f" stroked="f" strokecolor="white" strokeweight="1pt">
+                    <v:rect id="Rectangle 460" o:spid="_x0000_s1028" style="position:absolute;left:1246;width:29718;height:100584;visibility:visible;mso-wrap-style:square;v-text-anchor:top" o:gfxdata="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" fillcolor="#74b5e4 [1945]" stroked="f" strokecolor="#d8d8d8"/>
+                    <v:rect id="Rectangle 461" o:spid="_x0000_s1029" style="position:absolute;left:138;width:30998;height:23774;visibility:visible;mso-wrap-style:square;v-text-anchor:bottom" o:gfxdata="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" filled="f" stroked="f" strokecolor="white" strokeweight="1pt">
                       <v:fill opacity="52428f"/>
                       <v:shadow color="#d8d8d8" offset="3pt,3pt"/>
                       <v:textbox inset="28.8pt,14.4pt,14.4pt,14.4pt">
@@ -422,14 +422,13 @@
                             <w:sdtContent>
                               <w:p>
                                 <w:pPr>
-                                  <w:pStyle w:val="NoSpacing"/>
+                                  <w:pStyle w:val="KeinLeerraum"/>
                                   <w:rPr>
                                     <w:color w:val="FFFFFF" w:themeColor="background1"/>
                                     <w:sz w:val="44"/>
                                     <w:szCs w:val="44"/>
                                   </w:rPr>
                                 </w:pPr>
-                                <w:proofErr w:type="spellStart"/>
                                 <w:r>
                                   <w:rPr>
                                     <w:color w:val="FFFFFF" w:themeColor="background1"/>
@@ -437,17 +436,7 @@
                                     <w:szCs w:val="44"/>
                                     <w:lang w:val="de-CH"/>
                                   </w:rPr>
-                                  <w:t>Diploma</w:t>
-                                </w:r>
-                                <w:proofErr w:type="spellEnd"/>
-                                <w:r>
-                                  <w:rPr>
-                                    <w:color w:val="FFFFFF" w:themeColor="background1"/>
-                                    <w:sz w:val="44"/>
-                                    <w:szCs w:val="44"/>
-                                    <w:lang w:val="de-CH"/>
-                                  </w:rPr>
-                                  <w:t xml:space="preserve"> Thesis (VDA)</w:t>
+                                  <w:t>Diploma Thesis (VDA)</w:t>
                                 </w:r>
                               </w:p>
                             </w:sdtContent>
@@ -455,7 +444,7 @@
                         </w:txbxContent>
                       </v:textbox>
                     </v:rect>
-                    <v:rect id="Rectangle 9" o:spid="_x0000_s1030" style="position:absolute;top:67610;width:30895;height:28333;visibility:visible;mso-wrap-style:square;v-text-anchor:bottom" o:gfxdata="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" filled="f" stroked="f" strokecolor="white" strokeweight="1pt">
+                    <v:rect id="Rectangle 9" o:spid="_x0000_s1030" style="position:absolute;top:67610;width:30895;height:28333;visibility:visible;mso-wrap-style:square;v-text-anchor:bottom" o:gfxdata="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" filled="f" stroked="f" strokecolor="white" strokeweight="1pt">
                       <v:fill opacity="52428f"/>
                       <v:shadow color="#d8d8d8" offset="3pt,3pt"/>
                       <v:textbox inset="28.8pt,14.4pt,14.4pt,14.4pt">
@@ -473,7 +462,7 @@
                             <w:sdtContent>
                               <w:p>
                                 <w:pPr>
-                                  <w:pStyle w:val="NoSpacing"/>
+                                  <w:pStyle w:val="KeinLeerraum"/>
                                   <w:spacing w:line="360" w:lineRule="auto"/>
                                   <w:rPr>
                                     <w:color w:val="FFFFFF" w:themeColor="background1"/>
@@ -501,7 +490,7 @@
                             <w:sdtContent>
                               <w:p>
                                 <w:pPr>
-                                  <w:pStyle w:val="NoSpacing"/>
+                                  <w:pStyle w:val="KeinLeerraum"/>
                                   <w:spacing w:line="360" w:lineRule="auto"/>
                                   <w:rPr>
                                     <w:color w:val="FFFFFF" w:themeColor="background1"/>
@@ -519,7 +508,7 @@
                           </w:sdt>
                           <w:p>
                             <w:pPr>
-                              <w:pStyle w:val="NoSpacing"/>
+                              <w:pStyle w:val="KeinLeerraum"/>
                               <w:spacing w:line="360" w:lineRule="auto"/>
                               <w:rPr>
                                 <w:color w:val="FFFFFF" w:themeColor="background1"/>
@@ -700,7 +689,7 @@
                   </wp:anchor>
                 </w:drawing>
               </mc:Choice>
-              <mc:Fallback xmlns:w16se="http://schemas.microsoft.com/office/word/2015/wordml/symex" xmlns:cx1="http://schemas.microsoft.com/office/drawing/2015/9/8/chartex" xmlns:cx="http://schemas.microsoft.com/office/drawing/2014/chartex">
+              <mc:Fallback>
                 <w:pict>
                   <v:rect id="Rectangle 16" o:spid="_x0000_s1031" style="position:absolute;margin-left:0;margin-top:0;width:548.85pt;height:50.4pt;z-index:251661312;visibility:visible;mso-wrap-style:square;mso-width-percent:900;mso-height-percent:73;mso-top-percent:250;mso-wrap-distance-left:9pt;mso-wrap-distance-top:0;mso-wrap-distance-right:9pt;mso-wrap-distance-bottom:0;mso-position-horizontal:left;mso-position-horizontal-relative:page;mso-position-vertical-relative:page;mso-width-percent:900;mso-height-percent:73;mso-top-percent:250;mso-width-relative:page;mso-height-relative:page;v-text-anchor:middle" o:gfxdata="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" o:allowincell="f" fillcolor="black [3213]" strokecolor="black [3213]" strokeweight="1.5pt">
                     <v:textbox style="mso-fit-shape-to-text:t" inset="14.4pt,,14.4pt">
@@ -720,7 +709,7 @@
                           <w:sdtContent>
                             <w:p>
                               <w:pPr>
-                                <w:pStyle w:val="NoSpacing"/>
+                                <w:pStyle w:val="KeinLeerraum"/>
                                 <w:rPr>
                                   <w:color w:val="FFFFFF" w:themeColor="background1"/>
                                   <w:sz w:val="72"/>
@@ -741,7 +730,7 @@
                         </w:sdt>
                         <w:p>
                           <w:pPr>
-                            <w:pStyle w:val="NoSpacing"/>
+                            <w:pStyle w:val="KeinLeerraum"/>
                             <w:jc w:val="right"/>
                             <w:rPr>
                               <w:b/>
@@ -751,7 +740,6 @@
                               <w:szCs w:val="72"/>
                             </w:rPr>
                           </w:pPr>
-                          <w:proofErr w:type="spellStart"/>
                           <w:r>
                             <w:rPr>
                               <w:b/>
@@ -762,7 +750,6 @@
                             </w:rPr>
                             <w:t>MoCap</w:t>
                           </w:r>
-                          <w:proofErr w:type="spellEnd"/>
                         </w:p>
                       </w:txbxContent>
                     </v:textbox>
@@ -853,7 +840,7 @@
               <v:shape id="_x0000_i1025" type="#_x0000_t75" style="width:141.75pt;height:141.75pt" o:ole="">
                 <v:imagedata r:id="rId11" o:title=""/>
               </v:shape>
-              <o:OLEObject Type="Embed" ProgID="PBrush" ShapeID="_x0000_i1025" DrawAspect="Content" ObjectID="_1511884983" r:id="rId12"/>
+              <o:OLEObject Type="Embed" ProgID="PBrush" ShapeID="_x0000_i1025" DrawAspect="Content" ObjectID="_1512123789" r:id="rId12"/>
             </w:object>
           </w:r>
           <w:r>
@@ -8215,10 +8202,10 @@
     <w:p>
       <w:r>
         <w:object w:dxaOrig="15151" w:dyaOrig="6841">
-          <v:shape id="_x0000_i1026" type="#_x0000_t75" style="width:467.4pt;height:211.05pt" o:ole="">
+          <v:shape id="_x0000_i1026" type="#_x0000_t75" style="width:467.25pt;height:210.75pt" o:ole="">
             <v:imagedata r:id="rId13" o:title=""/>
           </v:shape>
-          <o:OLEObject Type="Embed" ProgID="Visio.Drawing.15" ShapeID="_x0000_i1026" DrawAspect="Content" ObjectID="_1511884984" r:id="rId14"/>
+          <o:OLEObject Type="Embed" ProgID="Visio.Drawing.15" ShapeID="_x0000_i1026" DrawAspect="Content" ObjectID="_1512123790" r:id="rId14"/>
         </w:object>
       </w:r>
     </w:p>
@@ -8308,8 +8295,6 @@
       <w:pPr>
         <w:pStyle w:val="berschrift4"/>
       </w:pPr>
-      <w:bookmarkStart w:id="11" w:name="_GoBack"/>
-      <w:bookmarkEnd w:id="11"/>
       <w:r>
         <w:t>Description</w:t>
       </w:r>
@@ -8362,7 +8347,7 @@
         <w:pStyle w:val="berschrift5"/>
       </w:pPr>
       <w:r>
-        <w:t>Diagram</w:t>
+        <w:t>Overview</w:t>
       </w:r>
     </w:p>
     <w:p>
@@ -8372,12 +8357,11 @@
           <w:noProof/>
           <w:lang w:val="de-CH" w:eastAsia="de-CH"/>
         </w:rPr>
-        <w:lastRenderedPageBreak/>
         <w:drawing>
-          <wp:inline distT="0" distB="0" distL="0" distR="0" wp14:anchorId="733FE514" wp14:editId="75442108">
-            <wp:extent cx="6369897" cy="4660900"/>
-            <wp:effectExtent l="0" t="0" r="0" b="6350"/>
-            <wp:docPr id="14" name="Grafik 14"/>
+          <wp:inline distT="0" distB="0" distL="0" distR="0">
+            <wp:extent cx="5943600" cy="4381107"/>
+            <wp:effectExtent l="0" t="0" r="0" b="635"/>
+            <wp:docPr id="2" name="Grafik 2"/>
             <wp:cNvGraphicFramePr>
               <a:graphicFrameLocks xmlns:a="http://schemas.openxmlformats.org/drawingml/2006/main" noChangeAspect="1"/>
             </wp:cNvGraphicFramePr>
@@ -8385,7 +8369,7 @@
               <a:graphicData uri="http://schemas.openxmlformats.org/drawingml/2006/picture">
                 <pic:pic xmlns:pic="http://schemas.openxmlformats.org/drawingml/2006/picture">
                   <pic:nvPicPr>
-                    <pic:cNvPr id="0" name="Picture 10"/>
+                    <pic:cNvPr id="0" name="Picture 3"/>
                     <pic:cNvPicPr>
                       <a:picLocks noChangeAspect="1" noChangeArrowheads="1"/>
                     </pic:cNvPicPr>
@@ -8406,7 +8390,7 @@
                   <pic:spPr bwMode="auto">
                     <a:xfrm>
                       <a:off x="0" y="0"/>
-                      <a:ext cx="6373347" cy="4663424"/>
+                      <a:ext cx="5943600" cy="4381107"/>
                     </a:xfrm>
                     <a:prstGeom prst="rect">
                       <a:avLst/>
@@ -8438,7 +8422,7 @@
         <w:pStyle w:val="berschrift5"/>
       </w:pPr>
       <w:r>
-        <w:t>CreateChat</w:t>
+        <w:t>Create</w:t>
       </w:r>
     </w:p>
     <w:tbl>
@@ -9396,7 +9380,6 @@
                 <w:szCs w:val="16"/>
                 <w:lang w:val="de-CH" w:eastAsia="de-CH"/>
               </w:rPr>
-              <w:lastRenderedPageBreak/>
               <w:t>Use Case Name:</w:t>
             </w:r>
           </w:p>
@@ -12008,7 +11991,6 @@
                 <w:szCs w:val="16"/>
                 <w:lang w:val="de-CH" w:eastAsia="de-CH"/>
               </w:rPr>
-              <w:lastRenderedPageBreak/>
               <w:t>Preconditions:</w:t>
             </w:r>
           </w:p>
@@ -13550,6 +13532,7 @@
                 <w:szCs w:val="16"/>
                 <w:lang w:val="de-CH" w:eastAsia="de-CH"/>
               </w:rPr>
+              <w:lastRenderedPageBreak/>
               <w:t>Preconditions:</w:t>
             </w:r>
           </w:p>
@@ -14685,7 +14668,6 @@
                 <w:szCs w:val="16"/>
                 <w:lang w:val="de-CH" w:eastAsia="de-CH"/>
               </w:rPr>
-              <w:lastRenderedPageBreak/>
               <w:t>Normal Flow:</w:t>
             </w:r>
           </w:p>
@@ -15094,12 +15076,12 @@
       <w:pPr>
         <w:pStyle w:val="berschrift3"/>
       </w:pPr>
-      <w:bookmarkStart w:id="12" w:name="_Toc438074226"/>
+      <w:bookmarkStart w:id="11" w:name="_Toc438074226"/>
       <w:r>
         <w:lastRenderedPageBreak/>
         <w:t>Project</w:t>
       </w:r>
-      <w:bookmarkEnd w:id="12"/>
+      <w:bookmarkEnd w:id="11"/>
     </w:p>
     <w:p>
       <w:pPr>
@@ -15132,7 +15114,7 @@
         <w:pStyle w:val="berschrift5"/>
       </w:pPr>
       <w:r>
-        <w:t>Diagram</w:t>
+        <w:t>Overview</w:t>
       </w:r>
     </w:p>
     <w:p>
@@ -15148,10 +15130,10 @@
           <w:lang w:val="de-CH" w:eastAsia="de-CH"/>
         </w:rPr>
         <w:drawing>
-          <wp:inline distT="0" distB="0" distL="0" distR="0" wp14:anchorId="51B417FB" wp14:editId="0508DD91">
-            <wp:extent cx="5943600" cy="3433439"/>
-            <wp:effectExtent l="0" t="0" r="0" b="0"/>
-            <wp:docPr id="12" name="Grafik 12"/>
+          <wp:inline distT="0" distB="0" distL="0" distR="0">
+            <wp:extent cx="5943600" cy="3484179"/>
+            <wp:effectExtent l="0" t="0" r="0" b="2540"/>
+            <wp:docPr id="4" name="Grafik 4"/>
             <wp:cNvGraphicFramePr>
               <a:graphicFrameLocks xmlns:a="http://schemas.openxmlformats.org/drawingml/2006/main" noChangeAspect="1"/>
             </wp:cNvGraphicFramePr>
@@ -15159,7 +15141,7 @@
               <a:graphicData uri="http://schemas.openxmlformats.org/drawingml/2006/picture">
                 <pic:pic xmlns:pic="http://schemas.openxmlformats.org/drawingml/2006/picture">
                   <pic:nvPicPr>
-                    <pic:cNvPr id="0" name="Picture 8"/>
+                    <pic:cNvPr id="0" name="Picture 4"/>
                     <pic:cNvPicPr>
                       <a:picLocks noChangeAspect="1" noChangeArrowheads="1"/>
                     </pic:cNvPicPr>
@@ -15180,7 +15162,7 @@
                   <pic:spPr bwMode="auto">
                     <a:xfrm>
                       <a:off x="0" y="0"/>
-                      <a:ext cx="5943600" cy="3433439"/>
+                      <a:ext cx="5943600" cy="3484179"/>
                     </a:xfrm>
                     <a:prstGeom prst="rect">
                       <a:avLst/>
@@ -18068,7 +18050,7 @@
         <w:pStyle w:val="berschrift5"/>
       </w:pPr>
       <w:r>
-        <w:t>LeaveProject</w:t>
+        <w:t>Leave</w:t>
       </w:r>
     </w:p>
     <w:tbl>
@@ -18243,7 +18225,7 @@
                 <w:szCs w:val="16"/>
                 <w:lang w:val="de-CH" w:eastAsia="de-CH"/>
               </w:rPr>
-              <w:t>LeaveProject</w:t>
+              <w:t>Leave</w:t>
             </w:r>
           </w:p>
         </w:tc>
@@ -19270,8 +19252,10 @@
                 <w:szCs w:val="16"/>
                 <w:lang w:val="de-CH" w:eastAsia="de-CH"/>
               </w:rPr>
-              <w:t>LeaveProject</w:t>
-            </w:r>
+              <w:t>Kick User</w:t>
+            </w:r>
+            <w:bookmarkStart w:id="12" w:name="_GoBack"/>
+            <w:bookmarkEnd w:id="12"/>
           </w:p>
         </w:tc>
       </w:tr>
@@ -34048,10 +34032,10 @@
     </w:p>
     <w:p>
       <w:pPr>
-        <w:pStyle w:val="berschrift6"/>
+        <w:pStyle w:val="berschrift5"/>
       </w:pPr>
       <w:r>
-        <w:t>Diagram</w:t>
+        <w:t>Overview</w:t>
       </w:r>
     </w:p>
     <w:p>
@@ -34061,10 +34045,10 @@
           <w:lang w:val="de-CH" w:eastAsia="de-CH"/>
         </w:rPr>
         <w:drawing>
-          <wp:inline distT="0" distB="0" distL="0" distR="0" wp14:anchorId="72CB7E9D" wp14:editId="03C5332B">
-            <wp:extent cx="5943600" cy="3336266"/>
-            <wp:effectExtent l="0" t="0" r="0" b="0"/>
-            <wp:docPr id="13" name="Grafik 13"/>
+          <wp:inline distT="0" distB="0" distL="0" distR="0">
+            <wp:extent cx="5943600" cy="3384155"/>
+            <wp:effectExtent l="0" t="0" r="0" b="6985"/>
+            <wp:docPr id="8" name="Grafik 8"/>
             <wp:cNvGraphicFramePr>
               <a:graphicFrameLocks xmlns:a="http://schemas.openxmlformats.org/drawingml/2006/main" noChangeAspect="1"/>
             </wp:cNvGraphicFramePr>
@@ -34072,7 +34056,7 @@
               <a:graphicData uri="http://schemas.openxmlformats.org/drawingml/2006/picture">
                 <pic:pic xmlns:pic="http://schemas.openxmlformats.org/drawingml/2006/picture">
                   <pic:nvPicPr>
-                    <pic:cNvPr id="0" name="Picture 9"/>
+                    <pic:cNvPr id="0" name="Picture 5"/>
                     <pic:cNvPicPr>
                       <a:picLocks noChangeAspect="1" noChangeArrowheads="1"/>
                     </pic:cNvPicPr>
@@ -34093,7 +34077,7 @@
                   <pic:spPr bwMode="auto">
                     <a:xfrm>
                       <a:off x="0" y="0"/>
-                      <a:ext cx="5943600" cy="3336266"/>
+                      <a:ext cx="5943600" cy="3384155"/>
                     </a:xfrm>
                     <a:prstGeom prst="rect">
                       <a:avLst/>
@@ -34115,7 +34099,7 @@
         <w:pStyle w:val="berschrift6"/>
       </w:pPr>
       <w:r>
-        <w:t>AttachBalance</w:t>
+        <w:t>Attach</w:t>
       </w:r>
     </w:p>
     <w:tbl>
@@ -34197,16 +34181,16 @@
                 <w:color w:val="000000"/>
                 <w:sz w:val="16"/>
                 <w:szCs w:val="16"/>
-                <w:lang w:val="de-CH" w:eastAsia="de-CH"/>
-              </w:rPr>
-            </w:pPr>
-            <w:r>
-              <w:rPr>
-                <w:rFonts w:ascii="Calibri" w:eastAsia="Times New Roman" w:hAnsi="Calibri" w:cs="Times New Roman"/>
-                <w:color w:val="000000"/>
-                <w:sz w:val="16"/>
-                <w:szCs w:val="16"/>
-                <w:lang w:val="de-CH" w:eastAsia="de-CH"/>
+                <w:lang w:eastAsia="de-CH"/>
+              </w:rPr>
+            </w:pPr>
+            <w:r>
+              <w:rPr>
+                <w:rFonts w:ascii="Calibri" w:eastAsia="Times New Roman" w:hAnsi="Calibri" w:cs="Times New Roman"/>
+                <w:color w:val="000000"/>
+                <w:sz w:val="16"/>
+                <w:szCs w:val="16"/>
+                <w:lang w:eastAsia="de-CH"/>
               </w:rPr>
               <w:t>31</w:t>
             </w:r>
@@ -34279,18 +34263,18 @@
                 <w:color w:val="000000"/>
                 <w:sz w:val="16"/>
                 <w:szCs w:val="16"/>
-                <w:lang w:val="de-CH" w:eastAsia="de-CH"/>
-              </w:rPr>
-            </w:pPr>
-            <w:r>
-              <w:rPr>
-                <w:rFonts w:ascii="Calibri" w:eastAsia="Times New Roman" w:hAnsi="Calibri" w:cs="Times New Roman"/>
-                <w:color w:val="000000"/>
-                <w:sz w:val="16"/>
-                <w:szCs w:val="16"/>
-                <w:lang w:val="de-CH" w:eastAsia="de-CH"/>
-              </w:rPr>
-              <w:t>AttachBalance</w:t>
+                <w:lang w:eastAsia="de-CH"/>
+              </w:rPr>
+            </w:pPr>
+            <w:r>
+              <w:rPr>
+                <w:rFonts w:ascii="Calibri" w:eastAsia="Times New Roman" w:hAnsi="Calibri" w:cs="Times New Roman"/>
+                <w:color w:val="000000"/>
+                <w:sz w:val="16"/>
+                <w:szCs w:val="16"/>
+                <w:lang w:eastAsia="de-CH"/>
+              </w:rPr>
+              <w:t>Attach</w:t>
             </w:r>
           </w:p>
         </w:tc>
@@ -34361,16 +34345,16 @@
                 <w:color w:val="000000"/>
                 <w:sz w:val="16"/>
                 <w:szCs w:val="16"/>
-                <w:lang w:val="de-CH" w:eastAsia="de-CH"/>
-              </w:rPr>
-            </w:pPr>
-            <w:r>
-              <w:rPr>
-                <w:rFonts w:ascii="Calibri" w:eastAsia="Times New Roman" w:hAnsi="Calibri" w:cs="Times New Roman"/>
-                <w:color w:val="000000"/>
-                <w:sz w:val="16"/>
-                <w:szCs w:val="16"/>
-                <w:lang w:val="de-CH" w:eastAsia="de-CH"/>
+                <w:lang w:eastAsia="de-CH"/>
+              </w:rPr>
+            </w:pPr>
+            <w:r>
+              <w:rPr>
+                <w:rFonts w:ascii="Calibri" w:eastAsia="Times New Roman" w:hAnsi="Calibri" w:cs="Times New Roman"/>
+                <w:color w:val="000000"/>
+                <w:sz w:val="16"/>
+                <w:szCs w:val="16"/>
+                <w:lang w:eastAsia="de-CH"/>
               </w:rPr>
               <w:t>User</w:t>
             </w:r>
@@ -35901,7 +35885,7 @@
         <w:pStyle w:val="berschrift6"/>
       </w:pPr>
       <w:r>
-        <w:t>EditBalance</w:t>
+        <w:t>Edit</w:t>
       </w:r>
     </w:p>
     <w:tbl>
@@ -36076,7 +36060,7 @@
                 <w:szCs w:val="16"/>
                 <w:lang w:val="de-CH" w:eastAsia="de-CH"/>
               </w:rPr>
-              <w:t>EditBalance</w:t>
+              <w:t>Edit</w:t>
             </w:r>
           </w:p>
         </w:tc>
@@ -36804,7 +36788,7 @@
         <w:pStyle w:val="berschrift6"/>
       </w:pPr>
       <w:r>
-        <w:t>ViewProjectBalance</w:t>
+        <w:t>ViewProject</w:t>
       </w:r>
     </w:p>
     <w:tbl>
@@ -36979,7 +36963,7 @@
                 <w:szCs w:val="16"/>
                 <w:lang w:val="de-CH" w:eastAsia="de-CH"/>
               </w:rPr>
-              <w:t>ViewBalance</w:t>
+              <w:t>ViewProject</w:t>
             </w:r>
           </w:p>
         </w:tc>
@@ -37520,7 +37504,7 @@
         <w:pStyle w:val="berschrift6"/>
       </w:pPr>
       <w:r>
-        <w:t>ViewBalance</w:t>
+        <w:t>View</w:t>
       </w:r>
     </w:p>
     <w:tbl>
@@ -37695,7 +37679,7 @@
                 <w:szCs w:val="16"/>
                 <w:lang w:val="de-CH" w:eastAsia="de-CH"/>
               </w:rPr>
-              <w:t>ViewBalance</w:t>
+              <w:t>View</w:t>
             </w:r>
           </w:p>
         </w:tc>
@@ -38343,8 +38327,3179 @@
         <w:t>Overview</w:t>
       </w:r>
     </w:p>
+    <w:p>
+      <w:r>
+        <w:rPr>
+          <w:noProof/>
+          <w:lang w:val="de-CH" w:eastAsia="de-CH"/>
+        </w:rPr>
+        <w:drawing>
+          <wp:inline distT="0" distB="0" distL="0" distR="0">
+            <wp:extent cx="5943600" cy="4088372"/>
+            <wp:effectExtent l="0" t="0" r="0" b="7620"/>
+            <wp:docPr id="1" name="Grafik 1"/>
+            <wp:cNvGraphicFramePr>
+              <a:graphicFrameLocks xmlns:a="http://schemas.openxmlformats.org/drawingml/2006/main" noChangeAspect="1"/>
+            </wp:cNvGraphicFramePr>
+            <a:graphic xmlns:a="http://schemas.openxmlformats.org/drawingml/2006/main">
+              <a:graphicData uri="http://schemas.openxmlformats.org/drawingml/2006/picture">
+                <pic:pic xmlns:pic="http://schemas.openxmlformats.org/drawingml/2006/picture">
+                  <pic:nvPicPr>
+                    <pic:cNvPr id="0" name="Picture 3"/>
+                    <pic:cNvPicPr>
+                      <a:picLocks noChangeAspect="1" noChangeArrowheads="1"/>
+                    </pic:cNvPicPr>
+                  </pic:nvPicPr>
+                  <pic:blipFill>
+                    <a:blip r:embed="rId24">
+                      <a:extLst>
+                        <a:ext uri="{28A0092B-C50C-407E-A947-70E740481C1C}">
+                          <a14:useLocalDpi xmlns:a14="http://schemas.microsoft.com/office/drawing/2010/main" val="0"/>
+                        </a:ext>
+                      </a:extLst>
+                    </a:blip>
+                    <a:srcRect/>
+                    <a:stretch>
+                      <a:fillRect/>
+                    </a:stretch>
+                  </pic:blipFill>
+                  <pic:spPr bwMode="auto">
+                    <a:xfrm>
+                      <a:off x="0" y="0"/>
+                      <a:ext cx="5943600" cy="4088372"/>
+                    </a:xfrm>
+                    <a:prstGeom prst="rect">
+                      <a:avLst/>
+                    </a:prstGeom>
+                    <a:noFill/>
+                    <a:ln>
+                      <a:noFill/>
+                    </a:ln>
+                  </pic:spPr>
+                </pic:pic>
+              </a:graphicData>
+            </a:graphic>
+          </wp:inline>
+        </w:drawing>
+      </w:r>
+    </w:p>
+    <w:p>
+      <w:pPr>
+        <w:pStyle w:val="berschrift5"/>
+      </w:pPr>
+      <w:r>
+        <w:t>TaskNotificationToogle</w:t>
+      </w:r>
+    </w:p>
+    <w:tbl>
+      <w:tblPr>
+        <w:tblW w:w="7960" w:type="dxa"/>
+        <w:tblInd w:w="-10" w:type="dxa"/>
+        <w:tblCellMar>
+          <w:left w:w="70" w:type="dxa"/>
+          <w:right w:w="70" w:type="dxa"/>
+        </w:tblCellMar>
+        <w:tblLook w:val="04A0" w:firstRow="1" w:lastRow="0" w:firstColumn="1" w:lastColumn="0" w:noHBand="0" w:noVBand="1"/>
+      </w:tblPr>
+      <w:tblGrid>
+        <w:gridCol w:w="1820"/>
+        <w:gridCol w:w="6140"/>
+      </w:tblGrid>
+      <w:tr>
+        <w:trPr>
+          <w:trHeight w:val="225"/>
+        </w:trPr>
+        <w:tc>
+          <w:tcPr>
+            <w:tcW w:w="1820" w:type="dxa"/>
+            <w:tcBorders>
+              <w:top w:val="single" w:sz="8" w:space="0" w:color="auto"/>
+              <w:left w:val="single" w:sz="8" w:space="0" w:color="auto"/>
+              <w:bottom w:val="nil"/>
+              <w:right w:val="single" w:sz="4" w:space="0" w:color="auto"/>
+            </w:tcBorders>
+            <w:shd w:val="clear" w:color="auto" w:fill="auto"/>
+            <w:noWrap/>
+            <w:hideMark/>
+          </w:tcPr>
+          <w:p>
+            <w:pPr>
+              <w:spacing w:before="0" w:after="0" w:line="240" w:lineRule="auto"/>
+              <w:rPr>
+                <w:rFonts w:ascii="Corbel" w:eastAsia="Times New Roman" w:hAnsi="Corbel" w:cs="Times New Roman"/>
+                <w:b/>
+                <w:bCs/>
+                <w:color w:val="000000"/>
+                <w:sz w:val="16"/>
+                <w:szCs w:val="16"/>
+                <w:lang w:val="de-CH" w:eastAsia="de-CH"/>
+              </w:rPr>
+            </w:pPr>
+            <w:r>
+              <w:rPr>
+                <w:rFonts w:ascii="Corbel" w:eastAsia="Times New Roman" w:hAnsi="Corbel" w:cs="Times New Roman"/>
+                <w:b/>
+                <w:bCs/>
+                <w:color w:val="000000"/>
+                <w:sz w:val="16"/>
+                <w:szCs w:val="16"/>
+                <w:lang w:val="de-CH" w:eastAsia="de-CH"/>
+              </w:rPr>
+              <w:t>Use Case Id:</w:t>
+            </w:r>
+          </w:p>
+        </w:tc>
+        <w:tc>
+          <w:tcPr>
+            <w:tcW w:w="6140" w:type="dxa"/>
+            <w:tcBorders>
+              <w:top w:val="single" w:sz="8" w:space="0" w:color="auto"/>
+              <w:left w:val="nil"/>
+              <w:bottom w:val="nil"/>
+              <w:right w:val="single" w:sz="8" w:space="0" w:color="auto"/>
+            </w:tcBorders>
+            <w:shd w:val="clear" w:color="auto" w:fill="auto"/>
+            <w:noWrap/>
+            <w:vAlign w:val="bottom"/>
+            <w:hideMark/>
+          </w:tcPr>
+          <w:p>
+            <w:pPr>
+              <w:spacing w:before="0" w:after="0" w:line="240" w:lineRule="auto"/>
+              <w:rPr>
+                <w:rFonts w:ascii="Calibri" w:eastAsia="Times New Roman" w:hAnsi="Calibri" w:cs="Times New Roman"/>
+                <w:color w:val="000000"/>
+                <w:sz w:val="16"/>
+                <w:szCs w:val="16"/>
+                <w:lang w:val="de-CH" w:eastAsia="de-CH"/>
+              </w:rPr>
+            </w:pPr>
+            <w:r>
+              <w:rPr>
+                <w:rFonts w:ascii="Calibri" w:eastAsia="Times New Roman" w:hAnsi="Calibri" w:cs="Times New Roman"/>
+                <w:color w:val="000000"/>
+                <w:sz w:val="16"/>
+                <w:szCs w:val="16"/>
+                <w:lang w:val="de-CH" w:eastAsia="de-CH"/>
+              </w:rPr>
+              <w:t>36</w:t>
+            </w:r>
+          </w:p>
+        </w:tc>
+      </w:tr>
+      <w:tr>
+        <w:trPr>
+          <w:trHeight w:val="225"/>
+        </w:trPr>
+        <w:tc>
+          <w:tcPr>
+            <w:tcW w:w="1820" w:type="dxa"/>
+            <w:tcBorders>
+              <w:top w:val="nil"/>
+              <w:left w:val="single" w:sz="8" w:space="0" w:color="auto"/>
+              <w:bottom w:val="nil"/>
+              <w:right w:val="single" w:sz="4" w:space="0" w:color="auto"/>
+            </w:tcBorders>
+            <w:shd w:val="clear" w:color="auto" w:fill="auto"/>
+            <w:noWrap/>
+            <w:hideMark/>
+          </w:tcPr>
+          <w:p>
+            <w:pPr>
+              <w:spacing w:before="0" w:after="0" w:line="240" w:lineRule="auto"/>
+              <w:rPr>
+                <w:rFonts w:ascii="Corbel" w:eastAsia="Times New Roman" w:hAnsi="Corbel" w:cs="Times New Roman"/>
+                <w:b/>
+                <w:bCs/>
+                <w:color w:val="000000"/>
+                <w:sz w:val="16"/>
+                <w:szCs w:val="16"/>
+                <w:lang w:val="de-CH" w:eastAsia="de-CH"/>
+              </w:rPr>
+            </w:pPr>
+            <w:r>
+              <w:rPr>
+                <w:rFonts w:ascii="Corbel" w:eastAsia="Times New Roman" w:hAnsi="Corbel" w:cs="Times New Roman"/>
+                <w:b/>
+                <w:bCs/>
+                <w:color w:val="000000"/>
+                <w:sz w:val="16"/>
+                <w:szCs w:val="16"/>
+                <w:lang w:val="de-CH" w:eastAsia="de-CH"/>
+              </w:rPr>
+              <w:t>Use Case Name:</w:t>
+            </w:r>
+          </w:p>
+        </w:tc>
+        <w:tc>
+          <w:tcPr>
+            <w:tcW w:w="6140" w:type="dxa"/>
+            <w:tcBorders>
+              <w:top w:val="nil"/>
+              <w:left w:val="nil"/>
+              <w:bottom w:val="nil"/>
+              <w:right w:val="single" w:sz="8" w:space="0" w:color="auto"/>
+            </w:tcBorders>
+            <w:shd w:val="clear" w:color="auto" w:fill="auto"/>
+            <w:noWrap/>
+            <w:vAlign w:val="bottom"/>
+            <w:hideMark/>
+          </w:tcPr>
+          <w:p>
+            <w:pPr>
+              <w:spacing w:before="0" w:after="0" w:line="240" w:lineRule="auto"/>
+              <w:rPr>
+                <w:rFonts w:ascii="Calibri" w:eastAsia="Times New Roman" w:hAnsi="Calibri" w:cs="Times New Roman"/>
+                <w:color w:val="000000"/>
+                <w:sz w:val="16"/>
+                <w:szCs w:val="16"/>
+                <w:lang w:val="de-CH" w:eastAsia="de-CH"/>
+              </w:rPr>
+            </w:pPr>
+            <w:r>
+              <w:rPr>
+                <w:rFonts w:ascii="Calibri" w:eastAsia="Times New Roman" w:hAnsi="Calibri" w:cs="Times New Roman"/>
+                <w:color w:val="000000"/>
+                <w:sz w:val="16"/>
+                <w:szCs w:val="16"/>
+                <w:lang w:val="de-CH" w:eastAsia="de-CH"/>
+              </w:rPr>
+              <w:t>TaskNotificationToogle</w:t>
+            </w:r>
+          </w:p>
+        </w:tc>
+      </w:tr>
+      <w:tr>
+        <w:trPr>
+          <w:trHeight w:val="225"/>
+        </w:trPr>
+        <w:tc>
+          <w:tcPr>
+            <w:tcW w:w="1820" w:type="dxa"/>
+            <w:tcBorders>
+              <w:top w:val="nil"/>
+              <w:left w:val="single" w:sz="8" w:space="0" w:color="auto"/>
+              <w:bottom w:val="nil"/>
+              <w:right w:val="single" w:sz="4" w:space="0" w:color="auto"/>
+            </w:tcBorders>
+            <w:shd w:val="clear" w:color="auto" w:fill="auto"/>
+            <w:noWrap/>
+            <w:hideMark/>
+          </w:tcPr>
+          <w:p>
+            <w:pPr>
+              <w:spacing w:before="0" w:after="0" w:line="240" w:lineRule="auto"/>
+              <w:rPr>
+                <w:rFonts w:ascii="Corbel" w:eastAsia="Times New Roman" w:hAnsi="Corbel" w:cs="Times New Roman"/>
+                <w:b/>
+                <w:bCs/>
+                <w:color w:val="000000"/>
+                <w:sz w:val="16"/>
+                <w:szCs w:val="16"/>
+                <w:lang w:val="de-CH" w:eastAsia="de-CH"/>
+              </w:rPr>
+            </w:pPr>
+            <w:r>
+              <w:rPr>
+                <w:rFonts w:ascii="Corbel" w:eastAsia="Times New Roman" w:hAnsi="Corbel" w:cs="Times New Roman"/>
+                <w:b/>
+                <w:bCs/>
+                <w:color w:val="000000"/>
+                <w:sz w:val="16"/>
+                <w:szCs w:val="16"/>
+                <w:lang w:val="de-CH" w:eastAsia="de-CH"/>
+              </w:rPr>
+              <w:t>Actors:</w:t>
+            </w:r>
+          </w:p>
+        </w:tc>
+        <w:tc>
+          <w:tcPr>
+            <w:tcW w:w="6140" w:type="dxa"/>
+            <w:tcBorders>
+              <w:top w:val="nil"/>
+              <w:left w:val="nil"/>
+              <w:bottom w:val="nil"/>
+              <w:right w:val="single" w:sz="8" w:space="0" w:color="auto"/>
+            </w:tcBorders>
+            <w:shd w:val="clear" w:color="auto" w:fill="auto"/>
+            <w:noWrap/>
+            <w:vAlign w:val="bottom"/>
+            <w:hideMark/>
+          </w:tcPr>
+          <w:p>
+            <w:pPr>
+              <w:spacing w:before="0" w:after="0" w:line="240" w:lineRule="auto"/>
+              <w:rPr>
+                <w:rFonts w:ascii="Calibri" w:eastAsia="Times New Roman" w:hAnsi="Calibri" w:cs="Times New Roman"/>
+                <w:color w:val="000000"/>
+                <w:sz w:val="16"/>
+                <w:szCs w:val="16"/>
+                <w:lang w:val="de-CH" w:eastAsia="de-CH"/>
+              </w:rPr>
+            </w:pPr>
+            <w:r>
+              <w:rPr>
+                <w:rFonts w:ascii="Calibri" w:eastAsia="Times New Roman" w:hAnsi="Calibri" w:cs="Times New Roman"/>
+                <w:color w:val="000000"/>
+                <w:sz w:val="16"/>
+                <w:szCs w:val="16"/>
+                <w:lang w:val="de-CH" w:eastAsia="de-CH"/>
+              </w:rPr>
+              <w:t>User</w:t>
+            </w:r>
+          </w:p>
+        </w:tc>
+      </w:tr>
+      <w:tr>
+        <w:trPr>
+          <w:trHeight w:val="225"/>
+        </w:trPr>
+        <w:tc>
+          <w:tcPr>
+            <w:tcW w:w="1820" w:type="dxa"/>
+            <w:tcBorders>
+              <w:top w:val="nil"/>
+              <w:left w:val="single" w:sz="8" w:space="0" w:color="auto"/>
+              <w:bottom w:val="nil"/>
+              <w:right w:val="single" w:sz="4" w:space="0" w:color="auto"/>
+            </w:tcBorders>
+            <w:shd w:val="clear" w:color="auto" w:fill="auto"/>
+            <w:noWrap/>
+            <w:hideMark/>
+          </w:tcPr>
+          <w:p>
+            <w:pPr>
+              <w:spacing w:before="0" w:after="0" w:line="240" w:lineRule="auto"/>
+              <w:rPr>
+                <w:rFonts w:ascii="Corbel" w:eastAsia="Times New Roman" w:hAnsi="Corbel" w:cs="Times New Roman"/>
+                <w:b/>
+                <w:bCs/>
+                <w:color w:val="000000"/>
+                <w:sz w:val="16"/>
+                <w:szCs w:val="16"/>
+                <w:lang w:val="de-CH" w:eastAsia="de-CH"/>
+              </w:rPr>
+            </w:pPr>
+            <w:r>
+              <w:rPr>
+                <w:rFonts w:ascii="Corbel" w:eastAsia="Times New Roman" w:hAnsi="Corbel" w:cs="Times New Roman"/>
+                <w:b/>
+                <w:bCs/>
+                <w:color w:val="000000"/>
+                <w:sz w:val="16"/>
+                <w:szCs w:val="16"/>
+                <w:lang w:val="de-CH" w:eastAsia="de-CH"/>
+              </w:rPr>
+              <w:t>Description:</w:t>
+            </w:r>
+          </w:p>
+        </w:tc>
+        <w:tc>
+          <w:tcPr>
+            <w:tcW w:w="6140" w:type="dxa"/>
+            <w:tcBorders>
+              <w:top w:val="nil"/>
+              <w:left w:val="nil"/>
+              <w:bottom w:val="nil"/>
+              <w:right w:val="single" w:sz="8" w:space="0" w:color="auto"/>
+            </w:tcBorders>
+            <w:shd w:val="clear" w:color="auto" w:fill="auto"/>
+            <w:noWrap/>
+            <w:vAlign w:val="bottom"/>
+            <w:hideMark/>
+          </w:tcPr>
+          <w:p>
+            <w:pPr>
+              <w:spacing w:before="0" w:after="0" w:line="240" w:lineRule="auto"/>
+              <w:rPr>
+                <w:rFonts w:ascii="Calibri" w:eastAsia="Times New Roman" w:hAnsi="Calibri" w:cs="Times New Roman"/>
+                <w:color w:val="000000"/>
+                <w:sz w:val="16"/>
+                <w:szCs w:val="16"/>
+                <w:lang w:eastAsia="de-CH"/>
+              </w:rPr>
+            </w:pPr>
+            <w:r>
+              <w:rPr>
+                <w:rFonts w:ascii="Calibri" w:eastAsia="Times New Roman" w:hAnsi="Calibri" w:cs="Times New Roman"/>
+                <w:color w:val="000000"/>
+                <w:sz w:val="16"/>
+                <w:szCs w:val="16"/>
+                <w:lang w:eastAsia="de-CH"/>
+              </w:rPr>
+              <w:t xml:space="preserve">The user </w:t>
+            </w:r>
+            <w:r>
+              <w:rPr>
+                <w:rFonts w:ascii="Calibri" w:eastAsia="Times New Roman" w:hAnsi="Calibri" w:cs="Times New Roman"/>
+                <w:color w:val="000000"/>
+                <w:sz w:val="16"/>
+                <w:szCs w:val="16"/>
+                <w:lang w:eastAsia="de-CH"/>
+              </w:rPr>
+              <w:t>turns the notification of a task update on or off</w:t>
+            </w:r>
+          </w:p>
+        </w:tc>
+      </w:tr>
+      <w:tr>
+        <w:trPr>
+          <w:trHeight w:val="450"/>
+        </w:trPr>
+        <w:tc>
+          <w:tcPr>
+            <w:tcW w:w="1820" w:type="dxa"/>
+            <w:tcBorders>
+              <w:top w:val="nil"/>
+              <w:left w:val="single" w:sz="8" w:space="0" w:color="auto"/>
+              <w:bottom w:val="nil"/>
+              <w:right w:val="single" w:sz="4" w:space="0" w:color="auto"/>
+            </w:tcBorders>
+            <w:shd w:val="clear" w:color="auto" w:fill="auto"/>
+            <w:noWrap/>
+            <w:hideMark/>
+          </w:tcPr>
+          <w:p>
+            <w:pPr>
+              <w:spacing w:before="0" w:after="0" w:line="240" w:lineRule="auto"/>
+              <w:rPr>
+                <w:rFonts w:ascii="Corbel" w:eastAsia="Times New Roman" w:hAnsi="Corbel" w:cs="Times New Roman"/>
+                <w:b/>
+                <w:bCs/>
+                <w:color w:val="000000"/>
+                <w:sz w:val="16"/>
+                <w:szCs w:val="16"/>
+                <w:lang w:val="de-CH" w:eastAsia="de-CH"/>
+              </w:rPr>
+            </w:pPr>
+            <w:r>
+              <w:rPr>
+                <w:rFonts w:ascii="Corbel" w:eastAsia="Times New Roman" w:hAnsi="Corbel" w:cs="Times New Roman"/>
+                <w:b/>
+                <w:bCs/>
+                <w:color w:val="000000"/>
+                <w:sz w:val="16"/>
+                <w:szCs w:val="16"/>
+                <w:lang w:val="de-CH" w:eastAsia="de-CH"/>
+              </w:rPr>
+              <w:t>Preconditions:</w:t>
+            </w:r>
+          </w:p>
+        </w:tc>
+        <w:tc>
+          <w:tcPr>
+            <w:tcW w:w="6140" w:type="dxa"/>
+            <w:tcBorders>
+              <w:top w:val="nil"/>
+              <w:left w:val="nil"/>
+              <w:bottom w:val="nil"/>
+              <w:right w:val="single" w:sz="8" w:space="0" w:color="auto"/>
+            </w:tcBorders>
+            <w:shd w:val="clear" w:color="auto" w:fill="auto"/>
+            <w:vAlign w:val="bottom"/>
+            <w:hideMark/>
+          </w:tcPr>
+          <w:p>
+            <w:pPr>
+              <w:spacing w:before="0" w:after="0" w:line="240" w:lineRule="auto"/>
+              <w:rPr>
+                <w:rFonts w:ascii="Calibri" w:eastAsia="Times New Roman" w:hAnsi="Calibri" w:cs="Times New Roman"/>
+                <w:color w:val="000000"/>
+                <w:sz w:val="16"/>
+                <w:szCs w:val="16"/>
+                <w:lang w:eastAsia="de-CH"/>
+              </w:rPr>
+            </w:pPr>
+            <w:r>
+              <w:rPr>
+                <w:rFonts w:ascii="Calibri" w:eastAsia="Times New Roman" w:hAnsi="Calibri" w:cs="Times New Roman"/>
+                <w:color w:val="000000"/>
+                <w:sz w:val="16"/>
+                <w:szCs w:val="16"/>
+                <w:lang w:eastAsia="de-CH"/>
+              </w:rPr>
+              <w:t>1. User is logged in</w:t>
+            </w:r>
+            <w:r>
+              <w:rPr>
+                <w:rFonts w:ascii="Calibri" w:eastAsia="Times New Roman" w:hAnsi="Calibri" w:cs="Times New Roman"/>
+                <w:color w:val="000000"/>
+                <w:sz w:val="16"/>
+                <w:szCs w:val="16"/>
+                <w:lang w:eastAsia="de-CH"/>
+              </w:rPr>
+              <w:br/>
+              <w:t xml:space="preserve">2. User opened the </w:t>
+            </w:r>
+            <w:r>
+              <w:rPr>
+                <w:rFonts w:ascii="Calibri" w:eastAsia="Times New Roman" w:hAnsi="Calibri" w:cs="Times New Roman"/>
+                <w:color w:val="000000"/>
+                <w:sz w:val="16"/>
+                <w:szCs w:val="16"/>
+                <w:lang w:eastAsia="de-CH"/>
+              </w:rPr>
+              <w:t>settings menu</w:t>
+            </w:r>
+          </w:p>
+        </w:tc>
+      </w:tr>
+      <w:tr>
+        <w:trPr>
+          <w:trHeight w:val="536"/>
+        </w:trPr>
+        <w:tc>
+          <w:tcPr>
+            <w:tcW w:w="1820" w:type="dxa"/>
+            <w:tcBorders>
+              <w:top w:val="nil"/>
+              <w:left w:val="single" w:sz="8" w:space="0" w:color="auto"/>
+              <w:bottom w:val="nil"/>
+              <w:right w:val="single" w:sz="4" w:space="0" w:color="auto"/>
+            </w:tcBorders>
+            <w:shd w:val="clear" w:color="auto" w:fill="auto"/>
+            <w:noWrap/>
+            <w:hideMark/>
+          </w:tcPr>
+          <w:p>
+            <w:pPr>
+              <w:spacing w:before="0" w:after="0" w:line="240" w:lineRule="auto"/>
+              <w:rPr>
+                <w:rFonts w:ascii="Corbel" w:eastAsia="Times New Roman" w:hAnsi="Corbel" w:cs="Times New Roman"/>
+                <w:b/>
+                <w:bCs/>
+                <w:color w:val="000000"/>
+                <w:sz w:val="16"/>
+                <w:szCs w:val="16"/>
+                <w:lang w:val="de-CH" w:eastAsia="de-CH"/>
+              </w:rPr>
+            </w:pPr>
+            <w:r>
+              <w:rPr>
+                <w:rFonts w:ascii="Corbel" w:eastAsia="Times New Roman" w:hAnsi="Corbel" w:cs="Times New Roman"/>
+                <w:b/>
+                <w:bCs/>
+                <w:color w:val="000000"/>
+                <w:sz w:val="16"/>
+                <w:szCs w:val="16"/>
+                <w:lang w:val="de-CH" w:eastAsia="de-CH"/>
+              </w:rPr>
+              <w:t>Normal Flow:</w:t>
+            </w:r>
+          </w:p>
+        </w:tc>
+        <w:tc>
+          <w:tcPr>
+            <w:tcW w:w="6140" w:type="dxa"/>
+            <w:tcBorders>
+              <w:top w:val="nil"/>
+              <w:left w:val="nil"/>
+              <w:bottom w:val="nil"/>
+              <w:right w:val="single" w:sz="8" w:space="0" w:color="auto"/>
+            </w:tcBorders>
+            <w:shd w:val="clear" w:color="auto" w:fill="auto"/>
+            <w:vAlign w:val="bottom"/>
+            <w:hideMark/>
+          </w:tcPr>
+          <w:p>
+            <w:pPr>
+              <w:spacing w:before="0" w:after="0" w:line="240" w:lineRule="auto"/>
+              <w:rPr>
+                <w:rFonts w:ascii="Calibri" w:eastAsia="Times New Roman" w:hAnsi="Calibri" w:cs="Times New Roman"/>
+                <w:color w:val="000000"/>
+                <w:sz w:val="16"/>
+                <w:szCs w:val="16"/>
+                <w:lang w:eastAsia="de-CH"/>
+              </w:rPr>
+            </w:pPr>
+            <w:r>
+              <w:rPr>
+                <w:rFonts w:ascii="Calibri" w:eastAsia="Times New Roman" w:hAnsi="Calibri" w:cs="Times New Roman"/>
+                <w:color w:val="000000"/>
+                <w:sz w:val="16"/>
+                <w:szCs w:val="16"/>
+                <w:lang w:eastAsia="de-CH"/>
+              </w:rPr>
+              <w:t xml:space="preserve">1. </w:t>
+            </w:r>
+            <w:r>
+              <w:rPr>
+                <w:rFonts w:ascii="Calibri" w:eastAsia="Times New Roman" w:hAnsi="Calibri" w:cs="Times New Roman"/>
+                <w:color w:val="000000"/>
+                <w:sz w:val="16"/>
+                <w:szCs w:val="16"/>
+                <w:lang w:eastAsia="de-CH"/>
+              </w:rPr>
+              <w:t>U</w:t>
+            </w:r>
+            <w:r>
+              <w:rPr>
+                <w:rFonts w:ascii="Calibri" w:eastAsia="Times New Roman" w:hAnsi="Calibri" w:cs="Times New Roman"/>
+                <w:color w:val="000000"/>
+                <w:sz w:val="16"/>
+                <w:szCs w:val="16"/>
+                <w:lang w:eastAsia="de-CH"/>
+              </w:rPr>
+              <w:t xml:space="preserve">ser </w:t>
+            </w:r>
+            <w:r>
+              <w:rPr>
+                <w:rFonts w:ascii="Calibri" w:eastAsia="Times New Roman" w:hAnsi="Calibri" w:cs="Times New Roman"/>
+                <w:color w:val="000000"/>
+                <w:sz w:val="16"/>
+                <w:szCs w:val="16"/>
+                <w:lang w:eastAsia="de-CH"/>
+              </w:rPr>
+              <w:t>turns the notification of a task update on or off</w:t>
+            </w:r>
+            <w:r>
+              <w:rPr>
+                <w:rFonts w:ascii="Calibri" w:eastAsia="Times New Roman" w:hAnsi="Calibri" w:cs="Times New Roman"/>
+                <w:color w:val="000000"/>
+                <w:sz w:val="16"/>
+                <w:szCs w:val="16"/>
+                <w:lang w:eastAsia="de-CH"/>
+              </w:rPr>
+              <w:br/>
+              <w:t>2</w:t>
+            </w:r>
+            <w:r>
+              <w:rPr>
+                <w:rFonts w:ascii="Calibri" w:eastAsia="Times New Roman" w:hAnsi="Calibri" w:cs="Times New Roman"/>
+                <w:color w:val="000000"/>
+                <w:sz w:val="16"/>
+                <w:szCs w:val="16"/>
+                <w:lang w:eastAsia="de-CH"/>
+              </w:rPr>
+              <w:t>. User saves changes</w:t>
+            </w:r>
+          </w:p>
+        </w:tc>
+      </w:tr>
+      <w:tr>
+        <w:trPr>
+          <w:trHeight w:val="289"/>
+        </w:trPr>
+        <w:tc>
+          <w:tcPr>
+            <w:tcW w:w="1820" w:type="dxa"/>
+            <w:tcBorders>
+              <w:top w:val="nil"/>
+              <w:left w:val="single" w:sz="8" w:space="0" w:color="auto"/>
+              <w:bottom w:val="nil"/>
+              <w:right w:val="single" w:sz="4" w:space="0" w:color="auto"/>
+            </w:tcBorders>
+            <w:shd w:val="clear" w:color="auto" w:fill="auto"/>
+            <w:noWrap/>
+            <w:hideMark/>
+          </w:tcPr>
+          <w:p>
+            <w:pPr>
+              <w:spacing w:before="0" w:after="0" w:line="240" w:lineRule="auto"/>
+              <w:rPr>
+                <w:rFonts w:ascii="Corbel" w:eastAsia="Times New Roman" w:hAnsi="Corbel" w:cs="Times New Roman"/>
+                <w:b/>
+                <w:bCs/>
+                <w:color w:val="000000"/>
+                <w:sz w:val="16"/>
+                <w:szCs w:val="16"/>
+                <w:lang w:eastAsia="de-CH"/>
+              </w:rPr>
+            </w:pPr>
+            <w:r>
+              <w:rPr>
+                <w:rFonts w:ascii="Corbel" w:eastAsia="Times New Roman" w:hAnsi="Corbel" w:cs="Times New Roman"/>
+                <w:b/>
+                <w:bCs/>
+                <w:color w:val="000000"/>
+                <w:sz w:val="16"/>
+                <w:szCs w:val="16"/>
+                <w:lang w:eastAsia="de-CH"/>
+              </w:rPr>
+              <w:t>Alternative Flow:</w:t>
+            </w:r>
+          </w:p>
+        </w:tc>
+        <w:tc>
+          <w:tcPr>
+            <w:tcW w:w="6140" w:type="dxa"/>
+            <w:tcBorders>
+              <w:top w:val="nil"/>
+              <w:left w:val="nil"/>
+              <w:bottom w:val="nil"/>
+              <w:right w:val="single" w:sz="8" w:space="0" w:color="auto"/>
+            </w:tcBorders>
+            <w:shd w:val="clear" w:color="auto" w:fill="auto"/>
+            <w:vAlign w:val="bottom"/>
+            <w:hideMark/>
+          </w:tcPr>
+          <w:p>
+            <w:pPr>
+              <w:spacing w:before="0" w:after="0" w:line="240" w:lineRule="auto"/>
+              <w:rPr>
+                <w:rFonts w:ascii="Calibri" w:eastAsia="Times New Roman" w:hAnsi="Calibri" w:cs="Times New Roman"/>
+                <w:color w:val="000000"/>
+                <w:sz w:val="16"/>
+                <w:szCs w:val="16"/>
+                <w:lang w:eastAsia="de-CH"/>
+              </w:rPr>
+            </w:pPr>
+            <w:r>
+              <w:rPr>
+                <w:rFonts w:ascii="Calibri" w:eastAsia="Times New Roman" w:hAnsi="Calibri" w:cs="Times New Roman"/>
+                <w:color w:val="000000"/>
+                <w:sz w:val="16"/>
+                <w:szCs w:val="16"/>
+                <w:lang w:eastAsia="de-CH"/>
+              </w:rPr>
+              <w:t xml:space="preserve">2a. The user cancels the </w:t>
+            </w:r>
+            <w:r>
+              <w:rPr>
+                <w:rFonts w:ascii="Calibri" w:eastAsia="Times New Roman" w:hAnsi="Calibri" w:cs="Times New Roman"/>
+                <w:color w:val="000000"/>
+                <w:sz w:val="16"/>
+                <w:szCs w:val="16"/>
+                <w:lang w:eastAsia="de-CH"/>
+              </w:rPr>
+              <w:t>changed settings</w:t>
+            </w:r>
+          </w:p>
+        </w:tc>
+      </w:tr>
+      <w:tr>
+        <w:trPr>
+          <w:trHeight w:val="271"/>
+        </w:trPr>
+        <w:tc>
+          <w:tcPr>
+            <w:tcW w:w="1820" w:type="dxa"/>
+            <w:tcBorders>
+              <w:top w:val="nil"/>
+              <w:left w:val="single" w:sz="8" w:space="0" w:color="auto"/>
+              <w:bottom w:val="single" w:sz="8" w:space="0" w:color="auto"/>
+              <w:right w:val="single" w:sz="4" w:space="0" w:color="auto"/>
+            </w:tcBorders>
+            <w:shd w:val="clear" w:color="auto" w:fill="auto"/>
+            <w:noWrap/>
+            <w:hideMark/>
+          </w:tcPr>
+          <w:p>
+            <w:pPr>
+              <w:spacing w:before="0" w:after="0" w:line="240" w:lineRule="auto"/>
+              <w:rPr>
+                <w:rFonts w:ascii="Corbel" w:eastAsia="Times New Roman" w:hAnsi="Corbel" w:cs="Times New Roman"/>
+                <w:b/>
+                <w:bCs/>
+                <w:color w:val="000000"/>
+                <w:sz w:val="16"/>
+                <w:szCs w:val="16"/>
+                <w:lang w:val="de-CH" w:eastAsia="de-CH"/>
+              </w:rPr>
+            </w:pPr>
+            <w:r>
+              <w:rPr>
+                <w:rFonts w:ascii="Corbel" w:eastAsia="Times New Roman" w:hAnsi="Corbel" w:cs="Times New Roman"/>
+                <w:b/>
+                <w:bCs/>
+                <w:color w:val="000000"/>
+                <w:sz w:val="16"/>
+                <w:szCs w:val="16"/>
+                <w:lang w:val="de-CH" w:eastAsia="de-CH"/>
+              </w:rPr>
+              <w:t>Exceptions:</w:t>
+            </w:r>
+          </w:p>
+        </w:tc>
+        <w:tc>
+          <w:tcPr>
+            <w:tcW w:w="6140" w:type="dxa"/>
+            <w:tcBorders>
+              <w:top w:val="nil"/>
+              <w:left w:val="nil"/>
+              <w:bottom w:val="single" w:sz="8" w:space="0" w:color="auto"/>
+              <w:right w:val="single" w:sz="8" w:space="0" w:color="auto"/>
+            </w:tcBorders>
+            <w:shd w:val="clear" w:color="auto" w:fill="auto"/>
+            <w:noWrap/>
+            <w:vAlign w:val="bottom"/>
+            <w:hideMark/>
+          </w:tcPr>
+          <w:p>
+            <w:pPr>
+              <w:spacing w:before="0" w:after="0" w:line="240" w:lineRule="auto"/>
+              <w:rPr>
+                <w:rFonts w:ascii="Calibri" w:eastAsia="Times New Roman" w:hAnsi="Calibri" w:cs="Times New Roman"/>
+                <w:color w:val="000000"/>
+                <w:sz w:val="16"/>
+                <w:szCs w:val="16"/>
+                <w:lang w:val="de-CH" w:eastAsia="de-CH"/>
+              </w:rPr>
+            </w:pPr>
+            <w:r>
+              <w:rPr>
+                <w:rFonts w:ascii="Calibri" w:eastAsia="Times New Roman" w:hAnsi="Calibri" w:cs="Times New Roman"/>
+                <w:color w:val="000000"/>
+                <w:sz w:val="16"/>
+                <w:szCs w:val="16"/>
+                <w:lang w:val="de-CH" w:eastAsia="de-CH"/>
+              </w:rPr>
+              <w:t>None</w:t>
+            </w:r>
+          </w:p>
+        </w:tc>
+      </w:tr>
+    </w:tbl>
+    <w:p/>
+    <w:p>
+      <w:pPr>
+        <w:pStyle w:val="berschrift5"/>
+      </w:pPr>
+      <w:r>
+        <w:t>ChatNotificationToogle</w:t>
+      </w:r>
+    </w:p>
+    <w:tbl>
+      <w:tblPr>
+        <w:tblW w:w="7960" w:type="dxa"/>
+        <w:tblInd w:w="-10" w:type="dxa"/>
+        <w:tblCellMar>
+          <w:left w:w="70" w:type="dxa"/>
+          <w:right w:w="70" w:type="dxa"/>
+        </w:tblCellMar>
+        <w:tblLook w:val="04A0" w:firstRow="1" w:lastRow="0" w:firstColumn="1" w:lastColumn="0" w:noHBand="0" w:noVBand="1"/>
+      </w:tblPr>
+      <w:tblGrid>
+        <w:gridCol w:w="1820"/>
+        <w:gridCol w:w="6140"/>
+      </w:tblGrid>
+      <w:tr>
+        <w:trPr>
+          <w:trHeight w:val="225"/>
+        </w:trPr>
+        <w:tc>
+          <w:tcPr>
+            <w:tcW w:w="1820" w:type="dxa"/>
+            <w:tcBorders>
+              <w:top w:val="single" w:sz="8" w:space="0" w:color="auto"/>
+              <w:left w:val="single" w:sz="8" w:space="0" w:color="auto"/>
+              <w:bottom w:val="nil"/>
+              <w:right w:val="single" w:sz="4" w:space="0" w:color="auto"/>
+            </w:tcBorders>
+            <w:shd w:val="clear" w:color="auto" w:fill="auto"/>
+            <w:noWrap/>
+            <w:hideMark/>
+          </w:tcPr>
+          <w:p>
+            <w:pPr>
+              <w:spacing w:before="0" w:after="0" w:line="240" w:lineRule="auto"/>
+              <w:rPr>
+                <w:rFonts w:ascii="Corbel" w:eastAsia="Times New Roman" w:hAnsi="Corbel" w:cs="Times New Roman"/>
+                <w:b/>
+                <w:bCs/>
+                <w:color w:val="000000"/>
+                <w:sz w:val="16"/>
+                <w:szCs w:val="16"/>
+                <w:lang w:val="de-CH" w:eastAsia="de-CH"/>
+              </w:rPr>
+            </w:pPr>
+            <w:r>
+              <w:rPr>
+                <w:rFonts w:ascii="Corbel" w:eastAsia="Times New Roman" w:hAnsi="Corbel" w:cs="Times New Roman"/>
+                <w:b/>
+                <w:bCs/>
+                <w:color w:val="000000"/>
+                <w:sz w:val="16"/>
+                <w:szCs w:val="16"/>
+                <w:lang w:val="de-CH" w:eastAsia="de-CH"/>
+              </w:rPr>
+              <w:lastRenderedPageBreak/>
+              <w:t>Use Case Id:</w:t>
+            </w:r>
+          </w:p>
+        </w:tc>
+        <w:tc>
+          <w:tcPr>
+            <w:tcW w:w="6140" w:type="dxa"/>
+            <w:tcBorders>
+              <w:top w:val="single" w:sz="8" w:space="0" w:color="auto"/>
+              <w:left w:val="nil"/>
+              <w:bottom w:val="nil"/>
+              <w:right w:val="single" w:sz="8" w:space="0" w:color="auto"/>
+            </w:tcBorders>
+            <w:shd w:val="clear" w:color="auto" w:fill="auto"/>
+            <w:noWrap/>
+            <w:vAlign w:val="bottom"/>
+            <w:hideMark/>
+          </w:tcPr>
+          <w:p>
+            <w:pPr>
+              <w:spacing w:before="0" w:after="0" w:line="240" w:lineRule="auto"/>
+              <w:rPr>
+                <w:rFonts w:ascii="Calibri" w:eastAsia="Times New Roman" w:hAnsi="Calibri" w:cs="Times New Roman"/>
+                <w:color w:val="000000"/>
+                <w:sz w:val="16"/>
+                <w:szCs w:val="16"/>
+                <w:lang w:val="de-CH" w:eastAsia="de-CH"/>
+              </w:rPr>
+            </w:pPr>
+            <w:r>
+              <w:rPr>
+                <w:rFonts w:ascii="Calibri" w:eastAsia="Times New Roman" w:hAnsi="Calibri" w:cs="Times New Roman"/>
+                <w:color w:val="000000"/>
+                <w:sz w:val="16"/>
+                <w:szCs w:val="16"/>
+                <w:lang w:val="de-CH" w:eastAsia="de-CH"/>
+              </w:rPr>
+              <w:t>37</w:t>
+            </w:r>
+          </w:p>
+        </w:tc>
+      </w:tr>
+      <w:tr>
+        <w:trPr>
+          <w:trHeight w:val="225"/>
+        </w:trPr>
+        <w:tc>
+          <w:tcPr>
+            <w:tcW w:w="1820" w:type="dxa"/>
+            <w:tcBorders>
+              <w:top w:val="nil"/>
+              <w:left w:val="single" w:sz="8" w:space="0" w:color="auto"/>
+              <w:bottom w:val="nil"/>
+              <w:right w:val="single" w:sz="4" w:space="0" w:color="auto"/>
+            </w:tcBorders>
+            <w:shd w:val="clear" w:color="auto" w:fill="auto"/>
+            <w:noWrap/>
+            <w:hideMark/>
+          </w:tcPr>
+          <w:p>
+            <w:pPr>
+              <w:spacing w:before="0" w:after="0" w:line="240" w:lineRule="auto"/>
+              <w:rPr>
+                <w:rFonts w:ascii="Corbel" w:eastAsia="Times New Roman" w:hAnsi="Corbel" w:cs="Times New Roman"/>
+                <w:b/>
+                <w:bCs/>
+                <w:color w:val="000000"/>
+                <w:sz w:val="16"/>
+                <w:szCs w:val="16"/>
+                <w:lang w:val="de-CH" w:eastAsia="de-CH"/>
+              </w:rPr>
+            </w:pPr>
+            <w:r>
+              <w:rPr>
+                <w:rFonts w:ascii="Corbel" w:eastAsia="Times New Roman" w:hAnsi="Corbel" w:cs="Times New Roman"/>
+                <w:b/>
+                <w:bCs/>
+                <w:color w:val="000000"/>
+                <w:sz w:val="16"/>
+                <w:szCs w:val="16"/>
+                <w:lang w:val="de-CH" w:eastAsia="de-CH"/>
+              </w:rPr>
+              <w:t>Use Case Name:</w:t>
+            </w:r>
+          </w:p>
+        </w:tc>
+        <w:tc>
+          <w:tcPr>
+            <w:tcW w:w="6140" w:type="dxa"/>
+            <w:tcBorders>
+              <w:top w:val="nil"/>
+              <w:left w:val="nil"/>
+              <w:bottom w:val="nil"/>
+              <w:right w:val="single" w:sz="8" w:space="0" w:color="auto"/>
+            </w:tcBorders>
+            <w:shd w:val="clear" w:color="auto" w:fill="auto"/>
+            <w:noWrap/>
+            <w:vAlign w:val="bottom"/>
+            <w:hideMark/>
+          </w:tcPr>
+          <w:p>
+            <w:pPr>
+              <w:spacing w:before="0" w:after="0" w:line="240" w:lineRule="auto"/>
+              <w:rPr>
+                <w:rFonts w:ascii="Calibri" w:eastAsia="Times New Roman" w:hAnsi="Calibri" w:cs="Times New Roman"/>
+                <w:color w:val="000000"/>
+                <w:sz w:val="16"/>
+                <w:szCs w:val="16"/>
+                <w:lang w:val="de-CH" w:eastAsia="de-CH"/>
+              </w:rPr>
+            </w:pPr>
+            <w:r>
+              <w:rPr>
+                <w:rFonts w:ascii="Calibri" w:eastAsia="Times New Roman" w:hAnsi="Calibri" w:cs="Times New Roman"/>
+                <w:color w:val="000000"/>
+                <w:sz w:val="16"/>
+                <w:szCs w:val="16"/>
+                <w:lang w:val="de-CH" w:eastAsia="de-CH"/>
+              </w:rPr>
+              <w:t>ChatNotificationToogle</w:t>
+            </w:r>
+          </w:p>
+        </w:tc>
+      </w:tr>
+      <w:tr>
+        <w:trPr>
+          <w:trHeight w:val="225"/>
+        </w:trPr>
+        <w:tc>
+          <w:tcPr>
+            <w:tcW w:w="1820" w:type="dxa"/>
+            <w:tcBorders>
+              <w:top w:val="nil"/>
+              <w:left w:val="single" w:sz="8" w:space="0" w:color="auto"/>
+              <w:bottom w:val="nil"/>
+              <w:right w:val="single" w:sz="4" w:space="0" w:color="auto"/>
+            </w:tcBorders>
+            <w:shd w:val="clear" w:color="auto" w:fill="auto"/>
+            <w:noWrap/>
+            <w:hideMark/>
+          </w:tcPr>
+          <w:p>
+            <w:pPr>
+              <w:spacing w:before="0" w:after="0" w:line="240" w:lineRule="auto"/>
+              <w:rPr>
+                <w:rFonts w:ascii="Corbel" w:eastAsia="Times New Roman" w:hAnsi="Corbel" w:cs="Times New Roman"/>
+                <w:b/>
+                <w:bCs/>
+                <w:color w:val="000000"/>
+                <w:sz w:val="16"/>
+                <w:szCs w:val="16"/>
+                <w:lang w:val="de-CH" w:eastAsia="de-CH"/>
+              </w:rPr>
+            </w:pPr>
+            <w:r>
+              <w:rPr>
+                <w:rFonts w:ascii="Corbel" w:eastAsia="Times New Roman" w:hAnsi="Corbel" w:cs="Times New Roman"/>
+                <w:b/>
+                <w:bCs/>
+                <w:color w:val="000000"/>
+                <w:sz w:val="16"/>
+                <w:szCs w:val="16"/>
+                <w:lang w:val="de-CH" w:eastAsia="de-CH"/>
+              </w:rPr>
+              <w:t>Actors:</w:t>
+            </w:r>
+          </w:p>
+        </w:tc>
+        <w:tc>
+          <w:tcPr>
+            <w:tcW w:w="6140" w:type="dxa"/>
+            <w:tcBorders>
+              <w:top w:val="nil"/>
+              <w:left w:val="nil"/>
+              <w:bottom w:val="nil"/>
+              <w:right w:val="single" w:sz="8" w:space="0" w:color="auto"/>
+            </w:tcBorders>
+            <w:shd w:val="clear" w:color="auto" w:fill="auto"/>
+            <w:noWrap/>
+            <w:vAlign w:val="bottom"/>
+            <w:hideMark/>
+          </w:tcPr>
+          <w:p>
+            <w:pPr>
+              <w:spacing w:before="0" w:after="0" w:line="240" w:lineRule="auto"/>
+              <w:rPr>
+                <w:rFonts w:ascii="Calibri" w:eastAsia="Times New Roman" w:hAnsi="Calibri" w:cs="Times New Roman"/>
+                <w:color w:val="000000"/>
+                <w:sz w:val="16"/>
+                <w:szCs w:val="16"/>
+                <w:lang w:val="de-CH" w:eastAsia="de-CH"/>
+              </w:rPr>
+            </w:pPr>
+            <w:r>
+              <w:rPr>
+                <w:rFonts w:ascii="Calibri" w:eastAsia="Times New Roman" w:hAnsi="Calibri" w:cs="Times New Roman"/>
+                <w:color w:val="000000"/>
+                <w:sz w:val="16"/>
+                <w:szCs w:val="16"/>
+                <w:lang w:val="de-CH" w:eastAsia="de-CH"/>
+              </w:rPr>
+              <w:t>User</w:t>
+            </w:r>
+          </w:p>
+        </w:tc>
+      </w:tr>
+      <w:tr>
+        <w:trPr>
+          <w:trHeight w:val="225"/>
+        </w:trPr>
+        <w:tc>
+          <w:tcPr>
+            <w:tcW w:w="1820" w:type="dxa"/>
+            <w:tcBorders>
+              <w:top w:val="nil"/>
+              <w:left w:val="single" w:sz="8" w:space="0" w:color="auto"/>
+              <w:bottom w:val="nil"/>
+              <w:right w:val="single" w:sz="4" w:space="0" w:color="auto"/>
+            </w:tcBorders>
+            <w:shd w:val="clear" w:color="auto" w:fill="auto"/>
+            <w:noWrap/>
+            <w:hideMark/>
+          </w:tcPr>
+          <w:p>
+            <w:pPr>
+              <w:spacing w:before="0" w:after="0" w:line="240" w:lineRule="auto"/>
+              <w:rPr>
+                <w:rFonts w:ascii="Corbel" w:eastAsia="Times New Roman" w:hAnsi="Corbel" w:cs="Times New Roman"/>
+                <w:b/>
+                <w:bCs/>
+                <w:color w:val="000000"/>
+                <w:sz w:val="16"/>
+                <w:szCs w:val="16"/>
+                <w:lang w:val="de-CH" w:eastAsia="de-CH"/>
+              </w:rPr>
+            </w:pPr>
+            <w:r>
+              <w:rPr>
+                <w:rFonts w:ascii="Corbel" w:eastAsia="Times New Roman" w:hAnsi="Corbel" w:cs="Times New Roman"/>
+                <w:b/>
+                <w:bCs/>
+                <w:color w:val="000000"/>
+                <w:sz w:val="16"/>
+                <w:szCs w:val="16"/>
+                <w:lang w:val="de-CH" w:eastAsia="de-CH"/>
+              </w:rPr>
+              <w:t>Description:</w:t>
+            </w:r>
+          </w:p>
+        </w:tc>
+        <w:tc>
+          <w:tcPr>
+            <w:tcW w:w="6140" w:type="dxa"/>
+            <w:tcBorders>
+              <w:top w:val="nil"/>
+              <w:left w:val="nil"/>
+              <w:bottom w:val="nil"/>
+              <w:right w:val="single" w:sz="8" w:space="0" w:color="auto"/>
+            </w:tcBorders>
+            <w:shd w:val="clear" w:color="auto" w:fill="auto"/>
+            <w:noWrap/>
+            <w:vAlign w:val="bottom"/>
+            <w:hideMark/>
+          </w:tcPr>
+          <w:p>
+            <w:pPr>
+              <w:spacing w:before="0" w:after="0" w:line="240" w:lineRule="auto"/>
+              <w:rPr>
+                <w:rFonts w:ascii="Calibri" w:eastAsia="Times New Roman" w:hAnsi="Calibri" w:cs="Times New Roman"/>
+                <w:color w:val="000000"/>
+                <w:sz w:val="16"/>
+                <w:szCs w:val="16"/>
+                <w:lang w:eastAsia="de-CH"/>
+              </w:rPr>
+            </w:pPr>
+            <w:r>
+              <w:rPr>
+                <w:rFonts w:ascii="Calibri" w:eastAsia="Times New Roman" w:hAnsi="Calibri" w:cs="Times New Roman"/>
+                <w:color w:val="000000"/>
+                <w:sz w:val="16"/>
+                <w:szCs w:val="16"/>
+                <w:lang w:eastAsia="de-CH"/>
+              </w:rPr>
+              <w:t xml:space="preserve">The user </w:t>
+            </w:r>
+            <w:r>
+              <w:rPr>
+                <w:rFonts w:ascii="Calibri" w:eastAsia="Times New Roman" w:hAnsi="Calibri" w:cs="Times New Roman"/>
+                <w:color w:val="000000"/>
+                <w:sz w:val="16"/>
+                <w:szCs w:val="16"/>
+                <w:lang w:eastAsia="de-CH"/>
+              </w:rPr>
+              <w:t>turns the notification of a chat update on or off</w:t>
+            </w:r>
+          </w:p>
+        </w:tc>
+      </w:tr>
+      <w:tr>
+        <w:trPr>
+          <w:trHeight w:val="450"/>
+        </w:trPr>
+        <w:tc>
+          <w:tcPr>
+            <w:tcW w:w="1820" w:type="dxa"/>
+            <w:tcBorders>
+              <w:top w:val="nil"/>
+              <w:left w:val="single" w:sz="8" w:space="0" w:color="auto"/>
+              <w:bottom w:val="nil"/>
+              <w:right w:val="single" w:sz="4" w:space="0" w:color="auto"/>
+            </w:tcBorders>
+            <w:shd w:val="clear" w:color="auto" w:fill="auto"/>
+            <w:noWrap/>
+            <w:hideMark/>
+          </w:tcPr>
+          <w:p>
+            <w:pPr>
+              <w:spacing w:before="0" w:after="0" w:line="240" w:lineRule="auto"/>
+              <w:rPr>
+                <w:rFonts w:ascii="Corbel" w:eastAsia="Times New Roman" w:hAnsi="Corbel" w:cs="Times New Roman"/>
+                <w:b/>
+                <w:bCs/>
+                <w:color w:val="000000"/>
+                <w:sz w:val="16"/>
+                <w:szCs w:val="16"/>
+                <w:lang w:val="de-CH" w:eastAsia="de-CH"/>
+              </w:rPr>
+            </w:pPr>
+            <w:r>
+              <w:rPr>
+                <w:rFonts w:ascii="Corbel" w:eastAsia="Times New Roman" w:hAnsi="Corbel" w:cs="Times New Roman"/>
+                <w:b/>
+                <w:bCs/>
+                <w:color w:val="000000"/>
+                <w:sz w:val="16"/>
+                <w:szCs w:val="16"/>
+                <w:lang w:val="de-CH" w:eastAsia="de-CH"/>
+              </w:rPr>
+              <w:t>Preconditions:</w:t>
+            </w:r>
+          </w:p>
+        </w:tc>
+        <w:tc>
+          <w:tcPr>
+            <w:tcW w:w="6140" w:type="dxa"/>
+            <w:tcBorders>
+              <w:top w:val="nil"/>
+              <w:left w:val="nil"/>
+              <w:bottom w:val="nil"/>
+              <w:right w:val="single" w:sz="8" w:space="0" w:color="auto"/>
+            </w:tcBorders>
+            <w:shd w:val="clear" w:color="auto" w:fill="auto"/>
+            <w:vAlign w:val="bottom"/>
+            <w:hideMark/>
+          </w:tcPr>
+          <w:p>
+            <w:pPr>
+              <w:spacing w:before="0" w:after="0" w:line="240" w:lineRule="auto"/>
+              <w:rPr>
+                <w:rFonts w:ascii="Calibri" w:eastAsia="Times New Roman" w:hAnsi="Calibri" w:cs="Times New Roman"/>
+                <w:color w:val="000000"/>
+                <w:sz w:val="16"/>
+                <w:szCs w:val="16"/>
+                <w:lang w:eastAsia="de-CH"/>
+              </w:rPr>
+            </w:pPr>
+            <w:r>
+              <w:rPr>
+                <w:rFonts w:ascii="Calibri" w:eastAsia="Times New Roman" w:hAnsi="Calibri" w:cs="Times New Roman"/>
+                <w:color w:val="000000"/>
+                <w:sz w:val="16"/>
+                <w:szCs w:val="16"/>
+                <w:lang w:eastAsia="de-CH"/>
+              </w:rPr>
+              <w:t>1. User is logged in</w:t>
+            </w:r>
+            <w:r>
+              <w:rPr>
+                <w:rFonts w:ascii="Calibri" w:eastAsia="Times New Roman" w:hAnsi="Calibri" w:cs="Times New Roman"/>
+                <w:color w:val="000000"/>
+                <w:sz w:val="16"/>
+                <w:szCs w:val="16"/>
+                <w:lang w:eastAsia="de-CH"/>
+              </w:rPr>
+              <w:br/>
+              <w:t xml:space="preserve">2. User opened the </w:t>
+            </w:r>
+            <w:r>
+              <w:rPr>
+                <w:rFonts w:ascii="Calibri" w:eastAsia="Times New Roman" w:hAnsi="Calibri" w:cs="Times New Roman"/>
+                <w:color w:val="000000"/>
+                <w:sz w:val="16"/>
+                <w:szCs w:val="16"/>
+                <w:lang w:eastAsia="de-CH"/>
+              </w:rPr>
+              <w:t>settings menu</w:t>
+            </w:r>
+          </w:p>
+        </w:tc>
+      </w:tr>
+      <w:tr>
+        <w:trPr>
+          <w:trHeight w:val="536"/>
+        </w:trPr>
+        <w:tc>
+          <w:tcPr>
+            <w:tcW w:w="1820" w:type="dxa"/>
+            <w:tcBorders>
+              <w:top w:val="nil"/>
+              <w:left w:val="single" w:sz="8" w:space="0" w:color="auto"/>
+              <w:bottom w:val="nil"/>
+              <w:right w:val="single" w:sz="4" w:space="0" w:color="auto"/>
+            </w:tcBorders>
+            <w:shd w:val="clear" w:color="auto" w:fill="auto"/>
+            <w:noWrap/>
+            <w:hideMark/>
+          </w:tcPr>
+          <w:p>
+            <w:pPr>
+              <w:spacing w:before="0" w:after="0" w:line="240" w:lineRule="auto"/>
+              <w:rPr>
+                <w:rFonts w:ascii="Corbel" w:eastAsia="Times New Roman" w:hAnsi="Corbel" w:cs="Times New Roman"/>
+                <w:b/>
+                <w:bCs/>
+                <w:color w:val="000000"/>
+                <w:sz w:val="16"/>
+                <w:szCs w:val="16"/>
+                <w:lang w:val="de-CH" w:eastAsia="de-CH"/>
+              </w:rPr>
+            </w:pPr>
+            <w:r>
+              <w:rPr>
+                <w:rFonts w:ascii="Corbel" w:eastAsia="Times New Roman" w:hAnsi="Corbel" w:cs="Times New Roman"/>
+                <w:b/>
+                <w:bCs/>
+                <w:color w:val="000000"/>
+                <w:sz w:val="16"/>
+                <w:szCs w:val="16"/>
+                <w:lang w:val="de-CH" w:eastAsia="de-CH"/>
+              </w:rPr>
+              <w:t>Normal Flow:</w:t>
+            </w:r>
+          </w:p>
+        </w:tc>
+        <w:tc>
+          <w:tcPr>
+            <w:tcW w:w="6140" w:type="dxa"/>
+            <w:tcBorders>
+              <w:top w:val="nil"/>
+              <w:left w:val="nil"/>
+              <w:bottom w:val="nil"/>
+              <w:right w:val="single" w:sz="8" w:space="0" w:color="auto"/>
+            </w:tcBorders>
+            <w:shd w:val="clear" w:color="auto" w:fill="auto"/>
+            <w:vAlign w:val="bottom"/>
+            <w:hideMark/>
+          </w:tcPr>
+          <w:p>
+            <w:pPr>
+              <w:spacing w:before="0" w:after="0" w:line="240" w:lineRule="auto"/>
+              <w:rPr>
+                <w:rFonts w:ascii="Calibri" w:eastAsia="Times New Roman" w:hAnsi="Calibri" w:cs="Times New Roman"/>
+                <w:color w:val="000000"/>
+                <w:sz w:val="16"/>
+                <w:szCs w:val="16"/>
+                <w:lang w:eastAsia="de-CH"/>
+              </w:rPr>
+            </w:pPr>
+            <w:r>
+              <w:rPr>
+                <w:rFonts w:ascii="Calibri" w:eastAsia="Times New Roman" w:hAnsi="Calibri" w:cs="Times New Roman"/>
+                <w:color w:val="000000"/>
+                <w:sz w:val="16"/>
+                <w:szCs w:val="16"/>
+                <w:lang w:eastAsia="de-CH"/>
+              </w:rPr>
+              <w:t xml:space="preserve">1. </w:t>
+            </w:r>
+            <w:r>
+              <w:rPr>
+                <w:rFonts w:ascii="Calibri" w:eastAsia="Times New Roman" w:hAnsi="Calibri" w:cs="Times New Roman"/>
+                <w:color w:val="000000"/>
+                <w:sz w:val="16"/>
+                <w:szCs w:val="16"/>
+                <w:lang w:eastAsia="de-CH"/>
+              </w:rPr>
+              <w:t>U</w:t>
+            </w:r>
+            <w:r>
+              <w:rPr>
+                <w:rFonts w:ascii="Calibri" w:eastAsia="Times New Roman" w:hAnsi="Calibri" w:cs="Times New Roman"/>
+                <w:color w:val="000000"/>
+                <w:sz w:val="16"/>
+                <w:szCs w:val="16"/>
+                <w:lang w:eastAsia="de-CH"/>
+              </w:rPr>
+              <w:t xml:space="preserve">ser </w:t>
+            </w:r>
+            <w:r>
+              <w:rPr>
+                <w:rFonts w:ascii="Calibri" w:eastAsia="Times New Roman" w:hAnsi="Calibri" w:cs="Times New Roman"/>
+                <w:color w:val="000000"/>
+                <w:sz w:val="16"/>
+                <w:szCs w:val="16"/>
+                <w:lang w:eastAsia="de-CH"/>
+              </w:rPr>
+              <w:t>turns the notification of a</w:t>
+            </w:r>
+            <w:r>
+              <w:rPr>
+                <w:rFonts w:ascii="Calibri" w:eastAsia="Times New Roman" w:hAnsi="Calibri" w:cs="Times New Roman"/>
+                <w:color w:val="000000"/>
+                <w:sz w:val="16"/>
+                <w:szCs w:val="16"/>
+                <w:lang w:eastAsia="de-CH"/>
+              </w:rPr>
+              <w:t>chat</w:t>
+            </w:r>
+            <w:r>
+              <w:rPr>
+                <w:rFonts w:ascii="Calibri" w:eastAsia="Times New Roman" w:hAnsi="Calibri" w:cs="Times New Roman"/>
+                <w:color w:val="000000"/>
+                <w:sz w:val="16"/>
+                <w:szCs w:val="16"/>
+                <w:lang w:eastAsia="de-CH"/>
+              </w:rPr>
+              <w:t xml:space="preserve"> update on or off</w:t>
+            </w:r>
+            <w:r>
+              <w:rPr>
+                <w:rFonts w:ascii="Calibri" w:eastAsia="Times New Roman" w:hAnsi="Calibri" w:cs="Times New Roman"/>
+                <w:color w:val="000000"/>
+                <w:sz w:val="16"/>
+                <w:szCs w:val="16"/>
+                <w:lang w:eastAsia="de-CH"/>
+              </w:rPr>
+              <w:br/>
+              <w:t>2</w:t>
+            </w:r>
+            <w:r>
+              <w:rPr>
+                <w:rFonts w:ascii="Calibri" w:eastAsia="Times New Roman" w:hAnsi="Calibri" w:cs="Times New Roman"/>
+                <w:color w:val="000000"/>
+                <w:sz w:val="16"/>
+                <w:szCs w:val="16"/>
+                <w:lang w:eastAsia="de-CH"/>
+              </w:rPr>
+              <w:t>. User saves changes</w:t>
+            </w:r>
+          </w:p>
+        </w:tc>
+      </w:tr>
+      <w:tr>
+        <w:trPr>
+          <w:trHeight w:val="289"/>
+        </w:trPr>
+        <w:tc>
+          <w:tcPr>
+            <w:tcW w:w="1820" w:type="dxa"/>
+            <w:tcBorders>
+              <w:top w:val="nil"/>
+              <w:left w:val="single" w:sz="8" w:space="0" w:color="auto"/>
+              <w:bottom w:val="nil"/>
+              <w:right w:val="single" w:sz="4" w:space="0" w:color="auto"/>
+            </w:tcBorders>
+            <w:shd w:val="clear" w:color="auto" w:fill="auto"/>
+            <w:noWrap/>
+            <w:hideMark/>
+          </w:tcPr>
+          <w:p>
+            <w:pPr>
+              <w:spacing w:before="0" w:after="0" w:line="240" w:lineRule="auto"/>
+              <w:rPr>
+                <w:rFonts w:ascii="Corbel" w:eastAsia="Times New Roman" w:hAnsi="Corbel" w:cs="Times New Roman"/>
+                <w:b/>
+                <w:bCs/>
+                <w:color w:val="000000"/>
+                <w:sz w:val="16"/>
+                <w:szCs w:val="16"/>
+                <w:lang w:eastAsia="de-CH"/>
+              </w:rPr>
+            </w:pPr>
+            <w:r>
+              <w:rPr>
+                <w:rFonts w:ascii="Corbel" w:eastAsia="Times New Roman" w:hAnsi="Corbel" w:cs="Times New Roman"/>
+                <w:b/>
+                <w:bCs/>
+                <w:color w:val="000000"/>
+                <w:sz w:val="16"/>
+                <w:szCs w:val="16"/>
+                <w:lang w:eastAsia="de-CH"/>
+              </w:rPr>
+              <w:t>Alternative Flow:</w:t>
+            </w:r>
+          </w:p>
+        </w:tc>
+        <w:tc>
+          <w:tcPr>
+            <w:tcW w:w="6140" w:type="dxa"/>
+            <w:tcBorders>
+              <w:top w:val="nil"/>
+              <w:left w:val="nil"/>
+              <w:bottom w:val="nil"/>
+              <w:right w:val="single" w:sz="8" w:space="0" w:color="auto"/>
+            </w:tcBorders>
+            <w:shd w:val="clear" w:color="auto" w:fill="auto"/>
+            <w:vAlign w:val="bottom"/>
+            <w:hideMark/>
+          </w:tcPr>
+          <w:p>
+            <w:pPr>
+              <w:spacing w:before="0" w:after="0" w:line="240" w:lineRule="auto"/>
+              <w:rPr>
+                <w:rFonts w:ascii="Calibri" w:eastAsia="Times New Roman" w:hAnsi="Calibri" w:cs="Times New Roman"/>
+                <w:color w:val="000000"/>
+                <w:sz w:val="16"/>
+                <w:szCs w:val="16"/>
+                <w:lang w:eastAsia="de-CH"/>
+              </w:rPr>
+            </w:pPr>
+            <w:r>
+              <w:rPr>
+                <w:rFonts w:ascii="Calibri" w:eastAsia="Times New Roman" w:hAnsi="Calibri" w:cs="Times New Roman"/>
+                <w:color w:val="000000"/>
+                <w:sz w:val="16"/>
+                <w:szCs w:val="16"/>
+                <w:lang w:eastAsia="de-CH"/>
+              </w:rPr>
+              <w:t xml:space="preserve">2a. The user cancels the </w:t>
+            </w:r>
+            <w:r>
+              <w:rPr>
+                <w:rFonts w:ascii="Calibri" w:eastAsia="Times New Roman" w:hAnsi="Calibri" w:cs="Times New Roman"/>
+                <w:color w:val="000000"/>
+                <w:sz w:val="16"/>
+                <w:szCs w:val="16"/>
+                <w:lang w:eastAsia="de-CH"/>
+              </w:rPr>
+              <w:t>changed settings</w:t>
+            </w:r>
+          </w:p>
+        </w:tc>
+      </w:tr>
+      <w:tr>
+        <w:trPr>
+          <w:trHeight w:val="271"/>
+        </w:trPr>
+        <w:tc>
+          <w:tcPr>
+            <w:tcW w:w="1820" w:type="dxa"/>
+            <w:tcBorders>
+              <w:top w:val="nil"/>
+              <w:left w:val="single" w:sz="8" w:space="0" w:color="auto"/>
+              <w:bottom w:val="single" w:sz="8" w:space="0" w:color="auto"/>
+              <w:right w:val="single" w:sz="4" w:space="0" w:color="auto"/>
+            </w:tcBorders>
+            <w:shd w:val="clear" w:color="auto" w:fill="auto"/>
+            <w:noWrap/>
+            <w:hideMark/>
+          </w:tcPr>
+          <w:p>
+            <w:pPr>
+              <w:spacing w:before="0" w:after="0" w:line="240" w:lineRule="auto"/>
+              <w:rPr>
+                <w:rFonts w:ascii="Corbel" w:eastAsia="Times New Roman" w:hAnsi="Corbel" w:cs="Times New Roman"/>
+                <w:b/>
+                <w:bCs/>
+                <w:color w:val="000000"/>
+                <w:sz w:val="16"/>
+                <w:szCs w:val="16"/>
+                <w:lang w:val="de-CH" w:eastAsia="de-CH"/>
+              </w:rPr>
+            </w:pPr>
+            <w:r>
+              <w:rPr>
+                <w:rFonts w:ascii="Corbel" w:eastAsia="Times New Roman" w:hAnsi="Corbel" w:cs="Times New Roman"/>
+                <w:b/>
+                <w:bCs/>
+                <w:color w:val="000000"/>
+                <w:sz w:val="16"/>
+                <w:szCs w:val="16"/>
+                <w:lang w:val="de-CH" w:eastAsia="de-CH"/>
+              </w:rPr>
+              <w:t>Exceptions:</w:t>
+            </w:r>
+          </w:p>
+        </w:tc>
+        <w:tc>
+          <w:tcPr>
+            <w:tcW w:w="6140" w:type="dxa"/>
+            <w:tcBorders>
+              <w:top w:val="nil"/>
+              <w:left w:val="nil"/>
+              <w:bottom w:val="single" w:sz="8" w:space="0" w:color="auto"/>
+              <w:right w:val="single" w:sz="8" w:space="0" w:color="auto"/>
+            </w:tcBorders>
+            <w:shd w:val="clear" w:color="auto" w:fill="auto"/>
+            <w:noWrap/>
+            <w:vAlign w:val="bottom"/>
+            <w:hideMark/>
+          </w:tcPr>
+          <w:p>
+            <w:pPr>
+              <w:spacing w:before="0" w:after="0" w:line="240" w:lineRule="auto"/>
+              <w:rPr>
+                <w:rFonts w:ascii="Calibri" w:eastAsia="Times New Roman" w:hAnsi="Calibri" w:cs="Times New Roman"/>
+                <w:color w:val="000000"/>
+                <w:sz w:val="16"/>
+                <w:szCs w:val="16"/>
+                <w:lang w:val="de-CH" w:eastAsia="de-CH"/>
+              </w:rPr>
+            </w:pPr>
+            <w:r>
+              <w:rPr>
+                <w:rFonts w:ascii="Calibri" w:eastAsia="Times New Roman" w:hAnsi="Calibri" w:cs="Times New Roman"/>
+                <w:color w:val="000000"/>
+                <w:sz w:val="16"/>
+                <w:szCs w:val="16"/>
+                <w:lang w:val="de-CH" w:eastAsia="de-CH"/>
+              </w:rPr>
+              <w:t>None</w:t>
+            </w:r>
+          </w:p>
+        </w:tc>
+      </w:tr>
+    </w:tbl>
+    <w:p/>
+    <w:p>
+      <w:pPr>
+        <w:pStyle w:val="berschrift5"/>
+      </w:pPr>
+      <w:r>
+        <w:t>PollNotificationToogle</w:t>
+      </w:r>
+    </w:p>
+    <w:tbl>
+      <w:tblPr>
+        <w:tblW w:w="7960" w:type="dxa"/>
+        <w:tblInd w:w="-10" w:type="dxa"/>
+        <w:tblCellMar>
+          <w:left w:w="70" w:type="dxa"/>
+          <w:right w:w="70" w:type="dxa"/>
+        </w:tblCellMar>
+        <w:tblLook w:val="04A0" w:firstRow="1" w:lastRow="0" w:firstColumn="1" w:lastColumn="0" w:noHBand="0" w:noVBand="1"/>
+      </w:tblPr>
+      <w:tblGrid>
+        <w:gridCol w:w="1820"/>
+        <w:gridCol w:w="6140"/>
+      </w:tblGrid>
+      <w:tr>
+        <w:trPr>
+          <w:trHeight w:val="225"/>
+        </w:trPr>
+        <w:tc>
+          <w:tcPr>
+            <w:tcW w:w="1820" w:type="dxa"/>
+            <w:tcBorders>
+              <w:top w:val="single" w:sz="8" w:space="0" w:color="auto"/>
+              <w:left w:val="single" w:sz="8" w:space="0" w:color="auto"/>
+              <w:bottom w:val="nil"/>
+              <w:right w:val="single" w:sz="4" w:space="0" w:color="auto"/>
+            </w:tcBorders>
+            <w:shd w:val="clear" w:color="auto" w:fill="auto"/>
+            <w:noWrap/>
+            <w:hideMark/>
+          </w:tcPr>
+          <w:p>
+            <w:pPr>
+              <w:spacing w:before="0" w:after="0" w:line="240" w:lineRule="auto"/>
+              <w:rPr>
+                <w:rFonts w:ascii="Corbel" w:eastAsia="Times New Roman" w:hAnsi="Corbel" w:cs="Times New Roman"/>
+                <w:b/>
+                <w:bCs/>
+                <w:color w:val="000000"/>
+                <w:sz w:val="16"/>
+                <w:szCs w:val="16"/>
+                <w:lang w:val="de-CH" w:eastAsia="de-CH"/>
+              </w:rPr>
+            </w:pPr>
+            <w:r>
+              <w:rPr>
+                <w:rFonts w:ascii="Corbel" w:eastAsia="Times New Roman" w:hAnsi="Corbel" w:cs="Times New Roman"/>
+                <w:b/>
+                <w:bCs/>
+                <w:color w:val="000000"/>
+                <w:sz w:val="16"/>
+                <w:szCs w:val="16"/>
+                <w:lang w:val="de-CH" w:eastAsia="de-CH"/>
+              </w:rPr>
+              <w:t>Use Case Id:</w:t>
+            </w:r>
+          </w:p>
+        </w:tc>
+        <w:tc>
+          <w:tcPr>
+            <w:tcW w:w="6140" w:type="dxa"/>
+            <w:tcBorders>
+              <w:top w:val="single" w:sz="8" w:space="0" w:color="auto"/>
+              <w:left w:val="nil"/>
+              <w:bottom w:val="nil"/>
+              <w:right w:val="single" w:sz="8" w:space="0" w:color="auto"/>
+            </w:tcBorders>
+            <w:shd w:val="clear" w:color="auto" w:fill="auto"/>
+            <w:noWrap/>
+            <w:vAlign w:val="bottom"/>
+            <w:hideMark/>
+          </w:tcPr>
+          <w:p>
+            <w:pPr>
+              <w:spacing w:before="0" w:after="0" w:line="240" w:lineRule="auto"/>
+              <w:rPr>
+                <w:rFonts w:ascii="Calibri" w:eastAsia="Times New Roman" w:hAnsi="Calibri" w:cs="Times New Roman"/>
+                <w:color w:val="000000"/>
+                <w:sz w:val="16"/>
+                <w:szCs w:val="16"/>
+                <w:lang w:val="de-CH" w:eastAsia="de-CH"/>
+              </w:rPr>
+            </w:pPr>
+            <w:r>
+              <w:rPr>
+                <w:rFonts w:ascii="Calibri" w:eastAsia="Times New Roman" w:hAnsi="Calibri" w:cs="Times New Roman"/>
+                <w:color w:val="000000"/>
+                <w:sz w:val="16"/>
+                <w:szCs w:val="16"/>
+                <w:lang w:val="de-CH" w:eastAsia="de-CH"/>
+              </w:rPr>
+              <w:t>38</w:t>
+            </w:r>
+          </w:p>
+        </w:tc>
+      </w:tr>
+      <w:tr>
+        <w:trPr>
+          <w:trHeight w:val="225"/>
+        </w:trPr>
+        <w:tc>
+          <w:tcPr>
+            <w:tcW w:w="1820" w:type="dxa"/>
+            <w:tcBorders>
+              <w:top w:val="nil"/>
+              <w:left w:val="single" w:sz="8" w:space="0" w:color="auto"/>
+              <w:bottom w:val="nil"/>
+              <w:right w:val="single" w:sz="4" w:space="0" w:color="auto"/>
+            </w:tcBorders>
+            <w:shd w:val="clear" w:color="auto" w:fill="auto"/>
+            <w:noWrap/>
+            <w:hideMark/>
+          </w:tcPr>
+          <w:p>
+            <w:pPr>
+              <w:spacing w:before="0" w:after="0" w:line="240" w:lineRule="auto"/>
+              <w:rPr>
+                <w:rFonts w:ascii="Corbel" w:eastAsia="Times New Roman" w:hAnsi="Corbel" w:cs="Times New Roman"/>
+                <w:b/>
+                <w:bCs/>
+                <w:color w:val="000000"/>
+                <w:sz w:val="16"/>
+                <w:szCs w:val="16"/>
+                <w:lang w:val="de-CH" w:eastAsia="de-CH"/>
+              </w:rPr>
+            </w:pPr>
+            <w:r>
+              <w:rPr>
+                <w:rFonts w:ascii="Corbel" w:eastAsia="Times New Roman" w:hAnsi="Corbel" w:cs="Times New Roman"/>
+                <w:b/>
+                <w:bCs/>
+                <w:color w:val="000000"/>
+                <w:sz w:val="16"/>
+                <w:szCs w:val="16"/>
+                <w:lang w:val="de-CH" w:eastAsia="de-CH"/>
+              </w:rPr>
+              <w:t>Use Case Name:</w:t>
+            </w:r>
+          </w:p>
+        </w:tc>
+        <w:tc>
+          <w:tcPr>
+            <w:tcW w:w="6140" w:type="dxa"/>
+            <w:tcBorders>
+              <w:top w:val="nil"/>
+              <w:left w:val="nil"/>
+              <w:bottom w:val="nil"/>
+              <w:right w:val="single" w:sz="8" w:space="0" w:color="auto"/>
+            </w:tcBorders>
+            <w:shd w:val="clear" w:color="auto" w:fill="auto"/>
+            <w:noWrap/>
+            <w:vAlign w:val="bottom"/>
+            <w:hideMark/>
+          </w:tcPr>
+          <w:p>
+            <w:pPr>
+              <w:spacing w:before="0" w:after="0" w:line="240" w:lineRule="auto"/>
+              <w:rPr>
+                <w:rFonts w:ascii="Calibri" w:eastAsia="Times New Roman" w:hAnsi="Calibri" w:cs="Times New Roman"/>
+                <w:color w:val="000000"/>
+                <w:sz w:val="16"/>
+                <w:szCs w:val="16"/>
+                <w:lang w:val="de-CH" w:eastAsia="de-CH"/>
+              </w:rPr>
+            </w:pPr>
+            <w:r>
+              <w:rPr>
+                <w:rFonts w:ascii="Calibri" w:eastAsia="Times New Roman" w:hAnsi="Calibri" w:cs="Times New Roman"/>
+                <w:color w:val="000000"/>
+                <w:sz w:val="16"/>
+                <w:szCs w:val="16"/>
+                <w:lang w:val="de-CH" w:eastAsia="de-CH"/>
+              </w:rPr>
+              <w:t>PollNotificationToogle</w:t>
+            </w:r>
+          </w:p>
+        </w:tc>
+      </w:tr>
+      <w:tr>
+        <w:trPr>
+          <w:trHeight w:val="225"/>
+        </w:trPr>
+        <w:tc>
+          <w:tcPr>
+            <w:tcW w:w="1820" w:type="dxa"/>
+            <w:tcBorders>
+              <w:top w:val="nil"/>
+              <w:left w:val="single" w:sz="8" w:space="0" w:color="auto"/>
+              <w:bottom w:val="nil"/>
+              <w:right w:val="single" w:sz="4" w:space="0" w:color="auto"/>
+            </w:tcBorders>
+            <w:shd w:val="clear" w:color="auto" w:fill="auto"/>
+            <w:noWrap/>
+            <w:hideMark/>
+          </w:tcPr>
+          <w:p>
+            <w:pPr>
+              <w:spacing w:before="0" w:after="0" w:line="240" w:lineRule="auto"/>
+              <w:rPr>
+                <w:rFonts w:ascii="Corbel" w:eastAsia="Times New Roman" w:hAnsi="Corbel" w:cs="Times New Roman"/>
+                <w:b/>
+                <w:bCs/>
+                <w:color w:val="000000"/>
+                <w:sz w:val="16"/>
+                <w:szCs w:val="16"/>
+                <w:lang w:val="de-CH" w:eastAsia="de-CH"/>
+              </w:rPr>
+            </w:pPr>
+            <w:r>
+              <w:rPr>
+                <w:rFonts w:ascii="Corbel" w:eastAsia="Times New Roman" w:hAnsi="Corbel" w:cs="Times New Roman"/>
+                <w:b/>
+                <w:bCs/>
+                <w:color w:val="000000"/>
+                <w:sz w:val="16"/>
+                <w:szCs w:val="16"/>
+                <w:lang w:val="de-CH" w:eastAsia="de-CH"/>
+              </w:rPr>
+              <w:t>Actors:</w:t>
+            </w:r>
+          </w:p>
+        </w:tc>
+        <w:tc>
+          <w:tcPr>
+            <w:tcW w:w="6140" w:type="dxa"/>
+            <w:tcBorders>
+              <w:top w:val="nil"/>
+              <w:left w:val="nil"/>
+              <w:bottom w:val="nil"/>
+              <w:right w:val="single" w:sz="8" w:space="0" w:color="auto"/>
+            </w:tcBorders>
+            <w:shd w:val="clear" w:color="auto" w:fill="auto"/>
+            <w:noWrap/>
+            <w:vAlign w:val="bottom"/>
+            <w:hideMark/>
+          </w:tcPr>
+          <w:p>
+            <w:pPr>
+              <w:spacing w:before="0" w:after="0" w:line="240" w:lineRule="auto"/>
+              <w:rPr>
+                <w:rFonts w:ascii="Calibri" w:eastAsia="Times New Roman" w:hAnsi="Calibri" w:cs="Times New Roman"/>
+                <w:color w:val="000000"/>
+                <w:sz w:val="16"/>
+                <w:szCs w:val="16"/>
+                <w:lang w:val="de-CH" w:eastAsia="de-CH"/>
+              </w:rPr>
+            </w:pPr>
+            <w:r>
+              <w:rPr>
+                <w:rFonts w:ascii="Calibri" w:eastAsia="Times New Roman" w:hAnsi="Calibri" w:cs="Times New Roman"/>
+                <w:color w:val="000000"/>
+                <w:sz w:val="16"/>
+                <w:szCs w:val="16"/>
+                <w:lang w:val="de-CH" w:eastAsia="de-CH"/>
+              </w:rPr>
+              <w:t>User</w:t>
+            </w:r>
+          </w:p>
+        </w:tc>
+      </w:tr>
+      <w:tr>
+        <w:trPr>
+          <w:trHeight w:val="225"/>
+        </w:trPr>
+        <w:tc>
+          <w:tcPr>
+            <w:tcW w:w="1820" w:type="dxa"/>
+            <w:tcBorders>
+              <w:top w:val="nil"/>
+              <w:left w:val="single" w:sz="8" w:space="0" w:color="auto"/>
+              <w:bottom w:val="nil"/>
+              <w:right w:val="single" w:sz="4" w:space="0" w:color="auto"/>
+            </w:tcBorders>
+            <w:shd w:val="clear" w:color="auto" w:fill="auto"/>
+            <w:noWrap/>
+            <w:hideMark/>
+          </w:tcPr>
+          <w:p>
+            <w:pPr>
+              <w:spacing w:before="0" w:after="0" w:line="240" w:lineRule="auto"/>
+              <w:rPr>
+                <w:rFonts w:ascii="Corbel" w:eastAsia="Times New Roman" w:hAnsi="Corbel" w:cs="Times New Roman"/>
+                <w:b/>
+                <w:bCs/>
+                <w:color w:val="000000"/>
+                <w:sz w:val="16"/>
+                <w:szCs w:val="16"/>
+                <w:lang w:val="de-CH" w:eastAsia="de-CH"/>
+              </w:rPr>
+            </w:pPr>
+            <w:r>
+              <w:rPr>
+                <w:rFonts w:ascii="Corbel" w:eastAsia="Times New Roman" w:hAnsi="Corbel" w:cs="Times New Roman"/>
+                <w:b/>
+                <w:bCs/>
+                <w:color w:val="000000"/>
+                <w:sz w:val="16"/>
+                <w:szCs w:val="16"/>
+                <w:lang w:val="de-CH" w:eastAsia="de-CH"/>
+              </w:rPr>
+              <w:t>Description:</w:t>
+            </w:r>
+          </w:p>
+        </w:tc>
+        <w:tc>
+          <w:tcPr>
+            <w:tcW w:w="6140" w:type="dxa"/>
+            <w:tcBorders>
+              <w:top w:val="nil"/>
+              <w:left w:val="nil"/>
+              <w:bottom w:val="nil"/>
+              <w:right w:val="single" w:sz="8" w:space="0" w:color="auto"/>
+            </w:tcBorders>
+            <w:shd w:val="clear" w:color="auto" w:fill="auto"/>
+            <w:noWrap/>
+            <w:vAlign w:val="bottom"/>
+            <w:hideMark/>
+          </w:tcPr>
+          <w:p>
+            <w:pPr>
+              <w:spacing w:before="0" w:after="0" w:line="240" w:lineRule="auto"/>
+              <w:rPr>
+                <w:rFonts w:ascii="Calibri" w:eastAsia="Times New Roman" w:hAnsi="Calibri" w:cs="Times New Roman"/>
+                <w:color w:val="000000"/>
+                <w:sz w:val="16"/>
+                <w:szCs w:val="16"/>
+                <w:lang w:eastAsia="de-CH"/>
+              </w:rPr>
+            </w:pPr>
+            <w:r>
+              <w:rPr>
+                <w:rFonts w:ascii="Calibri" w:eastAsia="Times New Roman" w:hAnsi="Calibri" w:cs="Times New Roman"/>
+                <w:color w:val="000000"/>
+                <w:sz w:val="16"/>
+                <w:szCs w:val="16"/>
+                <w:lang w:eastAsia="de-CH"/>
+              </w:rPr>
+              <w:t xml:space="preserve">The user </w:t>
+            </w:r>
+            <w:r>
+              <w:rPr>
+                <w:rFonts w:ascii="Calibri" w:eastAsia="Times New Roman" w:hAnsi="Calibri" w:cs="Times New Roman"/>
+                <w:color w:val="000000"/>
+                <w:sz w:val="16"/>
+                <w:szCs w:val="16"/>
+                <w:lang w:eastAsia="de-CH"/>
+              </w:rPr>
+              <w:t>turns the notification of a task update on or off</w:t>
+            </w:r>
+          </w:p>
+        </w:tc>
+      </w:tr>
+      <w:tr>
+        <w:trPr>
+          <w:trHeight w:val="450"/>
+        </w:trPr>
+        <w:tc>
+          <w:tcPr>
+            <w:tcW w:w="1820" w:type="dxa"/>
+            <w:tcBorders>
+              <w:top w:val="nil"/>
+              <w:left w:val="single" w:sz="8" w:space="0" w:color="auto"/>
+              <w:bottom w:val="nil"/>
+              <w:right w:val="single" w:sz="4" w:space="0" w:color="auto"/>
+            </w:tcBorders>
+            <w:shd w:val="clear" w:color="auto" w:fill="auto"/>
+            <w:noWrap/>
+            <w:hideMark/>
+          </w:tcPr>
+          <w:p>
+            <w:pPr>
+              <w:spacing w:before="0" w:after="0" w:line="240" w:lineRule="auto"/>
+              <w:rPr>
+                <w:rFonts w:ascii="Corbel" w:eastAsia="Times New Roman" w:hAnsi="Corbel" w:cs="Times New Roman"/>
+                <w:b/>
+                <w:bCs/>
+                <w:color w:val="000000"/>
+                <w:sz w:val="16"/>
+                <w:szCs w:val="16"/>
+                <w:lang w:val="de-CH" w:eastAsia="de-CH"/>
+              </w:rPr>
+            </w:pPr>
+            <w:r>
+              <w:rPr>
+                <w:rFonts w:ascii="Corbel" w:eastAsia="Times New Roman" w:hAnsi="Corbel" w:cs="Times New Roman"/>
+                <w:b/>
+                <w:bCs/>
+                <w:color w:val="000000"/>
+                <w:sz w:val="16"/>
+                <w:szCs w:val="16"/>
+                <w:lang w:val="de-CH" w:eastAsia="de-CH"/>
+              </w:rPr>
+              <w:t>Preconditions:</w:t>
+            </w:r>
+          </w:p>
+        </w:tc>
+        <w:tc>
+          <w:tcPr>
+            <w:tcW w:w="6140" w:type="dxa"/>
+            <w:tcBorders>
+              <w:top w:val="nil"/>
+              <w:left w:val="nil"/>
+              <w:bottom w:val="nil"/>
+              <w:right w:val="single" w:sz="8" w:space="0" w:color="auto"/>
+            </w:tcBorders>
+            <w:shd w:val="clear" w:color="auto" w:fill="auto"/>
+            <w:vAlign w:val="bottom"/>
+            <w:hideMark/>
+          </w:tcPr>
+          <w:p>
+            <w:pPr>
+              <w:spacing w:before="0" w:after="0" w:line="240" w:lineRule="auto"/>
+              <w:rPr>
+                <w:rFonts w:ascii="Calibri" w:eastAsia="Times New Roman" w:hAnsi="Calibri" w:cs="Times New Roman"/>
+                <w:color w:val="000000"/>
+                <w:sz w:val="16"/>
+                <w:szCs w:val="16"/>
+                <w:lang w:eastAsia="de-CH"/>
+              </w:rPr>
+            </w:pPr>
+            <w:r>
+              <w:rPr>
+                <w:rFonts w:ascii="Calibri" w:eastAsia="Times New Roman" w:hAnsi="Calibri" w:cs="Times New Roman"/>
+                <w:color w:val="000000"/>
+                <w:sz w:val="16"/>
+                <w:szCs w:val="16"/>
+                <w:lang w:eastAsia="de-CH"/>
+              </w:rPr>
+              <w:t>1. User is logged in</w:t>
+            </w:r>
+            <w:r>
+              <w:rPr>
+                <w:rFonts w:ascii="Calibri" w:eastAsia="Times New Roman" w:hAnsi="Calibri" w:cs="Times New Roman"/>
+                <w:color w:val="000000"/>
+                <w:sz w:val="16"/>
+                <w:szCs w:val="16"/>
+                <w:lang w:eastAsia="de-CH"/>
+              </w:rPr>
+              <w:br/>
+              <w:t xml:space="preserve">2. User opened the </w:t>
+            </w:r>
+            <w:r>
+              <w:rPr>
+                <w:rFonts w:ascii="Calibri" w:eastAsia="Times New Roman" w:hAnsi="Calibri" w:cs="Times New Roman"/>
+                <w:color w:val="000000"/>
+                <w:sz w:val="16"/>
+                <w:szCs w:val="16"/>
+                <w:lang w:eastAsia="de-CH"/>
+              </w:rPr>
+              <w:t>settings menu</w:t>
+            </w:r>
+          </w:p>
+        </w:tc>
+      </w:tr>
+      <w:tr>
+        <w:trPr>
+          <w:trHeight w:val="536"/>
+        </w:trPr>
+        <w:tc>
+          <w:tcPr>
+            <w:tcW w:w="1820" w:type="dxa"/>
+            <w:tcBorders>
+              <w:top w:val="nil"/>
+              <w:left w:val="single" w:sz="8" w:space="0" w:color="auto"/>
+              <w:bottom w:val="nil"/>
+              <w:right w:val="single" w:sz="4" w:space="0" w:color="auto"/>
+            </w:tcBorders>
+            <w:shd w:val="clear" w:color="auto" w:fill="auto"/>
+            <w:noWrap/>
+            <w:hideMark/>
+          </w:tcPr>
+          <w:p>
+            <w:pPr>
+              <w:spacing w:before="0" w:after="0" w:line="240" w:lineRule="auto"/>
+              <w:rPr>
+                <w:rFonts w:ascii="Corbel" w:eastAsia="Times New Roman" w:hAnsi="Corbel" w:cs="Times New Roman"/>
+                <w:b/>
+                <w:bCs/>
+                <w:color w:val="000000"/>
+                <w:sz w:val="16"/>
+                <w:szCs w:val="16"/>
+                <w:lang w:val="de-CH" w:eastAsia="de-CH"/>
+              </w:rPr>
+            </w:pPr>
+            <w:r>
+              <w:rPr>
+                <w:rFonts w:ascii="Corbel" w:eastAsia="Times New Roman" w:hAnsi="Corbel" w:cs="Times New Roman"/>
+                <w:b/>
+                <w:bCs/>
+                <w:color w:val="000000"/>
+                <w:sz w:val="16"/>
+                <w:szCs w:val="16"/>
+                <w:lang w:val="de-CH" w:eastAsia="de-CH"/>
+              </w:rPr>
+              <w:t>Normal Flow:</w:t>
+            </w:r>
+          </w:p>
+        </w:tc>
+        <w:tc>
+          <w:tcPr>
+            <w:tcW w:w="6140" w:type="dxa"/>
+            <w:tcBorders>
+              <w:top w:val="nil"/>
+              <w:left w:val="nil"/>
+              <w:bottom w:val="nil"/>
+              <w:right w:val="single" w:sz="8" w:space="0" w:color="auto"/>
+            </w:tcBorders>
+            <w:shd w:val="clear" w:color="auto" w:fill="auto"/>
+            <w:vAlign w:val="bottom"/>
+            <w:hideMark/>
+          </w:tcPr>
+          <w:p>
+            <w:pPr>
+              <w:spacing w:before="0" w:after="0" w:line="240" w:lineRule="auto"/>
+              <w:rPr>
+                <w:rFonts w:ascii="Calibri" w:eastAsia="Times New Roman" w:hAnsi="Calibri" w:cs="Times New Roman"/>
+                <w:color w:val="000000"/>
+                <w:sz w:val="16"/>
+                <w:szCs w:val="16"/>
+                <w:lang w:eastAsia="de-CH"/>
+              </w:rPr>
+            </w:pPr>
+            <w:r>
+              <w:rPr>
+                <w:rFonts w:ascii="Calibri" w:eastAsia="Times New Roman" w:hAnsi="Calibri" w:cs="Times New Roman"/>
+                <w:color w:val="000000"/>
+                <w:sz w:val="16"/>
+                <w:szCs w:val="16"/>
+                <w:lang w:eastAsia="de-CH"/>
+              </w:rPr>
+              <w:t xml:space="preserve">1. </w:t>
+            </w:r>
+            <w:r>
+              <w:rPr>
+                <w:rFonts w:ascii="Calibri" w:eastAsia="Times New Roman" w:hAnsi="Calibri" w:cs="Times New Roman"/>
+                <w:color w:val="000000"/>
+                <w:sz w:val="16"/>
+                <w:szCs w:val="16"/>
+                <w:lang w:eastAsia="de-CH"/>
+              </w:rPr>
+              <w:t>U</w:t>
+            </w:r>
+            <w:r>
+              <w:rPr>
+                <w:rFonts w:ascii="Calibri" w:eastAsia="Times New Roman" w:hAnsi="Calibri" w:cs="Times New Roman"/>
+                <w:color w:val="000000"/>
+                <w:sz w:val="16"/>
+                <w:szCs w:val="16"/>
+                <w:lang w:eastAsia="de-CH"/>
+              </w:rPr>
+              <w:t xml:space="preserve">ser </w:t>
+            </w:r>
+            <w:r>
+              <w:rPr>
+                <w:rFonts w:ascii="Calibri" w:eastAsia="Times New Roman" w:hAnsi="Calibri" w:cs="Times New Roman"/>
+                <w:color w:val="000000"/>
+                <w:sz w:val="16"/>
+                <w:szCs w:val="16"/>
+                <w:lang w:eastAsia="de-CH"/>
+              </w:rPr>
+              <w:t>turns the notification of a poll update on or off</w:t>
+            </w:r>
+            <w:r>
+              <w:rPr>
+                <w:rFonts w:ascii="Calibri" w:eastAsia="Times New Roman" w:hAnsi="Calibri" w:cs="Times New Roman"/>
+                <w:color w:val="000000"/>
+                <w:sz w:val="16"/>
+                <w:szCs w:val="16"/>
+                <w:lang w:eastAsia="de-CH"/>
+              </w:rPr>
+              <w:br/>
+              <w:t>2</w:t>
+            </w:r>
+            <w:r>
+              <w:rPr>
+                <w:rFonts w:ascii="Calibri" w:eastAsia="Times New Roman" w:hAnsi="Calibri" w:cs="Times New Roman"/>
+                <w:color w:val="000000"/>
+                <w:sz w:val="16"/>
+                <w:szCs w:val="16"/>
+                <w:lang w:eastAsia="de-CH"/>
+              </w:rPr>
+              <w:t>. User saves changes</w:t>
+            </w:r>
+          </w:p>
+        </w:tc>
+      </w:tr>
+      <w:tr>
+        <w:trPr>
+          <w:trHeight w:val="289"/>
+        </w:trPr>
+        <w:tc>
+          <w:tcPr>
+            <w:tcW w:w="1820" w:type="dxa"/>
+            <w:tcBorders>
+              <w:top w:val="nil"/>
+              <w:left w:val="single" w:sz="8" w:space="0" w:color="auto"/>
+              <w:bottom w:val="nil"/>
+              <w:right w:val="single" w:sz="4" w:space="0" w:color="auto"/>
+            </w:tcBorders>
+            <w:shd w:val="clear" w:color="auto" w:fill="auto"/>
+            <w:noWrap/>
+            <w:hideMark/>
+          </w:tcPr>
+          <w:p>
+            <w:pPr>
+              <w:spacing w:before="0" w:after="0" w:line="240" w:lineRule="auto"/>
+              <w:rPr>
+                <w:rFonts w:ascii="Corbel" w:eastAsia="Times New Roman" w:hAnsi="Corbel" w:cs="Times New Roman"/>
+                <w:b/>
+                <w:bCs/>
+                <w:color w:val="000000"/>
+                <w:sz w:val="16"/>
+                <w:szCs w:val="16"/>
+                <w:lang w:eastAsia="de-CH"/>
+              </w:rPr>
+            </w:pPr>
+            <w:r>
+              <w:rPr>
+                <w:rFonts w:ascii="Corbel" w:eastAsia="Times New Roman" w:hAnsi="Corbel" w:cs="Times New Roman"/>
+                <w:b/>
+                <w:bCs/>
+                <w:color w:val="000000"/>
+                <w:sz w:val="16"/>
+                <w:szCs w:val="16"/>
+                <w:lang w:eastAsia="de-CH"/>
+              </w:rPr>
+              <w:t>Alternative Flow:</w:t>
+            </w:r>
+          </w:p>
+        </w:tc>
+        <w:tc>
+          <w:tcPr>
+            <w:tcW w:w="6140" w:type="dxa"/>
+            <w:tcBorders>
+              <w:top w:val="nil"/>
+              <w:left w:val="nil"/>
+              <w:bottom w:val="nil"/>
+              <w:right w:val="single" w:sz="8" w:space="0" w:color="auto"/>
+            </w:tcBorders>
+            <w:shd w:val="clear" w:color="auto" w:fill="auto"/>
+            <w:vAlign w:val="bottom"/>
+            <w:hideMark/>
+          </w:tcPr>
+          <w:p>
+            <w:pPr>
+              <w:spacing w:before="0" w:after="0" w:line="240" w:lineRule="auto"/>
+              <w:rPr>
+                <w:rFonts w:ascii="Calibri" w:eastAsia="Times New Roman" w:hAnsi="Calibri" w:cs="Times New Roman"/>
+                <w:color w:val="000000"/>
+                <w:sz w:val="16"/>
+                <w:szCs w:val="16"/>
+                <w:lang w:eastAsia="de-CH"/>
+              </w:rPr>
+            </w:pPr>
+            <w:r>
+              <w:rPr>
+                <w:rFonts w:ascii="Calibri" w:eastAsia="Times New Roman" w:hAnsi="Calibri" w:cs="Times New Roman"/>
+                <w:color w:val="000000"/>
+                <w:sz w:val="16"/>
+                <w:szCs w:val="16"/>
+                <w:lang w:eastAsia="de-CH"/>
+              </w:rPr>
+              <w:t xml:space="preserve">2a. The user cancels the </w:t>
+            </w:r>
+            <w:r>
+              <w:rPr>
+                <w:rFonts w:ascii="Calibri" w:eastAsia="Times New Roman" w:hAnsi="Calibri" w:cs="Times New Roman"/>
+                <w:color w:val="000000"/>
+                <w:sz w:val="16"/>
+                <w:szCs w:val="16"/>
+                <w:lang w:eastAsia="de-CH"/>
+              </w:rPr>
+              <w:t>changed settings</w:t>
+            </w:r>
+          </w:p>
+        </w:tc>
+      </w:tr>
+      <w:tr>
+        <w:trPr>
+          <w:trHeight w:val="271"/>
+        </w:trPr>
+        <w:tc>
+          <w:tcPr>
+            <w:tcW w:w="1820" w:type="dxa"/>
+            <w:tcBorders>
+              <w:top w:val="nil"/>
+              <w:left w:val="single" w:sz="8" w:space="0" w:color="auto"/>
+              <w:bottom w:val="single" w:sz="8" w:space="0" w:color="auto"/>
+              <w:right w:val="single" w:sz="4" w:space="0" w:color="auto"/>
+            </w:tcBorders>
+            <w:shd w:val="clear" w:color="auto" w:fill="auto"/>
+            <w:noWrap/>
+            <w:hideMark/>
+          </w:tcPr>
+          <w:p>
+            <w:pPr>
+              <w:spacing w:before="0" w:after="0" w:line="240" w:lineRule="auto"/>
+              <w:rPr>
+                <w:rFonts w:ascii="Corbel" w:eastAsia="Times New Roman" w:hAnsi="Corbel" w:cs="Times New Roman"/>
+                <w:b/>
+                <w:bCs/>
+                <w:color w:val="000000"/>
+                <w:sz w:val="16"/>
+                <w:szCs w:val="16"/>
+                <w:lang w:val="de-CH" w:eastAsia="de-CH"/>
+              </w:rPr>
+            </w:pPr>
+            <w:r>
+              <w:rPr>
+                <w:rFonts w:ascii="Corbel" w:eastAsia="Times New Roman" w:hAnsi="Corbel" w:cs="Times New Roman"/>
+                <w:b/>
+                <w:bCs/>
+                <w:color w:val="000000"/>
+                <w:sz w:val="16"/>
+                <w:szCs w:val="16"/>
+                <w:lang w:val="de-CH" w:eastAsia="de-CH"/>
+              </w:rPr>
+              <w:t>Exceptions:</w:t>
+            </w:r>
+          </w:p>
+        </w:tc>
+        <w:tc>
+          <w:tcPr>
+            <w:tcW w:w="6140" w:type="dxa"/>
+            <w:tcBorders>
+              <w:top w:val="nil"/>
+              <w:left w:val="nil"/>
+              <w:bottom w:val="single" w:sz="8" w:space="0" w:color="auto"/>
+              <w:right w:val="single" w:sz="8" w:space="0" w:color="auto"/>
+            </w:tcBorders>
+            <w:shd w:val="clear" w:color="auto" w:fill="auto"/>
+            <w:noWrap/>
+            <w:vAlign w:val="bottom"/>
+            <w:hideMark/>
+          </w:tcPr>
+          <w:p>
+            <w:pPr>
+              <w:spacing w:before="0" w:after="0" w:line="240" w:lineRule="auto"/>
+              <w:rPr>
+                <w:rFonts w:ascii="Calibri" w:eastAsia="Times New Roman" w:hAnsi="Calibri" w:cs="Times New Roman"/>
+                <w:color w:val="000000"/>
+                <w:sz w:val="16"/>
+                <w:szCs w:val="16"/>
+                <w:lang w:val="de-CH" w:eastAsia="de-CH"/>
+              </w:rPr>
+            </w:pPr>
+            <w:r>
+              <w:rPr>
+                <w:rFonts w:ascii="Calibri" w:eastAsia="Times New Roman" w:hAnsi="Calibri" w:cs="Times New Roman"/>
+                <w:color w:val="000000"/>
+                <w:sz w:val="16"/>
+                <w:szCs w:val="16"/>
+                <w:lang w:val="de-CH" w:eastAsia="de-CH"/>
+              </w:rPr>
+              <w:t>None</w:t>
+            </w:r>
+          </w:p>
+        </w:tc>
+      </w:tr>
+    </w:tbl>
     <w:p/>
     <w:p/>
+    <w:p>
+      <w:pPr>
+        <w:pStyle w:val="berschrift5"/>
+      </w:pPr>
+      <w:r>
+        <w:t>ChangeChatUserColor</w:t>
+      </w:r>
+    </w:p>
+    <w:tbl>
+      <w:tblPr>
+        <w:tblW w:w="7960" w:type="dxa"/>
+        <w:tblInd w:w="-10" w:type="dxa"/>
+        <w:tblCellMar>
+          <w:left w:w="70" w:type="dxa"/>
+          <w:right w:w="70" w:type="dxa"/>
+        </w:tblCellMar>
+        <w:tblLook w:val="04A0" w:firstRow="1" w:lastRow="0" w:firstColumn="1" w:lastColumn="0" w:noHBand="0" w:noVBand="1"/>
+      </w:tblPr>
+      <w:tblGrid>
+        <w:gridCol w:w="1820"/>
+        <w:gridCol w:w="6140"/>
+      </w:tblGrid>
+      <w:tr>
+        <w:trPr>
+          <w:trHeight w:val="225"/>
+        </w:trPr>
+        <w:tc>
+          <w:tcPr>
+            <w:tcW w:w="1820" w:type="dxa"/>
+            <w:tcBorders>
+              <w:top w:val="single" w:sz="8" w:space="0" w:color="auto"/>
+              <w:left w:val="single" w:sz="8" w:space="0" w:color="auto"/>
+              <w:bottom w:val="nil"/>
+              <w:right w:val="single" w:sz="4" w:space="0" w:color="auto"/>
+            </w:tcBorders>
+            <w:shd w:val="clear" w:color="auto" w:fill="auto"/>
+            <w:noWrap/>
+            <w:hideMark/>
+          </w:tcPr>
+          <w:p>
+            <w:pPr>
+              <w:spacing w:before="0" w:after="0" w:line="240" w:lineRule="auto"/>
+              <w:rPr>
+                <w:rFonts w:ascii="Corbel" w:eastAsia="Times New Roman" w:hAnsi="Corbel" w:cs="Times New Roman"/>
+                <w:b/>
+                <w:bCs/>
+                <w:color w:val="000000"/>
+                <w:sz w:val="16"/>
+                <w:szCs w:val="16"/>
+                <w:lang w:val="de-CH" w:eastAsia="de-CH"/>
+              </w:rPr>
+            </w:pPr>
+            <w:r>
+              <w:rPr>
+                <w:rFonts w:ascii="Corbel" w:eastAsia="Times New Roman" w:hAnsi="Corbel" w:cs="Times New Roman"/>
+                <w:b/>
+                <w:bCs/>
+                <w:color w:val="000000"/>
+                <w:sz w:val="16"/>
+                <w:szCs w:val="16"/>
+                <w:lang w:val="de-CH" w:eastAsia="de-CH"/>
+              </w:rPr>
+              <w:t>Use Case Id:</w:t>
+            </w:r>
+          </w:p>
+        </w:tc>
+        <w:tc>
+          <w:tcPr>
+            <w:tcW w:w="6140" w:type="dxa"/>
+            <w:tcBorders>
+              <w:top w:val="single" w:sz="8" w:space="0" w:color="auto"/>
+              <w:left w:val="nil"/>
+              <w:bottom w:val="nil"/>
+              <w:right w:val="single" w:sz="8" w:space="0" w:color="auto"/>
+            </w:tcBorders>
+            <w:shd w:val="clear" w:color="auto" w:fill="auto"/>
+            <w:noWrap/>
+            <w:vAlign w:val="bottom"/>
+            <w:hideMark/>
+          </w:tcPr>
+          <w:p>
+            <w:pPr>
+              <w:spacing w:before="0" w:after="0" w:line="240" w:lineRule="auto"/>
+              <w:rPr>
+                <w:rFonts w:ascii="Calibri" w:eastAsia="Times New Roman" w:hAnsi="Calibri" w:cs="Times New Roman"/>
+                <w:color w:val="000000"/>
+                <w:sz w:val="16"/>
+                <w:szCs w:val="16"/>
+                <w:lang w:val="de-CH" w:eastAsia="de-CH"/>
+              </w:rPr>
+            </w:pPr>
+            <w:r>
+              <w:rPr>
+                <w:rFonts w:ascii="Calibri" w:eastAsia="Times New Roman" w:hAnsi="Calibri" w:cs="Times New Roman"/>
+                <w:color w:val="000000"/>
+                <w:sz w:val="16"/>
+                <w:szCs w:val="16"/>
+                <w:lang w:val="de-CH" w:eastAsia="de-CH"/>
+              </w:rPr>
+              <w:t>39</w:t>
+            </w:r>
+          </w:p>
+        </w:tc>
+      </w:tr>
+      <w:tr>
+        <w:trPr>
+          <w:trHeight w:val="225"/>
+        </w:trPr>
+        <w:tc>
+          <w:tcPr>
+            <w:tcW w:w="1820" w:type="dxa"/>
+            <w:tcBorders>
+              <w:top w:val="nil"/>
+              <w:left w:val="single" w:sz="8" w:space="0" w:color="auto"/>
+              <w:bottom w:val="nil"/>
+              <w:right w:val="single" w:sz="4" w:space="0" w:color="auto"/>
+            </w:tcBorders>
+            <w:shd w:val="clear" w:color="auto" w:fill="auto"/>
+            <w:noWrap/>
+            <w:hideMark/>
+          </w:tcPr>
+          <w:p>
+            <w:pPr>
+              <w:spacing w:before="0" w:after="0" w:line="240" w:lineRule="auto"/>
+              <w:rPr>
+                <w:rFonts w:ascii="Corbel" w:eastAsia="Times New Roman" w:hAnsi="Corbel" w:cs="Times New Roman"/>
+                <w:b/>
+                <w:bCs/>
+                <w:color w:val="000000"/>
+                <w:sz w:val="16"/>
+                <w:szCs w:val="16"/>
+                <w:lang w:val="de-CH" w:eastAsia="de-CH"/>
+              </w:rPr>
+            </w:pPr>
+            <w:r>
+              <w:rPr>
+                <w:rFonts w:ascii="Corbel" w:eastAsia="Times New Roman" w:hAnsi="Corbel" w:cs="Times New Roman"/>
+                <w:b/>
+                <w:bCs/>
+                <w:color w:val="000000"/>
+                <w:sz w:val="16"/>
+                <w:szCs w:val="16"/>
+                <w:lang w:val="de-CH" w:eastAsia="de-CH"/>
+              </w:rPr>
+              <w:t>Use Case Name:</w:t>
+            </w:r>
+          </w:p>
+        </w:tc>
+        <w:tc>
+          <w:tcPr>
+            <w:tcW w:w="6140" w:type="dxa"/>
+            <w:tcBorders>
+              <w:top w:val="nil"/>
+              <w:left w:val="nil"/>
+              <w:bottom w:val="nil"/>
+              <w:right w:val="single" w:sz="8" w:space="0" w:color="auto"/>
+            </w:tcBorders>
+            <w:shd w:val="clear" w:color="auto" w:fill="auto"/>
+            <w:noWrap/>
+            <w:vAlign w:val="bottom"/>
+            <w:hideMark/>
+          </w:tcPr>
+          <w:p>
+            <w:pPr>
+              <w:spacing w:before="0" w:after="0" w:line="240" w:lineRule="auto"/>
+              <w:rPr>
+                <w:rFonts w:ascii="Calibri" w:eastAsia="Times New Roman" w:hAnsi="Calibri" w:cs="Times New Roman"/>
+                <w:color w:val="000000"/>
+                <w:sz w:val="16"/>
+                <w:szCs w:val="16"/>
+                <w:lang w:val="de-CH" w:eastAsia="de-CH"/>
+              </w:rPr>
+            </w:pPr>
+            <w:r>
+              <w:rPr>
+                <w:rFonts w:ascii="Calibri" w:eastAsia="Times New Roman" w:hAnsi="Calibri" w:cs="Times New Roman"/>
+                <w:color w:val="000000"/>
+                <w:sz w:val="16"/>
+                <w:szCs w:val="16"/>
+                <w:lang w:val="de-CH" w:eastAsia="de-CH"/>
+              </w:rPr>
+              <w:t>ChangeChatUserColor</w:t>
+            </w:r>
+          </w:p>
+        </w:tc>
+      </w:tr>
+      <w:tr>
+        <w:trPr>
+          <w:trHeight w:val="225"/>
+        </w:trPr>
+        <w:tc>
+          <w:tcPr>
+            <w:tcW w:w="1820" w:type="dxa"/>
+            <w:tcBorders>
+              <w:top w:val="nil"/>
+              <w:left w:val="single" w:sz="8" w:space="0" w:color="auto"/>
+              <w:bottom w:val="nil"/>
+              <w:right w:val="single" w:sz="4" w:space="0" w:color="auto"/>
+            </w:tcBorders>
+            <w:shd w:val="clear" w:color="auto" w:fill="auto"/>
+            <w:noWrap/>
+            <w:hideMark/>
+          </w:tcPr>
+          <w:p>
+            <w:pPr>
+              <w:spacing w:before="0" w:after="0" w:line="240" w:lineRule="auto"/>
+              <w:rPr>
+                <w:rFonts w:ascii="Corbel" w:eastAsia="Times New Roman" w:hAnsi="Corbel" w:cs="Times New Roman"/>
+                <w:b/>
+                <w:bCs/>
+                <w:color w:val="000000"/>
+                <w:sz w:val="16"/>
+                <w:szCs w:val="16"/>
+                <w:lang w:val="de-CH" w:eastAsia="de-CH"/>
+              </w:rPr>
+            </w:pPr>
+            <w:r>
+              <w:rPr>
+                <w:rFonts w:ascii="Corbel" w:eastAsia="Times New Roman" w:hAnsi="Corbel" w:cs="Times New Roman"/>
+                <w:b/>
+                <w:bCs/>
+                <w:color w:val="000000"/>
+                <w:sz w:val="16"/>
+                <w:szCs w:val="16"/>
+                <w:lang w:val="de-CH" w:eastAsia="de-CH"/>
+              </w:rPr>
+              <w:t>Actors:</w:t>
+            </w:r>
+          </w:p>
+        </w:tc>
+        <w:tc>
+          <w:tcPr>
+            <w:tcW w:w="6140" w:type="dxa"/>
+            <w:tcBorders>
+              <w:top w:val="nil"/>
+              <w:left w:val="nil"/>
+              <w:bottom w:val="nil"/>
+              <w:right w:val="single" w:sz="8" w:space="0" w:color="auto"/>
+            </w:tcBorders>
+            <w:shd w:val="clear" w:color="auto" w:fill="auto"/>
+            <w:noWrap/>
+            <w:vAlign w:val="bottom"/>
+            <w:hideMark/>
+          </w:tcPr>
+          <w:p>
+            <w:pPr>
+              <w:spacing w:before="0" w:after="0" w:line="240" w:lineRule="auto"/>
+              <w:rPr>
+                <w:rFonts w:ascii="Calibri" w:eastAsia="Times New Roman" w:hAnsi="Calibri" w:cs="Times New Roman"/>
+                <w:color w:val="000000"/>
+                <w:sz w:val="16"/>
+                <w:szCs w:val="16"/>
+                <w:lang w:val="de-CH" w:eastAsia="de-CH"/>
+              </w:rPr>
+            </w:pPr>
+            <w:r>
+              <w:rPr>
+                <w:rFonts w:ascii="Calibri" w:eastAsia="Times New Roman" w:hAnsi="Calibri" w:cs="Times New Roman"/>
+                <w:color w:val="000000"/>
+                <w:sz w:val="16"/>
+                <w:szCs w:val="16"/>
+                <w:lang w:val="de-CH" w:eastAsia="de-CH"/>
+              </w:rPr>
+              <w:t>User</w:t>
+            </w:r>
+          </w:p>
+        </w:tc>
+      </w:tr>
+      <w:tr>
+        <w:trPr>
+          <w:trHeight w:val="225"/>
+        </w:trPr>
+        <w:tc>
+          <w:tcPr>
+            <w:tcW w:w="1820" w:type="dxa"/>
+            <w:tcBorders>
+              <w:top w:val="nil"/>
+              <w:left w:val="single" w:sz="8" w:space="0" w:color="auto"/>
+              <w:bottom w:val="nil"/>
+              <w:right w:val="single" w:sz="4" w:space="0" w:color="auto"/>
+            </w:tcBorders>
+            <w:shd w:val="clear" w:color="auto" w:fill="auto"/>
+            <w:noWrap/>
+            <w:hideMark/>
+          </w:tcPr>
+          <w:p>
+            <w:pPr>
+              <w:spacing w:before="0" w:after="0" w:line="240" w:lineRule="auto"/>
+              <w:rPr>
+                <w:rFonts w:ascii="Corbel" w:eastAsia="Times New Roman" w:hAnsi="Corbel" w:cs="Times New Roman"/>
+                <w:b/>
+                <w:bCs/>
+                <w:color w:val="000000"/>
+                <w:sz w:val="16"/>
+                <w:szCs w:val="16"/>
+                <w:lang w:val="de-CH" w:eastAsia="de-CH"/>
+              </w:rPr>
+            </w:pPr>
+            <w:r>
+              <w:rPr>
+                <w:rFonts w:ascii="Corbel" w:eastAsia="Times New Roman" w:hAnsi="Corbel" w:cs="Times New Roman"/>
+                <w:b/>
+                <w:bCs/>
+                <w:color w:val="000000"/>
+                <w:sz w:val="16"/>
+                <w:szCs w:val="16"/>
+                <w:lang w:val="de-CH" w:eastAsia="de-CH"/>
+              </w:rPr>
+              <w:t>Description:</w:t>
+            </w:r>
+          </w:p>
+        </w:tc>
+        <w:tc>
+          <w:tcPr>
+            <w:tcW w:w="6140" w:type="dxa"/>
+            <w:tcBorders>
+              <w:top w:val="nil"/>
+              <w:left w:val="nil"/>
+              <w:bottom w:val="nil"/>
+              <w:right w:val="single" w:sz="8" w:space="0" w:color="auto"/>
+            </w:tcBorders>
+            <w:shd w:val="clear" w:color="auto" w:fill="auto"/>
+            <w:noWrap/>
+            <w:vAlign w:val="bottom"/>
+            <w:hideMark/>
+          </w:tcPr>
+          <w:p>
+            <w:pPr>
+              <w:spacing w:before="0" w:after="0" w:line="240" w:lineRule="auto"/>
+              <w:rPr>
+                <w:rFonts w:ascii="Calibri" w:eastAsia="Times New Roman" w:hAnsi="Calibri" w:cs="Times New Roman"/>
+                <w:color w:val="000000"/>
+                <w:sz w:val="16"/>
+                <w:szCs w:val="16"/>
+                <w:lang w:eastAsia="de-CH"/>
+              </w:rPr>
+            </w:pPr>
+            <w:r>
+              <w:rPr>
+                <w:rFonts w:ascii="Calibri" w:eastAsia="Times New Roman" w:hAnsi="Calibri" w:cs="Times New Roman"/>
+                <w:color w:val="000000"/>
+                <w:sz w:val="16"/>
+                <w:szCs w:val="16"/>
+                <w:lang w:eastAsia="de-CH"/>
+              </w:rPr>
+              <w:t xml:space="preserve">The user </w:t>
+            </w:r>
+            <w:r>
+              <w:rPr>
+                <w:rFonts w:ascii="Calibri" w:eastAsia="Times New Roman" w:hAnsi="Calibri" w:cs="Times New Roman"/>
+                <w:color w:val="000000"/>
+                <w:sz w:val="16"/>
+                <w:szCs w:val="16"/>
+                <w:lang w:eastAsia="de-CH"/>
+              </w:rPr>
+              <w:t xml:space="preserve">changes the color of chat </w:t>
+            </w:r>
+            <w:r>
+              <w:rPr>
+                <w:rFonts w:ascii="Calibri" w:eastAsia="Times New Roman" w:hAnsi="Calibri" w:cs="Times New Roman"/>
+                <w:color w:val="000000"/>
+                <w:sz w:val="16"/>
+                <w:szCs w:val="16"/>
+                <w:lang w:eastAsia="de-CH"/>
+              </w:rPr>
+              <w:t>boxes</w:t>
+            </w:r>
+          </w:p>
+        </w:tc>
+      </w:tr>
+      <w:tr>
+        <w:trPr>
+          <w:trHeight w:val="450"/>
+        </w:trPr>
+        <w:tc>
+          <w:tcPr>
+            <w:tcW w:w="1820" w:type="dxa"/>
+            <w:tcBorders>
+              <w:top w:val="nil"/>
+              <w:left w:val="single" w:sz="8" w:space="0" w:color="auto"/>
+              <w:bottom w:val="nil"/>
+              <w:right w:val="single" w:sz="4" w:space="0" w:color="auto"/>
+            </w:tcBorders>
+            <w:shd w:val="clear" w:color="auto" w:fill="auto"/>
+            <w:noWrap/>
+            <w:hideMark/>
+          </w:tcPr>
+          <w:p>
+            <w:pPr>
+              <w:spacing w:before="0" w:after="0" w:line="240" w:lineRule="auto"/>
+              <w:rPr>
+                <w:rFonts w:ascii="Corbel" w:eastAsia="Times New Roman" w:hAnsi="Corbel" w:cs="Times New Roman"/>
+                <w:b/>
+                <w:bCs/>
+                <w:color w:val="000000"/>
+                <w:sz w:val="16"/>
+                <w:szCs w:val="16"/>
+                <w:lang w:val="de-CH" w:eastAsia="de-CH"/>
+              </w:rPr>
+            </w:pPr>
+            <w:r>
+              <w:rPr>
+                <w:rFonts w:ascii="Corbel" w:eastAsia="Times New Roman" w:hAnsi="Corbel" w:cs="Times New Roman"/>
+                <w:b/>
+                <w:bCs/>
+                <w:color w:val="000000"/>
+                <w:sz w:val="16"/>
+                <w:szCs w:val="16"/>
+                <w:lang w:val="de-CH" w:eastAsia="de-CH"/>
+              </w:rPr>
+              <w:t>Preconditions:</w:t>
+            </w:r>
+          </w:p>
+        </w:tc>
+        <w:tc>
+          <w:tcPr>
+            <w:tcW w:w="6140" w:type="dxa"/>
+            <w:tcBorders>
+              <w:top w:val="nil"/>
+              <w:left w:val="nil"/>
+              <w:bottom w:val="nil"/>
+              <w:right w:val="single" w:sz="8" w:space="0" w:color="auto"/>
+            </w:tcBorders>
+            <w:shd w:val="clear" w:color="auto" w:fill="auto"/>
+            <w:vAlign w:val="bottom"/>
+            <w:hideMark/>
+          </w:tcPr>
+          <w:p>
+            <w:pPr>
+              <w:spacing w:before="0" w:after="0" w:line="240" w:lineRule="auto"/>
+              <w:rPr>
+                <w:rFonts w:ascii="Calibri" w:eastAsia="Times New Roman" w:hAnsi="Calibri" w:cs="Times New Roman"/>
+                <w:color w:val="000000"/>
+                <w:sz w:val="16"/>
+                <w:szCs w:val="16"/>
+                <w:lang w:eastAsia="de-CH"/>
+              </w:rPr>
+            </w:pPr>
+            <w:r>
+              <w:rPr>
+                <w:rFonts w:ascii="Calibri" w:eastAsia="Times New Roman" w:hAnsi="Calibri" w:cs="Times New Roman"/>
+                <w:color w:val="000000"/>
+                <w:sz w:val="16"/>
+                <w:szCs w:val="16"/>
+                <w:lang w:eastAsia="de-CH"/>
+              </w:rPr>
+              <w:t>1. User is logged in</w:t>
+            </w:r>
+            <w:r>
+              <w:rPr>
+                <w:rFonts w:ascii="Calibri" w:eastAsia="Times New Roman" w:hAnsi="Calibri" w:cs="Times New Roman"/>
+                <w:color w:val="000000"/>
+                <w:sz w:val="16"/>
+                <w:szCs w:val="16"/>
+                <w:lang w:eastAsia="de-CH"/>
+              </w:rPr>
+              <w:br/>
+              <w:t xml:space="preserve">2. User opened the </w:t>
+            </w:r>
+            <w:r>
+              <w:rPr>
+                <w:rFonts w:ascii="Calibri" w:eastAsia="Times New Roman" w:hAnsi="Calibri" w:cs="Times New Roman"/>
+                <w:color w:val="000000"/>
+                <w:sz w:val="16"/>
+                <w:szCs w:val="16"/>
+                <w:lang w:eastAsia="de-CH"/>
+              </w:rPr>
+              <w:t>settings menu</w:t>
+            </w:r>
+          </w:p>
+        </w:tc>
+      </w:tr>
+      <w:tr>
+        <w:trPr>
+          <w:trHeight w:val="536"/>
+        </w:trPr>
+        <w:tc>
+          <w:tcPr>
+            <w:tcW w:w="1820" w:type="dxa"/>
+            <w:tcBorders>
+              <w:top w:val="nil"/>
+              <w:left w:val="single" w:sz="8" w:space="0" w:color="auto"/>
+              <w:bottom w:val="nil"/>
+              <w:right w:val="single" w:sz="4" w:space="0" w:color="auto"/>
+            </w:tcBorders>
+            <w:shd w:val="clear" w:color="auto" w:fill="auto"/>
+            <w:noWrap/>
+            <w:hideMark/>
+          </w:tcPr>
+          <w:p>
+            <w:pPr>
+              <w:spacing w:before="0" w:after="0" w:line="240" w:lineRule="auto"/>
+              <w:rPr>
+                <w:rFonts w:ascii="Corbel" w:eastAsia="Times New Roman" w:hAnsi="Corbel" w:cs="Times New Roman"/>
+                <w:b/>
+                <w:bCs/>
+                <w:color w:val="000000"/>
+                <w:sz w:val="16"/>
+                <w:szCs w:val="16"/>
+                <w:lang w:val="de-CH" w:eastAsia="de-CH"/>
+              </w:rPr>
+            </w:pPr>
+            <w:r>
+              <w:rPr>
+                <w:rFonts w:ascii="Corbel" w:eastAsia="Times New Roman" w:hAnsi="Corbel" w:cs="Times New Roman"/>
+                <w:b/>
+                <w:bCs/>
+                <w:color w:val="000000"/>
+                <w:sz w:val="16"/>
+                <w:szCs w:val="16"/>
+                <w:lang w:val="de-CH" w:eastAsia="de-CH"/>
+              </w:rPr>
+              <w:t>Normal Flow:</w:t>
+            </w:r>
+          </w:p>
+        </w:tc>
+        <w:tc>
+          <w:tcPr>
+            <w:tcW w:w="6140" w:type="dxa"/>
+            <w:tcBorders>
+              <w:top w:val="nil"/>
+              <w:left w:val="nil"/>
+              <w:bottom w:val="nil"/>
+              <w:right w:val="single" w:sz="8" w:space="0" w:color="auto"/>
+            </w:tcBorders>
+            <w:shd w:val="clear" w:color="auto" w:fill="auto"/>
+            <w:vAlign w:val="bottom"/>
+            <w:hideMark/>
+          </w:tcPr>
+          <w:p>
+            <w:pPr>
+              <w:spacing w:before="0" w:after="0" w:line="240" w:lineRule="auto"/>
+              <w:rPr>
+                <w:rFonts w:ascii="Calibri" w:eastAsia="Times New Roman" w:hAnsi="Calibri" w:cs="Times New Roman"/>
+                <w:color w:val="000000"/>
+                <w:sz w:val="16"/>
+                <w:szCs w:val="16"/>
+                <w:lang w:eastAsia="de-CH"/>
+              </w:rPr>
+            </w:pPr>
+            <w:r>
+              <w:rPr>
+                <w:rFonts w:ascii="Calibri" w:eastAsia="Times New Roman" w:hAnsi="Calibri" w:cs="Times New Roman"/>
+                <w:color w:val="000000"/>
+                <w:sz w:val="16"/>
+                <w:szCs w:val="16"/>
+                <w:lang w:eastAsia="de-CH"/>
+              </w:rPr>
+              <w:t xml:space="preserve">1. </w:t>
+            </w:r>
+            <w:r>
+              <w:rPr>
+                <w:rFonts w:ascii="Calibri" w:eastAsia="Times New Roman" w:hAnsi="Calibri" w:cs="Times New Roman"/>
+                <w:color w:val="000000"/>
+                <w:sz w:val="16"/>
+                <w:szCs w:val="16"/>
+                <w:lang w:eastAsia="de-CH"/>
+              </w:rPr>
+              <w:t>U</w:t>
+            </w:r>
+            <w:r>
+              <w:rPr>
+                <w:rFonts w:ascii="Calibri" w:eastAsia="Times New Roman" w:hAnsi="Calibri" w:cs="Times New Roman"/>
+                <w:color w:val="000000"/>
+                <w:sz w:val="16"/>
+                <w:szCs w:val="16"/>
+                <w:lang w:eastAsia="de-CH"/>
+              </w:rPr>
+              <w:t xml:space="preserve">ser </w:t>
+            </w:r>
+            <w:r>
+              <w:rPr>
+                <w:rFonts w:ascii="Calibri" w:eastAsia="Times New Roman" w:hAnsi="Calibri" w:cs="Times New Roman"/>
+                <w:color w:val="000000"/>
+                <w:sz w:val="16"/>
+                <w:szCs w:val="16"/>
+                <w:lang w:eastAsia="de-CH"/>
+              </w:rPr>
+              <w:t xml:space="preserve">changes the color of chat </w:t>
+            </w:r>
+            <w:r>
+              <w:rPr>
+                <w:rFonts w:ascii="Calibri" w:eastAsia="Times New Roman" w:hAnsi="Calibri" w:cs="Times New Roman"/>
+                <w:color w:val="000000"/>
+                <w:sz w:val="16"/>
+                <w:szCs w:val="16"/>
+                <w:lang w:eastAsia="de-CH"/>
+              </w:rPr>
+              <w:t>boxes</w:t>
+            </w:r>
+            <w:r>
+              <w:rPr>
+                <w:rFonts w:ascii="Calibri" w:eastAsia="Times New Roman" w:hAnsi="Calibri" w:cs="Times New Roman"/>
+                <w:color w:val="000000"/>
+                <w:sz w:val="16"/>
+                <w:szCs w:val="16"/>
+                <w:lang w:eastAsia="de-CH"/>
+              </w:rPr>
+              <w:br/>
+              <w:t>2</w:t>
+            </w:r>
+            <w:r>
+              <w:rPr>
+                <w:rFonts w:ascii="Calibri" w:eastAsia="Times New Roman" w:hAnsi="Calibri" w:cs="Times New Roman"/>
+                <w:color w:val="000000"/>
+                <w:sz w:val="16"/>
+                <w:szCs w:val="16"/>
+                <w:lang w:eastAsia="de-CH"/>
+              </w:rPr>
+              <w:t>. User saves changes</w:t>
+            </w:r>
+          </w:p>
+        </w:tc>
+      </w:tr>
+      <w:tr>
+        <w:trPr>
+          <w:trHeight w:val="289"/>
+        </w:trPr>
+        <w:tc>
+          <w:tcPr>
+            <w:tcW w:w="1820" w:type="dxa"/>
+            <w:tcBorders>
+              <w:top w:val="nil"/>
+              <w:left w:val="single" w:sz="8" w:space="0" w:color="auto"/>
+              <w:bottom w:val="nil"/>
+              <w:right w:val="single" w:sz="4" w:space="0" w:color="auto"/>
+            </w:tcBorders>
+            <w:shd w:val="clear" w:color="auto" w:fill="auto"/>
+            <w:noWrap/>
+            <w:hideMark/>
+          </w:tcPr>
+          <w:p>
+            <w:pPr>
+              <w:spacing w:before="0" w:after="0" w:line="240" w:lineRule="auto"/>
+              <w:rPr>
+                <w:rFonts w:ascii="Corbel" w:eastAsia="Times New Roman" w:hAnsi="Corbel" w:cs="Times New Roman"/>
+                <w:b/>
+                <w:bCs/>
+                <w:color w:val="000000"/>
+                <w:sz w:val="16"/>
+                <w:szCs w:val="16"/>
+                <w:lang w:eastAsia="de-CH"/>
+              </w:rPr>
+            </w:pPr>
+            <w:r>
+              <w:rPr>
+                <w:rFonts w:ascii="Corbel" w:eastAsia="Times New Roman" w:hAnsi="Corbel" w:cs="Times New Roman"/>
+                <w:b/>
+                <w:bCs/>
+                <w:color w:val="000000"/>
+                <w:sz w:val="16"/>
+                <w:szCs w:val="16"/>
+                <w:lang w:eastAsia="de-CH"/>
+              </w:rPr>
+              <w:t>Alternative Flow:</w:t>
+            </w:r>
+          </w:p>
+        </w:tc>
+        <w:tc>
+          <w:tcPr>
+            <w:tcW w:w="6140" w:type="dxa"/>
+            <w:tcBorders>
+              <w:top w:val="nil"/>
+              <w:left w:val="nil"/>
+              <w:bottom w:val="nil"/>
+              <w:right w:val="single" w:sz="8" w:space="0" w:color="auto"/>
+            </w:tcBorders>
+            <w:shd w:val="clear" w:color="auto" w:fill="auto"/>
+            <w:vAlign w:val="bottom"/>
+            <w:hideMark/>
+          </w:tcPr>
+          <w:p>
+            <w:pPr>
+              <w:spacing w:before="0" w:after="0" w:line="240" w:lineRule="auto"/>
+              <w:rPr>
+                <w:rFonts w:ascii="Calibri" w:eastAsia="Times New Roman" w:hAnsi="Calibri" w:cs="Times New Roman"/>
+                <w:color w:val="000000"/>
+                <w:sz w:val="16"/>
+                <w:szCs w:val="16"/>
+                <w:lang w:eastAsia="de-CH"/>
+              </w:rPr>
+            </w:pPr>
+            <w:r>
+              <w:rPr>
+                <w:rFonts w:ascii="Calibri" w:eastAsia="Times New Roman" w:hAnsi="Calibri" w:cs="Times New Roman"/>
+                <w:color w:val="000000"/>
+                <w:sz w:val="16"/>
+                <w:szCs w:val="16"/>
+                <w:lang w:eastAsia="de-CH"/>
+              </w:rPr>
+              <w:t xml:space="preserve">2a. The user cancels the </w:t>
+            </w:r>
+            <w:r>
+              <w:rPr>
+                <w:rFonts w:ascii="Calibri" w:eastAsia="Times New Roman" w:hAnsi="Calibri" w:cs="Times New Roman"/>
+                <w:color w:val="000000"/>
+                <w:sz w:val="16"/>
+                <w:szCs w:val="16"/>
+                <w:lang w:eastAsia="de-CH"/>
+              </w:rPr>
+              <w:t>changed settings</w:t>
+            </w:r>
+          </w:p>
+        </w:tc>
+      </w:tr>
+      <w:tr>
+        <w:trPr>
+          <w:trHeight w:val="271"/>
+        </w:trPr>
+        <w:tc>
+          <w:tcPr>
+            <w:tcW w:w="1820" w:type="dxa"/>
+            <w:tcBorders>
+              <w:top w:val="nil"/>
+              <w:left w:val="single" w:sz="8" w:space="0" w:color="auto"/>
+              <w:bottom w:val="single" w:sz="8" w:space="0" w:color="auto"/>
+              <w:right w:val="single" w:sz="4" w:space="0" w:color="auto"/>
+            </w:tcBorders>
+            <w:shd w:val="clear" w:color="auto" w:fill="auto"/>
+            <w:noWrap/>
+            <w:hideMark/>
+          </w:tcPr>
+          <w:p>
+            <w:pPr>
+              <w:spacing w:before="0" w:after="0" w:line="240" w:lineRule="auto"/>
+              <w:rPr>
+                <w:rFonts w:ascii="Corbel" w:eastAsia="Times New Roman" w:hAnsi="Corbel" w:cs="Times New Roman"/>
+                <w:b/>
+                <w:bCs/>
+                <w:color w:val="000000"/>
+                <w:sz w:val="16"/>
+                <w:szCs w:val="16"/>
+                <w:lang w:val="de-CH" w:eastAsia="de-CH"/>
+              </w:rPr>
+            </w:pPr>
+            <w:r>
+              <w:rPr>
+                <w:rFonts w:ascii="Corbel" w:eastAsia="Times New Roman" w:hAnsi="Corbel" w:cs="Times New Roman"/>
+                <w:b/>
+                <w:bCs/>
+                <w:color w:val="000000"/>
+                <w:sz w:val="16"/>
+                <w:szCs w:val="16"/>
+                <w:lang w:val="de-CH" w:eastAsia="de-CH"/>
+              </w:rPr>
+              <w:t>Exceptions:</w:t>
+            </w:r>
+          </w:p>
+        </w:tc>
+        <w:tc>
+          <w:tcPr>
+            <w:tcW w:w="6140" w:type="dxa"/>
+            <w:tcBorders>
+              <w:top w:val="nil"/>
+              <w:left w:val="nil"/>
+              <w:bottom w:val="single" w:sz="8" w:space="0" w:color="auto"/>
+              <w:right w:val="single" w:sz="8" w:space="0" w:color="auto"/>
+            </w:tcBorders>
+            <w:shd w:val="clear" w:color="auto" w:fill="auto"/>
+            <w:noWrap/>
+            <w:vAlign w:val="bottom"/>
+            <w:hideMark/>
+          </w:tcPr>
+          <w:p>
+            <w:pPr>
+              <w:spacing w:before="0" w:after="0" w:line="240" w:lineRule="auto"/>
+              <w:rPr>
+                <w:rFonts w:ascii="Calibri" w:eastAsia="Times New Roman" w:hAnsi="Calibri" w:cs="Times New Roman"/>
+                <w:color w:val="000000"/>
+                <w:sz w:val="16"/>
+                <w:szCs w:val="16"/>
+                <w:lang w:val="de-CH" w:eastAsia="de-CH"/>
+              </w:rPr>
+            </w:pPr>
+            <w:r>
+              <w:rPr>
+                <w:rFonts w:ascii="Calibri" w:eastAsia="Times New Roman" w:hAnsi="Calibri" w:cs="Times New Roman"/>
+                <w:color w:val="000000"/>
+                <w:sz w:val="16"/>
+                <w:szCs w:val="16"/>
+                <w:lang w:val="de-CH" w:eastAsia="de-CH"/>
+              </w:rPr>
+              <w:t>None</w:t>
+            </w:r>
+          </w:p>
+        </w:tc>
+      </w:tr>
+    </w:tbl>
     <w:p>
       <w:pPr>
         <w:rPr>
@@ -38353,6 +41508,18 @@
         </w:rPr>
       </w:pPr>
       <w:r>
+        <w:br w:type="page"/>
+      </w:r>
+    </w:p>
+    <w:p>
+      <w:pPr>
+        <w:rPr>
+          <w:caps/>
+          <w:spacing w:val="15"/>
+        </w:rPr>
+      </w:pPr>
+      <w:r>
+        <w:lastRenderedPageBreak/>
         <w:br w:type="page"/>
       </w:r>
     </w:p>
@@ -38555,7 +41722,7 @@
         <w:br/>
         <w:t xml:space="preserve">Copyright © 2007 Free Software Foundation, Inc. </w:t>
       </w:r>
-      <w:hyperlink r:id="rId24" w:history="1">
+      <w:hyperlink r:id="rId25" w:history="1">
         <w:r>
           <w:rPr>
             <w:rStyle w:val="Hyperlink"/>
@@ -38860,10 +42027,10 @@
     </w:p>
     <w:p/>
     <w:sectPr>
-      <w:headerReference w:type="even" r:id="rId25"/>
-      <w:headerReference w:type="default" r:id="rId26"/>
-      <w:footerReference w:type="even" r:id="rId27"/>
-      <w:footerReference w:type="default" r:id="rId28"/>
+      <w:headerReference w:type="even" r:id="rId26"/>
+      <w:headerReference w:type="default" r:id="rId27"/>
+      <w:footerReference w:type="even" r:id="rId28"/>
+      <w:footerReference w:type="default" r:id="rId29"/>
       <w:pgSz w:w="12240" w:h="15840"/>
       <w:pgMar w:top="1440" w:right="1440" w:bottom="1440" w:left="1440" w:header="720" w:footer="720" w:gutter="0"/>
       <w:pgNumType w:start="0"/>
@@ -39046,7 +42213,7 @@
                                   <w:sz w:val="16"/>
                                   <w:szCs w:val="16"/>
                                 </w:rPr>
-                                <w:t>20</w:t>
+                                <w:t>16</w:t>
                               </w:r>
                               <w:r>
                                 <w:rPr>
@@ -39105,7 +42272,7 @@
                                   <w:sz w:val="16"/>
                                   <w:szCs w:val="16"/>
                                 </w:rPr>
-                                <w:t>42</w:t>
+                                <w:t>43</w:t>
                               </w:r>
                               <w:r>
                                 <w:rPr>
@@ -39338,7 +42505,7 @@
                             <w:sz w:val="16"/>
                             <w:szCs w:val="16"/>
                           </w:rPr>
-                          <w:t>20</w:t>
+                          <w:t>16</w:t>
                         </w:r>
                         <w:r>
                           <w:rPr>
@@ -39397,7 +42564,7 @@
                             <w:sz w:val="16"/>
                             <w:szCs w:val="16"/>
                           </w:rPr>
-                          <w:t>42</w:t>
+                          <w:t>43</w:t>
                         </w:r>
                         <w:r>
                           <w:rPr>
@@ -40047,7 +43214,7 @@
                               <w:sz w:val="16"/>
                               <w:szCs w:val="16"/>
                             </w:rPr>
-                            <w:t>19</w:t>
+                            <w:t>17</w:t>
                           </w:r>
                           <w:r>
                             <w:rPr>
@@ -40106,7 +43273,7 @@
                               <w:sz w:val="16"/>
                               <w:szCs w:val="16"/>
                             </w:rPr>
-                            <w:t>42</w:t>
+                            <w:t>43</w:t>
                           </w:r>
                           <w:r>
                             <w:rPr>
@@ -40220,7 +43387,7 @@
                               <w:sz w:val="16"/>
                               <w:szCs w:val="16"/>
                             </w:rPr>
-                            <w:t>12/17/2015 12:08:00 AM</w:t>
+                            <w:t>12/20/2015 1:31:00 PM</w:t>
                           </w:r>
                           <w:r>
                             <w:rPr>
@@ -40352,7 +43519,7 @@
                         <w:sz w:val="16"/>
                         <w:szCs w:val="16"/>
                       </w:rPr>
-                      <w:t>19</w:t>
+                      <w:t>17</w:t>
                     </w:r>
                     <w:r>
                       <w:rPr>
@@ -40411,7 +43578,7 @@
                         <w:sz w:val="16"/>
                         <w:szCs w:val="16"/>
                       </w:rPr>
-                      <w:t>42</w:t>
+                      <w:t>43</w:t>
                     </w:r>
                     <w:r>
                       <w:rPr>
@@ -40525,7 +43692,7 @@
                         <w:sz w:val="16"/>
                         <w:szCs w:val="16"/>
                       </w:rPr>
-                      <w:t>12/17/2015 12:08:00 AM</w:t>
+                      <w:t>12/20/2015 1:31:00 PM</w:t>
                     </w:r>
                     <w:r>
                       <w:rPr>
@@ -41037,7 +44204,7 @@
                               <w:noProof/>
                               <w:color w:val="FFFFFF" w:themeColor="background1"/>
                             </w:rPr>
-                            <w:t>20</w:t>
+                            <w:t>16</w:t>
                           </w:r>
                           <w:r>
                             <w:rPr>
@@ -41091,7 +44258,7 @@
                         <w:noProof/>
                         <w:color w:val="FFFFFF" w:themeColor="background1"/>
                       </w:rPr>
-                      <w:t>20</w:t>
+                      <w:t>16</w:t>
                     </w:r>
                     <w:r>
                       <w:rPr>
@@ -41800,7 +44967,7 @@
                               <w:noProof/>
                               <w:color w:val="FFFFFF" w:themeColor="background1"/>
                             </w:rPr>
-                            <w:t>19</w:t>
+                            <w:t>17</w:t>
                           </w:r>
                           <w:r>
                             <w:rPr>
@@ -41853,7 +45020,7 @@
                         <w:noProof/>
                         <w:color w:val="FFFFFF" w:themeColor="background1"/>
                       </w:rPr>
-                      <w:t>19</w:t>
+                      <w:t>17</w:t>
                     </w:r>
                     <w:r>
                       <w:rPr>
@@ -44163,6 +47330,7 @@
   <w:rsids>
     <w:rsidRoot w:val="00B1029B"/>
     <w:rsid w:val="00026ACC"/>
+    <w:rsid w:val="00070758"/>
     <w:rsid w:val="000A73B6"/>
     <w:rsid w:val="000C09BE"/>
     <w:rsid w:val="001E7AE9"/>
@@ -44185,6 +47353,7 @@
     <w:rsid w:val="00EC144D"/>
     <w:rsid w:val="00EE7FAC"/>
     <w:rsid w:val="00F303D2"/>
+    <w:rsid w:val="00FD1FBD"/>
   </w:rsids>
   <m:mathPr>
     <m:mathFont m:val="Cambria Math"/>
@@ -44997,7 +48166,7 @@
 </file>
 
 <file path=customXml/itemProps2.xml><?xml version="1.0" encoding="utf-8"?>
-<ds:datastoreItem xmlns:ds="http://schemas.openxmlformats.org/officeDocument/2006/customXml" ds:itemID="{D0DCD525-3159-4571-B4C8-108DAEBCED34}">
+<ds:datastoreItem xmlns:ds="http://schemas.openxmlformats.org/officeDocument/2006/customXml" ds:itemID="{3866C917-154B-401C-9559-518279B82C7F}">
   <ds:schemaRefs>
     <ds:schemaRef ds:uri="http://schemas.openxmlformats.org/officeDocument/2006/bibliography"/>
   </ds:schemaRefs>

</xml_diff>